<commit_message>
Extend The HMI To Display Incoming GeoLocalization Results #45
</commit_message>
<xml_diff>
--- a/Documentation/CheatSheet.docx
+++ b/Documentation/CheatSheet.docx
@@ -1,6 +1,6 @@
 
 <file path=word/document.xml><?xml version="1.0" encoding="utf-8"?>
-<w:document xmlns:wpc="http://schemas.microsoft.com/office/word/2010/wordprocessingCanvas" xmlns:mc="http://schemas.openxmlformats.org/markup-compatibility/2006" xmlns:o="urn:schemas-microsoft-com:office:office" xmlns:r="http://schemas.openxmlformats.org/officeDocument/2006/relationships" xmlns:m="http://schemas.openxmlformats.org/officeDocument/2006/math" xmlns:v="urn:schemas-microsoft-com:vml" xmlns:wp14="http://schemas.microsoft.com/office/word/2010/wordprocessingDrawing" xmlns:wp="http://schemas.openxmlformats.org/drawingml/2006/wordprocessingDrawing" xmlns:w10="urn:schemas-microsoft-com:office:word" xmlns:w="http://schemas.openxmlformats.org/wordprocessingml/2006/main" xmlns:w14="http://schemas.microsoft.com/office/word/2010/wordml" xmlns:wpg="http://schemas.microsoft.com/office/word/2010/wordprocessingGroup" xmlns:wpi="http://schemas.microsoft.com/office/word/2010/wordprocessingInk" xmlns:wne="http://schemas.microsoft.com/office/word/2006/wordml" xmlns:wps="http://schemas.microsoft.com/office/word/2010/wordprocessingShape" mc:Ignorable="w14 wp14">
+<w:document xmlns:wpc="http://schemas.microsoft.com/office/word/2010/wordprocessingCanvas" xmlns:mc="http://schemas.openxmlformats.org/markup-compatibility/2006" xmlns:o="urn:schemas-microsoft-com:office:office" xmlns:r="http://schemas.openxmlformats.org/officeDocument/2006/relationships" xmlns:m="http://schemas.openxmlformats.org/officeDocument/2006/math" xmlns:v="urn:schemas-microsoft-com:vml" xmlns:wp14="http://schemas.microsoft.com/office/word/2010/wordprocessingDrawing" xmlns:wp="http://schemas.openxmlformats.org/drawingml/2006/wordprocessingDrawing" xmlns:w10="urn:schemas-microsoft-com:office:word" xmlns:w="http://schemas.openxmlformats.org/wordprocessingml/2006/main" xmlns:w14="http://schemas.microsoft.com/office/word/2010/wordml" xmlns:w15="http://schemas.microsoft.com/office/word/2012/wordml" xmlns:wpg="http://schemas.microsoft.com/office/word/2010/wordprocessingGroup" xmlns:wpi="http://schemas.microsoft.com/office/word/2010/wordprocessingInk" xmlns:wne="http://schemas.microsoft.com/office/word/2006/wordml" xmlns:wps="http://schemas.microsoft.com/office/word/2010/wordprocessingShape" mc:Ignorable="w14 w15 wp14">
   <w:background w:color="DAEEF3" w:themeColor="accent5" w:themeTint="33"/>
   <w:body>
     <w:p>
@@ -59,59 +59,17 @@
         <w:rPr>
           <w:lang w:val="en-US"/>
         </w:rPr>
-        <w:t xml:space="preserve">Just download the latest version of the repository </w:t>
-      </w:r>
-      <w:proofErr w:type="gramStart"/>
-      <w:r>
-        <w:rPr>
-          <w:lang w:val="en-US"/>
-        </w:rPr>
-        <w:t xml:space="preserve">( </w:t>
-      </w:r>
-      <w:proofErr w:type="gramEnd"/>
-      <w:r>
-        <w:rPr>
-          <w:lang w:val="en-US"/>
-        </w:rPr>
-        <w:fldChar w:fldCharType="begin"/>
-      </w:r>
-      <w:r>
-        <w:rPr>
-          <w:lang w:val="en-US"/>
-        </w:rPr>
-        <w:instrText xml:space="preserve"> HYPERLINK "</w:instrText>
-      </w:r>
-      <w:r>
-        <w:rPr>
-          <w:lang w:val="en-US"/>
-        </w:rPr>
-        <w:instrText>https://github.com/ObiWanLansi/SIGENCE-Scenario-Tool/archive/master.zip</w:instrText>
-      </w:r>
-      <w:r>
-        <w:rPr>
-          <w:lang w:val="en-US"/>
-        </w:rPr>
-        <w:instrText xml:space="preserve">" </w:instrText>
-      </w:r>
-      <w:r>
-        <w:rPr>
-          <w:lang w:val="en-US"/>
-        </w:rPr>
-        <w:fldChar w:fldCharType="separate"/>
-      </w:r>
-      <w:r>
-        <w:rPr>
-          <w:rStyle w:val="Hyperlink"/>
-          <w:lang w:val="en-US"/>
-        </w:rPr>
-        <w:t>https://github.com/ObiWanLansi/SIGENCE-Scenario-Tool/archive/master.zip</w:t>
-      </w:r>
-      <w:r>
-        <w:rPr>
-          <w:lang w:val="en-US"/>
-        </w:rPr>
-        <w:fldChar w:fldCharType="end"/>
-      </w:r>
+        <w:t xml:space="preserve">Just download the latest version of the repository ( </w:t>
+      </w:r>
+      <w:hyperlink r:id="rId5" w:history="1">
+        <w:r>
+          <w:rPr>
+            <w:rStyle w:val="Hyperlink"/>
+            <w:lang w:val="en-US"/>
+          </w:rPr>
+          <w:t>https://github.com/ObiWanLansi/SIGENCE-Scenario-Tool/archive/master.zip</w:t>
+        </w:r>
+      </w:hyperlink>
       <w:r>
         <w:rPr>
           <w:lang w:val="en-US"/>
@@ -187,31 +145,22 @@
           <w:rStyle w:val="shorttext"/>
           <w:lang w:val="en"/>
         </w:rPr>
-        <w:t xml:space="preserve">are </w:t>
-      </w:r>
-      <w:proofErr w:type="gramStart"/>
+        <w:t>are needed</w:t>
+      </w:r>
       <w:r>
         <w:rPr>
           <w:rStyle w:val="shorttext"/>
           <w:lang w:val="en"/>
         </w:rPr>
-        <w:t>needed</w:t>
+        <w:t xml:space="preserve"> </w:t>
       </w:r>
       <w:r>
         <w:rPr>
           <w:rStyle w:val="shorttext"/>
           <w:lang w:val="en"/>
         </w:rPr>
-        <w:t xml:space="preserve"> </w:t>
-      </w:r>
-      <w:r>
-        <w:rPr>
-          <w:rStyle w:val="shorttext"/>
-          <w:lang w:val="en"/>
-        </w:rPr>
         <w:sym w:font="Wingdings" w:char="F04A"/>
       </w:r>
-      <w:proofErr w:type="gramEnd"/>
       <w:r>
         <w:rPr>
           <w:rStyle w:val="shorttext"/>
@@ -357,10 +306,10 @@
         <w:tblLook w:val="04A0" w:firstRow="1" w:lastRow="0" w:firstColumn="1" w:lastColumn="0" w:noHBand="0" w:noVBand="1"/>
       </w:tblPr>
       <w:tblGrid>
-        <w:gridCol w:w="1701"/>
-        <w:gridCol w:w="1134"/>
+        <w:gridCol w:w="1878"/>
+        <w:gridCol w:w="1132"/>
         <w:gridCol w:w="1418"/>
-        <w:gridCol w:w="4927"/>
+        <w:gridCol w:w="4752"/>
       </w:tblGrid>
       <w:tr>
         <w:trPr>
@@ -550,7 +499,7 @@
               <w:rPr>
                 <w:lang w:val="en-US"/>
               </w:rPr>
-              <w:t>UDPPort</w:t>
+              <w:t>UDPPortSending</w:t>
             </w:r>
           </w:p>
         </w:tc>
@@ -654,7 +603,7 @@
               <w:rPr>
                 <w:lang w:val="en-US"/>
               </w:rPr>
-              <w:t>UDPDelay</w:t>
+              <w:t>UDPPortReceiving</w:t>
             </w:r>
           </w:p>
         </w:tc>
@@ -695,7 +644,7 @@
               <w:rPr>
                 <w:lang w:val="en-US"/>
               </w:rPr>
-              <w:t>500</w:t>
+              <w:t>7474</w:t>
             </w:r>
           </w:p>
         </w:tc>
@@ -713,9 +662,9 @@
             </w:pPr>
             <w:r>
               <w:rPr>
-                <w:lang w:val="en"/>
-              </w:rPr>
-              <w:t>The pause in milliseconds between the data is sent.</w:t>
+                <w:lang w:val="en-US"/>
+              </w:rPr>
+              <w:t>The port number on wich the UPD Server receive data.</w:t>
             </w:r>
           </w:p>
         </w:tc>
@@ -737,7 +686,7 @@
               <w:rPr>
                 <w:lang w:val="en-US"/>
               </w:rPr>
-              <w:t>MapZoomLevel</w:t>
+              <w:t>UDPDelay</w:t>
             </w:r>
           </w:p>
         </w:tc>
@@ -778,6 +727,106 @@
               <w:rPr>
                 <w:lang w:val="en-US"/>
               </w:rPr>
+              <w:t>500</w:t>
+            </w:r>
+          </w:p>
+        </w:tc>
+        <w:tc>
+          <w:tcPr>
+            <w:tcW w:w="4927" w:type="dxa"/>
+            <w:vAlign w:val="center"/>
+          </w:tcPr>
+          <w:p>
+            <w:pPr>
+              <w:cnfStyle w:val="000000000000" w:firstRow="0" w:lastRow="0" w:firstColumn="0" w:lastColumn="0" w:oddVBand="0" w:evenVBand="0" w:oddHBand="0" w:evenHBand="0" w:firstRowFirstColumn="0" w:firstRowLastColumn="0" w:lastRowFirstColumn="0" w:lastRowLastColumn="0"/>
+              <w:rPr>
+                <w:lang w:val="en-US"/>
+              </w:rPr>
+            </w:pPr>
+            <w:r>
+              <w:rPr>
+                <w:lang w:val="en"/>
+              </w:rPr>
+              <w:t>The pause in milliseconds between the data is sen</w:t>
+            </w:r>
+            <w:r>
+              <w:rPr>
+                <w:lang w:val="en"/>
+              </w:rPr>
+              <w:t>d</w:t>
+            </w:r>
+            <w:bookmarkStart w:id="0" w:name="_GoBack"/>
+            <w:bookmarkEnd w:id="0"/>
+            <w:r>
+              <w:rPr>
+                <w:lang w:val="en"/>
+              </w:rPr>
+              <w:t>.</w:t>
+            </w:r>
+          </w:p>
+        </w:tc>
+      </w:tr>
+      <w:tr>
+        <w:trPr>
+          <w:cnfStyle w:val="000000100000" w:firstRow="0" w:lastRow="0" w:firstColumn="0" w:lastColumn="0" w:oddVBand="0" w:evenVBand="0" w:oddHBand="1" w:evenHBand="0" w:firstRowFirstColumn="0" w:firstRowLastColumn="0" w:lastRowFirstColumn="0" w:lastRowLastColumn="0"/>
+        </w:trPr>
+        <w:tc>
+          <w:tcPr>
+            <w:cnfStyle w:val="001000000000" w:firstRow="0" w:lastRow="0" w:firstColumn="1" w:lastColumn="0" w:oddVBand="0" w:evenVBand="0" w:oddHBand="0" w:evenHBand="0" w:firstRowFirstColumn="0" w:firstRowLastColumn="0" w:lastRowFirstColumn="0" w:lastRowLastColumn="0"/>
+            <w:tcW w:w="1701" w:type="dxa"/>
+            <w:vAlign w:val="center"/>
+          </w:tcPr>
+          <w:p>
+            <w:pPr>
+              <w:rPr>
+                <w:lang w:val="en-US"/>
+              </w:rPr>
+            </w:pPr>
+            <w:r>
+              <w:rPr>
+                <w:lang w:val="en-US"/>
+              </w:rPr>
+              <w:t>MapZoomLevel</w:t>
+            </w:r>
+          </w:p>
+        </w:tc>
+        <w:tc>
+          <w:tcPr>
+            <w:tcW w:w="1134" w:type="dxa"/>
+            <w:vAlign w:val="center"/>
+          </w:tcPr>
+          <w:p>
+            <w:pPr>
+              <w:cnfStyle w:val="000000100000" w:firstRow="0" w:lastRow="0" w:firstColumn="0" w:lastColumn="0" w:oddVBand="0" w:evenVBand="0" w:oddHBand="1" w:evenHBand="0" w:firstRowFirstColumn="0" w:firstRowLastColumn="0" w:lastRowFirstColumn="0" w:lastRowLastColumn="0"/>
+              <w:rPr>
+                <w:lang w:val="en-US"/>
+              </w:rPr>
+            </w:pPr>
+            <w:r>
+              <w:rPr>
+                <w:lang w:val="en-US"/>
+              </w:rPr>
+              <w:t>Integer</w:t>
+            </w:r>
+          </w:p>
+        </w:tc>
+        <w:tc>
+          <w:tcPr>
+            <w:tcW w:w="1418" w:type="dxa"/>
+            <w:vAlign w:val="center"/>
+          </w:tcPr>
+          <w:p>
+            <w:pPr>
+              <w:jc w:val="right"/>
+              <w:cnfStyle w:val="000000100000" w:firstRow="0" w:lastRow="0" w:firstColumn="0" w:lastColumn="0" w:oddVBand="0" w:evenVBand="0" w:oddHBand="1" w:evenHBand="0" w:firstRowFirstColumn="0" w:firstRowLastColumn="0" w:lastRowFirstColumn="0" w:lastRowLastColumn="0"/>
+              <w:rPr>
+                <w:lang w:val="en-US"/>
+              </w:rPr>
+            </w:pPr>
+            <w:r>
+              <w:rPr>
+                <w:lang w:val="en-US"/>
+              </w:rPr>
               <w:t>18</w:t>
             </w:r>
           </w:p>
@@ -789,7 +838,7 @@
           </w:tcPr>
           <w:p>
             <w:pPr>
-              <w:cnfStyle w:val="000000000000" w:firstRow="0" w:lastRow="0" w:firstColumn="0" w:lastColumn="0" w:oddVBand="0" w:evenVBand="0" w:oddHBand="0" w:evenHBand="0" w:firstRowFirstColumn="0" w:firstRowLastColumn="0" w:lastRowFirstColumn="0" w:lastRowLastColumn="0"/>
+              <w:cnfStyle w:val="000000100000" w:firstRow="0" w:lastRow="0" w:firstColumn="0" w:lastColumn="0" w:oddVBand="0" w:evenVBand="0" w:oddHBand="1" w:evenHBand="0" w:firstRowFirstColumn="0" w:firstRowLastColumn="0" w:lastRowFirstColumn="0" w:lastRowLastColumn="0"/>
               <w:rPr>
                 <w:lang w:val="en-US"/>
               </w:rPr>
@@ -1717,15 +1766,7 @@
               <w:rPr>
                 <w:lang w:val="en-US"/>
               </w:rPr>
-              <w:t>D</w:t>
-            </w:r>
-            <w:bookmarkStart w:id="0" w:name="_GoBack"/>
-            <w:bookmarkEnd w:id="0"/>
-            <w:r>
-              <w:rPr>
-                <w:lang w:val="en-US"/>
-              </w:rPr>
-              <w:t>elete the selected RFDevice.</w:t>
+              <w:t>Delete the selected RFDevice.</w:t>
             </w:r>
           </w:p>
         </w:tc>
@@ -2300,8 +2341,8 @@
 </file>
 
 <file path=word/numbering.xml><?xml version="1.0" encoding="utf-8"?>
-<w:numbering xmlns:wpc="http://schemas.microsoft.com/office/word/2010/wordprocessingCanvas" xmlns:mc="http://schemas.openxmlformats.org/markup-compatibility/2006" xmlns:o="urn:schemas-microsoft-com:office:office" xmlns:r="http://schemas.openxmlformats.org/officeDocument/2006/relationships" xmlns:m="http://schemas.openxmlformats.org/officeDocument/2006/math" xmlns:v="urn:schemas-microsoft-com:vml" xmlns:wp14="http://schemas.microsoft.com/office/word/2010/wordprocessingDrawing" xmlns:wp="http://schemas.openxmlformats.org/drawingml/2006/wordprocessingDrawing" xmlns:w10="urn:schemas-microsoft-com:office:word" xmlns:w="http://schemas.openxmlformats.org/wordprocessingml/2006/main" xmlns:w14="http://schemas.microsoft.com/office/word/2010/wordml" xmlns:wpg="http://schemas.microsoft.com/office/word/2010/wordprocessingGroup" xmlns:wpi="http://schemas.microsoft.com/office/word/2010/wordprocessingInk" xmlns:wne="http://schemas.microsoft.com/office/word/2006/wordml" xmlns:wps="http://schemas.microsoft.com/office/word/2010/wordprocessingShape" mc:Ignorable="w14 wp14">
-  <w:abstractNum w:abstractNumId="0">
+<w:numbering xmlns:wpc="http://schemas.microsoft.com/office/word/2010/wordprocessingCanvas" xmlns:mc="http://schemas.openxmlformats.org/markup-compatibility/2006" xmlns:o="urn:schemas-microsoft-com:office:office" xmlns:r="http://schemas.openxmlformats.org/officeDocument/2006/relationships" xmlns:m="http://schemas.openxmlformats.org/officeDocument/2006/math" xmlns:v="urn:schemas-microsoft-com:vml" xmlns:wp14="http://schemas.microsoft.com/office/word/2010/wordprocessingDrawing" xmlns:wp="http://schemas.openxmlformats.org/drawingml/2006/wordprocessingDrawing" xmlns:w10="urn:schemas-microsoft-com:office:word" xmlns:w="http://schemas.openxmlformats.org/wordprocessingml/2006/main" xmlns:w14="http://schemas.microsoft.com/office/word/2010/wordml" xmlns:w15="http://schemas.microsoft.com/office/word/2012/wordml" xmlns:wpg="http://schemas.microsoft.com/office/word/2010/wordprocessingGroup" xmlns:wpi="http://schemas.microsoft.com/office/word/2010/wordprocessingInk" xmlns:wne="http://schemas.microsoft.com/office/word/2006/wordml" xmlns:wps="http://schemas.microsoft.com/office/word/2010/wordprocessingShape" mc:Ignorable="w14 w15 wp14">
+  <w:abstractNum w:abstractNumId="0" w15:restartNumberingAfterBreak="0">
     <w:nsid w:val="1398733B"/>
     <w:multiLevelType w:val="hybridMultilevel"/>
     <w:tmpl w:val="D4E88602"/>
@@ -2414,7 +2455,7 @@
       </w:rPr>
     </w:lvl>
   </w:abstractNum>
-  <w:abstractNum w:abstractNumId="1">
+  <w:abstractNum w:abstractNumId="1" w15:restartNumberingAfterBreak="0">
     <w:nsid w:val="49D123B5"/>
     <w:multiLevelType w:val="hybridMultilevel"/>
     <w:tmpl w:val="01BCE8BA"/>
@@ -2537,7 +2578,7 @@
 </file>
 
 <file path=word/styles.xml><?xml version="1.0" encoding="utf-8"?>
-<w:styles xmlns:mc="http://schemas.openxmlformats.org/markup-compatibility/2006" xmlns:r="http://schemas.openxmlformats.org/officeDocument/2006/relationships" xmlns:w="http://schemas.openxmlformats.org/wordprocessingml/2006/main" xmlns:w14="http://schemas.microsoft.com/office/word/2010/wordml" mc:Ignorable="w14">
+<w:styles xmlns:mc="http://schemas.openxmlformats.org/markup-compatibility/2006" xmlns:r="http://schemas.openxmlformats.org/officeDocument/2006/relationships" xmlns:w="http://schemas.openxmlformats.org/wordprocessingml/2006/main" xmlns:w14="http://schemas.microsoft.com/office/word/2010/wordml" xmlns:w15="http://schemas.microsoft.com/office/word/2012/wordml" mc:Ignorable="w14 w15">
   <w:docDefaults>
     <w:rPrDefault>
       <w:rPr>
@@ -2553,541 +2594,378 @@
       </w:pPr>
     </w:pPrDefault>
   </w:docDefaults>
-  <w:latentStyles w:defLockedState="0" w:defUIPriority="99" w:defSemiHidden="1" w:defUnhideWhenUsed="1" w:defQFormat="0" w:count="267">
-    <w:lsdException w:name="Normal" w:semiHidden="0" w:uiPriority="0" w:unhideWhenUsed="0" w:qFormat="1"/>
-    <w:lsdException w:name="heading 1" w:semiHidden="0" w:uiPriority="9" w:unhideWhenUsed="0" w:qFormat="1"/>
-    <w:lsdException w:name="heading 2" w:uiPriority="9" w:qFormat="1"/>
-    <w:lsdException w:name="heading 3" w:uiPriority="9" w:qFormat="1"/>
-    <w:lsdException w:name="heading 4" w:uiPriority="9" w:qFormat="1"/>
-    <w:lsdException w:name="heading 5" w:uiPriority="9" w:qFormat="1"/>
-    <w:lsdException w:name="heading 6" w:uiPriority="9" w:qFormat="1"/>
-    <w:lsdException w:name="heading 7" w:uiPriority="9" w:qFormat="1"/>
-    <w:lsdException w:name="heading 8" w:uiPriority="9" w:qFormat="1"/>
-    <w:lsdException w:name="heading 9" w:uiPriority="9" w:qFormat="1"/>
-    <w:lsdException w:name="toc 1" w:uiPriority="39"/>
-    <w:lsdException w:name="toc 2" w:uiPriority="39"/>
-    <w:lsdException w:name="toc 3" w:uiPriority="39"/>
-    <w:lsdException w:name="toc 4" w:uiPriority="39"/>
-    <w:lsdException w:name="toc 5" w:uiPriority="39"/>
-    <w:lsdException w:name="toc 6" w:uiPriority="39"/>
-    <w:lsdException w:name="toc 7" w:uiPriority="39"/>
-    <w:lsdException w:name="toc 8" w:uiPriority="39"/>
-    <w:lsdException w:name="toc 9" w:uiPriority="39"/>
-    <w:lsdException w:name="caption" w:uiPriority="35" w:qFormat="1"/>
-    <w:lsdException w:name="Title" w:semiHidden="0" w:uiPriority="10" w:unhideWhenUsed="0" w:qFormat="1"/>
-    <w:lsdException w:name="Default Paragraph Font" w:uiPriority="1"/>
-    <w:lsdException w:name="Subtitle" w:semiHidden="0" w:uiPriority="11" w:unhideWhenUsed="0" w:qFormat="1"/>
-    <w:lsdException w:name="Strong" w:semiHidden="0" w:uiPriority="22" w:unhideWhenUsed="0" w:qFormat="1"/>
-    <w:lsdException w:name="Emphasis" w:semiHidden="0" w:uiPriority="20" w:unhideWhenUsed="0" w:qFormat="1"/>
-    <w:lsdException w:name="Table Grid" w:semiHidden="0" w:uiPriority="59" w:unhideWhenUsed="0"/>
-    <w:lsdException w:name="Placeholder Text" w:unhideWhenUsed="0"/>
-    <w:lsdException w:name="No Spacing" w:semiHidden="0" w:uiPriority="1" w:unhideWhenUsed="0" w:qFormat="1"/>
-    <w:lsdException w:name="Light Shading" w:semiHidden="0" w:uiPriority="60" w:unhideWhenUsed="0"/>
-    <w:lsdException w:name="Light List" w:semiHidden="0" w:uiPriority="61" w:unhideWhenUsed="0"/>
-    <w:lsdException w:name="Light Grid" w:semiHidden="0" w:uiPriority="62" w:unhideWhenUsed="0"/>
-    <w:lsdException w:name="Medium Shading 1" w:semiHidden="0" w:uiPriority="63" w:unhideWhenUsed="0"/>
-    <w:lsdException w:name="Medium Shading 2" w:semiHidden="0" w:uiPriority="64" w:unhideWhenUsed="0"/>
-    <w:lsdException w:name="Medium List 1" w:semiHidden="0" w:uiPriority="65" w:unhideWhenUsed="0"/>
-    <w:lsdException w:name="Medium List 2" w:semiHidden="0" w:uiPriority="66" w:unhideWhenUsed="0"/>
-    <w:lsdException w:name="Medium Grid 1" w:semiHidden="0" w:uiPriority="67" w:unhideWhenUsed="0"/>
-    <w:lsdException w:name="Medium Grid 2" w:semiHidden="0" w:uiPriority="68" w:unhideWhenUsed="0"/>
-    <w:lsdException w:name="Medium Grid 3" w:semiHidden="0" w:uiPriority="69" w:unhideWhenUsed="0"/>
-    <w:lsdException w:name="Dark List" w:semiHidden="0" w:uiPriority="70" w:unhideWhenUsed="0"/>
-    <w:lsdException w:name="Colorful Shading" w:semiHidden="0" w:uiPriority="71" w:unhideWhenUsed="0"/>
-    <w:lsdException w:name="Colorful List" w:semiHidden="0" w:uiPriority="72" w:unhideWhenUsed="0"/>
-    <w:lsdException w:name="Colorful Grid" w:semiHidden="0" w:uiPriority="73" w:unhideWhenUsed="0"/>
-    <w:lsdException w:name="Light Shading Accent 1" w:semiHidden="0" w:uiPriority="60" w:unhideWhenUsed="0"/>
-    <w:lsdException w:name="Light List Accent 1" w:semiHidden="0" w:uiPriority="61" w:unhideWhenUsed="0"/>
-    <w:lsdException w:name="Light Grid Accent 1" w:semiHidden="0" w:uiPriority="62" w:unhideWhenUsed="0"/>
-    <w:lsdException w:name="Medium Shading 1 Accent 1" w:semiHidden="0" w:uiPriority="63" w:unhideWhenUsed="0"/>
-    <w:lsdException w:name="Medium Shading 2 Accent 1" w:semiHidden="0" w:uiPriority="64" w:unhideWhenUsed="0"/>
-    <w:lsdException w:name="Medium List 1 Accent 1" w:semiHidden="0" w:uiPriority="65" w:unhideWhenUsed="0"/>
-    <w:lsdException w:name="Revision" w:unhideWhenUsed="0"/>
-    <w:lsdException w:name="List Paragraph" w:semiHidden="0" w:uiPriority="34" w:unhideWhenUsed="0" w:qFormat="1"/>
-    <w:lsdException w:name="Quote" w:semiHidden="0" w:uiPriority="29" w:unhideWhenUsed="0" w:qFormat="1"/>
-    <w:lsdException w:name="Intense Quote" w:semiHidden="0" w:uiPriority="30" w:unhideWhenUsed="0" w:qFormat="1"/>
-    <w:lsdException w:name="Medium List 2 Accent 1" w:semiHidden="0" w:uiPriority="66" w:unhideWhenUsed="0"/>
-    <w:lsdException w:name="Medium Grid 1 Accent 1" w:semiHidden="0" w:uiPriority="67" w:unhideWhenUsed="0"/>
-    <w:lsdException w:name="Medium Grid 2 Accent 1" w:semiHidden="0" w:uiPriority="68" w:unhideWhenUsed="0"/>
-    <w:lsdException w:name="Medium Grid 3 Accent 1" w:semiHidden="0" w:uiPriority="69" w:unhideWhenUsed="0"/>
-    <w:lsdException w:name="Dark List Accent 1" w:semiHidden="0" w:uiPriority="70" w:unhideWhenUsed="0"/>
-    <w:lsdException w:name="Colorful Shading Accent 1" w:semiHidden="0" w:uiPriority="71" w:unhideWhenUsed="0"/>
-    <w:lsdException w:name="Colorful List Accent 1" w:semiHidden="0" w:uiPriority="72" w:unhideWhenUsed="0"/>
-    <w:lsdException w:name="Colorful Grid Accent 1" w:semiHidden="0" w:uiPriority="73" w:unhideWhenUsed="0"/>
-    <w:lsdException w:name="Light Shading Accent 2" w:semiHidden="0" w:uiPriority="60" w:unhideWhenUsed="0"/>
-    <w:lsdException w:name="Light List Accent 2" w:semiHidden="0" w:uiPriority="61" w:unhideWhenUsed="0"/>
-    <w:lsdException w:name="Light Grid Accent 2" w:semiHidden="0" w:uiPriority="62" w:unhideWhenUsed="0"/>
-    <w:lsdException w:name="Medium Shading 1 Accent 2" w:semiHidden="0" w:uiPriority="63" w:unhideWhenUsed="0"/>
-    <w:lsdException w:name="Medium Shading 2 Accent 2" w:semiHidden="0" w:uiPriority="64" w:unhideWhenUsed="0"/>
-    <w:lsdException w:name="Medium List 1 Accent 2" w:semiHidden="0" w:uiPriority="65" w:unhideWhenUsed="0"/>
-    <w:lsdException w:name="Medium List 2 Accent 2" w:semiHidden="0" w:uiPriority="66" w:unhideWhenUsed="0"/>
-    <w:lsdException w:name="Medium Grid 1 Accent 2" w:semiHidden="0" w:uiPriority="67" w:unhideWhenUsed="0"/>
-    <w:lsdException w:name="Medium Grid 2 Accent 2" w:semiHidden="0" w:uiPriority="68" w:unhideWhenUsed="0"/>
-    <w:lsdException w:name="Medium Grid 3 Accent 2" w:semiHidden="0" w:uiPriority="69" w:unhideWhenUsed="0"/>
-    <w:lsdException w:name="Dark List Accent 2" w:semiHidden="0" w:uiPriority="70" w:unhideWhenUsed="0"/>
-    <w:lsdException w:name="Colorful Shading Accent 2" w:semiHidden="0" w:uiPriority="71" w:unhideWhenUsed="0"/>
-    <w:lsdException w:name="Colorful List Accent 2" w:semiHidden="0" w:uiPriority="72" w:unhideWhenUsed="0"/>
-    <w:lsdException w:name="Colorful Grid Accent 2" w:semiHidden="0" w:uiPriority="73" w:unhideWhenUsed="0"/>
-    <w:lsdException w:name="Light Shading Accent 3" w:semiHidden="0" w:uiPriority="60" w:unhideWhenUsed="0"/>
-    <w:lsdException w:name="Light List Accent 3" w:semiHidden="0" w:uiPriority="61" w:unhideWhenUsed="0"/>
-    <w:lsdException w:name="Light Grid Accent 3" w:semiHidden="0" w:uiPriority="62" w:unhideWhenUsed="0"/>
-    <w:lsdException w:name="Medium Shading 1 Accent 3" w:semiHidden="0" w:uiPriority="63" w:unhideWhenUsed="0"/>
-    <w:lsdException w:name="Medium Shading 2 Accent 3" w:semiHidden="0" w:uiPriority="64" w:unhideWhenUsed="0"/>
-    <w:lsdException w:name="Medium List 1 Accent 3" w:semiHidden="0" w:uiPriority="65" w:unhideWhenUsed="0"/>
-    <w:lsdException w:name="Medium List 2 Accent 3" w:semiHidden="0" w:uiPriority="66" w:unhideWhenUsed="0"/>
-    <w:lsdException w:name="Medium Grid 1 Accent 3" w:semiHidden="0" w:uiPriority="67" w:unhideWhenUsed="0"/>
-    <w:lsdException w:name="Medium Grid 2 Accent 3" w:semiHidden="0" w:uiPriority="68" w:unhideWhenUsed="0"/>
-    <w:lsdException w:name="Medium Grid 3 Accent 3" w:semiHidden="0" w:uiPriority="69" w:unhideWhenUsed="0"/>
-    <w:lsdException w:name="Dark List Accent 3" w:semiHidden="0" w:uiPriority="70" w:unhideWhenUsed="0"/>
-    <w:lsdException w:name="Colorful Shading Accent 3" w:semiHidden="0" w:uiPriority="71" w:unhideWhenUsed="0"/>
-    <w:lsdException w:name="Colorful List Accent 3" w:semiHidden="0" w:uiPriority="72" w:unhideWhenUsed="0"/>
-    <w:lsdException w:name="Colorful Grid Accent 3" w:semiHidden="0" w:uiPriority="73" w:unhideWhenUsed="0"/>
-    <w:lsdException w:name="Light Shading Accent 4" w:semiHidden="0" w:uiPriority="60" w:unhideWhenUsed="0"/>
-    <w:lsdException w:name="Light List Accent 4" w:semiHidden="0" w:uiPriority="61" w:unhideWhenUsed="0"/>
-    <w:lsdException w:name="Light Grid Accent 4" w:semiHidden="0" w:uiPriority="62" w:unhideWhenUsed="0"/>
-    <w:lsdException w:name="Medium Shading 1 Accent 4" w:semiHidden="0" w:uiPriority="63" w:unhideWhenUsed="0"/>
-    <w:lsdException w:name="Medium Shading 2 Accent 4" w:semiHidden="0" w:uiPriority="64" w:unhideWhenUsed="0"/>
-    <w:lsdException w:name="Medium List 1 Accent 4" w:semiHidden="0" w:uiPriority="65" w:unhideWhenUsed="0"/>
-    <w:lsdException w:name="Medium List 2 Accent 4" w:semiHidden="0" w:uiPriority="66" w:unhideWhenUsed="0"/>
-    <w:lsdException w:name="Medium Grid 1 Accent 4" w:semiHidden="0" w:uiPriority="67" w:unhideWhenUsed="0"/>
-    <w:lsdException w:name="Medium Grid 2 Accent 4" w:semiHidden="0" w:uiPriority="68" w:unhideWhenUsed="0"/>
-    <w:lsdException w:name="Medium Grid 3 Accent 4" w:semiHidden="0" w:uiPriority="69" w:unhideWhenUsed="0"/>
-    <w:lsdException w:name="Dark List Accent 4" w:semiHidden="0" w:uiPriority="70" w:unhideWhenUsed="0"/>
-    <w:lsdException w:name="Colorful Shading Accent 4" w:semiHidden="0" w:uiPriority="71" w:unhideWhenUsed="0"/>
-    <w:lsdException w:name="Colorful List Accent 4" w:semiHidden="0" w:uiPriority="72" w:unhideWhenUsed="0"/>
-    <w:lsdException w:name="Colorful Grid Accent 4" w:semiHidden="0" w:uiPriority="73" w:unhideWhenUsed="0"/>
-    <w:lsdException w:name="Light Shading Accent 5" w:semiHidden="0" w:uiPriority="60" w:unhideWhenUsed="0"/>
-    <w:lsdException w:name="Light List Accent 5" w:semiHidden="0" w:uiPriority="61" w:unhideWhenUsed="0"/>
-    <w:lsdException w:name="Light Grid Accent 5" w:semiHidden="0" w:uiPriority="62" w:unhideWhenUsed="0"/>
-    <w:lsdException w:name="Medium Shading 1 Accent 5" w:semiHidden="0" w:uiPriority="63" w:unhideWhenUsed="0"/>
-    <w:lsdException w:name="Medium Shading 2 Accent 5" w:semiHidden="0" w:uiPriority="64" w:unhideWhenUsed="0"/>
-    <w:lsdException w:name="Medium List 1 Accent 5" w:semiHidden="0" w:uiPriority="65" w:unhideWhenUsed="0"/>
-    <w:lsdException w:name="Medium List 2 Accent 5" w:semiHidden="0" w:uiPriority="66" w:unhideWhenUsed="0"/>
-    <w:lsdException w:name="Medium Grid 1 Accent 5" w:semiHidden="0" w:uiPriority="67" w:unhideWhenUsed="0"/>
-    <w:lsdException w:name="Medium Grid 2 Accent 5" w:semiHidden="0" w:uiPriority="68" w:unhideWhenUsed="0"/>
-    <w:lsdException w:name="Medium Grid 3 Accent 5" w:semiHidden="0" w:uiPriority="69" w:unhideWhenUsed="0"/>
-    <w:lsdException w:name="Dark List Accent 5" w:semiHidden="0" w:uiPriority="70" w:unhideWhenUsed="0"/>
-    <w:lsdException w:name="Colorful Shading Accent 5" w:semiHidden="0" w:uiPriority="71" w:unhideWhenUsed="0"/>
-    <w:lsdException w:name="Colorful List Accent 5" w:semiHidden="0" w:uiPriority="72" w:unhideWhenUsed="0"/>
-    <w:lsdException w:name="Colorful Grid Accent 5" w:semiHidden="0" w:uiPriority="73" w:unhideWhenUsed="0"/>
-    <w:lsdException w:name="Light Shading Accent 6" w:semiHidden="0" w:uiPriority="60" w:unhideWhenUsed="0"/>
-    <w:lsdException w:name="Light List Accent 6" w:semiHidden="0" w:uiPriority="61" w:unhideWhenUsed="0"/>
-    <w:lsdException w:name="Light Grid Accent 6" w:semiHidden="0" w:uiPriority="62" w:unhideWhenUsed="0"/>
-    <w:lsdException w:name="Medium Shading 1 Accent 6" w:semiHidden="0" w:uiPriority="63" w:unhideWhenUsed="0"/>
-    <w:lsdException w:name="Medium Shading 2 Accent 6" w:semiHidden="0" w:uiPriority="64" w:unhideWhenUsed="0"/>
-    <w:lsdException w:name="Medium List 1 Accent 6" w:semiHidden="0" w:uiPriority="65" w:unhideWhenUsed="0"/>
-    <w:lsdException w:name="Medium List 2 Accent 6" w:semiHidden="0" w:uiPriority="66" w:unhideWhenUsed="0"/>
-    <w:lsdException w:name="Medium Grid 1 Accent 6" w:semiHidden="0" w:uiPriority="67" w:unhideWhenUsed="0"/>
-    <w:lsdException w:name="Medium Grid 2 Accent 6" w:semiHidden="0" w:uiPriority="68" w:unhideWhenUsed="0"/>
-    <w:lsdException w:name="Medium Grid 3 Accent 6" w:semiHidden="0" w:uiPriority="69" w:unhideWhenUsed="0"/>
-    <w:lsdException w:name="Dark List Accent 6" w:semiHidden="0" w:uiPriority="70" w:unhideWhenUsed="0"/>
-    <w:lsdException w:name="Colorful Shading Accent 6" w:semiHidden="0" w:uiPriority="71" w:unhideWhenUsed="0"/>
-    <w:lsdException w:name="Colorful List Accent 6" w:semiHidden="0" w:uiPriority="72" w:unhideWhenUsed="0"/>
-    <w:lsdException w:name="Colorful Grid Accent 6" w:semiHidden="0" w:uiPriority="73" w:unhideWhenUsed="0"/>
-    <w:lsdException w:name="Subtle Emphasis" w:semiHidden="0" w:uiPriority="19" w:unhideWhenUsed="0" w:qFormat="1"/>
-    <w:lsdException w:name="Intense Emphasis" w:semiHidden="0" w:uiPriority="21" w:unhideWhenUsed="0" w:qFormat="1"/>
-    <w:lsdException w:name="Subtle Reference" w:semiHidden="0" w:uiPriority="31" w:unhideWhenUsed="0" w:qFormat="1"/>
-    <w:lsdException w:name="Intense Reference" w:semiHidden="0" w:uiPriority="32" w:unhideWhenUsed="0" w:qFormat="1"/>
-    <w:lsdException w:name="Book Title" w:semiHidden="0" w:uiPriority="33" w:unhideWhenUsed="0" w:qFormat="1"/>
-    <w:lsdException w:name="Bibliography" w:uiPriority="37"/>
-    <w:lsdException w:name="TOC Heading" w:uiPriority="39" w:qFormat="1"/>
-  </w:latentStyles>
-  <w:style w:type="paragraph" w:default="1" w:styleId="Standard">
-    <w:name w:val="Normal"/>
-    <w:qFormat/>
-  </w:style>
-  <w:style w:type="paragraph" w:styleId="berschrift1">
-    <w:name w:val="heading 1"/>
-    <w:basedOn w:val="Standard"/>
-    <w:link w:val="berschrift1Zchn"/>
-    <w:uiPriority w:val="9"/>
-    <w:qFormat/>
-    <w:rsid w:val="00253E1A"/>
-    <w:pPr>
-      <w:spacing w:before="100" w:beforeAutospacing="1" w:after="100" w:afterAutospacing="1" w:line="240" w:lineRule="auto"/>
-      <w:outlineLvl w:val="0"/>
-    </w:pPr>
-    <w:rPr>
-      <w:rFonts w:ascii="Times New Roman" w:eastAsia="Times New Roman" w:hAnsi="Times New Roman" w:cs="Times New Roman"/>
-      <w:b/>
-      <w:bCs/>
-      <w:kern w:val="36"/>
-      <w:sz w:val="48"/>
-      <w:szCs w:val="48"/>
-      <w:lang w:eastAsia="de-DE"/>
-    </w:rPr>
-  </w:style>
-  <w:style w:type="character" w:default="1" w:styleId="Absatz-Standardschriftart">
-    <w:name w:val="Default Paragraph Font"/>
-    <w:uiPriority w:val="1"/>
-    <w:semiHidden/>
-    <w:unhideWhenUsed/>
-  </w:style>
-  <w:style w:type="table" w:default="1" w:styleId="NormaleTabelle">
-    <w:name w:val="Normal Table"/>
-    <w:uiPriority w:val="99"/>
-    <w:semiHidden/>
-    <w:unhideWhenUsed/>
-    <w:tblPr>
-      <w:tblInd w:w="0" w:type="dxa"/>
-      <w:tblCellMar>
-        <w:top w:w="0" w:type="dxa"/>
-        <w:left w:w="108" w:type="dxa"/>
-        <w:bottom w:w="0" w:type="dxa"/>
-        <w:right w:w="108" w:type="dxa"/>
-      </w:tblCellMar>
-    </w:tblPr>
-  </w:style>
-  <w:style w:type="numbering" w:default="1" w:styleId="KeineListe">
-    <w:name w:val="No List"/>
-    <w:uiPriority w:val="99"/>
-    <w:semiHidden/>
-    <w:unhideWhenUsed/>
-  </w:style>
-  <w:style w:type="character" w:customStyle="1" w:styleId="berschrift1Zchn">
-    <w:name w:val="Überschrift 1 Zchn"/>
-    <w:basedOn w:val="Absatz-Standardschriftart"/>
-    <w:link w:val="berschrift1"/>
-    <w:uiPriority w:val="9"/>
-    <w:rsid w:val="00253E1A"/>
-    <w:rPr>
-      <w:rFonts w:ascii="Times New Roman" w:eastAsia="Times New Roman" w:hAnsi="Times New Roman" w:cs="Times New Roman"/>
-      <w:b/>
-      <w:bCs/>
-      <w:kern w:val="36"/>
-      <w:sz w:val="48"/>
-      <w:szCs w:val="48"/>
-      <w:lang w:eastAsia="de-DE"/>
-    </w:rPr>
-  </w:style>
-  <w:style w:type="paragraph" w:styleId="Titel">
-    <w:name w:val="Title"/>
-    <w:basedOn w:val="Standard"/>
-    <w:next w:val="Standard"/>
-    <w:link w:val="TitelZchn"/>
-    <w:uiPriority w:val="10"/>
-    <w:qFormat/>
-    <w:rsid w:val="00253E1A"/>
-    <w:pPr>
-      <w:pBdr>
-        <w:bottom w:val="single" w:sz="8" w:space="4" w:color="4F81BD" w:themeColor="accent1"/>
-      </w:pBdr>
-      <w:spacing w:after="300" w:line="240" w:lineRule="auto"/>
-      <w:contextualSpacing/>
-    </w:pPr>
-    <w:rPr>
-      <w:rFonts w:asciiTheme="majorHAnsi" w:eastAsiaTheme="majorEastAsia" w:hAnsiTheme="majorHAnsi" w:cstheme="majorBidi"/>
-      <w:color w:val="17365D" w:themeColor="text2" w:themeShade="BF"/>
-      <w:spacing w:val="5"/>
-      <w:kern w:val="28"/>
-      <w:sz w:val="52"/>
-      <w:szCs w:val="52"/>
-    </w:rPr>
-  </w:style>
-  <w:style w:type="character" w:customStyle="1" w:styleId="TitelZchn">
-    <w:name w:val="Titel Zchn"/>
-    <w:basedOn w:val="Absatz-Standardschriftart"/>
-    <w:link w:val="Titel"/>
-    <w:uiPriority w:val="10"/>
-    <w:rsid w:val="00253E1A"/>
-    <w:rPr>
-      <w:rFonts w:asciiTheme="majorHAnsi" w:eastAsiaTheme="majorEastAsia" w:hAnsiTheme="majorHAnsi" w:cstheme="majorBidi"/>
-      <w:color w:val="17365D" w:themeColor="text2" w:themeShade="BF"/>
-      <w:spacing w:val="5"/>
-      <w:kern w:val="28"/>
-      <w:sz w:val="52"/>
-      <w:szCs w:val="52"/>
-    </w:rPr>
-  </w:style>
-  <w:style w:type="character" w:styleId="Hyperlink">
-    <w:name w:val="Hyperlink"/>
-    <w:basedOn w:val="Absatz-Standardschriftart"/>
-    <w:uiPriority w:val="99"/>
-    <w:unhideWhenUsed/>
-    <w:rsid w:val="005B7B3D"/>
-    <w:rPr>
-      <w:color w:val="0000FF" w:themeColor="hyperlink"/>
-      <w:u w:val="single"/>
-    </w:rPr>
-  </w:style>
-  <w:style w:type="character" w:customStyle="1" w:styleId="shorttext">
-    <w:name w:val="short_text"/>
-    <w:basedOn w:val="Absatz-Standardschriftart"/>
-    <w:rsid w:val="005B7B3D"/>
-  </w:style>
-  <w:style w:type="paragraph" w:styleId="Listenabsatz">
-    <w:name w:val="List Paragraph"/>
-    <w:basedOn w:val="Standard"/>
-    <w:uiPriority w:val="34"/>
-    <w:qFormat/>
-    <w:rsid w:val="00447762"/>
-    <w:pPr>
-      <w:ind w:left="720"/>
-      <w:contextualSpacing/>
-    </w:pPr>
-  </w:style>
-  <w:style w:type="table" w:styleId="Tabellenraster">
-    <w:name w:val="Table Grid"/>
-    <w:basedOn w:val="NormaleTabelle"/>
-    <w:uiPriority w:val="59"/>
-    <w:rsid w:val="00447762"/>
-    <w:pPr>
-      <w:spacing w:after="0" w:line="240" w:lineRule="auto"/>
-    </w:pPr>
-    <w:tblPr>
-      <w:tblBorders>
-        <w:top w:val="single" w:sz="4" w:space="0" w:color="auto"/>
-        <w:left w:val="single" w:sz="4" w:space="0" w:color="auto"/>
-        <w:bottom w:val="single" w:sz="4" w:space="0" w:color="auto"/>
-        <w:right w:val="single" w:sz="4" w:space="0" w:color="auto"/>
-        <w:insideH w:val="single" w:sz="4" w:space="0" w:color="auto"/>
-        <w:insideV w:val="single" w:sz="4" w:space="0" w:color="auto"/>
-      </w:tblBorders>
-    </w:tblPr>
-  </w:style>
-  <w:style w:type="table" w:styleId="HelleListe-Akzent1">
-    <w:name w:val="Light List Accent 1"/>
-    <w:basedOn w:val="NormaleTabelle"/>
-    <w:uiPriority w:val="61"/>
-    <w:rsid w:val="00454747"/>
-    <w:pPr>
-      <w:spacing w:after="0" w:line="240" w:lineRule="auto"/>
-    </w:pPr>
-    <w:tblPr>
-      <w:tblStyleRowBandSize w:val="1"/>
-      <w:tblStyleColBandSize w:val="1"/>
-      <w:tblBorders>
-        <w:top w:val="single" w:sz="8" w:space="0" w:color="4F81BD" w:themeColor="accent1"/>
-        <w:left w:val="single" w:sz="8" w:space="0" w:color="4F81BD" w:themeColor="accent1"/>
-        <w:bottom w:val="single" w:sz="8" w:space="0" w:color="4F81BD" w:themeColor="accent1"/>
-        <w:right w:val="single" w:sz="8" w:space="0" w:color="4F81BD" w:themeColor="accent1"/>
-      </w:tblBorders>
-    </w:tblPr>
-    <w:tblStylePr w:type="firstRow">
-      <w:pPr>
-        <w:spacing w:before="0" w:after="0" w:line="240" w:lineRule="auto"/>
-      </w:pPr>
-      <w:rPr>
-        <w:b/>
-        <w:bCs/>
-        <w:color w:val="FFFFFF" w:themeColor="background1"/>
-      </w:rPr>
-      <w:tblPr/>
-      <w:tcPr>
-        <w:shd w:val="clear" w:color="auto" w:fill="4F81BD" w:themeFill="accent1"/>
-      </w:tcPr>
-    </w:tblStylePr>
-    <w:tblStylePr w:type="lastRow">
-      <w:pPr>
-        <w:spacing w:before="0" w:after="0" w:line="240" w:lineRule="auto"/>
-      </w:pPr>
-      <w:rPr>
-        <w:b/>
-        <w:bCs/>
-      </w:rPr>
-      <w:tblPr/>
-      <w:tcPr>
-        <w:tcBorders>
-          <w:top w:val="double" w:sz="6" w:space="0" w:color="4F81BD" w:themeColor="accent1"/>
-          <w:left w:val="single" w:sz="8" w:space="0" w:color="4F81BD" w:themeColor="accent1"/>
-          <w:bottom w:val="single" w:sz="8" w:space="0" w:color="4F81BD" w:themeColor="accent1"/>
-          <w:right w:val="single" w:sz="8" w:space="0" w:color="4F81BD" w:themeColor="accent1"/>
-        </w:tcBorders>
-      </w:tcPr>
-    </w:tblStylePr>
-    <w:tblStylePr w:type="firstCol">
-      <w:rPr>
-        <w:b/>
-        <w:bCs/>
-      </w:rPr>
-    </w:tblStylePr>
-    <w:tblStylePr w:type="lastCol">
-      <w:rPr>
-        <w:b/>
-        <w:bCs/>
-      </w:rPr>
-    </w:tblStylePr>
-    <w:tblStylePr w:type="band1Vert">
-      <w:tblPr/>
-      <w:tcPr>
-        <w:tcBorders>
-          <w:top w:val="single" w:sz="8" w:space="0" w:color="4F81BD" w:themeColor="accent1"/>
-          <w:left w:val="single" w:sz="8" w:space="0" w:color="4F81BD" w:themeColor="accent1"/>
-          <w:bottom w:val="single" w:sz="8" w:space="0" w:color="4F81BD" w:themeColor="accent1"/>
-          <w:right w:val="single" w:sz="8" w:space="0" w:color="4F81BD" w:themeColor="accent1"/>
-        </w:tcBorders>
-      </w:tcPr>
-    </w:tblStylePr>
-    <w:tblStylePr w:type="band1Horz">
-      <w:tblPr/>
-      <w:tcPr>
-        <w:tcBorders>
-          <w:top w:val="single" w:sz="8" w:space="0" w:color="4F81BD" w:themeColor="accent1"/>
-          <w:left w:val="single" w:sz="8" w:space="0" w:color="4F81BD" w:themeColor="accent1"/>
-          <w:bottom w:val="single" w:sz="8" w:space="0" w:color="4F81BD" w:themeColor="accent1"/>
-          <w:right w:val="single" w:sz="8" w:space="0" w:color="4F81BD" w:themeColor="accent1"/>
-        </w:tcBorders>
-      </w:tcPr>
-    </w:tblStylePr>
-  </w:style>
-</w:styles>
-</file>
-
-<file path=word/stylesWithEffects.xml><?xml version="1.0" encoding="utf-8"?>
-<w:styles xmlns:wpc="http://schemas.microsoft.com/office/word/2010/wordprocessingCanvas" xmlns:mc="http://schemas.openxmlformats.org/markup-compatibility/2006" xmlns:o="urn:schemas-microsoft-com:office:office" xmlns:r="http://schemas.openxmlformats.org/officeDocument/2006/relationships" xmlns:m="http://schemas.openxmlformats.org/officeDocument/2006/math" xmlns:v="urn:schemas-microsoft-com:vml" xmlns:wp14="http://schemas.microsoft.com/office/word/2010/wordprocessingDrawing" xmlns:wp="http://schemas.openxmlformats.org/drawingml/2006/wordprocessingDrawing" xmlns:w10="urn:schemas-microsoft-com:office:word" xmlns:w="http://schemas.openxmlformats.org/wordprocessingml/2006/main" xmlns:w14="http://schemas.microsoft.com/office/word/2010/wordml" xmlns:wpg="http://schemas.microsoft.com/office/word/2010/wordprocessingGroup" xmlns:wpi="http://schemas.microsoft.com/office/word/2010/wordprocessingInk" xmlns:wne="http://schemas.microsoft.com/office/word/2006/wordml" xmlns:wps="http://schemas.microsoft.com/office/word/2010/wordprocessingShape" mc:Ignorable="w14 wp14">
-  <w:docDefaults>
-    <w:rPrDefault>
-      <w:rPr>
-        <w:rFonts w:asciiTheme="minorHAnsi" w:eastAsiaTheme="minorHAnsi" w:hAnsiTheme="minorHAnsi" w:cstheme="minorBidi"/>
-        <w:sz w:val="22"/>
-        <w:szCs w:val="22"/>
-        <w:lang w:val="de-DE" w:eastAsia="en-US" w:bidi="ar-SA"/>
-      </w:rPr>
-    </w:rPrDefault>
-    <w:pPrDefault>
-      <w:pPr>
-        <w:spacing w:after="200" w:line="276" w:lineRule="auto"/>
-      </w:pPr>
-    </w:pPrDefault>
-  </w:docDefaults>
-  <w:latentStyles w:defLockedState="0" w:defUIPriority="99" w:defSemiHidden="1" w:defUnhideWhenUsed="1" w:defQFormat="0" w:count="267">
-    <w:lsdException w:name="Normal" w:semiHidden="0" w:uiPriority="0" w:unhideWhenUsed="0" w:qFormat="1"/>
-    <w:lsdException w:name="heading 1" w:semiHidden="0" w:uiPriority="9" w:unhideWhenUsed="0" w:qFormat="1"/>
-    <w:lsdException w:name="heading 2" w:uiPriority="9" w:qFormat="1"/>
-    <w:lsdException w:name="heading 3" w:uiPriority="9" w:qFormat="1"/>
-    <w:lsdException w:name="heading 4" w:uiPriority="9" w:qFormat="1"/>
-    <w:lsdException w:name="heading 5" w:uiPriority="9" w:qFormat="1"/>
-    <w:lsdException w:name="heading 6" w:uiPriority="9" w:qFormat="1"/>
-    <w:lsdException w:name="heading 7" w:uiPriority="9" w:qFormat="1"/>
-    <w:lsdException w:name="heading 8" w:uiPriority="9" w:qFormat="1"/>
-    <w:lsdException w:name="heading 9" w:uiPriority="9" w:qFormat="1"/>
-    <w:lsdException w:name="toc 1" w:uiPriority="39"/>
-    <w:lsdException w:name="toc 2" w:uiPriority="39"/>
-    <w:lsdException w:name="toc 3" w:uiPriority="39"/>
-    <w:lsdException w:name="toc 4" w:uiPriority="39"/>
-    <w:lsdException w:name="toc 5" w:uiPriority="39"/>
-    <w:lsdException w:name="toc 6" w:uiPriority="39"/>
-    <w:lsdException w:name="toc 7" w:uiPriority="39"/>
-    <w:lsdException w:name="toc 8" w:uiPriority="39"/>
-    <w:lsdException w:name="toc 9" w:uiPriority="39"/>
-    <w:lsdException w:name="caption" w:uiPriority="35" w:qFormat="1"/>
-    <w:lsdException w:name="Title" w:semiHidden="0" w:uiPriority="10" w:unhideWhenUsed="0" w:qFormat="1"/>
-    <w:lsdException w:name="Default Paragraph Font" w:uiPriority="1"/>
-    <w:lsdException w:name="Subtitle" w:semiHidden="0" w:uiPriority="11" w:unhideWhenUsed="0" w:qFormat="1"/>
-    <w:lsdException w:name="Strong" w:semiHidden="0" w:uiPriority="22" w:unhideWhenUsed="0" w:qFormat="1"/>
-    <w:lsdException w:name="Emphasis" w:semiHidden="0" w:uiPriority="20" w:unhideWhenUsed="0" w:qFormat="1"/>
-    <w:lsdException w:name="Table Grid" w:semiHidden="0" w:uiPriority="59" w:unhideWhenUsed="0"/>
-    <w:lsdException w:name="Placeholder Text" w:unhideWhenUsed="0"/>
-    <w:lsdException w:name="No Spacing" w:semiHidden="0" w:uiPriority="1" w:unhideWhenUsed="0" w:qFormat="1"/>
-    <w:lsdException w:name="Light Shading" w:semiHidden="0" w:uiPriority="60" w:unhideWhenUsed="0"/>
-    <w:lsdException w:name="Light List" w:semiHidden="0" w:uiPriority="61" w:unhideWhenUsed="0"/>
-    <w:lsdException w:name="Light Grid" w:semiHidden="0" w:uiPriority="62" w:unhideWhenUsed="0"/>
-    <w:lsdException w:name="Medium Shading 1" w:semiHidden="0" w:uiPriority="63" w:unhideWhenUsed="0"/>
-    <w:lsdException w:name="Medium Shading 2" w:semiHidden="0" w:uiPriority="64" w:unhideWhenUsed="0"/>
-    <w:lsdException w:name="Medium List 1" w:semiHidden="0" w:uiPriority="65" w:unhideWhenUsed="0"/>
-    <w:lsdException w:name="Medium List 2" w:semiHidden="0" w:uiPriority="66" w:unhideWhenUsed="0"/>
-    <w:lsdException w:name="Medium Grid 1" w:semiHidden="0" w:uiPriority="67" w:unhideWhenUsed="0"/>
-    <w:lsdException w:name="Medium Grid 2" w:semiHidden="0" w:uiPriority="68" w:unhideWhenUsed="0"/>
-    <w:lsdException w:name="Medium Grid 3" w:semiHidden="0" w:uiPriority="69" w:unhideWhenUsed="0"/>
-    <w:lsdException w:name="Dark List" w:semiHidden="0" w:uiPriority="70" w:unhideWhenUsed="0"/>
-    <w:lsdException w:name="Colorful Shading" w:semiHidden="0" w:uiPriority="71" w:unhideWhenUsed="0"/>
-    <w:lsdException w:name="Colorful List" w:semiHidden="0" w:uiPriority="72" w:unhideWhenUsed="0"/>
-    <w:lsdException w:name="Colorful Grid" w:semiHidden="0" w:uiPriority="73" w:unhideWhenUsed="0"/>
-    <w:lsdException w:name="Light Shading Accent 1" w:semiHidden="0" w:uiPriority="60" w:unhideWhenUsed="0"/>
-    <w:lsdException w:name="Light List Accent 1" w:semiHidden="0" w:uiPriority="61" w:unhideWhenUsed="0"/>
-    <w:lsdException w:name="Light Grid Accent 1" w:semiHidden="0" w:uiPriority="62" w:unhideWhenUsed="0"/>
-    <w:lsdException w:name="Medium Shading 1 Accent 1" w:semiHidden="0" w:uiPriority="63" w:unhideWhenUsed="0"/>
-    <w:lsdException w:name="Medium Shading 2 Accent 1" w:semiHidden="0" w:uiPriority="64" w:unhideWhenUsed="0"/>
-    <w:lsdException w:name="Medium List 1 Accent 1" w:semiHidden="0" w:uiPriority="65" w:unhideWhenUsed="0"/>
-    <w:lsdException w:name="Revision" w:unhideWhenUsed="0"/>
-    <w:lsdException w:name="List Paragraph" w:semiHidden="0" w:uiPriority="34" w:unhideWhenUsed="0" w:qFormat="1"/>
-    <w:lsdException w:name="Quote" w:semiHidden="0" w:uiPriority="29" w:unhideWhenUsed="0" w:qFormat="1"/>
-    <w:lsdException w:name="Intense Quote" w:semiHidden="0" w:uiPriority="30" w:unhideWhenUsed="0" w:qFormat="1"/>
-    <w:lsdException w:name="Medium List 2 Accent 1" w:semiHidden="0" w:uiPriority="66" w:unhideWhenUsed="0"/>
-    <w:lsdException w:name="Medium Grid 1 Accent 1" w:semiHidden="0" w:uiPriority="67" w:unhideWhenUsed="0"/>
-    <w:lsdException w:name="Medium Grid 2 Accent 1" w:semiHidden="0" w:uiPriority="68" w:unhideWhenUsed="0"/>
-    <w:lsdException w:name="Medium Grid 3 Accent 1" w:semiHidden="0" w:uiPriority="69" w:unhideWhenUsed="0"/>
-    <w:lsdException w:name="Dark List Accent 1" w:semiHidden="0" w:uiPriority="70" w:unhideWhenUsed="0"/>
-    <w:lsdException w:name="Colorful Shading Accent 1" w:semiHidden="0" w:uiPriority="71" w:unhideWhenUsed="0"/>
-    <w:lsdException w:name="Colorful List Accent 1" w:semiHidden="0" w:uiPriority="72" w:unhideWhenUsed="0"/>
-    <w:lsdException w:name="Colorful Grid Accent 1" w:semiHidden="0" w:uiPriority="73" w:unhideWhenUsed="0"/>
-    <w:lsdException w:name="Light Shading Accent 2" w:semiHidden="0" w:uiPriority="60" w:unhideWhenUsed="0"/>
-    <w:lsdException w:name="Light List Accent 2" w:semiHidden="0" w:uiPriority="61" w:unhideWhenUsed="0"/>
-    <w:lsdException w:name="Light Grid Accent 2" w:semiHidden="0" w:uiPriority="62" w:unhideWhenUsed="0"/>
-    <w:lsdException w:name="Medium Shading 1 Accent 2" w:semiHidden="0" w:uiPriority="63" w:unhideWhenUsed="0"/>
-    <w:lsdException w:name="Medium Shading 2 Accent 2" w:semiHidden="0" w:uiPriority="64" w:unhideWhenUsed="0"/>
-    <w:lsdException w:name="Medium List 1 Accent 2" w:semiHidden="0" w:uiPriority="65" w:unhideWhenUsed="0"/>
-    <w:lsdException w:name="Medium List 2 Accent 2" w:semiHidden="0" w:uiPriority="66" w:unhideWhenUsed="0"/>
-    <w:lsdException w:name="Medium Grid 1 Accent 2" w:semiHidden="0" w:uiPriority="67" w:unhideWhenUsed="0"/>
-    <w:lsdException w:name="Medium Grid 2 Accent 2" w:semiHidden="0" w:uiPriority="68" w:unhideWhenUsed="0"/>
-    <w:lsdException w:name="Medium Grid 3 Accent 2" w:semiHidden="0" w:uiPriority="69" w:unhideWhenUsed="0"/>
-    <w:lsdException w:name="Dark List Accent 2" w:semiHidden="0" w:uiPriority="70" w:unhideWhenUsed="0"/>
-    <w:lsdException w:name="Colorful Shading Accent 2" w:semiHidden="0" w:uiPriority="71" w:unhideWhenUsed="0"/>
-    <w:lsdException w:name="Colorful List Accent 2" w:semiHidden="0" w:uiPriority="72" w:unhideWhenUsed="0"/>
-    <w:lsdException w:name="Colorful Grid Accent 2" w:semiHidden="0" w:uiPriority="73" w:unhideWhenUsed="0"/>
-    <w:lsdException w:name="Light Shading Accent 3" w:semiHidden="0" w:uiPriority="60" w:unhideWhenUsed="0"/>
-    <w:lsdException w:name="Light List Accent 3" w:semiHidden="0" w:uiPriority="61" w:unhideWhenUsed="0"/>
-    <w:lsdException w:name="Light Grid Accent 3" w:semiHidden="0" w:uiPriority="62" w:unhideWhenUsed="0"/>
-    <w:lsdException w:name="Medium Shading 1 Accent 3" w:semiHidden="0" w:uiPriority="63" w:unhideWhenUsed="0"/>
-    <w:lsdException w:name="Medium Shading 2 Accent 3" w:semiHidden="0" w:uiPriority="64" w:unhideWhenUsed="0"/>
-    <w:lsdException w:name="Medium List 1 Accent 3" w:semiHidden="0" w:uiPriority="65" w:unhideWhenUsed="0"/>
-    <w:lsdException w:name="Medium List 2 Accent 3" w:semiHidden="0" w:uiPriority="66" w:unhideWhenUsed="0"/>
-    <w:lsdException w:name="Medium Grid 1 Accent 3" w:semiHidden="0" w:uiPriority="67" w:unhideWhenUsed="0"/>
-    <w:lsdException w:name="Medium Grid 2 Accent 3" w:semiHidden="0" w:uiPriority="68" w:unhideWhenUsed="0"/>
-    <w:lsdException w:name="Medium Grid 3 Accent 3" w:semiHidden="0" w:uiPriority="69" w:unhideWhenUsed="0"/>
-    <w:lsdException w:name="Dark List Accent 3" w:semiHidden="0" w:uiPriority="70" w:unhideWhenUsed="0"/>
-    <w:lsdException w:name="Colorful Shading Accent 3" w:semiHidden="0" w:uiPriority="71" w:unhideWhenUsed="0"/>
-    <w:lsdException w:name="Colorful List Accent 3" w:semiHidden="0" w:uiPriority="72" w:unhideWhenUsed="0"/>
-    <w:lsdException w:name="Colorful Grid Accent 3" w:semiHidden="0" w:uiPriority="73" w:unhideWhenUsed="0"/>
-    <w:lsdException w:name="Light Shading Accent 4" w:semiHidden="0" w:uiPriority="60" w:unhideWhenUsed="0"/>
-    <w:lsdException w:name="Light List Accent 4" w:semiHidden="0" w:uiPriority="61" w:unhideWhenUsed="0"/>
-    <w:lsdException w:name="Light Grid Accent 4" w:semiHidden="0" w:uiPriority="62" w:unhideWhenUsed="0"/>
-    <w:lsdException w:name="Medium Shading 1 Accent 4" w:semiHidden="0" w:uiPriority="63" w:unhideWhenUsed="0"/>
-    <w:lsdException w:name="Medium Shading 2 Accent 4" w:semiHidden="0" w:uiPriority="64" w:unhideWhenUsed="0"/>
-    <w:lsdException w:name="Medium List 1 Accent 4" w:semiHidden="0" w:uiPriority="65" w:unhideWhenUsed="0"/>
-    <w:lsdException w:name="Medium List 2 Accent 4" w:semiHidden="0" w:uiPriority="66" w:unhideWhenUsed="0"/>
-    <w:lsdException w:name="Medium Grid 1 Accent 4" w:semiHidden="0" w:uiPriority="67" w:unhideWhenUsed="0"/>
-    <w:lsdException w:name="Medium Grid 2 Accent 4" w:semiHidden="0" w:uiPriority="68" w:unhideWhenUsed="0"/>
-    <w:lsdException w:name="Medium Grid 3 Accent 4" w:semiHidden="0" w:uiPriority="69" w:unhideWhenUsed="0"/>
-    <w:lsdException w:name="Dark List Accent 4" w:semiHidden="0" w:uiPriority="70" w:unhideWhenUsed="0"/>
-    <w:lsdException w:name="Colorful Shading Accent 4" w:semiHidden="0" w:uiPriority="71" w:unhideWhenUsed="0"/>
-    <w:lsdException w:name="Colorful List Accent 4" w:semiHidden="0" w:uiPriority="72" w:unhideWhenUsed="0"/>
-    <w:lsdException w:name="Colorful Grid Accent 4" w:semiHidden="0" w:uiPriority="73" w:unhideWhenUsed="0"/>
-    <w:lsdException w:name="Light Shading Accent 5" w:semiHidden="0" w:uiPriority="60" w:unhideWhenUsed="0"/>
-    <w:lsdException w:name="Light List Accent 5" w:semiHidden="0" w:uiPriority="61" w:unhideWhenUsed="0"/>
-    <w:lsdException w:name="Light Grid Accent 5" w:semiHidden="0" w:uiPriority="62" w:unhideWhenUsed="0"/>
-    <w:lsdException w:name="Medium Shading 1 Accent 5" w:semiHidden="0" w:uiPriority="63" w:unhideWhenUsed="0"/>
-    <w:lsdException w:name="Medium Shading 2 Accent 5" w:semiHidden="0" w:uiPriority="64" w:unhideWhenUsed="0"/>
-    <w:lsdException w:name="Medium List 1 Accent 5" w:semiHidden="0" w:uiPriority="65" w:unhideWhenUsed="0"/>
-    <w:lsdException w:name="Medium List 2 Accent 5" w:semiHidden="0" w:uiPriority="66" w:unhideWhenUsed="0"/>
-    <w:lsdException w:name="Medium Grid 1 Accent 5" w:semiHidden="0" w:uiPriority="67" w:unhideWhenUsed="0"/>
-    <w:lsdException w:name="Medium Grid 2 Accent 5" w:semiHidden="0" w:uiPriority="68" w:unhideWhenUsed="0"/>
-    <w:lsdException w:name="Medium Grid 3 Accent 5" w:semiHidden="0" w:uiPriority="69" w:unhideWhenUsed="0"/>
-    <w:lsdException w:name="Dark List Accent 5" w:semiHidden="0" w:uiPriority="70" w:unhideWhenUsed="0"/>
-    <w:lsdException w:name="Colorful Shading Accent 5" w:semiHidden="0" w:uiPriority="71" w:unhideWhenUsed="0"/>
-    <w:lsdException w:name="Colorful List Accent 5" w:semiHidden="0" w:uiPriority="72" w:unhideWhenUsed="0"/>
-    <w:lsdException w:name="Colorful Grid Accent 5" w:semiHidden="0" w:uiPriority="73" w:unhideWhenUsed="0"/>
-    <w:lsdException w:name="Light Shading Accent 6" w:semiHidden="0" w:uiPriority="60" w:unhideWhenUsed="0"/>
-    <w:lsdException w:name="Light List Accent 6" w:semiHidden="0" w:uiPriority="61" w:unhideWhenUsed="0"/>
-    <w:lsdException w:name="Light Grid Accent 6" w:semiHidden="0" w:uiPriority="62" w:unhideWhenUsed="0"/>
-    <w:lsdException w:name="Medium Shading 1 Accent 6" w:semiHidden="0" w:uiPriority="63" w:unhideWhenUsed="0"/>
-    <w:lsdException w:name="Medium Shading 2 Accent 6" w:semiHidden="0" w:uiPriority="64" w:unhideWhenUsed="0"/>
-    <w:lsdException w:name="Medium List 1 Accent 6" w:semiHidden="0" w:uiPriority="65" w:unhideWhenUsed="0"/>
-    <w:lsdException w:name="Medium List 2 Accent 6" w:semiHidden="0" w:uiPriority="66" w:unhideWhenUsed="0"/>
-    <w:lsdException w:name="Medium Grid 1 Accent 6" w:semiHidden="0" w:uiPriority="67" w:unhideWhenUsed="0"/>
-    <w:lsdException w:name="Medium Grid 2 Accent 6" w:semiHidden="0" w:uiPriority="68" w:unhideWhenUsed="0"/>
-    <w:lsdException w:name="Medium Grid 3 Accent 6" w:semiHidden="0" w:uiPriority="69" w:unhideWhenUsed="0"/>
-    <w:lsdException w:name="Dark List Accent 6" w:semiHidden="0" w:uiPriority="70" w:unhideWhenUsed="0"/>
-    <w:lsdException w:name="Colorful Shading Accent 6" w:semiHidden="0" w:uiPriority="71" w:unhideWhenUsed="0"/>
-    <w:lsdException w:name="Colorful List Accent 6" w:semiHidden="0" w:uiPriority="72" w:unhideWhenUsed="0"/>
-    <w:lsdException w:name="Colorful Grid Accent 6" w:semiHidden="0" w:uiPriority="73" w:unhideWhenUsed="0"/>
-    <w:lsdException w:name="Subtle Emphasis" w:semiHidden="0" w:uiPriority="19" w:unhideWhenUsed="0" w:qFormat="1"/>
-    <w:lsdException w:name="Intense Emphasis" w:semiHidden="0" w:uiPriority="21" w:unhideWhenUsed="0" w:qFormat="1"/>
-    <w:lsdException w:name="Subtle Reference" w:semiHidden="0" w:uiPriority="31" w:unhideWhenUsed="0" w:qFormat="1"/>
-    <w:lsdException w:name="Intense Reference" w:semiHidden="0" w:uiPriority="32" w:unhideWhenUsed="0" w:qFormat="1"/>
-    <w:lsdException w:name="Book Title" w:semiHidden="0" w:uiPriority="33" w:unhideWhenUsed="0" w:qFormat="1"/>
-    <w:lsdException w:name="Bibliography" w:uiPriority="37"/>
-    <w:lsdException w:name="TOC Heading" w:uiPriority="39" w:qFormat="1"/>
+  <w:latentStyles w:defLockedState="0" w:defUIPriority="99" w:defSemiHidden="0" w:defUnhideWhenUsed="0" w:defQFormat="0" w:count="371">
+    <w:lsdException w:name="Normal" w:uiPriority="0" w:qFormat="1"/>
+    <w:lsdException w:name="heading 1" w:uiPriority="9" w:qFormat="1"/>
+    <w:lsdException w:name="heading 2" w:semiHidden="1" w:uiPriority="9" w:unhideWhenUsed="1" w:qFormat="1"/>
+    <w:lsdException w:name="heading 3" w:semiHidden="1" w:uiPriority="9" w:unhideWhenUsed="1" w:qFormat="1"/>
+    <w:lsdException w:name="heading 4" w:semiHidden="1" w:uiPriority="9" w:unhideWhenUsed="1" w:qFormat="1"/>
+    <w:lsdException w:name="heading 5" w:semiHidden="1" w:uiPriority="9" w:unhideWhenUsed="1" w:qFormat="1"/>
+    <w:lsdException w:name="heading 6" w:semiHidden="1" w:uiPriority="9" w:unhideWhenUsed="1" w:qFormat="1"/>
+    <w:lsdException w:name="heading 7" w:semiHidden="1" w:uiPriority="9" w:unhideWhenUsed="1" w:qFormat="1"/>
+    <w:lsdException w:name="heading 8" w:semiHidden="1" w:uiPriority="9" w:unhideWhenUsed="1" w:qFormat="1"/>
+    <w:lsdException w:name="heading 9" w:semiHidden="1" w:uiPriority="9" w:unhideWhenUsed="1" w:qFormat="1"/>
+    <w:lsdException w:name="index 1" w:semiHidden="1" w:unhideWhenUsed="1"/>
+    <w:lsdException w:name="index 2" w:semiHidden="1" w:unhideWhenUsed="1"/>
+    <w:lsdException w:name="index 3" w:semiHidden="1" w:unhideWhenUsed="1"/>
+    <w:lsdException w:name="index 4" w:semiHidden="1" w:unhideWhenUsed="1"/>
+    <w:lsdException w:name="index 5" w:semiHidden="1" w:unhideWhenUsed="1"/>
+    <w:lsdException w:name="index 6" w:semiHidden="1" w:unhideWhenUsed="1"/>
+    <w:lsdException w:name="index 7" w:semiHidden="1" w:unhideWhenUsed="1"/>
+    <w:lsdException w:name="index 8" w:semiHidden="1" w:unhideWhenUsed="1"/>
+    <w:lsdException w:name="index 9" w:semiHidden="1" w:unhideWhenUsed="1"/>
+    <w:lsdException w:name="toc 1" w:semiHidden="1" w:uiPriority="39" w:unhideWhenUsed="1"/>
+    <w:lsdException w:name="toc 2" w:semiHidden="1" w:uiPriority="39" w:unhideWhenUsed="1"/>
+    <w:lsdException w:name="toc 3" w:semiHidden="1" w:uiPriority="39" w:unhideWhenUsed="1"/>
+    <w:lsdException w:name="toc 4" w:semiHidden="1" w:uiPriority="39" w:unhideWhenUsed="1"/>
+    <w:lsdException w:name="toc 5" w:semiHidden="1" w:uiPriority="39" w:unhideWhenUsed="1"/>
+    <w:lsdException w:name="toc 6" w:semiHidden="1" w:uiPriority="39" w:unhideWhenUsed="1"/>
+    <w:lsdException w:name="toc 7" w:semiHidden="1" w:uiPriority="39" w:unhideWhenUsed="1"/>
+    <w:lsdException w:name="toc 8" w:semiHidden="1" w:uiPriority="39" w:unhideWhenUsed="1"/>
+    <w:lsdException w:name="toc 9" w:semiHidden="1" w:uiPriority="39" w:unhideWhenUsed="1"/>
+    <w:lsdException w:name="Normal Indent" w:semiHidden="1" w:unhideWhenUsed="1"/>
+    <w:lsdException w:name="footnote text" w:semiHidden="1" w:unhideWhenUsed="1"/>
+    <w:lsdException w:name="annotation text" w:semiHidden="1" w:unhideWhenUsed="1"/>
+    <w:lsdException w:name="header" w:semiHidden="1" w:unhideWhenUsed="1"/>
+    <w:lsdException w:name="footer" w:semiHidden="1" w:unhideWhenUsed="1"/>
+    <w:lsdException w:name="index heading" w:semiHidden="1" w:unhideWhenUsed="1"/>
+    <w:lsdException w:name="caption" w:semiHidden="1" w:uiPriority="35" w:unhideWhenUsed="1" w:qFormat="1"/>
+    <w:lsdException w:name="table of figures" w:semiHidden="1" w:unhideWhenUsed="1"/>
+    <w:lsdException w:name="envelope address" w:semiHidden="1" w:unhideWhenUsed="1"/>
+    <w:lsdException w:name="envelope return" w:semiHidden="1" w:unhideWhenUsed="1"/>
+    <w:lsdException w:name="footnote reference" w:semiHidden="1" w:unhideWhenUsed="1"/>
+    <w:lsdException w:name="annotation reference" w:semiHidden="1" w:unhideWhenUsed="1"/>
+    <w:lsdException w:name="line number" w:semiHidden="1" w:unhideWhenUsed="1"/>
+    <w:lsdException w:name="page number" w:semiHidden="1" w:unhideWhenUsed="1"/>
+    <w:lsdException w:name="endnote reference" w:semiHidden="1" w:unhideWhenUsed="1"/>
+    <w:lsdException w:name="endnote text" w:semiHidden="1" w:unhideWhenUsed="1"/>
+    <w:lsdException w:name="table of authorities" w:semiHidden="1" w:unhideWhenUsed="1"/>
+    <w:lsdException w:name="macro" w:semiHidden="1" w:unhideWhenUsed="1"/>
+    <w:lsdException w:name="toa heading" w:semiHidden="1" w:unhideWhenUsed="1"/>
+    <w:lsdException w:name="List" w:semiHidden="1" w:unhideWhenUsed="1"/>
+    <w:lsdException w:name="List Bullet" w:semiHidden="1" w:unhideWhenUsed="1"/>
+    <w:lsdException w:name="List Number" w:semiHidden="1" w:unhideWhenUsed="1"/>
+    <w:lsdException w:name="List 2" w:semiHidden="1" w:unhideWhenUsed="1"/>
+    <w:lsdException w:name="List 3" w:semiHidden="1" w:unhideWhenUsed="1"/>
+    <w:lsdException w:name="List 4" w:semiHidden="1" w:unhideWhenUsed="1"/>
+    <w:lsdException w:name="List 5" w:semiHidden="1" w:unhideWhenUsed="1"/>
+    <w:lsdException w:name="List Bullet 2" w:semiHidden="1" w:unhideWhenUsed="1"/>
+    <w:lsdException w:name="List Bullet 3" w:semiHidden="1" w:unhideWhenUsed="1"/>
+    <w:lsdException w:name="List Bullet 4" w:semiHidden="1" w:unhideWhenUsed="1"/>
+    <w:lsdException w:name="List Bullet 5" w:semiHidden="1" w:unhideWhenUsed="1"/>
+    <w:lsdException w:name="List Number 2" w:semiHidden="1" w:unhideWhenUsed="1"/>
+    <w:lsdException w:name="List Number 3" w:semiHidden="1" w:unhideWhenUsed="1"/>
+    <w:lsdException w:name="List Number 4" w:semiHidden="1" w:unhideWhenUsed="1"/>
+    <w:lsdException w:name="List Number 5" w:semiHidden="1" w:unhideWhenUsed="1"/>
+    <w:lsdException w:name="Title" w:uiPriority="10" w:qFormat="1"/>
+    <w:lsdException w:name="Closing" w:semiHidden="1" w:unhideWhenUsed="1"/>
+    <w:lsdException w:name="Signature" w:semiHidden="1" w:unhideWhenUsed="1"/>
+    <w:lsdException w:name="Default Paragraph Font" w:semiHidden="1" w:uiPriority="1" w:unhideWhenUsed="1"/>
+    <w:lsdException w:name="Body Text" w:semiHidden="1" w:unhideWhenUsed="1"/>
+    <w:lsdException w:name="Body Text Indent" w:semiHidden="1" w:unhideWhenUsed="1"/>
+    <w:lsdException w:name="List Continue" w:semiHidden="1" w:unhideWhenUsed="1"/>
+    <w:lsdException w:name="List Continue 2" w:semiHidden="1" w:unhideWhenUsed="1"/>
+    <w:lsdException w:name="List Continue 3" w:semiHidden="1" w:unhideWhenUsed="1"/>
+    <w:lsdException w:name="List Continue 4" w:semiHidden="1" w:unhideWhenUsed="1"/>
+    <w:lsdException w:name="List Continue 5" w:semiHidden="1" w:unhideWhenUsed="1"/>
+    <w:lsdException w:name="Message Header" w:semiHidden="1" w:unhideWhenUsed="1"/>
+    <w:lsdException w:name="Subtitle" w:uiPriority="11" w:qFormat="1"/>
+    <w:lsdException w:name="Salutation" w:semiHidden="1" w:unhideWhenUsed="1"/>
+    <w:lsdException w:name="Date" w:semiHidden="1" w:unhideWhenUsed="1"/>
+    <w:lsdException w:name="Body Text First Indent" w:semiHidden="1" w:unhideWhenUsed="1"/>
+    <w:lsdException w:name="Body Text First Indent 2" w:semiHidden="1" w:unhideWhenUsed="1"/>
+    <w:lsdException w:name="Note Heading" w:semiHidden="1" w:unhideWhenUsed="1"/>
+    <w:lsdException w:name="Body Text 2" w:semiHidden="1" w:unhideWhenUsed="1"/>
+    <w:lsdException w:name="Body Text 3" w:semiHidden="1" w:unhideWhenUsed="1"/>
+    <w:lsdException w:name="Body Text Indent 2" w:semiHidden="1" w:unhideWhenUsed="1"/>
+    <w:lsdException w:name="Body Text Indent 3" w:semiHidden="1" w:unhideWhenUsed="1"/>
+    <w:lsdException w:name="Block Text" w:semiHidden="1" w:unhideWhenUsed="1"/>
+    <w:lsdException w:name="Hyperlink" w:semiHidden="1" w:unhideWhenUsed="1"/>
+    <w:lsdException w:name="FollowedHyperlink" w:semiHidden="1" w:unhideWhenUsed="1"/>
+    <w:lsdException w:name="Strong" w:uiPriority="22" w:qFormat="1"/>
+    <w:lsdException w:name="Emphasis" w:uiPriority="20" w:qFormat="1"/>
+    <w:lsdException w:name="Document Map" w:semiHidden="1" w:unhideWhenUsed="1"/>
+    <w:lsdException w:name="Plain Text" w:semiHidden="1" w:unhideWhenUsed="1"/>
+    <w:lsdException w:name="E-mail Signature" w:semiHidden="1" w:unhideWhenUsed="1"/>
+    <w:lsdException w:name="HTML Top of Form" w:semiHidden="1" w:unhideWhenUsed="1"/>
+    <w:lsdException w:name="HTML Bottom of Form" w:semiHidden="1" w:unhideWhenUsed="1"/>
+    <w:lsdException w:name="Normal (Web)" w:semiHidden="1" w:unhideWhenUsed="1"/>
+    <w:lsdException w:name="HTML Acronym" w:semiHidden="1" w:unhideWhenUsed="1"/>
+    <w:lsdException w:name="HTML Address" w:semiHidden="1" w:unhideWhenUsed="1"/>
+    <w:lsdException w:name="HTML Cite" w:semiHidden="1" w:unhideWhenUsed="1"/>
+    <w:lsdException w:name="HTML Code" w:semiHidden="1" w:unhideWhenUsed="1"/>
+    <w:lsdException w:name="HTML Definition" w:semiHidden="1" w:unhideWhenUsed="1"/>
+    <w:lsdException w:name="HTML Keyboard" w:semiHidden="1" w:unhideWhenUsed="1"/>
+    <w:lsdException w:name="HTML Preformatted" w:semiHidden="1" w:unhideWhenUsed="1"/>
+    <w:lsdException w:name="HTML Sample" w:semiHidden="1" w:unhideWhenUsed="1"/>
+    <w:lsdException w:name="HTML Typewriter" w:semiHidden="1" w:unhideWhenUsed="1"/>
+    <w:lsdException w:name="HTML Variable" w:semiHidden="1" w:unhideWhenUsed="1"/>
+    <w:lsdException w:name="Normal Table" w:semiHidden="1" w:unhideWhenUsed="1"/>
+    <w:lsdException w:name="annotation subject" w:semiHidden="1" w:unhideWhenUsed="1"/>
+    <w:lsdException w:name="No List" w:semiHidden="1" w:unhideWhenUsed="1"/>
+    <w:lsdException w:name="Outline List 1" w:semiHidden="1" w:unhideWhenUsed="1"/>
+    <w:lsdException w:name="Outline List 2" w:semiHidden="1" w:unhideWhenUsed="1"/>
+    <w:lsdException w:name="Outline List 3" w:semiHidden="1" w:unhideWhenUsed="1"/>
+    <w:lsdException w:name="Table Simple 1" w:semiHidden="1" w:unhideWhenUsed="1"/>
+    <w:lsdException w:name="Table Simple 2" w:semiHidden="1" w:unhideWhenUsed="1"/>
+    <w:lsdException w:name="Table Simple 3" w:semiHidden="1" w:unhideWhenUsed="1"/>
+    <w:lsdException w:name="Table Classic 1" w:semiHidden="1" w:unhideWhenUsed="1"/>
+    <w:lsdException w:name="Table Classic 2" w:semiHidden="1" w:unhideWhenUsed="1"/>
+    <w:lsdException w:name="Table Classic 3" w:semiHidden="1" w:unhideWhenUsed="1"/>
+    <w:lsdException w:name="Table Classic 4" w:semiHidden="1" w:unhideWhenUsed="1"/>
+    <w:lsdException w:name="Table Colorful 1" w:semiHidden="1" w:unhideWhenUsed="1"/>
+    <w:lsdException w:name="Table Colorful 2" w:semiHidden="1" w:unhideWhenUsed="1"/>
+    <w:lsdException w:name="Table Colorful 3" w:semiHidden="1" w:unhideWhenUsed="1"/>
+    <w:lsdException w:name="Table Columns 1" w:semiHidden="1" w:unhideWhenUsed="1"/>
+    <w:lsdException w:name="Table Columns 2" w:semiHidden="1" w:unhideWhenUsed="1"/>
+    <w:lsdException w:name="Table Columns 3" w:semiHidden="1" w:unhideWhenUsed="1"/>
+    <w:lsdException w:name="Table Columns 4" w:semiHidden="1" w:unhideWhenUsed="1"/>
+    <w:lsdException w:name="Table Columns 5" w:semiHidden="1" w:unhideWhenUsed="1"/>
+    <w:lsdException w:name="Table Grid 1" w:semiHidden="1" w:unhideWhenUsed="1"/>
+    <w:lsdException w:name="Table Grid 2" w:semiHidden="1" w:unhideWhenUsed="1"/>
+    <w:lsdException w:name="Table Grid 3" w:semiHidden="1" w:unhideWhenUsed="1"/>
+    <w:lsdException w:name="Table Grid 4" w:semiHidden="1" w:unhideWhenUsed="1"/>
+    <w:lsdException w:name="Table Grid 5" w:semiHidden="1" w:unhideWhenUsed="1"/>
+    <w:lsdException w:name="Table Grid 6" w:semiHidden="1" w:unhideWhenUsed="1"/>
+    <w:lsdException w:name="Table Grid 7" w:semiHidden="1" w:unhideWhenUsed="1"/>
+    <w:lsdException w:name="Table Grid 8" w:semiHidden="1" w:unhideWhenUsed="1"/>
+    <w:lsdException w:name="Table List 1" w:semiHidden="1" w:unhideWhenUsed="1"/>
+    <w:lsdException w:name="Table List 2" w:semiHidden="1" w:unhideWhenUsed="1"/>
+    <w:lsdException w:name="Table List 3" w:semiHidden="1" w:unhideWhenUsed="1"/>
+    <w:lsdException w:name="Table List 4" w:semiHidden="1" w:unhideWhenUsed="1"/>
+    <w:lsdException w:name="Table List 5" w:semiHidden="1" w:unhideWhenUsed="1"/>
+    <w:lsdException w:name="Table List 6" w:semiHidden="1" w:unhideWhenUsed="1"/>
+    <w:lsdException w:name="Table List 7" w:semiHidden="1" w:unhideWhenUsed="1"/>
+    <w:lsdException w:name="Table List 8" w:semiHidden="1" w:unhideWhenUsed="1"/>
+    <w:lsdException w:name="Table 3D effects 1" w:semiHidden="1" w:unhideWhenUsed="1"/>
+    <w:lsdException w:name="Table 3D effects 2" w:semiHidden="1" w:unhideWhenUsed="1"/>
+    <w:lsdException w:name="Table 3D effects 3" w:semiHidden="1" w:unhideWhenUsed="1"/>
+    <w:lsdException w:name="Table Contemporary" w:semiHidden="1" w:unhideWhenUsed="1"/>
+    <w:lsdException w:name="Table Elegant" w:semiHidden="1" w:unhideWhenUsed="1"/>
+    <w:lsdException w:name="Table Professional" w:semiHidden="1" w:unhideWhenUsed="1"/>
+    <w:lsdException w:name="Table Subtle 1" w:semiHidden="1" w:unhideWhenUsed="1"/>
+    <w:lsdException w:name="Table Subtle 2" w:semiHidden="1" w:unhideWhenUsed="1"/>
+    <w:lsdException w:name="Table Web 1" w:semiHidden="1" w:unhideWhenUsed="1"/>
+    <w:lsdException w:name="Table Web 2" w:semiHidden="1" w:unhideWhenUsed="1"/>
+    <w:lsdException w:name="Table Web 3" w:semiHidden="1" w:unhideWhenUsed="1"/>
+    <w:lsdException w:name="Balloon Text" w:semiHidden="1" w:unhideWhenUsed="1"/>
+    <w:lsdException w:name="Table Grid" w:uiPriority="59"/>
+    <w:lsdException w:name="Table Theme" w:semiHidden="1" w:unhideWhenUsed="1"/>
+    <w:lsdException w:name="Placeholder Text" w:semiHidden="1"/>
+    <w:lsdException w:name="No Spacing" w:uiPriority="1" w:qFormat="1"/>
+    <w:lsdException w:name="Light Shading" w:uiPriority="60"/>
+    <w:lsdException w:name="Light List" w:uiPriority="61"/>
+    <w:lsdException w:name="Light Grid" w:uiPriority="62"/>
+    <w:lsdException w:name="Medium Shading 1" w:uiPriority="63"/>
+    <w:lsdException w:name="Medium Shading 2" w:uiPriority="64"/>
+    <w:lsdException w:name="Medium List 1" w:uiPriority="65"/>
+    <w:lsdException w:name="Medium List 2" w:uiPriority="66"/>
+    <w:lsdException w:name="Medium Grid 1" w:uiPriority="67"/>
+    <w:lsdException w:name="Medium Grid 2" w:uiPriority="68"/>
+    <w:lsdException w:name="Medium Grid 3" w:uiPriority="69"/>
+    <w:lsdException w:name="Dark List" w:uiPriority="70"/>
+    <w:lsdException w:name="Colorful Shading" w:uiPriority="71"/>
+    <w:lsdException w:name="Colorful List" w:uiPriority="72"/>
+    <w:lsdException w:name="Colorful Grid" w:uiPriority="73"/>
+    <w:lsdException w:name="Light Shading Accent 1" w:uiPriority="60"/>
+    <w:lsdException w:name="Light List Accent 1" w:uiPriority="61"/>
+    <w:lsdException w:name="Light Grid Accent 1" w:uiPriority="62"/>
+    <w:lsdException w:name="Medium Shading 1 Accent 1" w:uiPriority="63"/>
+    <w:lsdException w:name="Medium Shading 2 Accent 1" w:uiPriority="64"/>
+    <w:lsdException w:name="Medium List 1 Accent 1" w:uiPriority="65"/>
+    <w:lsdException w:name="Revision" w:semiHidden="1"/>
+    <w:lsdException w:name="List Paragraph" w:uiPriority="34" w:qFormat="1"/>
+    <w:lsdException w:name="Quote" w:uiPriority="29" w:qFormat="1"/>
+    <w:lsdException w:name="Intense Quote" w:uiPriority="30" w:qFormat="1"/>
+    <w:lsdException w:name="Medium List 2 Accent 1" w:uiPriority="66"/>
+    <w:lsdException w:name="Medium Grid 1 Accent 1" w:uiPriority="67"/>
+    <w:lsdException w:name="Medium Grid 2 Accent 1" w:uiPriority="68"/>
+    <w:lsdException w:name="Medium Grid 3 Accent 1" w:uiPriority="69"/>
+    <w:lsdException w:name="Dark List Accent 1" w:uiPriority="70"/>
+    <w:lsdException w:name="Colorful Shading Accent 1" w:uiPriority="71"/>
+    <w:lsdException w:name="Colorful List Accent 1" w:uiPriority="72"/>
+    <w:lsdException w:name="Colorful Grid Accent 1" w:uiPriority="73"/>
+    <w:lsdException w:name="Light Shading Accent 2" w:uiPriority="60"/>
+    <w:lsdException w:name="Light List Accent 2" w:uiPriority="61"/>
+    <w:lsdException w:name="Light Grid Accent 2" w:uiPriority="62"/>
+    <w:lsdException w:name="Medium Shading 1 Accent 2" w:uiPriority="63"/>
+    <w:lsdException w:name="Medium Shading 2 Accent 2" w:uiPriority="64"/>
+    <w:lsdException w:name="Medium List 1 Accent 2" w:uiPriority="65"/>
+    <w:lsdException w:name="Medium List 2 Accent 2" w:uiPriority="66"/>
+    <w:lsdException w:name="Medium Grid 1 Accent 2" w:uiPriority="67"/>
+    <w:lsdException w:name="Medium Grid 2 Accent 2" w:uiPriority="68"/>
+    <w:lsdException w:name="Medium Grid 3 Accent 2" w:uiPriority="69"/>
+    <w:lsdException w:name="Dark List Accent 2" w:uiPriority="70"/>
+    <w:lsdException w:name="Colorful Shading Accent 2" w:uiPriority="71"/>
+    <w:lsdException w:name="Colorful List Accent 2" w:uiPriority="72"/>
+    <w:lsdException w:name="Colorful Grid Accent 2" w:uiPriority="73"/>
+    <w:lsdException w:name="Light Shading Accent 3" w:uiPriority="60"/>
+    <w:lsdException w:name="Light List Accent 3" w:uiPriority="61"/>
+    <w:lsdException w:name="Light Grid Accent 3" w:uiPriority="62"/>
+    <w:lsdException w:name="Medium Shading 1 Accent 3" w:uiPriority="63"/>
+    <w:lsdException w:name="Medium Shading 2 Accent 3" w:uiPriority="64"/>
+    <w:lsdException w:name="Medium List 1 Accent 3" w:uiPriority="65"/>
+    <w:lsdException w:name="Medium List 2 Accent 3" w:uiPriority="66"/>
+    <w:lsdException w:name="Medium Grid 1 Accent 3" w:uiPriority="67"/>
+    <w:lsdException w:name="Medium Grid 2 Accent 3" w:uiPriority="68"/>
+    <w:lsdException w:name="Medium Grid 3 Accent 3" w:uiPriority="69"/>
+    <w:lsdException w:name="Dark List Accent 3" w:uiPriority="70"/>
+    <w:lsdException w:name="Colorful Shading Accent 3" w:uiPriority="71"/>
+    <w:lsdException w:name="Colorful List Accent 3" w:uiPriority="72"/>
+    <w:lsdException w:name="Colorful Grid Accent 3" w:uiPriority="73"/>
+    <w:lsdException w:name="Light Shading Accent 4" w:uiPriority="60"/>
+    <w:lsdException w:name="Light List Accent 4" w:uiPriority="61"/>
+    <w:lsdException w:name="Light Grid Accent 4" w:uiPriority="62"/>
+    <w:lsdException w:name="Medium Shading 1 Accent 4" w:uiPriority="63"/>
+    <w:lsdException w:name="Medium Shading 2 Accent 4" w:uiPriority="64"/>
+    <w:lsdException w:name="Medium List 1 Accent 4" w:uiPriority="65"/>
+    <w:lsdException w:name="Medium List 2 Accent 4" w:uiPriority="66"/>
+    <w:lsdException w:name="Medium Grid 1 Accent 4" w:uiPriority="67"/>
+    <w:lsdException w:name="Medium Grid 2 Accent 4" w:uiPriority="68"/>
+    <w:lsdException w:name="Medium Grid 3 Accent 4" w:uiPriority="69"/>
+    <w:lsdException w:name="Dark List Accent 4" w:uiPriority="70"/>
+    <w:lsdException w:name="Colorful Shading Accent 4" w:uiPriority="71"/>
+    <w:lsdException w:name="Colorful List Accent 4" w:uiPriority="72"/>
+    <w:lsdException w:name="Colorful Grid Accent 4" w:uiPriority="73"/>
+    <w:lsdException w:name="Light Shading Accent 5" w:uiPriority="60"/>
+    <w:lsdException w:name="Light List Accent 5" w:uiPriority="61"/>
+    <w:lsdException w:name="Light Grid Accent 5" w:uiPriority="62"/>
+    <w:lsdException w:name="Medium Shading 1 Accent 5" w:uiPriority="63"/>
+    <w:lsdException w:name="Medium Shading 2 Accent 5" w:uiPriority="64"/>
+    <w:lsdException w:name="Medium List 1 Accent 5" w:uiPriority="65"/>
+    <w:lsdException w:name="Medium List 2 Accent 5" w:uiPriority="66"/>
+    <w:lsdException w:name="Medium Grid 1 Accent 5" w:uiPriority="67"/>
+    <w:lsdException w:name="Medium Grid 2 Accent 5" w:uiPriority="68"/>
+    <w:lsdException w:name="Medium Grid 3 Accent 5" w:uiPriority="69"/>
+    <w:lsdException w:name="Dark List Accent 5" w:uiPriority="70"/>
+    <w:lsdException w:name="Colorful Shading Accent 5" w:uiPriority="71"/>
+    <w:lsdException w:name="Colorful List Accent 5" w:uiPriority="72"/>
+    <w:lsdException w:name="Colorful Grid Accent 5" w:uiPriority="73"/>
+    <w:lsdException w:name="Light Shading Accent 6" w:uiPriority="60"/>
+    <w:lsdException w:name="Light List Accent 6" w:uiPriority="61"/>
+    <w:lsdException w:name="Light Grid Accent 6" w:uiPriority="62"/>
+    <w:lsdException w:name="Medium Shading 1 Accent 6" w:uiPriority="63"/>
+    <w:lsdException w:name="Medium Shading 2 Accent 6" w:uiPriority="64"/>
+    <w:lsdException w:name="Medium List 1 Accent 6" w:uiPriority="65"/>
+    <w:lsdException w:name="Medium List 2 Accent 6" w:uiPriority="66"/>
+    <w:lsdException w:name="Medium Grid 1 Accent 6" w:uiPriority="67"/>
+    <w:lsdException w:name="Medium Grid 2 Accent 6" w:uiPriority="68"/>
+    <w:lsdException w:name="Medium Grid 3 Accent 6" w:uiPriority="69"/>
+    <w:lsdException w:name="Dark List Accent 6" w:uiPriority="70"/>
+    <w:lsdException w:name="Colorful Shading Accent 6" w:uiPriority="71"/>
+    <w:lsdException w:name="Colorful List Accent 6" w:uiPriority="72"/>
+    <w:lsdException w:name="Colorful Grid Accent 6" w:uiPriority="73"/>
+    <w:lsdException w:name="Subtle Emphasis" w:uiPriority="19" w:qFormat="1"/>
+    <w:lsdException w:name="Intense Emphasis" w:uiPriority="21" w:qFormat="1"/>
+    <w:lsdException w:name="Subtle Reference" w:uiPriority="31" w:qFormat="1"/>
+    <w:lsdException w:name="Intense Reference" w:uiPriority="32" w:qFormat="1"/>
+    <w:lsdException w:name="Book Title" w:uiPriority="33" w:qFormat="1"/>
+    <w:lsdException w:name="Bibliography" w:semiHidden="1" w:uiPriority="37" w:unhideWhenUsed="1"/>
+    <w:lsdException w:name="TOC Heading" w:semiHidden="1" w:uiPriority="39" w:unhideWhenUsed="1" w:qFormat="1"/>
+    <w:lsdException w:name="Plain Table 1" w:uiPriority="41"/>
+    <w:lsdException w:name="Plain Table 2" w:uiPriority="42"/>
+    <w:lsdException w:name="Plain Table 3" w:uiPriority="43"/>
+    <w:lsdException w:name="Plain Table 4" w:uiPriority="44"/>
+    <w:lsdException w:name="Plain Table 5" w:uiPriority="45"/>
+    <w:lsdException w:name="Grid Table Light" w:uiPriority="40"/>
+    <w:lsdException w:name="Grid Table 1 Light" w:uiPriority="46"/>
+    <w:lsdException w:name="Grid Table 2" w:uiPriority="47"/>
+    <w:lsdException w:name="Grid Table 3" w:uiPriority="48"/>
+    <w:lsdException w:name="Grid Table 4" w:uiPriority="49"/>
+    <w:lsdException w:name="Grid Table 5 Dark" w:uiPriority="50"/>
+    <w:lsdException w:name="Grid Table 6 Colorful" w:uiPriority="51"/>
+    <w:lsdException w:name="Grid Table 7 Colorful" w:uiPriority="52"/>
+    <w:lsdException w:name="Grid Table 1 Light Accent 1" w:uiPriority="46"/>
+    <w:lsdException w:name="Grid Table 2 Accent 1" w:uiPriority="47"/>
+    <w:lsdException w:name="Grid Table 3 Accent 1" w:uiPriority="48"/>
+    <w:lsdException w:name="Grid Table 4 Accent 1" w:uiPriority="49"/>
+    <w:lsdException w:name="Grid Table 5 Dark Accent 1" w:uiPriority="50"/>
+    <w:lsdException w:name="Grid Table 6 Colorful Accent 1" w:uiPriority="51"/>
+    <w:lsdException w:name="Grid Table 7 Colorful Accent 1" w:uiPriority="52"/>
+    <w:lsdException w:name="Grid Table 1 Light Accent 2" w:uiPriority="46"/>
+    <w:lsdException w:name="Grid Table 2 Accent 2" w:uiPriority="47"/>
+    <w:lsdException w:name="Grid Table 3 Accent 2" w:uiPriority="48"/>
+    <w:lsdException w:name="Grid Table 4 Accent 2" w:uiPriority="49"/>
+    <w:lsdException w:name="Grid Table 5 Dark Accent 2" w:uiPriority="50"/>
+    <w:lsdException w:name="Grid Table 6 Colorful Accent 2" w:uiPriority="51"/>
+    <w:lsdException w:name="Grid Table 7 Colorful Accent 2" w:uiPriority="52"/>
+    <w:lsdException w:name="Grid Table 1 Light Accent 3" w:uiPriority="46"/>
+    <w:lsdException w:name="Grid Table 2 Accent 3" w:uiPriority="47"/>
+    <w:lsdException w:name="Grid Table 3 Accent 3" w:uiPriority="48"/>
+    <w:lsdException w:name="Grid Table 4 Accent 3" w:uiPriority="49"/>
+    <w:lsdException w:name="Grid Table 5 Dark Accent 3" w:uiPriority="50"/>
+    <w:lsdException w:name="Grid Table 6 Colorful Accent 3" w:uiPriority="51"/>
+    <w:lsdException w:name="Grid Table 7 Colorful Accent 3" w:uiPriority="52"/>
+    <w:lsdException w:name="Grid Table 1 Light Accent 4" w:uiPriority="46"/>
+    <w:lsdException w:name="Grid Table 2 Accent 4" w:uiPriority="47"/>
+    <w:lsdException w:name="Grid Table 3 Accent 4" w:uiPriority="48"/>
+    <w:lsdException w:name="Grid Table 4 Accent 4" w:uiPriority="49"/>
+    <w:lsdException w:name="Grid Table 5 Dark Accent 4" w:uiPriority="50"/>
+    <w:lsdException w:name="Grid Table 6 Colorful Accent 4" w:uiPriority="51"/>
+    <w:lsdException w:name="Grid Table 7 Colorful Accent 4" w:uiPriority="52"/>
+    <w:lsdException w:name="Grid Table 1 Light Accent 5" w:uiPriority="46"/>
+    <w:lsdException w:name="Grid Table 2 Accent 5" w:uiPriority="47"/>
+    <w:lsdException w:name="Grid Table 3 Accent 5" w:uiPriority="48"/>
+    <w:lsdException w:name="Grid Table 4 Accent 5" w:uiPriority="49"/>
+    <w:lsdException w:name="Grid Table 5 Dark Accent 5" w:uiPriority="50"/>
+    <w:lsdException w:name="Grid Table 6 Colorful Accent 5" w:uiPriority="51"/>
+    <w:lsdException w:name="Grid Table 7 Colorful Accent 5" w:uiPriority="52"/>
+    <w:lsdException w:name="Grid Table 1 Light Accent 6" w:uiPriority="46"/>
+    <w:lsdException w:name="Grid Table 2 Accent 6" w:uiPriority="47"/>
+    <w:lsdException w:name="Grid Table 3 Accent 6" w:uiPriority="48"/>
+    <w:lsdException w:name="Grid Table 4 Accent 6" w:uiPriority="49"/>
+    <w:lsdException w:name="Grid Table 5 Dark Accent 6" w:uiPriority="50"/>
+    <w:lsdException w:name="Grid Table 6 Colorful Accent 6" w:uiPriority="51"/>
+    <w:lsdException w:name="Grid Table 7 Colorful Accent 6" w:uiPriority="52"/>
+    <w:lsdException w:name="List Table 1 Light" w:uiPriority="46"/>
+    <w:lsdException w:name="List Table 2" w:uiPriority="47"/>
+    <w:lsdException w:name="List Table 3" w:uiPriority="48"/>
+    <w:lsdException w:name="List Table 4" w:uiPriority="49"/>
+    <w:lsdException w:name="List Table 5 Dark" w:uiPriority="50"/>
+    <w:lsdException w:name="List Table 6 Colorful" w:uiPriority="51"/>
+    <w:lsdException w:name="List Table 7 Colorful" w:uiPriority="52"/>
+    <w:lsdException w:name="List Table 1 Light Accent 1" w:uiPriority="46"/>
+    <w:lsdException w:name="List Table 2 Accent 1" w:uiPriority="47"/>
+    <w:lsdException w:name="List Table 3 Accent 1" w:uiPriority="48"/>
+    <w:lsdException w:name="List Table 4 Accent 1" w:uiPriority="49"/>
+    <w:lsdException w:name="List Table 5 Dark Accent 1" w:uiPriority="50"/>
+    <w:lsdException w:name="List Table 6 Colorful Accent 1" w:uiPriority="51"/>
+    <w:lsdException w:name="List Table 7 Colorful Accent 1" w:uiPriority="52"/>
+    <w:lsdException w:name="List Table 1 Light Accent 2" w:uiPriority="46"/>
+    <w:lsdException w:name="List Table 2 Accent 2" w:uiPriority="47"/>
+    <w:lsdException w:name="List Table 3 Accent 2" w:uiPriority="48"/>
+    <w:lsdException w:name="List Table 4 Accent 2" w:uiPriority="49"/>
+    <w:lsdException w:name="List Table 5 Dark Accent 2" w:uiPriority="50"/>
+    <w:lsdException w:name="List Table 6 Colorful Accent 2" w:uiPriority="51"/>
+    <w:lsdException w:name="List Table 7 Colorful Accent 2" w:uiPriority="52"/>
+    <w:lsdException w:name="List Table 1 Light Accent 3" w:uiPriority="46"/>
+    <w:lsdException w:name="List Table 2 Accent 3" w:uiPriority="47"/>
+    <w:lsdException w:name="List Table 3 Accent 3" w:uiPriority="48"/>
+    <w:lsdException w:name="List Table 4 Accent 3" w:uiPriority="49"/>
+    <w:lsdException w:name="List Table 5 Dark Accent 3" w:uiPriority="50"/>
+    <w:lsdException w:name="List Table 6 Colorful Accent 3" w:uiPriority="51"/>
+    <w:lsdException w:name="List Table 7 Colorful Accent 3" w:uiPriority="52"/>
+    <w:lsdException w:name="List Table 1 Light Accent 4" w:uiPriority="46"/>
+    <w:lsdException w:name="List Table 2 Accent 4" w:uiPriority="47"/>
+    <w:lsdException w:name="List Table 3 Accent 4" w:uiPriority="48"/>
+    <w:lsdException w:name="List Table 4 Accent 4" w:uiPriority="49"/>
+    <w:lsdException w:name="List Table 5 Dark Accent 4" w:uiPriority="50"/>
+    <w:lsdException w:name="List Table 6 Colorful Accent 4" w:uiPriority="51"/>
+    <w:lsdException w:name="List Table 7 Colorful Accent 4" w:uiPriority="52"/>
+    <w:lsdException w:name="List Table 1 Light Accent 5" w:uiPriority="46"/>
+    <w:lsdException w:name="List Table 2 Accent 5" w:uiPriority="47"/>
+    <w:lsdException w:name="List Table 3 Accent 5" w:uiPriority="48"/>
+    <w:lsdException w:name="List Table 4 Accent 5" w:uiPriority="49"/>
+    <w:lsdException w:name="List Table 5 Dark Accent 5" w:uiPriority="50"/>
+    <w:lsdException w:name="List Table 6 Colorful Accent 5" w:uiPriority="51"/>
+    <w:lsdException w:name="List Table 7 Colorful Accent 5" w:uiPriority="52"/>
+    <w:lsdException w:name="List Table 1 Light Accent 6" w:uiPriority="46"/>
+    <w:lsdException w:name="List Table 2 Accent 6" w:uiPriority="47"/>
+    <w:lsdException w:name="List Table 3 Accent 6" w:uiPriority="48"/>
+    <w:lsdException w:name="List Table 4 Accent 6" w:uiPriority="49"/>
+    <w:lsdException w:name="List Table 5 Dark Accent 6" w:uiPriority="50"/>
+    <w:lsdException w:name="List Table 6 Colorful Accent 6" w:uiPriority="51"/>
+    <w:lsdException w:name="List Table 7 Colorful Accent 6" w:uiPriority="52"/>
   </w:latentStyles>
   <w:style w:type="paragraph" w:default="1" w:styleId="Standard">
     <w:name w:val="Normal"/>

</xml_diff>

<commit_message>
Copy And Paste An RFDevice In The DataGrid #49
</commit_message>
<xml_diff>
--- a/Documentation/CheatSheet.docx
+++ b/Documentation/CheatSheet.docx
@@ -1,6 +1,6 @@
 
 <file path=word/document.xml><?xml version="1.0" encoding="utf-8"?>
-<w:document xmlns:wpc="http://schemas.microsoft.com/office/word/2010/wordprocessingCanvas" xmlns:mc="http://schemas.openxmlformats.org/markup-compatibility/2006" xmlns:o="urn:schemas-microsoft-com:office:office" xmlns:r="http://schemas.openxmlformats.org/officeDocument/2006/relationships" xmlns:m="http://schemas.openxmlformats.org/officeDocument/2006/math" xmlns:v="urn:schemas-microsoft-com:vml" xmlns:wp14="http://schemas.microsoft.com/office/word/2010/wordprocessingDrawing" xmlns:wp="http://schemas.openxmlformats.org/drawingml/2006/wordprocessingDrawing" xmlns:w10="urn:schemas-microsoft-com:office:word" xmlns:w="http://schemas.openxmlformats.org/wordprocessingml/2006/main" xmlns:w14="http://schemas.microsoft.com/office/word/2010/wordml" xmlns:w15="http://schemas.microsoft.com/office/word/2012/wordml" xmlns:wpg="http://schemas.microsoft.com/office/word/2010/wordprocessingGroup" xmlns:wpi="http://schemas.microsoft.com/office/word/2010/wordprocessingInk" xmlns:wne="http://schemas.microsoft.com/office/word/2006/wordml" xmlns:wps="http://schemas.microsoft.com/office/word/2010/wordprocessingShape" mc:Ignorable="w14 w15 wp14">
+<w:document xmlns:wpc="http://schemas.microsoft.com/office/word/2010/wordprocessingCanvas" xmlns:mc="http://schemas.openxmlformats.org/markup-compatibility/2006" xmlns:o="urn:schemas-microsoft-com:office:office" xmlns:r="http://schemas.openxmlformats.org/officeDocument/2006/relationships" xmlns:m="http://schemas.openxmlformats.org/officeDocument/2006/math" xmlns:v="urn:schemas-microsoft-com:vml" xmlns:wp14="http://schemas.microsoft.com/office/word/2010/wordprocessingDrawing" xmlns:wp="http://schemas.openxmlformats.org/drawingml/2006/wordprocessingDrawing" xmlns:w10="urn:schemas-microsoft-com:office:word" xmlns:w="http://schemas.openxmlformats.org/wordprocessingml/2006/main" xmlns:w14="http://schemas.microsoft.com/office/word/2010/wordml" xmlns:wpg="http://schemas.microsoft.com/office/word/2010/wordprocessingGroup" xmlns:wpi="http://schemas.microsoft.com/office/word/2010/wordprocessingInk" xmlns:wne="http://schemas.microsoft.com/office/word/2006/wordml" xmlns:wps="http://schemas.microsoft.com/office/word/2010/wordprocessingShape" mc:Ignorable="w14 wp14">
   <w:background w:color="DAEEF3" w:themeColor="accent5" w:themeTint="33"/>
   <w:body>
     <w:p>
@@ -61,7 +61,7 @@
         </w:rPr>
         <w:t xml:space="preserve">Just download the latest version of the repository ( </w:t>
       </w:r>
-      <w:hyperlink r:id="rId5" w:history="1">
+      <w:hyperlink r:id="rId6" w:history="1">
         <w:r>
           <w:rPr>
             <w:rStyle w:val="Hyperlink"/>
@@ -306,10 +306,10 @@
         <w:tblLook w:val="04A0" w:firstRow="1" w:lastRow="0" w:firstColumn="1" w:lastColumn="0" w:noHBand="0" w:noVBand="1"/>
       </w:tblPr>
       <w:tblGrid>
-        <w:gridCol w:w="1878"/>
-        <w:gridCol w:w="1132"/>
-        <w:gridCol w:w="1418"/>
-        <w:gridCol w:w="4752"/>
+        <w:gridCol w:w="2627"/>
+        <w:gridCol w:w="1123"/>
+        <w:gridCol w:w="1417"/>
+        <w:gridCol w:w="4013"/>
       </w:tblGrid>
       <w:tr>
         <w:trPr>
@@ -755,8 +755,6 @@
               </w:rPr>
               <w:t>d</w:t>
             </w:r>
-            <w:bookmarkStart w:id="0" w:name="_GoBack"/>
-            <w:bookmarkEnd w:id="0"/>
             <w:r>
               <w:rPr>
                 <w:lang w:val="en"/>
@@ -849,6 +847,97 @@
               </w:rPr>
               <w:t>The zoomlevel which is used when zoom to an rfdevice on the map.</w:t>
             </w:r>
+          </w:p>
+        </w:tc>
+      </w:tr>
+      <w:tr>
+        <w:tc>
+          <w:tcPr>
+            <w:cnfStyle w:val="001000000000" w:firstRow="0" w:lastRow="0" w:firstColumn="1" w:lastColumn="0" w:oddVBand="0" w:evenVBand="0" w:oddHBand="0" w:evenHBand="0" w:firstRowFirstColumn="0" w:firstRowLastColumn="0" w:lastRowFirstColumn="0" w:lastRowLastColumn="0"/>
+            <w:tcW w:w="1701" w:type="dxa"/>
+            <w:vAlign w:val="center"/>
+          </w:tcPr>
+          <w:p>
+            <w:pPr>
+              <w:rPr>
+                <w:lang w:val="en-US"/>
+              </w:rPr>
+            </w:pPr>
+            <w:r>
+              <w:rPr>
+                <w:lang w:val="en-US"/>
+              </w:rPr>
+              <w:t>DeviceCopyTimeAddValue</w:t>
+            </w:r>
+          </w:p>
+        </w:tc>
+        <w:tc>
+          <w:tcPr>
+            <w:tcW w:w="1134" w:type="dxa"/>
+            <w:vAlign w:val="center"/>
+          </w:tcPr>
+          <w:p>
+            <w:pPr>
+              <w:cnfStyle w:val="000000000000" w:firstRow="0" w:lastRow="0" w:firstColumn="0" w:lastColumn="0" w:oddVBand="0" w:evenVBand="0" w:oddHBand="0" w:evenHBand="0" w:firstRowFirstColumn="0" w:firstRowLastColumn="0" w:lastRowFirstColumn="0" w:lastRowLastColumn="0"/>
+              <w:rPr>
+                <w:lang w:val="en-US"/>
+              </w:rPr>
+            </w:pPr>
+            <w:r>
+              <w:rPr>
+                <w:lang w:val="en-US"/>
+              </w:rPr>
+              <w:t>Integer</w:t>
+            </w:r>
+          </w:p>
+        </w:tc>
+        <w:tc>
+          <w:tcPr>
+            <w:tcW w:w="1418" w:type="dxa"/>
+            <w:vAlign w:val="center"/>
+          </w:tcPr>
+          <w:p>
+            <w:pPr>
+              <w:jc w:val="right"/>
+              <w:cnfStyle w:val="000000000000" w:firstRow="0" w:lastRow="0" w:firstColumn="0" w:lastColumn="0" w:oddVBand="0" w:evenVBand="0" w:oddHBand="0" w:evenHBand="0" w:firstRowFirstColumn="0" w:firstRowLastColumn="0" w:lastRowFirstColumn="0" w:lastRowLastColumn="0"/>
+              <w:rPr>
+                <w:lang w:val="en-US"/>
+              </w:rPr>
+            </w:pPr>
+            <w:r>
+              <w:rPr>
+                <w:lang w:val="en-US"/>
+              </w:rPr>
+              <w:t>5</w:t>
+            </w:r>
+          </w:p>
+        </w:tc>
+        <w:tc>
+          <w:tcPr>
+            <w:tcW w:w="4927" w:type="dxa"/>
+            <w:vAlign w:val="center"/>
+          </w:tcPr>
+          <w:p>
+            <w:pPr>
+              <w:cnfStyle w:val="000000000000" w:firstRow="0" w:lastRow="0" w:firstColumn="0" w:lastColumn="0" w:oddVBand="0" w:evenVBand="0" w:oddHBand="0" w:evenHBand="0" w:firstRowFirstColumn="0" w:firstRowLastColumn="0" w:lastRowFirstColumn="0" w:lastRowLastColumn="0"/>
+              <w:rPr>
+                <w:lang w:val="en-US"/>
+              </w:rPr>
+            </w:pPr>
+            <w:r>
+              <w:rPr>
+                <w:lang w:val="en-US"/>
+              </w:rPr>
+              <w:t>The value th</w:t>
+            </w:r>
+            <w:r>
+              <w:rPr>
+                <w:lang w:val="en-US"/>
+              </w:rPr>
+              <w:t>at is automatically added to the StartTime Property of a RFDevice when copy and paste it in the datagrid.</w:t>
+            </w:r>
+            <w:bookmarkStart w:id="0" w:name="_GoBack"/>
+            <w:bookmarkEnd w:id="0"/>
           </w:p>
         </w:tc>
       </w:tr>
@@ -2341,8 +2430,8 @@
 </file>
 
 <file path=word/numbering.xml><?xml version="1.0" encoding="utf-8"?>
-<w:numbering xmlns:wpc="http://schemas.microsoft.com/office/word/2010/wordprocessingCanvas" xmlns:mc="http://schemas.openxmlformats.org/markup-compatibility/2006" xmlns:o="urn:schemas-microsoft-com:office:office" xmlns:r="http://schemas.openxmlformats.org/officeDocument/2006/relationships" xmlns:m="http://schemas.openxmlformats.org/officeDocument/2006/math" xmlns:v="urn:schemas-microsoft-com:vml" xmlns:wp14="http://schemas.microsoft.com/office/word/2010/wordprocessingDrawing" xmlns:wp="http://schemas.openxmlformats.org/drawingml/2006/wordprocessingDrawing" xmlns:w10="urn:schemas-microsoft-com:office:word" xmlns:w="http://schemas.openxmlformats.org/wordprocessingml/2006/main" xmlns:w14="http://schemas.microsoft.com/office/word/2010/wordml" xmlns:w15="http://schemas.microsoft.com/office/word/2012/wordml" xmlns:wpg="http://schemas.microsoft.com/office/word/2010/wordprocessingGroup" xmlns:wpi="http://schemas.microsoft.com/office/word/2010/wordprocessingInk" xmlns:wne="http://schemas.microsoft.com/office/word/2006/wordml" xmlns:wps="http://schemas.microsoft.com/office/word/2010/wordprocessingShape" mc:Ignorable="w14 w15 wp14">
-  <w:abstractNum w:abstractNumId="0" w15:restartNumberingAfterBreak="0">
+<w:numbering xmlns:wpc="http://schemas.microsoft.com/office/word/2010/wordprocessingCanvas" xmlns:mc="http://schemas.openxmlformats.org/markup-compatibility/2006" xmlns:o="urn:schemas-microsoft-com:office:office" xmlns:r="http://schemas.openxmlformats.org/officeDocument/2006/relationships" xmlns:m="http://schemas.openxmlformats.org/officeDocument/2006/math" xmlns:v="urn:schemas-microsoft-com:vml" xmlns:wp14="http://schemas.microsoft.com/office/word/2010/wordprocessingDrawing" xmlns:wp="http://schemas.openxmlformats.org/drawingml/2006/wordprocessingDrawing" xmlns:w10="urn:schemas-microsoft-com:office:word" xmlns:w="http://schemas.openxmlformats.org/wordprocessingml/2006/main" xmlns:w14="http://schemas.microsoft.com/office/word/2010/wordml" xmlns:wpg="http://schemas.microsoft.com/office/word/2010/wordprocessingGroup" xmlns:wpi="http://schemas.microsoft.com/office/word/2010/wordprocessingInk" xmlns:wne="http://schemas.microsoft.com/office/word/2006/wordml" xmlns:wps="http://schemas.microsoft.com/office/word/2010/wordprocessingShape" mc:Ignorable="w14 wp14">
+  <w:abstractNum w:abstractNumId="0">
     <w:nsid w:val="1398733B"/>
     <w:multiLevelType w:val="hybridMultilevel"/>
     <w:tmpl w:val="D4E88602"/>
@@ -2455,7 +2544,7 @@
       </w:rPr>
     </w:lvl>
   </w:abstractNum>
-  <w:abstractNum w:abstractNumId="1" w15:restartNumberingAfterBreak="0">
+  <w:abstractNum w:abstractNumId="1">
     <w:nsid w:val="49D123B5"/>
     <w:multiLevelType w:val="hybridMultilevel"/>
     <w:tmpl w:val="01BCE8BA"/>
@@ -2578,7 +2667,7 @@
 </file>
 
 <file path=word/styles.xml><?xml version="1.0" encoding="utf-8"?>
-<w:styles xmlns:mc="http://schemas.openxmlformats.org/markup-compatibility/2006" xmlns:r="http://schemas.openxmlformats.org/officeDocument/2006/relationships" xmlns:w="http://schemas.openxmlformats.org/wordprocessingml/2006/main" xmlns:w14="http://schemas.microsoft.com/office/word/2010/wordml" xmlns:w15="http://schemas.microsoft.com/office/word/2012/wordml" mc:Ignorable="w14 w15">
+<w:styles xmlns:mc="http://schemas.openxmlformats.org/markup-compatibility/2006" xmlns:r="http://schemas.openxmlformats.org/officeDocument/2006/relationships" xmlns:w="http://schemas.openxmlformats.org/wordprocessingml/2006/main" xmlns:w14="http://schemas.microsoft.com/office/word/2010/wordml" mc:Ignorable="w14">
   <w:docDefaults>
     <w:rPrDefault>
       <w:rPr>
@@ -2594,378 +2683,541 @@
       </w:pPr>
     </w:pPrDefault>
   </w:docDefaults>
-  <w:latentStyles w:defLockedState="0" w:defUIPriority="99" w:defSemiHidden="0" w:defUnhideWhenUsed="0" w:defQFormat="0" w:count="371">
-    <w:lsdException w:name="Normal" w:uiPriority="0" w:qFormat="1"/>
-    <w:lsdException w:name="heading 1" w:uiPriority="9" w:qFormat="1"/>
-    <w:lsdException w:name="heading 2" w:semiHidden="1" w:uiPriority="9" w:unhideWhenUsed="1" w:qFormat="1"/>
-    <w:lsdException w:name="heading 3" w:semiHidden="1" w:uiPriority="9" w:unhideWhenUsed="1" w:qFormat="1"/>
-    <w:lsdException w:name="heading 4" w:semiHidden="1" w:uiPriority="9" w:unhideWhenUsed="1" w:qFormat="1"/>
-    <w:lsdException w:name="heading 5" w:semiHidden="1" w:uiPriority="9" w:unhideWhenUsed="1" w:qFormat="1"/>
-    <w:lsdException w:name="heading 6" w:semiHidden="1" w:uiPriority="9" w:unhideWhenUsed="1" w:qFormat="1"/>
-    <w:lsdException w:name="heading 7" w:semiHidden="1" w:uiPriority="9" w:unhideWhenUsed="1" w:qFormat="1"/>
-    <w:lsdException w:name="heading 8" w:semiHidden="1" w:uiPriority="9" w:unhideWhenUsed="1" w:qFormat="1"/>
-    <w:lsdException w:name="heading 9" w:semiHidden="1" w:uiPriority="9" w:unhideWhenUsed="1" w:qFormat="1"/>
-    <w:lsdException w:name="index 1" w:semiHidden="1" w:unhideWhenUsed="1"/>
-    <w:lsdException w:name="index 2" w:semiHidden="1" w:unhideWhenUsed="1"/>
-    <w:lsdException w:name="index 3" w:semiHidden="1" w:unhideWhenUsed="1"/>
-    <w:lsdException w:name="index 4" w:semiHidden="1" w:unhideWhenUsed="1"/>
-    <w:lsdException w:name="index 5" w:semiHidden="1" w:unhideWhenUsed="1"/>
-    <w:lsdException w:name="index 6" w:semiHidden="1" w:unhideWhenUsed="1"/>
-    <w:lsdException w:name="index 7" w:semiHidden="1" w:unhideWhenUsed="1"/>
-    <w:lsdException w:name="index 8" w:semiHidden="1" w:unhideWhenUsed="1"/>
-    <w:lsdException w:name="index 9" w:semiHidden="1" w:unhideWhenUsed="1"/>
-    <w:lsdException w:name="toc 1" w:semiHidden="1" w:uiPriority="39" w:unhideWhenUsed="1"/>
-    <w:lsdException w:name="toc 2" w:semiHidden="1" w:uiPriority="39" w:unhideWhenUsed="1"/>
-    <w:lsdException w:name="toc 3" w:semiHidden="1" w:uiPriority="39" w:unhideWhenUsed="1"/>
-    <w:lsdException w:name="toc 4" w:semiHidden="1" w:uiPriority="39" w:unhideWhenUsed="1"/>
-    <w:lsdException w:name="toc 5" w:semiHidden="1" w:uiPriority="39" w:unhideWhenUsed="1"/>
-    <w:lsdException w:name="toc 6" w:semiHidden="1" w:uiPriority="39" w:unhideWhenUsed="1"/>
-    <w:lsdException w:name="toc 7" w:semiHidden="1" w:uiPriority="39" w:unhideWhenUsed="1"/>
-    <w:lsdException w:name="toc 8" w:semiHidden="1" w:uiPriority="39" w:unhideWhenUsed="1"/>
-    <w:lsdException w:name="toc 9" w:semiHidden="1" w:uiPriority="39" w:unhideWhenUsed="1"/>
-    <w:lsdException w:name="Normal Indent" w:semiHidden="1" w:unhideWhenUsed="1"/>
-    <w:lsdException w:name="footnote text" w:semiHidden="1" w:unhideWhenUsed="1"/>
-    <w:lsdException w:name="annotation text" w:semiHidden="1" w:unhideWhenUsed="1"/>
-    <w:lsdException w:name="header" w:semiHidden="1" w:unhideWhenUsed="1"/>
-    <w:lsdException w:name="footer" w:semiHidden="1" w:unhideWhenUsed="1"/>
-    <w:lsdException w:name="index heading" w:semiHidden="1" w:unhideWhenUsed="1"/>
-    <w:lsdException w:name="caption" w:semiHidden="1" w:uiPriority="35" w:unhideWhenUsed="1" w:qFormat="1"/>
-    <w:lsdException w:name="table of figures" w:semiHidden="1" w:unhideWhenUsed="1"/>
-    <w:lsdException w:name="envelope address" w:semiHidden="1" w:unhideWhenUsed="1"/>
-    <w:lsdException w:name="envelope return" w:semiHidden="1" w:unhideWhenUsed="1"/>
-    <w:lsdException w:name="footnote reference" w:semiHidden="1" w:unhideWhenUsed="1"/>
-    <w:lsdException w:name="annotation reference" w:semiHidden="1" w:unhideWhenUsed="1"/>
-    <w:lsdException w:name="line number" w:semiHidden="1" w:unhideWhenUsed="1"/>
-    <w:lsdException w:name="page number" w:semiHidden="1" w:unhideWhenUsed="1"/>
-    <w:lsdException w:name="endnote reference" w:semiHidden="1" w:unhideWhenUsed="1"/>
-    <w:lsdException w:name="endnote text" w:semiHidden="1" w:unhideWhenUsed="1"/>
-    <w:lsdException w:name="table of authorities" w:semiHidden="1" w:unhideWhenUsed="1"/>
-    <w:lsdException w:name="macro" w:semiHidden="1" w:unhideWhenUsed="1"/>
-    <w:lsdException w:name="toa heading" w:semiHidden="1" w:unhideWhenUsed="1"/>
-    <w:lsdException w:name="List" w:semiHidden="1" w:unhideWhenUsed="1"/>
-    <w:lsdException w:name="List Bullet" w:semiHidden="1" w:unhideWhenUsed="1"/>
-    <w:lsdException w:name="List Number" w:semiHidden="1" w:unhideWhenUsed="1"/>
-    <w:lsdException w:name="List 2" w:semiHidden="1" w:unhideWhenUsed="1"/>
-    <w:lsdException w:name="List 3" w:semiHidden="1" w:unhideWhenUsed="1"/>
-    <w:lsdException w:name="List 4" w:semiHidden="1" w:unhideWhenUsed="1"/>
-    <w:lsdException w:name="List 5" w:semiHidden="1" w:unhideWhenUsed="1"/>
-    <w:lsdException w:name="List Bullet 2" w:semiHidden="1" w:unhideWhenUsed="1"/>
-    <w:lsdException w:name="List Bullet 3" w:semiHidden="1" w:unhideWhenUsed="1"/>
-    <w:lsdException w:name="List Bullet 4" w:semiHidden="1" w:unhideWhenUsed="1"/>
-    <w:lsdException w:name="List Bullet 5" w:semiHidden="1" w:unhideWhenUsed="1"/>
-    <w:lsdException w:name="List Number 2" w:semiHidden="1" w:unhideWhenUsed="1"/>
-    <w:lsdException w:name="List Number 3" w:semiHidden="1" w:unhideWhenUsed="1"/>
-    <w:lsdException w:name="List Number 4" w:semiHidden="1" w:unhideWhenUsed="1"/>
-    <w:lsdException w:name="List Number 5" w:semiHidden="1" w:unhideWhenUsed="1"/>
-    <w:lsdException w:name="Title" w:uiPriority="10" w:qFormat="1"/>
-    <w:lsdException w:name="Closing" w:semiHidden="1" w:unhideWhenUsed="1"/>
-    <w:lsdException w:name="Signature" w:semiHidden="1" w:unhideWhenUsed="1"/>
-    <w:lsdException w:name="Default Paragraph Font" w:semiHidden="1" w:uiPriority="1" w:unhideWhenUsed="1"/>
-    <w:lsdException w:name="Body Text" w:semiHidden="1" w:unhideWhenUsed="1"/>
-    <w:lsdException w:name="Body Text Indent" w:semiHidden="1" w:unhideWhenUsed="1"/>
-    <w:lsdException w:name="List Continue" w:semiHidden="1" w:unhideWhenUsed="1"/>
-    <w:lsdException w:name="List Continue 2" w:semiHidden="1" w:unhideWhenUsed="1"/>
-    <w:lsdException w:name="List Continue 3" w:semiHidden="1" w:unhideWhenUsed="1"/>
-    <w:lsdException w:name="List Continue 4" w:semiHidden="1" w:unhideWhenUsed="1"/>
-    <w:lsdException w:name="List Continue 5" w:semiHidden="1" w:unhideWhenUsed="1"/>
-    <w:lsdException w:name="Message Header" w:semiHidden="1" w:unhideWhenUsed="1"/>
-    <w:lsdException w:name="Subtitle" w:uiPriority="11" w:qFormat="1"/>
-    <w:lsdException w:name="Salutation" w:semiHidden="1" w:unhideWhenUsed="1"/>
-    <w:lsdException w:name="Date" w:semiHidden="1" w:unhideWhenUsed="1"/>
-    <w:lsdException w:name="Body Text First Indent" w:semiHidden="1" w:unhideWhenUsed="1"/>
-    <w:lsdException w:name="Body Text First Indent 2" w:semiHidden="1" w:unhideWhenUsed="1"/>
-    <w:lsdException w:name="Note Heading" w:semiHidden="1" w:unhideWhenUsed="1"/>
-    <w:lsdException w:name="Body Text 2" w:semiHidden="1" w:unhideWhenUsed="1"/>
-    <w:lsdException w:name="Body Text 3" w:semiHidden="1" w:unhideWhenUsed="1"/>
-    <w:lsdException w:name="Body Text Indent 2" w:semiHidden="1" w:unhideWhenUsed="1"/>
-    <w:lsdException w:name="Body Text Indent 3" w:semiHidden="1" w:unhideWhenUsed="1"/>
-    <w:lsdException w:name="Block Text" w:semiHidden="1" w:unhideWhenUsed="1"/>
-    <w:lsdException w:name="Hyperlink" w:semiHidden="1" w:unhideWhenUsed="1"/>
-    <w:lsdException w:name="FollowedHyperlink" w:semiHidden="1" w:unhideWhenUsed="1"/>
-    <w:lsdException w:name="Strong" w:uiPriority="22" w:qFormat="1"/>
-    <w:lsdException w:name="Emphasis" w:uiPriority="20" w:qFormat="1"/>
-    <w:lsdException w:name="Document Map" w:semiHidden="1" w:unhideWhenUsed="1"/>
-    <w:lsdException w:name="Plain Text" w:semiHidden="1" w:unhideWhenUsed="1"/>
-    <w:lsdException w:name="E-mail Signature" w:semiHidden="1" w:unhideWhenUsed="1"/>
-    <w:lsdException w:name="HTML Top of Form" w:semiHidden="1" w:unhideWhenUsed="1"/>
-    <w:lsdException w:name="HTML Bottom of Form" w:semiHidden="1" w:unhideWhenUsed="1"/>
-    <w:lsdException w:name="Normal (Web)" w:semiHidden="1" w:unhideWhenUsed="1"/>
-    <w:lsdException w:name="HTML Acronym" w:semiHidden="1" w:unhideWhenUsed="1"/>
-    <w:lsdException w:name="HTML Address" w:semiHidden="1" w:unhideWhenUsed="1"/>
-    <w:lsdException w:name="HTML Cite" w:semiHidden="1" w:unhideWhenUsed="1"/>
-    <w:lsdException w:name="HTML Code" w:semiHidden="1" w:unhideWhenUsed="1"/>
-    <w:lsdException w:name="HTML Definition" w:semiHidden="1" w:unhideWhenUsed="1"/>
-    <w:lsdException w:name="HTML Keyboard" w:semiHidden="1" w:unhideWhenUsed="1"/>
-    <w:lsdException w:name="HTML Preformatted" w:semiHidden="1" w:unhideWhenUsed="1"/>
-    <w:lsdException w:name="HTML Sample" w:semiHidden="1" w:unhideWhenUsed="1"/>
-    <w:lsdException w:name="HTML Typewriter" w:semiHidden="1" w:unhideWhenUsed="1"/>
-    <w:lsdException w:name="HTML Variable" w:semiHidden="1" w:unhideWhenUsed="1"/>
-    <w:lsdException w:name="Normal Table" w:semiHidden="1" w:unhideWhenUsed="1"/>
-    <w:lsdException w:name="annotation subject" w:semiHidden="1" w:unhideWhenUsed="1"/>
-    <w:lsdException w:name="No List" w:semiHidden="1" w:unhideWhenUsed="1"/>
-    <w:lsdException w:name="Outline List 1" w:semiHidden="1" w:unhideWhenUsed="1"/>
-    <w:lsdException w:name="Outline List 2" w:semiHidden="1" w:unhideWhenUsed="1"/>
-    <w:lsdException w:name="Outline List 3" w:semiHidden="1" w:unhideWhenUsed="1"/>
-    <w:lsdException w:name="Table Simple 1" w:semiHidden="1" w:unhideWhenUsed="1"/>
-    <w:lsdException w:name="Table Simple 2" w:semiHidden="1" w:unhideWhenUsed="1"/>
-    <w:lsdException w:name="Table Simple 3" w:semiHidden="1" w:unhideWhenUsed="1"/>
-    <w:lsdException w:name="Table Classic 1" w:semiHidden="1" w:unhideWhenUsed="1"/>
-    <w:lsdException w:name="Table Classic 2" w:semiHidden="1" w:unhideWhenUsed="1"/>
-    <w:lsdException w:name="Table Classic 3" w:semiHidden="1" w:unhideWhenUsed="1"/>
-    <w:lsdException w:name="Table Classic 4" w:semiHidden="1" w:unhideWhenUsed="1"/>
-    <w:lsdException w:name="Table Colorful 1" w:semiHidden="1" w:unhideWhenUsed="1"/>
-    <w:lsdException w:name="Table Colorful 2" w:semiHidden="1" w:unhideWhenUsed="1"/>
-    <w:lsdException w:name="Table Colorful 3" w:semiHidden="1" w:unhideWhenUsed="1"/>
-    <w:lsdException w:name="Table Columns 1" w:semiHidden="1" w:unhideWhenUsed="1"/>
-    <w:lsdException w:name="Table Columns 2" w:semiHidden="1" w:unhideWhenUsed="1"/>
-    <w:lsdException w:name="Table Columns 3" w:semiHidden="1" w:unhideWhenUsed="1"/>
-    <w:lsdException w:name="Table Columns 4" w:semiHidden="1" w:unhideWhenUsed="1"/>
-    <w:lsdException w:name="Table Columns 5" w:semiHidden="1" w:unhideWhenUsed="1"/>
-    <w:lsdException w:name="Table Grid 1" w:semiHidden="1" w:unhideWhenUsed="1"/>
-    <w:lsdException w:name="Table Grid 2" w:semiHidden="1" w:unhideWhenUsed="1"/>
-    <w:lsdException w:name="Table Grid 3" w:semiHidden="1" w:unhideWhenUsed="1"/>
-    <w:lsdException w:name="Table Grid 4" w:semiHidden="1" w:unhideWhenUsed="1"/>
-    <w:lsdException w:name="Table Grid 5" w:semiHidden="1" w:unhideWhenUsed="1"/>
-    <w:lsdException w:name="Table Grid 6" w:semiHidden="1" w:unhideWhenUsed="1"/>
-    <w:lsdException w:name="Table Grid 7" w:semiHidden="1" w:unhideWhenUsed="1"/>
-    <w:lsdException w:name="Table Grid 8" w:semiHidden="1" w:unhideWhenUsed="1"/>
-    <w:lsdException w:name="Table List 1" w:semiHidden="1" w:unhideWhenUsed="1"/>
-    <w:lsdException w:name="Table List 2" w:semiHidden="1" w:unhideWhenUsed="1"/>
-    <w:lsdException w:name="Table List 3" w:semiHidden="1" w:unhideWhenUsed="1"/>
-    <w:lsdException w:name="Table List 4" w:semiHidden="1" w:unhideWhenUsed="1"/>
-    <w:lsdException w:name="Table List 5" w:semiHidden="1" w:unhideWhenUsed="1"/>
-    <w:lsdException w:name="Table List 6" w:semiHidden="1" w:unhideWhenUsed="1"/>
-    <w:lsdException w:name="Table List 7" w:semiHidden="1" w:unhideWhenUsed="1"/>
-    <w:lsdException w:name="Table List 8" w:semiHidden="1" w:unhideWhenUsed="1"/>
-    <w:lsdException w:name="Table 3D effects 1" w:semiHidden="1" w:unhideWhenUsed="1"/>
-    <w:lsdException w:name="Table 3D effects 2" w:semiHidden="1" w:unhideWhenUsed="1"/>
-    <w:lsdException w:name="Table 3D effects 3" w:semiHidden="1" w:unhideWhenUsed="1"/>
-    <w:lsdException w:name="Table Contemporary" w:semiHidden="1" w:unhideWhenUsed="1"/>
-    <w:lsdException w:name="Table Elegant" w:semiHidden="1" w:unhideWhenUsed="1"/>
-    <w:lsdException w:name="Table Professional" w:semiHidden="1" w:unhideWhenUsed="1"/>
-    <w:lsdException w:name="Table Subtle 1" w:semiHidden="1" w:unhideWhenUsed="1"/>
-    <w:lsdException w:name="Table Subtle 2" w:semiHidden="1" w:unhideWhenUsed="1"/>
-    <w:lsdException w:name="Table Web 1" w:semiHidden="1" w:unhideWhenUsed="1"/>
-    <w:lsdException w:name="Table Web 2" w:semiHidden="1" w:unhideWhenUsed="1"/>
-    <w:lsdException w:name="Table Web 3" w:semiHidden="1" w:unhideWhenUsed="1"/>
-    <w:lsdException w:name="Balloon Text" w:semiHidden="1" w:unhideWhenUsed="1"/>
-    <w:lsdException w:name="Table Grid" w:uiPriority="59"/>
-    <w:lsdException w:name="Table Theme" w:semiHidden="1" w:unhideWhenUsed="1"/>
-    <w:lsdException w:name="Placeholder Text" w:semiHidden="1"/>
-    <w:lsdException w:name="No Spacing" w:uiPriority="1" w:qFormat="1"/>
-    <w:lsdException w:name="Light Shading" w:uiPriority="60"/>
-    <w:lsdException w:name="Light List" w:uiPriority="61"/>
-    <w:lsdException w:name="Light Grid" w:uiPriority="62"/>
-    <w:lsdException w:name="Medium Shading 1" w:uiPriority="63"/>
-    <w:lsdException w:name="Medium Shading 2" w:uiPriority="64"/>
-    <w:lsdException w:name="Medium List 1" w:uiPriority="65"/>
-    <w:lsdException w:name="Medium List 2" w:uiPriority="66"/>
-    <w:lsdException w:name="Medium Grid 1" w:uiPriority="67"/>
-    <w:lsdException w:name="Medium Grid 2" w:uiPriority="68"/>
-    <w:lsdException w:name="Medium Grid 3" w:uiPriority="69"/>
-    <w:lsdException w:name="Dark List" w:uiPriority="70"/>
-    <w:lsdException w:name="Colorful Shading" w:uiPriority="71"/>
-    <w:lsdException w:name="Colorful List" w:uiPriority="72"/>
-    <w:lsdException w:name="Colorful Grid" w:uiPriority="73"/>
-    <w:lsdException w:name="Light Shading Accent 1" w:uiPriority="60"/>
-    <w:lsdException w:name="Light List Accent 1" w:uiPriority="61"/>
-    <w:lsdException w:name="Light Grid Accent 1" w:uiPriority="62"/>
-    <w:lsdException w:name="Medium Shading 1 Accent 1" w:uiPriority="63"/>
-    <w:lsdException w:name="Medium Shading 2 Accent 1" w:uiPriority="64"/>
-    <w:lsdException w:name="Medium List 1 Accent 1" w:uiPriority="65"/>
-    <w:lsdException w:name="Revision" w:semiHidden="1"/>
-    <w:lsdException w:name="List Paragraph" w:uiPriority="34" w:qFormat="1"/>
-    <w:lsdException w:name="Quote" w:uiPriority="29" w:qFormat="1"/>
-    <w:lsdException w:name="Intense Quote" w:uiPriority="30" w:qFormat="1"/>
-    <w:lsdException w:name="Medium List 2 Accent 1" w:uiPriority="66"/>
-    <w:lsdException w:name="Medium Grid 1 Accent 1" w:uiPriority="67"/>
-    <w:lsdException w:name="Medium Grid 2 Accent 1" w:uiPriority="68"/>
-    <w:lsdException w:name="Medium Grid 3 Accent 1" w:uiPriority="69"/>
-    <w:lsdException w:name="Dark List Accent 1" w:uiPriority="70"/>
-    <w:lsdException w:name="Colorful Shading Accent 1" w:uiPriority="71"/>
-    <w:lsdException w:name="Colorful List Accent 1" w:uiPriority="72"/>
-    <w:lsdException w:name="Colorful Grid Accent 1" w:uiPriority="73"/>
-    <w:lsdException w:name="Light Shading Accent 2" w:uiPriority="60"/>
-    <w:lsdException w:name="Light List Accent 2" w:uiPriority="61"/>
-    <w:lsdException w:name="Light Grid Accent 2" w:uiPriority="62"/>
-    <w:lsdException w:name="Medium Shading 1 Accent 2" w:uiPriority="63"/>
-    <w:lsdException w:name="Medium Shading 2 Accent 2" w:uiPriority="64"/>
-    <w:lsdException w:name="Medium List 1 Accent 2" w:uiPriority="65"/>
-    <w:lsdException w:name="Medium List 2 Accent 2" w:uiPriority="66"/>
-    <w:lsdException w:name="Medium Grid 1 Accent 2" w:uiPriority="67"/>
-    <w:lsdException w:name="Medium Grid 2 Accent 2" w:uiPriority="68"/>
-    <w:lsdException w:name="Medium Grid 3 Accent 2" w:uiPriority="69"/>
-    <w:lsdException w:name="Dark List Accent 2" w:uiPriority="70"/>
-    <w:lsdException w:name="Colorful Shading Accent 2" w:uiPriority="71"/>
-    <w:lsdException w:name="Colorful List Accent 2" w:uiPriority="72"/>
-    <w:lsdException w:name="Colorful Grid Accent 2" w:uiPriority="73"/>
-    <w:lsdException w:name="Light Shading Accent 3" w:uiPriority="60"/>
-    <w:lsdException w:name="Light List Accent 3" w:uiPriority="61"/>
-    <w:lsdException w:name="Light Grid Accent 3" w:uiPriority="62"/>
-    <w:lsdException w:name="Medium Shading 1 Accent 3" w:uiPriority="63"/>
-    <w:lsdException w:name="Medium Shading 2 Accent 3" w:uiPriority="64"/>
-    <w:lsdException w:name="Medium List 1 Accent 3" w:uiPriority="65"/>
-    <w:lsdException w:name="Medium List 2 Accent 3" w:uiPriority="66"/>
-    <w:lsdException w:name="Medium Grid 1 Accent 3" w:uiPriority="67"/>
-    <w:lsdException w:name="Medium Grid 2 Accent 3" w:uiPriority="68"/>
-    <w:lsdException w:name="Medium Grid 3 Accent 3" w:uiPriority="69"/>
-    <w:lsdException w:name="Dark List Accent 3" w:uiPriority="70"/>
-    <w:lsdException w:name="Colorful Shading Accent 3" w:uiPriority="71"/>
-    <w:lsdException w:name="Colorful List Accent 3" w:uiPriority="72"/>
-    <w:lsdException w:name="Colorful Grid Accent 3" w:uiPriority="73"/>
-    <w:lsdException w:name="Light Shading Accent 4" w:uiPriority="60"/>
-    <w:lsdException w:name="Light List Accent 4" w:uiPriority="61"/>
-    <w:lsdException w:name="Light Grid Accent 4" w:uiPriority="62"/>
-    <w:lsdException w:name="Medium Shading 1 Accent 4" w:uiPriority="63"/>
-    <w:lsdException w:name="Medium Shading 2 Accent 4" w:uiPriority="64"/>
-    <w:lsdException w:name="Medium List 1 Accent 4" w:uiPriority="65"/>
-    <w:lsdException w:name="Medium List 2 Accent 4" w:uiPriority="66"/>
-    <w:lsdException w:name="Medium Grid 1 Accent 4" w:uiPriority="67"/>
-    <w:lsdException w:name="Medium Grid 2 Accent 4" w:uiPriority="68"/>
-    <w:lsdException w:name="Medium Grid 3 Accent 4" w:uiPriority="69"/>
-    <w:lsdException w:name="Dark List Accent 4" w:uiPriority="70"/>
-    <w:lsdException w:name="Colorful Shading Accent 4" w:uiPriority="71"/>
-    <w:lsdException w:name="Colorful List Accent 4" w:uiPriority="72"/>
-    <w:lsdException w:name="Colorful Grid Accent 4" w:uiPriority="73"/>
-    <w:lsdException w:name="Light Shading Accent 5" w:uiPriority="60"/>
-    <w:lsdException w:name="Light List Accent 5" w:uiPriority="61"/>
-    <w:lsdException w:name="Light Grid Accent 5" w:uiPriority="62"/>
-    <w:lsdException w:name="Medium Shading 1 Accent 5" w:uiPriority="63"/>
-    <w:lsdException w:name="Medium Shading 2 Accent 5" w:uiPriority="64"/>
-    <w:lsdException w:name="Medium List 1 Accent 5" w:uiPriority="65"/>
-    <w:lsdException w:name="Medium List 2 Accent 5" w:uiPriority="66"/>
-    <w:lsdException w:name="Medium Grid 1 Accent 5" w:uiPriority="67"/>
-    <w:lsdException w:name="Medium Grid 2 Accent 5" w:uiPriority="68"/>
-    <w:lsdException w:name="Medium Grid 3 Accent 5" w:uiPriority="69"/>
-    <w:lsdException w:name="Dark List Accent 5" w:uiPriority="70"/>
-    <w:lsdException w:name="Colorful Shading Accent 5" w:uiPriority="71"/>
-    <w:lsdException w:name="Colorful List Accent 5" w:uiPriority="72"/>
-    <w:lsdException w:name="Colorful Grid Accent 5" w:uiPriority="73"/>
-    <w:lsdException w:name="Light Shading Accent 6" w:uiPriority="60"/>
-    <w:lsdException w:name="Light List Accent 6" w:uiPriority="61"/>
-    <w:lsdException w:name="Light Grid Accent 6" w:uiPriority="62"/>
-    <w:lsdException w:name="Medium Shading 1 Accent 6" w:uiPriority="63"/>
-    <w:lsdException w:name="Medium Shading 2 Accent 6" w:uiPriority="64"/>
-    <w:lsdException w:name="Medium List 1 Accent 6" w:uiPriority="65"/>
-    <w:lsdException w:name="Medium List 2 Accent 6" w:uiPriority="66"/>
-    <w:lsdException w:name="Medium Grid 1 Accent 6" w:uiPriority="67"/>
-    <w:lsdException w:name="Medium Grid 2 Accent 6" w:uiPriority="68"/>
-    <w:lsdException w:name="Medium Grid 3 Accent 6" w:uiPriority="69"/>
-    <w:lsdException w:name="Dark List Accent 6" w:uiPriority="70"/>
-    <w:lsdException w:name="Colorful Shading Accent 6" w:uiPriority="71"/>
-    <w:lsdException w:name="Colorful List Accent 6" w:uiPriority="72"/>
-    <w:lsdException w:name="Colorful Grid Accent 6" w:uiPriority="73"/>
-    <w:lsdException w:name="Subtle Emphasis" w:uiPriority="19" w:qFormat="1"/>
-    <w:lsdException w:name="Intense Emphasis" w:uiPriority="21" w:qFormat="1"/>
-    <w:lsdException w:name="Subtle Reference" w:uiPriority="31" w:qFormat="1"/>
-    <w:lsdException w:name="Intense Reference" w:uiPriority="32" w:qFormat="1"/>
-    <w:lsdException w:name="Book Title" w:uiPriority="33" w:qFormat="1"/>
-    <w:lsdException w:name="Bibliography" w:semiHidden="1" w:uiPriority="37" w:unhideWhenUsed="1"/>
-    <w:lsdException w:name="TOC Heading" w:semiHidden="1" w:uiPriority="39" w:unhideWhenUsed="1" w:qFormat="1"/>
-    <w:lsdException w:name="Plain Table 1" w:uiPriority="41"/>
-    <w:lsdException w:name="Plain Table 2" w:uiPriority="42"/>
-    <w:lsdException w:name="Plain Table 3" w:uiPriority="43"/>
-    <w:lsdException w:name="Plain Table 4" w:uiPriority="44"/>
-    <w:lsdException w:name="Plain Table 5" w:uiPriority="45"/>
-    <w:lsdException w:name="Grid Table Light" w:uiPriority="40"/>
-    <w:lsdException w:name="Grid Table 1 Light" w:uiPriority="46"/>
-    <w:lsdException w:name="Grid Table 2" w:uiPriority="47"/>
-    <w:lsdException w:name="Grid Table 3" w:uiPriority="48"/>
-    <w:lsdException w:name="Grid Table 4" w:uiPriority="49"/>
-    <w:lsdException w:name="Grid Table 5 Dark" w:uiPriority="50"/>
-    <w:lsdException w:name="Grid Table 6 Colorful" w:uiPriority="51"/>
-    <w:lsdException w:name="Grid Table 7 Colorful" w:uiPriority="52"/>
-    <w:lsdException w:name="Grid Table 1 Light Accent 1" w:uiPriority="46"/>
-    <w:lsdException w:name="Grid Table 2 Accent 1" w:uiPriority="47"/>
-    <w:lsdException w:name="Grid Table 3 Accent 1" w:uiPriority="48"/>
-    <w:lsdException w:name="Grid Table 4 Accent 1" w:uiPriority="49"/>
-    <w:lsdException w:name="Grid Table 5 Dark Accent 1" w:uiPriority="50"/>
-    <w:lsdException w:name="Grid Table 6 Colorful Accent 1" w:uiPriority="51"/>
-    <w:lsdException w:name="Grid Table 7 Colorful Accent 1" w:uiPriority="52"/>
-    <w:lsdException w:name="Grid Table 1 Light Accent 2" w:uiPriority="46"/>
-    <w:lsdException w:name="Grid Table 2 Accent 2" w:uiPriority="47"/>
-    <w:lsdException w:name="Grid Table 3 Accent 2" w:uiPriority="48"/>
-    <w:lsdException w:name="Grid Table 4 Accent 2" w:uiPriority="49"/>
-    <w:lsdException w:name="Grid Table 5 Dark Accent 2" w:uiPriority="50"/>
-    <w:lsdException w:name="Grid Table 6 Colorful Accent 2" w:uiPriority="51"/>
-    <w:lsdException w:name="Grid Table 7 Colorful Accent 2" w:uiPriority="52"/>
-    <w:lsdException w:name="Grid Table 1 Light Accent 3" w:uiPriority="46"/>
-    <w:lsdException w:name="Grid Table 2 Accent 3" w:uiPriority="47"/>
-    <w:lsdException w:name="Grid Table 3 Accent 3" w:uiPriority="48"/>
-    <w:lsdException w:name="Grid Table 4 Accent 3" w:uiPriority="49"/>
-    <w:lsdException w:name="Grid Table 5 Dark Accent 3" w:uiPriority="50"/>
-    <w:lsdException w:name="Grid Table 6 Colorful Accent 3" w:uiPriority="51"/>
-    <w:lsdException w:name="Grid Table 7 Colorful Accent 3" w:uiPriority="52"/>
-    <w:lsdException w:name="Grid Table 1 Light Accent 4" w:uiPriority="46"/>
-    <w:lsdException w:name="Grid Table 2 Accent 4" w:uiPriority="47"/>
-    <w:lsdException w:name="Grid Table 3 Accent 4" w:uiPriority="48"/>
-    <w:lsdException w:name="Grid Table 4 Accent 4" w:uiPriority="49"/>
-    <w:lsdException w:name="Grid Table 5 Dark Accent 4" w:uiPriority="50"/>
-    <w:lsdException w:name="Grid Table 6 Colorful Accent 4" w:uiPriority="51"/>
-    <w:lsdException w:name="Grid Table 7 Colorful Accent 4" w:uiPriority="52"/>
-    <w:lsdException w:name="Grid Table 1 Light Accent 5" w:uiPriority="46"/>
-    <w:lsdException w:name="Grid Table 2 Accent 5" w:uiPriority="47"/>
-    <w:lsdException w:name="Grid Table 3 Accent 5" w:uiPriority="48"/>
-    <w:lsdException w:name="Grid Table 4 Accent 5" w:uiPriority="49"/>
-    <w:lsdException w:name="Grid Table 5 Dark Accent 5" w:uiPriority="50"/>
-    <w:lsdException w:name="Grid Table 6 Colorful Accent 5" w:uiPriority="51"/>
-    <w:lsdException w:name="Grid Table 7 Colorful Accent 5" w:uiPriority="52"/>
-    <w:lsdException w:name="Grid Table 1 Light Accent 6" w:uiPriority="46"/>
-    <w:lsdException w:name="Grid Table 2 Accent 6" w:uiPriority="47"/>
-    <w:lsdException w:name="Grid Table 3 Accent 6" w:uiPriority="48"/>
-    <w:lsdException w:name="Grid Table 4 Accent 6" w:uiPriority="49"/>
-    <w:lsdException w:name="Grid Table 5 Dark Accent 6" w:uiPriority="50"/>
-    <w:lsdException w:name="Grid Table 6 Colorful Accent 6" w:uiPriority="51"/>
-    <w:lsdException w:name="Grid Table 7 Colorful Accent 6" w:uiPriority="52"/>
-    <w:lsdException w:name="List Table 1 Light" w:uiPriority="46"/>
-    <w:lsdException w:name="List Table 2" w:uiPriority="47"/>
-    <w:lsdException w:name="List Table 3" w:uiPriority="48"/>
-    <w:lsdException w:name="List Table 4" w:uiPriority="49"/>
-    <w:lsdException w:name="List Table 5 Dark" w:uiPriority="50"/>
-    <w:lsdException w:name="List Table 6 Colorful" w:uiPriority="51"/>
-    <w:lsdException w:name="List Table 7 Colorful" w:uiPriority="52"/>
-    <w:lsdException w:name="List Table 1 Light Accent 1" w:uiPriority="46"/>
-    <w:lsdException w:name="List Table 2 Accent 1" w:uiPriority="47"/>
-    <w:lsdException w:name="List Table 3 Accent 1" w:uiPriority="48"/>
-    <w:lsdException w:name="List Table 4 Accent 1" w:uiPriority="49"/>
-    <w:lsdException w:name="List Table 5 Dark Accent 1" w:uiPriority="50"/>
-    <w:lsdException w:name="List Table 6 Colorful Accent 1" w:uiPriority="51"/>
-    <w:lsdException w:name="List Table 7 Colorful Accent 1" w:uiPriority="52"/>
-    <w:lsdException w:name="List Table 1 Light Accent 2" w:uiPriority="46"/>
-    <w:lsdException w:name="List Table 2 Accent 2" w:uiPriority="47"/>
-    <w:lsdException w:name="List Table 3 Accent 2" w:uiPriority="48"/>
-    <w:lsdException w:name="List Table 4 Accent 2" w:uiPriority="49"/>
-    <w:lsdException w:name="List Table 5 Dark Accent 2" w:uiPriority="50"/>
-    <w:lsdException w:name="List Table 6 Colorful Accent 2" w:uiPriority="51"/>
-    <w:lsdException w:name="List Table 7 Colorful Accent 2" w:uiPriority="52"/>
-    <w:lsdException w:name="List Table 1 Light Accent 3" w:uiPriority="46"/>
-    <w:lsdException w:name="List Table 2 Accent 3" w:uiPriority="47"/>
-    <w:lsdException w:name="List Table 3 Accent 3" w:uiPriority="48"/>
-    <w:lsdException w:name="List Table 4 Accent 3" w:uiPriority="49"/>
-    <w:lsdException w:name="List Table 5 Dark Accent 3" w:uiPriority="50"/>
-    <w:lsdException w:name="List Table 6 Colorful Accent 3" w:uiPriority="51"/>
-    <w:lsdException w:name="List Table 7 Colorful Accent 3" w:uiPriority="52"/>
-    <w:lsdException w:name="List Table 1 Light Accent 4" w:uiPriority="46"/>
-    <w:lsdException w:name="List Table 2 Accent 4" w:uiPriority="47"/>
-    <w:lsdException w:name="List Table 3 Accent 4" w:uiPriority="48"/>
-    <w:lsdException w:name="List Table 4 Accent 4" w:uiPriority="49"/>
-    <w:lsdException w:name="List Table 5 Dark Accent 4" w:uiPriority="50"/>
-    <w:lsdException w:name="List Table 6 Colorful Accent 4" w:uiPriority="51"/>
-    <w:lsdException w:name="List Table 7 Colorful Accent 4" w:uiPriority="52"/>
-    <w:lsdException w:name="List Table 1 Light Accent 5" w:uiPriority="46"/>
-    <w:lsdException w:name="List Table 2 Accent 5" w:uiPriority="47"/>
-    <w:lsdException w:name="List Table 3 Accent 5" w:uiPriority="48"/>
-    <w:lsdException w:name="List Table 4 Accent 5" w:uiPriority="49"/>
-    <w:lsdException w:name="List Table 5 Dark Accent 5" w:uiPriority="50"/>
-    <w:lsdException w:name="List Table 6 Colorful Accent 5" w:uiPriority="51"/>
-    <w:lsdException w:name="List Table 7 Colorful Accent 5" w:uiPriority="52"/>
-    <w:lsdException w:name="List Table 1 Light Accent 6" w:uiPriority="46"/>
-    <w:lsdException w:name="List Table 2 Accent 6" w:uiPriority="47"/>
-    <w:lsdException w:name="List Table 3 Accent 6" w:uiPriority="48"/>
-    <w:lsdException w:name="List Table 4 Accent 6" w:uiPriority="49"/>
-    <w:lsdException w:name="List Table 5 Dark Accent 6" w:uiPriority="50"/>
-    <w:lsdException w:name="List Table 6 Colorful Accent 6" w:uiPriority="51"/>
-    <w:lsdException w:name="List Table 7 Colorful Accent 6" w:uiPriority="52"/>
+  <w:latentStyles w:defLockedState="0" w:defUIPriority="99" w:defSemiHidden="1" w:defUnhideWhenUsed="1" w:defQFormat="0" w:count="267">
+    <w:lsdException w:name="Normal" w:semiHidden="0" w:uiPriority="0" w:unhideWhenUsed="0" w:qFormat="1"/>
+    <w:lsdException w:name="heading 1" w:semiHidden="0" w:uiPriority="9" w:unhideWhenUsed="0" w:qFormat="1"/>
+    <w:lsdException w:name="heading 2" w:uiPriority="9" w:qFormat="1"/>
+    <w:lsdException w:name="heading 3" w:uiPriority="9" w:qFormat="1"/>
+    <w:lsdException w:name="heading 4" w:uiPriority="9" w:qFormat="1"/>
+    <w:lsdException w:name="heading 5" w:uiPriority="9" w:qFormat="1"/>
+    <w:lsdException w:name="heading 6" w:uiPriority="9" w:qFormat="1"/>
+    <w:lsdException w:name="heading 7" w:uiPriority="9" w:qFormat="1"/>
+    <w:lsdException w:name="heading 8" w:uiPriority="9" w:qFormat="1"/>
+    <w:lsdException w:name="heading 9" w:uiPriority="9" w:qFormat="1"/>
+    <w:lsdException w:name="toc 1" w:uiPriority="39"/>
+    <w:lsdException w:name="toc 2" w:uiPriority="39"/>
+    <w:lsdException w:name="toc 3" w:uiPriority="39"/>
+    <w:lsdException w:name="toc 4" w:uiPriority="39"/>
+    <w:lsdException w:name="toc 5" w:uiPriority="39"/>
+    <w:lsdException w:name="toc 6" w:uiPriority="39"/>
+    <w:lsdException w:name="toc 7" w:uiPriority="39"/>
+    <w:lsdException w:name="toc 8" w:uiPriority="39"/>
+    <w:lsdException w:name="toc 9" w:uiPriority="39"/>
+    <w:lsdException w:name="caption" w:uiPriority="35" w:qFormat="1"/>
+    <w:lsdException w:name="Title" w:semiHidden="0" w:uiPriority="10" w:unhideWhenUsed="0" w:qFormat="1"/>
+    <w:lsdException w:name="Default Paragraph Font" w:uiPriority="1"/>
+    <w:lsdException w:name="Subtitle" w:semiHidden="0" w:uiPriority="11" w:unhideWhenUsed="0" w:qFormat="1"/>
+    <w:lsdException w:name="Strong" w:semiHidden="0" w:uiPriority="22" w:unhideWhenUsed="0" w:qFormat="1"/>
+    <w:lsdException w:name="Emphasis" w:semiHidden="0" w:uiPriority="20" w:unhideWhenUsed="0" w:qFormat="1"/>
+    <w:lsdException w:name="Table Grid" w:semiHidden="0" w:uiPriority="59" w:unhideWhenUsed="0"/>
+    <w:lsdException w:name="Placeholder Text" w:unhideWhenUsed="0"/>
+    <w:lsdException w:name="No Spacing" w:semiHidden="0" w:uiPriority="1" w:unhideWhenUsed="0" w:qFormat="1"/>
+    <w:lsdException w:name="Light Shading" w:semiHidden="0" w:uiPriority="60" w:unhideWhenUsed="0"/>
+    <w:lsdException w:name="Light List" w:semiHidden="0" w:uiPriority="61" w:unhideWhenUsed="0"/>
+    <w:lsdException w:name="Light Grid" w:semiHidden="0" w:uiPriority="62" w:unhideWhenUsed="0"/>
+    <w:lsdException w:name="Medium Shading 1" w:semiHidden="0" w:uiPriority="63" w:unhideWhenUsed="0"/>
+    <w:lsdException w:name="Medium Shading 2" w:semiHidden="0" w:uiPriority="64" w:unhideWhenUsed="0"/>
+    <w:lsdException w:name="Medium List 1" w:semiHidden="0" w:uiPriority="65" w:unhideWhenUsed="0"/>
+    <w:lsdException w:name="Medium List 2" w:semiHidden="0" w:uiPriority="66" w:unhideWhenUsed="0"/>
+    <w:lsdException w:name="Medium Grid 1" w:semiHidden="0" w:uiPriority="67" w:unhideWhenUsed="0"/>
+    <w:lsdException w:name="Medium Grid 2" w:semiHidden="0" w:uiPriority="68" w:unhideWhenUsed="0"/>
+    <w:lsdException w:name="Medium Grid 3" w:semiHidden="0" w:uiPriority="69" w:unhideWhenUsed="0"/>
+    <w:lsdException w:name="Dark List" w:semiHidden="0" w:uiPriority="70" w:unhideWhenUsed="0"/>
+    <w:lsdException w:name="Colorful Shading" w:semiHidden="0" w:uiPriority="71" w:unhideWhenUsed="0"/>
+    <w:lsdException w:name="Colorful List" w:semiHidden="0" w:uiPriority="72" w:unhideWhenUsed="0"/>
+    <w:lsdException w:name="Colorful Grid" w:semiHidden="0" w:uiPriority="73" w:unhideWhenUsed="0"/>
+    <w:lsdException w:name="Light Shading Accent 1" w:semiHidden="0" w:uiPriority="60" w:unhideWhenUsed="0"/>
+    <w:lsdException w:name="Light List Accent 1" w:semiHidden="0" w:uiPriority="61" w:unhideWhenUsed="0"/>
+    <w:lsdException w:name="Light Grid Accent 1" w:semiHidden="0" w:uiPriority="62" w:unhideWhenUsed="0"/>
+    <w:lsdException w:name="Medium Shading 1 Accent 1" w:semiHidden="0" w:uiPriority="63" w:unhideWhenUsed="0"/>
+    <w:lsdException w:name="Medium Shading 2 Accent 1" w:semiHidden="0" w:uiPriority="64" w:unhideWhenUsed="0"/>
+    <w:lsdException w:name="Medium List 1 Accent 1" w:semiHidden="0" w:uiPriority="65" w:unhideWhenUsed="0"/>
+    <w:lsdException w:name="Revision" w:unhideWhenUsed="0"/>
+    <w:lsdException w:name="List Paragraph" w:semiHidden="0" w:uiPriority="34" w:unhideWhenUsed="0" w:qFormat="1"/>
+    <w:lsdException w:name="Quote" w:semiHidden="0" w:uiPriority="29" w:unhideWhenUsed="0" w:qFormat="1"/>
+    <w:lsdException w:name="Intense Quote" w:semiHidden="0" w:uiPriority="30" w:unhideWhenUsed="0" w:qFormat="1"/>
+    <w:lsdException w:name="Medium List 2 Accent 1" w:semiHidden="0" w:uiPriority="66" w:unhideWhenUsed="0"/>
+    <w:lsdException w:name="Medium Grid 1 Accent 1" w:semiHidden="0" w:uiPriority="67" w:unhideWhenUsed="0"/>
+    <w:lsdException w:name="Medium Grid 2 Accent 1" w:semiHidden="0" w:uiPriority="68" w:unhideWhenUsed="0"/>
+    <w:lsdException w:name="Medium Grid 3 Accent 1" w:semiHidden="0" w:uiPriority="69" w:unhideWhenUsed="0"/>
+    <w:lsdException w:name="Dark List Accent 1" w:semiHidden="0" w:uiPriority="70" w:unhideWhenUsed="0"/>
+    <w:lsdException w:name="Colorful Shading Accent 1" w:semiHidden="0" w:uiPriority="71" w:unhideWhenUsed="0"/>
+    <w:lsdException w:name="Colorful List Accent 1" w:semiHidden="0" w:uiPriority="72" w:unhideWhenUsed="0"/>
+    <w:lsdException w:name="Colorful Grid Accent 1" w:semiHidden="0" w:uiPriority="73" w:unhideWhenUsed="0"/>
+    <w:lsdException w:name="Light Shading Accent 2" w:semiHidden="0" w:uiPriority="60" w:unhideWhenUsed="0"/>
+    <w:lsdException w:name="Light List Accent 2" w:semiHidden="0" w:uiPriority="61" w:unhideWhenUsed="0"/>
+    <w:lsdException w:name="Light Grid Accent 2" w:semiHidden="0" w:uiPriority="62" w:unhideWhenUsed="0"/>
+    <w:lsdException w:name="Medium Shading 1 Accent 2" w:semiHidden="0" w:uiPriority="63" w:unhideWhenUsed="0"/>
+    <w:lsdException w:name="Medium Shading 2 Accent 2" w:semiHidden="0" w:uiPriority="64" w:unhideWhenUsed="0"/>
+    <w:lsdException w:name="Medium List 1 Accent 2" w:semiHidden="0" w:uiPriority="65" w:unhideWhenUsed="0"/>
+    <w:lsdException w:name="Medium List 2 Accent 2" w:semiHidden="0" w:uiPriority="66" w:unhideWhenUsed="0"/>
+    <w:lsdException w:name="Medium Grid 1 Accent 2" w:semiHidden="0" w:uiPriority="67" w:unhideWhenUsed="0"/>
+    <w:lsdException w:name="Medium Grid 2 Accent 2" w:semiHidden="0" w:uiPriority="68" w:unhideWhenUsed="0"/>
+    <w:lsdException w:name="Medium Grid 3 Accent 2" w:semiHidden="0" w:uiPriority="69" w:unhideWhenUsed="0"/>
+    <w:lsdException w:name="Dark List Accent 2" w:semiHidden="0" w:uiPriority="70" w:unhideWhenUsed="0"/>
+    <w:lsdException w:name="Colorful Shading Accent 2" w:semiHidden="0" w:uiPriority="71" w:unhideWhenUsed="0"/>
+    <w:lsdException w:name="Colorful List Accent 2" w:semiHidden="0" w:uiPriority="72" w:unhideWhenUsed="0"/>
+    <w:lsdException w:name="Colorful Grid Accent 2" w:semiHidden="0" w:uiPriority="73" w:unhideWhenUsed="0"/>
+    <w:lsdException w:name="Light Shading Accent 3" w:semiHidden="0" w:uiPriority="60" w:unhideWhenUsed="0"/>
+    <w:lsdException w:name="Light List Accent 3" w:semiHidden="0" w:uiPriority="61" w:unhideWhenUsed="0"/>
+    <w:lsdException w:name="Light Grid Accent 3" w:semiHidden="0" w:uiPriority="62" w:unhideWhenUsed="0"/>
+    <w:lsdException w:name="Medium Shading 1 Accent 3" w:semiHidden="0" w:uiPriority="63" w:unhideWhenUsed="0"/>
+    <w:lsdException w:name="Medium Shading 2 Accent 3" w:semiHidden="0" w:uiPriority="64" w:unhideWhenUsed="0"/>
+    <w:lsdException w:name="Medium List 1 Accent 3" w:semiHidden="0" w:uiPriority="65" w:unhideWhenUsed="0"/>
+    <w:lsdException w:name="Medium List 2 Accent 3" w:semiHidden="0" w:uiPriority="66" w:unhideWhenUsed="0"/>
+    <w:lsdException w:name="Medium Grid 1 Accent 3" w:semiHidden="0" w:uiPriority="67" w:unhideWhenUsed="0"/>
+    <w:lsdException w:name="Medium Grid 2 Accent 3" w:semiHidden="0" w:uiPriority="68" w:unhideWhenUsed="0"/>
+    <w:lsdException w:name="Medium Grid 3 Accent 3" w:semiHidden="0" w:uiPriority="69" w:unhideWhenUsed="0"/>
+    <w:lsdException w:name="Dark List Accent 3" w:semiHidden="0" w:uiPriority="70" w:unhideWhenUsed="0"/>
+    <w:lsdException w:name="Colorful Shading Accent 3" w:semiHidden="0" w:uiPriority="71" w:unhideWhenUsed="0"/>
+    <w:lsdException w:name="Colorful List Accent 3" w:semiHidden="0" w:uiPriority="72" w:unhideWhenUsed="0"/>
+    <w:lsdException w:name="Colorful Grid Accent 3" w:semiHidden="0" w:uiPriority="73" w:unhideWhenUsed="0"/>
+    <w:lsdException w:name="Light Shading Accent 4" w:semiHidden="0" w:uiPriority="60" w:unhideWhenUsed="0"/>
+    <w:lsdException w:name="Light List Accent 4" w:semiHidden="0" w:uiPriority="61" w:unhideWhenUsed="0"/>
+    <w:lsdException w:name="Light Grid Accent 4" w:semiHidden="0" w:uiPriority="62" w:unhideWhenUsed="0"/>
+    <w:lsdException w:name="Medium Shading 1 Accent 4" w:semiHidden="0" w:uiPriority="63" w:unhideWhenUsed="0"/>
+    <w:lsdException w:name="Medium Shading 2 Accent 4" w:semiHidden="0" w:uiPriority="64" w:unhideWhenUsed="0"/>
+    <w:lsdException w:name="Medium List 1 Accent 4" w:semiHidden="0" w:uiPriority="65" w:unhideWhenUsed="0"/>
+    <w:lsdException w:name="Medium List 2 Accent 4" w:semiHidden="0" w:uiPriority="66" w:unhideWhenUsed="0"/>
+    <w:lsdException w:name="Medium Grid 1 Accent 4" w:semiHidden="0" w:uiPriority="67" w:unhideWhenUsed="0"/>
+    <w:lsdException w:name="Medium Grid 2 Accent 4" w:semiHidden="0" w:uiPriority="68" w:unhideWhenUsed="0"/>
+    <w:lsdException w:name="Medium Grid 3 Accent 4" w:semiHidden="0" w:uiPriority="69" w:unhideWhenUsed="0"/>
+    <w:lsdException w:name="Dark List Accent 4" w:semiHidden="0" w:uiPriority="70" w:unhideWhenUsed="0"/>
+    <w:lsdException w:name="Colorful Shading Accent 4" w:semiHidden="0" w:uiPriority="71" w:unhideWhenUsed="0"/>
+    <w:lsdException w:name="Colorful List Accent 4" w:semiHidden="0" w:uiPriority="72" w:unhideWhenUsed="0"/>
+    <w:lsdException w:name="Colorful Grid Accent 4" w:semiHidden="0" w:uiPriority="73" w:unhideWhenUsed="0"/>
+    <w:lsdException w:name="Light Shading Accent 5" w:semiHidden="0" w:uiPriority="60" w:unhideWhenUsed="0"/>
+    <w:lsdException w:name="Light List Accent 5" w:semiHidden="0" w:uiPriority="61" w:unhideWhenUsed="0"/>
+    <w:lsdException w:name="Light Grid Accent 5" w:semiHidden="0" w:uiPriority="62" w:unhideWhenUsed="0"/>
+    <w:lsdException w:name="Medium Shading 1 Accent 5" w:semiHidden="0" w:uiPriority="63" w:unhideWhenUsed="0"/>
+    <w:lsdException w:name="Medium Shading 2 Accent 5" w:semiHidden="0" w:uiPriority="64" w:unhideWhenUsed="0"/>
+    <w:lsdException w:name="Medium List 1 Accent 5" w:semiHidden="0" w:uiPriority="65" w:unhideWhenUsed="0"/>
+    <w:lsdException w:name="Medium List 2 Accent 5" w:semiHidden="0" w:uiPriority="66" w:unhideWhenUsed="0"/>
+    <w:lsdException w:name="Medium Grid 1 Accent 5" w:semiHidden="0" w:uiPriority="67" w:unhideWhenUsed="0"/>
+    <w:lsdException w:name="Medium Grid 2 Accent 5" w:semiHidden="0" w:uiPriority="68" w:unhideWhenUsed="0"/>
+    <w:lsdException w:name="Medium Grid 3 Accent 5" w:semiHidden="0" w:uiPriority="69" w:unhideWhenUsed="0"/>
+    <w:lsdException w:name="Dark List Accent 5" w:semiHidden="0" w:uiPriority="70" w:unhideWhenUsed="0"/>
+    <w:lsdException w:name="Colorful Shading Accent 5" w:semiHidden="0" w:uiPriority="71" w:unhideWhenUsed="0"/>
+    <w:lsdException w:name="Colorful List Accent 5" w:semiHidden="0" w:uiPriority="72" w:unhideWhenUsed="0"/>
+    <w:lsdException w:name="Colorful Grid Accent 5" w:semiHidden="0" w:uiPriority="73" w:unhideWhenUsed="0"/>
+    <w:lsdException w:name="Light Shading Accent 6" w:semiHidden="0" w:uiPriority="60" w:unhideWhenUsed="0"/>
+    <w:lsdException w:name="Light List Accent 6" w:semiHidden="0" w:uiPriority="61" w:unhideWhenUsed="0"/>
+    <w:lsdException w:name="Light Grid Accent 6" w:semiHidden="0" w:uiPriority="62" w:unhideWhenUsed="0"/>
+    <w:lsdException w:name="Medium Shading 1 Accent 6" w:semiHidden="0" w:uiPriority="63" w:unhideWhenUsed="0"/>
+    <w:lsdException w:name="Medium Shading 2 Accent 6" w:semiHidden="0" w:uiPriority="64" w:unhideWhenUsed="0"/>
+    <w:lsdException w:name="Medium List 1 Accent 6" w:semiHidden="0" w:uiPriority="65" w:unhideWhenUsed="0"/>
+    <w:lsdException w:name="Medium List 2 Accent 6" w:semiHidden="0" w:uiPriority="66" w:unhideWhenUsed="0"/>
+    <w:lsdException w:name="Medium Grid 1 Accent 6" w:semiHidden="0" w:uiPriority="67" w:unhideWhenUsed="0"/>
+    <w:lsdException w:name="Medium Grid 2 Accent 6" w:semiHidden="0" w:uiPriority="68" w:unhideWhenUsed="0"/>
+    <w:lsdException w:name="Medium Grid 3 Accent 6" w:semiHidden="0" w:uiPriority="69" w:unhideWhenUsed="0"/>
+    <w:lsdException w:name="Dark List Accent 6" w:semiHidden="0" w:uiPriority="70" w:unhideWhenUsed="0"/>
+    <w:lsdException w:name="Colorful Shading Accent 6" w:semiHidden="0" w:uiPriority="71" w:unhideWhenUsed="0"/>
+    <w:lsdException w:name="Colorful List Accent 6" w:semiHidden="0" w:uiPriority="72" w:unhideWhenUsed="0"/>
+    <w:lsdException w:name="Colorful Grid Accent 6" w:semiHidden="0" w:uiPriority="73" w:unhideWhenUsed="0"/>
+    <w:lsdException w:name="Subtle Emphasis" w:semiHidden="0" w:uiPriority="19" w:unhideWhenUsed="0" w:qFormat="1"/>
+    <w:lsdException w:name="Intense Emphasis" w:semiHidden="0" w:uiPriority="21" w:unhideWhenUsed="0" w:qFormat="1"/>
+    <w:lsdException w:name="Subtle Reference" w:semiHidden="0" w:uiPriority="31" w:unhideWhenUsed="0" w:qFormat="1"/>
+    <w:lsdException w:name="Intense Reference" w:semiHidden="0" w:uiPriority="32" w:unhideWhenUsed="0" w:qFormat="1"/>
+    <w:lsdException w:name="Book Title" w:semiHidden="0" w:uiPriority="33" w:unhideWhenUsed="0" w:qFormat="1"/>
+    <w:lsdException w:name="Bibliography" w:uiPriority="37"/>
+    <w:lsdException w:name="TOC Heading" w:uiPriority="39" w:qFormat="1"/>
+  </w:latentStyles>
+  <w:style w:type="paragraph" w:default="1" w:styleId="Standard">
+    <w:name w:val="Normal"/>
+    <w:qFormat/>
+  </w:style>
+  <w:style w:type="paragraph" w:styleId="berschrift1">
+    <w:name w:val="heading 1"/>
+    <w:basedOn w:val="Standard"/>
+    <w:link w:val="berschrift1Zchn"/>
+    <w:uiPriority w:val="9"/>
+    <w:qFormat/>
+    <w:rsid w:val="00253E1A"/>
+    <w:pPr>
+      <w:spacing w:before="100" w:beforeAutospacing="1" w:after="100" w:afterAutospacing="1" w:line="240" w:lineRule="auto"/>
+      <w:outlineLvl w:val="0"/>
+    </w:pPr>
+    <w:rPr>
+      <w:rFonts w:ascii="Times New Roman" w:eastAsia="Times New Roman" w:hAnsi="Times New Roman" w:cs="Times New Roman"/>
+      <w:b/>
+      <w:bCs/>
+      <w:kern w:val="36"/>
+      <w:sz w:val="48"/>
+      <w:szCs w:val="48"/>
+      <w:lang w:eastAsia="de-DE"/>
+    </w:rPr>
+  </w:style>
+  <w:style w:type="character" w:default="1" w:styleId="Absatz-Standardschriftart">
+    <w:name w:val="Default Paragraph Font"/>
+    <w:uiPriority w:val="1"/>
+    <w:semiHidden/>
+    <w:unhideWhenUsed/>
+  </w:style>
+  <w:style w:type="table" w:default="1" w:styleId="NormaleTabelle">
+    <w:name w:val="Normal Table"/>
+    <w:uiPriority w:val="99"/>
+    <w:semiHidden/>
+    <w:unhideWhenUsed/>
+    <w:tblPr>
+      <w:tblInd w:w="0" w:type="dxa"/>
+      <w:tblCellMar>
+        <w:top w:w="0" w:type="dxa"/>
+        <w:left w:w="108" w:type="dxa"/>
+        <w:bottom w:w="0" w:type="dxa"/>
+        <w:right w:w="108" w:type="dxa"/>
+      </w:tblCellMar>
+    </w:tblPr>
+  </w:style>
+  <w:style w:type="numbering" w:default="1" w:styleId="KeineListe">
+    <w:name w:val="No List"/>
+    <w:uiPriority w:val="99"/>
+    <w:semiHidden/>
+    <w:unhideWhenUsed/>
+  </w:style>
+  <w:style w:type="character" w:customStyle="1" w:styleId="berschrift1Zchn">
+    <w:name w:val="Überschrift 1 Zchn"/>
+    <w:basedOn w:val="Absatz-Standardschriftart"/>
+    <w:link w:val="berschrift1"/>
+    <w:uiPriority w:val="9"/>
+    <w:rsid w:val="00253E1A"/>
+    <w:rPr>
+      <w:rFonts w:ascii="Times New Roman" w:eastAsia="Times New Roman" w:hAnsi="Times New Roman" w:cs="Times New Roman"/>
+      <w:b/>
+      <w:bCs/>
+      <w:kern w:val="36"/>
+      <w:sz w:val="48"/>
+      <w:szCs w:val="48"/>
+      <w:lang w:eastAsia="de-DE"/>
+    </w:rPr>
+  </w:style>
+  <w:style w:type="paragraph" w:styleId="Titel">
+    <w:name w:val="Title"/>
+    <w:basedOn w:val="Standard"/>
+    <w:next w:val="Standard"/>
+    <w:link w:val="TitelZchn"/>
+    <w:uiPriority w:val="10"/>
+    <w:qFormat/>
+    <w:rsid w:val="00253E1A"/>
+    <w:pPr>
+      <w:pBdr>
+        <w:bottom w:val="single" w:sz="8" w:space="4" w:color="4F81BD" w:themeColor="accent1"/>
+      </w:pBdr>
+      <w:spacing w:after="300" w:line="240" w:lineRule="auto"/>
+      <w:contextualSpacing/>
+    </w:pPr>
+    <w:rPr>
+      <w:rFonts w:asciiTheme="majorHAnsi" w:eastAsiaTheme="majorEastAsia" w:hAnsiTheme="majorHAnsi" w:cstheme="majorBidi"/>
+      <w:color w:val="17365D" w:themeColor="text2" w:themeShade="BF"/>
+      <w:spacing w:val="5"/>
+      <w:kern w:val="28"/>
+      <w:sz w:val="52"/>
+      <w:szCs w:val="52"/>
+    </w:rPr>
+  </w:style>
+  <w:style w:type="character" w:customStyle="1" w:styleId="TitelZchn">
+    <w:name w:val="Titel Zchn"/>
+    <w:basedOn w:val="Absatz-Standardschriftart"/>
+    <w:link w:val="Titel"/>
+    <w:uiPriority w:val="10"/>
+    <w:rsid w:val="00253E1A"/>
+    <w:rPr>
+      <w:rFonts w:asciiTheme="majorHAnsi" w:eastAsiaTheme="majorEastAsia" w:hAnsiTheme="majorHAnsi" w:cstheme="majorBidi"/>
+      <w:color w:val="17365D" w:themeColor="text2" w:themeShade="BF"/>
+      <w:spacing w:val="5"/>
+      <w:kern w:val="28"/>
+      <w:sz w:val="52"/>
+      <w:szCs w:val="52"/>
+    </w:rPr>
+  </w:style>
+  <w:style w:type="character" w:styleId="Hyperlink">
+    <w:name w:val="Hyperlink"/>
+    <w:basedOn w:val="Absatz-Standardschriftart"/>
+    <w:uiPriority w:val="99"/>
+    <w:unhideWhenUsed/>
+    <w:rsid w:val="005B7B3D"/>
+    <w:rPr>
+      <w:color w:val="0000FF" w:themeColor="hyperlink"/>
+      <w:u w:val="single"/>
+    </w:rPr>
+  </w:style>
+  <w:style w:type="character" w:customStyle="1" w:styleId="shorttext">
+    <w:name w:val="short_text"/>
+    <w:basedOn w:val="Absatz-Standardschriftart"/>
+    <w:rsid w:val="005B7B3D"/>
+  </w:style>
+  <w:style w:type="paragraph" w:styleId="Listenabsatz">
+    <w:name w:val="List Paragraph"/>
+    <w:basedOn w:val="Standard"/>
+    <w:uiPriority w:val="34"/>
+    <w:qFormat/>
+    <w:rsid w:val="00447762"/>
+    <w:pPr>
+      <w:ind w:left="720"/>
+      <w:contextualSpacing/>
+    </w:pPr>
+  </w:style>
+  <w:style w:type="table" w:styleId="Tabellenraster">
+    <w:name w:val="Table Grid"/>
+    <w:basedOn w:val="NormaleTabelle"/>
+    <w:uiPriority w:val="59"/>
+    <w:rsid w:val="00447762"/>
+    <w:pPr>
+      <w:spacing w:after="0" w:line="240" w:lineRule="auto"/>
+    </w:pPr>
+    <w:tblPr>
+      <w:tblBorders>
+        <w:top w:val="single" w:sz="4" w:space="0" w:color="auto"/>
+        <w:left w:val="single" w:sz="4" w:space="0" w:color="auto"/>
+        <w:bottom w:val="single" w:sz="4" w:space="0" w:color="auto"/>
+        <w:right w:val="single" w:sz="4" w:space="0" w:color="auto"/>
+        <w:insideH w:val="single" w:sz="4" w:space="0" w:color="auto"/>
+        <w:insideV w:val="single" w:sz="4" w:space="0" w:color="auto"/>
+      </w:tblBorders>
+    </w:tblPr>
+  </w:style>
+  <w:style w:type="table" w:styleId="HelleListe-Akzent1">
+    <w:name w:val="Light List Accent 1"/>
+    <w:basedOn w:val="NormaleTabelle"/>
+    <w:uiPriority w:val="61"/>
+    <w:rsid w:val="00454747"/>
+    <w:pPr>
+      <w:spacing w:after="0" w:line="240" w:lineRule="auto"/>
+    </w:pPr>
+    <w:tblPr>
+      <w:tblStyleRowBandSize w:val="1"/>
+      <w:tblStyleColBandSize w:val="1"/>
+      <w:tblBorders>
+        <w:top w:val="single" w:sz="8" w:space="0" w:color="4F81BD" w:themeColor="accent1"/>
+        <w:left w:val="single" w:sz="8" w:space="0" w:color="4F81BD" w:themeColor="accent1"/>
+        <w:bottom w:val="single" w:sz="8" w:space="0" w:color="4F81BD" w:themeColor="accent1"/>
+        <w:right w:val="single" w:sz="8" w:space="0" w:color="4F81BD" w:themeColor="accent1"/>
+      </w:tblBorders>
+    </w:tblPr>
+    <w:tblStylePr w:type="firstRow">
+      <w:pPr>
+        <w:spacing w:before="0" w:after="0" w:line="240" w:lineRule="auto"/>
+      </w:pPr>
+      <w:rPr>
+        <w:b/>
+        <w:bCs/>
+        <w:color w:val="FFFFFF" w:themeColor="background1"/>
+      </w:rPr>
+      <w:tblPr/>
+      <w:tcPr>
+        <w:shd w:val="clear" w:color="auto" w:fill="4F81BD" w:themeFill="accent1"/>
+      </w:tcPr>
+    </w:tblStylePr>
+    <w:tblStylePr w:type="lastRow">
+      <w:pPr>
+        <w:spacing w:before="0" w:after="0" w:line="240" w:lineRule="auto"/>
+      </w:pPr>
+      <w:rPr>
+        <w:b/>
+        <w:bCs/>
+      </w:rPr>
+      <w:tblPr/>
+      <w:tcPr>
+        <w:tcBorders>
+          <w:top w:val="double" w:sz="6" w:space="0" w:color="4F81BD" w:themeColor="accent1"/>
+          <w:left w:val="single" w:sz="8" w:space="0" w:color="4F81BD" w:themeColor="accent1"/>
+          <w:bottom w:val="single" w:sz="8" w:space="0" w:color="4F81BD" w:themeColor="accent1"/>
+          <w:right w:val="single" w:sz="8" w:space="0" w:color="4F81BD" w:themeColor="accent1"/>
+        </w:tcBorders>
+      </w:tcPr>
+    </w:tblStylePr>
+    <w:tblStylePr w:type="firstCol">
+      <w:rPr>
+        <w:b/>
+        <w:bCs/>
+      </w:rPr>
+    </w:tblStylePr>
+    <w:tblStylePr w:type="lastCol">
+      <w:rPr>
+        <w:b/>
+        <w:bCs/>
+      </w:rPr>
+    </w:tblStylePr>
+    <w:tblStylePr w:type="band1Vert">
+      <w:tblPr/>
+      <w:tcPr>
+        <w:tcBorders>
+          <w:top w:val="single" w:sz="8" w:space="0" w:color="4F81BD" w:themeColor="accent1"/>
+          <w:left w:val="single" w:sz="8" w:space="0" w:color="4F81BD" w:themeColor="accent1"/>
+          <w:bottom w:val="single" w:sz="8" w:space="0" w:color="4F81BD" w:themeColor="accent1"/>
+          <w:right w:val="single" w:sz="8" w:space="0" w:color="4F81BD" w:themeColor="accent1"/>
+        </w:tcBorders>
+      </w:tcPr>
+    </w:tblStylePr>
+    <w:tblStylePr w:type="band1Horz">
+      <w:tblPr/>
+      <w:tcPr>
+        <w:tcBorders>
+          <w:top w:val="single" w:sz="8" w:space="0" w:color="4F81BD" w:themeColor="accent1"/>
+          <w:left w:val="single" w:sz="8" w:space="0" w:color="4F81BD" w:themeColor="accent1"/>
+          <w:bottom w:val="single" w:sz="8" w:space="0" w:color="4F81BD" w:themeColor="accent1"/>
+          <w:right w:val="single" w:sz="8" w:space="0" w:color="4F81BD" w:themeColor="accent1"/>
+        </w:tcBorders>
+      </w:tcPr>
+    </w:tblStylePr>
+  </w:style>
+</w:styles>
+</file>
+
+<file path=word/stylesWithEffects.xml><?xml version="1.0" encoding="utf-8"?>
+<w:styles xmlns:wpc="http://schemas.microsoft.com/office/word/2010/wordprocessingCanvas" xmlns:mc="http://schemas.openxmlformats.org/markup-compatibility/2006" xmlns:o="urn:schemas-microsoft-com:office:office" xmlns:r="http://schemas.openxmlformats.org/officeDocument/2006/relationships" xmlns:m="http://schemas.openxmlformats.org/officeDocument/2006/math" xmlns:v="urn:schemas-microsoft-com:vml" xmlns:wp14="http://schemas.microsoft.com/office/word/2010/wordprocessingDrawing" xmlns:wp="http://schemas.openxmlformats.org/drawingml/2006/wordprocessingDrawing" xmlns:w10="urn:schemas-microsoft-com:office:word" xmlns:w="http://schemas.openxmlformats.org/wordprocessingml/2006/main" xmlns:w14="http://schemas.microsoft.com/office/word/2010/wordml" xmlns:wpg="http://schemas.microsoft.com/office/word/2010/wordprocessingGroup" xmlns:wpi="http://schemas.microsoft.com/office/word/2010/wordprocessingInk" xmlns:wne="http://schemas.microsoft.com/office/word/2006/wordml" xmlns:wps="http://schemas.microsoft.com/office/word/2010/wordprocessingShape" mc:Ignorable="w14 wp14">
+  <w:docDefaults>
+    <w:rPrDefault>
+      <w:rPr>
+        <w:rFonts w:asciiTheme="minorHAnsi" w:eastAsiaTheme="minorHAnsi" w:hAnsiTheme="minorHAnsi" w:cstheme="minorBidi"/>
+        <w:sz w:val="22"/>
+        <w:szCs w:val="22"/>
+        <w:lang w:val="de-DE" w:eastAsia="en-US" w:bidi="ar-SA"/>
+      </w:rPr>
+    </w:rPrDefault>
+    <w:pPrDefault>
+      <w:pPr>
+        <w:spacing w:after="200" w:line="276" w:lineRule="auto"/>
+      </w:pPr>
+    </w:pPrDefault>
+  </w:docDefaults>
+  <w:latentStyles w:defLockedState="0" w:defUIPriority="99" w:defSemiHidden="1" w:defUnhideWhenUsed="1" w:defQFormat="0" w:count="267">
+    <w:lsdException w:name="Normal" w:semiHidden="0" w:uiPriority="0" w:unhideWhenUsed="0" w:qFormat="1"/>
+    <w:lsdException w:name="heading 1" w:semiHidden="0" w:uiPriority="9" w:unhideWhenUsed="0" w:qFormat="1"/>
+    <w:lsdException w:name="heading 2" w:uiPriority="9" w:qFormat="1"/>
+    <w:lsdException w:name="heading 3" w:uiPriority="9" w:qFormat="1"/>
+    <w:lsdException w:name="heading 4" w:uiPriority="9" w:qFormat="1"/>
+    <w:lsdException w:name="heading 5" w:uiPriority="9" w:qFormat="1"/>
+    <w:lsdException w:name="heading 6" w:uiPriority="9" w:qFormat="1"/>
+    <w:lsdException w:name="heading 7" w:uiPriority="9" w:qFormat="1"/>
+    <w:lsdException w:name="heading 8" w:uiPriority="9" w:qFormat="1"/>
+    <w:lsdException w:name="heading 9" w:uiPriority="9" w:qFormat="1"/>
+    <w:lsdException w:name="toc 1" w:uiPriority="39"/>
+    <w:lsdException w:name="toc 2" w:uiPriority="39"/>
+    <w:lsdException w:name="toc 3" w:uiPriority="39"/>
+    <w:lsdException w:name="toc 4" w:uiPriority="39"/>
+    <w:lsdException w:name="toc 5" w:uiPriority="39"/>
+    <w:lsdException w:name="toc 6" w:uiPriority="39"/>
+    <w:lsdException w:name="toc 7" w:uiPriority="39"/>
+    <w:lsdException w:name="toc 8" w:uiPriority="39"/>
+    <w:lsdException w:name="toc 9" w:uiPriority="39"/>
+    <w:lsdException w:name="caption" w:uiPriority="35" w:qFormat="1"/>
+    <w:lsdException w:name="Title" w:semiHidden="0" w:uiPriority="10" w:unhideWhenUsed="0" w:qFormat="1"/>
+    <w:lsdException w:name="Default Paragraph Font" w:uiPriority="1"/>
+    <w:lsdException w:name="Subtitle" w:semiHidden="0" w:uiPriority="11" w:unhideWhenUsed="0" w:qFormat="1"/>
+    <w:lsdException w:name="Strong" w:semiHidden="0" w:uiPriority="22" w:unhideWhenUsed="0" w:qFormat="1"/>
+    <w:lsdException w:name="Emphasis" w:semiHidden="0" w:uiPriority="20" w:unhideWhenUsed="0" w:qFormat="1"/>
+    <w:lsdException w:name="Table Grid" w:semiHidden="0" w:uiPriority="59" w:unhideWhenUsed="0"/>
+    <w:lsdException w:name="Placeholder Text" w:unhideWhenUsed="0"/>
+    <w:lsdException w:name="No Spacing" w:semiHidden="0" w:uiPriority="1" w:unhideWhenUsed="0" w:qFormat="1"/>
+    <w:lsdException w:name="Light Shading" w:semiHidden="0" w:uiPriority="60" w:unhideWhenUsed="0"/>
+    <w:lsdException w:name="Light List" w:semiHidden="0" w:uiPriority="61" w:unhideWhenUsed="0"/>
+    <w:lsdException w:name="Light Grid" w:semiHidden="0" w:uiPriority="62" w:unhideWhenUsed="0"/>
+    <w:lsdException w:name="Medium Shading 1" w:semiHidden="0" w:uiPriority="63" w:unhideWhenUsed="0"/>
+    <w:lsdException w:name="Medium Shading 2" w:semiHidden="0" w:uiPriority="64" w:unhideWhenUsed="0"/>
+    <w:lsdException w:name="Medium List 1" w:semiHidden="0" w:uiPriority="65" w:unhideWhenUsed="0"/>
+    <w:lsdException w:name="Medium List 2" w:semiHidden="0" w:uiPriority="66" w:unhideWhenUsed="0"/>
+    <w:lsdException w:name="Medium Grid 1" w:semiHidden="0" w:uiPriority="67" w:unhideWhenUsed="0"/>
+    <w:lsdException w:name="Medium Grid 2" w:semiHidden="0" w:uiPriority="68" w:unhideWhenUsed="0"/>
+    <w:lsdException w:name="Medium Grid 3" w:semiHidden="0" w:uiPriority="69" w:unhideWhenUsed="0"/>
+    <w:lsdException w:name="Dark List" w:semiHidden="0" w:uiPriority="70" w:unhideWhenUsed="0"/>
+    <w:lsdException w:name="Colorful Shading" w:semiHidden="0" w:uiPriority="71" w:unhideWhenUsed="0"/>
+    <w:lsdException w:name="Colorful List" w:semiHidden="0" w:uiPriority="72" w:unhideWhenUsed="0"/>
+    <w:lsdException w:name="Colorful Grid" w:semiHidden="0" w:uiPriority="73" w:unhideWhenUsed="0"/>
+    <w:lsdException w:name="Light Shading Accent 1" w:semiHidden="0" w:uiPriority="60" w:unhideWhenUsed="0"/>
+    <w:lsdException w:name="Light List Accent 1" w:semiHidden="0" w:uiPriority="61" w:unhideWhenUsed="0"/>
+    <w:lsdException w:name="Light Grid Accent 1" w:semiHidden="0" w:uiPriority="62" w:unhideWhenUsed="0"/>
+    <w:lsdException w:name="Medium Shading 1 Accent 1" w:semiHidden="0" w:uiPriority="63" w:unhideWhenUsed="0"/>
+    <w:lsdException w:name="Medium Shading 2 Accent 1" w:semiHidden="0" w:uiPriority="64" w:unhideWhenUsed="0"/>
+    <w:lsdException w:name="Medium List 1 Accent 1" w:semiHidden="0" w:uiPriority="65" w:unhideWhenUsed="0"/>
+    <w:lsdException w:name="Revision" w:unhideWhenUsed="0"/>
+    <w:lsdException w:name="List Paragraph" w:semiHidden="0" w:uiPriority="34" w:unhideWhenUsed="0" w:qFormat="1"/>
+    <w:lsdException w:name="Quote" w:semiHidden="0" w:uiPriority="29" w:unhideWhenUsed="0" w:qFormat="1"/>
+    <w:lsdException w:name="Intense Quote" w:semiHidden="0" w:uiPriority="30" w:unhideWhenUsed="0" w:qFormat="1"/>
+    <w:lsdException w:name="Medium List 2 Accent 1" w:semiHidden="0" w:uiPriority="66" w:unhideWhenUsed="0"/>
+    <w:lsdException w:name="Medium Grid 1 Accent 1" w:semiHidden="0" w:uiPriority="67" w:unhideWhenUsed="0"/>
+    <w:lsdException w:name="Medium Grid 2 Accent 1" w:semiHidden="0" w:uiPriority="68" w:unhideWhenUsed="0"/>
+    <w:lsdException w:name="Medium Grid 3 Accent 1" w:semiHidden="0" w:uiPriority="69" w:unhideWhenUsed="0"/>
+    <w:lsdException w:name="Dark List Accent 1" w:semiHidden="0" w:uiPriority="70" w:unhideWhenUsed="0"/>
+    <w:lsdException w:name="Colorful Shading Accent 1" w:semiHidden="0" w:uiPriority="71" w:unhideWhenUsed="0"/>
+    <w:lsdException w:name="Colorful List Accent 1" w:semiHidden="0" w:uiPriority="72" w:unhideWhenUsed="0"/>
+    <w:lsdException w:name="Colorful Grid Accent 1" w:semiHidden="0" w:uiPriority="73" w:unhideWhenUsed="0"/>
+    <w:lsdException w:name="Light Shading Accent 2" w:semiHidden="0" w:uiPriority="60" w:unhideWhenUsed="0"/>
+    <w:lsdException w:name="Light List Accent 2" w:semiHidden="0" w:uiPriority="61" w:unhideWhenUsed="0"/>
+    <w:lsdException w:name="Light Grid Accent 2" w:semiHidden="0" w:uiPriority="62" w:unhideWhenUsed="0"/>
+    <w:lsdException w:name="Medium Shading 1 Accent 2" w:semiHidden="0" w:uiPriority="63" w:unhideWhenUsed="0"/>
+    <w:lsdException w:name="Medium Shading 2 Accent 2" w:semiHidden="0" w:uiPriority="64" w:unhideWhenUsed="0"/>
+    <w:lsdException w:name="Medium List 1 Accent 2" w:semiHidden="0" w:uiPriority="65" w:unhideWhenUsed="0"/>
+    <w:lsdException w:name="Medium List 2 Accent 2" w:semiHidden="0" w:uiPriority="66" w:unhideWhenUsed="0"/>
+    <w:lsdException w:name="Medium Grid 1 Accent 2" w:semiHidden="0" w:uiPriority="67" w:unhideWhenUsed="0"/>
+    <w:lsdException w:name="Medium Grid 2 Accent 2" w:semiHidden="0" w:uiPriority="68" w:unhideWhenUsed="0"/>
+    <w:lsdException w:name="Medium Grid 3 Accent 2" w:semiHidden="0" w:uiPriority="69" w:unhideWhenUsed="0"/>
+    <w:lsdException w:name="Dark List Accent 2" w:semiHidden="0" w:uiPriority="70" w:unhideWhenUsed="0"/>
+    <w:lsdException w:name="Colorful Shading Accent 2" w:semiHidden="0" w:uiPriority="71" w:unhideWhenUsed="0"/>
+    <w:lsdException w:name="Colorful List Accent 2" w:semiHidden="0" w:uiPriority="72" w:unhideWhenUsed="0"/>
+    <w:lsdException w:name="Colorful Grid Accent 2" w:semiHidden="0" w:uiPriority="73" w:unhideWhenUsed="0"/>
+    <w:lsdException w:name="Light Shading Accent 3" w:semiHidden="0" w:uiPriority="60" w:unhideWhenUsed="0"/>
+    <w:lsdException w:name="Light List Accent 3" w:semiHidden="0" w:uiPriority="61" w:unhideWhenUsed="0"/>
+    <w:lsdException w:name="Light Grid Accent 3" w:semiHidden="0" w:uiPriority="62" w:unhideWhenUsed="0"/>
+    <w:lsdException w:name="Medium Shading 1 Accent 3" w:semiHidden="0" w:uiPriority="63" w:unhideWhenUsed="0"/>
+    <w:lsdException w:name="Medium Shading 2 Accent 3" w:semiHidden="0" w:uiPriority="64" w:unhideWhenUsed="0"/>
+    <w:lsdException w:name="Medium List 1 Accent 3" w:semiHidden="0" w:uiPriority="65" w:unhideWhenUsed="0"/>
+    <w:lsdException w:name="Medium List 2 Accent 3" w:semiHidden="0" w:uiPriority="66" w:unhideWhenUsed="0"/>
+    <w:lsdException w:name="Medium Grid 1 Accent 3" w:semiHidden="0" w:uiPriority="67" w:unhideWhenUsed="0"/>
+    <w:lsdException w:name="Medium Grid 2 Accent 3" w:semiHidden="0" w:uiPriority="68" w:unhideWhenUsed="0"/>
+    <w:lsdException w:name="Medium Grid 3 Accent 3" w:semiHidden="0" w:uiPriority="69" w:unhideWhenUsed="0"/>
+    <w:lsdException w:name="Dark List Accent 3" w:semiHidden="0" w:uiPriority="70" w:unhideWhenUsed="0"/>
+    <w:lsdException w:name="Colorful Shading Accent 3" w:semiHidden="0" w:uiPriority="71" w:unhideWhenUsed="0"/>
+    <w:lsdException w:name="Colorful List Accent 3" w:semiHidden="0" w:uiPriority="72" w:unhideWhenUsed="0"/>
+    <w:lsdException w:name="Colorful Grid Accent 3" w:semiHidden="0" w:uiPriority="73" w:unhideWhenUsed="0"/>
+    <w:lsdException w:name="Light Shading Accent 4" w:semiHidden="0" w:uiPriority="60" w:unhideWhenUsed="0"/>
+    <w:lsdException w:name="Light List Accent 4" w:semiHidden="0" w:uiPriority="61" w:unhideWhenUsed="0"/>
+    <w:lsdException w:name="Light Grid Accent 4" w:semiHidden="0" w:uiPriority="62" w:unhideWhenUsed="0"/>
+    <w:lsdException w:name="Medium Shading 1 Accent 4" w:semiHidden="0" w:uiPriority="63" w:unhideWhenUsed="0"/>
+    <w:lsdException w:name="Medium Shading 2 Accent 4" w:semiHidden="0" w:uiPriority="64" w:unhideWhenUsed="0"/>
+    <w:lsdException w:name="Medium List 1 Accent 4" w:semiHidden="0" w:uiPriority="65" w:unhideWhenUsed="0"/>
+    <w:lsdException w:name="Medium List 2 Accent 4" w:semiHidden="0" w:uiPriority="66" w:unhideWhenUsed="0"/>
+    <w:lsdException w:name="Medium Grid 1 Accent 4" w:semiHidden="0" w:uiPriority="67" w:unhideWhenUsed="0"/>
+    <w:lsdException w:name="Medium Grid 2 Accent 4" w:semiHidden="0" w:uiPriority="68" w:unhideWhenUsed="0"/>
+    <w:lsdException w:name="Medium Grid 3 Accent 4" w:semiHidden="0" w:uiPriority="69" w:unhideWhenUsed="0"/>
+    <w:lsdException w:name="Dark List Accent 4" w:semiHidden="0" w:uiPriority="70" w:unhideWhenUsed="0"/>
+    <w:lsdException w:name="Colorful Shading Accent 4" w:semiHidden="0" w:uiPriority="71" w:unhideWhenUsed="0"/>
+    <w:lsdException w:name="Colorful List Accent 4" w:semiHidden="0" w:uiPriority="72" w:unhideWhenUsed="0"/>
+    <w:lsdException w:name="Colorful Grid Accent 4" w:semiHidden="0" w:uiPriority="73" w:unhideWhenUsed="0"/>
+    <w:lsdException w:name="Light Shading Accent 5" w:semiHidden="0" w:uiPriority="60" w:unhideWhenUsed="0"/>
+    <w:lsdException w:name="Light List Accent 5" w:semiHidden="0" w:uiPriority="61" w:unhideWhenUsed="0"/>
+    <w:lsdException w:name="Light Grid Accent 5" w:semiHidden="0" w:uiPriority="62" w:unhideWhenUsed="0"/>
+    <w:lsdException w:name="Medium Shading 1 Accent 5" w:semiHidden="0" w:uiPriority="63" w:unhideWhenUsed="0"/>
+    <w:lsdException w:name="Medium Shading 2 Accent 5" w:semiHidden="0" w:uiPriority="64" w:unhideWhenUsed="0"/>
+    <w:lsdException w:name="Medium List 1 Accent 5" w:semiHidden="0" w:uiPriority="65" w:unhideWhenUsed="0"/>
+    <w:lsdException w:name="Medium List 2 Accent 5" w:semiHidden="0" w:uiPriority="66" w:unhideWhenUsed="0"/>
+    <w:lsdException w:name="Medium Grid 1 Accent 5" w:semiHidden="0" w:uiPriority="67" w:unhideWhenUsed="0"/>
+    <w:lsdException w:name="Medium Grid 2 Accent 5" w:semiHidden="0" w:uiPriority="68" w:unhideWhenUsed="0"/>
+    <w:lsdException w:name="Medium Grid 3 Accent 5" w:semiHidden="0" w:uiPriority="69" w:unhideWhenUsed="0"/>
+    <w:lsdException w:name="Dark List Accent 5" w:semiHidden="0" w:uiPriority="70" w:unhideWhenUsed="0"/>
+    <w:lsdException w:name="Colorful Shading Accent 5" w:semiHidden="0" w:uiPriority="71" w:unhideWhenUsed="0"/>
+    <w:lsdException w:name="Colorful List Accent 5" w:semiHidden="0" w:uiPriority="72" w:unhideWhenUsed="0"/>
+    <w:lsdException w:name="Colorful Grid Accent 5" w:semiHidden="0" w:uiPriority="73" w:unhideWhenUsed="0"/>
+    <w:lsdException w:name="Light Shading Accent 6" w:semiHidden="0" w:uiPriority="60" w:unhideWhenUsed="0"/>
+    <w:lsdException w:name="Light List Accent 6" w:semiHidden="0" w:uiPriority="61" w:unhideWhenUsed="0"/>
+    <w:lsdException w:name="Light Grid Accent 6" w:semiHidden="0" w:uiPriority="62" w:unhideWhenUsed="0"/>
+    <w:lsdException w:name="Medium Shading 1 Accent 6" w:semiHidden="0" w:uiPriority="63" w:unhideWhenUsed="0"/>
+    <w:lsdException w:name="Medium Shading 2 Accent 6" w:semiHidden="0" w:uiPriority="64" w:unhideWhenUsed="0"/>
+    <w:lsdException w:name="Medium List 1 Accent 6" w:semiHidden="0" w:uiPriority="65" w:unhideWhenUsed="0"/>
+    <w:lsdException w:name="Medium List 2 Accent 6" w:semiHidden="0" w:uiPriority="66" w:unhideWhenUsed="0"/>
+    <w:lsdException w:name="Medium Grid 1 Accent 6" w:semiHidden="0" w:uiPriority="67" w:unhideWhenUsed="0"/>
+    <w:lsdException w:name="Medium Grid 2 Accent 6" w:semiHidden="0" w:uiPriority="68" w:unhideWhenUsed="0"/>
+    <w:lsdException w:name="Medium Grid 3 Accent 6" w:semiHidden="0" w:uiPriority="69" w:unhideWhenUsed="0"/>
+    <w:lsdException w:name="Dark List Accent 6" w:semiHidden="0" w:uiPriority="70" w:unhideWhenUsed="0"/>
+    <w:lsdException w:name="Colorful Shading Accent 6" w:semiHidden="0" w:uiPriority="71" w:unhideWhenUsed="0"/>
+    <w:lsdException w:name="Colorful List Accent 6" w:semiHidden="0" w:uiPriority="72" w:unhideWhenUsed="0"/>
+    <w:lsdException w:name="Colorful Grid Accent 6" w:semiHidden="0" w:uiPriority="73" w:unhideWhenUsed="0"/>
+    <w:lsdException w:name="Subtle Emphasis" w:semiHidden="0" w:uiPriority="19" w:unhideWhenUsed="0" w:qFormat="1"/>
+    <w:lsdException w:name="Intense Emphasis" w:semiHidden="0" w:uiPriority="21" w:unhideWhenUsed="0" w:qFormat="1"/>
+    <w:lsdException w:name="Subtle Reference" w:semiHidden="0" w:uiPriority="31" w:unhideWhenUsed="0" w:qFormat="1"/>
+    <w:lsdException w:name="Intense Reference" w:semiHidden="0" w:uiPriority="32" w:unhideWhenUsed="0" w:qFormat="1"/>
+    <w:lsdException w:name="Book Title" w:semiHidden="0" w:uiPriority="33" w:unhideWhenUsed="0" w:qFormat="1"/>
+    <w:lsdException w:name="Bibliography" w:uiPriority="37"/>
+    <w:lsdException w:name="TOC Heading" w:uiPriority="39" w:qFormat="1"/>
   </w:latentStyles>
   <w:style w:type="paragraph" w:default="1" w:styleId="Standard">
     <w:name w:val="Normal"/>

</xml_diff>

<commit_message>
Small Cosmetic Changes And Improvements To The GUI #42
</commit_message>
<xml_diff>
--- a/Documentation/CheatSheet.docx
+++ b/Documentation/CheatSheet.docx
@@ -1,6 +1,6 @@
 
 <file path=word/document.xml><?xml version="1.0" encoding="utf-8"?>
-<w:document xmlns:wpc="http://schemas.microsoft.com/office/word/2010/wordprocessingCanvas" xmlns:mc="http://schemas.openxmlformats.org/markup-compatibility/2006" xmlns:o="urn:schemas-microsoft-com:office:office" xmlns:r="http://schemas.openxmlformats.org/officeDocument/2006/relationships" xmlns:m="http://schemas.openxmlformats.org/officeDocument/2006/math" xmlns:v="urn:schemas-microsoft-com:vml" xmlns:wp14="http://schemas.microsoft.com/office/word/2010/wordprocessingDrawing" xmlns:wp="http://schemas.openxmlformats.org/drawingml/2006/wordprocessingDrawing" xmlns:w10="urn:schemas-microsoft-com:office:word" xmlns:w="http://schemas.openxmlformats.org/wordprocessingml/2006/main" xmlns:w14="http://schemas.microsoft.com/office/word/2010/wordml" xmlns:wpg="http://schemas.microsoft.com/office/word/2010/wordprocessingGroup" xmlns:wpi="http://schemas.microsoft.com/office/word/2010/wordprocessingInk" xmlns:wne="http://schemas.microsoft.com/office/word/2006/wordml" xmlns:wps="http://schemas.microsoft.com/office/word/2010/wordprocessingShape" mc:Ignorable="w14 wp14">
+<w:document xmlns:wpc="http://schemas.microsoft.com/office/word/2010/wordprocessingCanvas" xmlns:mc="http://schemas.openxmlformats.org/markup-compatibility/2006" xmlns:o="urn:schemas-microsoft-com:office:office" xmlns:r="http://schemas.openxmlformats.org/officeDocument/2006/relationships" xmlns:m="http://schemas.openxmlformats.org/officeDocument/2006/math" xmlns:v="urn:schemas-microsoft-com:vml" xmlns:wp14="http://schemas.microsoft.com/office/word/2010/wordprocessingDrawing" xmlns:wp="http://schemas.openxmlformats.org/drawingml/2006/wordprocessingDrawing" xmlns:w10="urn:schemas-microsoft-com:office:word" xmlns:w="http://schemas.openxmlformats.org/wordprocessingml/2006/main" xmlns:w14="http://schemas.microsoft.com/office/word/2010/wordml" xmlns:w15="http://schemas.microsoft.com/office/word/2012/wordml" xmlns:wpg="http://schemas.microsoft.com/office/word/2010/wordprocessingGroup" xmlns:wpi="http://schemas.microsoft.com/office/word/2010/wordprocessingInk" xmlns:wne="http://schemas.microsoft.com/office/word/2006/wordml" xmlns:wps="http://schemas.microsoft.com/office/word/2010/wordprocessingShape" mc:Ignorable="w14 w15 wp14">
   <w:background w:color="DAEEF3" w:themeColor="accent5" w:themeTint="33"/>
   <w:body>
     <w:p>
@@ -34,6 +34,13 @@
     </w:p>
     <w:p>
       <w:pPr>
+        <w:rPr>
+          <w:lang w:val="en-US"/>
+        </w:rPr>
+      </w:pPr>
+    </w:p>
+    <w:p>
+      <w:pPr>
         <w:pStyle w:val="berschrift1"/>
         <w:rPr>
           <w:lang w:val="en-US"/>
@@ -47,6 +54,14 @@
         </w:rPr>
         <w:t>Installation</w:t>
       </w:r>
+    </w:p>
+    <w:p>
+      <w:pPr>
+        <w:jc w:val="both"/>
+        <w:rPr>
+          <w:lang w:val="en-US"/>
+        </w:rPr>
+      </w:pPr>
     </w:p>
     <w:p>
       <w:pPr>
@@ -94,16 +109,163 @@
         </w:rPr>
         <w:t>.</w:t>
       </w:r>
+      <w:r>
+        <w:rPr>
+          <w:lang w:val="en-US"/>
+        </w:rPr>
+        <w:t xml:space="preserve"> </w:t>
+      </w:r>
     </w:p>
     <w:p>
       <w:pPr>
-        <w:rPr>
-          <w:lang w:val="en-US"/>
-        </w:rPr>
-      </w:pPr>
+        <w:pStyle w:val="Listenabsatz"/>
+        <w:numPr>
+          <w:ilvl w:val="0"/>
+          <w:numId w:val="4"/>
+        </w:numPr>
+        <w:rPr>
+          <w:lang w:val="en-US"/>
+        </w:rPr>
+      </w:pPr>
+      <w:r>
+        <w:rPr>
+          <w:lang w:val="en-US"/>
+        </w:rPr>
+        <w:t xml:space="preserve">There is a little </w:t>
+      </w:r>
+      <w:r>
+        <w:rPr>
+          <w:lang w:val="en-US"/>
+        </w:rPr>
+        <w:t>installer</w:t>
+      </w:r>
+      <w:r>
+        <w:rPr>
+          <w:lang w:val="en-US"/>
+        </w:rPr>
+        <w:br/>
+      </w:r>
+      <w:r>
+        <w:rPr>
+          <w:lang w:val="en-US"/>
+        </w:rPr>
+        <w:t>(SIGENCEScenarioTool.Installer\SIGENCEScenarioTool_Setup-X.X.exe)</w:t>
+      </w:r>
     </w:p>
     <w:p>
       <w:pPr>
+        <w:pStyle w:val="Listenabsatz"/>
+        <w:numPr>
+          <w:ilvl w:val="0"/>
+          <w:numId w:val="4"/>
+        </w:numPr>
+        <w:rPr>
+          <w:lang w:val="en-US"/>
+        </w:rPr>
+      </w:pPr>
+      <w:r>
+        <w:rPr>
+          <w:lang w:val="en-US"/>
+        </w:rPr>
+        <w:t>There is a self extracting zipfile</w:t>
+      </w:r>
+      <w:r>
+        <w:rPr>
+          <w:lang w:val="en-US"/>
+        </w:rPr>
+        <w:br/>
+        <w:t>(</w:t>
+      </w:r>
+      <w:r>
+        <w:rPr>
+          <w:lang w:val="en-US"/>
+        </w:rPr>
+        <w:t>SIGENCEScenarioTool.SelfExtractingZip</w:t>
+      </w:r>
+      <w:r>
+        <w:rPr>
+          <w:lang w:val="en-US"/>
+        </w:rPr>
+        <w:t>\</w:t>
+      </w:r>
+      <w:r>
+        <w:rPr>
+          <w:lang w:val="en-US"/>
+        </w:rPr>
+        <w:t>SIGENCEScenarioTool_SelfExtracting.exe</w:t>
+      </w:r>
+      <w:r>
+        <w:rPr>
+          <w:lang w:val="en-US"/>
+        </w:rPr>
+        <w:t>)</w:t>
+      </w:r>
+    </w:p>
+    <w:p>
+      <w:pPr>
+        <w:pStyle w:val="Listenabsatz"/>
+        <w:numPr>
+          <w:ilvl w:val="0"/>
+          <w:numId w:val="4"/>
+        </w:numPr>
+        <w:rPr>
+          <w:lang w:val="en-US"/>
+        </w:rPr>
+      </w:pPr>
+      <w:r>
+        <w:rPr>
+          <w:lang w:val="en-US"/>
+        </w:rPr>
+        <w:t>And there are the compiled executable for direct starting in</w:t>
+      </w:r>
+      <w:r>
+        <w:rPr>
+          <w:lang w:val="en-US"/>
+        </w:rPr>
+        <w:br/>
+        <w:t>(</w:t>
+      </w:r>
+      <w:r>
+        <w:rPr>
+          <w:lang w:val="en-US"/>
+        </w:rPr>
+        <w:t>SIGENCEScenarioTool.Executable</w:t>
+      </w:r>
+      <w:r>
+        <w:rPr>
+          <w:lang w:val="en-US"/>
+        </w:rPr>
+        <w:t>\</w:t>
+      </w:r>
+      <w:r>
+        <w:rPr>
+          <w:lang w:val="en-US"/>
+        </w:rPr>
+        <w:t>SIGENCEScenarioTool.exe</w:t>
+      </w:r>
+      <w:r>
+        <w:rPr>
+          <w:lang w:val="en-US"/>
+        </w:rPr>
+        <w:t>)</w:t>
+      </w:r>
+    </w:p>
+    <w:p>
+      <w:pPr>
+        <w:rPr>
+          <w:lang w:val="en-US"/>
+        </w:rPr>
+      </w:pPr>
+    </w:p>
+    <w:p>
+      <w:pPr>
+        <w:rPr>
+          <w:lang w:val="en-US"/>
+        </w:rPr>
+      </w:pPr>
+    </w:p>
+    <w:p>
+      <w:pPr>
         <w:pStyle w:val="berschrift1"/>
         <w:rPr>
           <w:sz w:val="36"/>
@@ -123,49 +285,57 @@
     <w:p>
       <w:pPr>
         <w:rPr>
-          <w:lang w:val="en-US"/>
-        </w:rPr>
-      </w:pPr>
-      <w:r>
-        <w:rPr>
           <w:rStyle w:val="shorttext"/>
           <w:lang w:val="en"/>
         </w:rPr>
-        <w:t xml:space="preserve">Currently, no environment variables </w:t>
-      </w:r>
+      </w:pPr>
+    </w:p>
+    <w:p>
+      <w:pPr>
+        <w:rPr>
+          <w:lang w:val="en-US"/>
+        </w:rPr>
+      </w:pPr>
       <w:r>
         <w:rPr>
           <w:rStyle w:val="shorttext"/>
           <w:lang w:val="en"/>
         </w:rPr>
-        <w:t xml:space="preserve">or settings </w:t>
+        <w:t xml:space="preserve">Currently, no environment variables </w:t>
       </w:r>
       <w:r>
         <w:rPr>
           <w:rStyle w:val="shorttext"/>
           <w:lang w:val="en"/>
         </w:rPr>
-        <w:t>are needed</w:t>
+        <w:t xml:space="preserve">or settings </w:t>
       </w:r>
       <w:r>
         <w:rPr>
           <w:rStyle w:val="shorttext"/>
           <w:lang w:val="en"/>
         </w:rPr>
-        <w:t xml:space="preserve"> </w:t>
+        <w:t>are needed</w:t>
       </w:r>
       <w:r>
         <w:rPr>
           <w:rStyle w:val="shorttext"/>
           <w:lang w:val="en"/>
         </w:rPr>
-        <w:sym w:font="Wingdings" w:char="F04A"/>
+        <w:t xml:space="preserve"> </w:t>
       </w:r>
       <w:r>
         <w:rPr>
           <w:rStyle w:val="shorttext"/>
           <w:lang w:val="en"/>
         </w:rPr>
+        <w:sym w:font="Wingdings" w:char="F04A"/>
+      </w:r>
+      <w:r>
+        <w:rPr>
+          <w:rStyle w:val="shorttext"/>
+          <w:lang w:val="en"/>
+        </w:rPr>
         <w:t xml:space="preserve"> .</w:t>
       </w:r>
     </w:p>
@@ -178,6 +348,13 @@
     </w:p>
     <w:p>
       <w:pPr>
+        <w:rPr>
+          <w:lang w:val="en-US"/>
+        </w:rPr>
+      </w:pPr>
+    </w:p>
+    <w:p>
+      <w:pPr>
         <w:pStyle w:val="berschrift1"/>
         <w:rPr>
           <w:sz w:val="36"/>
@@ -209,6 +386,14 @@
         </w:rPr>
         <w:t>Settings</w:t>
       </w:r>
+    </w:p>
+    <w:p>
+      <w:pPr>
+        <w:jc w:val="both"/>
+        <w:rPr>
+          <w:lang w:val="en-US"/>
+        </w:rPr>
+      </w:pPr>
     </w:p>
     <w:p>
       <w:pPr>
@@ -603,6 +788,7 @@
               <w:rPr>
                 <w:lang w:val="en-US"/>
               </w:rPr>
+              <w:lastRenderedPageBreak/>
               <w:t>UDPPortReceiving</w:t>
             </w:r>
           </w:p>
@@ -936,8 +1122,6 @@
               </w:rPr>
               <w:t>at is automatically added to the StartTime Property of a RFDevice when copy and paste it in the datagrid.</w:t>
             </w:r>
-            <w:bookmarkStart w:id="0" w:name="_GoBack"/>
-            <w:bookmarkEnd w:id="0"/>
           </w:p>
         </w:tc>
       </w:tr>
@@ -951,6 +1135,13 @@
     </w:p>
     <w:p>
       <w:pPr>
+        <w:rPr>
+          <w:lang w:val="en-US"/>
+        </w:rPr>
+      </w:pPr>
+    </w:p>
+    <w:p>
+      <w:pPr>
         <w:pStyle w:val="berschrift1"/>
         <w:rPr>
           <w:sz w:val="36"/>
@@ -974,53 +1165,74 @@
           <w:lang w:val="en-US"/>
         </w:rPr>
       </w:pPr>
-      <w:r>
-        <w:rPr>
-          <w:lang w:val="en-US"/>
-        </w:rPr>
-        <w:t xml:space="preserve">Just start </w:t>
-      </w:r>
-      <w:r>
-        <w:rPr>
-          <w:lang w:val="en-US"/>
-        </w:rPr>
-        <w:t>from the extracted zipfile the main application .\</w:t>
-      </w:r>
-      <w:r>
-        <w:rPr>
-          <w:lang w:val="en-US"/>
-        </w:rPr>
-        <w:t>SIGENCEScenarioTool.Executable</w:t>
-      </w:r>
-      <w:r>
-        <w:rPr>
-          <w:lang w:val="en-US"/>
-        </w:rPr>
-        <w:t>\</w:t>
-      </w:r>
-      <w:r>
-        <w:rPr>
-          <w:lang w:val="en-US"/>
-        </w:rPr>
-        <w:t xml:space="preserve"> SIGENCEScenarioTool.exe</w:t>
-      </w:r>
-      <w:r>
-        <w:rPr>
-          <w:lang w:val="en-US"/>
-        </w:rPr>
-        <w:t>.</w:t>
-      </w:r>
     </w:p>
     <w:p>
       <w:pPr>
-        <w:rPr>
-          <w:rFonts w:ascii="Times New Roman" w:eastAsia="Times New Roman" w:hAnsi="Times New Roman" w:cs="Times New Roman"/>
-          <w:b/>
-          <w:bCs/>
-          <w:kern w:val="36"/>
+        <w:jc w:val="both"/>
+        <w:rPr>
+          <w:lang w:val="en-US"/>
+        </w:rPr>
+      </w:pPr>
+      <w:r>
+        <w:rPr>
+          <w:lang w:val="en-US"/>
+        </w:rPr>
+        <w:t xml:space="preserve">Just start </w:t>
+      </w:r>
+      <w:r>
+        <w:rPr>
+          <w:lang w:val="en-US"/>
+        </w:rPr>
+        <w:t>from the extracted zipfile the main application .\</w:t>
+      </w:r>
+      <w:r>
+        <w:rPr>
+          <w:lang w:val="en-US"/>
+        </w:rPr>
+        <w:t>SIGENCEScenarioTool.Executable</w:t>
+      </w:r>
+      <w:r>
+        <w:rPr>
+          <w:lang w:val="en-US"/>
+        </w:rPr>
+        <w:t>\</w:t>
+      </w:r>
+      <w:r>
+        <w:rPr>
+          <w:lang w:val="en-US"/>
+        </w:rPr>
+        <w:t xml:space="preserve"> SIGENCEScenarioTool.exe</w:t>
+      </w:r>
+      <w:r>
+        <w:rPr>
+          <w:lang w:val="en-US"/>
+        </w:rPr>
+        <w:t>.</w:t>
+      </w:r>
+    </w:p>
+    <w:p>
+      <w:pPr>
+        <w:jc w:val="both"/>
+        <w:rPr>
+          <w:lang w:val="en-US"/>
+        </w:rPr>
+      </w:pPr>
+    </w:p>
+    <w:p>
+      <w:pPr>
+        <w:jc w:val="both"/>
+        <w:rPr>
+          <w:lang w:val="en-US"/>
+        </w:rPr>
+      </w:pPr>
+    </w:p>
+    <w:p>
+      <w:pPr>
+        <w:pStyle w:val="berschrift1"/>
+        <w:rPr>
           <w:sz w:val="36"/>
           <w:szCs w:val="36"/>
-          <w:lang w:val="en-US" w:eastAsia="de-DE"/>
+          <w:lang w:val="en-US"/>
         </w:rPr>
       </w:pPr>
       <w:r>
@@ -1029,25 +1241,6 @@
           <w:szCs w:val="36"/>
           <w:lang w:val="en-US"/>
         </w:rPr>
-        <w:br w:type="page"/>
-      </w:r>
-    </w:p>
-    <w:p>
-      <w:pPr>
-        <w:pStyle w:val="berschrift1"/>
-        <w:rPr>
-          <w:sz w:val="36"/>
-          <w:szCs w:val="36"/>
-          <w:lang w:val="en-US"/>
-        </w:rPr>
-      </w:pPr>
-      <w:r>
-        <w:rPr>
-          <w:sz w:val="36"/>
-          <w:szCs w:val="36"/>
-          <w:lang w:val="en-US"/>
-        </w:rPr>
-        <w:lastRenderedPageBreak/>
         <w:t>Stopping</w:t>
       </w:r>
     </w:p>
@@ -1166,6 +1359,13 @@
         </w:rPr>
         <w:t>unplug the power from your computer</w:t>
       </w:r>
+    </w:p>
+    <w:p>
+      <w:pPr>
+        <w:rPr>
+          <w:lang w:val="en-US"/>
+        </w:rPr>
+      </w:pPr>
     </w:p>
     <w:p>
       <w:pPr>
@@ -2418,6 +2618,8 @@
           <w:lang w:val="en-US"/>
         </w:rPr>
       </w:pPr>
+      <w:bookmarkStart w:id="0" w:name="_GoBack"/>
+      <w:bookmarkEnd w:id="0"/>
     </w:p>
     <w:sectPr>
       <w:pgSz w:w="11906" w:h="16838"/>
@@ -2430,8 +2632,8 @@
 </file>
 
 <file path=word/numbering.xml><?xml version="1.0" encoding="utf-8"?>
-<w:numbering xmlns:wpc="http://schemas.microsoft.com/office/word/2010/wordprocessingCanvas" xmlns:mc="http://schemas.openxmlformats.org/markup-compatibility/2006" xmlns:o="urn:schemas-microsoft-com:office:office" xmlns:r="http://schemas.openxmlformats.org/officeDocument/2006/relationships" xmlns:m="http://schemas.openxmlformats.org/officeDocument/2006/math" xmlns:v="urn:schemas-microsoft-com:vml" xmlns:wp14="http://schemas.microsoft.com/office/word/2010/wordprocessingDrawing" xmlns:wp="http://schemas.openxmlformats.org/drawingml/2006/wordprocessingDrawing" xmlns:w10="urn:schemas-microsoft-com:office:word" xmlns:w="http://schemas.openxmlformats.org/wordprocessingml/2006/main" xmlns:w14="http://schemas.microsoft.com/office/word/2010/wordml" xmlns:wpg="http://schemas.microsoft.com/office/word/2010/wordprocessingGroup" xmlns:wpi="http://schemas.microsoft.com/office/word/2010/wordprocessingInk" xmlns:wne="http://schemas.microsoft.com/office/word/2006/wordml" xmlns:wps="http://schemas.microsoft.com/office/word/2010/wordprocessingShape" mc:Ignorable="w14 wp14">
-  <w:abstractNum w:abstractNumId="0">
+<w:numbering xmlns:wpc="http://schemas.microsoft.com/office/word/2010/wordprocessingCanvas" xmlns:mc="http://schemas.openxmlformats.org/markup-compatibility/2006" xmlns:o="urn:schemas-microsoft-com:office:office" xmlns:r="http://schemas.openxmlformats.org/officeDocument/2006/relationships" xmlns:m="http://schemas.openxmlformats.org/officeDocument/2006/math" xmlns:v="urn:schemas-microsoft-com:vml" xmlns:wp14="http://schemas.microsoft.com/office/word/2010/wordprocessingDrawing" xmlns:wp="http://schemas.openxmlformats.org/drawingml/2006/wordprocessingDrawing" xmlns:w10="urn:schemas-microsoft-com:office:word" xmlns:w="http://schemas.openxmlformats.org/wordprocessingml/2006/main" xmlns:w14="http://schemas.microsoft.com/office/word/2010/wordml" xmlns:w15="http://schemas.microsoft.com/office/word/2012/wordml" xmlns:wpg="http://schemas.microsoft.com/office/word/2010/wordprocessingGroup" xmlns:wpi="http://schemas.microsoft.com/office/word/2010/wordprocessingInk" xmlns:wne="http://schemas.microsoft.com/office/word/2006/wordml" xmlns:wps="http://schemas.microsoft.com/office/word/2010/wordprocessingShape" mc:Ignorable="w14 w15 wp14">
+  <w:abstractNum w:abstractNumId="0" w15:restartNumberingAfterBreak="0">
     <w:nsid w:val="1398733B"/>
     <w:multiLevelType w:val="hybridMultilevel"/>
     <w:tmpl w:val="D4E88602"/>
@@ -2544,10 +2746,10 @@
       </w:rPr>
     </w:lvl>
   </w:abstractNum>
-  <w:abstractNum w:abstractNumId="1">
-    <w:nsid w:val="49D123B5"/>
+  <w:abstractNum w:abstractNumId="1" w15:restartNumberingAfterBreak="0">
+    <w:nsid w:val="32DB2B2E"/>
     <w:multiLevelType w:val="hybridMultilevel"/>
-    <w:tmpl w:val="01BCE8BA"/>
+    <w:tmpl w:val="9B022B78"/>
     <w:lvl w:ilvl="0" w:tplc="04070001">
       <w:start w:val="1"/>
       <w:numFmt w:val="bullet"/>
@@ -2657,17 +2859,249 @@
       </w:rPr>
     </w:lvl>
   </w:abstractNum>
+  <w:abstractNum w:abstractNumId="2" w15:restartNumberingAfterBreak="0">
+    <w:nsid w:val="49D123B5"/>
+    <w:multiLevelType w:val="hybridMultilevel"/>
+    <w:tmpl w:val="01BCE8BA"/>
+    <w:lvl w:ilvl="0" w:tplc="04070001">
+      <w:start w:val="1"/>
+      <w:numFmt w:val="bullet"/>
+      <w:lvlText w:val=""/>
+      <w:lvlJc w:val="left"/>
+      <w:pPr>
+        <w:ind w:left="720" w:hanging="360"/>
+      </w:pPr>
+      <w:rPr>
+        <w:rFonts w:ascii="Symbol" w:hAnsi="Symbol" w:hint="default"/>
+      </w:rPr>
+    </w:lvl>
+    <w:lvl w:ilvl="1" w:tplc="04070003" w:tentative="1">
+      <w:start w:val="1"/>
+      <w:numFmt w:val="bullet"/>
+      <w:lvlText w:val="o"/>
+      <w:lvlJc w:val="left"/>
+      <w:pPr>
+        <w:ind w:left="1440" w:hanging="360"/>
+      </w:pPr>
+      <w:rPr>
+        <w:rFonts w:ascii="Courier New" w:hAnsi="Courier New" w:cs="Courier New" w:hint="default"/>
+      </w:rPr>
+    </w:lvl>
+    <w:lvl w:ilvl="2" w:tplc="04070005" w:tentative="1">
+      <w:start w:val="1"/>
+      <w:numFmt w:val="bullet"/>
+      <w:lvlText w:val=""/>
+      <w:lvlJc w:val="left"/>
+      <w:pPr>
+        <w:ind w:left="2160" w:hanging="360"/>
+      </w:pPr>
+      <w:rPr>
+        <w:rFonts w:ascii="Wingdings" w:hAnsi="Wingdings" w:hint="default"/>
+      </w:rPr>
+    </w:lvl>
+    <w:lvl w:ilvl="3" w:tplc="04070001" w:tentative="1">
+      <w:start w:val="1"/>
+      <w:numFmt w:val="bullet"/>
+      <w:lvlText w:val=""/>
+      <w:lvlJc w:val="left"/>
+      <w:pPr>
+        <w:ind w:left="2880" w:hanging="360"/>
+      </w:pPr>
+      <w:rPr>
+        <w:rFonts w:ascii="Symbol" w:hAnsi="Symbol" w:hint="default"/>
+      </w:rPr>
+    </w:lvl>
+    <w:lvl w:ilvl="4" w:tplc="04070003" w:tentative="1">
+      <w:start w:val="1"/>
+      <w:numFmt w:val="bullet"/>
+      <w:lvlText w:val="o"/>
+      <w:lvlJc w:val="left"/>
+      <w:pPr>
+        <w:ind w:left="3600" w:hanging="360"/>
+      </w:pPr>
+      <w:rPr>
+        <w:rFonts w:ascii="Courier New" w:hAnsi="Courier New" w:cs="Courier New" w:hint="default"/>
+      </w:rPr>
+    </w:lvl>
+    <w:lvl w:ilvl="5" w:tplc="04070005" w:tentative="1">
+      <w:start w:val="1"/>
+      <w:numFmt w:val="bullet"/>
+      <w:lvlText w:val=""/>
+      <w:lvlJc w:val="left"/>
+      <w:pPr>
+        <w:ind w:left="4320" w:hanging="360"/>
+      </w:pPr>
+      <w:rPr>
+        <w:rFonts w:ascii="Wingdings" w:hAnsi="Wingdings" w:hint="default"/>
+      </w:rPr>
+    </w:lvl>
+    <w:lvl w:ilvl="6" w:tplc="04070001" w:tentative="1">
+      <w:start w:val="1"/>
+      <w:numFmt w:val="bullet"/>
+      <w:lvlText w:val=""/>
+      <w:lvlJc w:val="left"/>
+      <w:pPr>
+        <w:ind w:left="5040" w:hanging="360"/>
+      </w:pPr>
+      <w:rPr>
+        <w:rFonts w:ascii="Symbol" w:hAnsi="Symbol" w:hint="default"/>
+      </w:rPr>
+    </w:lvl>
+    <w:lvl w:ilvl="7" w:tplc="04070003" w:tentative="1">
+      <w:start w:val="1"/>
+      <w:numFmt w:val="bullet"/>
+      <w:lvlText w:val="o"/>
+      <w:lvlJc w:val="left"/>
+      <w:pPr>
+        <w:ind w:left="5760" w:hanging="360"/>
+      </w:pPr>
+      <w:rPr>
+        <w:rFonts w:ascii="Courier New" w:hAnsi="Courier New" w:cs="Courier New" w:hint="default"/>
+      </w:rPr>
+    </w:lvl>
+    <w:lvl w:ilvl="8" w:tplc="04070005" w:tentative="1">
+      <w:start w:val="1"/>
+      <w:numFmt w:val="bullet"/>
+      <w:lvlText w:val=""/>
+      <w:lvlJc w:val="left"/>
+      <w:pPr>
+        <w:ind w:left="6480" w:hanging="360"/>
+      </w:pPr>
+      <w:rPr>
+        <w:rFonts w:ascii="Wingdings" w:hAnsi="Wingdings" w:hint="default"/>
+      </w:rPr>
+    </w:lvl>
+  </w:abstractNum>
+  <w:abstractNum w:abstractNumId="3" w15:restartNumberingAfterBreak="0">
+    <w:nsid w:val="689D21CF"/>
+    <w:multiLevelType w:val="hybridMultilevel"/>
+    <w:tmpl w:val="550888BE"/>
+    <w:lvl w:ilvl="0" w:tplc="04070001">
+      <w:start w:val="1"/>
+      <w:numFmt w:val="bullet"/>
+      <w:lvlText w:val=""/>
+      <w:lvlJc w:val="left"/>
+      <w:pPr>
+        <w:ind w:left="720" w:hanging="360"/>
+      </w:pPr>
+      <w:rPr>
+        <w:rFonts w:ascii="Symbol" w:hAnsi="Symbol" w:hint="default"/>
+      </w:rPr>
+    </w:lvl>
+    <w:lvl w:ilvl="1" w:tplc="04070003" w:tentative="1">
+      <w:start w:val="1"/>
+      <w:numFmt w:val="bullet"/>
+      <w:lvlText w:val="o"/>
+      <w:lvlJc w:val="left"/>
+      <w:pPr>
+        <w:ind w:left="1440" w:hanging="360"/>
+      </w:pPr>
+      <w:rPr>
+        <w:rFonts w:ascii="Courier New" w:hAnsi="Courier New" w:cs="Courier New" w:hint="default"/>
+      </w:rPr>
+    </w:lvl>
+    <w:lvl w:ilvl="2" w:tplc="04070005" w:tentative="1">
+      <w:start w:val="1"/>
+      <w:numFmt w:val="bullet"/>
+      <w:lvlText w:val=""/>
+      <w:lvlJc w:val="left"/>
+      <w:pPr>
+        <w:ind w:left="2160" w:hanging="360"/>
+      </w:pPr>
+      <w:rPr>
+        <w:rFonts w:ascii="Wingdings" w:hAnsi="Wingdings" w:hint="default"/>
+      </w:rPr>
+    </w:lvl>
+    <w:lvl w:ilvl="3" w:tplc="04070001" w:tentative="1">
+      <w:start w:val="1"/>
+      <w:numFmt w:val="bullet"/>
+      <w:lvlText w:val=""/>
+      <w:lvlJc w:val="left"/>
+      <w:pPr>
+        <w:ind w:left="2880" w:hanging="360"/>
+      </w:pPr>
+      <w:rPr>
+        <w:rFonts w:ascii="Symbol" w:hAnsi="Symbol" w:hint="default"/>
+      </w:rPr>
+    </w:lvl>
+    <w:lvl w:ilvl="4" w:tplc="04070003" w:tentative="1">
+      <w:start w:val="1"/>
+      <w:numFmt w:val="bullet"/>
+      <w:lvlText w:val="o"/>
+      <w:lvlJc w:val="left"/>
+      <w:pPr>
+        <w:ind w:left="3600" w:hanging="360"/>
+      </w:pPr>
+      <w:rPr>
+        <w:rFonts w:ascii="Courier New" w:hAnsi="Courier New" w:cs="Courier New" w:hint="default"/>
+      </w:rPr>
+    </w:lvl>
+    <w:lvl w:ilvl="5" w:tplc="04070005" w:tentative="1">
+      <w:start w:val="1"/>
+      <w:numFmt w:val="bullet"/>
+      <w:lvlText w:val=""/>
+      <w:lvlJc w:val="left"/>
+      <w:pPr>
+        <w:ind w:left="4320" w:hanging="360"/>
+      </w:pPr>
+      <w:rPr>
+        <w:rFonts w:ascii="Wingdings" w:hAnsi="Wingdings" w:hint="default"/>
+      </w:rPr>
+    </w:lvl>
+    <w:lvl w:ilvl="6" w:tplc="04070001" w:tentative="1">
+      <w:start w:val="1"/>
+      <w:numFmt w:val="bullet"/>
+      <w:lvlText w:val=""/>
+      <w:lvlJc w:val="left"/>
+      <w:pPr>
+        <w:ind w:left="5040" w:hanging="360"/>
+      </w:pPr>
+      <w:rPr>
+        <w:rFonts w:ascii="Symbol" w:hAnsi="Symbol" w:hint="default"/>
+      </w:rPr>
+    </w:lvl>
+    <w:lvl w:ilvl="7" w:tplc="04070003" w:tentative="1">
+      <w:start w:val="1"/>
+      <w:numFmt w:val="bullet"/>
+      <w:lvlText w:val="o"/>
+      <w:lvlJc w:val="left"/>
+      <w:pPr>
+        <w:ind w:left="5760" w:hanging="360"/>
+      </w:pPr>
+      <w:rPr>
+        <w:rFonts w:ascii="Courier New" w:hAnsi="Courier New" w:cs="Courier New" w:hint="default"/>
+      </w:rPr>
+    </w:lvl>
+    <w:lvl w:ilvl="8" w:tplc="04070005" w:tentative="1">
+      <w:start w:val="1"/>
+      <w:numFmt w:val="bullet"/>
+      <w:lvlText w:val=""/>
+      <w:lvlJc w:val="left"/>
+      <w:pPr>
+        <w:ind w:left="6480" w:hanging="360"/>
+      </w:pPr>
+      <w:rPr>
+        <w:rFonts w:ascii="Wingdings" w:hAnsi="Wingdings" w:hint="default"/>
+      </w:rPr>
+    </w:lvl>
+  </w:abstractNum>
   <w:num w:numId="1">
     <w:abstractNumId w:val="0"/>
   </w:num>
   <w:num w:numId="2">
+    <w:abstractNumId w:val="2"/>
+  </w:num>
+  <w:num w:numId="3">
     <w:abstractNumId w:val="1"/>
+  </w:num>
+  <w:num w:numId="4">
+    <w:abstractNumId w:val="3"/>
   </w:num>
 </w:numbering>
 </file>
 
 <file path=word/styles.xml><?xml version="1.0" encoding="utf-8"?>
-<w:styles xmlns:mc="http://schemas.openxmlformats.org/markup-compatibility/2006" xmlns:r="http://schemas.openxmlformats.org/officeDocument/2006/relationships" xmlns:w="http://schemas.openxmlformats.org/wordprocessingml/2006/main" xmlns:w14="http://schemas.microsoft.com/office/word/2010/wordml" mc:Ignorable="w14">
+<w:styles xmlns:mc="http://schemas.openxmlformats.org/markup-compatibility/2006" xmlns:r="http://schemas.openxmlformats.org/officeDocument/2006/relationships" xmlns:w="http://schemas.openxmlformats.org/wordprocessingml/2006/main" xmlns:w14="http://schemas.microsoft.com/office/word/2010/wordml" xmlns:w15="http://schemas.microsoft.com/office/word/2012/wordml" mc:Ignorable="w14 w15">
   <w:docDefaults>
     <w:rPrDefault>
       <w:rPr>
@@ -2683,541 +3117,378 @@
       </w:pPr>
     </w:pPrDefault>
   </w:docDefaults>
-  <w:latentStyles w:defLockedState="0" w:defUIPriority="99" w:defSemiHidden="1" w:defUnhideWhenUsed="1" w:defQFormat="0" w:count="267">
-    <w:lsdException w:name="Normal" w:semiHidden="0" w:uiPriority="0" w:unhideWhenUsed="0" w:qFormat="1"/>
-    <w:lsdException w:name="heading 1" w:semiHidden="0" w:uiPriority="9" w:unhideWhenUsed="0" w:qFormat="1"/>
-    <w:lsdException w:name="heading 2" w:uiPriority="9" w:qFormat="1"/>
-    <w:lsdException w:name="heading 3" w:uiPriority="9" w:qFormat="1"/>
-    <w:lsdException w:name="heading 4" w:uiPriority="9" w:qFormat="1"/>
-    <w:lsdException w:name="heading 5" w:uiPriority="9" w:qFormat="1"/>
-    <w:lsdException w:name="heading 6" w:uiPriority="9" w:qFormat="1"/>
-    <w:lsdException w:name="heading 7" w:uiPriority="9" w:qFormat="1"/>
-    <w:lsdException w:name="heading 8" w:uiPriority="9" w:qFormat="1"/>
-    <w:lsdException w:name="heading 9" w:uiPriority="9" w:qFormat="1"/>
-    <w:lsdException w:name="toc 1" w:uiPriority="39"/>
-    <w:lsdException w:name="toc 2" w:uiPriority="39"/>
-    <w:lsdException w:name="toc 3" w:uiPriority="39"/>
-    <w:lsdException w:name="toc 4" w:uiPriority="39"/>
-    <w:lsdException w:name="toc 5" w:uiPriority="39"/>
-    <w:lsdException w:name="toc 6" w:uiPriority="39"/>
-    <w:lsdException w:name="toc 7" w:uiPriority="39"/>
-    <w:lsdException w:name="toc 8" w:uiPriority="39"/>
-    <w:lsdException w:name="toc 9" w:uiPriority="39"/>
-    <w:lsdException w:name="caption" w:uiPriority="35" w:qFormat="1"/>
-    <w:lsdException w:name="Title" w:semiHidden="0" w:uiPriority="10" w:unhideWhenUsed="0" w:qFormat="1"/>
-    <w:lsdException w:name="Default Paragraph Font" w:uiPriority="1"/>
-    <w:lsdException w:name="Subtitle" w:semiHidden="0" w:uiPriority="11" w:unhideWhenUsed="0" w:qFormat="1"/>
-    <w:lsdException w:name="Strong" w:semiHidden="0" w:uiPriority="22" w:unhideWhenUsed="0" w:qFormat="1"/>
-    <w:lsdException w:name="Emphasis" w:semiHidden="0" w:uiPriority="20" w:unhideWhenUsed="0" w:qFormat="1"/>
-    <w:lsdException w:name="Table Grid" w:semiHidden="0" w:uiPriority="59" w:unhideWhenUsed="0"/>
-    <w:lsdException w:name="Placeholder Text" w:unhideWhenUsed="0"/>
-    <w:lsdException w:name="No Spacing" w:semiHidden="0" w:uiPriority="1" w:unhideWhenUsed="0" w:qFormat="1"/>
-    <w:lsdException w:name="Light Shading" w:semiHidden="0" w:uiPriority="60" w:unhideWhenUsed="0"/>
-    <w:lsdException w:name="Light List" w:semiHidden="0" w:uiPriority="61" w:unhideWhenUsed="0"/>
-    <w:lsdException w:name="Light Grid" w:semiHidden="0" w:uiPriority="62" w:unhideWhenUsed="0"/>
-    <w:lsdException w:name="Medium Shading 1" w:semiHidden="0" w:uiPriority="63" w:unhideWhenUsed="0"/>
-    <w:lsdException w:name="Medium Shading 2" w:semiHidden="0" w:uiPriority="64" w:unhideWhenUsed="0"/>
-    <w:lsdException w:name="Medium List 1" w:semiHidden="0" w:uiPriority="65" w:unhideWhenUsed="0"/>
-    <w:lsdException w:name="Medium List 2" w:semiHidden="0" w:uiPriority="66" w:unhideWhenUsed="0"/>
-    <w:lsdException w:name="Medium Grid 1" w:semiHidden="0" w:uiPriority="67" w:unhideWhenUsed="0"/>
-    <w:lsdException w:name="Medium Grid 2" w:semiHidden="0" w:uiPriority="68" w:unhideWhenUsed="0"/>
-    <w:lsdException w:name="Medium Grid 3" w:semiHidden="0" w:uiPriority="69" w:unhideWhenUsed="0"/>
-    <w:lsdException w:name="Dark List" w:semiHidden="0" w:uiPriority="70" w:unhideWhenUsed="0"/>
-    <w:lsdException w:name="Colorful Shading" w:semiHidden="0" w:uiPriority="71" w:unhideWhenUsed="0"/>
-    <w:lsdException w:name="Colorful List" w:semiHidden="0" w:uiPriority="72" w:unhideWhenUsed="0"/>
-    <w:lsdException w:name="Colorful Grid" w:semiHidden="0" w:uiPriority="73" w:unhideWhenUsed="0"/>
-    <w:lsdException w:name="Light Shading Accent 1" w:semiHidden="0" w:uiPriority="60" w:unhideWhenUsed="0"/>
-    <w:lsdException w:name="Light List Accent 1" w:semiHidden="0" w:uiPriority="61" w:unhideWhenUsed="0"/>
-    <w:lsdException w:name="Light Grid Accent 1" w:semiHidden="0" w:uiPriority="62" w:unhideWhenUsed="0"/>
-    <w:lsdException w:name="Medium Shading 1 Accent 1" w:semiHidden="0" w:uiPriority="63" w:unhideWhenUsed="0"/>
-    <w:lsdException w:name="Medium Shading 2 Accent 1" w:semiHidden="0" w:uiPriority="64" w:unhideWhenUsed="0"/>
-    <w:lsdException w:name="Medium List 1 Accent 1" w:semiHidden="0" w:uiPriority="65" w:unhideWhenUsed="0"/>
-    <w:lsdException w:name="Revision" w:unhideWhenUsed="0"/>
-    <w:lsdException w:name="List Paragraph" w:semiHidden="0" w:uiPriority="34" w:unhideWhenUsed="0" w:qFormat="1"/>
-    <w:lsdException w:name="Quote" w:semiHidden="0" w:uiPriority="29" w:unhideWhenUsed="0" w:qFormat="1"/>
-    <w:lsdException w:name="Intense Quote" w:semiHidden="0" w:uiPriority="30" w:unhideWhenUsed="0" w:qFormat="1"/>
-    <w:lsdException w:name="Medium List 2 Accent 1" w:semiHidden="0" w:uiPriority="66" w:unhideWhenUsed="0"/>
-    <w:lsdException w:name="Medium Grid 1 Accent 1" w:semiHidden="0" w:uiPriority="67" w:unhideWhenUsed="0"/>
-    <w:lsdException w:name="Medium Grid 2 Accent 1" w:semiHidden="0" w:uiPriority="68" w:unhideWhenUsed="0"/>
-    <w:lsdException w:name="Medium Grid 3 Accent 1" w:semiHidden="0" w:uiPriority="69" w:unhideWhenUsed="0"/>
-    <w:lsdException w:name="Dark List Accent 1" w:semiHidden="0" w:uiPriority="70" w:unhideWhenUsed="0"/>
-    <w:lsdException w:name="Colorful Shading Accent 1" w:semiHidden="0" w:uiPriority="71" w:unhideWhenUsed="0"/>
-    <w:lsdException w:name="Colorful List Accent 1" w:semiHidden="0" w:uiPriority="72" w:unhideWhenUsed="0"/>
-    <w:lsdException w:name="Colorful Grid Accent 1" w:semiHidden="0" w:uiPriority="73" w:unhideWhenUsed="0"/>
-    <w:lsdException w:name="Light Shading Accent 2" w:semiHidden="0" w:uiPriority="60" w:unhideWhenUsed="0"/>
-    <w:lsdException w:name="Light List Accent 2" w:semiHidden="0" w:uiPriority="61" w:unhideWhenUsed="0"/>
-    <w:lsdException w:name="Light Grid Accent 2" w:semiHidden="0" w:uiPriority="62" w:unhideWhenUsed="0"/>
-    <w:lsdException w:name="Medium Shading 1 Accent 2" w:semiHidden="0" w:uiPriority="63" w:unhideWhenUsed="0"/>
-    <w:lsdException w:name="Medium Shading 2 Accent 2" w:semiHidden="0" w:uiPriority="64" w:unhideWhenUsed="0"/>
-    <w:lsdException w:name="Medium List 1 Accent 2" w:semiHidden="0" w:uiPriority="65" w:unhideWhenUsed="0"/>
-    <w:lsdException w:name="Medium List 2 Accent 2" w:semiHidden="0" w:uiPriority="66" w:unhideWhenUsed="0"/>
-    <w:lsdException w:name="Medium Grid 1 Accent 2" w:semiHidden="0" w:uiPriority="67" w:unhideWhenUsed="0"/>
-    <w:lsdException w:name="Medium Grid 2 Accent 2" w:semiHidden="0" w:uiPriority="68" w:unhideWhenUsed="0"/>
-    <w:lsdException w:name="Medium Grid 3 Accent 2" w:semiHidden="0" w:uiPriority="69" w:unhideWhenUsed="0"/>
-    <w:lsdException w:name="Dark List Accent 2" w:semiHidden="0" w:uiPriority="70" w:unhideWhenUsed="0"/>
-    <w:lsdException w:name="Colorful Shading Accent 2" w:semiHidden="0" w:uiPriority="71" w:unhideWhenUsed="0"/>
-    <w:lsdException w:name="Colorful List Accent 2" w:semiHidden="0" w:uiPriority="72" w:unhideWhenUsed="0"/>
-    <w:lsdException w:name="Colorful Grid Accent 2" w:semiHidden="0" w:uiPriority="73" w:unhideWhenUsed="0"/>
-    <w:lsdException w:name="Light Shading Accent 3" w:semiHidden="0" w:uiPriority="60" w:unhideWhenUsed="0"/>
-    <w:lsdException w:name="Light List Accent 3" w:semiHidden="0" w:uiPriority="61" w:unhideWhenUsed="0"/>
-    <w:lsdException w:name="Light Grid Accent 3" w:semiHidden="0" w:uiPriority="62" w:unhideWhenUsed="0"/>
-    <w:lsdException w:name="Medium Shading 1 Accent 3" w:semiHidden="0" w:uiPriority="63" w:unhideWhenUsed="0"/>
-    <w:lsdException w:name="Medium Shading 2 Accent 3" w:semiHidden="0" w:uiPriority="64" w:unhideWhenUsed="0"/>
-    <w:lsdException w:name="Medium List 1 Accent 3" w:semiHidden="0" w:uiPriority="65" w:unhideWhenUsed="0"/>
-    <w:lsdException w:name="Medium List 2 Accent 3" w:semiHidden="0" w:uiPriority="66" w:unhideWhenUsed="0"/>
-    <w:lsdException w:name="Medium Grid 1 Accent 3" w:semiHidden="0" w:uiPriority="67" w:unhideWhenUsed="0"/>
-    <w:lsdException w:name="Medium Grid 2 Accent 3" w:semiHidden="0" w:uiPriority="68" w:unhideWhenUsed="0"/>
-    <w:lsdException w:name="Medium Grid 3 Accent 3" w:semiHidden="0" w:uiPriority="69" w:unhideWhenUsed="0"/>
-    <w:lsdException w:name="Dark List Accent 3" w:semiHidden="0" w:uiPriority="70" w:unhideWhenUsed="0"/>
-    <w:lsdException w:name="Colorful Shading Accent 3" w:semiHidden="0" w:uiPriority="71" w:unhideWhenUsed="0"/>
-    <w:lsdException w:name="Colorful List Accent 3" w:semiHidden="0" w:uiPriority="72" w:unhideWhenUsed="0"/>
-    <w:lsdException w:name="Colorful Grid Accent 3" w:semiHidden="0" w:uiPriority="73" w:unhideWhenUsed="0"/>
-    <w:lsdException w:name="Light Shading Accent 4" w:semiHidden="0" w:uiPriority="60" w:unhideWhenUsed="0"/>
-    <w:lsdException w:name="Light List Accent 4" w:semiHidden="0" w:uiPriority="61" w:unhideWhenUsed="0"/>
-    <w:lsdException w:name="Light Grid Accent 4" w:semiHidden="0" w:uiPriority="62" w:unhideWhenUsed="0"/>
-    <w:lsdException w:name="Medium Shading 1 Accent 4" w:semiHidden="0" w:uiPriority="63" w:unhideWhenUsed="0"/>
-    <w:lsdException w:name="Medium Shading 2 Accent 4" w:semiHidden="0" w:uiPriority="64" w:unhideWhenUsed="0"/>
-    <w:lsdException w:name="Medium List 1 Accent 4" w:semiHidden="0" w:uiPriority="65" w:unhideWhenUsed="0"/>
-    <w:lsdException w:name="Medium List 2 Accent 4" w:semiHidden="0" w:uiPriority="66" w:unhideWhenUsed="0"/>
-    <w:lsdException w:name="Medium Grid 1 Accent 4" w:semiHidden="0" w:uiPriority="67" w:unhideWhenUsed="0"/>
-    <w:lsdException w:name="Medium Grid 2 Accent 4" w:semiHidden="0" w:uiPriority="68" w:unhideWhenUsed="0"/>
-    <w:lsdException w:name="Medium Grid 3 Accent 4" w:semiHidden="0" w:uiPriority="69" w:unhideWhenUsed="0"/>
-    <w:lsdException w:name="Dark List Accent 4" w:semiHidden="0" w:uiPriority="70" w:unhideWhenUsed="0"/>
-    <w:lsdException w:name="Colorful Shading Accent 4" w:semiHidden="0" w:uiPriority="71" w:unhideWhenUsed="0"/>
-    <w:lsdException w:name="Colorful List Accent 4" w:semiHidden="0" w:uiPriority="72" w:unhideWhenUsed="0"/>
-    <w:lsdException w:name="Colorful Grid Accent 4" w:semiHidden="0" w:uiPriority="73" w:unhideWhenUsed="0"/>
-    <w:lsdException w:name="Light Shading Accent 5" w:semiHidden="0" w:uiPriority="60" w:unhideWhenUsed="0"/>
-    <w:lsdException w:name="Light List Accent 5" w:semiHidden="0" w:uiPriority="61" w:unhideWhenUsed="0"/>
-    <w:lsdException w:name="Light Grid Accent 5" w:semiHidden="0" w:uiPriority="62" w:unhideWhenUsed="0"/>
-    <w:lsdException w:name="Medium Shading 1 Accent 5" w:semiHidden="0" w:uiPriority="63" w:unhideWhenUsed="0"/>
-    <w:lsdException w:name="Medium Shading 2 Accent 5" w:semiHidden="0" w:uiPriority="64" w:unhideWhenUsed="0"/>
-    <w:lsdException w:name="Medium List 1 Accent 5" w:semiHidden="0" w:uiPriority="65" w:unhideWhenUsed="0"/>
-    <w:lsdException w:name="Medium List 2 Accent 5" w:semiHidden="0" w:uiPriority="66" w:unhideWhenUsed="0"/>
-    <w:lsdException w:name="Medium Grid 1 Accent 5" w:semiHidden="0" w:uiPriority="67" w:unhideWhenUsed="0"/>
-    <w:lsdException w:name="Medium Grid 2 Accent 5" w:semiHidden="0" w:uiPriority="68" w:unhideWhenUsed="0"/>
-    <w:lsdException w:name="Medium Grid 3 Accent 5" w:semiHidden="0" w:uiPriority="69" w:unhideWhenUsed="0"/>
-    <w:lsdException w:name="Dark List Accent 5" w:semiHidden="0" w:uiPriority="70" w:unhideWhenUsed="0"/>
-    <w:lsdException w:name="Colorful Shading Accent 5" w:semiHidden="0" w:uiPriority="71" w:unhideWhenUsed="0"/>
-    <w:lsdException w:name="Colorful List Accent 5" w:semiHidden="0" w:uiPriority="72" w:unhideWhenUsed="0"/>
-    <w:lsdException w:name="Colorful Grid Accent 5" w:semiHidden="0" w:uiPriority="73" w:unhideWhenUsed="0"/>
-    <w:lsdException w:name="Light Shading Accent 6" w:semiHidden="0" w:uiPriority="60" w:unhideWhenUsed="0"/>
-    <w:lsdException w:name="Light List Accent 6" w:semiHidden="0" w:uiPriority="61" w:unhideWhenUsed="0"/>
-    <w:lsdException w:name="Light Grid Accent 6" w:semiHidden="0" w:uiPriority="62" w:unhideWhenUsed="0"/>
-    <w:lsdException w:name="Medium Shading 1 Accent 6" w:semiHidden="0" w:uiPriority="63" w:unhideWhenUsed="0"/>
-    <w:lsdException w:name="Medium Shading 2 Accent 6" w:semiHidden="0" w:uiPriority="64" w:unhideWhenUsed="0"/>
-    <w:lsdException w:name="Medium List 1 Accent 6" w:semiHidden="0" w:uiPriority="65" w:unhideWhenUsed="0"/>
-    <w:lsdException w:name="Medium List 2 Accent 6" w:semiHidden="0" w:uiPriority="66" w:unhideWhenUsed="0"/>
-    <w:lsdException w:name="Medium Grid 1 Accent 6" w:semiHidden="0" w:uiPriority="67" w:unhideWhenUsed="0"/>
-    <w:lsdException w:name="Medium Grid 2 Accent 6" w:semiHidden="0" w:uiPriority="68" w:unhideWhenUsed="0"/>
-    <w:lsdException w:name="Medium Grid 3 Accent 6" w:semiHidden="0" w:uiPriority="69" w:unhideWhenUsed="0"/>
-    <w:lsdException w:name="Dark List Accent 6" w:semiHidden="0" w:uiPriority="70" w:unhideWhenUsed="0"/>
-    <w:lsdException w:name="Colorful Shading Accent 6" w:semiHidden="0" w:uiPriority="71" w:unhideWhenUsed="0"/>
-    <w:lsdException w:name="Colorful List Accent 6" w:semiHidden="0" w:uiPriority="72" w:unhideWhenUsed="0"/>
-    <w:lsdException w:name="Colorful Grid Accent 6" w:semiHidden="0" w:uiPriority="73" w:unhideWhenUsed="0"/>
-    <w:lsdException w:name="Subtle Emphasis" w:semiHidden="0" w:uiPriority="19" w:unhideWhenUsed="0" w:qFormat="1"/>
-    <w:lsdException w:name="Intense Emphasis" w:semiHidden="0" w:uiPriority="21" w:unhideWhenUsed="0" w:qFormat="1"/>
-    <w:lsdException w:name="Subtle Reference" w:semiHidden="0" w:uiPriority="31" w:unhideWhenUsed="0" w:qFormat="1"/>
-    <w:lsdException w:name="Intense Reference" w:semiHidden="0" w:uiPriority="32" w:unhideWhenUsed="0" w:qFormat="1"/>
-    <w:lsdException w:name="Book Title" w:semiHidden="0" w:uiPriority="33" w:unhideWhenUsed="0" w:qFormat="1"/>
-    <w:lsdException w:name="Bibliography" w:uiPriority="37"/>
-    <w:lsdException w:name="TOC Heading" w:uiPriority="39" w:qFormat="1"/>
-  </w:latentStyles>
-  <w:style w:type="paragraph" w:default="1" w:styleId="Standard">
-    <w:name w:val="Normal"/>
-    <w:qFormat/>
-  </w:style>
-  <w:style w:type="paragraph" w:styleId="berschrift1">
-    <w:name w:val="heading 1"/>
-    <w:basedOn w:val="Standard"/>
-    <w:link w:val="berschrift1Zchn"/>
-    <w:uiPriority w:val="9"/>
-    <w:qFormat/>
-    <w:rsid w:val="00253E1A"/>
-    <w:pPr>
-      <w:spacing w:before="100" w:beforeAutospacing="1" w:after="100" w:afterAutospacing="1" w:line="240" w:lineRule="auto"/>
-      <w:outlineLvl w:val="0"/>
-    </w:pPr>
-    <w:rPr>
-      <w:rFonts w:ascii="Times New Roman" w:eastAsia="Times New Roman" w:hAnsi="Times New Roman" w:cs="Times New Roman"/>
-      <w:b/>
-      <w:bCs/>
-      <w:kern w:val="36"/>
-      <w:sz w:val="48"/>
-      <w:szCs w:val="48"/>
-      <w:lang w:eastAsia="de-DE"/>
-    </w:rPr>
-  </w:style>
-  <w:style w:type="character" w:default="1" w:styleId="Absatz-Standardschriftart">
-    <w:name w:val="Default Paragraph Font"/>
-    <w:uiPriority w:val="1"/>
-    <w:semiHidden/>
-    <w:unhideWhenUsed/>
-  </w:style>
-  <w:style w:type="table" w:default="1" w:styleId="NormaleTabelle">
-    <w:name w:val="Normal Table"/>
-    <w:uiPriority w:val="99"/>
-    <w:semiHidden/>
-    <w:unhideWhenUsed/>
-    <w:tblPr>
-      <w:tblInd w:w="0" w:type="dxa"/>
-      <w:tblCellMar>
-        <w:top w:w="0" w:type="dxa"/>
-        <w:left w:w="108" w:type="dxa"/>
-        <w:bottom w:w="0" w:type="dxa"/>
-        <w:right w:w="108" w:type="dxa"/>
-      </w:tblCellMar>
-    </w:tblPr>
-  </w:style>
-  <w:style w:type="numbering" w:default="1" w:styleId="KeineListe">
-    <w:name w:val="No List"/>
-    <w:uiPriority w:val="99"/>
-    <w:semiHidden/>
-    <w:unhideWhenUsed/>
-  </w:style>
-  <w:style w:type="character" w:customStyle="1" w:styleId="berschrift1Zchn">
-    <w:name w:val="Überschrift 1 Zchn"/>
-    <w:basedOn w:val="Absatz-Standardschriftart"/>
-    <w:link w:val="berschrift1"/>
-    <w:uiPriority w:val="9"/>
-    <w:rsid w:val="00253E1A"/>
-    <w:rPr>
-      <w:rFonts w:ascii="Times New Roman" w:eastAsia="Times New Roman" w:hAnsi="Times New Roman" w:cs="Times New Roman"/>
-      <w:b/>
-      <w:bCs/>
-      <w:kern w:val="36"/>
-      <w:sz w:val="48"/>
-      <w:szCs w:val="48"/>
-      <w:lang w:eastAsia="de-DE"/>
-    </w:rPr>
-  </w:style>
-  <w:style w:type="paragraph" w:styleId="Titel">
-    <w:name w:val="Title"/>
-    <w:basedOn w:val="Standard"/>
-    <w:next w:val="Standard"/>
-    <w:link w:val="TitelZchn"/>
-    <w:uiPriority w:val="10"/>
-    <w:qFormat/>
-    <w:rsid w:val="00253E1A"/>
-    <w:pPr>
-      <w:pBdr>
-        <w:bottom w:val="single" w:sz="8" w:space="4" w:color="4F81BD" w:themeColor="accent1"/>
-      </w:pBdr>
-      <w:spacing w:after="300" w:line="240" w:lineRule="auto"/>
-      <w:contextualSpacing/>
-    </w:pPr>
-    <w:rPr>
-      <w:rFonts w:asciiTheme="majorHAnsi" w:eastAsiaTheme="majorEastAsia" w:hAnsiTheme="majorHAnsi" w:cstheme="majorBidi"/>
-      <w:color w:val="17365D" w:themeColor="text2" w:themeShade="BF"/>
-      <w:spacing w:val="5"/>
-      <w:kern w:val="28"/>
-      <w:sz w:val="52"/>
-      <w:szCs w:val="52"/>
-    </w:rPr>
-  </w:style>
-  <w:style w:type="character" w:customStyle="1" w:styleId="TitelZchn">
-    <w:name w:val="Titel Zchn"/>
-    <w:basedOn w:val="Absatz-Standardschriftart"/>
-    <w:link w:val="Titel"/>
-    <w:uiPriority w:val="10"/>
-    <w:rsid w:val="00253E1A"/>
-    <w:rPr>
-      <w:rFonts w:asciiTheme="majorHAnsi" w:eastAsiaTheme="majorEastAsia" w:hAnsiTheme="majorHAnsi" w:cstheme="majorBidi"/>
-      <w:color w:val="17365D" w:themeColor="text2" w:themeShade="BF"/>
-      <w:spacing w:val="5"/>
-      <w:kern w:val="28"/>
-      <w:sz w:val="52"/>
-      <w:szCs w:val="52"/>
-    </w:rPr>
-  </w:style>
-  <w:style w:type="character" w:styleId="Hyperlink">
-    <w:name w:val="Hyperlink"/>
-    <w:basedOn w:val="Absatz-Standardschriftart"/>
-    <w:uiPriority w:val="99"/>
-    <w:unhideWhenUsed/>
-    <w:rsid w:val="005B7B3D"/>
-    <w:rPr>
-      <w:color w:val="0000FF" w:themeColor="hyperlink"/>
-      <w:u w:val="single"/>
-    </w:rPr>
-  </w:style>
-  <w:style w:type="character" w:customStyle="1" w:styleId="shorttext">
-    <w:name w:val="short_text"/>
-    <w:basedOn w:val="Absatz-Standardschriftart"/>
-    <w:rsid w:val="005B7B3D"/>
-  </w:style>
-  <w:style w:type="paragraph" w:styleId="Listenabsatz">
-    <w:name w:val="List Paragraph"/>
-    <w:basedOn w:val="Standard"/>
-    <w:uiPriority w:val="34"/>
-    <w:qFormat/>
-    <w:rsid w:val="00447762"/>
-    <w:pPr>
-      <w:ind w:left="720"/>
-      <w:contextualSpacing/>
-    </w:pPr>
-  </w:style>
-  <w:style w:type="table" w:styleId="Tabellenraster">
-    <w:name w:val="Table Grid"/>
-    <w:basedOn w:val="NormaleTabelle"/>
-    <w:uiPriority w:val="59"/>
-    <w:rsid w:val="00447762"/>
-    <w:pPr>
-      <w:spacing w:after="0" w:line="240" w:lineRule="auto"/>
-    </w:pPr>
-    <w:tblPr>
-      <w:tblBorders>
-        <w:top w:val="single" w:sz="4" w:space="0" w:color="auto"/>
-        <w:left w:val="single" w:sz="4" w:space="0" w:color="auto"/>
-        <w:bottom w:val="single" w:sz="4" w:space="0" w:color="auto"/>
-        <w:right w:val="single" w:sz="4" w:space="0" w:color="auto"/>
-        <w:insideH w:val="single" w:sz="4" w:space="0" w:color="auto"/>
-        <w:insideV w:val="single" w:sz="4" w:space="0" w:color="auto"/>
-      </w:tblBorders>
-    </w:tblPr>
-  </w:style>
-  <w:style w:type="table" w:styleId="HelleListe-Akzent1">
-    <w:name w:val="Light List Accent 1"/>
-    <w:basedOn w:val="NormaleTabelle"/>
-    <w:uiPriority w:val="61"/>
-    <w:rsid w:val="00454747"/>
-    <w:pPr>
-      <w:spacing w:after="0" w:line="240" w:lineRule="auto"/>
-    </w:pPr>
-    <w:tblPr>
-      <w:tblStyleRowBandSize w:val="1"/>
-      <w:tblStyleColBandSize w:val="1"/>
-      <w:tblBorders>
-        <w:top w:val="single" w:sz="8" w:space="0" w:color="4F81BD" w:themeColor="accent1"/>
-        <w:left w:val="single" w:sz="8" w:space="0" w:color="4F81BD" w:themeColor="accent1"/>
-        <w:bottom w:val="single" w:sz="8" w:space="0" w:color="4F81BD" w:themeColor="accent1"/>
-        <w:right w:val="single" w:sz="8" w:space="0" w:color="4F81BD" w:themeColor="accent1"/>
-      </w:tblBorders>
-    </w:tblPr>
-    <w:tblStylePr w:type="firstRow">
-      <w:pPr>
-        <w:spacing w:before="0" w:after="0" w:line="240" w:lineRule="auto"/>
-      </w:pPr>
-      <w:rPr>
-        <w:b/>
-        <w:bCs/>
-        <w:color w:val="FFFFFF" w:themeColor="background1"/>
-      </w:rPr>
-      <w:tblPr/>
-      <w:tcPr>
-        <w:shd w:val="clear" w:color="auto" w:fill="4F81BD" w:themeFill="accent1"/>
-      </w:tcPr>
-    </w:tblStylePr>
-    <w:tblStylePr w:type="lastRow">
-      <w:pPr>
-        <w:spacing w:before="0" w:after="0" w:line="240" w:lineRule="auto"/>
-      </w:pPr>
-      <w:rPr>
-        <w:b/>
-        <w:bCs/>
-      </w:rPr>
-      <w:tblPr/>
-      <w:tcPr>
-        <w:tcBorders>
-          <w:top w:val="double" w:sz="6" w:space="0" w:color="4F81BD" w:themeColor="accent1"/>
-          <w:left w:val="single" w:sz="8" w:space="0" w:color="4F81BD" w:themeColor="accent1"/>
-          <w:bottom w:val="single" w:sz="8" w:space="0" w:color="4F81BD" w:themeColor="accent1"/>
-          <w:right w:val="single" w:sz="8" w:space="0" w:color="4F81BD" w:themeColor="accent1"/>
-        </w:tcBorders>
-      </w:tcPr>
-    </w:tblStylePr>
-    <w:tblStylePr w:type="firstCol">
-      <w:rPr>
-        <w:b/>
-        <w:bCs/>
-      </w:rPr>
-    </w:tblStylePr>
-    <w:tblStylePr w:type="lastCol">
-      <w:rPr>
-        <w:b/>
-        <w:bCs/>
-      </w:rPr>
-    </w:tblStylePr>
-    <w:tblStylePr w:type="band1Vert">
-      <w:tblPr/>
-      <w:tcPr>
-        <w:tcBorders>
-          <w:top w:val="single" w:sz="8" w:space="0" w:color="4F81BD" w:themeColor="accent1"/>
-          <w:left w:val="single" w:sz="8" w:space="0" w:color="4F81BD" w:themeColor="accent1"/>
-          <w:bottom w:val="single" w:sz="8" w:space="0" w:color="4F81BD" w:themeColor="accent1"/>
-          <w:right w:val="single" w:sz="8" w:space="0" w:color="4F81BD" w:themeColor="accent1"/>
-        </w:tcBorders>
-      </w:tcPr>
-    </w:tblStylePr>
-    <w:tblStylePr w:type="band1Horz">
-      <w:tblPr/>
-      <w:tcPr>
-        <w:tcBorders>
-          <w:top w:val="single" w:sz="8" w:space="0" w:color="4F81BD" w:themeColor="accent1"/>
-          <w:left w:val="single" w:sz="8" w:space="0" w:color="4F81BD" w:themeColor="accent1"/>
-          <w:bottom w:val="single" w:sz="8" w:space="0" w:color="4F81BD" w:themeColor="accent1"/>
-          <w:right w:val="single" w:sz="8" w:space="0" w:color="4F81BD" w:themeColor="accent1"/>
-        </w:tcBorders>
-      </w:tcPr>
-    </w:tblStylePr>
-  </w:style>
-</w:styles>
-</file>
-
-<file path=word/stylesWithEffects.xml><?xml version="1.0" encoding="utf-8"?>
-<w:styles xmlns:wpc="http://schemas.microsoft.com/office/word/2010/wordprocessingCanvas" xmlns:mc="http://schemas.openxmlformats.org/markup-compatibility/2006" xmlns:o="urn:schemas-microsoft-com:office:office" xmlns:r="http://schemas.openxmlformats.org/officeDocument/2006/relationships" xmlns:m="http://schemas.openxmlformats.org/officeDocument/2006/math" xmlns:v="urn:schemas-microsoft-com:vml" xmlns:wp14="http://schemas.microsoft.com/office/word/2010/wordprocessingDrawing" xmlns:wp="http://schemas.openxmlformats.org/drawingml/2006/wordprocessingDrawing" xmlns:w10="urn:schemas-microsoft-com:office:word" xmlns:w="http://schemas.openxmlformats.org/wordprocessingml/2006/main" xmlns:w14="http://schemas.microsoft.com/office/word/2010/wordml" xmlns:wpg="http://schemas.microsoft.com/office/word/2010/wordprocessingGroup" xmlns:wpi="http://schemas.microsoft.com/office/word/2010/wordprocessingInk" xmlns:wne="http://schemas.microsoft.com/office/word/2006/wordml" xmlns:wps="http://schemas.microsoft.com/office/word/2010/wordprocessingShape" mc:Ignorable="w14 wp14">
-  <w:docDefaults>
-    <w:rPrDefault>
-      <w:rPr>
-        <w:rFonts w:asciiTheme="minorHAnsi" w:eastAsiaTheme="minorHAnsi" w:hAnsiTheme="minorHAnsi" w:cstheme="minorBidi"/>
-        <w:sz w:val="22"/>
-        <w:szCs w:val="22"/>
-        <w:lang w:val="de-DE" w:eastAsia="en-US" w:bidi="ar-SA"/>
-      </w:rPr>
-    </w:rPrDefault>
-    <w:pPrDefault>
-      <w:pPr>
-        <w:spacing w:after="200" w:line="276" w:lineRule="auto"/>
-      </w:pPr>
-    </w:pPrDefault>
-  </w:docDefaults>
-  <w:latentStyles w:defLockedState="0" w:defUIPriority="99" w:defSemiHidden="1" w:defUnhideWhenUsed="1" w:defQFormat="0" w:count="267">
-    <w:lsdException w:name="Normal" w:semiHidden="0" w:uiPriority="0" w:unhideWhenUsed="0" w:qFormat="1"/>
-    <w:lsdException w:name="heading 1" w:semiHidden="0" w:uiPriority="9" w:unhideWhenUsed="0" w:qFormat="1"/>
-    <w:lsdException w:name="heading 2" w:uiPriority="9" w:qFormat="1"/>
-    <w:lsdException w:name="heading 3" w:uiPriority="9" w:qFormat="1"/>
-    <w:lsdException w:name="heading 4" w:uiPriority="9" w:qFormat="1"/>
-    <w:lsdException w:name="heading 5" w:uiPriority="9" w:qFormat="1"/>
-    <w:lsdException w:name="heading 6" w:uiPriority="9" w:qFormat="1"/>
-    <w:lsdException w:name="heading 7" w:uiPriority="9" w:qFormat="1"/>
-    <w:lsdException w:name="heading 8" w:uiPriority="9" w:qFormat="1"/>
-    <w:lsdException w:name="heading 9" w:uiPriority="9" w:qFormat="1"/>
-    <w:lsdException w:name="toc 1" w:uiPriority="39"/>
-    <w:lsdException w:name="toc 2" w:uiPriority="39"/>
-    <w:lsdException w:name="toc 3" w:uiPriority="39"/>
-    <w:lsdException w:name="toc 4" w:uiPriority="39"/>
-    <w:lsdException w:name="toc 5" w:uiPriority="39"/>
-    <w:lsdException w:name="toc 6" w:uiPriority="39"/>
-    <w:lsdException w:name="toc 7" w:uiPriority="39"/>
-    <w:lsdException w:name="toc 8" w:uiPriority="39"/>
-    <w:lsdException w:name="toc 9" w:uiPriority="39"/>
-    <w:lsdException w:name="caption" w:uiPriority="35" w:qFormat="1"/>
-    <w:lsdException w:name="Title" w:semiHidden="0" w:uiPriority="10" w:unhideWhenUsed="0" w:qFormat="1"/>
-    <w:lsdException w:name="Default Paragraph Font" w:uiPriority="1"/>
-    <w:lsdException w:name="Subtitle" w:semiHidden="0" w:uiPriority="11" w:unhideWhenUsed="0" w:qFormat="1"/>
-    <w:lsdException w:name="Strong" w:semiHidden="0" w:uiPriority="22" w:unhideWhenUsed="0" w:qFormat="1"/>
-    <w:lsdException w:name="Emphasis" w:semiHidden="0" w:uiPriority="20" w:unhideWhenUsed="0" w:qFormat="1"/>
-    <w:lsdException w:name="Table Grid" w:semiHidden="0" w:uiPriority="59" w:unhideWhenUsed="0"/>
-    <w:lsdException w:name="Placeholder Text" w:unhideWhenUsed="0"/>
-    <w:lsdException w:name="No Spacing" w:semiHidden="0" w:uiPriority="1" w:unhideWhenUsed="0" w:qFormat="1"/>
-    <w:lsdException w:name="Light Shading" w:semiHidden="0" w:uiPriority="60" w:unhideWhenUsed="0"/>
-    <w:lsdException w:name="Light List" w:semiHidden="0" w:uiPriority="61" w:unhideWhenUsed="0"/>
-    <w:lsdException w:name="Light Grid" w:semiHidden="0" w:uiPriority="62" w:unhideWhenUsed="0"/>
-    <w:lsdException w:name="Medium Shading 1" w:semiHidden="0" w:uiPriority="63" w:unhideWhenUsed="0"/>
-    <w:lsdException w:name="Medium Shading 2" w:semiHidden="0" w:uiPriority="64" w:unhideWhenUsed="0"/>
-    <w:lsdException w:name="Medium List 1" w:semiHidden="0" w:uiPriority="65" w:unhideWhenUsed="0"/>
-    <w:lsdException w:name="Medium List 2" w:semiHidden="0" w:uiPriority="66" w:unhideWhenUsed="0"/>
-    <w:lsdException w:name="Medium Grid 1" w:semiHidden="0" w:uiPriority="67" w:unhideWhenUsed="0"/>
-    <w:lsdException w:name="Medium Grid 2" w:semiHidden="0" w:uiPriority="68" w:unhideWhenUsed="0"/>
-    <w:lsdException w:name="Medium Grid 3" w:semiHidden="0" w:uiPriority="69" w:unhideWhenUsed="0"/>
-    <w:lsdException w:name="Dark List" w:semiHidden="0" w:uiPriority="70" w:unhideWhenUsed="0"/>
-    <w:lsdException w:name="Colorful Shading" w:semiHidden="0" w:uiPriority="71" w:unhideWhenUsed="0"/>
-    <w:lsdException w:name="Colorful List" w:semiHidden="0" w:uiPriority="72" w:unhideWhenUsed="0"/>
-    <w:lsdException w:name="Colorful Grid" w:semiHidden="0" w:uiPriority="73" w:unhideWhenUsed="0"/>
-    <w:lsdException w:name="Light Shading Accent 1" w:semiHidden="0" w:uiPriority="60" w:unhideWhenUsed="0"/>
-    <w:lsdException w:name="Light List Accent 1" w:semiHidden="0" w:uiPriority="61" w:unhideWhenUsed="0"/>
-    <w:lsdException w:name="Light Grid Accent 1" w:semiHidden="0" w:uiPriority="62" w:unhideWhenUsed="0"/>
-    <w:lsdException w:name="Medium Shading 1 Accent 1" w:semiHidden="0" w:uiPriority="63" w:unhideWhenUsed="0"/>
-    <w:lsdException w:name="Medium Shading 2 Accent 1" w:semiHidden="0" w:uiPriority="64" w:unhideWhenUsed="0"/>
-    <w:lsdException w:name="Medium List 1 Accent 1" w:semiHidden="0" w:uiPriority="65" w:unhideWhenUsed="0"/>
-    <w:lsdException w:name="Revision" w:unhideWhenUsed="0"/>
-    <w:lsdException w:name="List Paragraph" w:semiHidden="0" w:uiPriority="34" w:unhideWhenUsed="0" w:qFormat="1"/>
-    <w:lsdException w:name="Quote" w:semiHidden="0" w:uiPriority="29" w:unhideWhenUsed="0" w:qFormat="1"/>
-    <w:lsdException w:name="Intense Quote" w:semiHidden="0" w:uiPriority="30" w:unhideWhenUsed="0" w:qFormat="1"/>
-    <w:lsdException w:name="Medium List 2 Accent 1" w:semiHidden="0" w:uiPriority="66" w:unhideWhenUsed="0"/>
-    <w:lsdException w:name="Medium Grid 1 Accent 1" w:semiHidden="0" w:uiPriority="67" w:unhideWhenUsed="0"/>
-    <w:lsdException w:name="Medium Grid 2 Accent 1" w:semiHidden="0" w:uiPriority="68" w:unhideWhenUsed="0"/>
-    <w:lsdException w:name="Medium Grid 3 Accent 1" w:semiHidden="0" w:uiPriority="69" w:unhideWhenUsed="0"/>
-    <w:lsdException w:name="Dark List Accent 1" w:semiHidden="0" w:uiPriority="70" w:unhideWhenUsed="0"/>
-    <w:lsdException w:name="Colorful Shading Accent 1" w:semiHidden="0" w:uiPriority="71" w:unhideWhenUsed="0"/>
-    <w:lsdException w:name="Colorful List Accent 1" w:semiHidden="0" w:uiPriority="72" w:unhideWhenUsed="0"/>
-    <w:lsdException w:name="Colorful Grid Accent 1" w:semiHidden="0" w:uiPriority="73" w:unhideWhenUsed="0"/>
-    <w:lsdException w:name="Light Shading Accent 2" w:semiHidden="0" w:uiPriority="60" w:unhideWhenUsed="0"/>
-    <w:lsdException w:name="Light List Accent 2" w:semiHidden="0" w:uiPriority="61" w:unhideWhenUsed="0"/>
-    <w:lsdException w:name="Light Grid Accent 2" w:semiHidden="0" w:uiPriority="62" w:unhideWhenUsed="0"/>
-    <w:lsdException w:name="Medium Shading 1 Accent 2" w:semiHidden="0" w:uiPriority="63" w:unhideWhenUsed="0"/>
-    <w:lsdException w:name="Medium Shading 2 Accent 2" w:semiHidden="0" w:uiPriority="64" w:unhideWhenUsed="0"/>
-    <w:lsdException w:name="Medium List 1 Accent 2" w:semiHidden="0" w:uiPriority="65" w:unhideWhenUsed="0"/>
-    <w:lsdException w:name="Medium List 2 Accent 2" w:semiHidden="0" w:uiPriority="66" w:unhideWhenUsed="0"/>
-    <w:lsdException w:name="Medium Grid 1 Accent 2" w:semiHidden="0" w:uiPriority="67" w:unhideWhenUsed="0"/>
-    <w:lsdException w:name="Medium Grid 2 Accent 2" w:semiHidden="0" w:uiPriority="68" w:unhideWhenUsed="0"/>
-    <w:lsdException w:name="Medium Grid 3 Accent 2" w:semiHidden="0" w:uiPriority="69" w:unhideWhenUsed="0"/>
-    <w:lsdException w:name="Dark List Accent 2" w:semiHidden="0" w:uiPriority="70" w:unhideWhenUsed="0"/>
-    <w:lsdException w:name="Colorful Shading Accent 2" w:semiHidden="0" w:uiPriority="71" w:unhideWhenUsed="0"/>
-    <w:lsdException w:name="Colorful List Accent 2" w:semiHidden="0" w:uiPriority="72" w:unhideWhenUsed="0"/>
-    <w:lsdException w:name="Colorful Grid Accent 2" w:semiHidden="0" w:uiPriority="73" w:unhideWhenUsed="0"/>
-    <w:lsdException w:name="Light Shading Accent 3" w:semiHidden="0" w:uiPriority="60" w:unhideWhenUsed="0"/>
-    <w:lsdException w:name="Light List Accent 3" w:semiHidden="0" w:uiPriority="61" w:unhideWhenUsed="0"/>
-    <w:lsdException w:name="Light Grid Accent 3" w:semiHidden="0" w:uiPriority="62" w:unhideWhenUsed="0"/>
-    <w:lsdException w:name="Medium Shading 1 Accent 3" w:semiHidden="0" w:uiPriority="63" w:unhideWhenUsed="0"/>
-    <w:lsdException w:name="Medium Shading 2 Accent 3" w:semiHidden="0" w:uiPriority="64" w:unhideWhenUsed="0"/>
-    <w:lsdException w:name="Medium List 1 Accent 3" w:semiHidden="0" w:uiPriority="65" w:unhideWhenUsed="0"/>
-    <w:lsdException w:name="Medium List 2 Accent 3" w:semiHidden="0" w:uiPriority="66" w:unhideWhenUsed="0"/>
-    <w:lsdException w:name="Medium Grid 1 Accent 3" w:semiHidden="0" w:uiPriority="67" w:unhideWhenUsed="0"/>
-    <w:lsdException w:name="Medium Grid 2 Accent 3" w:semiHidden="0" w:uiPriority="68" w:unhideWhenUsed="0"/>
-    <w:lsdException w:name="Medium Grid 3 Accent 3" w:semiHidden="0" w:uiPriority="69" w:unhideWhenUsed="0"/>
-    <w:lsdException w:name="Dark List Accent 3" w:semiHidden="0" w:uiPriority="70" w:unhideWhenUsed="0"/>
-    <w:lsdException w:name="Colorful Shading Accent 3" w:semiHidden="0" w:uiPriority="71" w:unhideWhenUsed="0"/>
-    <w:lsdException w:name="Colorful List Accent 3" w:semiHidden="0" w:uiPriority="72" w:unhideWhenUsed="0"/>
-    <w:lsdException w:name="Colorful Grid Accent 3" w:semiHidden="0" w:uiPriority="73" w:unhideWhenUsed="0"/>
-    <w:lsdException w:name="Light Shading Accent 4" w:semiHidden="0" w:uiPriority="60" w:unhideWhenUsed="0"/>
-    <w:lsdException w:name="Light List Accent 4" w:semiHidden="0" w:uiPriority="61" w:unhideWhenUsed="0"/>
-    <w:lsdException w:name="Light Grid Accent 4" w:semiHidden="0" w:uiPriority="62" w:unhideWhenUsed="0"/>
-    <w:lsdException w:name="Medium Shading 1 Accent 4" w:semiHidden="0" w:uiPriority="63" w:unhideWhenUsed="0"/>
-    <w:lsdException w:name="Medium Shading 2 Accent 4" w:semiHidden="0" w:uiPriority="64" w:unhideWhenUsed="0"/>
-    <w:lsdException w:name="Medium List 1 Accent 4" w:semiHidden="0" w:uiPriority="65" w:unhideWhenUsed="0"/>
-    <w:lsdException w:name="Medium List 2 Accent 4" w:semiHidden="0" w:uiPriority="66" w:unhideWhenUsed="0"/>
-    <w:lsdException w:name="Medium Grid 1 Accent 4" w:semiHidden="0" w:uiPriority="67" w:unhideWhenUsed="0"/>
-    <w:lsdException w:name="Medium Grid 2 Accent 4" w:semiHidden="0" w:uiPriority="68" w:unhideWhenUsed="0"/>
-    <w:lsdException w:name="Medium Grid 3 Accent 4" w:semiHidden="0" w:uiPriority="69" w:unhideWhenUsed="0"/>
-    <w:lsdException w:name="Dark List Accent 4" w:semiHidden="0" w:uiPriority="70" w:unhideWhenUsed="0"/>
-    <w:lsdException w:name="Colorful Shading Accent 4" w:semiHidden="0" w:uiPriority="71" w:unhideWhenUsed="0"/>
-    <w:lsdException w:name="Colorful List Accent 4" w:semiHidden="0" w:uiPriority="72" w:unhideWhenUsed="0"/>
-    <w:lsdException w:name="Colorful Grid Accent 4" w:semiHidden="0" w:uiPriority="73" w:unhideWhenUsed="0"/>
-    <w:lsdException w:name="Light Shading Accent 5" w:semiHidden="0" w:uiPriority="60" w:unhideWhenUsed="0"/>
-    <w:lsdException w:name="Light List Accent 5" w:semiHidden="0" w:uiPriority="61" w:unhideWhenUsed="0"/>
-    <w:lsdException w:name="Light Grid Accent 5" w:semiHidden="0" w:uiPriority="62" w:unhideWhenUsed="0"/>
-    <w:lsdException w:name="Medium Shading 1 Accent 5" w:semiHidden="0" w:uiPriority="63" w:unhideWhenUsed="0"/>
-    <w:lsdException w:name="Medium Shading 2 Accent 5" w:semiHidden="0" w:uiPriority="64" w:unhideWhenUsed="0"/>
-    <w:lsdException w:name="Medium List 1 Accent 5" w:semiHidden="0" w:uiPriority="65" w:unhideWhenUsed="0"/>
-    <w:lsdException w:name="Medium List 2 Accent 5" w:semiHidden="0" w:uiPriority="66" w:unhideWhenUsed="0"/>
-    <w:lsdException w:name="Medium Grid 1 Accent 5" w:semiHidden="0" w:uiPriority="67" w:unhideWhenUsed="0"/>
-    <w:lsdException w:name="Medium Grid 2 Accent 5" w:semiHidden="0" w:uiPriority="68" w:unhideWhenUsed="0"/>
-    <w:lsdException w:name="Medium Grid 3 Accent 5" w:semiHidden="0" w:uiPriority="69" w:unhideWhenUsed="0"/>
-    <w:lsdException w:name="Dark List Accent 5" w:semiHidden="0" w:uiPriority="70" w:unhideWhenUsed="0"/>
-    <w:lsdException w:name="Colorful Shading Accent 5" w:semiHidden="0" w:uiPriority="71" w:unhideWhenUsed="0"/>
-    <w:lsdException w:name="Colorful List Accent 5" w:semiHidden="0" w:uiPriority="72" w:unhideWhenUsed="0"/>
-    <w:lsdException w:name="Colorful Grid Accent 5" w:semiHidden="0" w:uiPriority="73" w:unhideWhenUsed="0"/>
-    <w:lsdException w:name="Light Shading Accent 6" w:semiHidden="0" w:uiPriority="60" w:unhideWhenUsed="0"/>
-    <w:lsdException w:name="Light List Accent 6" w:semiHidden="0" w:uiPriority="61" w:unhideWhenUsed="0"/>
-    <w:lsdException w:name="Light Grid Accent 6" w:semiHidden="0" w:uiPriority="62" w:unhideWhenUsed="0"/>
-    <w:lsdException w:name="Medium Shading 1 Accent 6" w:semiHidden="0" w:uiPriority="63" w:unhideWhenUsed="0"/>
-    <w:lsdException w:name="Medium Shading 2 Accent 6" w:semiHidden="0" w:uiPriority="64" w:unhideWhenUsed="0"/>
-    <w:lsdException w:name="Medium List 1 Accent 6" w:semiHidden="0" w:uiPriority="65" w:unhideWhenUsed="0"/>
-    <w:lsdException w:name="Medium List 2 Accent 6" w:semiHidden="0" w:uiPriority="66" w:unhideWhenUsed="0"/>
-    <w:lsdException w:name="Medium Grid 1 Accent 6" w:semiHidden="0" w:uiPriority="67" w:unhideWhenUsed="0"/>
-    <w:lsdException w:name="Medium Grid 2 Accent 6" w:semiHidden="0" w:uiPriority="68" w:unhideWhenUsed="0"/>
-    <w:lsdException w:name="Medium Grid 3 Accent 6" w:semiHidden="0" w:uiPriority="69" w:unhideWhenUsed="0"/>
-    <w:lsdException w:name="Dark List Accent 6" w:semiHidden="0" w:uiPriority="70" w:unhideWhenUsed="0"/>
-    <w:lsdException w:name="Colorful Shading Accent 6" w:semiHidden="0" w:uiPriority="71" w:unhideWhenUsed="0"/>
-    <w:lsdException w:name="Colorful List Accent 6" w:semiHidden="0" w:uiPriority="72" w:unhideWhenUsed="0"/>
-    <w:lsdException w:name="Colorful Grid Accent 6" w:semiHidden="0" w:uiPriority="73" w:unhideWhenUsed="0"/>
-    <w:lsdException w:name="Subtle Emphasis" w:semiHidden="0" w:uiPriority="19" w:unhideWhenUsed="0" w:qFormat="1"/>
-    <w:lsdException w:name="Intense Emphasis" w:semiHidden="0" w:uiPriority="21" w:unhideWhenUsed="0" w:qFormat="1"/>
-    <w:lsdException w:name="Subtle Reference" w:semiHidden="0" w:uiPriority="31" w:unhideWhenUsed="0" w:qFormat="1"/>
-    <w:lsdException w:name="Intense Reference" w:semiHidden="0" w:uiPriority="32" w:unhideWhenUsed="0" w:qFormat="1"/>
-    <w:lsdException w:name="Book Title" w:semiHidden="0" w:uiPriority="33" w:unhideWhenUsed="0" w:qFormat="1"/>
-    <w:lsdException w:name="Bibliography" w:uiPriority="37"/>
-    <w:lsdException w:name="TOC Heading" w:uiPriority="39" w:qFormat="1"/>
+  <w:latentStyles w:defLockedState="0" w:defUIPriority="99" w:defSemiHidden="0" w:defUnhideWhenUsed="0" w:defQFormat="0" w:count="371">
+    <w:lsdException w:name="Normal" w:uiPriority="0" w:qFormat="1"/>
+    <w:lsdException w:name="heading 1" w:uiPriority="9" w:qFormat="1"/>
+    <w:lsdException w:name="heading 2" w:semiHidden="1" w:uiPriority="9" w:unhideWhenUsed="1" w:qFormat="1"/>
+    <w:lsdException w:name="heading 3" w:semiHidden="1" w:uiPriority="9" w:unhideWhenUsed="1" w:qFormat="1"/>
+    <w:lsdException w:name="heading 4" w:semiHidden="1" w:uiPriority="9" w:unhideWhenUsed="1" w:qFormat="1"/>
+    <w:lsdException w:name="heading 5" w:semiHidden="1" w:uiPriority="9" w:unhideWhenUsed="1" w:qFormat="1"/>
+    <w:lsdException w:name="heading 6" w:semiHidden="1" w:uiPriority="9" w:unhideWhenUsed="1" w:qFormat="1"/>
+    <w:lsdException w:name="heading 7" w:semiHidden="1" w:uiPriority="9" w:unhideWhenUsed="1" w:qFormat="1"/>
+    <w:lsdException w:name="heading 8" w:semiHidden="1" w:uiPriority="9" w:unhideWhenUsed="1" w:qFormat="1"/>
+    <w:lsdException w:name="heading 9" w:semiHidden="1" w:uiPriority="9" w:unhideWhenUsed="1" w:qFormat="1"/>
+    <w:lsdException w:name="index 1" w:semiHidden="1" w:unhideWhenUsed="1"/>
+    <w:lsdException w:name="index 2" w:semiHidden="1" w:unhideWhenUsed="1"/>
+    <w:lsdException w:name="index 3" w:semiHidden="1" w:unhideWhenUsed="1"/>
+    <w:lsdException w:name="index 4" w:semiHidden="1" w:unhideWhenUsed="1"/>
+    <w:lsdException w:name="index 5" w:semiHidden="1" w:unhideWhenUsed="1"/>
+    <w:lsdException w:name="index 6" w:semiHidden="1" w:unhideWhenUsed="1"/>
+    <w:lsdException w:name="index 7" w:semiHidden="1" w:unhideWhenUsed="1"/>
+    <w:lsdException w:name="index 8" w:semiHidden="1" w:unhideWhenUsed="1"/>
+    <w:lsdException w:name="index 9" w:semiHidden="1" w:unhideWhenUsed="1"/>
+    <w:lsdException w:name="toc 1" w:semiHidden="1" w:uiPriority="39" w:unhideWhenUsed="1"/>
+    <w:lsdException w:name="toc 2" w:semiHidden="1" w:uiPriority="39" w:unhideWhenUsed="1"/>
+    <w:lsdException w:name="toc 3" w:semiHidden="1" w:uiPriority="39" w:unhideWhenUsed="1"/>
+    <w:lsdException w:name="toc 4" w:semiHidden="1" w:uiPriority="39" w:unhideWhenUsed="1"/>
+    <w:lsdException w:name="toc 5" w:semiHidden="1" w:uiPriority="39" w:unhideWhenUsed="1"/>
+    <w:lsdException w:name="toc 6" w:semiHidden="1" w:uiPriority="39" w:unhideWhenUsed="1"/>
+    <w:lsdException w:name="toc 7" w:semiHidden="1" w:uiPriority="39" w:unhideWhenUsed="1"/>
+    <w:lsdException w:name="toc 8" w:semiHidden="1" w:uiPriority="39" w:unhideWhenUsed="1"/>
+    <w:lsdException w:name="toc 9" w:semiHidden="1" w:uiPriority="39" w:unhideWhenUsed="1"/>
+    <w:lsdException w:name="Normal Indent" w:semiHidden="1" w:unhideWhenUsed="1"/>
+    <w:lsdException w:name="footnote text" w:semiHidden="1" w:unhideWhenUsed="1"/>
+    <w:lsdException w:name="annotation text" w:semiHidden="1" w:unhideWhenUsed="1"/>
+    <w:lsdException w:name="header" w:semiHidden="1" w:unhideWhenUsed="1"/>
+    <w:lsdException w:name="footer" w:semiHidden="1" w:unhideWhenUsed="1"/>
+    <w:lsdException w:name="index heading" w:semiHidden="1" w:unhideWhenUsed="1"/>
+    <w:lsdException w:name="caption" w:semiHidden="1" w:uiPriority="35" w:unhideWhenUsed="1" w:qFormat="1"/>
+    <w:lsdException w:name="table of figures" w:semiHidden="1" w:unhideWhenUsed="1"/>
+    <w:lsdException w:name="envelope address" w:semiHidden="1" w:unhideWhenUsed="1"/>
+    <w:lsdException w:name="envelope return" w:semiHidden="1" w:unhideWhenUsed="1"/>
+    <w:lsdException w:name="footnote reference" w:semiHidden="1" w:unhideWhenUsed="1"/>
+    <w:lsdException w:name="annotation reference" w:semiHidden="1" w:unhideWhenUsed="1"/>
+    <w:lsdException w:name="line number" w:semiHidden="1" w:unhideWhenUsed="1"/>
+    <w:lsdException w:name="page number" w:semiHidden="1" w:unhideWhenUsed="1"/>
+    <w:lsdException w:name="endnote reference" w:semiHidden="1" w:unhideWhenUsed="1"/>
+    <w:lsdException w:name="endnote text" w:semiHidden="1" w:unhideWhenUsed="1"/>
+    <w:lsdException w:name="table of authorities" w:semiHidden="1" w:unhideWhenUsed="1"/>
+    <w:lsdException w:name="macro" w:semiHidden="1" w:unhideWhenUsed="1"/>
+    <w:lsdException w:name="toa heading" w:semiHidden="1" w:unhideWhenUsed="1"/>
+    <w:lsdException w:name="List" w:semiHidden="1" w:unhideWhenUsed="1"/>
+    <w:lsdException w:name="List Bullet" w:semiHidden="1" w:unhideWhenUsed="1"/>
+    <w:lsdException w:name="List Number" w:semiHidden="1" w:unhideWhenUsed="1"/>
+    <w:lsdException w:name="List 2" w:semiHidden="1" w:unhideWhenUsed="1"/>
+    <w:lsdException w:name="List 3" w:semiHidden="1" w:unhideWhenUsed="1"/>
+    <w:lsdException w:name="List 4" w:semiHidden="1" w:unhideWhenUsed="1"/>
+    <w:lsdException w:name="List 5" w:semiHidden="1" w:unhideWhenUsed="1"/>
+    <w:lsdException w:name="List Bullet 2" w:semiHidden="1" w:unhideWhenUsed="1"/>
+    <w:lsdException w:name="List Bullet 3" w:semiHidden="1" w:unhideWhenUsed="1"/>
+    <w:lsdException w:name="List Bullet 4" w:semiHidden="1" w:unhideWhenUsed="1"/>
+    <w:lsdException w:name="List Bullet 5" w:semiHidden="1" w:unhideWhenUsed="1"/>
+    <w:lsdException w:name="List Number 2" w:semiHidden="1" w:unhideWhenUsed="1"/>
+    <w:lsdException w:name="List Number 3" w:semiHidden="1" w:unhideWhenUsed="1"/>
+    <w:lsdException w:name="List Number 4" w:semiHidden="1" w:unhideWhenUsed="1"/>
+    <w:lsdException w:name="List Number 5" w:semiHidden="1" w:unhideWhenUsed="1"/>
+    <w:lsdException w:name="Title" w:uiPriority="10" w:qFormat="1"/>
+    <w:lsdException w:name="Closing" w:semiHidden="1" w:unhideWhenUsed="1"/>
+    <w:lsdException w:name="Signature" w:semiHidden="1" w:unhideWhenUsed="1"/>
+    <w:lsdException w:name="Default Paragraph Font" w:semiHidden="1" w:uiPriority="1" w:unhideWhenUsed="1"/>
+    <w:lsdException w:name="Body Text" w:semiHidden="1" w:unhideWhenUsed="1"/>
+    <w:lsdException w:name="Body Text Indent" w:semiHidden="1" w:unhideWhenUsed="1"/>
+    <w:lsdException w:name="List Continue" w:semiHidden="1" w:unhideWhenUsed="1"/>
+    <w:lsdException w:name="List Continue 2" w:semiHidden="1" w:unhideWhenUsed="1"/>
+    <w:lsdException w:name="List Continue 3" w:semiHidden="1" w:unhideWhenUsed="1"/>
+    <w:lsdException w:name="List Continue 4" w:semiHidden="1" w:unhideWhenUsed="1"/>
+    <w:lsdException w:name="List Continue 5" w:semiHidden="1" w:unhideWhenUsed="1"/>
+    <w:lsdException w:name="Message Header" w:semiHidden="1" w:unhideWhenUsed="1"/>
+    <w:lsdException w:name="Subtitle" w:uiPriority="11" w:qFormat="1"/>
+    <w:lsdException w:name="Salutation" w:semiHidden="1" w:unhideWhenUsed="1"/>
+    <w:lsdException w:name="Date" w:semiHidden="1" w:unhideWhenUsed="1"/>
+    <w:lsdException w:name="Body Text First Indent" w:semiHidden="1" w:unhideWhenUsed="1"/>
+    <w:lsdException w:name="Body Text First Indent 2" w:semiHidden="1" w:unhideWhenUsed="1"/>
+    <w:lsdException w:name="Note Heading" w:semiHidden="1" w:unhideWhenUsed="1"/>
+    <w:lsdException w:name="Body Text 2" w:semiHidden="1" w:unhideWhenUsed="1"/>
+    <w:lsdException w:name="Body Text 3" w:semiHidden="1" w:unhideWhenUsed="1"/>
+    <w:lsdException w:name="Body Text Indent 2" w:semiHidden="1" w:unhideWhenUsed="1"/>
+    <w:lsdException w:name="Body Text Indent 3" w:semiHidden="1" w:unhideWhenUsed="1"/>
+    <w:lsdException w:name="Block Text" w:semiHidden="1" w:unhideWhenUsed="1"/>
+    <w:lsdException w:name="Hyperlink" w:semiHidden="1" w:unhideWhenUsed="1"/>
+    <w:lsdException w:name="FollowedHyperlink" w:semiHidden="1" w:unhideWhenUsed="1"/>
+    <w:lsdException w:name="Strong" w:uiPriority="22" w:qFormat="1"/>
+    <w:lsdException w:name="Emphasis" w:uiPriority="20" w:qFormat="1"/>
+    <w:lsdException w:name="Document Map" w:semiHidden="1" w:unhideWhenUsed="1"/>
+    <w:lsdException w:name="Plain Text" w:semiHidden="1" w:unhideWhenUsed="1"/>
+    <w:lsdException w:name="E-mail Signature" w:semiHidden="1" w:unhideWhenUsed="1"/>
+    <w:lsdException w:name="HTML Top of Form" w:semiHidden="1" w:unhideWhenUsed="1"/>
+    <w:lsdException w:name="HTML Bottom of Form" w:semiHidden="1" w:unhideWhenUsed="1"/>
+    <w:lsdException w:name="Normal (Web)" w:semiHidden="1" w:unhideWhenUsed="1"/>
+    <w:lsdException w:name="HTML Acronym" w:semiHidden="1" w:unhideWhenUsed="1"/>
+    <w:lsdException w:name="HTML Address" w:semiHidden="1" w:unhideWhenUsed="1"/>
+    <w:lsdException w:name="HTML Cite" w:semiHidden="1" w:unhideWhenUsed="1"/>
+    <w:lsdException w:name="HTML Code" w:semiHidden="1" w:unhideWhenUsed="1"/>
+    <w:lsdException w:name="HTML Definition" w:semiHidden="1" w:unhideWhenUsed="1"/>
+    <w:lsdException w:name="HTML Keyboard" w:semiHidden="1" w:unhideWhenUsed="1"/>
+    <w:lsdException w:name="HTML Preformatted" w:semiHidden="1" w:unhideWhenUsed="1"/>
+    <w:lsdException w:name="HTML Sample" w:semiHidden="1" w:unhideWhenUsed="1"/>
+    <w:lsdException w:name="HTML Typewriter" w:semiHidden="1" w:unhideWhenUsed="1"/>
+    <w:lsdException w:name="HTML Variable" w:semiHidden="1" w:unhideWhenUsed="1"/>
+    <w:lsdException w:name="Normal Table" w:semiHidden="1" w:unhideWhenUsed="1"/>
+    <w:lsdException w:name="annotation subject" w:semiHidden="1" w:unhideWhenUsed="1"/>
+    <w:lsdException w:name="No List" w:semiHidden="1" w:unhideWhenUsed="1"/>
+    <w:lsdException w:name="Outline List 1" w:semiHidden="1" w:unhideWhenUsed="1"/>
+    <w:lsdException w:name="Outline List 2" w:semiHidden="1" w:unhideWhenUsed="1"/>
+    <w:lsdException w:name="Outline List 3" w:semiHidden="1" w:unhideWhenUsed="1"/>
+    <w:lsdException w:name="Table Simple 1" w:semiHidden="1" w:unhideWhenUsed="1"/>
+    <w:lsdException w:name="Table Simple 2" w:semiHidden="1" w:unhideWhenUsed="1"/>
+    <w:lsdException w:name="Table Simple 3" w:semiHidden="1" w:unhideWhenUsed="1"/>
+    <w:lsdException w:name="Table Classic 1" w:semiHidden="1" w:unhideWhenUsed="1"/>
+    <w:lsdException w:name="Table Classic 2" w:semiHidden="1" w:unhideWhenUsed="1"/>
+    <w:lsdException w:name="Table Classic 3" w:semiHidden="1" w:unhideWhenUsed="1"/>
+    <w:lsdException w:name="Table Classic 4" w:semiHidden="1" w:unhideWhenUsed="1"/>
+    <w:lsdException w:name="Table Colorful 1" w:semiHidden="1" w:unhideWhenUsed="1"/>
+    <w:lsdException w:name="Table Colorful 2" w:semiHidden="1" w:unhideWhenUsed="1"/>
+    <w:lsdException w:name="Table Colorful 3" w:semiHidden="1" w:unhideWhenUsed="1"/>
+    <w:lsdException w:name="Table Columns 1" w:semiHidden="1" w:unhideWhenUsed="1"/>
+    <w:lsdException w:name="Table Columns 2" w:semiHidden="1" w:unhideWhenUsed="1"/>
+    <w:lsdException w:name="Table Columns 3" w:semiHidden="1" w:unhideWhenUsed="1"/>
+    <w:lsdException w:name="Table Columns 4" w:semiHidden="1" w:unhideWhenUsed="1"/>
+    <w:lsdException w:name="Table Columns 5" w:semiHidden="1" w:unhideWhenUsed="1"/>
+    <w:lsdException w:name="Table Grid 1" w:semiHidden="1" w:unhideWhenUsed="1"/>
+    <w:lsdException w:name="Table Grid 2" w:semiHidden="1" w:unhideWhenUsed="1"/>
+    <w:lsdException w:name="Table Grid 3" w:semiHidden="1" w:unhideWhenUsed="1"/>
+    <w:lsdException w:name="Table Grid 4" w:semiHidden="1" w:unhideWhenUsed="1"/>
+    <w:lsdException w:name="Table Grid 5" w:semiHidden="1" w:unhideWhenUsed="1"/>
+    <w:lsdException w:name="Table Grid 6" w:semiHidden="1" w:unhideWhenUsed="1"/>
+    <w:lsdException w:name="Table Grid 7" w:semiHidden="1" w:unhideWhenUsed="1"/>
+    <w:lsdException w:name="Table Grid 8" w:semiHidden="1" w:unhideWhenUsed="1"/>
+    <w:lsdException w:name="Table List 1" w:semiHidden="1" w:unhideWhenUsed="1"/>
+    <w:lsdException w:name="Table List 2" w:semiHidden="1" w:unhideWhenUsed="1"/>
+    <w:lsdException w:name="Table List 3" w:semiHidden="1" w:unhideWhenUsed="1"/>
+    <w:lsdException w:name="Table List 4" w:semiHidden="1" w:unhideWhenUsed="1"/>
+    <w:lsdException w:name="Table List 5" w:semiHidden="1" w:unhideWhenUsed="1"/>
+    <w:lsdException w:name="Table List 6" w:semiHidden="1" w:unhideWhenUsed="1"/>
+    <w:lsdException w:name="Table List 7" w:semiHidden="1" w:unhideWhenUsed="1"/>
+    <w:lsdException w:name="Table List 8" w:semiHidden="1" w:unhideWhenUsed="1"/>
+    <w:lsdException w:name="Table 3D effects 1" w:semiHidden="1" w:unhideWhenUsed="1"/>
+    <w:lsdException w:name="Table 3D effects 2" w:semiHidden="1" w:unhideWhenUsed="1"/>
+    <w:lsdException w:name="Table 3D effects 3" w:semiHidden="1" w:unhideWhenUsed="1"/>
+    <w:lsdException w:name="Table Contemporary" w:semiHidden="1" w:unhideWhenUsed="1"/>
+    <w:lsdException w:name="Table Elegant" w:semiHidden="1" w:unhideWhenUsed="1"/>
+    <w:lsdException w:name="Table Professional" w:semiHidden="1" w:unhideWhenUsed="1"/>
+    <w:lsdException w:name="Table Subtle 1" w:semiHidden="1" w:unhideWhenUsed="1"/>
+    <w:lsdException w:name="Table Subtle 2" w:semiHidden="1" w:unhideWhenUsed="1"/>
+    <w:lsdException w:name="Table Web 1" w:semiHidden="1" w:unhideWhenUsed="1"/>
+    <w:lsdException w:name="Table Web 2" w:semiHidden="1" w:unhideWhenUsed="1"/>
+    <w:lsdException w:name="Table Web 3" w:semiHidden="1" w:unhideWhenUsed="1"/>
+    <w:lsdException w:name="Balloon Text" w:semiHidden="1" w:unhideWhenUsed="1"/>
+    <w:lsdException w:name="Table Grid" w:uiPriority="59"/>
+    <w:lsdException w:name="Table Theme" w:semiHidden="1" w:unhideWhenUsed="1"/>
+    <w:lsdException w:name="Placeholder Text" w:semiHidden="1"/>
+    <w:lsdException w:name="No Spacing" w:uiPriority="1" w:qFormat="1"/>
+    <w:lsdException w:name="Light Shading" w:uiPriority="60"/>
+    <w:lsdException w:name="Light List" w:uiPriority="61"/>
+    <w:lsdException w:name="Light Grid" w:uiPriority="62"/>
+    <w:lsdException w:name="Medium Shading 1" w:uiPriority="63"/>
+    <w:lsdException w:name="Medium Shading 2" w:uiPriority="64"/>
+    <w:lsdException w:name="Medium List 1" w:uiPriority="65"/>
+    <w:lsdException w:name="Medium List 2" w:uiPriority="66"/>
+    <w:lsdException w:name="Medium Grid 1" w:uiPriority="67"/>
+    <w:lsdException w:name="Medium Grid 2" w:uiPriority="68"/>
+    <w:lsdException w:name="Medium Grid 3" w:uiPriority="69"/>
+    <w:lsdException w:name="Dark List" w:uiPriority="70"/>
+    <w:lsdException w:name="Colorful Shading" w:uiPriority="71"/>
+    <w:lsdException w:name="Colorful List" w:uiPriority="72"/>
+    <w:lsdException w:name="Colorful Grid" w:uiPriority="73"/>
+    <w:lsdException w:name="Light Shading Accent 1" w:uiPriority="60"/>
+    <w:lsdException w:name="Light List Accent 1" w:uiPriority="61"/>
+    <w:lsdException w:name="Light Grid Accent 1" w:uiPriority="62"/>
+    <w:lsdException w:name="Medium Shading 1 Accent 1" w:uiPriority="63"/>
+    <w:lsdException w:name="Medium Shading 2 Accent 1" w:uiPriority="64"/>
+    <w:lsdException w:name="Medium List 1 Accent 1" w:uiPriority="65"/>
+    <w:lsdException w:name="Revision" w:semiHidden="1"/>
+    <w:lsdException w:name="List Paragraph" w:uiPriority="34" w:qFormat="1"/>
+    <w:lsdException w:name="Quote" w:uiPriority="29" w:qFormat="1"/>
+    <w:lsdException w:name="Intense Quote" w:uiPriority="30" w:qFormat="1"/>
+    <w:lsdException w:name="Medium List 2 Accent 1" w:uiPriority="66"/>
+    <w:lsdException w:name="Medium Grid 1 Accent 1" w:uiPriority="67"/>
+    <w:lsdException w:name="Medium Grid 2 Accent 1" w:uiPriority="68"/>
+    <w:lsdException w:name="Medium Grid 3 Accent 1" w:uiPriority="69"/>
+    <w:lsdException w:name="Dark List Accent 1" w:uiPriority="70"/>
+    <w:lsdException w:name="Colorful Shading Accent 1" w:uiPriority="71"/>
+    <w:lsdException w:name="Colorful List Accent 1" w:uiPriority="72"/>
+    <w:lsdException w:name="Colorful Grid Accent 1" w:uiPriority="73"/>
+    <w:lsdException w:name="Light Shading Accent 2" w:uiPriority="60"/>
+    <w:lsdException w:name="Light List Accent 2" w:uiPriority="61"/>
+    <w:lsdException w:name="Light Grid Accent 2" w:uiPriority="62"/>
+    <w:lsdException w:name="Medium Shading 1 Accent 2" w:uiPriority="63"/>
+    <w:lsdException w:name="Medium Shading 2 Accent 2" w:uiPriority="64"/>
+    <w:lsdException w:name="Medium List 1 Accent 2" w:uiPriority="65"/>
+    <w:lsdException w:name="Medium List 2 Accent 2" w:uiPriority="66"/>
+    <w:lsdException w:name="Medium Grid 1 Accent 2" w:uiPriority="67"/>
+    <w:lsdException w:name="Medium Grid 2 Accent 2" w:uiPriority="68"/>
+    <w:lsdException w:name="Medium Grid 3 Accent 2" w:uiPriority="69"/>
+    <w:lsdException w:name="Dark List Accent 2" w:uiPriority="70"/>
+    <w:lsdException w:name="Colorful Shading Accent 2" w:uiPriority="71"/>
+    <w:lsdException w:name="Colorful List Accent 2" w:uiPriority="72"/>
+    <w:lsdException w:name="Colorful Grid Accent 2" w:uiPriority="73"/>
+    <w:lsdException w:name="Light Shading Accent 3" w:uiPriority="60"/>
+    <w:lsdException w:name="Light List Accent 3" w:uiPriority="61"/>
+    <w:lsdException w:name="Light Grid Accent 3" w:uiPriority="62"/>
+    <w:lsdException w:name="Medium Shading 1 Accent 3" w:uiPriority="63"/>
+    <w:lsdException w:name="Medium Shading 2 Accent 3" w:uiPriority="64"/>
+    <w:lsdException w:name="Medium List 1 Accent 3" w:uiPriority="65"/>
+    <w:lsdException w:name="Medium List 2 Accent 3" w:uiPriority="66"/>
+    <w:lsdException w:name="Medium Grid 1 Accent 3" w:uiPriority="67"/>
+    <w:lsdException w:name="Medium Grid 2 Accent 3" w:uiPriority="68"/>
+    <w:lsdException w:name="Medium Grid 3 Accent 3" w:uiPriority="69"/>
+    <w:lsdException w:name="Dark List Accent 3" w:uiPriority="70"/>
+    <w:lsdException w:name="Colorful Shading Accent 3" w:uiPriority="71"/>
+    <w:lsdException w:name="Colorful List Accent 3" w:uiPriority="72"/>
+    <w:lsdException w:name="Colorful Grid Accent 3" w:uiPriority="73"/>
+    <w:lsdException w:name="Light Shading Accent 4" w:uiPriority="60"/>
+    <w:lsdException w:name="Light List Accent 4" w:uiPriority="61"/>
+    <w:lsdException w:name="Light Grid Accent 4" w:uiPriority="62"/>
+    <w:lsdException w:name="Medium Shading 1 Accent 4" w:uiPriority="63"/>
+    <w:lsdException w:name="Medium Shading 2 Accent 4" w:uiPriority="64"/>
+    <w:lsdException w:name="Medium List 1 Accent 4" w:uiPriority="65"/>
+    <w:lsdException w:name="Medium List 2 Accent 4" w:uiPriority="66"/>
+    <w:lsdException w:name="Medium Grid 1 Accent 4" w:uiPriority="67"/>
+    <w:lsdException w:name="Medium Grid 2 Accent 4" w:uiPriority="68"/>
+    <w:lsdException w:name="Medium Grid 3 Accent 4" w:uiPriority="69"/>
+    <w:lsdException w:name="Dark List Accent 4" w:uiPriority="70"/>
+    <w:lsdException w:name="Colorful Shading Accent 4" w:uiPriority="71"/>
+    <w:lsdException w:name="Colorful List Accent 4" w:uiPriority="72"/>
+    <w:lsdException w:name="Colorful Grid Accent 4" w:uiPriority="73"/>
+    <w:lsdException w:name="Light Shading Accent 5" w:uiPriority="60"/>
+    <w:lsdException w:name="Light List Accent 5" w:uiPriority="61"/>
+    <w:lsdException w:name="Light Grid Accent 5" w:uiPriority="62"/>
+    <w:lsdException w:name="Medium Shading 1 Accent 5" w:uiPriority="63"/>
+    <w:lsdException w:name="Medium Shading 2 Accent 5" w:uiPriority="64"/>
+    <w:lsdException w:name="Medium List 1 Accent 5" w:uiPriority="65"/>
+    <w:lsdException w:name="Medium List 2 Accent 5" w:uiPriority="66"/>
+    <w:lsdException w:name="Medium Grid 1 Accent 5" w:uiPriority="67"/>
+    <w:lsdException w:name="Medium Grid 2 Accent 5" w:uiPriority="68"/>
+    <w:lsdException w:name="Medium Grid 3 Accent 5" w:uiPriority="69"/>
+    <w:lsdException w:name="Dark List Accent 5" w:uiPriority="70"/>
+    <w:lsdException w:name="Colorful Shading Accent 5" w:uiPriority="71"/>
+    <w:lsdException w:name="Colorful List Accent 5" w:uiPriority="72"/>
+    <w:lsdException w:name="Colorful Grid Accent 5" w:uiPriority="73"/>
+    <w:lsdException w:name="Light Shading Accent 6" w:uiPriority="60"/>
+    <w:lsdException w:name="Light List Accent 6" w:uiPriority="61"/>
+    <w:lsdException w:name="Light Grid Accent 6" w:uiPriority="62"/>
+    <w:lsdException w:name="Medium Shading 1 Accent 6" w:uiPriority="63"/>
+    <w:lsdException w:name="Medium Shading 2 Accent 6" w:uiPriority="64"/>
+    <w:lsdException w:name="Medium List 1 Accent 6" w:uiPriority="65"/>
+    <w:lsdException w:name="Medium List 2 Accent 6" w:uiPriority="66"/>
+    <w:lsdException w:name="Medium Grid 1 Accent 6" w:uiPriority="67"/>
+    <w:lsdException w:name="Medium Grid 2 Accent 6" w:uiPriority="68"/>
+    <w:lsdException w:name="Medium Grid 3 Accent 6" w:uiPriority="69"/>
+    <w:lsdException w:name="Dark List Accent 6" w:uiPriority="70"/>
+    <w:lsdException w:name="Colorful Shading Accent 6" w:uiPriority="71"/>
+    <w:lsdException w:name="Colorful List Accent 6" w:uiPriority="72"/>
+    <w:lsdException w:name="Colorful Grid Accent 6" w:uiPriority="73"/>
+    <w:lsdException w:name="Subtle Emphasis" w:uiPriority="19" w:qFormat="1"/>
+    <w:lsdException w:name="Intense Emphasis" w:uiPriority="21" w:qFormat="1"/>
+    <w:lsdException w:name="Subtle Reference" w:uiPriority="31" w:qFormat="1"/>
+    <w:lsdException w:name="Intense Reference" w:uiPriority="32" w:qFormat="1"/>
+    <w:lsdException w:name="Book Title" w:uiPriority="33" w:qFormat="1"/>
+    <w:lsdException w:name="Bibliography" w:semiHidden="1" w:uiPriority="37" w:unhideWhenUsed="1"/>
+    <w:lsdException w:name="TOC Heading" w:semiHidden="1" w:uiPriority="39" w:unhideWhenUsed="1" w:qFormat="1"/>
+    <w:lsdException w:name="Plain Table 1" w:uiPriority="41"/>
+    <w:lsdException w:name="Plain Table 2" w:uiPriority="42"/>
+    <w:lsdException w:name="Plain Table 3" w:uiPriority="43"/>
+    <w:lsdException w:name="Plain Table 4" w:uiPriority="44"/>
+    <w:lsdException w:name="Plain Table 5" w:uiPriority="45"/>
+    <w:lsdException w:name="Grid Table Light" w:uiPriority="40"/>
+    <w:lsdException w:name="Grid Table 1 Light" w:uiPriority="46"/>
+    <w:lsdException w:name="Grid Table 2" w:uiPriority="47"/>
+    <w:lsdException w:name="Grid Table 3" w:uiPriority="48"/>
+    <w:lsdException w:name="Grid Table 4" w:uiPriority="49"/>
+    <w:lsdException w:name="Grid Table 5 Dark" w:uiPriority="50"/>
+    <w:lsdException w:name="Grid Table 6 Colorful" w:uiPriority="51"/>
+    <w:lsdException w:name="Grid Table 7 Colorful" w:uiPriority="52"/>
+    <w:lsdException w:name="Grid Table 1 Light Accent 1" w:uiPriority="46"/>
+    <w:lsdException w:name="Grid Table 2 Accent 1" w:uiPriority="47"/>
+    <w:lsdException w:name="Grid Table 3 Accent 1" w:uiPriority="48"/>
+    <w:lsdException w:name="Grid Table 4 Accent 1" w:uiPriority="49"/>
+    <w:lsdException w:name="Grid Table 5 Dark Accent 1" w:uiPriority="50"/>
+    <w:lsdException w:name="Grid Table 6 Colorful Accent 1" w:uiPriority="51"/>
+    <w:lsdException w:name="Grid Table 7 Colorful Accent 1" w:uiPriority="52"/>
+    <w:lsdException w:name="Grid Table 1 Light Accent 2" w:uiPriority="46"/>
+    <w:lsdException w:name="Grid Table 2 Accent 2" w:uiPriority="47"/>
+    <w:lsdException w:name="Grid Table 3 Accent 2" w:uiPriority="48"/>
+    <w:lsdException w:name="Grid Table 4 Accent 2" w:uiPriority="49"/>
+    <w:lsdException w:name="Grid Table 5 Dark Accent 2" w:uiPriority="50"/>
+    <w:lsdException w:name="Grid Table 6 Colorful Accent 2" w:uiPriority="51"/>
+    <w:lsdException w:name="Grid Table 7 Colorful Accent 2" w:uiPriority="52"/>
+    <w:lsdException w:name="Grid Table 1 Light Accent 3" w:uiPriority="46"/>
+    <w:lsdException w:name="Grid Table 2 Accent 3" w:uiPriority="47"/>
+    <w:lsdException w:name="Grid Table 3 Accent 3" w:uiPriority="48"/>
+    <w:lsdException w:name="Grid Table 4 Accent 3" w:uiPriority="49"/>
+    <w:lsdException w:name="Grid Table 5 Dark Accent 3" w:uiPriority="50"/>
+    <w:lsdException w:name="Grid Table 6 Colorful Accent 3" w:uiPriority="51"/>
+    <w:lsdException w:name="Grid Table 7 Colorful Accent 3" w:uiPriority="52"/>
+    <w:lsdException w:name="Grid Table 1 Light Accent 4" w:uiPriority="46"/>
+    <w:lsdException w:name="Grid Table 2 Accent 4" w:uiPriority="47"/>
+    <w:lsdException w:name="Grid Table 3 Accent 4" w:uiPriority="48"/>
+    <w:lsdException w:name="Grid Table 4 Accent 4" w:uiPriority="49"/>
+    <w:lsdException w:name="Grid Table 5 Dark Accent 4" w:uiPriority="50"/>
+    <w:lsdException w:name="Grid Table 6 Colorful Accent 4" w:uiPriority="51"/>
+    <w:lsdException w:name="Grid Table 7 Colorful Accent 4" w:uiPriority="52"/>
+    <w:lsdException w:name="Grid Table 1 Light Accent 5" w:uiPriority="46"/>
+    <w:lsdException w:name="Grid Table 2 Accent 5" w:uiPriority="47"/>
+    <w:lsdException w:name="Grid Table 3 Accent 5" w:uiPriority="48"/>
+    <w:lsdException w:name="Grid Table 4 Accent 5" w:uiPriority="49"/>
+    <w:lsdException w:name="Grid Table 5 Dark Accent 5" w:uiPriority="50"/>
+    <w:lsdException w:name="Grid Table 6 Colorful Accent 5" w:uiPriority="51"/>
+    <w:lsdException w:name="Grid Table 7 Colorful Accent 5" w:uiPriority="52"/>
+    <w:lsdException w:name="Grid Table 1 Light Accent 6" w:uiPriority="46"/>
+    <w:lsdException w:name="Grid Table 2 Accent 6" w:uiPriority="47"/>
+    <w:lsdException w:name="Grid Table 3 Accent 6" w:uiPriority="48"/>
+    <w:lsdException w:name="Grid Table 4 Accent 6" w:uiPriority="49"/>
+    <w:lsdException w:name="Grid Table 5 Dark Accent 6" w:uiPriority="50"/>
+    <w:lsdException w:name="Grid Table 6 Colorful Accent 6" w:uiPriority="51"/>
+    <w:lsdException w:name="Grid Table 7 Colorful Accent 6" w:uiPriority="52"/>
+    <w:lsdException w:name="List Table 1 Light" w:uiPriority="46"/>
+    <w:lsdException w:name="List Table 2" w:uiPriority="47"/>
+    <w:lsdException w:name="List Table 3" w:uiPriority="48"/>
+    <w:lsdException w:name="List Table 4" w:uiPriority="49"/>
+    <w:lsdException w:name="List Table 5 Dark" w:uiPriority="50"/>
+    <w:lsdException w:name="List Table 6 Colorful" w:uiPriority="51"/>
+    <w:lsdException w:name="List Table 7 Colorful" w:uiPriority="52"/>
+    <w:lsdException w:name="List Table 1 Light Accent 1" w:uiPriority="46"/>
+    <w:lsdException w:name="List Table 2 Accent 1" w:uiPriority="47"/>
+    <w:lsdException w:name="List Table 3 Accent 1" w:uiPriority="48"/>
+    <w:lsdException w:name="List Table 4 Accent 1" w:uiPriority="49"/>
+    <w:lsdException w:name="List Table 5 Dark Accent 1" w:uiPriority="50"/>
+    <w:lsdException w:name="List Table 6 Colorful Accent 1" w:uiPriority="51"/>
+    <w:lsdException w:name="List Table 7 Colorful Accent 1" w:uiPriority="52"/>
+    <w:lsdException w:name="List Table 1 Light Accent 2" w:uiPriority="46"/>
+    <w:lsdException w:name="List Table 2 Accent 2" w:uiPriority="47"/>
+    <w:lsdException w:name="List Table 3 Accent 2" w:uiPriority="48"/>
+    <w:lsdException w:name="List Table 4 Accent 2" w:uiPriority="49"/>
+    <w:lsdException w:name="List Table 5 Dark Accent 2" w:uiPriority="50"/>
+    <w:lsdException w:name="List Table 6 Colorful Accent 2" w:uiPriority="51"/>
+    <w:lsdException w:name="List Table 7 Colorful Accent 2" w:uiPriority="52"/>
+    <w:lsdException w:name="List Table 1 Light Accent 3" w:uiPriority="46"/>
+    <w:lsdException w:name="List Table 2 Accent 3" w:uiPriority="47"/>
+    <w:lsdException w:name="List Table 3 Accent 3" w:uiPriority="48"/>
+    <w:lsdException w:name="List Table 4 Accent 3" w:uiPriority="49"/>
+    <w:lsdException w:name="List Table 5 Dark Accent 3" w:uiPriority="50"/>
+    <w:lsdException w:name="List Table 6 Colorful Accent 3" w:uiPriority="51"/>
+    <w:lsdException w:name="List Table 7 Colorful Accent 3" w:uiPriority="52"/>
+    <w:lsdException w:name="List Table 1 Light Accent 4" w:uiPriority="46"/>
+    <w:lsdException w:name="List Table 2 Accent 4" w:uiPriority="47"/>
+    <w:lsdException w:name="List Table 3 Accent 4" w:uiPriority="48"/>
+    <w:lsdException w:name="List Table 4 Accent 4" w:uiPriority="49"/>
+    <w:lsdException w:name="List Table 5 Dark Accent 4" w:uiPriority="50"/>
+    <w:lsdException w:name="List Table 6 Colorful Accent 4" w:uiPriority="51"/>
+    <w:lsdException w:name="List Table 7 Colorful Accent 4" w:uiPriority="52"/>
+    <w:lsdException w:name="List Table 1 Light Accent 5" w:uiPriority="46"/>
+    <w:lsdException w:name="List Table 2 Accent 5" w:uiPriority="47"/>
+    <w:lsdException w:name="List Table 3 Accent 5" w:uiPriority="48"/>
+    <w:lsdException w:name="List Table 4 Accent 5" w:uiPriority="49"/>
+    <w:lsdException w:name="List Table 5 Dark Accent 5" w:uiPriority="50"/>
+    <w:lsdException w:name="List Table 6 Colorful Accent 5" w:uiPriority="51"/>
+    <w:lsdException w:name="List Table 7 Colorful Accent 5" w:uiPriority="52"/>
+    <w:lsdException w:name="List Table 1 Light Accent 6" w:uiPriority="46"/>
+    <w:lsdException w:name="List Table 2 Accent 6" w:uiPriority="47"/>
+    <w:lsdException w:name="List Table 3 Accent 6" w:uiPriority="48"/>
+    <w:lsdException w:name="List Table 4 Accent 6" w:uiPriority="49"/>
+    <w:lsdException w:name="List Table 5 Dark Accent 6" w:uiPriority="50"/>
+    <w:lsdException w:name="List Table 6 Colorful Accent 6" w:uiPriority="51"/>
+    <w:lsdException w:name="List Table 7 Colorful Accent 6" w:uiPriority="52"/>
   </w:latentStyles>
   <w:style w:type="paragraph" w:default="1" w:styleId="Standard">
     <w:name w:val="Normal"/>
@@ -3743,4 +4014,16 @@
   <a:objectDefaults/>
   <a:extraClrSchemeLst/>
 </a:theme>
+</file>
+
+<file path=customXml/item1.xml><?xml version="1.0" encoding="utf-8"?>
+<b:Sources xmlns:b="http://schemas.openxmlformats.org/officeDocument/2006/bibliography" xmlns="http://schemas.openxmlformats.org/officeDocument/2006/bibliography" SelectedStyle="\APASixthEditionOfficeOnline.xsl" StyleName="APA" Version="6"/>
+</file>
+
+<file path=customXml/itemProps1.xml><?xml version="1.0" encoding="utf-8"?>
+<ds:datastoreItem xmlns:ds="http://schemas.openxmlformats.org/officeDocument/2006/customXml" ds:itemID="{3915C8CE-E046-48BA-A6E7-B30A38E7A828}">
+  <ds:schemaRefs>
+    <ds:schemaRef ds:uri="http://schemas.openxmlformats.org/officeDocument/2006/bibliography"/>
+  </ds:schemaRefs>
+</ds:datastoreItem>
 </file>
</xml_diff>

<commit_message>
Create New Binaries #51
</commit_message>
<xml_diff>
--- a/Documentation/CheatSheet.docx
+++ b/Documentation/CheatSheet.docx
@@ -11,6 +11,8 @@
           <w:lang w:val="en-US"/>
         </w:rPr>
       </w:pPr>
+      <w:bookmarkStart w:id="0" w:name="_GoBack"/>
+      <w:bookmarkEnd w:id="0"/>
       <w:r>
         <w:rPr>
           <w:lang w:val="en-US"/>
@@ -34,26 +36,631 @@
     </w:p>
     <w:p>
       <w:pPr>
-        <w:rPr>
-          <w:lang w:val="en-US"/>
-        </w:rPr>
-      </w:pPr>
+        <w:jc w:val="both"/>
+        <w:rPr>
+          <w:lang w:val="en-US"/>
+        </w:rPr>
+      </w:pPr>
+      <w:r>
+        <w:rPr>
+          <w:lang w:val="en-US"/>
+        </w:rPr>
+        <w:t>Version</w:t>
+      </w:r>
+      <w:r>
+        <w:rPr>
+          <w:lang w:val="en-US"/>
+        </w:rPr>
+        <w:tab/>
+        <w:t xml:space="preserve">: </w:t>
+      </w:r>
+      <w:r>
+        <w:rPr>
+          <w:lang w:val="en-US"/>
+        </w:rPr>
+        <w:t>1.2</w:t>
+      </w:r>
     </w:p>
     <w:p>
       <w:pPr>
-        <w:pStyle w:val="berschrift1"/>
-        <w:rPr>
-          <w:lang w:val="en-US"/>
-        </w:rPr>
-      </w:pPr>
-      <w:r>
-        <w:rPr>
+        <w:pBdr>
+          <w:bottom w:val="single" w:sz="6" w:space="1" w:color="auto"/>
+        </w:pBdr>
+        <w:rPr>
+          <w:lang w:val="en-US"/>
+        </w:rPr>
+      </w:pPr>
+      <w:r>
+        <w:rPr>
+          <w:lang w:val="en-US"/>
+        </w:rPr>
+        <w:t>Date</w:t>
+      </w:r>
+      <w:r>
+        <w:rPr>
+          <w:lang w:val="en-US"/>
+        </w:rPr>
+        <w:tab/>
+        <w:t xml:space="preserve">: </w:t>
+      </w:r>
+      <w:r>
+        <w:rPr>
+          <w:lang w:val="en-US"/>
+        </w:rPr>
+        <w:fldChar w:fldCharType="begin"/>
+      </w:r>
+      <w:r>
+        <w:rPr>
+          <w:lang w:val="en-US"/>
+        </w:rPr>
+        <w:instrText xml:space="preserve"> DATE  \@ "d MMMM yyyy"  \* MERGEFORMAT </w:instrText>
+      </w:r>
+      <w:r>
+        <w:rPr>
+          <w:lang w:val="en-US"/>
+        </w:rPr>
+        <w:fldChar w:fldCharType="separate"/>
+      </w:r>
+      <w:r>
+        <w:rPr>
+          <w:noProof/>
+          <w:lang w:val="en-US"/>
+        </w:rPr>
+        <w:t>13 July 2018</w:t>
+      </w:r>
+      <w:r>
+        <w:rPr>
+          <w:lang w:val="en-US"/>
+        </w:rPr>
+        <w:fldChar w:fldCharType="end"/>
+      </w:r>
+    </w:p>
+    <w:p>
+      <w:pPr>
+        <w:pBdr>
+          <w:bottom w:val="single" w:sz="6" w:space="1" w:color="auto"/>
+        </w:pBdr>
+        <w:rPr>
+          <w:lang w:val="en-US"/>
+        </w:rPr>
+      </w:pPr>
+    </w:p>
+    <w:p>
+      <w:pPr>
+        <w:rPr>
+          <w:lang w:val="en-US"/>
+        </w:rPr>
+      </w:pPr>
+    </w:p>
+    <w:p>
+      <w:pPr>
+        <w:rPr>
+          <w:lang w:val="en-US"/>
+        </w:rPr>
+      </w:pPr>
+    </w:p>
+    <w:p>
+      <w:pPr>
+        <w:rPr>
+          <w:lang w:val="en-US"/>
+        </w:rPr>
+      </w:pPr>
+    </w:p>
+    <w:sdt>
+      <w:sdtPr>
+        <w:rPr>
+          <w:rFonts w:asciiTheme="minorHAnsi" w:eastAsiaTheme="minorHAnsi" w:hAnsiTheme="minorHAnsi" w:cstheme="minorBidi"/>
+          <w:color w:val="auto"/>
+          <w:sz w:val="22"/>
+          <w:szCs w:val="22"/>
+          <w:lang w:eastAsia="en-US"/>
+        </w:rPr>
+        <w:id w:val="188186044"/>
+        <w:docPartObj>
+          <w:docPartGallery w:val="Table of Contents"/>
+          <w:docPartUnique/>
+        </w:docPartObj>
+      </w:sdtPr>
+      <w:sdtEndPr>
+        <w:rPr>
+          <w:b/>
+          <w:bCs/>
+        </w:rPr>
+      </w:sdtEndPr>
+      <w:sdtContent>
+        <w:p>
+          <w:pPr>
+            <w:pStyle w:val="Inhaltsverzeichnisberschrift"/>
+          </w:pPr>
+          <w:r>
+            <w:t>Table of content</w:t>
+          </w:r>
+        </w:p>
+        <w:p>
+          <w:pPr>
+            <w:pStyle w:val="Verzeichnis1"/>
+            <w:tabs>
+              <w:tab w:val="right" w:leader="dot" w:pos="9062"/>
+            </w:tabs>
+            <w:rPr>
+              <w:rFonts w:eastAsiaTheme="minorEastAsia"/>
+              <w:noProof/>
+              <w:lang w:eastAsia="de-DE"/>
+            </w:rPr>
+          </w:pPr>
+          <w:r>
+            <w:fldChar w:fldCharType="begin"/>
+          </w:r>
+          <w:r>
+            <w:instrText xml:space="preserve"> TOC \o "1-3" \h \z \u </w:instrText>
+          </w:r>
+          <w:r>
+            <w:fldChar w:fldCharType="separate"/>
+          </w:r>
+          <w:hyperlink w:anchor="_Toc519266695" w:history="1">
+            <w:r>
+              <w:rPr>
+                <w:rStyle w:val="Hyperlink"/>
+                <w:noProof/>
+                <w:lang w:val="en-US"/>
+              </w:rPr>
+              <w:t>Installation</w:t>
+            </w:r>
+            <w:r>
+              <w:rPr>
+                <w:noProof/>
+                <w:webHidden/>
+              </w:rPr>
+              <w:tab/>
+            </w:r>
+            <w:r>
+              <w:rPr>
+                <w:noProof/>
+                <w:webHidden/>
+              </w:rPr>
+              <w:fldChar w:fldCharType="begin"/>
+            </w:r>
+            <w:r>
+              <w:rPr>
+                <w:noProof/>
+                <w:webHidden/>
+              </w:rPr>
+              <w:instrText xml:space="preserve"> PAGEREF _Toc519266695 \h </w:instrText>
+            </w:r>
+            <w:r>
+              <w:rPr>
+                <w:noProof/>
+                <w:webHidden/>
+              </w:rPr>
+            </w:r>
+            <w:r>
+              <w:rPr>
+                <w:noProof/>
+                <w:webHidden/>
+              </w:rPr>
+              <w:fldChar w:fldCharType="separate"/>
+            </w:r>
+            <w:r>
+              <w:rPr>
+                <w:noProof/>
+                <w:webHidden/>
+              </w:rPr>
+              <w:t>2</w:t>
+            </w:r>
+            <w:r>
+              <w:rPr>
+                <w:noProof/>
+                <w:webHidden/>
+              </w:rPr>
+              <w:fldChar w:fldCharType="end"/>
+            </w:r>
+          </w:hyperlink>
+        </w:p>
+        <w:p>
+          <w:pPr>
+            <w:pStyle w:val="Verzeichnis1"/>
+            <w:tabs>
+              <w:tab w:val="right" w:leader="dot" w:pos="9062"/>
+            </w:tabs>
+            <w:rPr>
+              <w:rFonts w:eastAsiaTheme="minorEastAsia"/>
+              <w:noProof/>
+              <w:lang w:eastAsia="de-DE"/>
+            </w:rPr>
+          </w:pPr>
+          <w:hyperlink w:anchor="_Toc519266696" w:history="1">
+            <w:r>
+              <w:rPr>
+                <w:rStyle w:val="Hyperlink"/>
+                <w:noProof/>
+                <w:lang w:val="en-US"/>
+              </w:rPr>
+              <w:t>Environment Variables</w:t>
+            </w:r>
+            <w:r>
+              <w:rPr>
+                <w:noProof/>
+                <w:webHidden/>
+              </w:rPr>
+              <w:tab/>
+            </w:r>
+            <w:r>
+              <w:rPr>
+                <w:noProof/>
+                <w:webHidden/>
+              </w:rPr>
+              <w:fldChar w:fldCharType="begin"/>
+            </w:r>
+            <w:r>
+              <w:rPr>
+                <w:noProof/>
+                <w:webHidden/>
+              </w:rPr>
+              <w:instrText xml:space="preserve"> PAGEREF _Toc519266696 \h </w:instrText>
+            </w:r>
+            <w:r>
+              <w:rPr>
+                <w:noProof/>
+                <w:webHidden/>
+              </w:rPr>
+            </w:r>
+            <w:r>
+              <w:rPr>
+                <w:noProof/>
+                <w:webHidden/>
+              </w:rPr>
+              <w:fldChar w:fldCharType="separate"/>
+            </w:r>
+            <w:r>
+              <w:rPr>
+                <w:noProof/>
+                <w:webHidden/>
+              </w:rPr>
+              <w:t>2</w:t>
+            </w:r>
+            <w:r>
+              <w:rPr>
+                <w:noProof/>
+                <w:webHidden/>
+              </w:rPr>
+              <w:fldChar w:fldCharType="end"/>
+            </w:r>
+          </w:hyperlink>
+        </w:p>
+        <w:p>
+          <w:pPr>
+            <w:pStyle w:val="Verzeichnis1"/>
+            <w:tabs>
+              <w:tab w:val="right" w:leader="dot" w:pos="9062"/>
+            </w:tabs>
+            <w:rPr>
+              <w:rFonts w:eastAsiaTheme="minorEastAsia"/>
+              <w:noProof/>
+              <w:lang w:eastAsia="de-DE"/>
+            </w:rPr>
+          </w:pPr>
+          <w:hyperlink w:anchor="_Toc519266697" w:history="1">
+            <w:r>
+              <w:rPr>
+                <w:rStyle w:val="Hyperlink"/>
+                <w:noProof/>
+                <w:lang w:val="en-US"/>
+              </w:rPr>
+              <w:t>Configuration Settings</w:t>
+            </w:r>
+            <w:r>
+              <w:rPr>
+                <w:noProof/>
+                <w:webHidden/>
+              </w:rPr>
+              <w:tab/>
+            </w:r>
+            <w:r>
+              <w:rPr>
+                <w:noProof/>
+                <w:webHidden/>
+              </w:rPr>
+              <w:fldChar w:fldCharType="begin"/>
+            </w:r>
+            <w:r>
+              <w:rPr>
+                <w:noProof/>
+                <w:webHidden/>
+              </w:rPr>
+              <w:instrText xml:space="preserve"> PAGEREF _Toc519266697 \h </w:instrText>
+            </w:r>
+            <w:r>
+              <w:rPr>
+                <w:noProof/>
+                <w:webHidden/>
+              </w:rPr>
+            </w:r>
+            <w:r>
+              <w:rPr>
+                <w:noProof/>
+                <w:webHidden/>
+              </w:rPr>
+              <w:fldChar w:fldCharType="separate"/>
+            </w:r>
+            <w:r>
+              <w:rPr>
+                <w:noProof/>
+                <w:webHidden/>
+              </w:rPr>
+              <w:t>2</w:t>
+            </w:r>
+            <w:r>
+              <w:rPr>
+                <w:noProof/>
+                <w:webHidden/>
+              </w:rPr>
+              <w:fldChar w:fldCharType="end"/>
+            </w:r>
+          </w:hyperlink>
+        </w:p>
+        <w:p>
+          <w:pPr>
+            <w:pStyle w:val="Verzeichnis1"/>
+            <w:tabs>
+              <w:tab w:val="right" w:leader="dot" w:pos="9062"/>
+            </w:tabs>
+            <w:rPr>
+              <w:rFonts w:eastAsiaTheme="minorEastAsia"/>
+              <w:noProof/>
+              <w:lang w:eastAsia="de-DE"/>
+            </w:rPr>
+          </w:pPr>
+          <w:hyperlink w:anchor="_Toc519266698" w:history="1">
+            <w:r>
+              <w:rPr>
+                <w:rStyle w:val="Hyperlink"/>
+                <w:noProof/>
+                <w:lang w:val="en-US"/>
+              </w:rPr>
+              <w:t>Starting</w:t>
+            </w:r>
+            <w:r>
+              <w:rPr>
+                <w:noProof/>
+                <w:webHidden/>
+              </w:rPr>
+              <w:tab/>
+            </w:r>
+            <w:r>
+              <w:rPr>
+                <w:noProof/>
+                <w:webHidden/>
+              </w:rPr>
+              <w:fldChar w:fldCharType="begin"/>
+            </w:r>
+            <w:r>
+              <w:rPr>
+                <w:noProof/>
+                <w:webHidden/>
+              </w:rPr>
+              <w:instrText xml:space="preserve"> PAGEREF _Toc519266698 \h </w:instrText>
+            </w:r>
+            <w:r>
+              <w:rPr>
+                <w:noProof/>
+                <w:webHidden/>
+              </w:rPr>
+            </w:r>
+            <w:r>
+              <w:rPr>
+                <w:noProof/>
+                <w:webHidden/>
+              </w:rPr>
+              <w:fldChar w:fldCharType="separate"/>
+            </w:r>
+            <w:r>
+              <w:rPr>
+                <w:noProof/>
+                <w:webHidden/>
+              </w:rPr>
+              <w:t>3</w:t>
+            </w:r>
+            <w:r>
+              <w:rPr>
+                <w:noProof/>
+                <w:webHidden/>
+              </w:rPr>
+              <w:fldChar w:fldCharType="end"/>
+            </w:r>
+          </w:hyperlink>
+        </w:p>
+        <w:p>
+          <w:pPr>
+            <w:pStyle w:val="Verzeichnis1"/>
+            <w:tabs>
+              <w:tab w:val="right" w:leader="dot" w:pos="9062"/>
+            </w:tabs>
+            <w:rPr>
+              <w:rFonts w:eastAsiaTheme="minorEastAsia"/>
+              <w:noProof/>
+              <w:lang w:eastAsia="de-DE"/>
+            </w:rPr>
+          </w:pPr>
+          <w:hyperlink w:anchor="_Toc519266699" w:history="1">
+            <w:r>
+              <w:rPr>
+                <w:rStyle w:val="Hyperlink"/>
+                <w:noProof/>
+                <w:lang w:val="en-US"/>
+              </w:rPr>
+              <w:t>Stopping</w:t>
+            </w:r>
+            <w:r>
+              <w:rPr>
+                <w:noProof/>
+                <w:webHidden/>
+              </w:rPr>
+              <w:tab/>
+            </w:r>
+            <w:r>
+              <w:rPr>
+                <w:noProof/>
+                <w:webHidden/>
+              </w:rPr>
+              <w:fldChar w:fldCharType="begin"/>
+            </w:r>
+            <w:r>
+              <w:rPr>
+                <w:noProof/>
+                <w:webHidden/>
+              </w:rPr>
+              <w:instrText xml:space="preserve"> PAGEREF _Toc519266699 \h </w:instrText>
+            </w:r>
+            <w:r>
+              <w:rPr>
+                <w:noProof/>
+                <w:webHidden/>
+              </w:rPr>
+            </w:r>
+            <w:r>
+              <w:rPr>
+                <w:noProof/>
+                <w:webHidden/>
+              </w:rPr>
+              <w:fldChar w:fldCharType="separate"/>
+            </w:r>
+            <w:r>
+              <w:rPr>
+                <w:noProof/>
+                <w:webHidden/>
+              </w:rPr>
+              <w:t>3</w:t>
+            </w:r>
+            <w:r>
+              <w:rPr>
+                <w:noProof/>
+                <w:webHidden/>
+              </w:rPr>
+              <w:fldChar w:fldCharType="end"/>
+            </w:r>
+          </w:hyperlink>
+        </w:p>
+        <w:p>
+          <w:pPr>
+            <w:pStyle w:val="Verzeichnis1"/>
+            <w:tabs>
+              <w:tab w:val="right" w:leader="dot" w:pos="9062"/>
+            </w:tabs>
+            <w:rPr>
+              <w:rFonts w:eastAsiaTheme="minorEastAsia"/>
+              <w:noProof/>
+              <w:lang w:eastAsia="de-DE"/>
+            </w:rPr>
+          </w:pPr>
+          <w:hyperlink w:anchor="_Toc519266700" w:history="1">
+            <w:r>
+              <w:rPr>
+                <w:rStyle w:val="Hyperlink"/>
+                <w:noProof/>
+                <w:lang w:val="en-US"/>
+              </w:rPr>
+              <w:t>HotKeys</w:t>
+            </w:r>
+            <w:r>
+              <w:rPr>
+                <w:noProof/>
+                <w:webHidden/>
+              </w:rPr>
+              <w:tab/>
+            </w:r>
+            <w:r>
+              <w:rPr>
+                <w:noProof/>
+                <w:webHidden/>
+              </w:rPr>
+              <w:fldChar w:fldCharType="begin"/>
+            </w:r>
+            <w:r>
+              <w:rPr>
+                <w:noProof/>
+                <w:webHidden/>
+              </w:rPr>
+              <w:instrText xml:space="preserve"> PAGEREF _Toc519266700 \h </w:instrText>
+            </w:r>
+            <w:r>
+              <w:rPr>
+                <w:noProof/>
+                <w:webHidden/>
+              </w:rPr>
+            </w:r>
+            <w:r>
+              <w:rPr>
+                <w:noProof/>
+                <w:webHidden/>
+              </w:rPr>
+              <w:fldChar w:fldCharType="separate"/>
+            </w:r>
+            <w:r>
+              <w:rPr>
+                <w:noProof/>
+                <w:webHidden/>
+              </w:rPr>
+              <w:t>4</w:t>
+            </w:r>
+            <w:r>
+              <w:rPr>
+                <w:noProof/>
+                <w:webHidden/>
+              </w:rPr>
+              <w:fldChar w:fldCharType="end"/>
+            </w:r>
+          </w:hyperlink>
+        </w:p>
+        <w:p>
+          <w:r>
+            <w:rPr>
+              <w:b/>
+              <w:bCs/>
+            </w:rPr>
+            <w:fldChar w:fldCharType="end"/>
+          </w:r>
+        </w:p>
+      </w:sdtContent>
+    </w:sdt>
+    <w:p>
+      <w:pPr>
+        <w:rPr>
+          <w:rFonts w:ascii="Times New Roman" w:eastAsia="Times New Roman" w:hAnsi="Times New Roman" w:cs="Times New Roman"/>
+          <w:b/>
+          <w:bCs/>
+          <w:kern w:val="36"/>
           <w:sz w:val="36"/>
           <w:szCs w:val="36"/>
-          <w:lang w:val="en-US"/>
-        </w:rPr>
+          <w:lang w:val="en-US" w:eastAsia="de-DE"/>
+        </w:rPr>
+      </w:pPr>
+      <w:r>
+        <w:rPr>
+          <w:sz w:val="36"/>
+          <w:szCs w:val="36"/>
+          <w:lang w:val="en-US"/>
+        </w:rPr>
+        <w:br w:type="page"/>
+      </w:r>
+    </w:p>
+    <w:p>
+      <w:pPr>
+        <w:pStyle w:val="berschrift1"/>
+        <w:rPr>
+          <w:lang w:val="en-US"/>
+        </w:rPr>
+      </w:pPr>
+      <w:bookmarkStart w:id="1" w:name="_Toc519266695"/>
+      <w:r>
+        <w:rPr>
+          <w:sz w:val="36"/>
+          <w:szCs w:val="36"/>
+          <w:lang w:val="en-US"/>
+        </w:rPr>
+        <w:lastRenderedPageBreak/>
         <w:t>Installation</w:t>
       </w:r>
+      <w:bookmarkEnd w:id="1"/>
     </w:p>
     <w:p>
       <w:pPr>
@@ -273,6 +880,7 @@
           <w:lang w:val="en-US"/>
         </w:rPr>
       </w:pPr>
+      <w:bookmarkStart w:id="2" w:name="_Toc519266696"/>
       <w:r>
         <w:rPr>
           <w:sz w:val="36"/>
@@ -281,6 +889,7 @@
         </w:rPr>
         <w:t>Environment Variables</w:t>
       </w:r>
+      <w:bookmarkEnd w:id="2"/>
     </w:p>
     <w:p>
       <w:pPr>
@@ -362,6 +971,7 @@
           <w:lang w:val="en-US"/>
         </w:rPr>
       </w:pPr>
+      <w:bookmarkStart w:id="3" w:name="_Toc519266697"/>
       <w:r>
         <w:rPr>
           <w:sz w:val="36"/>
@@ -386,6 +996,7 @@
         </w:rPr>
         <w:t>Settings</w:t>
       </w:r>
+      <w:bookmarkEnd w:id="3"/>
     </w:p>
     <w:p>
       <w:pPr>
@@ -788,7 +1399,6 @@
               <w:rPr>
                 <w:lang w:val="en-US"/>
               </w:rPr>
-              <w:lastRenderedPageBreak/>
               <w:t>UDPPortReceiving</w:t>
             </w:r>
           </w:p>
@@ -1149,6 +1759,7 @@
           <w:lang w:val="en-US"/>
         </w:rPr>
       </w:pPr>
+      <w:bookmarkStart w:id="4" w:name="_Toc519266698"/>
       <w:r>
         <w:rPr>
           <w:sz w:val="36"/>
@@ -1157,6 +1768,7 @@
         </w:rPr>
         <w:t>Starting</w:t>
       </w:r>
+      <w:bookmarkEnd w:id="4"/>
     </w:p>
     <w:p>
       <w:pPr>
@@ -1235,6 +1847,7 @@
           <w:lang w:val="en-US"/>
         </w:rPr>
       </w:pPr>
+      <w:bookmarkStart w:id="5" w:name="_Toc519266699"/>
       <w:r>
         <w:rPr>
           <w:sz w:val="36"/>
@@ -1243,6 +1856,7 @@
         </w:rPr>
         <w:t>Stopping</w:t>
       </w:r>
+      <w:bookmarkEnd w:id="5"/>
     </w:p>
     <w:p>
       <w:pPr>
@@ -1376,11 +1990,14 @@
     </w:p>
     <w:p>
       <w:pPr>
-        <w:pStyle w:val="berschrift1"/>
-        <w:rPr>
+        <w:rPr>
+          <w:rFonts w:ascii="Times New Roman" w:eastAsia="Times New Roman" w:hAnsi="Times New Roman" w:cs="Times New Roman"/>
+          <w:b/>
+          <w:bCs/>
+          <w:kern w:val="36"/>
           <w:sz w:val="36"/>
           <w:szCs w:val="36"/>
-          <w:lang w:val="en-US"/>
+          <w:lang w:val="en-US" w:eastAsia="de-DE"/>
         </w:rPr>
       </w:pPr>
       <w:r>
@@ -1389,8 +2006,29 @@
           <w:szCs w:val="36"/>
           <w:lang w:val="en-US"/>
         </w:rPr>
+        <w:br w:type="page"/>
+      </w:r>
+    </w:p>
+    <w:p>
+      <w:pPr>
+        <w:pStyle w:val="berschrift1"/>
+        <w:rPr>
+          <w:sz w:val="36"/>
+          <w:szCs w:val="36"/>
+          <w:lang w:val="en-US"/>
+        </w:rPr>
+      </w:pPr>
+      <w:bookmarkStart w:id="6" w:name="_Toc519266700"/>
+      <w:r>
+        <w:rPr>
+          <w:sz w:val="36"/>
+          <w:szCs w:val="36"/>
+          <w:lang w:val="en-US"/>
+        </w:rPr>
+        <w:lastRenderedPageBreak/>
         <w:t>HotKeys</w:t>
       </w:r>
+      <w:bookmarkEnd w:id="6"/>
     </w:p>
     <w:p>
       <w:pPr>
@@ -2604,6 +3242,68 @@
           </w:p>
         </w:tc>
       </w:tr>
+      <w:tr>
+        <w:tc>
+          <w:tcPr>
+            <w:cnfStyle w:val="001000000000" w:firstRow="0" w:lastRow="0" w:firstColumn="1" w:lastColumn="0" w:oddVBand="0" w:evenVBand="0" w:oddHBand="0" w:evenHBand="0" w:firstRowFirstColumn="0" w:firstRowLastColumn="0" w:lastRowFirstColumn="0" w:lastRowLastColumn="0"/>
+            <w:tcW w:w="1906" w:type="dxa"/>
+            <w:vAlign w:val="center"/>
+          </w:tcPr>
+          <w:p>
+            <w:pPr>
+              <w:rPr>
+                <w:lang w:val="en-US"/>
+              </w:rPr>
+            </w:pPr>
+            <w:r>
+              <w:rPr>
+                <w:lang w:val="en-US"/>
+              </w:rPr>
+              <w:t>STRG+Q</w:t>
+            </w:r>
+          </w:p>
+        </w:tc>
+        <w:tc>
+          <w:tcPr>
+            <w:tcW w:w="2880" w:type="dxa"/>
+            <w:vAlign w:val="center"/>
+          </w:tcPr>
+          <w:p>
+            <w:pPr>
+              <w:cnfStyle w:val="000000000000" w:firstRow="0" w:lastRow="0" w:firstColumn="0" w:lastColumn="0" w:oddVBand="0" w:evenVBand="0" w:oddHBand="0" w:evenHBand="0" w:firstRowFirstColumn="0" w:firstRowLastColumn="0" w:lastRowFirstColumn="0" w:lastRowLastColumn="0"/>
+              <w:rPr>
+                <w:lang w:val="en-US"/>
+              </w:rPr>
+            </w:pPr>
+            <w:r>
+              <w:rPr>
+                <w:lang w:val="en-US"/>
+              </w:rPr>
+              <w:t>RFDeviceQRCode</w:t>
+            </w:r>
+          </w:p>
+        </w:tc>
+        <w:tc>
+          <w:tcPr>
+            <w:tcW w:w="4536" w:type="dxa"/>
+            <w:vAlign w:val="center"/>
+          </w:tcPr>
+          <w:p>
+            <w:pPr>
+              <w:cnfStyle w:val="000000000000" w:firstRow="0" w:lastRow="0" w:firstColumn="0" w:lastColumn="0" w:oddVBand="0" w:evenVBand="0" w:oddHBand="0" w:evenHBand="0" w:firstRowFirstColumn="0" w:firstRowLastColumn="0" w:lastRowFirstColumn="0" w:lastRowLastColumn="0"/>
+              <w:rPr>
+                <w:lang w:val="en-US"/>
+              </w:rPr>
+            </w:pPr>
+            <w:r>
+              <w:rPr>
+                <w:lang w:val="en-US"/>
+              </w:rPr>
+              <w:t>Show a QRCode from the current RFDevice Location.</w:t>
+            </w:r>
+          </w:p>
+        </w:tc>
+      </w:tr>
     </w:tbl>
     <w:p>
       <w:pPr>
@@ -2618,8 +3318,6 @@
           <w:lang w:val="en-US"/>
         </w:rPr>
       </w:pPr>
-      <w:bookmarkStart w:id="0" w:name="_GoBack"/>
-      <w:bookmarkEnd w:id="0"/>
     </w:p>
     <w:sectPr>
       <w:pgSz w:w="11906" w:h="16838"/>
@@ -3728,6 +4426,70 @@
       </w:tcPr>
     </w:tblStylePr>
   </w:style>
+  <w:style w:type="paragraph" w:styleId="NurText">
+    <w:name w:val="Plain Text"/>
+    <w:basedOn w:val="Standard"/>
+    <w:link w:val="NurTextZchn"/>
+    <w:uiPriority w:val="99"/>
+    <w:unhideWhenUsed/>
+    <w:rsid w:val="00260A84"/>
+    <w:pPr>
+      <w:spacing w:after="0" w:line="240" w:lineRule="auto"/>
+    </w:pPr>
+    <w:rPr>
+      <w:rFonts w:ascii="Consolas" w:hAnsi="Consolas"/>
+      <w:sz w:val="21"/>
+      <w:szCs w:val="21"/>
+    </w:rPr>
+  </w:style>
+  <w:style w:type="character" w:customStyle="1" w:styleId="NurTextZchn">
+    <w:name w:val="Nur Text Zchn"/>
+    <w:basedOn w:val="Absatz-Standardschriftart"/>
+    <w:link w:val="NurText"/>
+    <w:uiPriority w:val="99"/>
+    <w:rsid w:val="00260A84"/>
+    <w:rPr>
+      <w:rFonts w:ascii="Consolas" w:hAnsi="Consolas"/>
+      <w:sz w:val="21"/>
+      <w:szCs w:val="21"/>
+    </w:rPr>
+  </w:style>
+  <w:style w:type="paragraph" w:styleId="Inhaltsverzeichnisberschrift">
+    <w:name w:val="TOC Heading"/>
+    <w:basedOn w:val="berschrift1"/>
+    <w:next w:val="Standard"/>
+    <w:uiPriority w:val="39"/>
+    <w:unhideWhenUsed/>
+    <w:qFormat/>
+    <w:rsid w:val="00624978"/>
+    <w:pPr>
+      <w:keepNext/>
+      <w:keepLines/>
+      <w:spacing w:before="240" w:beforeAutospacing="0" w:after="0" w:afterAutospacing="0" w:line="259" w:lineRule="auto"/>
+      <w:outlineLvl w:val="9"/>
+    </w:pPr>
+    <w:rPr>
+      <w:rFonts w:asciiTheme="majorHAnsi" w:eastAsiaTheme="majorEastAsia" w:hAnsiTheme="majorHAnsi" w:cstheme="majorBidi"/>
+      <w:b w:val="0"/>
+      <w:bCs w:val="0"/>
+      <w:color w:val="365F91" w:themeColor="accent1" w:themeShade="BF"/>
+      <w:kern w:val="0"/>
+      <w:sz w:val="32"/>
+      <w:szCs w:val="32"/>
+    </w:rPr>
+  </w:style>
+  <w:style w:type="paragraph" w:styleId="Verzeichnis1">
+    <w:name w:val="toc 1"/>
+    <w:basedOn w:val="Standard"/>
+    <w:next w:val="Standard"/>
+    <w:autoRedefine/>
+    <w:uiPriority w:val="39"/>
+    <w:unhideWhenUsed/>
+    <w:rsid w:val="00624978"/>
+    <w:pPr>
+      <w:spacing w:after="100"/>
+    </w:pPr>
+  </w:style>
 </w:styles>
 </file>
 
@@ -4021,7 +4783,7 @@
 </file>
 
 <file path=customXml/itemProps1.xml><?xml version="1.0" encoding="utf-8"?>
-<ds:datastoreItem xmlns:ds="http://schemas.openxmlformats.org/officeDocument/2006/customXml" ds:itemID="{3915C8CE-E046-48BA-A6E7-B30A38E7A828}">
+<ds:datastoreItem xmlns:ds="http://schemas.openxmlformats.org/officeDocument/2006/customXml" ds:itemID="{608CB548-6240-414E-86EA-1449A3505298}">
   <ds:schemaRefs>
     <ds:schemaRef ds:uri="http://schemas.openxmlformats.org/officeDocument/2006/bibliography"/>
   </ds:schemaRefs>

</xml_diff>

<commit_message>
Create An Settings Dialog #36
</commit_message>
<xml_diff>
--- a/Documentation/CheatSheet.docx
+++ b/Documentation/CheatSheet.docx
@@ -106,7 +106,7 @@
           <w:noProof/>
           <w:lang w:val="en-US"/>
         </w:rPr>
-        <w:t>14 July 2018</w:t>
+        <w:t>15 July 2018</w:t>
       </w:r>
       <w:r>
         <w:rPr>
@@ -4783,7 +4783,7 @@
 </file>
 
 <file path=customXml/itemProps1.xml><?xml version="1.0" encoding="utf-8"?>
-<ds:datastoreItem xmlns:ds="http://schemas.openxmlformats.org/officeDocument/2006/customXml" ds:itemID="{CAF44BCE-3729-4979-93C7-6DDBF933175E}">
+<ds:datastoreItem xmlns:ds="http://schemas.openxmlformats.org/officeDocument/2006/customXml" ds:itemID="{1047075F-64E7-4DCC-83E7-20B8573BCA87}">
   <ds:schemaRefs>
     <ds:schemaRef ds:uri="http://schemas.openxmlformats.org/officeDocument/2006/bibliography"/>
   </ds:schemaRefs>

</xml_diff>

<commit_message>
Store The Last MapType In Settings #95
</commit_message>
<xml_diff>
--- a/Documentation/CheatSheet.docx
+++ b/Documentation/CheatSheet.docx
@@ -106,7 +106,7 @@
           <w:noProof/>
           <w:lang w:val="en-US"/>
         </w:rPr>
-        <w:t>17 July 2018</w:t>
+        <w:t>21 July 2018</w:t>
       </w:r>
       <w:r>
         <w:rPr>
@@ -4783,7 +4783,7 @@
 </file>
 
 <file path=customXml/itemProps1.xml><?xml version="1.0" encoding="utf-8"?>
-<ds:datastoreItem xmlns:ds="http://schemas.openxmlformats.org/officeDocument/2006/customXml" ds:itemID="{E869698E-9480-4782-8DBD-806ED5EF1792}">
+<ds:datastoreItem xmlns:ds="http://schemas.openxmlformats.org/officeDocument/2006/customXml" ds:itemID="{30216006-F8CC-4BAC-B386-E9546487596A}">
   <ds:schemaRefs>
     <ds:schemaRef ds:uri="http://schemas.openxmlformats.org/officeDocument/2006/bibliography"/>
   </ds:schemaRefs>

</xml_diff>

<commit_message>
Implement Device Selection #55
</commit_message>
<xml_diff>
--- a/Documentation/CheatSheet.docx
+++ b/Documentation/CheatSheet.docx
@@ -106,7 +106,7 @@
           <w:noProof/>
           <w:lang w:val="en-US"/>
         </w:rPr>
-        <w:t>21 July 2018</w:t>
+        <w:t>22 July 2018</w:t>
       </w:r>
       <w:r>
         <w:rPr>
@@ -4783,7 +4783,7 @@
 </file>
 
 <file path=customXml/itemProps1.xml><?xml version="1.0" encoding="utf-8"?>
-<ds:datastoreItem xmlns:ds="http://schemas.openxmlformats.org/officeDocument/2006/customXml" ds:itemID="{30216006-F8CC-4BAC-B386-E9546487596A}">
+<ds:datastoreItem xmlns:ds="http://schemas.openxmlformats.org/officeDocument/2006/customXml" ds:itemID="{B26F6133-767F-48D2-B9F0-87F05E17E536}">
   <ds:schemaRefs>
     <ds:schemaRef ds:uri="http://schemas.openxmlformats.org/officeDocument/2006/bibliography"/>
   </ds:schemaRefs>

</xml_diff>

<commit_message>
Is It Useful To Display ManMade Objects On The Map #89
</commit_message>
<xml_diff>
--- a/Documentation/CheatSheet.docx
+++ b/Documentation/CheatSheet.docx
@@ -106,7 +106,7 @@
           <w:noProof/>
           <w:lang w:val="en-US"/>
         </w:rPr>
-        <w:t>22 July 2018</w:t>
+        <w:t>26 July 2018</w:t>
       </w:r>
       <w:r>
         <w:rPr>
@@ -4783,7 +4783,7 @@
 </file>
 
 <file path=customXml/itemProps1.xml><?xml version="1.0" encoding="utf-8"?>
-<ds:datastoreItem xmlns:ds="http://schemas.openxmlformats.org/officeDocument/2006/customXml" ds:itemID="{B26F6133-767F-48D2-B9F0-87F05E17E536}">
+<ds:datastoreItem xmlns:ds="http://schemas.openxmlformats.org/officeDocument/2006/customXml" ds:itemID="{15C7CE6C-92EF-4B7E-842A-4AD686A018A6}">
   <ds:schemaRefs>
     <ds:schemaRef ds:uri="http://schemas.openxmlformats.org/officeDocument/2006/bibliography"/>
   </ds:schemaRefs>

</xml_diff>

<commit_message>
General Refactoring For Code Quality And Future Development #40
</commit_message>
<xml_diff>
--- a/Documentation/CheatSheet.docx
+++ b/Documentation/CheatSheet.docx
@@ -106,7 +106,7 @@
           <w:noProof/>
           <w:lang w:val="en-US"/>
         </w:rPr>
-        <w:t>26 July 2018</w:t>
+        <w:t>27 July 2018</w:t>
       </w:r>
       <w:r>
         <w:rPr>
@@ -4783,7 +4783,7 @@
 </file>
 
 <file path=customXml/itemProps1.xml><?xml version="1.0" encoding="utf-8"?>
-<ds:datastoreItem xmlns:ds="http://schemas.openxmlformats.org/officeDocument/2006/customXml" ds:itemID="{15C7CE6C-92EF-4B7E-842A-4AD686A018A6}">
+<ds:datastoreItem xmlns:ds="http://schemas.openxmlformats.org/officeDocument/2006/customXml" ds:itemID="{568840C3-670E-45A0-8295-93F3BB0B9E62}">
   <ds:schemaRefs>
     <ds:schemaRef ds:uri="http://schemas.openxmlformats.org/officeDocument/2006/bibliography"/>
   </ds:schemaRefs>

</xml_diff>

<commit_message>
Create A Sync Mode Between Map And DataGrid #102
</commit_message>
<xml_diff>
--- a/Documentation/CheatSheet.docx
+++ b/Documentation/CheatSheet.docx
@@ -2877,24 +2877,60 @@
         <w:tc>
           <w:tcPr>
             <w:cnfStyle w:val="001000000000" w:firstRow="0" w:lastRow="0" w:firstColumn="1" w:lastColumn="0" w:oddVBand="0" w:evenVBand="0" w:oddHBand="0" w:evenHBand="0" w:firstRowFirstColumn="0" w:firstRowLastColumn="0" w:lastRowFirstColumn="0" w:lastRowLastColumn="0"/>
-            <w:tcW w:w="9322" w:type="dxa"/>
-            <w:gridSpan w:val="3"/>
-            <w:shd w:val="clear" w:color="auto" w:fill="C6D9F1" w:themeFill="text2" w:themeFillTint="33"/>
-            <w:vAlign w:val="center"/>
-          </w:tcPr>
-          <w:p>
-            <w:pPr>
-              <w:rPr>
-                <w:i/>
-                <w:lang w:val="en-US"/>
-              </w:rPr>
-            </w:pPr>
-            <w:r>
-              <w:rPr>
-                <w:i/>
-                <w:lang w:val="en-US"/>
-              </w:rPr>
-              <w:t>Tools</w:t>
+            <w:tcW w:w="1906" w:type="dxa"/>
+            <w:vAlign w:val="center"/>
+          </w:tcPr>
+          <w:p>
+            <w:pPr>
+              <w:rPr>
+                <w:lang w:val="en-US"/>
+              </w:rPr>
+            </w:pPr>
+            <w:r>
+              <w:rPr>
+                <w:lang w:val="en-US"/>
+              </w:rPr>
+              <w:t>STRG+M</w:t>
+            </w:r>
+          </w:p>
+        </w:tc>
+        <w:tc>
+          <w:tcPr>
+            <w:tcW w:w="2880" w:type="dxa"/>
+            <w:vAlign w:val="center"/>
+          </w:tcPr>
+          <w:p>
+            <w:pPr>
+              <w:cnfStyle w:val="000000100000" w:firstRow="0" w:lastRow="0" w:firstColumn="0" w:lastColumn="0" w:oddVBand="0" w:evenVBand="0" w:oddHBand="1" w:evenHBand="0" w:firstRowFirstColumn="0" w:firstRowLastColumn="0" w:lastRowFirstColumn="0" w:lastRowLastColumn="0"/>
+              <w:rPr>
+                <w:lang w:val="en-US"/>
+              </w:rPr>
+            </w:pPr>
+            <w:r>
+              <w:rPr>
+                <w:lang w:val="en-US"/>
+              </w:rPr>
+              <w:t>MoveRFDevice</w:t>
+            </w:r>
+          </w:p>
+        </w:tc>
+        <w:tc>
+          <w:tcPr>
+            <w:tcW w:w="4536" w:type="dxa"/>
+            <w:vAlign w:val="center"/>
+          </w:tcPr>
+          <w:p>
+            <w:pPr>
+              <w:cnfStyle w:val="000000100000" w:firstRow="0" w:lastRow="0" w:firstColumn="0" w:lastColumn="0" w:oddVBand="0" w:evenVBand="0" w:oddHBand="1" w:evenHBand="0" w:firstRowFirstColumn="0" w:firstRowLastColumn="0" w:lastRowFirstColumn="0" w:lastRowLastColumn="0"/>
+              <w:rPr>
+                <w:lang w:val="en-US"/>
+              </w:rPr>
+            </w:pPr>
+            <w:r>
+              <w:rPr>
+                <w:lang w:val="en-US"/>
+              </w:rPr>
+              <w:t>Toggle the moving mode from the RFDevices’s.</w:t>
             </w:r>
           </w:p>
         </w:tc>
@@ -2916,29 +2952,7 @@
               <w:rPr>
                 <w:lang w:val="en-US"/>
               </w:rPr>
-              <w:t>F9</w:t>
-            </w:r>
-          </w:p>
-          <w:p>
-            <w:pPr>
-              <w:rPr>
-                <w:b w:val="0"/>
-                <w:lang w:val="en-US"/>
-              </w:rPr>
-            </w:pPr>
-            <w:r>
-              <w:rPr>
-                <w:b w:val="0"/>
-                <w:lang w:val="en-US"/>
-              </w:rPr>
-              <w:t>STRG</w:t>
-            </w:r>
-            <w:r>
-              <w:rPr>
-                <w:b w:val="0"/>
-                <w:lang w:val="en-US"/>
-              </w:rPr>
-              <w:t>+Z</w:t>
+              <w:t>STRG+Q</w:t>
             </w:r>
           </w:p>
         </w:tc>
@@ -2958,7 +2972,7 @@
               <w:rPr>
                 <w:lang w:val="en-US"/>
               </w:rPr>
-              <w:t>ZoomToRFDevice</w:t>
+              <w:t>RFDeviceQRCode</w:t>
             </w:r>
           </w:p>
         </w:tc>
@@ -2978,7 +2992,7 @@
               <w:rPr>
                 <w:lang w:val="en-US"/>
               </w:rPr>
-              <w:t>Zoom to the selected RFDevice.</w:t>
+              <w:t>Show a QRCode from the current RFDevice Location.</w:t>
             </w:r>
           </w:p>
         </w:tc>
@@ -2990,75 +3004,24 @@
         <w:tc>
           <w:tcPr>
             <w:cnfStyle w:val="001000000000" w:firstRow="0" w:lastRow="0" w:firstColumn="1" w:lastColumn="0" w:oddVBand="0" w:evenVBand="0" w:oddHBand="0" w:evenHBand="0" w:firstRowFirstColumn="0" w:firstRowLastColumn="0" w:lastRowFirstColumn="0" w:lastRowLastColumn="0"/>
-            <w:tcW w:w="1906" w:type="dxa"/>
-            <w:vAlign w:val="center"/>
-          </w:tcPr>
-          <w:p>
-            <w:pPr>
-              <w:rPr>
-                <w:lang w:val="en-US"/>
-              </w:rPr>
-            </w:pPr>
-            <w:r>
-              <w:rPr>
-                <w:lang w:val="en-US"/>
-              </w:rPr>
-              <w:t>F10</w:t>
-            </w:r>
-          </w:p>
-          <w:p>
-            <w:pPr>
-              <w:rPr>
-                <w:b w:val="0"/>
-                <w:lang w:val="en-US"/>
-              </w:rPr>
-            </w:pPr>
-            <w:r>
-              <w:rPr>
-                <w:b w:val="0"/>
-                <w:lang w:val="en-US"/>
-              </w:rPr>
-              <w:t>STRG+T</w:t>
-            </w:r>
-          </w:p>
-        </w:tc>
-        <w:tc>
-          <w:tcPr>
-            <w:tcW w:w="2880" w:type="dxa"/>
-            <w:vAlign w:val="center"/>
-          </w:tcPr>
-          <w:p>
-            <w:pPr>
-              <w:cnfStyle w:val="000000100000" w:firstRow="0" w:lastRow="0" w:firstColumn="0" w:lastColumn="0" w:oddVBand="0" w:evenVBand="0" w:oddHBand="1" w:evenHBand="0" w:firstRowFirstColumn="0" w:firstRowLastColumn="0" w:lastRowFirstColumn="0" w:lastRowLastColumn="0"/>
-              <w:rPr>
-                <w:lang w:val="en-US"/>
-              </w:rPr>
-            </w:pPr>
-            <w:r>
-              <w:rPr>
-                <w:lang w:val="en-US"/>
-              </w:rPr>
-              <w:t>CreateScreenshot</w:t>
-            </w:r>
-          </w:p>
-        </w:tc>
-        <w:tc>
-          <w:tcPr>
-            <w:tcW w:w="4536" w:type="dxa"/>
-            <w:vAlign w:val="center"/>
-          </w:tcPr>
-          <w:p>
-            <w:pPr>
-              <w:cnfStyle w:val="000000100000" w:firstRow="0" w:lastRow="0" w:firstColumn="0" w:lastColumn="0" w:oddVBand="0" w:evenVBand="0" w:oddHBand="1" w:evenHBand="0" w:firstRowFirstColumn="0" w:firstRowLastColumn="0" w:lastRowFirstColumn="0" w:lastRowLastColumn="0"/>
-              <w:rPr>
-                <w:lang w:val="en-US"/>
-              </w:rPr>
-            </w:pPr>
-            <w:r>
-              <w:rPr>
-                <w:lang w:val="en-US"/>
-              </w:rPr>
-              <w:t>Create a screenshot from the map with the current viewport.</w:t>
+            <w:tcW w:w="9322" w:type="dxa"/>
+            <w:gridSpan w:val="3"/>
+            <w:shd w:val="clear" w:color="auto" w:fill="C6D9F1" w:themeFill="text2" w:themeFillTint="33"/>
+            <w:vAlign w:val="center"/>
+          </w:tcPr>
+          <w:p>
+            <w:pPr>
+              <w:rPr>
+                <w:i/>
+                <w:lang w:val="en-US"/>
+              </w:rPr>
+            </w:pPr>
+            <w:r>
+              <w:rPr>
+                <w:i/>
+                <w:lang w:val="en-US"/>
+              </w:rPr>
+              <w:t>Tools</w:t>
             </w:r>
           </w:p>
         </w:tc>
@@ -3073,33 +3036,36 @@
           <w:p>
             <w:pPr>
               <w:rPr>
-                <w:color w:val="A6A6A6" w:themeColor="background1" w:themeShade="A6"/>
-                <w:lang w:val="en-US"/>
-              </w:rPr>
-            </w:pPr>
-            <w:r>
-              <w:rPr>
-                <w:color w:val="A6A6A6" w:themeColor="background1" w:themeShade="A6"/>
-                <w:lang w:val="en-US"/>
-              </w:rPr>
-              <w:t>F11</w:t>
+                <w:lang w:val="en-US"/>
+              </w:rPr>
+            </w:pPr>
+            <w:r>
+              <w:rPr>
+                <w:lang w:val="en-US"/>
+              </w:rPr>
+              <w:t>F9</w:t>
             </w:r>
           </w:p>
           <w:p>
             <w:pPr>
               <w:rPr>
                 <w:b w:val="0"/>
-                <w:color w:val="A6A6A6" w:themeColor="background1" w:themeShade="A6"/>
                 <w:lang w:val="en-US"/>
               </w:rPr>
             </w:pPr>
             <w:r>
               <w:rPr>
                 <w:b w:val="0"/>
-                <w:color w:val="A6A6A6" w:themeColor="background1" w:themeShade="A6"/>
-                <w:lang w:val="en-US"/>
-              </w:rPr>
-              <w:t>STRG+F</w:t>
+                <w:lang w:val="en-US"/>
+              </w:rPr>
+              <w:t>STRG</w:t>
+            </w:r>
+            <w:r>
+              <w:rPr>
+                <w:b w:val="0"/>
+                <w:lang w:val="en-US"/>
+              </w:rPr>
+              <w:t>+Z</w:t>
             </w:r>
           </w:p>
         </w:tc>
@@ -3112,30 +3078,14 @@
             <w:pPr>
               <w:cnfStyle w:val="000000000000" w:firstRow="0" w:lastRow="0" w:firstColumn="0" w:lastColumn="0" w:oddVBand="0" w:evenVBand="0" w:oddHBand="0" w:evenHBand="0" w:firstRowFirstColumn="0" w:firstRowLastColumn="0" w:lastRowFirstColumn="0" w:lastRowLastColumn="0"/>
               <w:rPr>
-                <w:color w:val="A6A6A6" w:themeColor="background1" w:themeShade="A6"/>
-                <w:lang w:val="en-US"/>
-              </w:rPr>
-            </w:pPr>
-            <w:r>
-              <w:rPr>
-                <w:color w:val="A6A6A6" w:themeColor="background1" w:themeShade="A6"/>
-                <w:lang w:val="en-US"/>
-              </w:rPr>
-              <w:t>F</w:t>
-            </w:r>
-            <w:r>
-              <w:rPr>
-                <w:color w:val="A6A6A6" w:themeColor="background1" w:themeShade="A6"/>
-                <w:lang w:val="en-US"/>
-              </w:rPr>
-              <w:t>ullscreen</w:t>
-            </w:r>
-            <w:r>
-              <w:rPr>
-                <w:color w:val="A6A6A6" w:themeColor="background1" w:themeShade="A6"/>
-                <w:lang w:val="en-US"/>
-              </w:rPr>
-              <w:t xml:space="preserve"> (reserved 4 later)</w:t>
+                <w:lang w:val="en-US"/>
+              </w:rPr>
+            </w:pPr>
+            <w:r>
+              <w:rPr>
+                <w:lang w:val="en-US"/>
+              </w:rPr>
+              <w:t>ZoomToRFDevice</w:t>
             </w:r>
           </w:p>
         </w:tc>
@@ -3148,16 +3098,14 @@
             <w:pPr>
               <w:cnfStyle w:val="000000000000" w:firstRow="0" w:lastRow="0" w:firstColumn="0" w:lastColumn="0" w:oddVBand="0" w:evenVBand="0" w:oddHBand="0" w:evenHBand="0" w:firstRowFirstColumn="0" w:firstRowLastColumn="0" w:lastRowFirstColumn="0" w:lastRowLastColumn="0"/>
               <w:rPr>
-                <w:color w:val="A6A6A6" w:themeColor="background1" w:themeShade="A6"/>
-                <w:lang w:val="en-US"/>
-              </w:rPr>
-            </w:pPr>
-            <w:r>
-              <w:rPr>
-                <w:color w:val="A6A6A6" w:themeColor="background1" w:themeShade="A6"/>
-                <w:lang w:val="en-US"/>
-              </w:rPr>
-              <w:t>Switch to a fullscreen display mode.</w:t>
+                <w:lang w:val="en-US"/>
+              </w:rPr>
+            </w:pPr>
+            <w:r>
+              <w:rPr>
+                <w:lang w:val="en-US"/>
+              </w:rPr>
+              <w:t>Zoom to the selected RFDevice.</w:t>
             </w:r>
           </w:p>
         </w:tc>
@@ -3182,7 +3130,7 @@
               <w:rPr>
                 <w:lang w:val="en-US"/>
               </w:rPr>
-              <w:t>F12</w:t>
+              <w:t>F10</w:t>
             </w:r>
           </w:p>
           <w:p>
@@ -3197,7 +3145,7 @@
                 <w:b w:val="0"/>
                 <w:lang w:val="en-US"/>
               </w:rPr>
-              <w:t>STRG+U</w:t>
+              <w:t>STRG+T</w:t>
             </w:r>
           </w:p>
         </w:tc>
@@ -3217,7 +3165,7 @@
               <w:rPr>
                 <w:lang w:val="en-US"/>
               </w:rPr>
-              <w:t>SendDataUDP</w:t>
+              <w:t>CreateScreenshot</w:t>
             </w:r>
           </w:p>
         </w:tc>
@@ -3237,7 +3185,7 @@
               <w:rPr>
                 <w:lang w:val="en-US"/>
               </w:rPr>
-              <w:t>Send the marked RFDevices via UDP.</w:t>
+              <w:t>Create a screenshot from the map with the current viewport.</w:t>
             </w:r>
           </w:p>
         </w:tc>
@@ -3252,14 +3200,33 @@
           <w:p>
             <w:pPr>
               <w:rPr>
-                <w:lang w:val="en-US"/>
-              </w:rPr>
-            </w:pPr>
-            <w:r>
-              <w:rPr>
-                <w:lang w:val="en-US"/>
-              </w:rPr>
-              <w:t>STRG+Q</w:t>
+                <w:color w:val="A6A6A6" w:themeColor="background1" w:themeShade="A6"/>
+                <w:lang w:val="en-US"/>
+              </w:rPr>
+            </w:pPr>
+            <w:r>
+              <w:rPr>
+                <w:color w:val="A6A6A6" w:themeColor="background1" w:themeShade="A6"/>
+                <w:lang w:val="en-US"/>
+              </w:rPr>
+              <w:t>F11</w:t>
+            </w:r>
+          </w:p>
+          <w:p>
+            <w:pPr>
+              <w:rPr>
+                <w:b w:val="0"/>
+                <w:color w:val="A6A6A6" w:themeColor="background1" w:themeShade="A6"/>
+                <w:lang w:val="en-US"/>
+              </w:rPr>
+            </w:pPr>
+            <w:r>
+              <w:rPr>
+                <w:b w:val="0"/>
+                <w:color w:val="A6A6A6" w:themeColor="background1" w:themeShade="A6"/>
+                <w:lang w:val="en-US"/>
+              </w:rPr>
+              <w:t>STRG+F</w:t>
             </w:r>
           </w:p>
         </w:tc>
@@ -3272,14 +3239,30 @@
             <w:pPr>
               <w:cnfStyle w:val="000000000000" w:firstRow="0" w:lastRow="0" w:firstColumn="0" w:lastColumn="0" w:oddVBand="0" w:evenVBand="0" w:oddHBand="0" w:evenHBand="0" w:firstRowFirstColumn="0" w:firstRowLastColumn="0" w:lastRowFirstColumn="0" w:lastRowLastColumn="0"/>
               <w:rPr>
-                <w:lang w:val="en-US"/>
-              </w:rPr>
-            </w:pPr>
-            <w:r>
-              <w:rPr>
-                <w:lang w:val="en-US"/>
-              </w:rPr>
-              <w:t>RFDeviceQRCode</w:t>
+                <w:color w:val="A6A6A6" w:themeColor="background1" w:themeShade="A6"/>
+                <w:lang w:val="en-US"/>
+              </w:rPr>
+            </w:pPr>
+            <w:r>
+              <w:rPr>
+                <w:color w:val="A6A6A6" w:themeColor="background1" w:themeShade="A6"/>
+                <w:lang w:val="en-US"/>
+              </w:rPr>
+              <w:t>F</w:t>
+            </w:r>
+            <w:r>
+              <w:rPr>
+                <w:color w:val="A6A6A6" w:themeColor="background1" w:themeShade="A6"/>
+                <w:lang w:val="en-US"/>
+              </w:rPr>
+              <w:t>ullscreen</w:t>
+            </w:r>
+            <w:r>
+              <w:rPr>
+                <w:color w:val="A6A6A6" w:themeColor="background1" w:themeShade="A6"/>
+                <w:lang w:val="en-US"/>
+              </w:rPr>
+              <w:t xml:space="preserve"> (reserved 4 later)</w:t>
             </w:r>
           </w:p>
         </w:tc>
@@ -3292,14 +3275,182 @@
             <w:pPr>
               <w:cnfStyle w:val="000000000000" w:firstRow="0" w:lastRow="0" w:firstColumn="0" w:lastColumn="0" w:oddVBand="0" w:evenVBand="0" w:oddHBand="0" w:evenHBand="0" w:firstRowFirstColumn="0" w:firstRowLastColumn="0" w:lastRowFirstColumn="0" w:lastRowLastColumn="0"/>
               <w:rPr>
-                <w:lang w:val="en-US"/>
-              </w:rPr>
-            </w:pPr>
-            <w:r>
-              <w:rPr>
-                <w:lang w:val="en-US"/>
-              </w:rPr>
-              <w:t>Show a QRCode from the current RFDevice Location.</w:t>
+                <w:color w:val="A6A6A6" w:themeColor="background1" w:themeShade="A6"/>
+                <w:lang w:val="en-US"/>
+              </w:rPr>
+            </w:pPr>
+            <w:r>
+              <w:rPr>
+                <w:color w:val="A6A6A6" w:themeColor="background1" w:themeShade="A6"/>
+                <w:lang w:val="en-US"/>
+              </w:rPr>
+              <w:t>Switch to a fullscreen display mode.</w:t>
+            </w:r>
+          </w:p>
+        </w:tc>
+      </w:tr>
+      <w:tr>
+        <w:trPr>
+          <w:cnfStyle w:val="000000100000" w:firstRow="0" w:lastRow="0" w:firstColumn="0" w:lastColumn="0" w:oddVBand="0" w:evenVBand="0" w:oddHBand="1" w:evenHBand="0" w:firstRowFirstColumn="0" w:firstRowLastColumn="0" w:lastRowFirstColumn="0" w:lastRowLastColumn="0"/>
+        </w:trPr>
+        <w:tc>
+          <w:tcPr>
+            <w:cnfStyle w:val="001000000000" w:firstRow="0" w:lastRow="0" w:firstColumn="1" w:lastColumn="0" w:oddVBand="0" w:evenVBand="0" w:oddHBand="0" w:evenHBand="0" w:firstRowFirstColumn="0" w:firstRowLastColumn="0" w:lastRowFirstColumn="0" w:lastRowLastColumn="0"/>
+            <w:tcW w:w="1906" w:type="dxa"/>
+            <w:vAlign w:val="center"/>
+          </w:tcPr>
+          <w:p>
+            <w:pPr>
+              <w:rPr>
+                <w:lang w:val="en-US"/>
+              </w:rPr>
+            </w:pPr>
+            <w:r>
+              <w:rPr>
+                <w:lang w:val="en-US"/>
+              </w:rPr>
+              <w:t>F12</w:t>
+            </w:r>
+          </w:p>
+          <w:p>
+            <w:pPr>
+              <w:rPr>
+                <w:b w:val="0"/>
+                <w:lang w:val="en-US"/>
+              </w:rPr>
+            </w:pPr>
+            <w:r>
+              <w:rPr>
+                <w:b w:val="0"/>
+                <w:lang w:val="en-US"/>
+              </w:rPr>
+              <w:t>STRG+U</w:t>
+            </w:r>
+          </w:p>
+        </w:tc>
+        <w:tc>
+          <w:tcPr>
+            <w:tcW w:w="2880" w:type="dxa"/>
+            <w:vAlign w:val="center"/>
+          </w:tcPr>
+          <w:p>
+            <w:pPr>
+              <w:cnfStyle w:val="000000100000" w:firstRow="0" w:lastRow="0" w:firstColumn="0" w:lastColumn="0" w:oddVBand="0" w:evenVBand="0" w:oddHBand="1" w:evenHBand="0" w:firstRowFirstColumn="0" w:firstRowLastColumn="0" w:lastRowFirstColumn="0" w:lastRowLastColumn="0"/>
+              <w:rPr>
+                <w:lang w:val="en-US"/>
+              </w:rPr>
+            </w:pPr>
+            <w:r>
+              <w:rPr>
+                <w:lang w:val="en-US"/>
+              </w:rPr>
+              <w:t>SendDataUDP</w:t>
+            </w:r>
+          </w:p>
+        </w:tc>
+        <w:tc>
+          <w:tcPr>
+            <w:tcW w:w="4536" w:type="dxa"/>
+            <w:vAlign w:val="center"/>
+          </w:tcPr>
+          <w:p>
+            <w:pPr>
+              <w:cnfStyle w:val="000000100000" w:firstRow="0" w:lastRow="0" w:firstColumn="0" w:lastColumn="0" w:oddVBand="0" w:evenVBand="0" w:oddHBand="1" w:evenHBand="0" w:firstRowFirstColumn="0" w:firstRowLastColumn="0" w:lastRowFirstColumn="0" w:lastRowLastColumn="0"/>
+              <w:rPr>
+                <w:lang w:val="en-US"/>
+              </w:rPr>
+            </w:pPr>
+            <w:r>
+              <w:rPr>
+                <w:lang w:val="en-US"/>
+              </w:rPr>
+              <w:t>Send the marked RFDevices via UDP.</w:t>
+            </w:r>
+          </w:p>
+        </w:tc>
+      </w:tr>
+      <w:tr>
+        <w:tc>
+          <w:tcPr>
+            <w:cnfStyle w:val="001000000000" w:firstRow="0" w:lastRow="0" w:firstColumn="1" w:lastColumn="0" w:oddVBand="0" w:evenVBand="0" w:oddHBand="0" w:evenHBand="0" w:firstRowFirstColumn="0" w:firstRowLastColumn="0" w:lastRowFirstColumn="0" w:lastRowLastColumn="0"/>
+            <w:tcW w:w="1906" w:type="dxa"/>
+            <w:vAlign w:val="center"/>
+          </w:tcPr>
+          <w:p>
+            <w:pPr>
+              <w:rPr>
+                <w:lang w:val="en-US"/>
+              </w:rPr>
+            </w:pPr>
+            <w:r>
+              <w:rPr>
+                <w:lang w:val="en-US"/>
+              </w:rPr>
+              <w:t>STRG+G</w:t>
+            </w:r>
+          </w:p>
+        </w:tc>
+        <w:tc>
+          <w:tcPr>
+            <w:tcW w:w="2880" w:type="dxa"/>
+            <w:vAlign w:val="center"/>
+          </w:tcPr>
+          <w:p>
+            <w:pPr>
+              <w:cnfStyle w:val="000000000000" w:firstRow="0" w:lastRow="0" w:firstColumn="0" w:lastColumn="0" w:oddVBand="0" w:evenVBand="0" w:oddHBand="0" w:evenHBand="0" w:firstRowFirstColumn="0" w:firstRowLastColumn="0" w:lastRowFirstColumn="0" w:lastRowLastColumn="0"/>
+              <w:rPr>
+                <w:lang w:val="en-US"/>
+              </w:rPr>
+            </w:pPr>
+            <w:r>
+              <w:rPr>
+                <w:lang w:val="en-US"/>
+              </w:rPr>
+              <w:t>SyncMapAndGrid</w:t>
+            </w:r>
+          </w:p>
+        </w:tc>
+        <w:tc>
+          <w:tcPr>
+            <w:tcW w:w="4536" w:type="dxa"/>
+            <w:vAlign w:val="center"/>
+          </w:tcPr>
+          <w:p>
+            <w:pPr>
+              <w:cnfStyle w:val="000000000000" w:firstRow="0" w:lastRow="0" w:firstColumn="0" w:lastColumn="0" w:oddVBand="0" w:evenVBand="0" w:oddHBand="0" w:evenHBand="0" w:firstRowFirstColumn="0" w:firstRowLastColumn="0" w:lastRowFirstColumn="0" w:lastRowLastColumn="0"/>
+              <w:rPr>
+                <w:lang w:val="en-US"/>
+              </w:rPr>
+            </w:pPr>
+            <w:r>
+              <w:rPr>
+                <w:lang w:val="en-US"/>
+              </w:rPr>
+              <w:t>Toggle the s</w:t>
+            </w:r>
+            <w:r>
+              <w:rPr>
+                <w:lang w:val="en-US"/>
+              </w:rPr>
+              <w:t>ync</w:t>
+            </w:r>
+            <w:r>
+              <w:rPr>
+                <w:lang w:val="en-US"/>
+              </w:rPr>
+              <w:t>h</w:t>
+            </w:r>
+            <w:r>
+              <w:rPr>
+                <w:lang w:val="en-US"/>
+              </w:rPr>
+              <w:t>ronizing from</w:t>
+            </w:r>
+            <w:r>
+              <w:rPr>
+                <w:lang w:val="en-US"/>
+              </w:rPr>
+              <w:t xml:space="preserve"> the selection between the map and the datagrid..</w:t>
             </w:r>
           </w:p>
         </w:tc>
@@ -4783,7 +4934,7 @@
 </file>
 
 <file path=customXml/itemProps1.xml><?xml version="1.0" encoding="utf-8"?>
-<ds:datastoreItem xmlns:ds="http://schemas.openxmlformats.org/officeDocument/2006/customXml" ds:itemID="{568840C3-670E-45A0-8295-93F3BB0B9E62}">
+<ds:datastoreItem xmlns:ds="http://schemas.openxmlformats.org/officeDocument/2006/customXml" ds:itemID="{484FC7B4-8AA4-4DD6-8D09-4B45BC9E1C2F}">
   <ds:schemaRefs>
     <ds:schemaRef ds:uri="http://schemas.openxmlformats.org/officeDocument/2006/bibliography"/>
   </ds:schemaRefs>

</xml_diff>

<commit_message>
Start The Receiver Port Not Automatically #103
</commit_message>
<xml_diff>
--- a/Documentation/CheatSheet.docx
+++ b/Documentation/CheatSheet.docx
@@ -120,13 +120,6 @@
         <w:pBdr>
           <w:bottom w:val="single" w:sz="6" w:space="1" w:color="auto"/>
         </w:pBdr>
-        <w:rPr>
-          <w:lang w:val="en-US"/>
-        </w:rPr>
-      </w:pPr>
-    </w:p>
-    <w:p>
-      <w:pPr>
         <w:rPr>
           <w:lang w:val="en-US"/>
         </w:rPr>
@@ -197,7 +190,7 @@
           <w:r>
             <w:fldChar w:fldCharType="separate"/>
           </w:r>
-          <w:hyperlink w:anchor="_Toc519266695" w:history="1">
+          <w:hyperlink w:anchor="_Toc520490700" w:history="1">
             <w:r>
               <w:rPr>
                 <w:rStyle w:val="Hyperlink"/>
@@ -225,7 +218,7 @@
                 <w:noProof/>
                 <w:webHidden/>
               </w:rPr>
-              <w:instrText xml:space="preserve"> PAGEREF _Toc519266695 \h </w:instrText>
+              <w:instrText xml:space="preserve"> PAGEREF _Toc520490700 \h </w:instrText>
             </w:r>
             <w:r>
               <w:rPr>
@@ -268,7 +261,7 @@
               <w:lang w:eastAsia="de-DE"/>
             </w:rPr>
           </w:pPr>
-          <w:hyperlink w:anchor="_Toc519266696" w:history="1">
+          <w:hyperlink w:anchor="_Toc520490701" w:history="1">
             <w:r>
               <w:rPr>
                 <w:rStyle w:val="Hyperlink"/>
@@ -296,7 +289,7 @@
                 <w:noProof/>
                 <w:webHidden/>
               </w:rPr>
-              <w:instrText xml:space="preserve"> PAGEREF _Toc519266696 \h </w:instrText>
+              <w:instrText xml:space="preserve"> PAGEREF _Toc520490701 \h </w:instrText>
             </w:r>
             <w:r>
               <w:rPr>
@@ -339,7 +332,7 @@
               <w:lang w:eastAsia="de-DE"/>
             </w:rPr>
           </w:pPr>
-          <w:hyperlink w:anchor="_Toc519266697" w:history="1">
+          <w:hyperlink w:anchor="_Toc520490702" w:history="1">
             <w:r>
               <w:rPr>
                 <w:rStyle w:val="Hyperlink"/>
@@ -367,7 +360,7 @@
                 <w:noProof/>
                 <w:webHidden/>
               </w:rPr>
-              <w:instrText xml:space="preserve"> PAGEREF _Toc519266697 \h </w:instrText>
+              <w:instrText xml:space="preserve"> PAGEREF _Toc520490702 \h </w:instrText>
             </w:r>
             <w:r>
               <w:rPr>
@@ -410,7 +403,7 @@
               <w:lang w:eastAsia="de-DE"/>
             </w:rPr>
           </w:pPr>
-          <w:hyperlink w:anchor="_Toc519266698" w:history="1">
+          <w:hyperlink w:anchor="_Toc520490703" w:history="1">
             <w:r>
               <w:rPr>
                 <w:rStyle w:val="Hyperlink"/>
@@ -438,7 +431,7 @@
                 <w:noProof/>
                 <w:webHidden/>
               </w:rPr>
-              <w:instrText xml:space="preserve"> PAGEREF _Toc519266698 \h </w:instrText>
+              <w:instrText xml:space="preserve"> PAGEREF _Toc520490703 \h </w:instrText>
             </w:r>
             <w:r>
               <w:rPr>
@@ -481,7 +474,7 @@
               <w:lang w:eastAsia="de-DE"/>
             </w:rPr>
           </w:pPr>
-          <w:hyperlink w:anchor="_Toc519266699" w:history="1">
+          <w:hyperlink w:anchor="_Toc520490704" w:history="1">
             <w:r>
               <w:rPr>
                 <w:rStyle w:val="Hyperlink"/>
@@ -509,7 +502,7 @@
                 <w:noProof/>
                 <w:webHidden/>
               </w:rPr>
-              <w:instrText xml:space="preserve"> PAGEREF _Toc519266699 \h </w:instrText>
+              <w:instrText xml:space="preserve"> PAGEREF _Toc520490704 \h </w:instrText>
             </w:r>
             <w:r>
               <w:rPr>
@@ -552,7 +545,7 @@
               <w:lang w:eastAsia="de-DE"/>
             </w:rPr>
           </w:pPr>
-          <w:hyperlink w:anchor="_Toc519266700" w:history="1">
+          <w:hyperlink w:anchor="_Toc520490705" w:history="1">
             <w:r>
               <w:rPr>
                 <w:rStyle w:val="Hyperlink"/>
@@ -580,7 +573,7 @@
                 <w:noProof/>
                 <w:webHidden/>
               </w:rPr>
-              <w:instrText xml:space="preserve"> PAGEREF _Toc519266700 \h </w:instrText>
+              <w:instrText xml:space="preserve"> PAGEREF _Toc520490705 \h </w:instrText>
             </w:r>
             <w:r>
               <w:rPr>
@@ -650,7 +643,7 @@
           <w:lang w:val="en-US"/>
         </w:rPr>
       </w:pPr>
-      <w:bookmarkStart w:id="1" w:name="_Toc519266695"/>
+      <w:bookmarkStart w:id="1" w:name="_Toc520490700"/>
       <w:r>
         <w:rPr>
           <w:sz w:val="36"/>
@@ -722,157 +715,53 @@
         </w:rPr>
         <w:t xml:space="preserve"> </w:t>
       </w:r>
+      <w:r>
+        <w:rPr>
+          <w:lang w:val="en-US"/>
+        </w:rPr>
+        <w:t>In the directory “Executable” is a</w:t>
+      </w:r>
+      <w:r>
+        <w:rPr>
+          <w:lang w:val="en-US"/>
+        </w:rPr>
+        <w:t xml:space="preserve"> compiled executable </w:t>
+      </w:r>
+      <w:r>
+        <w:rPr>
+          <w:lang w:val="en-US"/>
+        </w:rPr>
+        <w:t>(</w:t>
+      </w:r>
+      <w:r>
+        <w:rPr>
+          <w:lang w:val="en-US"/>
+        </w:rPr>
+        <w:t>SIGENCEScenarioTool.exe)</w:t>
+      </w:r>
+      <w:r>
+        <w:rPr>
+          <w:lang w:val="en-US"/>
+        </w:rPr>
+        <w:t xml:space="preserve"> and all dependencies and external libraries for direct starting the application.</w:t>
+      </w:r>
     </w:p>
     <w:p>
       <w:pPr>
-        <w:pStyle w:val="Listenabsatz"/>
-        <w:numPr>
-          <w:ilvl w:val="0"/>
-          <w:numId w:val="4"/>
-        </w:numPr>
-        <w:rPr>
-          <w:lang w:val="en-US"/>
-        </w:rPr>
-      </w:pPr>
-      <w:r>
-        <w:rPr>
-          <w:lang w:val="en-US"/>
-        </w:rPr>
-        <w:t xml:space="preserve">There is a little </w:t>
-      </w:r>
-      <w:r>
-        <w:rPr>
-          <w:lang w:val="en-US"/>
-        </w:rPr>
-        <w:t>installer</w:t>
-      </w:r>
-      <w:r>
-        <w:rPr>
-          <w:lang w:val="en-US"/>
-        </w:rPr>
-        <w:br/>
-      </w:r>
-      <w:r>
-        <w:rPr>
-          <w:lang w:val="en-US"/>
-        </w:rPr>
-        <w:t>(SIGENCEScenarioTool.Installer\SIGENCEScenarioTool_Setup-X.X.exe)</w:t>
-      </w:r>
+        <w:rPr>
+          <w:lang w:val="en-US"/>
+        </w:rPr>
+      </w:pPr>
     </w:p>
     <w:p>
       <w:pPr>
-        <w:pStyle w:val="Listenabsatz"/>
-        <w:numPr>
-          <w:ilvl w:val="0"/>
-          <w:numId w:val="4"/>
-        </w:numPr>
-        <w:rPr>
-          <w:lang w:val="en-US"/>
-        </w:rPr>
-      </w:pPr>
-      <w:r>
-        <w:rPr>
-          <w:lang w:val="en-US"/>
-        </w:rPr>
-        <w:t>There is a self extracting zipfile</w:t>
-      </w:r>
-      <w:r>
-        <w:rPr>
-          <w:lang w:val="en-US"/>
-        </w:rPr>
-        <w:br/>
-        <w:t>(</w:t>
-      </w:r>
-      <w:r>
-        <w:rPr>
-          <w:lang w:val="en-US"/>
-        </w:rPr>
-        <w:t>SIGENCEScenarioTool.SelfExtractingZip</w:t>
-      </w:r>
-      <w:r>
-        <w:rPr>
-          <w:lang w:val="en-US"/>
-        </w:rPr>
-        <w:t>\</w:t>
-      </w:r>
-      <w:r>
-        <w:rPr>
-          <w:lang w:val="en-US"/>
-        </w:rPr>
-        <w:t>SIGENCEScenarioTool_SelfExtracting.exe</w:t>
-      </w:r>
-      <w:r>
-        <w:rPr>
-          <w:lang w:val="en-US"/>
-        </w:rPr>
-        <w:t>)</w:t>
-      </w:r>
+        <w:rPr>
+          <w:lang w:val="en-US"/>
+        </w:rPr>
+      </w:pPr>
     </w:p>
     <w:p>
       <w:pPr>
-        <w:pStyle w:val="Listenabsatz"/>
-        <w:numPr>
-          <w:ilvl w:val="0"/>
-          <w:numId w:val="4"/>
-        </w:numPr>
-        <w:rPr>
-          <w:lang w:val="en-US"/>
-        </w:rPr>
-      </w:pPr>
-      <w:r>
-        <w:rPr>
-          <w:lang w:val="en-US"/>
-        </w:rPr>
-        <w:t>And there are the compiled executable for direct starting in</w:t>
-      </w:r>
-      <w:r>
-        <w:rPr>
-          <w:lang w:val="en-US"/>
-        </w:rPr>
-        <w:br/>
-        <w:t>(</w:t>
-      </w:r>
-      <w:r>
-        <w:rPr>
-          <w:lang w:val="en-US"/>
-        </w:rPr>
-        <w:t>SIGENCEScenarioTool.Executable</w:t>
-      </w:r>
-      <w:r>
-        <w:rPr>
-          <w:lang w:val="en-US"/>
-        </w:rPr>
-        <w:t>\</w:t>
-      </w:r>
-      <w:r>
-        <w:rPr>
-          <w:lang w:val="en-US"/>
-        </w:rPr>
-        <w:t>SIGENCEScenarioTool.exe</w:t>
-      </w:r>
-      <w:r>
-        <w:rPr>
-          <w:lang w:val="en-US"/>
-        </w:rPr>
-        <w:t>)</w:t>
-      </w:r>
-    </w:p>
-    <w:p>
-      <w:pPr>
-        <w:rPr>
-          <w:lang w:val="en-US"/>
-        </w:rPr>
-      </w:pPr>
-    </w:p>
-    <w:p>
-      <w:pPr>
-        <w:rPr>
-          <w:lang w:val="en-US"/>
-        </w:rPr>
-      </w:pPr>
-    </w:p>
-    <w:p>
-      <w:pPr>
         <w:pStyle w:val="berschrift1"/>
         <w:rPr>
           <w:sz w:val="36"/>
@@ -880,7 +769,7 @@
           <w:lang w:val="en-US"/>
         </w:rPr>
       </w:pPr>
-      <w:bookmarkStart w:id="2" w:name="_Toc519266696"/>
+      <w:bookmarkStart w:id="2" w:name="_Toc520490701"/>
       <w:r>
         <w:rPr>
           <w:sz w:val="36"/>
@@ -971,7 +860,7 @@
           <w:lang w:val="en-US"/>
         </w:rPr>
       </w:pPr>
-      <w:bookmarkStart w:id="3" w:name="_Toc519266697"/>
+      <w:bookmarkStart w:id="3" w:name="_Toc520490702"/>
       <w:r>
         <w:rPr>
           <w:sz w:val="36"/>
@@ -1738,6 +1627,7 @@
     </w:tbl>
     <w:p>
       <w:pPr>
+        <w:jc w:val="both"/>
         <w:rPr>
           <w:lang w:val="en-US"/>
         </w:rPr>
@@ -1745,13 +1635,45 @@
     </w:p>
     <w:p>
       <w:pPr>
-        <w:rPr>
-          <w:lang w:val="en-US"/>
-        </w:rPr>
-      </w:pPr>
+        <w:jc w:val="both"/>
+        <w:rPr>
+          <w:lang w:val="en-US"/>
+        </w:rPr>
+      </w:pPr>
+      <w:r>
+        <w:rPr>
+          <w:lang w:val="en-US"/>
+        </w:rPr>
+        <w:t xml:space="preserve">Remark: </w:t>
+      </w:r>
+      <w:r>
+        <w:rPr>
+          <w:lang w:val="en"/>
+        </w:rPr>
+        <w:t xml:space="preserve">There will come a time when a dialog will be available to configure these values, so forget it quickly </w:t>
+      </w:r>
+      <w:r>
+        <w:rPr>
+          <w:lang w:val="en"/>
+        </w:rPr>
+        <w:sym w:font="Wingdings" w:char="F04A"/>
+      </w:r>
+      <w:r>
+        <w:rPr>
+          <w:lang w:val="en"/>
+        </w:rPr>
+        <w:t>.</w:t>
+      </w:r>
     </w:p>
     <w:p>
       <w:pPr>
+        <w:rPr>
+          <w:lang w:val="en-US"/>
+        </w:rPr>
+      </w:pPr>
+    </w:p>
+    <w:p>
+      <w:pPr>
         <w:pStyle w:val="berschrift1"/>
         <w:rPr>
           <w:sz w:val="36"/>
@@ -1759,13 +1681,14 @@
           <w:lang w:val="en-US"/>
         </w:rPr>
       </w:pPr>
-      <w:bookmarkStart w:id="4" w:name="_Toc519266698"/>
+      <w:bookmarkStart w:id="4" w:name="_Toc520490703"/>
       <w:r>
         <w:rPr>
           <w:sz w:val="36"/>
           <w:szCs w:val="36"/>
           <w:lang w:val="en-US"/>
         </w:rPr>
+        <w:lastRenderedPageBreak/>
         <w:t>Starting</w:t>
       </w:r>
       <w:bookmarkEnd w:id="4"/>
@@ -1847,7 +1770,7 @@
           <w:lang w:val="en-US"/>
         </w:rPr>
       </w:pPr>
-      <w:bookmarkStart w:id="5" w:name="_Toc519266699"/>
+      <w:bookmarkStart w:id="5" w:name="_Toc520490704"/>
       <w:r>
         <w:rPr>
           <w:sz w:val="36"/>
@@ -2018,7 +1941,7 @@
           <w:lang w:val="en-US"/>
         </w:rPr>
       </w:pPr>
-      <w:bookmarkStart w:id="6" w:name="_Toc519266700"/>
+      <w:bookmarkStart w:id="6" w:name="_Toc520490705"/>
       <w:r>
         <w:rPr>
           <w:sz w:val="36"/>
@@ -2890,7 +2813,22 @@
               <w:rPr>
                 <w:lang w:val="en-US"/>
               </w:rPr>
-              <w:t>STRG+M</w:t>
+              <w:t>F9</w:t>
+            </w:r>
+          </w:p>
+          <w:p>
+            <w:pPr>
+              <w:rPr>
+                <w:b w:val="0"/>
+                <w:lang w:val="en-US"/>
+              </w:rPr>
+            </w:pPr>
+            <w:r>
+              <w:rPr>
+                <w:b w:val="0"/>
+                <w:lang w:val="en-US"/>
+              </w:rPr>
+              <w:t>STRG+Z</w:t>
             </w:r>
           </w:p>
         </w:tc>
@@ -2910,7 +2848,7 @@
               <w:rPr>
                 <w:lang w:val="en-US"/>
               </w:rPr>
-              <w:t>MoveRFDevice</w:t>
+              <w:t>ZoomToRFDevice</w:t>
             </w:r>
           </w:p>
         </w:tc>
@@ -2930,7 +2868,7 @@
               <w:rPr>
                 <w:lang w:val="en-US"/>
               </w:rPr>
-              <w:t>Toggle the moving mode from the RFDevices’s.</w:t>
+              <w:t>Zoom to the selected RFDevice.</w:t>
             </w:r>
           </w:p>
         </w:tc>
@@ -2952,7 +2890,7 @@
               <w:rPr>
                 <w:lang w:val="en-US"/>
               </w:rPr>
-              <w:t>STRG+Q</w:t>
+              <w:t>STRG+M</w:t>
             </w:r>
           </w:p>
         </w:tc>
@@ -2972,7 +2910,7 @@
               <w:rPr>
                 <w:lang w:val="en-US"/>
               </w:rPr>
-              <w:t>RFDeviceQRCode</w:t>
+              <w:t>MoveRFDevice</w:t>
             </w:r>
           </w:p>
         </w:tc>
@@ -2992,7 +2930,7 @@
               <w:rPr>
                 <w:lang w:val="en-US"/>
               </w:rPr>
-              <w:t>Show a QRCode from the current RFDevice Location.</w:t>
+              <w:t>Toggle the moving mode from the RFDevices’s.</w:t>
             </w:r>
           </w:p>
         </w:tc>
@@ -3004,6 +2942,74 @@
         <w:tc>
           <w:tcPr>
             <w:cnfStyle w:val="001000000000" w:firstRow="0" w:lastRow="0" w:firstColumn="1" w:lastColumn="0" w:oddVBand="0" w:evenVBand="0" w:oddHBand="0" w:evenHBand="0" w:firstRowFirstColumn="0" w:firstRowLastColumn="0" w:lastRowFirstColumn="0" w:lastRowLastColumn="0"/>
+            <w:tcW w:w="1906" w:type="dxa"/>
+            <w:vAlign w:val="center"/>
+          </w:tcPr>
+          <w:p>
+            <w:pPr>
+              <w:rPr>
+                <w:lang w:val="en-US"/>
+              </w:rPr>
+            </w:pPr>
+            <w:r>
+              <w:rPr>
+                <w:lang w:val="en-US"/>
+              </w:rPr>
+              <w:t>STRG+Q</w:t>
+            </w:r>
+          </w:p>
+        </w:tc>
+        <w:tc>
+          <w:tcPr>
+            <w:tcW w:w="2880" w:type="dxa"/>
+            <w:vAlign w:val="center"/>
+          </w:tcPr>
+          <w:p>
+            <w:pPr>
+              <w:cnfStyle w:val="000000100000" w:firstRow="0" w:lastRow="0" w:firstColumn="0" w:lastColumn="0" w:oddVBand="0" w:evenVBand="0" w:oddHBand="1" w:evenHBand="0" w:firstRowFirstColumn="0" w:firstRowLastColumn="0" w:lastRowFirstColumn="0" w:lastRowLastColumn="0"/>
+              <w:rPr>
+                <w:lang w:val="en-US"/>
+              </w:rPr>
+            </w:pPr>
+            <w:r>
+              <w:rPr>
+                <w:lang w:val="en-US"/>
+              </w:rPr>
+              <w:t>RFDeviceQRCode</w:t>
+            </w:r>
+          </w:p>
+        </w:tc>
+        <w:tc>
+          <w:tcPr>
+            <w:tcW w:w="4536" w:type="dxa"/>
+            <w:vAlign w:val="center"/>
+          </w:tcPr>
+          <w:p>
+            <w:pPr>
+              <w:cnfStyle w:val="000000100000" w:firstRow="0" w:lastRow="0" w:firstColumn="0" w:lastColumn="0" w:oddVBand="0" w:evenVBand="0" w:oddHBand="1" w:evenHBand="0" w:firstRowFirstColumn="0" w:firstRowLastColumn="0" w:lastRowFirstColumn="0" w:lastRowLastColumn="0"/>
+              <w:rPr>
+                <w:lang w:val="en-US"/>
+              </w:rPr>
+            </w:pPr>
+            <w:r>
+              <w:rPr>
+                <w:lang w:val="en-US"/>
+              </w:rPr>
+              <w:t xml:space="preserve">Show a QRCode from </w:t>
+            </w:r>
+            <w:r>
+              <w:rPr>
+                <w:lang w:val="en-US"/>
+              </w:rPr>
+              <w:t>the current RFDevice Location for scanning with a qrcode scanner.</w:t>
+            </w:r>
+          </w:p>
+        </w:tc>
+      </w:tr>
+      <w:tr>
+        <w:tc>
+          <w:tcPr>
+            <w:cnfStyle w:val="001000000000" w:firstRow="0" w:lastRow="0" w:firstColumn="1" w:lastColumn="0" w:oddVBand="0" w:evenVBand="0" w:oddHBand="0" w:evenHBand="0" w:firstRowFirstColumn="0" w:firstRowLastColumn="0" w:lastRowFirstColumn="0" w:lastRowLastColumn="0"/>
             <w:tcW w:w="9322" w:type="dxa"/>
             <w:gridSpan w:val="3"/>
             <w:shd w:val="clear" w:color="auto" w:fill="C6D9F1" w:themeFill="text2" w:themeFillTint="33"/>
@@ -3022,90 +3028,6 @@
                 <w:lang w:val="en-US"/>
               </w:rPr>
               <w:t>Tools</w:t>
-            </w:r>
-          </w:p>
-        </w:tc>
-      </w:tr>
-      <w:tr>
-        <w:tc>
-          <w:tcPr>
-            <w:cnfStyle w:val="001000000000" w:firstRow="0" w:lastRow="0" w:firstColumn="1" w:lastColumn="0" w:oddVBand="0" w:evenVBand="0" w:oddHBand="0" w:evenHBand="0" w:firstRowFirstColumn="0" w:firstRowLastColumn="0" w:lastRowFirstColumn="0" w:lastRowLastColumn="0"/>
-            <w:tcW w:w="1906" w:type="dxa"/>
-            <w:vAlign w:val="center"/>
-          </w:tcPr>
-          <w:p>
-            <w:pPr>
-              <w:rPr>
-                <w:lang w:val="en-US"/>
-              </w:rPr>
-            </w:pPr>
-            <w:r>
-              <w:rPr>
-                <w:lang w:val="en-US"/>
-              </w:rPr>
-              <w:t>F9</w:t>
-            </w:r>
-          </w:p>
-          <w:p>
-            <w:pPr>
-              <w:rPr>
-                <w:b w:val="0"/>
-                <w:lang w:val="en-US"/>
-              </w:rPr>
-            </w:pPr>
-            <w:r>
-              <w:rPr>
-                <w:b w:val="0"/>
-                <w:lang w:val="en-US"/>
-              </w:rPr>
-              <w:t>STRG</w:t>
-            </w:r>
-            <w:r>
-              <w:rPr>
-                <w:b w:val="0"/>
-                <w:lang w:val="en-US"/>
-              </w:rPr>
-              <w:t>+Z</w:t>
-            </w:r>
-          </w:p>
-        </w:tc>
-        <w:tc>
-          <w:tcPr>
-            <w:tcW w:w="2880" w:type="dxa"/>
-            <w:vAlign w:val="center"/>
-          </w:tcPr>
-          <w:p>
-            <w:pPr>
-              <w:cnfStyle w:val="000000000000" w:firstRow="0" w:lastRow="0" w:firstColumn="0" w:lastColumn="0" w:oddVBand="0" w:evenVBand="0" w:oddHBand="0" w:evenHBand="0" w:firstRowFirstColumn="0" w:firstRowLastColumn="0" w:lastRowFirstColumn="0" w:lastRowLastColumn="0"/>
-              <w:rPr>
-                <w:lang w:val="en-US"/>
-              </w:rPr>
-            </w:pPr>
-            <w:r>
-              <w:rPr>
-                <w:lang w:val="en-US"/>
-              </w:rPr>
-              <w:t>ZoomToRFDevice</w:t>
-            </w:r>
-          </w:p>
-        </w:tc>
-        <w:tc>
-          <w:tcPr>
-            <w:tcW w:w="4536" w:type="dxa"/>
-            <w:vAlign w:val="center"/>
-          </w:tcPr>
-          <w:p>
-            <w:pPr>
-              <w:cnfStyle w:val="000000000000" w:firstRow="0" w:lastRow="0" w:firstColumn="0" w:lastColumn="0" w:oddVBand="0" w:evenVBand="0" w:oddHBand="0" w:evenHBand="0" w:firstRowFirstColumn="0" w:firstRowLastColumn="0" w:lastRowFirstColumn="0" w:lastRowLastColumn="0"/>
-              <w:rPr>
-                <w:lang w:val="en-US"/>
-              </w:rPr>
-            </w:pPr>
-            <w:r>
-              <w:rPr>
-                <w:lang w:val="en-US"/>
-              </w:rPr>
-              <w:t>Zoom to the selected RFDevice.</w:t>
             </w:r>
           </w:p>
         </w:tc>
@@ -3312,21 +3234,6 @@
               <w:t>F12</w:t>
             </w:r>
           </w:p>
-          <w:p>
-            <w:pPr>
-              <w:rPr>
-                <w:b w:val="0"/>
-                <w:lang w:val="en-US"/>
-              </w:rPr>
-            </w:pPr>
-            <w:r>
-              <w:rPr>
-                <w:b w:val="0"/>
-                <w:lang w:val="en-US"/>
-              </w:rPr>
-              <w:t>STRG+U</w:t>
-            </w:r>
-          </w:p>
         </w:tc>
         <w:tc>
           <w:tcPr>
@@ -3386,6 +3293,83 @@
               <w:rPr>
                 <w:lang w:val="en-US"/>
               </w:rPr>
+              <w:t>STRG+</w:t>
+            </w:r>
+            <w:r>
+              <w:rPr>
+                <w:lang w:val="en-US"/>
+              </w:rPr>
+              <w:t>F12</w:t>
+            </w:r>
+          </w:p>
+        </w:tc>
+        <w:tc>
+          <w:tcPr>
+            <w:tcW w:w="2880" w:type="dxa"/>
+            <w:vAlign w:val="center"/>
+          </w:tcPr>
+          <w:p>
+            <w:pPr>
+              <w:cnfStyle w:val="000000000000" w:firstRow="0" w:lastRow="0" w:firstColumn="0" w:lastColumn="0" w:oddVBand="0" w:evenVBand="0" w:oddHBand="0" w:evenHBand="0" w:firstRowFirstColumn="0" w:firstRowLastColumn="0" w:lastRowFirstColumn="0" w:lastRowLastColumn="0"/>
+              <w:rPr>
+                <w:lang w:val="en-US"/>
+              </w:rPr>
+            </w:pPr>
+            <w:r>
+              <w:rPr>
+                <w:lang w:val="en-US"/>
+              </w:rPr>
+              <w:t>ReceiveDataUDP</w:t>
+            </w:r>
+          </w:p>
+        </w:tc>
+        <w:tc>
+          <w:tcPr>
+            <w:tcW w:w="4536" w:type="dxa"/>
+            <w:vAlign w:val="center"/>
+          </w:tcPr>
+          <w:p>
+            <w:pPr>
+              <w:cnfStyle w:val="000000000000" w:firstRow="0" w:lastRow="0" w:firstColumn="0" w:lastColumn="0" w:oddVBand="0" w:evenVBand="0" w:oddHBand="0" w:evenHBand="0" w:firstRowFirstColumn="0" w:firstRowLastColumn="0" w:lastRowFirstColumn="0" w:lastRowLastColumn="0"/>
+              <w:rPr>
+                <w:lang w:val="en-US"/>
+              </w:rPr>
+            </w:pPr>
+            <w:r>
+              <w:rPr>
+                <w:lang w:val="en-US"/>
+              </w:rPr>
+              <w:t>Receive</w:t>
+            </w:r>
+            <w:r>
+              <w:rPr>
+                <w:lang w:val="en-US"/>
+              </w:rPr>
+              <w:t xml:space="preserve"> RFDevices via UDP.</w:t>
+            </w:r>
+          </w:p>
+        </w:tc>
+      </w:tr>
+      <w:tr>
+        <w:trPr>
+          <w:cnfStyle w:val="000000100000" w:firstRow="0" w:lastRow="0" w:firstColumn="0" w:lastColumn="0" w:oddVBand="0" w:evenVBand="0" w:oddHBand="1" w:evenHBand="0" w:firstRowFirstColumn="0" w:firstRowLastColumn="0" w:lastRowFirstColumn="0" w:lastRowLastColumn="0"/>
+        </w:trPr>
+        <w:tc>
+          <w:tcPr>
+            <w:cnfStyle w:val="001000000000" w:firstRow="0" w:lastRow="0" w:firstColumn="1" w:lastColumn="0" w:oddVBand="0" w:evenVBand="0" w:oddHBand="0" w:evenHBand="0" w:firstRowFirstColumn="0" w:firstRowLastColumn="0" w:lastRowFirstColumn="0" w:lastRowLastColumn="0"/>
+            <w:tcW w:w="1906" w:type="dxa"/>
+            <w:vAlign w:val="center"/>
+          </w:tcPr>
+          <w:p>
+            <w:pPr>
+              <w:rPr>
+                <w:lang w:val="en-US"/>
+              </w:rPr>
+            </w:pPr>
+            <w:r>
+              <w:rPr>
+                <w:lang w:val="en-US"/>
+              </w:rPr>
               <w:t>STRG+G</w:t>
             </w:r>
           </w:p>
@@ -3397,7 +3381,7 @@
           </w:tcPr>
           <w:p>
             <w:pPr>
-              <w:cnfStyle w:val="000000000000" w:firstRow="0" w:lastRow="0" w:firstColumn="0" w:lastColumn="0" w:oddVBand="0" w:evenVBand="0" w:oddHBand="0" w:evenHBand="0" w:firstRowFirstColumn="0" w:firstRowLastColumn="0" w:lastRowFirstColumn="0" w:lastRowLastColumn="0"/>
+              <w:cnfStyle w:val="000000100000" w:firstRow="0" w:lastRow="0" w:firstColumn="0" w:lastColumn="0" w:oddVBand="0" w:evenVBand="0" w:oddHBand="1" w:evenHBand="0" w:firstRowFirstColumn="0" w:firstRowLastColumn="0" w:lastRowFirstColumn="0" w:lastRowLastColumn="0"/>
               <w:rPr>
                 <w:lang w:val="en-US"/>
               </w:rPr>
@@ -3417,7 +3401,7 @@
           </w:tcPr>
           <w:p>
             <w:pPr>
-              <w:cnfStyle w:val="000000000000" w:firstRow="0" w:lastRow="0" w:firstColumn="0" w:lastColumn="0" w:oddVBand="0" w:evenVBand="0" w:oddHBand="0" w:evenHBand="0" w:firstRowFirstColumn="0" w:firstRowLastColumn="0" w:lastRowFirstColumn="0" w:lastRowLastColumn="0"/>
+              <w:cnfStyle w:val="000000100000" w:firstRow="0" w:lastRow="0" w:firstColumn="0" w:lastColumn="0" w:oddVBand="0" w:evenVBand="0" w:oddHBand="1" w:evenHBand="0" w:firstRowFirstColumn="0" w:firstRowLastColumn="0" w:lastRowFirstColumn="0" w:lastRowLastColumn="0"/>
               <w:rPr>
                 <w:lang w:val="en-US"/>
               </w:rPr>
@@ -4641,6 +4625,104 @@
       <w:spacing w:after="100"/>
     </w:pPr>
   </w:style>
+  <w:style w:type="character" w:styleId="Kommentarzeichen">
+    <w:name w:val="annotation reference"/>
+    <w:basedOn w:val="Absatz-Standardschriftart"/>
+    <w:uiPriority w:val="99"/>
+    <w:semiHidden/>
+    <w:unhideWhenUsed/>
+    <w:rsid w:val="009C4242"/>
+    <w:rPr>
+      <w:sz w:val="16"/>
+      <w:szCs w:val="16"/>
+    </w:rPr>
+  </w:style>
+  <w:style w:type="paragraph" w:styleId="Kommentartext">
+    <w:name w:val="annotation text"/>
+    <w:basedOn w:val="Standard"/>
+    <w:link w:val="KommentartextZchn"/>
+    <w:uiPriority w:val="99"/>
+    <w:semiHidden/>
+    <w:unhideWhenUsed/>
+    <w:rsid w:val="009C4242"/>
+    <w:pPr>
+      <w:spacing w:line="240" w:lineRule="auto"/>
+    </w:pPr>
+    <w:rPr>
+      <w:sz w:val="20"/>
+      <w:szCs w:val="20"/>
+    </w:rPr>
+  </w:style>
+  <w:style w:type="character" w:customStyle="1" w:styleId="KommentartextZchn">
+    <w:name w:val="Kommentartext Zchn"/>
+    <w:basedOn w:val="Absatz-Standardschriftart"/>
+    <w:link w:val="Kommentartext"/>
+    <w:uiPriority w:val="99"/>
+    <w:semiHidden/>
+    <w:rsid w:val="009C4242"/>
+    <w:rPr>
+      <w:sz w:val="20"/>
+      <w:szCs w:val="20"/>
+    </w:rPr>
+  </w:style>
+  <w:style w:type="paragraph" w:styleId="Kommentarthema">
+    <w:name w:val="annotation subject"/>
+    <w:basedOn w:val="Kommentartext"/>
+    <w:next w:val="Kommentartext"/>
+    <w:link w:val="KommentarthemaZchn"/>
+    <w:uiPriority w:val="99"/>
+    <w:semiHidden/>
+    <w:unhideWhenUsed/>
+    <w:rsid w:val="009C4242"/>
+    <w:rPr>
+      <w:b/>
+      <w:bCs/>
+    </w:rPr>
+  </w:style>
+  <w:style w:type="character" w:customStyle="1" w:styleId="KommentarthemaZchn">
+    <w:name w:val="Kommentarthema Zchn"/>
+    <w:basedOn w:val="KommentartextZchn"/>
+    <w:link w:val="Kommentarthema"/>
+    <w:uiPriority w:val="99"/>
+    <w:semiHidden/>
+    <w:rsid w:val="009C4242"/>
+    <w:rPr>
+      <w:b/>
+      <w:bCs/>
+      <w:sz w:val="20"/>
+      <w:szCs w:val="20"/>
+    </w:rPr>
+  </w:style>
+  <w:style w:type="paragraph" w:styleId="Sprechblasentext">
+    <w:name w:val="Balloon Text"/>
+    <w:basedOn w:val="Standard"/>
+    <w:link w:val="SprechblasentextZchn"/>
+    <w:uiPriority w:val="99"/>
+    <w:semiHidden/>
+    <w:unhideWhenUsed/>
+    <w:rsid w:val="009C4242"/>
+    <w:pPr>
+      <w:spacing w:after="0" w:line="240" w:lineRule="auto"/>
+    </w:pPr>
+    <w:rPr>
+      <w:rFonts w:ascii="Segoe UI" w:hAnsi="Segoe UI" w:cs="Segoe UI"/>
+      <w:sz w:val="18"/>
+      <w:szCs w:val="18"/>
+    </w:rPr>
+  </w:style>
+  <w:style w:type="character" w:customStyle="1" w:styleId="SprechblasentextZchn">
+    <w:name w:val="Sprechblasentext Zchn"/>
+    <w:basedOn w:val="Absatz-Standardschriftart"/>
+    <w:link w:val="Sprechblasentext"/>
+    <w:uiPriority w:val="99"/>
+    <w:semiHidden/>
+    <w:rsid w:val="009C4242"/>
+    <w:rPr>
+      <w:rFonts w:ascii="Segoe UI" w:hAnsi="Segoe UI" w:cs="Segoe UI"/>
+      <w:sz w:val="18"/>
+      <w:szCs w:val="18"/>
+    </w:rPr>
+  </w:style>
 </w:styles>
 </file>
 
@@ -4934,7 +5016,7 @@
 </file>
 
 <file path=customXml/itemProps1.xml><?xml version="1.0" encoding="utf-8"?>
-<ds:datastoreItem xmlns:ds="http://schemas.openxmlformats.org/officeDocument/2006/customXml" ds:itemID="{484FC7B4-8AA4-4DD6-8D09-4B45BC9E1C2F}">
+<ds:datastoreItem xmlns:ds="http://schemas.openxmlformats.org/officeDocument/2006/customXml" ds:itemID="{7A9A2A79-1813-4991-8E11-9FFE81C72E09}">
   <ds:schemaRefs>
     <ds:schemaRef ds:uri="http://schemas.openxmlformats.org/officeDocument/2006/bibliography"/>
   </ds:schemaRefs>

</xml_diff>

<commit_message>
Store Last Size And Position From MainWindow #105
</commit_message>
<xml_diff>
--- a/Documentation/CheatSheet.docx
+++ b/Documentation/CheatSheet.docx
@@ -106,7 +106,7 @@
           <w:noProof/>
           <w:lang w:val="en-US"/>
         </w:rPr>
-        <w:t>27 July 2018</w:t>
+        <w:t>28 July 2018</w:t>
       </w:r>
       <w:r>
         <w:rPr>
@@ -5016,7 +5016,7 @@
 </file>
 
 <file path=customXml/itemProps1.xml><?xml version="1.0" encoding="utf-8"?>
-<ds:datastoreItem xmlns:ds="http://schemas.openxmlformats.org/officeDocument/2006/customXml" ds:itemID="{CC0D7290-58DB-4F7B-A783-05D0AB716FA9}">
+<ds:datastoreItem xmlns:ds="http://schemas.openxmlformats.org/officeDocument/2006/customXml" ds:itemID="{B6669BA4-22D9-4228-B6E0-9647B5CA50E7}">
   <ds:schemaRefs>
     <ds:schemaRef ds:uri="http://schemas.openxmlformats.org/officeDocument/2006/bibliography"/>
   </ds:schemaRefs>

</xml_diff>

<commit_message>
RFDevices Along A Line Feature (DALF) #78
</commit_message>
<xml_diff>
--- a/Documentation/CheatSheet.docx
+++ b/Documentation/CheatSheet.docx
@@ -2955,7 +2955,7 @@
               <w:rPr>
                 <w:lang w:val="en-US"/>
               </w:rPr>
-              <w:t>STRG+Q</w:t>
+              <w:t>STRG+L</w:t>
             </w:r>
           </w:p>
         </w:tc>
@@ -2975,7 +2975,7 @@
               <w:rPr>
                 <w:lang w:val="en-US"/>
               </w:rPr>
-              <w:t>RFDeviceQRCode</w:t>
+              <w:t>ToggleDALF</w:t>
             </w:r>
           </w:p>
         </w:tc>
@@ -2995,13 +2995,7 @@
               <w:rPr>
                 <w:lang w:val="en-US"/>
               </w:rPr>
-              <w:t xml:space="preserve">Show a QRCode from </w:t>
-            </w:r>
-            <w:r>
-              <w:rPr>
-                <w:lang w:val="en-US"/>
-              </w:rPr>
-              <w:t>the current RFDevice Location for scanning with a qrcode scanner.</w:t>
+              <w:t>Toggle the creating tool for device lines.</w:t>
             </w:r>
           </w:p>
         </w:tc>
@@ -3010,24 +3004,66 @@
         <w:tc>
           <w:tcPr>
             <w:cnfStyle w:val="001000000000" w:firstRow="0" w:lastRow="0" w:firstColumn="1" w:lastColumn="0" w:oddVBand="0" w:evenVBand="0" w:oddHBand="0" w:evenHBand="0" w:firstRowFirstColumn="0" w:firstRowLastColumn="0" w:lastRowFirstColumn="0" w:lastRowLastColumn="0"/>
-            <w:tcW w:w="9322" w:type="dxa"/>
-            <w:gridSpan w:val="3"/>
-            <w:shd w:val="clear" w:color="auto" w:fill="C6D9F1" w:themeFill="text2" w:themeFillTint="33"/>
-            <w:vAlign w:val="center"/>
-          </w:tcPr>
-          <w:p>
-            <w:pPr>
-              <w:rPr>
-                <w:i/>
-                <w:lang w:val="en-US"/>
-              </w:rPr>
-            </w:pPr>
-            <w:r>
-              <w:rPr>
-                <w:i/>
-                <w:lang w:val="en-US"/>
-              </w:rPr>
-              <w:t>Tools</w:t>
+            <w:tcW w:w="1906" w:type="dxa"/>
+            <w:vAlign w:val="center"/>
+          </w:tcPr>
+          <w:p>
+            <w:pPr>
+              <w:rPr>
+                <w:lang w:val="en-US"/>
+              </w:rPr>
+            </w:pPr>
+            <w:r>
+              <w:rPr>
+                <w:lang w:val="en-US"/>
+              </w:rPr>
+              <w:t>STRG+Q</w:t>
+            </w:r>
+          </w:p>
+        </w:tc>
+        <w:tc>
+          <w:tcPr>
+            <w:tcW w:w="2880" w:type="dxa"/>
+            <w:vAlign w:val="center"/>
+          </w:tcPr>
+          <w:p>
+            <w:pPr>
+              <w:cnfStyle w:val="000000000000" w:firstRow="0" w:lastRow="0" w:firstColumn="0" w:lastColumn="0" w:oddVBand="0" w:evenVBand="0" w:oddHBand="0" w:evenHBand="0" w:firstRowFirstColumn="0" w:firstRowLastColumn="0" w:lastRowFirstColumn="0" w:lastRowLastColumn="0"/>
+              <w:rPr>
+                <w:lang w:val="en-US"/>
+              </w:rPr>
+            </w:pPr>
+            <w:r>
+              <w:rPr>
+                <w:lang w:val="en-US"/>
+              </w:rPr>
+              <w:t>RFDeviceQRCode</w:t>
+            </w:r>
+          </w:p>
+        </w:tc>
+        <w:tc>
+          <w:tcPr>
+            <w:tcW w:w="4536" w:type="dxa"/>
+            <w:vAlign w:val="center"/>
+          </w:tcPr>
+          <w:p>
+            <w:pPr>
+              <w:cnfStyle w:val="000000000000" w:firstRow="0" w:lastRow="0" w:firstColumn="0" w:lastColumn="0" w:oddVBand="0" w:evenVBand="0" w:oddHBand="0" w:evenHBand="0" w:firstRowFirstColumn="0" w:firstRowLastColumn="0" w:lastRowFirstColumn="0" w:lastRowLastColumn="0"/>
+              <w:rPr>
+                <w:lang w:val="en-US"/>
+              </w:rPr>
+            </w:pPr>
+            <w:r>
+              <w:rPr>
+                <w:lang w:val="en-US"/>
+              </w:rPr>
+              <w:t xml:space="preserve">Show a QRCode from </w:t>
+            </w:r>
+            <w:r>
+              <w:rPr>
+                <w:lang w:val="en-US"/>
+              </w:rPr>
+              <w:t>the current RFDevice Location for scanning with a qrcode scanner.</w:t>
             </w:r>
           </w:p>
         </w:tc>
@@ -3039,75 +3075,24 @@
         <w:tc>
           <w:tcPr>
             <w:cnfStyle w:val="001000000000" w:firstRow="0" w:lastRow="0" w:firstColumn="1" w:lastColumn="0" w:oddVBand="0" w:evenVBand="0" w:oddHBand="0" w:evenHBand="0" w:firstRowFirstColumn="0" w:firstRowLastColumn="0" w:lastRowFirstColumn="0" w:lastRowLastColumn="0"/>
-            <w:tcW w:w="1906" w:type="dxa"/>
-            <w:vAlign w:val="center"/>
-          </w:tcPr>
-          <w:p>
-            <w:pPr>
-              <w:rPr>
-                <w:lang w:val="en-US"/>
-              </w:rPr>
-            </w:pPr>
-            <w:r>
-              <w:rPr>
-                <w:lang w:val="en-US"/>
-              </w:rPr>
-              <w:t>F10</w:t>
-            </w:r>
-          </w:p>
-          <w:p>
-            <w:pPr>
-              <w:rPr>
-                <w:b w:val="0"/>
-                <w:lang w:val="en-US"/>
-              </w:rPr>
-            </w:pPr>
-            <w:r>
-              <w:rPr>
-                <w:b w:val="0"/>
-                <w:lang w:val="en-US"/>
-              </w:rPr>
-              <w:t>STRG+T</w:t>
-            </w:r>
-          </w:p>
-        </w:tc>
-        <w:tc>
-          <w:tcPr>
-            <w:tcW w:w="2880" w:type="dxa"/>
-            <w:vAlign w:val="center"/>
-          </w:tcPr>
-          <w:p>
-            <w:pPr>
-              <w:cnfStyle w:val="000000100000" w:firstRow="0" w:lastRow="0" w:firstColumn="0" w:lastColumn="0" w:oddVBand="0" w:evenVBand="0" w:oddHBand="1" w:evenHBand="0" w:firstRowFirstColumn="0" w:firstRowLastColumn="0" w:lastRowFirstColumn="0" w:lastRowLastColumn="0"/>
-              <w:rPr>
-                <w:lang w:val="en-US"/>
-              </w:rPr>
-            </w:pPr>
-            <w:r>
-              <w:rPr>
-                <w:lang w:val="en-US"/>
-              </w:rPr>
-              <w:t>CreateScreenshot</w:t>
-            </w:r>
-          </w:p>
-        </w:tc>
-        <w:tc>
-          <w:tcPr>
-            <w:tcW w:w="4536" w:type="dxa"/>
-            <w:vAlign w:val="center"/>
-          </w:tcPr>
-          <w:p>
-            <w:pPr>
-              <w:cnfStyle w:val="000000100000" w:firstRow="0" w:lastRow="0" w:firstColumn="0" w:lastColumn="0" w:oddVBand="0" w:evenVBand="0" w:oddHBand="1" w:evenHBand="0" w:firstRowFirstColumn="0" w:firstRowLastColumn="0" w:lastRowFirstColumn="0" w:lastRowLastColumn="0"/>
-              <w:rPr>
-                <w:lang w:val="en-US"/>
-              </w:rPr>
-            </w:pPr>
-            <w:r>
-              <w:rPr>
-                <w:lang w:val="en-US"/>
-              </w:rPr>
-              <w:t>Create a screenshot from the map with the current viewport.</w:t>
+            <w:tcW w:w="9322" w:type="dxa"/>
+            <w:gridSpan w:val="3"/>
+            <w:shd w:val="clear" w:color="auto" w:fill="C6D9F1" w:themeFill="text2" w:themeFillTint="33"/>
+            <w:vAlign w:val="center"/>
+          </w:tcPr>
+          <w:p>
+            <w:pPr>
+              <w:rPr>
+                <w:i/>
+                <w:lang w:val="en-US"/>
+              </w:rPr>
+            </w:pPr>
+            <w:r>
+              <w:rPr>
+                <w:i/>
+                <w:lang w:val="en-US"/>
+              </w:rPr>
+              <w:t>Tools</w:t>
             </w:r>
           </w:p>
         </w:tc>
@@ -3122,33 +3107,29 @@
           <w:p>
             <w:pPr>
               <w:rPr>
-                <w:color w:val="A6A6A6" w:themeColor="background1" w:themeShade="A6"/>
-                <w:lang w:val="en-US"/>
-              </w:rPr>
-            </w:pPr>
-            <w:r>
-              <w:rPr>
-                <w:color w:val="A6A6A6" w:themeColor="background1" w:themeShade="A6"/>
-                <w:lang w:val="en-US"/>
-              </w:rPr>
-              <w:t>F11</w:t>
+                <w:lang w:val="en-US"/>
+              </w:rPr>
+            </w:pPr>
+            <w:r>
+              <w:rPr>
+                <w:lang w:val="en-US"/>
+              </w:rPr>
+              <w:t>F10</w:t>
             </w:r>
           </w:p>
           <w:p>
             <w:pPr>
               <w:rPr>
                 <w:b w:val="0"/>
-                <w:color w:val="A6A6A6" w:themeColor="background1" w:themeShade="A6"/>
                 <w:lang w:val="en-US"/>
               </w:rPr>
             </w:pPr>
             <w:r>
               <w:rPr>
                 <w:b w:val="0"/>
-                <w:color w:val="A6A6A6" w:themeColor="background1" w:themeShade="A6"/>
-                <w:lang w:val="en-US"/>
-              </w:rPr>
-              <w:t>STRG+F</w:t>
+                <w:lang w:val="en-US"/>
+              </w:rPr>
+              <w:t>STRG+T</w:t>
             </w:r>
           </w:p>
         </w:tc>
@@ -3161,30 +3142,14 @@
             <w:pPr>
               <w:cnfStyle w:val="000000000000" w:firstRow="0" w:lastRow="0" w:firstColumn="0" w:lastColumn="0" w:oddVBand="0" w:evenVBand="0" w:oddHBand="0" w:evenHBand="0" w:firstRowFirstColumn="0" w:firstRowLastColumn="0" w:lastRowFirstColumn="0" w:lastRowLastColumn="0"/>
               <w:rPr>
-                <w:color w:val="A6A6A6" w:themeColor="background1" w:themeShade="A6"/>
-                <w:lang w:val="en-US"/>
-              </w:rPr>
-            </w:pPr>
-            <w:r>
-              <w:rPr>
-                <w:color w:val="A6A6A6" w:themeColor="background1" w:themeShade="A6"/>
-                <w:lang w:val="en-US"/>
-              </w:rPr>
-              <w:t>F</w:t>
-            </w:r>
-            <w:r>
-              <w:rPr>
-                <w:color w:val="A6A6A6" w:themeColor="background1" w:themeShade="A6"/>
-                <w:lang w:val="en-US"/>
-              </w:rPr>
-              <w:t>ullscreen</w:t>
-            </w:r>
-            <w:r>
-              <w:rPr>
-                <w:color w:val="A6A6A6" w:themeColor="background1" w:themeShade="A6"/>
-                <w:lang w:val="en-US"/>
-              </w:rPr>
-              <w:t xml:space="preserve"> (reserved 4 later)</w:t>
+                <w:lang w:val="en-US"/>
+              </w:rPr>
+            </w:pPr>
+            <w:r>
+              <w:rPr>
+                <w:lang w:val="en-US"/>
+              </w:rPr>
+              <w:t>CreateScreenshot</w:t>
             </w:r>
           </w:p>
         </w:tc>
@@ -3197,16 +3162,14 @@
             <w:pPr>
               <w:cnfStyle w:val="000000000000" w:firstRow="0" w:lastRow="0" w:firstColumn="0" w:lastColumn="0" w:oddVBand="0" w:evenVBand="0" w:oddHBand="0" w:evenHBand="0" w:firstRowFirstColumn="0" w:firstRowLastColumn="0" w:lastRowFirstColumn="0" w:lastRowLastColumn="0"/>
               <w:rPr>
-                <w:color w:val="A6A6A6" w:themeColor="background1" w:themeShade="A6"/>
-                <w:lang w:val="en-US"/>
-              </w:rPr>
-            </w:pPr>
-            <w:r>
-              <w:rPr>
-                <w:color w:val="A6A6A6" w:themeColor="background1" w:themeShade="A6"/>
-                <w:lang w:val="en-US"/>
-              </w:rPr>
-              <w:t>Switch to a fullscreen display mode.</w:t>
+                <w:lang w:val="en-US"/>
+              </w:rPr>
+            </w:pPr>
+            <w:r>
+              <w:rPr>
+                <w:lang w:val="en-US"/>
+              </w:rPr>
+              <w:t>Create a screenshot from the map with the current viewport.</w:t>
             </w:r>
           </w:p>
         </w:tc>
@@ -3224,14 +3187,33 @@
           <w:p>
             <w:pPr>
               <w:rPr>
-                <w:lang w:val="en-US"/>
-              </w:rPr>
-            </w:pPr>
-            <w:r>
-              <w:rPr>
-                <w:lang w:val="en-US"/>
-              </w:rPr>
-              <w:t>F12</w:t>
+                <w:color w:val="A6A6A6" w:themeColor="background1" w:themeShade="A6"/>
+                <w:lang w:val="en-US"/>
+              </w:rPr>
+            </w:pPr>
+            <w:r>
+              <w:rPr>
+                <w:color w:val="A6A6A6" w:themeColor="background1" w:themeShade="A6"/>
+                <w:lang w:val="en-US"/>
+              </w:rPr>
+              <w:t>F11</w:t>
+            </w:r>
+          </w:p>
+          <w:p>
+            <w:pPr>
+              <w:rPr>
+                <w:b w:val="0"/>
+                <w:color w:val="A6A6A6" w:themeColor="background1" w:themeShade="A6"/>
+                <w:lang w:val="en-US"/>
+              </w:rPr>
+            </w:pPr>
+            <w:r>
+              <w:rPr>
+                <w:b w:val="0"/>
+                <w:color w:val="A6A6A6" w:themeColor="background1" w:themeShade="A6"/>
+                <w:lang w:val="en-US"/>
+              </w:rPr>
+              <w:t>STRG+F</w:t>
             </w:r>
           </w:p>
         </w:tc>
@@ -3244,14 +3226,30 @@
             <w:pPr>
               <w:cnfStyle w:val="000000100000" w:firstRow="0" w:lastRow="0" w:firstColumn="0" w:lastColumn="0" w:oddVBand="0" w:evenVBand="0" w:oddHBand="1" w:evenHBand="0" w:firstRowFirstColumn="0" w:firstRowLastColumn="0" w:lastRowFirstColumn="0" w:lastRowLastColumn="0"/>
               <w:rPr>
-                <w:lang w:val="en-US"/>
-              </w:rPr>
-            </w:pPr>
-            <w:r>
-              <w:rPr>
-                <w:lang w:val="en-US"/>
-              </w:rPr>
-              <w:t>SendDataUDP</w:t>
+                <w:color w:val="A6A6A6" w:themeColor="background1" w:themeShade="A6"/>
+                <w:lang w:val="en-US"/>
+              </w:rPr>
+            </w:pPr>
+            <w:r>
+              <w:rPr>
+                <w:color w:val="A6A6A6" w:themeColor="background1" w:themeShade="A6"/>
+                <w:lang w:val="en-US"/>
+              </w:rPr>
+              <w:t>F</w:t>
+            </w:r>
+            <w:r>
+              <w:rPr>
+                <w:color w:val="A6A6A6" w:themeColor="background1" w:themeShade="A6"/>
+                <w:lang w:val="en-US"/>
+              </w:rPr>
+              <w:t>ullscreen</w:t>
+            </w:r>
+            <w:r>
+              <w:rPr>
+                <w:color w:val="A6A6A6" w:themeColor="background1" w:themeShade="A6"/>
+                <w:lang w:val="en-US"/>
+              </w:rPr>
+              <w:t xml:space="preserve"> (reserved 4 later)</w:t>
             </w:r>
           </w:p>
         </w:tc>
@@ -3264,14 +3262,16 @@
             <w:pPr>
               <w:cnfStyle w:val="000000100000" w:firstRow="0" w:lastRow="0" w:firstColumn="0" w:lastColumn="0" w:oddVBand="0" w:evenVBand="0" w:oddHBand="1" w:evenHBand="0" w:firstRowFirstColumn="0" w:firstRowLastColumn="0" w:lastRowFirstColumn="0" w:lastRowLastColumn="0"/>
               <w:rPr>
-                <w:lang w:val="en-US"/>
-              </w:rPr>
-            </w:pPr>
-            <w:r>
-              <w:rPr>
-                <w:lang w:val="en-US"/>
-              </w:rPr>
-              <w:t>Send the marked RFDevices via UDP.</w:t>
+                <w:color w:val="A6A6A6" w:themeColor="background1" w:themeShade="A6"/>
+                <w:lang w:val="en-US"/>
+              </w:rPr>
+            </w:pPr>
+            <w:r>
+              <w:rPr>
+                <w:color w:val="A6A6A6" w:themeColor="background1" w:themeShade="A6"/>
+                <w:lang w:val="en-US"/>
+              </w:rPr>
+              <w:t>Switch to a fullscreen display mode.</w:t>
             </w:r>
           </w:p>
         </w:tc>
@@ -3293,12 +3293,6 @@
               <w:rPr>
                 <w:lang w:val="en-US"/>
               </w:rPr>
-              <w:t>STRG+</w:t>
-            </w:r>
-            <w:r>
-              <w:rPr>
-                <w:lang w:val="en-US"/>
-              </w:rPr>
               <w:t>F12</w:t>
             </w:r>
           </w:p>
@@ -3319,7 +3313,7 @@
               <w:rPr>
                 <w:lang w:val="en-US"/>
               </w:rPr>
-              <w:t>ReceiveDataUDP</w:t>
+              <w:t>SendDataUDP</w:t>
             </w:r>
           </w:p>
         </w:tc>
@@ -3339,13 +3333,7 @@
               <w:rPr>
                 <w:lang w:val="en-US"/>
               </w:rPr>
-              <w:t>Receive</w:t>
-            </w:r>
-            <w:r>
-              <w:rPr>
-                <w:lang w:val="en-US"/>
-              </w:rPr>
-              <w:t xml:space="preserve"> RFDevices via UDP.</w:t>
+              <w:t>Send the marked RFDevices via UDP.</w:t>
             </w:r>
           </w:p>
         </w:tc>
@@ -3370,6 +3358,80 @@
               <w:rPr>
                 <w:lang w:val="en-US"/>
               </w:rPr>
+              <w:t>STRG+</w:t>
+            </w:r>
+            <w:r>
+              <w:rPr>
+                <w:lang w:val="en-US"/>
+              </w:rPr>
+              <w:t>F12</w:t>
+            </w:r>
+          </w:p>
+        </w:tc>
+        <w:tc>
+          <w:tcPr>
+            <w:tcW w:w="2880" w:type="dxa"/>
+            <w:vAlign w:val="center"/>
+          </w:tcPr>
+          <w:p>
+            <w:pPr>
+              <w:cnfStyle w:val="000000100000" w:firstRow="0" w:lastRow="0" w:firstColumn="0" w:lastColumn="0" w:oddVBand="0" w:evenVBand="0" w:oddHBand="1" w:evenHBand="0" w:firstRowFirstColumn="0" w:firstRowLastColumn="0" w:lastRowFirstColumn="0" w:lastRowLastColumn="0"/>
+              <w:rPr>
+                <w:lang w:val="en-US"/>
+              </w:rPr>
+            </w:pPr>
+            <w:r>
+              <w:rPr>
+                <w:lang w:val="en-US"/>
+              </w:rPr>
+              <w:t>ReceiveDataUDP</w:t>
+            </w:r>
+          </w:p>
+        </w:tc>
+        <w:tc>
+          <w:tcPr>
+            <w:tcW w:w="4536" w:type="dxa"/>
+            <w:vAlign w:val="center"/>
+          </w:tcPr>
+          <w:p>
+            <w:pPr>
+              <w:cnfStyle w:val="000000100000" w:firstRow="0" w:lastRow="0" w:firstColumn="0" w:lastColumn="0" w:oddVBand="0" w:evenVBand="0" w:oddHBand="1" w:evenHBand="0" w:firstRowFirstColumn="0" w:firstRowLastColumn="0" w:lastRowFirstColumn="0" w:lastRowLastColumn="0"/>
+              <w:rPr>
+                <w:lang w:val="en-US"/>
+              </w:rPr>
+            </w:pPr>
+            <w:r>
+              <w:rPr>
+                <w:lang w:val="en-US"/>
+              </w:rPr>
+              <w:t>Receive</w:t>
+            </w:r>
+            <w:r>
+              <w:rPr>
+                <w:lang w:val="en-US"/>
+              </w:rPr>
+              <w:t xml:space="preserve"> RFDevices via UDP.</w:t>
+            </w:r>
+          </w:p>
+        </w:tc>
+      </w:tr>
+      <w:tr>
+        <w:tc>
+          <w:tcPr>
+            <w:cnfStyle w:val="001000000000" w:firstRow="0" w:lastRow="0" w:firstColumn="1" w:lastColumn="0" w:oddVBand="0" w:evenVBand="0" w:oddHBand="0" w:evenHBand="0" w:firstRowFirstColumn="0" w:firstRowLastColumn="0" w:lastRowFirstColumn="0" w:lastRowLastColumn="0"/>
+            <w:tcW w:w="1906" w:type="dxa"/>
+            <w:vAlign w:val="center"/>
+          </w:tcPr>
+          <w:p>
+            <w:pPr>
+              <w:rPr>
+                <w:lang w:val="en-US"/>
+              </w:rPr>
+            </w:pPr>
+            <w:r>
+              <w:rPr>
+                <w:lang w:val="en-US"/>
+              </w:rPr>
               <w:t>STRG+G</w:t>
             </w:r>
           </w:p>
@@ -3381,7 +3443,7 @@
           </w:tcPr>
           <w:p>
             <w:pPr>
-              <w:cnfStyle w:val="000000100000" w:firstRow="0" w:lastRow="0" w:firstColumn="0" w:lastColumn="0" w:oddVBand="0" w:evenVBand="0" w:oddHBand="1" w:evenHBand="0" w:firstRowFirstColumn="0" w:firstRowLastColumn="0" w:lastRowFirstColumn="0" w:lastRowLastColumn="0"/>
+              <w:cnfStyle w:val="000000000000" w:firstRow="0" w:lastRow="0" w:firstColumn="0" w:lastColumn="0" w:oddVBand="0" w:evenVBand="0" w:oddHBand="0" w:evenHBand="0" w:firstRowFirstColumn="0" w:firstRowLastColumn="0" w:lastRowFirstColumn="0" w:lastRowLastColumn="0"/>
               <w:rPr>
                 <w:lang w:val="en-US"/>
               </w:rPr>
@@ -3401,40 +3463,16 @@
           </w:tcPr>
           <w:p>
             <w:pPr>
-              <w:cnfStyle w:val="000000100000" w:firstRow="0" w:lastRow="0" w:firstColumn="0" w:lastColumn="0" w:oddVBand="0" w:evenVBand="0" w:oddHBand="1" w:evenHBand="0" w:firstRowFirstColumn="0" w:firstRowLastColumn="0" w:lastRowFirstColumn="0" w:lastRowLastColumn="0"/>
-              <w:rPr>
-                <w:lang w:val="en-US"/>
-              </w:rPr>
-            </w:pPr>
-            <w:r>
-              <w:rPr>
-                <w:lang w:val="en-US"/>
-              </w:rPr>
-              <w:t>Toggle the s</w:t>
-            </w:r>
-            <w:r>
-              <w:rPr>
-                <w:lang w:val="en-US"/>
-              </w:rPr>
-              <w:t>ync</w:t>
-            </w:r>
-            <w:r>
-              <w:rPr>
-                <w:lang w:val="en-US"/>
-              </w:rPr>
-              <w:t>h</w:t>
-            </w:r>
-            <w:r>
-              <w:rPr>
-                <w:lang w:val="en-US"/>
-              </w:rPr>
-              <w:t>ronizing from</w:t>
-            </w:r>
-            <w:r>
-              <w:rPr>
-                <w:lang w:val="en-US"/>
-              </w:rPr>
-              <w:t xml:space="preserve"> the selection between the map and the datagrid..</w:t>
+              <w:cnfStyle w:val="000000000000" w:firstRow="0" w:lastRow="0" w:firstColumn="0" w:lastColumn="0" w:oddVBand="0" w:evenVBand="0" w:oddHBand="0" w:evenHBand="0" w:firstRowFirstColumn="0" w:firstRowLastColumn="0" w:lastRowFirstColumn="0" w:lastRowLastColumn="0"/>
+              <w:rPr>
+                <w:lang w:val="en-US"/>
+              </w:rPr>
+            </w:pPr>
+            <w:r>
+              <w:rPr>
+                <w:lang w:val="en-US"/>
+              </w:rPr>
+              <w:t>Toggle the synchronizing from the selection between the map and the datagrid..</w:t>
             </w:r>
           </w:p>
         </w:tc>
@@ -5016,7 +5054,7 @@
 </file>
 
 <file path=customXml/itemProps1.xml><?xml version="1.0" encoding="utf-8"?>
-<ds:datastoreItem xmlns:ds="http://schemas.openxmlformats.org/officeDocument/2006/customXml" ds:itemID="{4BA68062-CCEB-4B36-A651-024DB25D09C7}">
+<ds:datastoreItem xmlns:ds="http://schemas.openxmlformats.org/officeDocument/2006/customXml" ds:itemID="{43650104-FBC7-4A31-AABA-9793F92FDEDF}">
   <ds:schemaRefs>
     <ds:schemaRef ds:uri="http://schemas.openxmlformats.org/officeDocument/2006/bibliography"/>
   </ds:schemaRefs>

</xml_diff>

<commit_message>
Create A ScriptEditor And Run Internal A Example Script With Data From SST #88
</commit_message>
<xml_diff>
--- a/Documentation/CheatSheet.docx
+++ b/Documentation/CheatSheet.docx
@@ -106,7 +106,7 @@
           <w:noProof/>
           <w:lang w:val="en-US"/>
         </w:rPr>
-        <w:t>29 July 2018</w:t>
+        <w:t>30 July 2018</w:t>
       </w:r>
       <w:r>
         <w:rPr>
@@ -5054,7 +5054,7 @@
 </file>
 
 <file path=customXml/itemProps1.xml><?xml version="1.0" encoding="utf-8"?>
-<ds:datastoreItem xmlns:ds="http://schemas.openxmlformats.org/officeDocument/2006/customXml" ds:itemID="{ABBB8889-DD57-41E8-94D2-83C0AA477EDA}">
+<ds:datastoreItem xmlns:ds="http://schemas.openxmlformats.org/officeDocument/2006/customXml" ds:itemID="{A0EA4C65-3519-4666-B113-36DB51BFCDF3}">
   <ds:schemaRefs>
     <ds:schemaRef ds:uri="http://schemas.openxmlformats.org/officeDocument/2006/bibliography"/>
   </ds:schemaRefs>

</xml_diff>

<commit_message>
Create ContextMenu For The DataGrid #34
</commit_message>
<xml_diff>
--- a/Documentation/CheatSheet.docx
+++ b/Documentation/CheatSheet.docx
@@ -106,7 +106,7 @@
           <w:noProof/>
           <w:lang w:val="en-US"/>
         </w:rPr>
-        <w:t>3 August 2018</w:t>
+        <w:t>4 August 2018</w:t>
       </w:r>
       <w:r>
         <w:rPr>
@@ -5054,7 +5054,7 @@
 </file>
 
 <file path=customXml/itemProps1.xml><?xml version="1.0" encoding="utf-8"?>
-<ds:datastoreItem xmlns:ds="http://schemas.openxmlformats.org/officeDocument/2006/customXml" ds:itemID="{834922B9-FB37-4FC1-B30E-C366E3EEC332}">
+<ds:datastoreItem xmlns:ds="http://schemas.openxmlformats.org/officeDocument/2006/customXml" ds:itemID="{B0D33E8A-1C61-466C-9A4E-4685244BF6FB}">
   <ds:schemaRefs>
     <ds:schemaRef ds:uri="http://schemas.openxmlformats.org/officeDocument/2006/bibliography"/>
   </ds:schemaRefs>

</xml_diff>

<commit_message>
Create Script To Put The Version Into Alle The AssemblyInfo.cs File #83
</commit_message>
<xml_diff>
--- a/Documentation/CheatSheet.docx
+++ b/Documentation/CheatSheet.docx
@@ -36,40 +36,66 @@
     </w:p>
     <w:p>
       <w:pPr>
-        <w:jc w:val="both"/>
-        <w:rPr>
-          <w:lang w:val="en-US"/>
-        </w:rPr>
-      </w:pPr>
-      <w:r>
-        <w:rPr>
-          <w:lang w:val="en-US"/>
-        </w:rPr>
-        <w:t>Version</w:t>
-      </w:r>
-      <w:r>
-        <w:rPr>
-          <w:lang w:val="en-US"/>
-        </w:rPr>
-        <w:tab/>
-        <w:t xml:space="preserve">: </w:t>
-      </w:r>
-      <w:r>
-        <w:rPr>
-          <w:lang w:val="en-US"/>
-        </w:rPr>
-        <w:t>1.2</w:t>
-      </w:r>
-    </w:p>
-    <w:p>
-      <w:pPr>
         <w:pBdr>
           <w:bottom w:val="single" w:sz="6" w:space="1" w:color="auto"/>
         </w:pBdr>
         <w:rPr>
-          <w:lang w:val="en-US"/>
-        </w:rPr>
-      </w:pPr>
+          <w:rFonts w:ascii="Courier New" w:hAnsi="Courier New" w:cs="Courier New"/>
+        </w:rPr>
+      </w:pPr>
+      <w:r>
+        <w:rPr>
+          <w:lang w:val="en-US"/>
+        </w:rPr>
+        <w:t>Version</w:t>
+      </w:r>
+      <w:r>
+        <w:rPr>
+          <w:lang w:val="en-US"/>
+        </w:rPr>
+        <w:tab/>
+        <w:t xml:space="preserve">: </w:t>
+      </w:r>
+      <w:r>
+        <w:rPr>
+          <w:lang w:val="en-US"/>
+        </w:rPr>
+        <w:fldChar w:fldCharType="begin"/>
+      </w:r>
+      <w:r>
+        <w:rPr>
+          <w:lang w:val="en-US"/>
+        </w:rPr>
+        <w:instrText xml:space="preserve"> INCLUDETEXT "D:\\BigData\\GitHub\\SIGENCE-Scenario-Tool\\Source\\VERSION" \c AnsiText  \* MERGEFORMAT </w:instrText>
+      </w:r>
+      <w:r>
+        <w:rPr>
+          <w:lang w:val="en-US"/>
+        </w:rPr>
+        <w:fldChar w:fldCharType="separate"/>
+      </w:r>
+      <w:r>
+        <w:rPr>
+          <w:lang w:val="en-US"/>
+        </w:rPr>
+        <w:t>1.3</w:t>
+      </w:r>
+    </w:p>
+    <w:p>
+      <w:pPr>
+        <w:pBdr>
+          <w:bottom w:val="single" w:sz="6" w:space="1" w:color="auto"/>
+        </w:pBdr>
+        <w:rPr>
+          <w:lang w:val="en-US"/>
+        </w:rPr>
+      </w:pPr>
+      <w:r>
+        <w:rPr>
+          <w:lang w:val="en-US"/>
+        </w:rPr>
+        <w:fldChar w:fldCharType="end"/>
+      </w:r>
       <w:r>
         <w:rPr>
           <w:lang w:val="en-US"/>
@@ -190,7 +216,7 @@
           <w:r>
             <w:fldChar w:fldCharType="separate"/>
           </w:r>
-          <w:hyperlink w:anchor="_Toc520490700" w:history="1">
+          <w:hyperlink w:anchor="_Toc521179389" w:history="1">
             <w:r>
               <w:rPr>
                 <w:rStyle w:val="Hyperlink"/>
@@ -218,7 +244,7 @@
                 <w:noProof/>
                 <w:webHidden/>
               </w:rPr>
-              <w:instrText xml:space="preserve"> PAGEREF _Toc520490700 \h </w:instrText>
+              <w:instrText xml:space="preserve"> PAGEREF _Toc521179389 \h </w:instrText>
             </w:r>
             <w:r>
               <w:rPr>
@@ -261,7 +287,7 @@
               <w:lang w:eastAsia="de-DE"/>
             </w:rPr>
           </w:pPr>
-          <w:hyperlink w:anchor="_Toc520490701" w:history="1">
+          <w:hyperlink w:anchor="_Toc521179390" w:history="1">
             <w:r>
               <w:rPr>
                 <w:rStyle w:val="Hyperlink"/>
@@ -289,7 +315,7 @@
                 <w:noProof/>
                 <w:webHidden/>
               </w:rPr>
-              <w:instrText xml:space="preserve"> PAGEREF _Toc520490701 \h </w:instrText>
+              <w:instrText xml:space="preserve"> PAGEREF _Toc521179390 \h </w:instrText>
             </w:r>
             <w:r>
               <w:rPr>
@@ -332,7 +358,7 @@
               <w:lang w:eastAsia="de-DE"/>
             </w:rPr>
           </w:pPr>
-          <w:hyperlink w:anchor="_Toc520490702" w:history="1">
+          <w:hyperlink w:anchor="_Toc521179391" w:history="1">
             <w:r>
               <w:rPr>
                 <w:rStyle w:val="Hyperlink"/>
@@ -360,7 +386,7 @@
                 <w:noProof/>
                 <w:webHidden/>
               </w:rPr>
-              <w:instrText xml:space="preserve"> PAGEREF _Toc520490702 \h </w:instrText>
+              <w:instrText xml:space="preserve"> PAGEREF _Toc521179391 \h </w:instrText>
             </w:r>
             <w:r>
               <w:rPr>
@@ -403,7 +429,7 @@
               <w:lang w:eastAsia="de-DE"/>
             </w:rPr>
           </w:pPr>
-          <w:hyperlink w:anchor="_Toc520490703" w:history="1">
+          <w:hyperlink w:anchor="_Toc521179392" w:history="1">
             <w:r>
               <w:rPr>
                 <w:rStyle w:val="Hyperlink"/>
@@ -431,7 +457,7 @@
                 <w:noProof/>
                 <w:webHidden/>
               </w:rPr>
-              <w:instrText xml:space="preserve"> PAGEREF _Toc520490703 \h </w:instrText>
+              <w:instrText xml:space="preserve"> PAGEREF _Toc521179392 \h </w:instrText>
             </w:r>
             <w:r>
               <w:rPr>
@@ -474,7 +500,7 @@
               <w:lang w:eastAsia="de-DE"/>
             </w:rPr>
           </w:pPr>
-          <w:hyperlink w:anchor="_Toc520490704" w:history="1">
+          <w:hyperlink w:anchor="_Toc521179393" w:history="1">
             <w:r>
               <w:rPr>
                 <w:rStyle w:val="Hyperlink"/>
@@ -502,7 +528,7 @@
                 <w:noProof/>
                 <w:webHidden/>
               </w:rPr>
-              <w:instrText xml:space="preserve"> PAGEREF _Toc520490704 \h </w:instrText>
+              <w:instrText xml:space="preserve"> PAGEREF _Toc521179393 \h </w:instrText>
             </w:r>
             <w:r>
               <w:rPr>
@@ -545,7 +571,7 @@
               <w:lang w:eastAsia="de-DE"/>
             </w:rPr>
           </w:pPr>
-          <w:hyperlink w:anchor="_Toc520490705" w:history="1">
+          <w:hyperlink w:anchor="_Toc521179394" w:history="1">
             <w:r>
               <w:rPr>
                 <w:rStyle w:val="Hyperlink"/>
@@ -573,7 +599,7 @@
                 <w:noProof/>
                 <w:webHidden/>
               </w:rPr>
-              <w:instrText xml:space="preserve"> PAGEREF _Toc520490705 \h </w:instrText>
+              <w:instrText xml:space="preserve"> PAGEREF _Toc521179394 \h </w:instrText>
             </w:r>
             <w:r>
               <w:rPr>
@@ -643,7 +669,7 @@
           <w:lang w:val="en-US"/>
         </w:rPr>
       </w:pPr>
-      <w:bookmarkStart w:id="1" w:name="_Toc520490700"/>
+      <w:bookmarkStart w:id="1" w:name="_Toc521179389"/>
       <w:r>
         <w:rPr>
           <w:sz w:val="36"/>
@@ -769,7 +795,7 @@
           <w:lang w:val="en-US"/>
         </w:rPr>
       </w:pPr>
-      <w:bookmarkStart w:id="2" w:name="_Toc520490701"/>
+      <w:bookmarkStart w:id="2" w:name="_Toc521179390"/>
       <w:r>
         <w:rPr>
           <w:sz w:val="36"/>
@@ -860,7 +886,7 @@
           <w:lang w:val="en-US"/>
         </w:rPr>
       </w:pPr>
-      <w:bookmarkStart w:id="3" w:name="_Toc520490702"/>
+      <w:bookmarkStart w:id="3" w:name="_Toc521179391"/>
       <w:r>
         <w:rPr>
           <w:sz w:val="36"/>
@@ -1681,7 +1707,7 @@
           <w:lang w:val="en-US"/>
         </w:rPr>
       </w:pPr>
-      <w:bookmarkStart w:id="4" w:name="_Toc520490703"/>
+      <w:bookmarkStart w:id="4" w:name="_Toc521179392"/>
       <w:r>
         <w:rPr>
           <w:sz w:val="36"/>
@@ -1770,7 +1796,7 @@
           <w:lang w:val="en-US"/>
         </w:rPr>
       </w:pPr>
-      <w:bookmarkStart w:id="5" w:name="_Toc520490704"/>
+      <w:bookmarkStart w:id="5" w:name="_Toc521179393"/>
       <w:r>
         <w:rPr>
           <w:sz w:val="36"/>
@@ -1941,7 +1967,7 @@
           <w:lang w:val="en-US"/>
         </w:rPr>
       </w:pPr>
-      <w:bookmarkStart w:id="6" w:name="_Toc520490705"/>
+      <w:bookmarkStart w:id="6" w:name="_Toc521179394"/>
       <w:r>
         <w:rPr>
           <w:sz w:val="36"/>
@@ -5054,7 +5080,7 @@
 </file>
 
 <file path=customXml/itemProps1.xml><?xml version="1.0" encoding="utf-8"?>
-<ds:datastoreItem xmlns:ds="http://schemas.openxmlformats.org/officeDocument/2006/customXml" ds:itemID="{B0D33E8A-1C61-466C-9A4E-4685244BF6FB}">
+<ds:datastoreItem xmlns:ds="http://schemas.openxmlformats.org/officeDocument/2006/customXml" ds:itemID="{CB5D2180-1069-4BB9-814F-17A26608FA0D}">
   <ds:schemaRefs>
     <ds:schemaRef ds:uri="http://schemas.openxmlformats.org/officeDocument/2006/bibliography"/>
   </ds:schemaRefs>

</xml_diff>

<commit_message>
QuickCommander For Fast Commands In The UI #112
</commit_message>
<xml_diff>
--- a/Documentation/CheatSheet.docx
+++ b/Documentation/CheatSheet.docx
@@ -2839,22 +2839,7 @@
               <w:rPr>
                 <w:lang w:val="en-US"/>
               </w:rPr>
-              <w:t>F9</w:t>
-            </w:r>
-          </w:p>
-          <w:p>
-            <w:pPr>
-              <w:rPr>
-                <w:b w:val="0"/>
-                <w:lang w:val="en-US"/>
-              </w:rPr>
-            </w:pPr>
-            <w:r>
-              <w:rPr>
-                <w:b w:val="0"/>
-                <w:lang w:val="en-US"/>
-              </w:rPr>
-              <w:t>STRG+Z</w:t>
+              <w:t>ALT+M</w:t>
             </w:r>
           </w:p>
         </w:tc>
@@ -2874,7 +2859,7 @@
               <w:rPr>
                 <w:lang w:val="en-US"/>
               </w:rPr>
-              <w:t>ZoomToRFDevice</w:t>
+              <w:t>MoveRFDevice</w:t>
             </w:r>
           </w:p>
         </w:tc>
@@ -2894,7 +2879,7 @@
               <w:rPr>
                 <w:lang w:val="en-US"/>
               </w:rPr>
-              <w:t>Zoom to the selected RFDevice.</w:t>
+              <w:t>Toggle the moving mode from the RFDevices’s.</w:t>
             </w:r>
           </w:p>
         </w:tc>
@@ -2916,7 +2901,7 @@
               <w:rPr>
                 <w:lang w:val="en-US"/>
               </w:rPr>
-              <w:t>STRG+M</w:t>
+              <w:t>STRG+L</w:t>
             </w:r>
           </w:p>
         </w:tc>
@@ -2936,7 +2921,7 @@
               <w:rPr>
                 <w:lang w:val="en-US"/>
               </w:rPr>
-              <w:t>MoveRFDevice</w:t>
+              <w:t>ToggleDALF</w:t>
             </w:r>
           </w:p>
         </w:tc>
@@ -2956,7 +2941,7 @@
               <w:rPr>
                 <w:lang w:val="en-US"/>
               </w:rPr>
-              <w:t>Toggle the moving mode from the RFDevices’s.</w:t>
+              <w:t>Toggle the creating tool for device lines.</w:t>
             </w:r>
           </w:p>
         </w:tc>
@@ -2981,7 +2966,7 @@
               <w:rPr>
                 <w:lang w:val="en-US"/>
               </w:rPr>
-              <w:t>STRG+L</w:t>
+              <w:t>STRG+M</w:t>
             </w:r>
           </w:p>
         </w:tc>
@@ -3001,7 +2986,7 @@
               <w:rPr>
                 <w:lang w:val="en-US"/>
               </w:rPr>
-              <w:t>ToggleDALF</w:t>
+              <w:t>OpenInGoogleMaps</w:t>
             </w:r>
           </w:p>
         </w:tc>
@@ -3021,7 +3006,7 @@
               <w:rPr>
                 <w:lang w:val="en-US"/>
               </w:rPr>
-              <w:t>Toggle the creating tool for device lines.</w:t>
+              <w:t>Open the current RFDevice in Google Maps.</w:t>
             </w:r>
           </w:p>
         </w:tc>
@@ -3083,13 +3068,7 @@
               <w:rPr>
                 <w:lang w:val="en-US"/>
               </w:rPr>
-              <w:t xml:space="preserve">Show a QRCode from </w:t>
-            </w:r>
-            <w:r>
-              <w:rPr>
-                <w:lang w:val="en-US"/>
-              </w:rPr>
-              <w:t>the current RFDevice Location for scanning with a qrcode scanner.</w:t>
+              <w:t>Show a QRCode from the current RFDevice Location for scanning with a qrcode scanner.</w:t>
             </w:r>
           </w:p>
         </w:tc>
@@ -3101,6 +3080,68 @@
         <w:tc>
           <w:tcPr>
             <w:cnfStyle w:val="001000000000" w:firstRow="0" w:lastRow="0" w:firstColumn="1" w:lastColumn="0" w:oddVBand="0" w:evenVBand="0" w:oddHBand="0" w:evenHBand="0" w:firstRowFirstColumn="0" w:firstRowLastColumn="0" w:lastRowFirstColumn="0" w:lastRowLastColumn="0"/>
+            <w:tcW w:w="1906" w:type="dxa"/>
+            <w:vAlign w:val="center"/>
+          </w:tcPr>
+          <w:p>
+            <w:pPr>
+              <w:rPr>
+                <w:lang w:val="en-US"/>
+              </w:rPr>
+            </w:pPr>
+            <w:r>
+              <w:rPr>
+                <w:lang w:val="en-US"/>
+              </w:rPr>
+              <w:t>STRG+Z</w:t>
+            </w:r>
+          </w:p>
+        </w:tc>
+        <w:tc>
+          <w:tcPr>
+            <w:tcW w:w="2880" w:type="dxa"/>
+            <w:vAlign w:val="center"/>
+          </w:tcPr>
+          <w:p>
+            <w:pPr>
+              <w:cnfStyle w:val="000000100000" w:firstRow="0" w:lastRow="0" w:firstColumn="0" w:lastColumn="0" w:oddVBand="0" w:evenVBand="0" w:oddHBand="1" w:evenHBand="0" w:firstRowFirstColumn="0" w:firstRowLastColumn="0" w:lastRowFirstColumn="0" w:lastRowLastColumn="0"/>
+              <w:rPr>
+                <w:lang w:val="en-US"/>
+              </w:rPr>
+            </w:pPr>
+            <w:r>
+              <w:rPr>
+                <w:lang w:val="en-US"/>
+              </w:rPr>
+              <w:t>ZoomToRFDevice</w:t>
+            </w:r>
+          </w:p>
+        </w:tc>
+        <w:tc>
+          <w:tcPr>
+            <w:tcW w:w="4536" w:type="dxa"/>
+            <w:vAlign w:val="center"/>
+          </w:tcPr>
+          <w:p>
+            <w:pPr>
+              <w:cnfStyle w:val="000000100000" w:firstRow="0" w:lastRow="0" w:firstColumn="0" w:lastColumn="0" w:oddVBand="0" w:evenVBand="0" w:oddHBand="1" w:evenHBand="0" w:firstRowFirstColumn="0" w:firstRowLastColumn="0" w:lastRowFirstColumn="0" w:lastRowLastColumn="0"/>
+              <w:rPr>
+                <w:lang w:val="en-US"/>
+              </w:rPr>
+            </w:pPr>
+            <w:r>
+              <w:rPr>
+                <w:lang w:val="en-US"/>
+              </w:rPr>
+              <w:t>Zoom to the selected RFDevice.</w:t>
+            </w:r>
+          </w:p>
+        </w:tc>
+      </w:tr>
+      <w:tr>
+        <w:tc>
+          <w:tcPr>
+            <w:cnfStyle w:val="001000000000" w:firstRow="0" w:lastRow="0" w:firstColumn="1" w:lastColumn="0" w:oddVBand="0" w:evenVBand="0" w:oddHBand="0" w:evenHBand="0" w:firstRowFirstColumn="0" w:firstRowLastColumn="0" w:lastRowFirstColumn="0" w:lastRowLastColumn="0"/>
             <w:tcW w:w="9322" w:type="dxa"/>
             <w:gridSpan w:val="3"/>
             <w:shd w:val="clear" w:color="auto" w:fill="C6D9F1" w:themeFill="text2" w:themeFillTint="33"/>
@@ -3119,83 +3160,6 @@
                 <w:lang w:val="en-US"/>
               </w:rPr>
               <w:t>Tools</w:t>
-            </w:r>
-          </w:p>
-        </w:tc>
-      </w:tr>
-      <w:tr>
-        <w:tc>
-          <w:tcPr>
-            <w:cnfStyle w:val="001000000000" w:firstRow="0" w:lastRow="0" w:firstColumn="1" w:lastColumn="0" w:oddVBand="0" w:evenVBand="0" w:oddHBand="0" w:evenHBand="0" w:firstRowFirstColumn="0" w:firstRowLastColumn="0" w:lastRowFirstColumn="0" w:lastRowLastColumn="0"/>
-            <w:tcW w:w="1906" w:type="dxa"/>
-            <w:vAlign w:val="center"/>
-          </w:tcPr>
-          <w:p>
-            <w:pPr>
-              <w:rPr>
-                <w:lang w:val="en-US"/>
-              </w:rPr>
-            </w:pPr>
-            <w:r>
-              <w:rPr>
-                <w:lang w:val="en-US"/>
-              </w:rPr>
-              <w:t>F10</w:t>
-            </w:r>
-          </w:p>
-          <w:p>
-            <w:pPr>
-              <w:rPr>
-                <w:b w:val="0"/>
-                <w:lang w:val="en-US"/>
-              </w:rPr>
-            </w:pPr>
-            <w:r>
-              <w:rPr>
-                <w:b w:val="0"/>
-                <w:lang w:val="en-US"/>
-              </w:rPr>
-              <w:t>STRG+T</w:t>
-            </w:r>
-          </w:p>
-        </w:tc>
-        <w:tc>
-          <w:tcPr>
-            <w:tcW w:w="2880" w:type="dxa"/>
-            <w:vAlign w:val="center"/>
-          </w:tcPr>
-          <w:p>
-            <w:pPr>
-              <w:cnfStyle w:val="000000000000" w:firstRow="0" w:lastRow="0" w:firstColumn="0" w:lastColumn="0" w:oddVBand="0" w:evenVBand="0" w:oddHBand="0" w:evenHBand="0" w:firstRowFirstColumn="0" w:firstRowLastColumn="0" w:lastRowFirstColumn="0" w:lastRowLastColumn="0"/>
-              <w:rPr>
-                <w:lang w:val="en-US"/>
-              </w:rPr>
-            </w:pPr>
-            <w:r>
-              <w:rPr>
-                <w:lang w:val="en-US"/>
-              </w:rPr>
-              <w:t>CreateScreenshot</w:t>
-            </w:r>
-          </w:p>
-        </w:tc>
-        <w:tc>
-          <w:tcPr>
-            <w:tcW w:w="4536" w:type="dxa"/>
-            <w:vAlign w:val="center"/>
-          </w:tcPr>
-          <w:p>
-            <w:pPr>
-              <w:cnfStyle w:val="000000000000" w:firstRow="0" w:lastRow="0" w:firstColumn="0" w:lastColumn="0" w:oddVBand="0" w:evenVBand="0" w:oddHBand="0" w:evenHBand="0" w:firstRowFirstColumn="0" w:firstRowLastColumn="0" w:lastRowFirstColumn="0" w:lastRowLastColumn="0"/>
-              <w:rPr>
-                <w:lang w:val="en-US"/>
-              </w:rPr>
-            </w:pPr>
-            <w:r>
-              <w:rPr>
-                <w:lang w:val="en-US"/>
-              </w:rPr>
-              <w:t>Create a screenshot from the map with the current viewport.</w:t>
             </w:r>
           </w:p>
         </w:tc>
@@ -3213,33 +3177,14 @@
           <w:p>
             <w:pPr>
               <w:rPr>
-                <w:color w:val="A6A6A6" w:themeColor="background1" w:themeShade="A6"/>
-                <w:lang w:val="en-US"/>
-              </w:rPr>
-            </w:pPr>
-            <w:r>
-              <w:rPr>
-                <w:color w:val="A6A6A6" w:themeColor="background1" w:themeShade="A6"/>
-                <w:lang w:val="en-US"/>
-              </w:rPr>
-              <w:t>F11</w:t>
-            </w:r>
-          </w:p>
-          <w:p>
-            <w:pPr>
-              <w:rPr>
-                <w:b w:val="0"/>
-                <w:color w:val="A6A6A6" w:themeColor="background1" w:themeShade="A6"/>
-                <w:lang w:val="en-US"/>
-              </w:rPr>
-            </w:pPr>
-            <w:r>
-              <w:rPr>
-                <w:b w:val="0"/>
-                <w:color w:val="A6A6A6" w:themeColor="background1" w:themeShade="A6"/>
-                <w:lang w:val="en-US"/>
-              </w:rPr>
-              <w:t>STRG+F</w:t>
+                <w:lang w:val="en-US"/>
+              </w:rPr>
+            </w:pPr>
+            <w:r>
+              <w:rPr>
+                <w:lang w:val="en-US"/>
+              </w:rPr>
+              <w:t>F9</w:t>
             </w:r>
           </w:p>
         </w:tc>
@@ -3252,30 +3197,14 @@
             <w:pPr>
               <w:cnfStyle w:val="000000100000" w:firstRow="0" w:lastRow="0" w:firstColumn="0" w:lastColumn="0" w:oddVBand="0" w:evenVBand="0" w:oddHBand="1" w:evenHBand="0" w:firstRowFirstColumn="0" w:firstRowLastColumn="0" w:lastRowFirstColumn="0" w:lastRowLastColumn="0"/>
               <w:rPr>
-                <w:color w:val="A6A6A6" w:themeColor="background1" w:themeShade="A6"/>
-                <w:lang w:val="en-US"/>
-              </w:rPr>
-            </w:pPr>
-            <w:r>
-              <w:rPr>
-                <w:color w:val="A6A6A6" w:themeColor="background1" w:themeShade="A6"/>
-                <w:lang w:val="en-US"/>
-              </w:rPr>
-              <w:t>F</w:t>
-            </w:r>
-            <w:r>
-              <w:rPr>
-                <w:color w:val="A6A6A6" w:themeColor="background1" w:themeShade="A6"/>
-                <w:lang w:val="en-US"/>
-              </w:rPr>
-              <w:t>ullscreen</w:t>
-            </w:r>
-            <w:r>
-              <w:rPr>
-                <w:color w:val="A6A6A6" w:themeColor="background1" w:themeShade="A6"/>
-                <w:lang w:val="en-US"/>
-              </w:rPr>
-              <w:t xml:space="preserve"> (reserved 4 later)</w:t>
+                <w:lang w:val="en-US"/>
+              </w:rPr>
+            </w:pPr>
+            <w:r>
+              <w:rPr>
+                <w:lang w:val="en-US"/>
+              </w:rPr>
+              <w:t>SendDataUDP</w:t>
             </w:r>
           </w:p>
         </w:tc>
@@ -3288,16 +3217,14 @@
             <w:pPr>
               <w:cnfStyle w:val="000000100000" w:firstRow="0" w:lastRow="0" w:firstColumn="0" w:lastColumn="0" w:oddVBand="0" w:evenVBand="0" w:oddHBand="1" w:evenHBand="0" w:firstRowFirstColumn="0" w:firstRowLastColumn="0" w:lastRowFirstColumn="0" w:lastRowLastColumn="0"/>
               <w:rPr>
-                <w:color w:val="A6A6A6" w:themeColor="background1" w:themeShade="A6"/>
-                <w:lang w:val="en-US"/>
-              </w:rPr>
-            </w:pPr>
-            <w:r>
-              <w:rPr>
-                <w:color w:val="A6A6A6" w:themeColor="background1" w:themeShade="A6"/>
-                <w:lang w:val="en-US"/>
-              </w:rPr>
-              <w:t>Switch to a fullscreen display mode.</w:t>
+                <w:lang w:val="en-US"/>
+              </w:rPr>
+            </w:pPr>
+            <w:r>
+              <w:rPr>
+                <w:lang w:val="en-US"/>
+              </w:rPr>
+              <w:t>Send the marked RFDevices via UDP.</w:t>
             </w:r>
           </w:p>
         </w:tc>
@@ -3319,7 +3246,13 @@
               <w:rPr>
                 <w:lang w:val="en-US"/>
               </w:rPr>
-              <w:t>F12</w:t>
+              <w:t>F1</w:t>
+            </w:r>
+            <w:r>
+              <w:rPr>
+                <w:lang w:val="en-US"/>
+              </w:rPr>
+              <w:t>0</w:t>
             </w:r>
           </w:p>
         </w:tc>
@@ -3339,7 +3272,7 @@
               <w:rPr>
                 <w:lang w:val="en-US"/>
               </w:rPr>
-              <w:t>SendDataUDP</w:t>
+              <w:t>ReceiveDataUDP</w:t>
             </w:r>
           </w:p>
         </w:tc>
@@ -3359,7 +3292,13 @@
               <w:rPr>
                 <w:lang w:val="en-US"/>
               </w:rPr>
-              <w:t>Send the marked RFDevices via UDP.</w:t>
+              <w:t>Receive</w:t>
+            </w:r>
+            <w:r>
+              <w:rPr>
+                <w:lang w:val="en-US"/>
+              </w:rPr>
+              <w:t xml:space="preserve"> RFDevices via UDP.</w:t>
             </w:r>
           </w:p>
         </w:tc>
@@ -3377,20 +3316,33 @@
           <w:p>
             <w:pPr>
               <w:rPr>
-                <w:lang w:val="en-US"/>
-              </w:rPr>
-            </w:pPr>
-            <w:r>
-              <w:rPr>
-                <w:lang w:val="en-US"/>
-              </w:rPr>
-              <w:t>STRG+</w:t>
-            </w:r>
-            <w:r>
-              <w:rPr>
-                <w:lang w:val="en-US"/>
-              </w:rPr>
-              <w:t>F12</w:t>
+                <w:color w:val="A6A6A6" w:themeColor="background1" w:themeShade="A6"/>
+                <w:lang w:val="en-US"/>
+              </w:rPr>
+            </w:pPr>
+            <w:r>
+              <w:rPr>
+                <w:color w:val="A6A6A6" w:themeColor="background1" w:themeShade="A6"/>
+                <w:lang w:val="en-US"/>
+              </w:rPr>
+              <w:t>F11</w:t>
+            </w:r>
+          </w:p>
+          <w:p>
+            <w:pPr>
+              <w:rPr>
+                <w:b w:val="0"/>
+                <w:color w:val="A6A6A6" w:themeColor="background1" w:themeShade="A6"/>
+                <w:lang w:val="en-US"/>
+              </w:rPr>
+            </w:pPr>
+            <w:r>
+              <w:rPr>
+                <w:b w:val="0"/>
+                <w:color w:val="A6A6A6" w:themeColor="background1" w:themeShade="A6"/>
+                <w:lang w:val="en-US"/>
+              </w:rPr>
+              <w:t>STRG+F</w:t>
             </w:r>
           </w:p>
         </w:tc>
@@ -3403,14 +3355,30 @@
             <w:pPr>
               <w:cnfStyle w:val="000000100000" w:firstRow="0" w:lastRow="0" w:firstColumn="0" w:lastColumn="0" w:oddVBand="0" w:evenVBand="0" w:oddHBand="1" w:evenHBand="0" w:firstRowFirstColumn="0" w:firstRowLastColumn="0" w:lastRowFirstColumn="0" w:lastRowLastColumn="0"/>
               <w:rPr>
-                <w:lang w:val="en-US"/>
-              </w:rPr>
-            </w:pPr>
-            <w:r>
-              <w:rPr>
-                <w:lang w:val="en-US"/>
-              </w:rPr>
-              <w:t>ReceiveDataUDP</w:t>
+                <w:color w:val="A6A6A6" w:themeColor="background1" w:themeShade="A6"/>
+                <w:lang w:val="en-US"/>
+              </w:rPr>
+            </w:pPr>
+            <w:r>
+              <w:rPr>
+                <w:color w:val="A6A6A6" w:themeColor="background1" w:themeShade="A6"/>
+                <w:lang w:val="en-US"/>
+              </w:rPr>
+              <w:t>F</w:t>
+            </w:r>
+            <w:r>
+              <w:rPr>
+                <w:color w:val="A6A6A6" w:themeColor="background1" w:themeShade="A6"/>
+                <w:lang w:val="en-US"/>
+              </w:rPr>
+              <w:t>ullscreen</w:t>
+            </w:r>
+            <w:r>
+              <w:rPr>
+                <w:color w:val="A6A6A6" w:themeColor="background1" w:themeShade="A6"/>
+                <w:lang w:val="en-US"/>
+              </w:rPr>
+              <w:t xml:space="preserve"> (reserved 4 later)</w:t>
             </w:r>
           </w:p>
         </w:tc>
@@ -3423,20 +3391,16 @@
             <w:pPr>
               <w:cnfStyle w:val="000000100000" w:firstRow="0" w:lastRow="0" w:firstColumn="0" w:lastColumn="0" w:oddVBand="0" w:evenVBand="0" w:oddHBand="1" w:evenHBand="0" w:firstRowFirstColumn="0" w:firstRowLastColumn="0" w:lastRowFirstColumn="0" w:lastRowLastColumn="0"/>
               <w:rPr>
-                <w:lang w:val="en-US"/>
-              </w:rPr>
-            </w:pPr>
-            <w:r>
-              <w:rPr>
-                <w:lang w:val="en-US"/>
-              </w:rPr>
-              <w:t>Receive</w:t>
-            </w:r>
-            <w:r>
-              <w:rPr>
-                <w:lang w:val="en-US"/>
-              </w:rPr>
-              <w:t xml:space="preserve"> RFDevices via UDP.</w:t>
+                <w:color w:val="A6A6A6" w:themeColor="background1" w:themeShade="A6"/>
+                <w:lang w:val="en-US"/>
+              </w:rPr>
+            </w:pPr>
+            <w:r>
+              <w:rPr>
+                <w:color w:val="A6A6A6" w:themeColor="background1" w:themeShade="A6"/>
+                <w:lang w:val="en-US"/>
+              </w:rPr>
+              <w:t>Switch to a fullscreen display mode.</w:t>
             </w:r>
           </w:p>
         </w:tc>
@@ -3498,7 +3462,217 @@
               <w:rPr>
                 <w:lang w:val="en-US"/>
               </w:rPr>
-              <w:t>Toggle the synchronizing from the selection between the map and the datagrid..</w:t>
+              <w:t>Toggle the synchronizing from the selection between the map and the datagrid.</w:t>
+            </w:r>
+          </w:p>
+        </w:tc>
+      </w:tr>
+      <w:tr>
+        <w:trPr>
+          <w:cnfStyle w:val="000000100000" w:firstRow="0" w:lastRow="0" w:firstColumn="0" w:lastColumn="0" w:oddVBand="0" w:evenVBand="0" w:oddHBand="1" w:evenHBand="0" w:firstRowFirstColumn="0" w:firstRowLastColumn="0" w:lastRowFirstColumn="0" w:lastRowLastColumn="0"/>
+        </w:trPr>
+        <w:tc>
+          <w:tcPr>
+            <w:cnfStyle w:val="001000000000" w:firstRow="0" w:lastRow="0" w:firstColumn="1" w:lastColumn="0" w:oddVBand="0" w:evenVBand="0" w:oddHBand="0" w:evenHBand="0" w:firstRowFirstColumn="0" w:firstRowLastColumn="0" w:lastRowFirstColumn="0" w:lastRowLastColumn="0"/>
+            <w:tcW w:w="1906" w:type="dxa"/>
+            <w:vAlign w:val="center"/>
+          </w:tcPr>
+          <w:p>
+            <w:pPr>
+              <w:rPr>
+                <w:lang w:val="en-US"/>
+              </w:rPr>
+            </w:pPr>
+            <w:r>
+              <w:rPr>
+                <w:lang w:val="en-US"/>
+              </w:rPr>
+              <w:t>STRG+T</w:t>
+            </w:r>
+          </w:p>
+        </w:tc>
+        <w:tc>
+          <w:tcPr>
+            <w:tcW w:w="2880" w:type="dxa"/>
+            <w:vAlign w:val="center"/>
+          </w:tcPr>
+          <w:p>
+            <w:pPr>
+              <w:cnfStyle w:val="000000100000" w:firstRow="0" w:lastRow="0" w:firstColumn="0" w:lastColumn="0" w:oddVBand="0" w:evenVBand="0" w:oddHBand="1" w:evenHBand="0" w:firstRowFirstColumn="0" w:firstRowLastColumn="0" w:lastRowFirstColumn="0" w:lastRowLastColumn="0"/>
+              <w:rPr>
+                <w:lang w:val="en-US"/>
+              </w:rPr>
+            </w:pPr>
+            <w:r>
+              <w:rPr>
+                <w:lang w:val="en-US"/>
+              </w:rPr>
+              <w:t>CreateScreenshot</w:t>
+            </w:r>
+          </w:p>
+        </w:tc>
+        <w:tc>
+          <w:tcPr>
+            <w:tcW w:w="4536" w:type="dxa"/>
+            <w:vAlign w:val="center"/>
+          </w:tcPr>
+          <w:p>
+            <w:pPr>
+              <w:cnfStyle w:val="000000100000" w:firstRow="0" w:lastRow="0" w:firstColumn="0" w:lastColumn="0" w:oddVBand="0" w:evenVBand="0" w:oddHBand="1" w:evenHBand="0" w:firstRowFirstColumn="0" w:firstRowLastColumn="0" w:lastRowFirstColumn="0" w:lastRowLastColumn="0"/>
+              <w:rPr>
+                <w:lang w:val="en-US"/>
+              </w:rPr>
+            </w:pPr>
+            <w:r>
+              <w:rPr>
+                <w:lang w:val="en-US"/>
+              </w:rPr>
+              <w:t>Create a screenshot from the map with the current viewport.</w:t>
+            </w:r>
+          </w:p>
+        </w:tc>
+      </w:tr>
+      <w:tr>
+        <w:tc>
+          <w:tcPr>
+            <w:cnfStyle w:val="001000000000" w:firstRow="0" w:lastRow="0" w:firstColumn="1" w:lastColumn="0" w:oddVBand="0" w:evenVBand="0" w:oddHBand="0" w:evenHBand="0" w:firstRowFirstColumn="0" w:firstRowLastColumn="0" w:lastRowFirstColumn="0" w:lastRowLastColumn="0"/>
+            <w:tcW w:w="1906" w:type="dxa"/>
+            <w:vAlign w:val="center"/>
+          </w:tcPr>
+          <w:p>
+            <w:pPr>
+              <w:rPr>
+                <w:lang w:val="en-US"/>
+              </w:rPr>
+            </w:pPr>
+            <w:r>
+              <w:rPr>
+                <w:lang w:val="en-US"/>
+              </w:rPr>
+              <w:t>STRG+P</w:t>
+            </w:r>
+          </w:p>
+        </w:tc>
+        <w:tc>
+          <w:tcPr>
+            <w:tcW w:w="2880" w:type="dxa"/>
+            <w:vAlign w:val="center"/>
+          </w:tcPr>
+          <w:p>
+            <w:pPr>
+              <w:cnfStyle w:val="000000000000" w:firstRow="0" w:lastRow="0" w:firstColumn="0" w:lastColumn="0" w:oddVBand="0" w:evenVBand="0" w:oddHBand="0" w:evenHBand="0" w:firstRowFirstColumn="0" w:firstRowLastColumn="0" w:lastRowFirstColumn="0" w:lastRowLastColumn="0"/>
+              <w:rPr>
+                <w:lang w:val="en-US"/>
+              </w:rPr>
+            </w:pPr>
+            <w:r>
+              <w:rPr>
+                <w:lang w:val="en-US"/>
+              </w:rPr>
+              <w:t>OpenScriptEditor</w:t>
+            </w:r>
+          </w:p>
+        </w:tc>
+        <w:tc>
+          <w:tcPr>
+            <w:tcW w:w="4536" w:type="dxa"/>
+            <w:vAlign w:val="center"/>
+          </w:tcPr>
+          <w:p>
+            <w:pPr>
+              <w:cnfStyle w:val="000000000000" w:firstRow="0" w:lastRow="0" w:firstColumn="0" w:lastColumn="0" w:oddVBand="0" w:evenVBand="0" w:oddHBand="0" w:evenHBand="0" w:firstRowFirstColumn="0" w:firstRowLastColumn="0" w:lastRowFirstColumn="0" w:lastRowLastColumn="0"/>
+              <w:rPr>
+                <w:lang w:val="en-US"/>
+              </w:rPr>
+            </w:pPr>
+            <w:r>
+              <w:rPr>
+                <w:lang w:val="en-US"/>
+              </w:rPr>
+              <w:t>Open the ScriptEditor for Python.</w:t>
+            </w:r>
+          </w:p>
+        </w:tc>
+      </w:tr>
+      <w:tr>
+        <w:trPr>
+          <w:cnfStyle w:val="000000100000" w:firstRow="0" w:lastRow="0" w:firstColumn="0" w:lastColumn="0" w:oddVBand="0" w:evenVBand="0" w:oddHBand="1" w:evenHBand="0" w:firstRowFirstColumn="0" w:firstRowLastColumn="0" w:lastRowFirstColumn="0" w:lastRowLastColumn="0"/>
+        </w:trPr>
+        <w:tc>
+          <w:tcPr>
+            <w:cnfStyle w:val="001000000000" w:firstRow="0" w:lastRow="0" w:firstColumn="1" w:lastColumn="0" w:oddVBand="0" w:evenVBand="0" w:oddHBand="0" w:evenHBand="0" w:firstRowFirstColumn="0" w:firstRowLastColumn="0" w:lastRowFirstColumn="0" w:lastRowLastColumn="0"/>
+            <w:tcW w:w="1906" w:type="dxa"/>
+            <w:vAlign w:val="center"/>
+          </w:tcPr>
+          <w:p>
+            <w:pPr>
+              <w:rPr>
+                <w:lang w:val="en-US"/>
+              </w:rPr>
+            </w:pPr>
+            <w:r>
+              <w:rPr>
+                <w:lang w:val="en-US"/>
+              </w:rPr>
+              <w:t>STRG+</w:t>
+            </w:r>
+            <w:r>
+              <w:rPr>
+                <w:lang w:val="en-US"/>
+              </w:rPr>
+              <w:t>X</w:t>
+            </w:r>
+          </w:p>
+        </w:tc>
+        <w:tc>
+          <w:tcPr>
+            <w:tcW w:w="2880" w:type="dxa"/>
+            <w:vAlign w:val="center"/>
+          </w:tcPr>
+          <w:p>
+            <w:pPr>
+              <w:cnfStyle w:val="000000100000" w:firstRow="0" w:lastRow="0" w:firstColumn="0" w:lastColumn="0" w:oddVBand="0" w:evenVBand="0" w:oddHBand="1" w:evenHBand="0" w:firstRowFirstColumn="0" w:firstRowLastColumn="0" w:lastRowFirstColumn="0" w:lastRowLastColumn="0"/>
+              <w:rPr>
+                <w:lang w:val="en-US"/>
+              </w:rPr>
+            </w:pPr>
+            <w:r>
+              <w:rPr>
+                <w:lang w:val="en-US"/>
+              </w:rPr>
+              <w:t>OpenSettings</w:t>
+            </w:r>
+          </w:p>
+        </w:tc>
+        <w:tc>
+          <w:tcPr>
+            <w:tcW w:w="4536" w:type="dxa"/>
+            <w:vAlign w:val="center"/>
+          </w:tcPr>
+          <w:p>
+            <w:pPr>
+              <w:cnfStyle w:val="000000100000" w:firstRow="0" w:lastRow="0" w:firstColumn="0" w:lastColumn="0" w:oddVBand="0" w:evenVBand="0" w:oddHBand="1" w:evenHBand="0" w:firstRowFirstColumn="0" w:firstRowLastColumn="0" w:lastRowFirstColumn="0" w:lastRowLastColumn="0"/>
+              <w:rPr>
+                <w:lang w:val="en-US"/>
+              </w:rPr>
+            </w:pPr>
+            <w:r>
+              <w:rPr>
+                <w:lang w:val="en-US"/>
+              </w:rPr>
+              <w:t xml:space="preserve">Open the </w:t>
+            </w:r>
+            <w:r>
+              <w:rPr>
+                <w:lang w:val="en-US"/>
+              </w:rPr>
+              <w:t>Settings Dialog (beta)</w:t>
+            </w:r>
+            <w:r>
+              <w:rPr>
+                <w:lang w:val="en-US"/>
+              </w:rPr>
+              <w:t>.</w:t>
             </w:r>
           </w:p>
         </w:tc>
@@ -5080,7 +5254,7 @@
 </file>
 
 <file path=customXml/itemProps1.xml><?xml version="1.0" encoding="utf-8"?>
-<ds:datastoreItem xmlns:ds="http://schemas.openxmlformats.org/officeDocument/2006/customXml" ds:itemID="{CEE06656-747C-4CDF-A122-3961937CE2DA}">
+<ds:datastoreItem xmlns:ds="http://schemas.openxmlformats.org/officeDocument/2006/customXml" ds:itemID="{613107AF-205E-487D-B6F2-B41F0229D82C}">
   <ds:schemaRefs>
     <ds:schemaRef ds:uri="http://schemas.openxmlformats.org/officeDocument/2006/bibliography"/>
   </ds:schemaRefs>

</xml_diff>

<commit_message>
General Documentation Work #43
</commit_message>
<xml_diff>
--- a/Documentation/CheatSheet.docx
+++ b/Documentation/CheatSheet.docx
@@ -132,7 +132,7 @@
           <w:noProof/>
           <w:lang w:val="en-US"/>
         </w:rPr>
-        <w:t>12 August 2018</w:t>
+        <w:t>13 August 2018</w:t>
       </w:r>
       <w:r>
         <w:rPr>
@@ -216,7 +216,7 @@
           <w:r>
             <w:fldChar w:fldCharType="separate"/>
           </w:r>
-          <w:hyperlink w:anchor="_Toc521179389" w:history="1">
+          <w:hyperlink w:anchor="_Toc521930393" w:history="1">
             <w:r>
               <w:rPr>
                 <w:rStyle w:val="Hyperlink"/>
@@ -244,7 +244,7 @@
                 <w:noProof/>
                 <w:webHidden/>
               </w:rPr>
-              <w:instrText xml:space="preserve"> PAGEREF _Toc521179389 \h </w:instrText>
+              <w:instrText xml:space="preserve"> PAGEREF _Toc521930393 \h </w:instrText>
             </w:r>
             <w:r>
               <w:rPr>
@@ -287,7 +287,7 @@
               <w:lang w:eastAsia="de-DE"/>
             </w:rPr>
           </w:pPr>
-          <w:hyperlink w:anchor="_Toc521179390" w:history="1">
+          <w:hyperlink w:anchor="_Toc521930394" w:history="1">
             <w:r>
               <w:rPr>
                 <w:rStyle w:val="Hyperlink"/>
@@ -315,7 +315,7 @@
                 <w:noProof/>
                 <w:webHidden/>
               </w:rPr>
-              <w:instrText xml:space="preserve"> PAGEREF _Toc521179390 \h </w:instrText>
+              <w:instrText xml:space="preserve"> PAGEREF _Toc521930394 \h </w:instrText>
             </w:r>
             <w:r>
               <w:rPr>
@@ -358,7 +358,7 @@
               <w:lang w:eastAsia="de-DE"/>
             </w:rPr>
           </w:pPr>
-          <w:hyperlink w:anchor="_Toc521179391" w:history="1">
+          <w:hyperlink w:anchor="_Toc521930395" w:history="1">
             <w:r>
               <w:rPr>
                 <w:rStyle w:val="Hyperlink"/>
@@ -386,7 +386,7 @@
                 <w:noProof/>
                 <w:webHidden/>
               </w:rPr>
-              <w:instrText xml:space="preserve"> PAGEREF _Toc521179391 \h </w:instrText>
+              <w:instrText xml:space="preserve"> PAGEREF _Toc521930395 \h </w:instrText>
             </w:r>
             <w:r>
               <w:rPr>
@@ -429,7 +429,7 @@
               <w:lang w:eastAsia="de-DE"/>
             </w:rPr>
           </w:pPr>
-          <w:hyperlink w:anchor="_Toc521179392" w:history="1">
+          <w:hyperlink w:anchor="_Toc521930396" w:history="1">
             <w:r>
               <w:rPr>
                 <w:rStyle w:val="Hyperlink"/>
@@ -457,7 +457,7 @@
                 <w:noProof/>
                 <w:webHidden/>
               </w:rPr>
-              <w:instrText xml:space="preserve"> PAGEREF _Toc521179392 \h </w:instrText>
+              <w:instrText xml:space="preserve"> PAGEREF _Toc521930396 \h </w:instrText>
             </w:r>
             <w:r>
               <w:rPr>
@@ -500,7 +500,7 @@
               <w:lang w:eastAsia="de-DE"/>
             </w:rPr>
           </w:pPr>
-          <w:hyperlink w:anchor="_Toc521179393" w:history="1">
+          <w:hyperlink w:anchor="_Toc521930397" w:history="1">
             <w:r>
               <w:rPr>
                 <w:rStyle w:val="Hyperlink"/>
@@ -528,7 +528,7 @@
                 <w:noProof/>
                 <w:webHidden/>
               </w:rPr>
-              <w:instrText xml:space="preserve"> PAGEREF _Toc521179393 \h </w:instrText>
+              <w:instrText xml:space="preserve"> PAGEREF _Toc521930397 \h </w:instrText>
             </w:r>
             <w:r>
               <w:rPr>
@@ -571,14 +571,14 @@
               <w:lang w:eastAsia="de-DE"/>
             </w:rPr>
           </w:pPr>
-          <w:hyperlink w:anchor="_Toc521179394" w:history="1">
+          <w:hyperlink w:anchor="_Toc521930398" w:history="1">
             <w:r>
               <w:rPr>
                 <w:rStyle w:val="Hyperlink"/>
                 <w:noProof/>
                 <w:lang w:val="en-US"/>
               </w:rPr>
-              <w:t>HotKeys</w:t>
+              <w:t>RFDevice Model</w:t>
             </w:r>
             <w:r>
               <w:rPr>
@@ -599,7 +599,7 @@
                 <w:noProof/>
                 <w:webHidden/>
               </w:rPr>
-              <w:instrText xml:space="preserve"> PAGEREF _Toc521179394 \h </w:instrText>
+              <w:instrText xml:space="preserve"> PAGEREF _Toc521930398 \h </w:instrText>
             </w:r>
             <w:r>
               <w:rPr>
@@ -620,6 +620,219 @@
                 <w:webHidden/>
               </w:rPr>
               <w:t>4</w:t>
+            </w:r>
+            <w:r>
+              <w:rPr>
+                <w:noProof/>
+                <w:webHidden/>
+              </w:rPr>
+              <w:fldChar w:fldCharType="end"/>
+            </w:r>
+          </w:hyperlink>
+        </w:p>
+        <w:p>
+          <w:pPr>
+            <w:pStyle w:val="Verzeichnis1"/>
+            <w:tabs>
+              <w:tab w:val="right" w:leader="dot" w:pos="9062"/>
+            </w:tabs>
+            <w:rPr>
+              <w:rFonts w:eastAsiaTheme="minorEastAsia"/>
+              <w:noProof/>
+              <w:lang w:eastAsia="de-DE"/>
+            </w:rPr>
+          </w:pPr>
+          <w:hyperlink w:anchor="_Toc521930399" w:history="1">
+            <w:r>
+              <w:rPr>
+                <w:rStyle w:val="Hyperlink"/>
+                <w:noProof/>
+                <w:lang w:val="en-US"/>
+              </w:rPr>
+              <w:t>HotKeys</w:t>
+            </w:r>
+            <w:r>
+              <w:rPr>
+                <w:noProof/>
+                <w:webHidden/>
+              </w:rPr>
+              <w:tab/>
+            </w:r>
+            <w:r>
+              <w:rPr>
+                <w:noProof/>
+                <w:webHidden/>
+              </w:rPr>
+              <w:fldChar w:fldCharType="begin"/>
+            </w:r>
+            <w:r>
+              <w:rPr>
+                <w:noProof/>
+                <w:webHidden/>
+              </w:rPr>
+              <w:instrText xml:space="preserve"> PAGEREF _Toc521930399 \h </w:instrText>
+            </w:r>
+            <w:r>
+              <w:rPr>
+                <w:noProof/>
+                <w:webHidden/>
+              </w:rPr>
+            </w:r>
+            <w:r>
+              <w:rPr>
+                <w:noProof/>
+                <w:webHidden/>
+              </w:rPr>
+              <w:fldChar w:fldCharType="separate"/>
+            </w:r>
+            <w:r>
+              <w:rPr>
+                <w:noProof/>
+                <w:webHidden/>
+              </w:rPr>
+              <w:t>7</w:t>
+            </w:r>
+            <w:r>
+              <w:rPr>
+                <w:noProof/>
+                <w:webHidden/>
+              </w:rPr>
+              <w:fldChar w:fldCharType="end"/>
+            </w:r>
+          </w:hyperlink>
+        </w:p>
+        <w:p>
+          <w:pPr>
+            <w:pStyle w:val="Verzeichnis1"/>
+            <w:tabs>
+              <w:tab w:val="right" w:leader="dot" w:pos="9062"/>
+            </w:tabs>
+            <w:rPr>
+              <w:rFonts w:eastAsiaTheme="minorEastAsia"/>
+              <w:noProof/>
+              <w:lang w:eastAsia="de-DE"/>
+            </w:rPr>
+          </w:pPr>
+          <w:hyperlink w:anchor="_Toc521930400" w:history="1">
+            <w:r>
+              <w:rPr>
+                <w:rStyle w:val="Hyperlink"/>
+                <w:noProof/>
+                <w:lang w:val="en-US"/>
+              </w:rPr>
+              <w:t>Quick Commands</w:t>
+            </w:r>
+            <w:r>
+              <w:rPr>
+                <w:noProof/>
+                <w:webHidden/>
+              </w:rPr>
+              <w:tab/>
+            </w:r>
+            <w:r>
+              <w:rPr>
+                <w:noProof/>
+                <w:webHidden/>
+              </w:rPr>
+              <w:fldChar w:fldCharType="begin"/>
+            </w:r>
+            <w:r>
+              <w:rPr>
+                <w:noProof/>
+                <w:webHidden/>
+              </w:rPr>
+              <w:instrText xml:space="preserve"> PAGEREF _Toc521930400 \h </w:instrText>
+            </w:r>
+            <w:r>
+              <w:rPr>
+                <w:noProof/>
+                <w:webHidden/>
+              </w:rPr>
+            </w:r>
+            <w:r>
+              <w:rPr>
+                <w:noProof/>
+                <w:webHidden/>
+              </w:rPr>
+              <w:fldChar w:fldCharType="separate"/>
+            </w:r>
+            <w:r>
+              <w:rPr>
+                <w:noProof/>
+                <w:webHidden/>
+              </w:rPr>
+              <w:t>8</w:t>
+            </w:r>
+            <w:r>
+              <w:rPr>
+                <w:noProof/>
+                <w:webHidden/>
+              </w:rPr>
+              <w:fldChar w:fldCharType="end"/>
+            </w:r>
+          </w:hyperlink>
+        </w:p>
+        <w:p>
+          <w:pPr>
+            <w:pStyle w:val="Verzeichnis1"/>
+            <w:tabs>
+              <w:tab w:val="right" w:leader="dot" w:pos="9062"/>
+            </w:tabs>
+            <w:rPr>
+              <w:rFonts w:eastAsiaTheme="minorEastAsia"/>
+              <w:noProof/>
+              <w:lang w:eastAsia="de-DE"/>
+            </w:rPr>
+          </w:pPr>
+          <w:hyperlink w:anchor="_Toc521930401" w:history="1">
+            <w:r>
+              <w:rPr>
+                <w:rStyle w:val="Hyperlink"/>
+                <w:noProof/>
+                <w:lang w:val="en-US"/>
+              </w:rPr>
+              <w:t>Useful Links</w:t>
+            </w:r>
+            <w:r>
+              <w:rPr>
+                <w:noProof/>
+                <w:webHidden/>
+              </w:rPr>
+              <w:tab/>
+            </w:r>
+            <w:r>
+              <w:rPr>
+                <w:noProof/>
+                <w:webHidden/>
+              </w:rPr>
+              <w:fldChar w:fldCharType="begin"/>
+            </w:r>
+            <w:r>
+              <w:rPr>
+                <w:noProof/>
+                <w:webHidden/>
+              </w:rPr>
+              <w:instrText xml:space="preserve"> PAGEREF _Toc521930401 \h </w:instrText>
+            </w:r>
+            <w:r>
+              <w:rPr>
+                <w:noProof/>
+                <w:webHidden/>
+              </w:rPr>
+            </w:r>
+            <w:r>
+              <w:rPr>
+                <w:noProof/>
+                <w:webHidden/>
+              </w:rPr>
+              <w:fldChar w:fldCharType="separate"/>
+            </w:r>
+            <w:r>
+              <w:rPr>
+                <w:noProof/>
+                <w:webHidden/>
+              </w:rPr>
+              <w:t>9</w:t>
             </w:r>
             <w:r>
               <w:rPr>
@@ -669,7 +882,7 @@
           <w:lang w:val="en-US"/>
         </w:rPr>
       </w:pPr>
-      <w:bookmarkStart w:id="1" w:name="_Toc521179389"/>
+      <w:bookmarkStart w:id="1" w:name="_Toc521930393"/>
       <w:r>
         <w:rPr>
           <w:sz w:val="36"/>
@@ -795,7 +1008,7 @@
           <w:lang w:val="en-US"/>
         </w:rPr>
       </w:pPr>
-      <w:bookmarkStart w:id="2" w:name="_Toc521179390"/>
+      <w:bookmarkStart w:id="2" w:name="_Toc521930394"/>
       <w:r>
         <w:rPr>
           <w:sz w:val="36"/>
@@ -886,7 +1099,7 @@
           <w:lang w:val="en-US"/>
         </w:rPr>
       </w:pPr>
-      <w:bookmarkStart w:id="3" w:name="_Toc521179391"/>
+      <w:bookmarkStart w:id="3" w:name="_Toc521930395"/>
       <w:r>
         <w:rPr>
           <w:sz w:val="36"/>
@@ -1707,7 +1920,7 @@
           <w:lang w:val="en-US"/>
         </w:rPr>
       </w:pPr>
-      <w:bookmarkStart w:id="4" w:name="_Toc521179392"/>
+      <w:bookmarkStart w:id="4" w:name="_Toc521930396"/>
       <w:r>
         <w:rPr>
           <w:sz w:val="36"/>
@@ -1796,7 +2009,7 @@
           <w:lang w:val="en-US"/>
         </w:rPr>
       </w:pPr>
-      <w:bookmarkStart w:id="5" w:name="_Toc521179393"/>
+      <w:bookmarkStart w:id="5" w:name="_Toc521930397"/>
       <w:r>
         <w:rPr>
           <w:sz w:val="36"/>
@@ -1930,6 +2143,2098 @@
         </w:rPr>
       </w:pPr>
     </w:p>
+    <w:p>
+      <w:pPr>
+        <w:rPr>
+          <w:lang w:val="en-US"/>
+        </w:rPr>
+      </w:pPr>
+      <w:r>
+        <w:rPr>
+          <w:lang w:val="en-US"/>
+        </w:rPr>
+        <w:br w:type="page"/>
+      </w:r>
+    </w:p>
+    <w:p>
+      <w:pPr>
+        <w:pStyle w:val="berschrift1"/>
+        <w:rPr>
+          <w:sz w:val="36"/>
+          <w:szCs w:val="36"/>
+          <w:lang w:val="en-US"/>
+        </w:rPr>
+      </w:pPr>
+      <w:bookmarkStart w:id="6" w:name="_Toc521930398"/>
+      <w:r>
+        <w:rPr>
+          <w:sz w:val="36"/>
+          <w:szCs w:val="36"/>
+          <w:lang w:val="en-US"/>
+        </w:rPr>
+        <w:lastRenderedPageBreak/>
+        <w:t>RFDevice Model</w:t>
+      </w:r>
+      <w:bookmarkEnd w:id="6"/>
+    </w:p>
+    <w:p>
+      <w:pPr>
+        <w:rPr>
+          <w:lang w:val="en-US"/>
+        </w:rPr>
+      </w:pPr>
+    </w:p>
+    <w:tbl>
+      <w:tblPr>
+        <w:tblStyle w:val="Gitternetztabelle4Akzent1"/>
+        <w:tblW w:w="0" w:type="auto"/>
+        <w:tblLook w:val="04A0" w:firstRow="1" w:lastRow="0" w:firstColumn="1" w:lastColumn="0" w:noHBand="0" w:noVBand="1"/>
+      </w:tblPr>
+      <w:tblGrid>
+        <w:gridCol w:w="2334"/>
+        <w:gridCol w:w="1426"/>
+        <w:gridCol w:w="2342"/>
+        <w:gridCol w:w="3186"/>
+      </w:tblGrid>
+      <w:tr>
+        <w:trPr>
+          <w:cnfStyle w:val="100000000000" w:firstRow="1" w:lastRow="0" w:firstColumn="0" w:lastColumn="0" w:oddVBand="0" w:evenVBand="0" w:oddHBand="0" w:evenHBand="0" w:firstRowFirstColumn="0" w:firstRowLastColumn="0" w:lastRowFirstColumn="0" w:lastRowLastColumn="0"/>
+        </w:trPr>
+        <w:tc>
+          <w:tcPr>
+            <w:cnfStyle w:val="001000000000" w:firstRow="0" w:lastRow="0" w:firstColumn="1" w:lastColumn="0" w:oddVBand="0" w:evenVBand="0" w:oddHBand="0" w:evenHBand="0" w:firstRowFirstColumn="0" w:firstRowLastColumn="0" w:lastRowFirstColumn="0" w:lastRowLastColumn="0"/>
+            <w:tcW w:w="0" w:type="auto"/>
+            <w:hideMark/>
+          </w:tcPr>
+          <w:p>
+            <w:pPr>
+              <w:jc w:val="center"/>
+              <w:rPr>
+                <w:rFonts w:eastAsia="Times New Roman" w:cstheme="minorHAnsi"/>
+                <w:lang w:eastAsia="de-DE"/>
+              </w:rPr>
+            </w:pPr>
+            <w:r>
+              <w:rPr>
+                <w:rFonts w:eastAsia="Times New Roman" w:cstheme="minorHAnsi"/>
+                <w:lang w:eastAsia="de-DE"/>
+              </w:rPr>
+              <w:t>Name</w:t>
+            </w:r>
+          </w:p>
+        </w:tc>
+        <w:tc>
+          <w:tcPr>
+            <w:tcW w:w="0" w:type="auto"/>
+            <w:hideMark/>
+          </w:tcPr>
+          <w:p>
+            <w:pPr>
+              <w:jc w:val="center"/>
+              <w:cnfStyle w:val="100000000000" w:firstRow="1" w:lastRow="0" w:firstColumn="0" w:lastColumn="0" w:oddVBand="0" w:evenVBand="0" w:oddHBand="0" w:evenHBand="0" w:firstRowFirstColumn="0" w:firstRowLastColumn="0" w:lastRowFirstColumn="0" w:lastRowLastColumn="0"/>
+              <w:rPr>
+                <w:rFonts w:eastAsia="Times New Roman" w:cstheme="minorHAnsi"/>
+                <w:lang w:eastAsia="de-DE"/>
+              </w:rPr>
+            </w:pPr>
+            <w:r>
+              <w:rPr>
+                <w:rFonts w:eastAsia="Times New Roman" w:cstheme="minorHAnsi"/>
+                <w:lang w:eastAsia="de-DE"/>
+              </w:rPr>
+              <w:t>DataType</w:t>
+            </w:r>
+          </w:p>
+        </w:tc>
+        <w:tc>
+          <w:tcPr>
+            <w:tcW w:w="0" w:type="auto"/>
+            <w:hideMark/>
+          </w:tcPr>
+          <w:p>
+            <w:pPr>
+              <w:jc w:val="center"/>
+              <w:cnfStyle w:val="100000000000" w:firstRow="1" w:lastRow="0" w:firstColumn="0" w:lastColumn="0" w:oddVBand="0" w:evenVBand="0" w:oddHBand="0" w:evenHBand="0" w:firstRowFirstColumn="0" w:firstRowLastColumn="0" w:lastRowFirstColumn="0" w:lastRowLastColumn="0"/>
+              <w:rPr>
+                <w:rFonts w:eastAsia="Times New Roman" w:cstheme="minorHAnsi"/>
+                <w:lang w:eastAsia="de-DE"/>
+              </w:rPr>
+            </w:pPr>
+            <w:r>
+              <w:rPr>
+                <w:rFonts w:eastAsia="Times New Roman" w:cstheme="minorHAnsi"/>
+                <w:lang w:eastAsia="de-DE"/>
+              </w:rPr>
+              <w:t>DefaultValue</w:t>
+            </w:r>
+          </w:p>
+        </w:tc>
+        <w:tc>
+          <w:tcPr>
+            <w:tcW w:w="0" w:type="auto"/>
+            <w:hideMark/>
+          </w:tcPr>
+          <w:p>
+            <w:pPr>
+              <w:jc w:val="center"/>
+              <w:cnfStyle w:val="100000000000" w:firstRow="1" w:lastRow="0" w:firstColumn="0" w:lastColumn="0" w:oddVBand="0" w:evenVBand="0" w:oddHBand="0" w:evenHBand="0" w:firstRowFirstColumn="0" w:firstRowLastColumn="0" w:lastRowFirstColumn="0" w:lastRowLastColumn="0"/>
+              <w:rPr>
+                <w:rFonts w:eastAsia="Times New Roman" w:cstheme="minorHAnsi"/>
+                <w:lang w:eastAsia="de-DE"/>
+              </w:rPr>
+            </w:pPr>
+            <w:r>
+              <w:rPr>
+                <w:rFonts w:eastAsia="Times New Roman" w:cstheme="minorHAnsi"/>
+                <w:lang w:eastAsia="de-DE"/>
+              </w:rPr>
+              <w:t>Comment</w:t>
+            </w:r>
+          </w:p>
+        </w:tc>
+      </w:tr>
+      <w:tr>
+        <w:trPr>
+          <w:cnfStyle w:val="000000100000" w:firstRow="0" w:lastRow="0" w:firstColumn="0" w:lastColumn="0" w:oddVBand="0" w:evenVBand="0" w:oddHBand="1" w:evenHBand="0" w:firstRowFirstColumn="0" w:firstRowLastColumn="0" w:lastRowFirstColumn="0" w:lastRowLastColumn="0"/>
+        </w:trPr>
+        <w:tc>
+          <w:tcPr>
+            <w:cnfStyle w:val="001000000000" w:firstRow="0" w:lastRow="0" w:firstColumn="1" w:lastColumn="0" w:oddVBand="0" w:evenVBand="0" w:oddHBand="0" w:evenHBand="0" w:firstRowFirstColumn="0" w:firstRowLastColumn="0" w:lastRowFirstColumn="0" w:lastRowLastColumn="0"/>
+            <w:tcW w:w="0" w:type="auto"/>
+            <w:hideMark/>
+          </w:tcPr>
+          <w:p>
+            <w:pPr>
+              <w:rPr>
+                <w:rFonts w:eastAsia="Times New Roman" w:cstheme="minorHAnsi"/>
+                <w:lang w:eastAsia="de-DE"/>
+              </w:rPr>
+            </w:pPr>
+            <w:r>
+              <w:rPr>
+                <w:rFonts w:eastAsia="Times New Roman" w:cstheme="minorHAnsi"/>
+                <w:lang w:eastAsia="de-DE"/>
+              </w:rPr>
+              <w:t>PrimaryKey</w:t>
+            </w:r>
+          </w:p>
+        </w:tc>
+        <w:tc>
+          <w:tcPr>
+            <w:tcW w:w="0" w:type="auto"/>
+            <w:hideMark/>
+          </w:tcPr>
+          <w:p>
+            <w:pPr>
+              <w:cnfStyle w:val="000000100000" w:firstRow="0" w:lastRow="0" w:firstColumn="0" w:lastColumn="0" w:oddVBand="0" w:evenVBand="0" w:oddHBand="1" w:evenHBand="0" w:firstRowFirstColumn="0" w:firstRowLastColumn="0" w:lastRowFirstColumn="0" w:lastRowLastColumn="0"/>
+              <w:rPr>
+                <w:rFonts w:eastAsia="Times New Roman" w:cstheme="minorHAnsi"/>
+                <w:lang w:eastAsia="de-DE"/>
+              </w:rPr>
+            </w:pPr>
+            <w:r>
+              <w:rPr>
+                <w:rFonts w:eastAsia="Times New Roman" w:cstheme="minorHAnsi"/>
+                <w:lang w:eastAsia="de-DE"/>
+              </w:rPr>
+              <w:t>Guid</w:t>
+            </w:r>
+          </w:p>
+        </w:tc>
+        <w:tc>
+          <w:tcPr>
+            <w:tcW w:w="0" w:type="auto"/>
+            <w:hideMark/>
+          </w:tcPr>
+          <w:p>
+            <w:pPr>
+              <w:cnfStyle w:val="000000100000" w:firstRow="0" w:lastRow="0" w:firstColumn="0" w:lastColumn="0" w:oddVBand="0" w:evenVBand="0" w:oddHBand="1" w:evenHBand="0" w:firstRowFirstColumn="0" w:firstRowLastColumn="0" w:lastRowFirstColumn="0" w:lastRowLastColumn="0"/>
+              <w:rPr>
+                <w:rFonts w:eastAsia="Times New Roman" w:cstheme="minorHAnsi"/>
+                <w:lang w:eastAsia="de-DE"/>
+              </w:rPr>
+            </w:pPr>
+            <w:r>
+              <w:rPr>
+                <w:rFonts w:eastAsia="Times New Roman" w:cstheme="minorHAnsi"/>
+                <w:lang w:eastAsia="de-DE"/>
+              </w:rPr>
+              <w:t>Guid.NewGuid()</w:t>
+            </w:r>
+          </w:p>
+        </w:tc>
+        <w:tc>
+          <w:tcPr>
+            <w:tcW w:w="0" w:type="auto"/>
+            <w:hideMark/>
+          </w:tcPr>
+          <w:p>
+            <w:pPr>
+              <w:cnfStyle w:val="000000100000" w:firstRow="0" w:lastRow="0" w:firstColumn="0" w:lastColumn="0" w:oddVBand="0" w:evenVBand="0" w:oddHBand="1" w:evenHBand="0" w:firstRowFirstColumn="0" w:firstRowLastColumn="0" w:lastRowFirstColumn="0" w:lastRowLastColumn="0"/>
+              <w:rPr>
+                <w:rFonts w:eastAsia="Times New Roman" w:cstheme="minorHAnsi"/>
+                <w:lang w:eastAsia="de-DE"/>
+              </w:rPr>
+            </w:pPr>
+            <w:r>
+              <w:rPr>
+                <w:rFonts w:eastAsia="Times New Roman" w:cstheme="minorHAnsi"/>
+                <w:lang w:eastAsia="de-DE"/>
+              </w:rPr>
+              <w:t>The Unique PrimarKey For This RF Device.</w:t>
+            </w:r>
+          </w:p>
+        </w:tc>
+      </w:tr>
+      <w:tr>
+        <w:tc>
+          <w:tcPr>
+            <w:cnfStyle w:val="001000000000" w:firstRow="0" w:lastRow="0" w:firstColumn="1" w:lastColumn="0" w:oddVBand="0" w:evenVBand="0" w:oddHBand="0" w:evenHBand="0" w:firstRowFirstColumn="0" w:firstRowLastColumn="0" w:lastRowFirstColumn="0" w:lastRowLastColumn="0"/>
+            <w:tcW w:w="0" w:type="auto"/>
+            <w:hideMark/>
+          </w:tcPr>
+          <w:p>
+            <w:pPr>
+              <w:rPr>
+                <w:rFonts w:eastAsia="Times New Roman" w:cstheme="minorHAnsi"/>
+                <w:lang w:eastAsia="de-DE"/>
+              </w:rPr>
+            </w:pPr>
+            <w:r>
+              <w:rPr>
+                <w:rFonts w:eastAsia="Times New Roman" w:cstheme="minorHAnsi"/>
+                <w:lang w:eastAsia="de-DE"/>
+              </w:rPr>
+              <w:t>Id</w:t>
+            </w:r>
+          </w:p>
+        </w:tc>
+        <w:tc>
+          <w:tcPr>
+            <w:tcW w:w="0" w:type="auto"/>
+            <w:hideMark/>
+          </w:tcPr>
+          <w:p>
+            <w:pPr>
+              <w:cnfStyle w:val="000000000000" w:firstRow="0" w:lastRow="0" w:firstColumn="0" w:lastColumn="0" w:oddVBand="0" w:evenVBand="0" w:oddHBand="0" w:evenHBand="0" w:firstRowFirstColumn="0" w:firstRowLastColumn="0" w:lastRowFirstColumn="0" w:lastRowLastColumn="0"/>
+              <w:rPr>
+                <w:rFonts w:eastAsia="Times New Roman" w:cstheme="minorHAnsi"/>
+                <w:lang w:eastAsia="de-DE"/>
+              </w:rPr>
+            </w:pPr>
+            <w:r>
+              <w:rPr>
+                <w:rFonts w:eastAsia="Times New Roman" w:cstheme="minorHAnsi"/>
+                <w:lang w:eastAsia="de-DE"/>
+              </w:rPr>
+              <w:t>int</w:t>
+            </w:r>
+          </w:p>
+        </w:tc>
+        <w:tc>
+          <w:tcPr>
+            <w:tcW w:w="0" w:type="auto"/>
+            <w:hideMark/>
+          </w:tcPr>
+          <w:p>
+            <w:pPr>
+              <w:cnfStyle w:val="000000000000" w:firstRow="0" w:lastRow="0" w:firstColumn="0" w:lastColumn="0" w:oddVBand="0" w:evenVBand="0" w:oddHBand="0" w:evenHBand="0" w:firstRowFirstColumn="0" w:firstRowLastColumn="0" w:lastRowFirstColumn="0" w:lastRowLastColumn="0"/>
+              <w:rPr>
+                <w:rFonts w:eastAsia="Times New Roman" w:cstheme="minorHAnsi"/>
+                <w:lang w:eastAsia="de-DE"/>
+              </w:rPr>
+            </w:pPr>
+            <w:r>
+              <w:rPr>
+                <w:rFonts w:eastAsia="Times New Roman" w:cstheme="minorHAnsi"/>
+                <w:lang w:eastAsia="de-DE"/>
+              </w:rPr>
+              <w:t>0</w:t>
+            </w:r>
+          </w:p>
+        </w:tc>
+        <w:tc>
+          <w:tcPr>
+            <w:tcW w:w="0" w:type="auto"/>
+            <w:hideMark/>
+          </w:tcPr>
+          <w:p>
+            <w:pPr>
+              <w:cnfStyle w:val="000000000000" w:firstRow="0" w:lastRow="0" w:firstColumn="0" w:lastColumn="0" w:oddVBand="0" w:evenVBand="0" w:oddHBand="0" w:evenHBand="0" w:firstRowFirstColumn="0" w:firstRowLastColumn="0" w:lastRowFirstColumn="0" w:lastRowLastColumn="0"/>
+              <w:rPr>
+                <w:rFonts w:eastAsia="Times New Roman" w:cstheme="minorHAnsi"/>
+                <w:lang w:eastAsia="de-DE"/>
+              </w:rPr>
+            </w:pPr>
+            <w:r>
+              <w:rPr>
+                <w:rFonts w:eastAsia="Times New Roman" w:cstheme="minorHAnsi"/>
+                <w:lang w:eastAsia="de-DE"/>
+              </w:rPr>
+              <w:t>Every Scenario Element (I.E. Transmitter, Receiver) Must Be Assigned An Unique Id. Negative Id’S Are Reserved For Receivers While All Other Id’S Are Transmitters By Default. Some Applications (I.E. Tdoa Emitter Localization) Require A Reference Transmitter. For These Applications Id=0 Is The Reference Transmitter. Receivers Must Be Assigned First In The Table, Followed Be Transmitters (With Id=0 Being The First). After The Static Scenario, Update Of Id’S Requires No Specific Order. Note That Definition Of New Transmitters/Receivers After The Static Scenario Is Prohibited.</w:t>
+            </w:r>
+          </w:p>
+        </w:tc>
+      </w:tr>
+      <w:tr>
+        <w:trPr>
+          <w:cnfStyle w:val="000000100000" w:firstRow="0" w:lastRow="0" w:firstColumn="0" w:lastColumn="0" w:oddVBand="0" w:evenVBand="0" w:oddHBand="1" w:evenHBand="0" w:firstRowFirstColumn="0" w:firstRowLastColumn="0" w:lastRowFirstColumn="0" w:lastRowLastColumn="0"/>
+        </w:trPr>
+        <w:tc>
+          <w:tcPr>
+            <w:cnfStyle w:val="001000000000" w:firstRow="0" w:lastRow="0" w:firstColumn="1" w:lastColumn="0" w:oddVBand="0" w:evenVBand="0" w:oddHBand="0" w:evenHBand="0" w:firstRowFirstColumn="0" w:firstRowLastColumn="0" w:lastRowFirstColumn="0" w:lastRowLastColumn="0"/>
+            <w:tcW w:w="0" w:type="auto"/>
+            <w:hideMark/>
+          </w:tcPr>
+          <w:p>
+            <w:pPr>
+              <w:rPr>
+                <w:rFonts w:eastAsia="Times New Roman" w:cstheme="minorHAnsi"/>
+                <w:lang w:eastAsia="de-DE"/>
+              </w:rPr>
+            </w:pPr>
+            <w:r>
+              <w:rPr>
+                <w:rFonts w:eastAsia="Times New Roman" w:cstheme="minorHAnsi"/>
+                <w:lang w:eastAsia="de-DE"/>
+              </w:rPr>
+              <w:t>DeviceSource</w:t>
+            </w:r>
+          </w:p>
+        </w:tc>
+        <w:tc>
+          <w:tcPr>
+            <w:tcW w:w="0" w:type="auto"/>
+            <w:hideMark/>
+          </w:tcPr>
+          <w:p>
+            <w:pPr>
+              <w:cnfStyle w:val="000000100000" w:firstRow="0" w:lastRow="0" w:firstColumn="0" w:lastColumn="0" w:oddVBand="0" w:evenVBand="0" w:oddHBand="1" w:evenHBand="0" w:firstRowFirstColumn="0" w:firstRowLastColumn="0" w:lastRowFirstColumn="0" w:lastRowLastColumn="0"/>
+              <w:rPr>
+                <w:rFonts w:eastAsia="Times New Roman" w:cstheme="minorHAnsi"/>
+                <w:lang w:eastAsia="de-DE"/>
+              </w:rPr>
+            </w:pPr>
+            <w:r>
+              <w:rPr>
+                <w:rFonts w:eastAsia="Times New Roman" w:cstheme="minorHAnsi"/>
+                <w:lang w:eastAsia="de-DE"/>
+              </w:rPr>
+              <w:t>DeviceSource</w:t>
+            </w:r>
+          </w:p>
+        </w:tc>
+        <w:tc>
+          <w:tcPr>
+            <w:tcW w:w="0" w:type="auto"/>
+            <w:hideMark/>
+          </w:tcPr>
+          <w:p>
+            <w:pPr>
+              <w:cnfStyle w:val="000000100000" w:firstRow="0" w:lastRow="0" w:firstColumn="0" w:lastColumn="0" w:oddVBand="0" w:evenVBand="0" w:oddHBand="1" w:evenHBand="0" w:firstRowFirstColumn="0" w:firstRowLastColumn="0" w:lastRowFirstColumn="0" w:lastRowLastColumn="0"/>
+              <w:rPr>
+                <w:rFonts w:eastAsia="Times New Roman" w:cstheme="minorHAnsi"/>
+                <w:lang w:eastAsia="de-DE"/>
+              </w:rPr>
+            </w:pPr>
+            <w:r>
+              <w:rPr>
+                <w:rFonts w:eastAsia="Times New Roman" w:cstheme="minorHAnsi"/>
+                <w:lang w:eastAsia="de-DE"/>
+              </w:rPr>
+              <w:t>DeviceSource.Unknown</w:t>
+            </w:r>
+          </w:p>
+        </w:tc>
+        <w:tc>
+          <w:tcPr>
+            <w:tcW w:w="0" w:type="auto"/>
+            <w:hideMark/>
+          </w:tcPr>
+          <w:p>
+            <w:pPr>
+              <w:cnfStyle w:val="000000100000" w:firstRow="0" w:lastRow="0" w:firstColumn="0" w:lastColumn="0" w:oddVBand="0" w:evenVBand="0" w:oddHBand="1" w:evenHBand="0" w:firstRowFirstColumn="0" w:firstRowLastColumn="0" w:lastRowFirstColumn="0" w:lastRowLastColumn="0"/>
+              <w:rPr>
+                <w:rFonts w:eastAsia="Times New Roman" w:cstheme="minorHAnsi"/>
+                <w:lang w:eastAsia="de-DE"/>
+              </w:rPr>
+            </w:pPr>
+            <w:r>
+              <w:rPr>
+                <w:rFonts w:eastAsia="Times New Roman" w:cstheme="minorHAnsi"/>
+                <w:lang w:eastAsia="de-DE"/>
+              </w:rPr>
+              <w:t>The Source Of This RF Device.</w:t>
+            </w:r>
+          </w:p>
+        </w:tc>
+      </w:tr>
+      <w:tr>
+        <w:tc>
+          <w:tcPr>
+            <w:cnfStyle w:val="001000000000" w:firstRow="0" w:lastRow="0" w:firstColumn="1" w:lastColumn="0" w:oddVBand="0" w:evenVBand="0" w:oddHBand="0" w:evenHBand="0" w:firstRowFirstColumn="0" w:firstRowLastColumn="0" w:lastRowFirstColumn="0" w:lastRowLastColumn="0"/>
+            <w:tcW w:w="0" w:type="auto"/>
+            <w:hideMark/>
+          </w:tcPr>
+          <w:p>
+            <w:pPr>
+              <w:rPr>
+                <w:rFonts w:eastAsia="Times New Roman" w:cstheme="minorHAnsi"/>
+                <w:lang w:eastAsia="de-DE"/>
+              </w:rPr>
+            </w:pPr>
+            <w:r>
+              <w:rPr>
+                <w:rFonts w:eastAsia="Times New Roman" w:cstheme="minorHAnsi"/>
+                <w:lang w:eastAsia="de-DE"/>
+              </w:rPr>
+              <w:t>StartTime</w:t>
+            </w:r>
+          </w:p>
+        </w:tc>
+        <w:tc>
+          <w:tcPr>
+            <w:tcW w:w="0" w:type="auto"/>
+            <w:hideMark/>
+          </w:tcPr>
+          <w:p>
+            <w:pPr>
+              <w:cnfStyle w:val="000000000000" w:firstRow="0" w:lastRow="0" w:firstColumn="0" w:lastColumn="0" w:oddVBand="0" w:evenVBand="0" w:oddHBand="0" w:evenHBand="0" w:firstRowFirstColumn="0" w:firstRowLastColumn="0" w:lastRowFirstColumn="0" w:lastRowLastColumn="0"/>
+              <w:rPr>
+                <w:rFonts w:eastAsia="Times New Roman" w:cstheme="minorHAnsi"/>
+                <w:lang w:eastAsia="de-DE"/>
+              </w:rPr>
+            </w:pPr>
+            <w:r>
+              <w:rPr>
+                <w:rFonts w:eastAsia="Times New Roman" w:cstheme="minorHAnsi"/>
+                <w:lang w:eastAsia="de-DE"/>
+              </w:rPr>
+              <w:t>double</w:t>
+            </w:r>
+          </w:p>
+        </w:tc>
+        <w:tc>
+          <w:tcPr>
+            <w:tcW w:w="0" w:type="auto"/>
+            <w:hideMark/>
+          </w:tcPr>
+          <w:p>
+            <w:pPr>
+              <w:cnfStyle w:val="000000000000" w:firstRow="0" w:lastRow="0" w:firstColumn="0" w:lastColumn="0" w:oddVBand="0" w:evenVBand="0" w:oddHBand="0" w:evenHBand="0" w:firstRowFirstColumn="0" w:firstRowLastColumn="0" w:lastRowFirstColumn="0" w:lastRowLastColumn="0"/>
+              <w:rPr>
+                <w:rFonts w:eastAsia="Times New Roman" w:cstheme="minorHAnsi"/>
+                <w:lang w:eastAsia="de-DE"/>
+              </w:rPr>
+            </w:pPr>
+            <w:r>
+              <w:rPr>
+                <w:rFonts w:eastAsia="Times New Roman" w:cstheme="minorHAnsi"/>
+                <w:lang w:eastAsia="de-DE"/>
+              </w:rPr>
+              <w:t>0</w:t>
+            </w:r>
+          </w:p>
+        </w:tc>
+        <w:tc>
+          <w:tcPr>
+            <w:tcW w:w="0" w:type="auto"/>
+            <w:hideMark/>
+          </w:tcPr>
+          <w:p>
+            <w:pPr>
+              <w:cnfStyle w:val="000000000000" w:firstRow="0" w:lastRow="0" w:firstColumn="0" w:lastColumn="0" w:oddVBand="0" w:evenVBand="0" w:oddHBand="0" w:evenHBand="0" w:firstRowFirstColumn="0" w:firstRowLastColumn="0" w:lastRowFirstColumn="0" w:lastRowLastColumn="0"/>
+              <w:rPr>
+                <w:rFonts w:eastAsia="Times New Roman" w:cstheme="minorHAnsi"/>
+                <w:lang w:eastAsia="de-DE"/>
+              </w:rPr>
+            </w:pPr>
+            <w:r>
+              <w:rPr>
+                <w:rFonts w:eastAsia="Times New Roman" w:cstheme="minorHAnsi"/>
+                <w:lang w:eastAsia="de-DE"/>
+              </w:rPr>
+              <w:t>This Is The Simulation Time At Which The Parameters (Following The Time Parameter In The Same Line) Are Set. All Transmitters And Receivers Used In The Simulation Must Be Set At Start Of The Simulation, I.E. At Time=0. For Static Scenarios, Where Positions Or Characteristics Settings Never Change Throughout The Simulation, The Time Column Only Contains Zero’s.</w:t>
+            </w:r>
+          </w:p>
+        </w:tc>
+      </w:tr>
+      <w:tr>
+        <w:trPr>
+          <w:cnfStyle w:val="000000100000" w:firstRow="0" w:lastRow="0" w:firstColumn="0" w:lastColumn="0" w:oddVBand="0" w:evenVBand="0" w:oddHBand="1" w:evenHBand="0" w:firstRowFirstColumn="0" w:firstRowLastColumn="0" w:lastRowFirstColumn="0" w:lastRowLastColumn="0"/>
+        </w:trPr>
+        <w:tc>
+          <w:tcPr>
+            <w:cnfStyle w:val="001000000000" w:firstRow="0" w:lastRow="0" w:firstColumn="1" w:lastColumn="0" w:oddVBand="0" w:evenVBand="0" w:oddHBand="0" w:evenHBand="0" w:firstRowFirstColumn="0" w:firstRowLastColumn="0" w:lastRowFirstColumn="0" w:lastRowLastColumn="0"/>
+            <w:tcW w:w="0" w:type="auto"/>
+            <w:hideMark/>
+          </w:tcPr>
+          <w:p>
+            <w:pPr>
+              <w:rPr>
+                <w:rFonts w:eastAsia="Times New Roman" w:cstheme="minorHAnsi"/>
+                <w:lang w:eastAsia="de-DE"/>
+              </w:rPr>
+            </w:pPr>
+            <w:r>
+              <w:rPr>
+                <w:rFonts w:eastAsia="Times New Roman" w:cstheme="minorHAnsi"/>
+                <w:lang w:eastAsia="de-DE"/>
+              </w:rPr>
+              <w:t>Name</w:t>
+            </w:r>
+          </w:p>
+        </w:tc>
+        <w:tc>
+          <w:tcPr>
+            <w:tcW w:w="0" w:type="auto"/>
+            <w:hideMark/>
+          </w:tcPr>
+          <w:p>
+            <w:pPr>
+              <w:cnfStyle w:val="000000100000" w:firstRow="0" w:lastRow="0" w:firstColumn="0" w:lastColumn="0" w:oddVBand="0" w:evenVBand="0" w:oddHBand="1" w:evenHBand="0" w:firstRowFirstColumn="0" w:firstRowLastColumn="0" w:lastRowFirstColumn="0" w:lastRowLastColumn="0"/>
+              <w:rPr>
+                <w:rFonts w:eastAsia="Times New Roman" w:cstheme="minorHAnsi"/>
+                <w:lang w:eastAsia="de-DE"/>
+              </w:rPr>
+            </w:pPr>
+            <w:r>
+              <w:rPr>
+                <w:rFonts w:eastAsia="Times New Roman" w:cstheme="minorHAnsi"/>
+                <w:lang w:eastAsia="de-DE"/>
+              </w:rPr>
+              <w:t>string</w:t>
+            </w:r>
+          </w:p>
+        </w:tc>
+        <w:tc>
+          <w:tcPr>
+            <w:tcW w:w="0" w:type="auto"/>
+            <w:hideMark/>
+          </w:tcPr>
+          <w:p>
+            <w:pPr>
+              <w:cnfStyle w:val="000000100000" w:firstRow="0" w:lastRow="0" w:firstColumn="0" w:lastColumn="0" w:oddVBand="0" w:evenVBand="0" w:oddHBand="1" w:evenHBand="0" w:firstRowFirstColumn="0" w:firstRowLastColumn="0" w:lastRowFirstColumn="0" w:lastRowLastColumn="0"/>
+              <w:rPr>
+                <w:rFonts w:eastAsia="Times New Roman" w:cstheme="minorHAnsi"/>
+                <w:lang w:eastAsia="de-DE"/>
+              </w:rPr>
+            </w:pPr>
+            <w:r>
+              <w:rPr>
+                <w:rFonts w:eastAsia="Times New Roman" w:cstheme="minorHAnsi"/>
+                <w:lang w:eastAsia="de-DE"/>
+              </w:rPr>
+              <w:t>"RFDevice"</w:t>
+            </w:r>
+          </w:p>
+        </w:tc>
+        <w:tc>
+          <w:tcPr>
+            <w:tcW w:w="0" w:type="auto"/>
+            <w:hideMark/>
+          </w:tcPr>
+          <w:p>
+            <w:pPr>
+              <w:cnfStyle w:val="000000100000" w:firstRow="0" w:lastRow="0" w:firstColumn="0" w:lastColumn="0" w:oddVBand="0" w:evenVBand="0" w:oddHBand="1" w:evenHBand="0" w:firstRowFirstColumn="0" w:firstRowLastColumn="0" w:lastRowFirstColumn="0" w:lastRowLastColumn="0"/>
+              <w:rPr>
+                <w:rFonts w:eastAsia="Times New Roman" w:cstheme="minorHAnsi"/>
+                <w:lang w:eastAsia="de-DE"/>
+              </w:rPr>
+            </w:pPr>
+            <w:r>
+              <w:rPr>
+                <w:rFonts w:eastAsia="Times New Roman" w:cstheme="minorHAnsi"/>
+                <w:lang w:eastAsia="de-DE"/>
+              </w:rPr>
+              <w:t>A Short Describing Display Name For The RF Device.</w:t>
+            </w:r>
+          </w:p>
+        </w:tc>
+      </w:tr>
+      <w:tr>
+        <w:tc>
+          <w:tcPr>
+            <w:cnfStyle w:val="001000000000" w:firstRow="0" w:lastRow="0" w:firstColumn="1" w:lastColumn="0" w:oddVBand="0" w:evenVBand="0" w:oddHBand="0" w:evenHBand="0" w:firstRowFirstColumn="0" w:firstRowLastColumn="0" w:lastRowFirstColumn="0" w:lastRowLastColumn="0"/>
+            <w:tcW w:w="0" w:type="auto"/>
+            <w:hideMark/>
+          </w:tcPr>
+          <w:p>
+            <w:pPr>
+              <w:rPr>
+                <w:rFonts w:eastAsia="Times New Roman" w:cstheme="minorHAnsi"/>
+                <w:lang w:eastAsia="de-DE"/>
+              </w:rPr>
+            </w:pPr>
+            <w:r>
+              <w:rPr>
+                <w:rFonts w:eastAsia="Times New Roman" w:cstheme="minorHAnsi"/>
+                <w:lang w:eastAsia="de-DE"/>
+              </w:rPr>
+              <w:t>Latitude</w:t>
+            </w:r>
+          </w:p>
+        </w:tc>
+        <w:tc>
+          <w:tcPr>
+            <w:tcW w:w="0" w:type="auto"/>
+            <w:hideMark/>
+          </w:tcPr>
+          <w:p>
+            <w:pPr>
+              <w:cnfStyle w:val="000000000000" w:firstRow="0" w:lastRow="0" w:firstColumn="0" w:lastColumn="0" w:oddVBand="0" w:evenVBand="0" w:oddHBand="0" w:evenHBand="0" w:firstRowFirstColumn="0" w:firstRowLastColumn="0" w:lastRowFirstColumn="0" w:lastRowLastColumn="0"/>
+              <w:rPr>
+                <w:rFonts w:eastAsia="Times New Roman" w:cstheme="minorHAnsi"/>
+                <w:lang w:eastAsia="de-DE"/>
+              </w:rPr>
+            </w:pPr>
+            <w:r>
+              <w:rPr>
+                <w:rFonts w:eastAsia="Times New Roman" w:cstheme="minorHAnsi"/>
+                <w:lang w:eastAsia="de-DE"/>
+              </w:rPr>
+              <w:t>double</w:t>
+            </w:r>
+          </w:p>
+        </w:tc>
+        <w:tc>
+          <w:tcPr>
+            <w:tcW w:w="0" w:type="auto"/>
+            <w:hideMark/>
+          </w:tcPr>
+          <w:p>
+            <w:pPr>
+              <w:cnfStyle w:val="000000000000" w:firstRow="0" w:lastRow="0" w:firstColumn="0" w:lastColumn="0" w:oddVBand="0" w:evenVBand="0" w:oddHBand="0" w:evenHBand="0" w:firstRowFirstColumn="0" w:firstRowLastColumn="0" w:lastRowFirstColumn="0" w:lastRowLastColumn="0"/>
+              <w:rPr>
+                <w:rFonts w:eastAsia="Times New Roman" w:cstheme="minorHAnsi"/>
+                <w:lang w:eastAsia="de-DE"/>
+              </w:rPr>
+            </w:pPr>
+            <w:r>
+              <w:rPr>
+                <w:rFonts w:eastAsia="Times New Roman" w:cstheme="minorHAnsi"/>
+                <w:lang w:eastAsia="de-DE"/>
+              </w:rPr>
+              <w:t>double.NaN</w:t>
+            </w:r>
+          </w:p>
+        </w:tc>
+        <w:tc>
+          <w:tcPr>
+            <w:tcW w:w="0" w:type="auto"/>
+            <w:hideMark/>
+          </w:tcPr>
+          <w:p>
+            <w:pPr>
+              <w:cnfStyle w:val="000000000000" w:firstRow="0" w:lastRow="0" w:firstColumn="0" w:lastColumn="0" w:oddVBand="0" w:evenVBand="0" w:oddHBand="0" w:evenHBand="0" w:firstRowFirstColumn="0" w:firstRowLastColumn="0" w:lastRowFirstColumn="0" w:lastRowLastColumn="0"/>
+              <w:rPr>
+                <w:rFonts w:eastAsia="Times New Roman" w:cstheme="minorHAnsi"/>
+                <w:lang w:eastAsia="de-DE"/>
+              </w:rPr>
+            </w:pPr>
+            <w:r>
+              <w:rPr>
+                <w:rFonts w:eastAsia="Times New Roman" w:cstheme="minorHAnsi"/>
+                <w:lang w:eastAsia="de-DE"/>
+              </w:rPr>
+              <w:t>The Latitude Of The RF Device (WGS84).</w:t>
+            </w:r>
+          </w:p>
+        </w:tc>
+      </w:tr>
+      <w:tr>
+        <w:trPr>
+          <w:cnfStyle w:val="000000100000" w:firstRow="0" w:lastRow="0" w:firstColumn="0" w:lastColumn="0" w:oddVBand="0" w:evenVBand="0" w:oddHBand="1" w:evenHBand="0" w:firstRowFirstColumn="0" w:firstRowLastColumn="0" w:lastRowFirstColumn="0" w:lastRowLastColumn="0"/>
+        </w:trPr>
+        <w:tc>
+          <w:tcPr>
+            <w:cnfStyle w:val="001000000000" w:firstRow="0" w:lastRow="0" w:firstColumn="1" w:lastColumn="0" w:oddVBand="0" w:evenVBand="0" w:oddHBand="0" w:evenHBand="0" w:firstRowFirstColumn="0" w:firstRowLastColumn="0" w:lastRowFirstColumn="0" w:lastRowLastColumn="0"/>
+            <w:tcW w:w="0" w:type="auto"/>
+            <w:hideMark/>
+          </w:tcPr>
+          <w:p>
+            <w:pPr>
+              <w:rPr>
+                <w:rFonts w:eastAsia="Times New Roman" w:cstheme="minorHAnsi"/>
+                <w:lang w:eastAsia="de-DE"/>
+              </w:rPr>
+            </w:pPr>
+            <w:r>
+              <w:rPr>
+                <w:rFonts w:eastAsia="Times New Roman" w:cstheme="minorHAnsi"/>
+                <w:lang w:eastAsia="de-DE"/>
+              </w:rPr>
+              <w:t>Longitude</w:t>
+            </w:r>
+          </w:p>
+        </w:tc>
+        <w:tc>
+          <w:tcPr>
+            <w:tcW w:w="0" w:type="auto"/>
+            <w:hideMark/>
+          </w:tcPr>
+          <w:p>
+            <w:pPr>
+              <w:cnfStyle w:val="000000100000" w:firstRow="0" w:lastRow="0" w:firstColumn="0" w:lastColumn="0" w:oddVBand="0" w:evenVBand="0" w:oddHBand="1" w:evenHBand="0" w:firstRowFirstColumn="0" w:firstRowLastColumn="0" w:lastRowFirstColumn="0" w:lastRowLastColumn="0"/>
+              <w:rPr>
+                <w:rFonts w:eastAsia="Times New Roman" w:cstheme="minorHAnsi"/>
+                <w:lang w:eastAsia="de-DE"/>
+              </w:rPr>
+            </w:pPr>
+            <w:r>
+              <w:rPr>
+                <w:rFonts w:eastAsia="Times New Roman" w:cstheme="minorHAnsi"/>
+                <w:lang w:eastAsia="de-DE"/>
+              </w:rPr>
+              <w:t>double</w:t>
+            </w:r>
+          </w:p>
+        </w:tc>
+        <w:tc>
+          <w:tcPr>
+            <w:tcW w:w="0" w:type="auto"/>
+            <w:hideMark/>
+          </w:tcPr>
+          <w:p>
+            <w:pPr>
+              <w:cnfStyle w:val="000000100000" w:firstRow="0" w:lastRow="0" w:firstColumn="0" w:lastColumn="0" w:oddVBand="0" w:evenVBand="0" w:oddHBand="1" w:evenHBand="0" w:firstRowFirstColumn="0" w:firstRowLastColumn="0" w:lastRowFirstColumn="0" w:lastRowLastColumn="0"/>
+              <w:rPr>
+                <w:rFonts w:eastAsia="Times New Roman" w:cstheme="minorHAnsi"/>
+                <w:lang w:eastAsia="de-DE"/>
+              </w:rPr>
+            </w:pPr>
+            <w:r>
+              <w:rPr>
+                <w:rFonts w:eastAsia="Times New Roman" w:cstheme="minorHAnsi"/>
+                <w:lang w:eastAsia="de-DE"/>
+              </w:rPr>
+              <w:t>double.NaN</w:t>
+            </w:r>
+          </w:p>
+        </w:tc>
+        <w:tc>
+          <w:tcPr>
+            <w:tcW w:w="0" w:type="auto"/>
+            <w:hideMark/>
+          </w:tcPr>
+          <w:p>
+            <w:pPr>
+              <w:cnfStyle w:val="000000100000" w:firstRow="0" w:lastRow="0" w:firstColumn="0" w:lastColumn="0" w:oddVBand="0" w:evenVBand="0" w:oddHBand="1" w:evenHBand="0" w:firstRowFirstColumn="0" w:firstRowLastColumn="0" w:lastRowFirstColumn="0" w:lastRowLastColumn="0"/>
+              <w:rPr>
+                <w:rFonts w:eastAsia="Times New Roman" w:cstheme="minorHAnsi"/>
+                <w:lang w:eastAsia="de-DE"/>
+              </w:rPr>
+            </w:pPr>
+            <w:r>
+              <w:rPr>
+                <w:rFonts w:eastAsia="Times New Roman" w:cstheme="minorHAnsi"/>
+                <w:lang w:eastAsia="de-DE"/>
+              </w:rPr>
+              <w:t>The Longitude Of The RF Device (WGS84).</w:t>
+            </w:r>
+          </w:p>
+        </w:tc>
+      </w:tr>
+      <w:tr>
+        <w:tc>
+          <w:tcPr>
+            <w:cnfStyle w:val="001000000000" w:firstRow="0" w:lastRow="0" w:firstColumn="1" w:lastColumn="0" w:oddVBand="0" w:evenVBand="0" w:oddHBand="0" w:evenHBand="0" w:firstRowFirstColumn="0" w:firstRowLastColumn="0" w:lastRowFirstColumn="0" w:lastRowLastColumn="0"/>
+            <w:tcW w:w="0" w:type="auto"/>
+            <w:hideMark/>
+          </w:tcPr>
+          <w:p>
+            <w:pPr>
+              <w:rPr>
+                <w:rFonts w:eastAsia="Times New Roman" w:cstheme="minorHAnsi"/>
+                <w:lang w:eastAsia="de-DE"/>
+              </w:rPr>
+            </w:pPr>
+            <w:r>
+              <w:rPr>
+                <w:rFonts w:eastAsia="Times New Roman" w:cstheme="minorHAnsi"/>
+                <w:lang w:eastAsia="de-DE"/>
+              </w:rPr>
+              <w:t>Altitude</w:t>
+            </w:r>
+          </w:p>
+        </w:tc>
+        <w:tc>
+          <w:tcPr>
+            <w:tcW w:w="0" w:type="auto"/>
+            <w:hideMark/>
+          </w:tcPr>
+          <w:p>
+            <w:pPr>
+              <w:cnfStyle w:val="000000000000" w:firstRow="0" w:lastRow="0" w:firstColumn="0" w:lastColumn="0" w:oddVBand="0" w:evenVBand="0" w:oddHBand="0" w:evenHBand="0" w:firstRowFirstColumn="0" w:firstRowLastColumn="0" w:lastRowFirstColumn="0" w:lastRowLastColumn="0"/>
+              <w:rPr>
+                <w:rFonts w:eastAsia="Times New Roman" w:cstheme="minorHAnsi"/>
+                <w:lang w:eastAsia="de-DE"/>
+              </w:rPr>
+            </w:pPr>
+            <w:r>
+              <w:rPr>
+                <w:rFonts w:eastAsia="Times New Roman" w:cstheme="minorHAnsi"/>
+                <w:lang w:eastAsia="de-DE"/>
+              </w:rPr>
+              <w:t>uint</w:t>
+            </w:r>
+          </w:p>
+        </w:tc>
+        <w:tc>
+          <w:tcPr>
+            <w:tcW w:w="0" w:type="auto"/>
+            <w:hideMark/>
+          </w:tcPr>
+          <w:p>
+            <w:pPr>
+              <w:cnfStyle w:val="000000000000" w:firstRow="0" w:lastRow="0" w:firstColumn="0" w:lastColumn="0" w:oddVBand="0" w:evenVBand="0" w:oddHBand="0" w:evenHBand="0" w:firstRowFirstColumn="0" w:firstRowLastColumn="0" w:lastRowFirstColumn="0" w:lastRowLastColumn="0"/>
+              <w:rPr>
+                <w:rFonts w:eastAsia="Times New Roman" w:cstheme="minorHAnsi"/>
+                <w:lang w:eastAsia="de-DE"/>
+              </w:rPr>
+            </w:pPr>
+            <w:r>
+              <w:rPr>
+                <w:rFonts w:eastAsia="Times New Roman" w:cstheme="minorHAnsi"/>
+                <w:lang w:eastAsia="de-DE"/>
+              </w:rPr>
+              <w:t>0</w:t>
+            </w:r>
+          </w:p>
+        </w:tc>
+        <w:tc>
+          <w:tcPr>
+            <w:tcW w:w="0" w:type="auto"/>
+            <w:hideMark/>
+          </w:tcPr>
+          <w:p>
+            <w:pPr>
+              <w:cnfStyle w:val="000000000000" w:firstRow="0" w:lastRow="0" w:firstColumn="0" w:lastColumn="0" w:oddVBand="0" w:evenVBand="0" w:oddHBand="0" w:evenHBand="0" w:firstRowFirstColumn="0" w:firstRowLastColumn="0" w:lastRowFirstColumn="0" w:lastRowLastColumn="0"/>
+              <w:rPr>
+                <w:rFonts w:eastAsia="Times New Roman" w:cstheme="minorHAnsi"/>
+                <w:lang w:eastAsia="de-DE"/>
+              </w:rPr>
+            </w:pPr>
+            <w:r>
+              <w:rPr>
+                <w:rFonts w:eastAsia="Times New Roman" w:cstheme="minorHAnsi"/>
+                <w:lang w:eastAsia="de-DE"/>
+              </w:rPr>
+              <w:t>The Elevation Of The RF Device Above The Sea Level (Meter).</w:t>
+            </w:r>
+          </w:p>
+        </w:tc>
+      </w:tr>
+      <w:tr>
+        <w:trPr>
+          <w:cnfStyle w:val="000000100000" w:firstRow="0" w:lastRow="0" w:firstColumn="0" w:lastColumn="0" w:oddVBand="0" w:evenVBand="0" w:oddHBand="1" w:evenHBand="0" w:firstRowFirstColumn="0" w:firstRowLastColumn="0" w:lastRowFirstColumn="0" w:lastRowLastColumn="0"/>
+        </w:trPr>
+        <w:tc>
+          <w:tcPr>
+            <w:cnfStyle w:val="001000000000" w:firstRow="0" w:lastRow="0" w:firstColumn="1" w:lastColumn="0" w:oddVBand="0" w:evenVBand="0" w:oddHBand="0" w:evenHBand="0" w:firstRowFirstColumn="0" w:firstRowLastColumn="0" w:lastRowFirstColumn="0" w:lastRowLastColumn="0"/>
+            <w:tcW w:w="0" w:type="auto"/>
+            <w:hideMark/>
+          </w:tcPr>
+          <w:p>
+            <w:pPr>
+              <w:rPr>
+                <w:rFonts w:eastAsia="Times New Roman" w:cstheme="minorHAnsi"/>
+                <w:lang w:eastAsia="de-DE"/>
+              </w:rPr>
+            </w:pPr>
+            <w:r>
+              <w:rPr>
+                <w:rFonts w:eastAsia="Times New Roman" w:cstheme="minorHAnsi"/>
+                <w:lang w:eastAsia="de-DE"/>
+              </w:rPr>
+              <w:t>Roll</w:t>
+            </w:r>
+          </w:p>
+        </w:tc>
+        <w:tc>
+          <w:tcPr>
+            <w:tcW w:w="0" w:type="auto"/>
+            <w:hideMark/>
+          </w:tcPr>
+          <w:p>
+            <w:pPr>
+              <w:cnfStyle w:val="000000100000" w:firstRow="0" w:lastRow="0" w:firstColumn="0" w:lastColumn="0" w:oddVBand="0" w:evenVBand="0" w:oddHBand="1" w:evenHBand="0" w:firstRowFirstColumn="0" w:firstRowLastColumn="0" w:lastRowFirstColumn="0" w:lastRowLastColumn="0"/>
+              <w:rPr>
+                <w:rFonts w:eastAsia="Times New Roman" w:cstheme="minorHAnsi"/>
+                <w:lang w:eastAsia="de-DE"/>
+              </w:rPr>
+            </w:pPr>
+            <w:r>
+              <w:rPr>
+                <w:rFonts w:eastAsia="Times New Roman" w:cstheme="minorHAnsi"/>
+                <w:lang w:eastAsia="de-DE"/>
+              </w:rPr>
+              <w:t>double</w:t>
+            </w:r>
+          </w:p>
+        </w:tc>
+        <w:tc>
+          <w:tcPr>
+            <w:tcW w:w="0" w:type="auto"/>
+            <w:hideMark/>
+          </w:tcPr>
+          <w:p>
+            <w:pPr>
+              <w:cnfStyle w:val="000000100000" w:firstRow="0" w:lastRow="0" w:firstColumn="0" w:lastColumn="0" w:oddVBand="0" w:evenVBand="0" w:oddHBand="1" w:evenHBand="0" w:firstRowFirstColumn="0" w:firstRowLastColumn="0" w:lastRowFirstColumn="0" w:lastRowLastColumn="0"/>
+              <w:rPr>
+                <w:rFonts w:eastAsia="Times New Roman" w:cstheme="minorHAnsi"/>
+                <w:lang w:eastAsia="de-DE"/>
+              </w:rPr>
+            </w:pPr>
+            <w:r>
+              <w:rPr>
+                <w:rFonts w:eastAsia="Times New Roman" w:cstheme="minorHAnsi"/>
+                <w:lang w:eastAsia="de-DE"/>
+              </w:rPr>
+              <w:t>0</w:t>
+            </w:r>
+          </w:p>
+        </w:tc>
+        <w:tc>
+          <w:tcPr>
+            <w:tcW w:w="0" w:type="auto"/>
+            <w:hideMark/>
+          </w:tcPr>
+          <w:p>
+            <w:pPr>
+              <w:cnfStyle w:val="000000100000" w:firstRow="0" w:lastRow="0" w:firstColumn="0" w:lastColumn="0" w:oddVBand="0" w:evenVBand="0" w:oddHBand="1" w:evenHBand="0" w:firstRowFirstColumn="0" w:firstRowLastColumn="0" w:lastRowFirstColumn="0" w:lastRowLastColumn="0"/>
+              <w:rPr>
+                <w:rFonts w:eastAsia="Times New Roman" w:cstheme="minorHAnsi"/>
+                <w:lang w:eastAsia="de-DE"/>
+              </w:rPr>
+            </w:pPr>
+            <w:r>
+              <w:rPr>
+                <w:rFonts w:eastAsia="Times New Roman" w:cstheme="minorHAnsi"/>
+                <w:lang w:eastAsia="de-DE"/>
+              </w:rPr>
+              <w:t xml:space="preserve">These Parameters Set The Orientation Of Transmitter / Receiver Antennas. The Respective Antenna Type Is </w:t>
+            </w:r>
+            <w:r>
+              <w:rPr>
+                <w:rFonts w:eastAsia="Times New Roman" w:cstheme="minorHAnsi"/>
+                <w:lang w:eastAsia="de-DE"/>
+              </w:rPr>
+              <w:lastRenderedPageBreak/>
+              <w:t>Defined By Antennatype. The Rf Simulation Uses The Antenna Orientation To Compute The Resulting Signal Power At The Receivers.</w:t>
+            </w:r>
+          </w:p>
+        </w:tc>
+      </w:tr>
+      <w:tr>
+        <w:tc>
+          <w:tcPr>
+            <w:cnfStyle w:val="001000000000" w:firstRow="0" w:lastRow="0" w:firstColumn="1" w:lastColumn="0" w:oddVBand="0" w:evenVBand="0" w:oddHBand="0" w:evenHBand="0" w:firstRowFirstColumn="0" w:firstRowLastColumn="0" w:lastRowFirstColumn="0" w:lastRowLastColumn="0"/>
+            <w:tcW w:w="0" w:type="auto"/>
+            <w:hideMark/>
+          </w:tcPr>
+          <w:p>
+            <w:pPr>
+              <w:rPr>
+                <w:rFonts w:eastAsia="Times New Roman" w:cstheme="minorHAnsi"/>
+                <w:lang w:eastAsia="de-DE"/>
+              </w:rPr>
+            </w:pPr>
+            <w:r>
+              <w:rPr>
+                <w:rFonts w:eastAsia="Times New Roman" w:cstheme="minorHAnsi"/>
+                <w:lang w:eastAsia="de-DE"/>
+              </w:rPr>
+              <w:lastRenderedPageBreak/>
+              <w:t>Pitch</w:t>
+            </w:r>
+          </w:p>
+        </w:tc>
+        <w:tc>
+          <w:tcPr>
+            <w:tcW w:w="0" w:type="auto"/>
+            <w:hideMark/>
+          </w:tcPr>
+          <w:p>
+            <w:pPr>
+              <w:cnfStyle w:val="000000000000" w:firstRow="0" w:lastRow="0" w:firstColumn="0" w:lastColumn="0" w:oddVBand="0" w:evenVBand="0" w:oddHBand="0" w:evenHBand="0" w:firstRowFirstColumn="0" w:firstRowLastColumn="0" w:lastRowFirstColumn="0" w:lastRowLastColumn="0"/>
+              <w:rPr>
+                <w:rFonts w:eastAsia="Times New Roman" w:cstheme="minorHAnsi"/>
+                <w:lang w:eastAsia="de-DE"/>
+              </w:rPr>
+            </w:pPr>
+            <w:r>
+              <w:rPr>
+                <w:rFonts w:eastAsia="Times New Roman" w:cstheme="minorHAnsi"/>
+                <w:lang w:eastAsia="de-DE"/>
+              </w:rPr>
+              <w:t>double</w:t>
+            </w:r>
+          </w:p>
+        </w:tc>
+        <w:tc>
+          <w:tcPr>
+            <w:tcW w:w="0" w:type="auto"/>
+            <w:hideMark/>
+          </w:tcPr>
+          <w:p>
+            <w:pPr>
+              <w:cnfStyle w:val="000000000000" w:firstRow="0" w:lastRow="0" w:firstColumn="0" w:lastColumn="0" w:oddVBand="0" w:evenVBand="0" w:oddHBand="0" w:evenHBand="0" w:firstRowFirstColumn="0" w:firstRowLastColumn="0" w:lastRowFirstColumn="0" w:lastRowLastColumn="0"/>
+              <w:rPr>
+                <w:rFonts w:eastAsia="Times New Roman" w:cstheme="minorHAnsi"/>
+                <w:lang w:eastAsia="de-DE"/>
+              </w:rPr>
+            </w:pPr>
+            <w:r>
+              <w:rPr>
+                <w:rFonts w:eastAsia="Times New Roman" w:cstheme="minorHAnsi"/>
+                <w:lang w:eastAsia="de-DE"/>
+              </w:rPr>
+              <w:t>0</w:t>
+            </w:r>
+          </w:p>
+        </w:tc>
+        <w:tc>
+          <w:tcPr>
+            <w:tcW w:w="0" w:type="auto"/>
+            <w:hideMark/>
+          </w:tcPr>
+          <w:p>
+            <w:pPr>
+              <w:cnfStyle w:val="000000000000" w:firstRow="0" w:lastRow="0" w:firstColumn="0" w:lastColumn="0" w:oddVBand="0" w:evenVBand="0" w:oddHBand="0" w:evenHBand="0" w:firstRowFirstColumn="0" w:firstRowLastColumn="0" w:lastRowFirstColumn="0" w:lastRowLastColumn="0"/>
+              <w:rPr>
+                <w:rFonts w:eastAsia="Times New Roman" w:cstheme="minorHAnsi"/>
+                <w:lang w:eastAsia="de-DE"/>
+              </w:rPr>
+            </w:pPr>
+            <w:r>
+              <w:rPr>
+                <w:rFonts w:eastAsia="Times New Roman" w:cstheme="minorHAnsi"/>
+                <w:lang w:eastAsia="de-DE"/>
+              </w:rPr>
+              <w:t>These Parameters Set The Orientation Of Transmitter / Receiver Antennas. The Respective Antenna Type Is Defined By Antennatype. The Rf Simulation Uses The Antenna Orientation To Compute The Resulting Signal Power At The Receivers.</w:t>
+            </w:r>
+          </w:p>
+        </w:tc>
+      </w:tr>
+      <w:tr>
+        <w:trPr>
+          <w:cnfStyle w:val="000000100000" w:firstRow="0" w:lastRow="0" w:firstColumn="0" w:lastColumn="0" w:oddVBand="0" w:evenVBand="0" w:oddHBand="1" w:evenHBand="0" w:firstRowFirstColumn="0" w:firstRowLastColumn="0" w:lastRowFirstColumn="0" w:lastRowLastColumn="0"/>
+        </w:trPr>
+        <w:tc>
+          <w:tcPr>
+            <w:cnfStyle w:val="001000000000" w:firstRow="0" w:lastRow="0" w:firstColumn="1" w:lastColumn="0" w:oddVBand="0" w:evenVBand="0" w:oddHBand="0" w:evenHBand="0" w:firstRowFirstColumn="0" w:firstRowLastColumn="0" w:lastRowFirstColumn="0" w:lastRowLastColumn="0"/>
+            <w:tcW w:w="0" w:type="auto"/>
+            <w:hideMark/>
+          </w:tcPr>
+          <w:p>
+            <w:pPr>
+              <w:rPr>
+                <w:rFonts w:eastAsia="Times New Roman" w:cstheme="minorHAnsi"/>
+                <w:lang w:eastAsia="de-DE"/>
+              </w:rPr>
+            </w:pPr>
+            <w:r>
+              <w:rPr>
+                <w:rFonts w:eastAsia="Times New Roman" w:cstheme="minorHAnsi"/>
+                <w:lang w:eastAsia="de-DE"/>
+              </w:rPr>
+              <w:t>Yaw</w:t>
+            </w:r>
+          </w:p>
+        </w:tc>
+        <w:tc>
+          <w:tcPr>
+            <w:tcW w:w="0" w:type="auto"/>
+            <w:hideMark/>
+          </w:tcPr>
+          <w:p>
+            <w:pPr>
+              <w:cnfStyle w:val="000000100000" w:firstRow="0" w:lastRow="0" w:firstColumn="0" w:lastColumn="0" w:oddVBand="0" w:evenVBand="0" w:oddHBand="1" w:evenHBand="0" w:firstRowFirstColumn="0" w:firstRowLastColumn="0" w:lastRowFirstColumn="0" w:lastRowLastColumn="0"/>
+              <w:rPr>
+                <w:rFonts w:eastAsia="Times New Roman" w:cstheme="minorHAnsi"/>
+                <w:lang w:eastAsia="de-DE"/>
+              </w:rPr>
+            </w:pPr>
+            <w:r>
+              <w:rPr>
+                <w:rFonts w:eastAsia="Times New Roman" w:cstheme="minorHAnsi"/>
+                <w:lang w:eastAsia="de-DE"/>
+              </w:rPr>
+              <w:t>double</w:t>
+            </w:r>
+          </w:p>
+        </w:tc>
+        <w:tc>
+          <w:tcPr>
+            <w:tcW w:w="0" w:type="auto"/>
+            <w:hideMark/>
+          </w:tcPr>
+          <w:p>
+            <w:pPr>
+              <w:cnfStyle w:val="000000100000" w:firstRow="0" w:lastRow="0" w:firstColumn="0" w:lastColumn="0" w:oddVBand="0" w:evenVBand="0" w:oddHBand="1" w:evenHBand="0" w:firstRowFirstColumn="0" w:firstRowLastColumn="0" w:lastRowFirstColumn="0" w:lastRowLastColumn="0"/>
+              <w:rPr>
+                <w:rFonts w:eastAsia="Times New Roman" w:cstheme="minorHAnsi"/>
+                <w:lang w:eastAsia="de-DE"/>
+              </w:rPr>
+            </w:pPr>
+            <w:r>
+              <w:rPr>
+                <w:rFonts w:eastAsia="Times New Roman" w:cstheme="minorHAnsi"/>
+                <w:lang w:eastAsia="de-DE"/>
+              </w:rPr>
+              <w:t>0</w:t>
+            </w:r>
+          </w:p>
+        </w:tc>
+        <w:tc>
+          <w:tcPr>
+            <w:tcW w:w="0" w:type="auto"/>
+            <w:hideMark/>
+          </w:tcPr>
+          <w:p>
+            <w:pPr>
+              <w:cnfStyle w:val="000000100000" w:firstRow="0" w:lastRow="0" w:firstColumn="0" w:lastColumn="0" w:oddVBand="0" w:evenVBand="0" w:oddHBand="1" w:evenHBand="0" w:firstRowFirstColumn="0" w:firstRowLastColumn="0" w:lastRowFirstColumn="0" w:lastRowLastColumn="0"/>
+              <w:rPr>
+                <w:rFonts w:eastAsia="Times New Roman" w:cstheme="minorHAnsi"/>
+                <w:lang w:eastAsia="de-DE"/>
+              </w:rPr>
+            </w:pPr>
+            <w:r>
+              <w:rPr>
+                <w:rFonts w:eastAsia="Times New Roman" w:cstheme="minorHAnsi"/>
+                <w:lang w:eastAsia="de-DE"/>
+              </w:rPr>
+              <w:t>These Parameters Set The Orientation Of Transmitter / Receiver Antennas. The Respective Antenna Type Is Defined By Antennatype. The Rf Simulation Uses The Antenna Orientation To Compute The Resulting Signal Power At The Receivers.</w:t>
+            </w:r>
+          </w:p>
+        </w:tc>
+      </w:tr>
+      <w:tr>
+        <w:tc>
+          <w:tcPr>
+            <w:cnfStyle w:val="001000000000" w:firstRow="0" w:lastRow="0" w:firstColumn="1" w:lastColumn="0" w:oddVBand="0" w:evenVBand="0" w:oddHBand="0" w:evenHBand="0" w:firstRowFirstColumn="0" w:firstRowLastColumn="0" w:lastRowFirstColumn="0" w:lastRowLastColumn="0"/>
+            <w:tcW w:w="0" w:type="auto"/>
+            <w:hideMark/>
+          </w:tcPr>
+          <w:p>
+            <w:pPr>
+              <w:rPr>
+                <w:rFonts w:eastAsia="Times New Roman" w:cstheme="minorHAnsi"/>
+                <w:lang w:eastAsia="de-DE"/>
+              </w:rPr>
+            </w:pPr>
+            <w:r>
+              <w:rPr>
+                <w:rFonts w:eastAsia="Times New Roman" w:cstheme="minorHAnsi"/>
+                <w:lang w:eastAsia="de-DE"/>
+              </w:rPr>
+              <w:t>RxTxType</w:t>
+            </w:r>
+          </w:p>
+        </w:tc>
+        <w:tc>
+          <w:tcPr>
+            <w:tcW w:w="0" w:type="auto"/>
+            <w:hideMark/>
+          </w:tcPr>
+          <w:p>
+            <w:pPr>
+              <w:cnfStyle w:val="000000000000" w:firstRow="0" w:lastRow="0" w:firstColumn="0" w:lastColumn="0" w:oddVBand="0" w:evenVBand="0" w:oddHBand="0" w:evenHBand="0" w:firstRowFirstColumn="0" w:firstRowLastColumn="0" w:lastRowFirstColumn="0" w:lastRowLastColumn="0"/>
+              <w:rPr>
+                <w:rFonts w:eastAsia="Times New Roman" w:cstheme="minorHAnsi"/>
+                <w:lang w:eastAsia="de-DE"/>
+              </w:rPr>
+            </w:pPr>
+            <w:r>
+              <w:rPr>
+                <w:rFonts w:eastAsia="Times New Roman" w:cstheme="minorHAnsi"/>
+                <w:lang w:eastAsia="de-DE"/>
+              </w:rPr>
+              <w:t>RxTxType</w:t>
+            </w:r>
+          </w:p>
+        </w:tc>
+        <w:tc>
+          <w:tcPr>
+            <w:tcW w:w="0" w:type="auto"/>
+            <w:hideMark/>
+          </w:tcPr>
+          <w:p>
+            <w:pPr>
+              <w:cnfStyle w:val="000000000000" w:firstRow="0" w:lastRow="0" w:firstColumn="0" w:lastColumn="0" w:oddVBand="0" w:evenVBand="0" w:oddHBand="0" w:evenHBand="0" w:firstRowFirstColumn="0" w:firstRowLastColumn="0" w:lastRowFirstColumn="0" w:lastRowLastColumn="0"/>
+              <w:rPr>
+                <w:rFonts w:eastAsia="Times New Roman" w:cstheme="minorHAnsi"/>
+                <w:lang w:eastAsia="de-DE"/>
+              </w:rPr>
+            </w:pPr>
+            <w:r>
+              <w:rPr>
+                <w:rFonts w:eastAsia="Times New Roman" w:cstheme="minorHAnsi"/>
+                <w:lang w:eastAsia="de-DE"/>
+              </w:rPr>
+              <w:t>RxTxType.Unknown</w:t>
+            </w:r>
+          </w:p>
+        </w:tc>
+        <w:tc>
+          <w:tcPr>
+            <w:tcW w:w="0" w:type="auto"/>
+            <w:hideMark/>
+          </w:tcPr>
+          <w:p>
+            <w:pPr>
+              <w:cnfStyle w:val="000000000000" w:firstRow="0" w:lastRow="0" w:firstColumn="0" w:lastColumn="0" w:oddVBand="0" w:evenVBand="0" w:oddHBand="0" w:evenHBand="0" w:firstRowFirstColumn="0" w:firstRowLastColumn="0" w:lastRowFirstColumn="0" w:lastRowLastColumn="0"/>
+              <w:rPr>
+                <w:rFonts w:eastAsia="Times New Roman" w:cstheme="minorHAnsi"/>
+                <w:lang w:eastAsia="de-DE"/>
+              </w:rPr>
+            </w:pPr>
+            <w:r>
+              <w:rPr>
+                <w:rFonts w:eastAsia="Times New Roman" w:cstheme="minorHAnsi"/>
+                <w:lang w:eastAsia="de-DE"/>
+              </w:rPr>
+              <w:t>For All Receivers (i.e. ID’s &lt; 0) This Parameter Defines The Radio Being Used.</w:t>
+            </w:r>
+          </w:p>
+        </w:tc>
+      </w:tr>
+      <w:tr>
+        <w:trPr>
+          <w:cnfStyle w:val="000000100000" w:firstRow="0" w:lastRow="0" w:firstColumn="0" w:lastColumn="0" w:oddVBand="0" w:evenVBand="0" w:oddHBand="1" w:evenHBand="0" w:firstRowFirstColumn="0" w:firstRowLastColumn="0" w:lastRowFirstColumn="0" w:lastRowLastColumn="0"/>
+        </w:trPr>
+        <w:tc>
+          <w:tcPr>
+            <w:cnfStyle w:val="001000000000" w:firstRow="0" w:lastRow="0" w:firstColumn="1" w:lastColumn="0" w:oddVBand="0" w:evenVBand="0" w:oddHBand="0" w:evenHBand="0" w:firstRowFirstColumn="0" w:firstRowLastColumn="0" w:lastRowFirstColumn="0" w:lastRowLastColumn="0"/>
+            <w:tcW w:w="0" w:type="auto"/>
+            <w:hideMark/>
+          </w:tcPr>
+          <w:p>
+            <w:pPr>
+              <w:rPr>
+                <w:rFonts w:eastAsia="Times New Roman" w:cstheme="minorHAnsi"/>
+                <w:lang w:eastAsia="de-DE"/>
+              </w:rPr>
+            </w:pPr>
+            <w:r>
+              <w:rPr>
+                <w:rFonts w:eastAsia="Times New Roman" w:cstheme="minorHAnsi"/>
+                <w:lang w:eastAsia="de-DE"/>
+              </w:rPr>
+              <w:t>AntennaType</w:t>
+            </w:r>
+          </w:p>
+        </w:tc>
+        <w:tc>
+          <w:tcPr>
+            <w:tcW w:w="0" w:type="auto"/>
+            <w:hideMark/>
+          </w:tcPr>
+          <w:p>
+            <w:pPr>
+              <w:cnfStyle w:val="000000100000" w:firstRow="0" w:lastRow="0" w:firstColumn="0" w:lastColumn="0" w:oddVBand="0" w:evenVBand="0" w:oddHBand="1" w:evenHBand="0" w:firstRowFirstColumn="0" w:firstRowLastColumn="0" w:lastRowFirstColumn="0" w:lastRowLastColumn="0"/>
+              <w:rPr>
+                <w:rFonts w:eastAsia="Times New Roman" w:cstheme="minorHAnsi"/>
+                <w:lang w:eastAsia="de-DE"/>
+              </w:rPr>
+            </w:pPr>
+            <w:r>
+              <w:rPr>
+                <w:rFonts w:eastAsia="Times New Roman" w:cstheme="minorHAnsi"/>
+                <w:lang w:eastAsia="de-DE"/>
+              </w:rPr>
+              <w:t>AntennaType</w:t>
+            </w:r>
+          </w:p>
+        </w:tc>
+        <w:tc>
+          <w:tcPr>
+            <w:tcW w:w="0" w:type="auto"/>
+            <w:hideMark/>
+          </w:tcPr>
+          <w:p>
+            <w:pPr>
+              <w:cnfStyle w:val="000000100000" w:firstRow="0" w:lastRow="0" w:firstColumn="0" w:lastColumn="0" w:oddVBand="0" w:evenVBand="0" w:oddHBand="1" w:evenHBand="0" w:firstRowFirstColumn="0" w:firstRowLastColumn="0" w:lastRowFirstColumn="0" w:lastRowLastColumn="0"/>
+              <w:rPr>
+                <w:rFonts w:eastAsia="Times New Roman" w:cstheme="minorHAnsi"/>
+                <w:lang w:eastAsia="de-DE"/>
+              </w:rPr>
+            </w:pPr>
+            <w:r>
+              <w:rPr>
+                <w:rFonts w:eastAsia="Times New Roman" w:cstheme="minorHAnsi"/>
+                <w:lang w:eastAsia="de-DE"/>
+              </w:rPr>
+              <w:t>AntennaType.Unknown</w:t>
+            </w:r>
+          </w:p>
+        </w:tc>
+        <w:tc>
+          <w:tcPr>
+            <w:tcW w:w="0" w:type="auto"/>
+            <w:hideMark/>
+          </w:tcPr>
+          <w:p>
+            <w:pPr>
+              <w:cnfStyle w:val="000000100000" w:firstRow="0" w:lastRow="0" w:firstColumn="0" w:lastColumn="0" w:oddVBand="0" w:evenVBand="0" w:oddHBand="1" w:evenHBand="0" w:firstRowFirstColumn="0" w:firstRowLastColumn="0" w:lastRowFirstColumn="0" w:lastRowLastColumn="0"/>
+              <w:rPr>
+                <w:rFonts w:eastAsia="Times New Roman" w:cstheme="minorHAnsi"/>
+                <w:lang w:eastAsia="de-DE"/>
+              </w:rPr>
+            </w:pPr>
+            <w:r>
+              <w:rPr>
+                <w:rFonts w:eastAsia="Times New Roman" w:cstheme="minorHAnsi"/>
+                <w:lang w:eastAsia="de-DE"/>
+              </w:rPr>
+              <w:t>AntennaType Defines The Antenna Type Used For Transmitter And Receiver Respectively. Note: Currently, Only Omnidirectional Antenna Type Is Available / Supported.</w:t>
+            </w:r>
+          </w:p>
+        </w:tc>
+      </w:tr>
+      <w:tr>
+        <w:tc>
+          <w:tcPr>
+            <w:cnfStyle w:val="001000000000" w:firstRow="0" w:lastRow="0" w:firstColumn="1" w:lastColumn="0" w:oddVBand="0" w:evenVBand="0" w:oddHBand="0" w:evenHBand="0" w:firstRowFirstColumn="0" w:firstRowLastColumn="0" w:lastRowFirstColumn="0" w:lastRowLastColumn="0"/>
+            <w:tcW w:w="0" w:type="auto"/>
+            <w:hideMark/>
+          </w:tcPr>
+          <w:p>
+            <w:pPr>
+              <w:rPr>
+                <w:rFonts w:eastAsia="Times New Roman" w:cstheme="minorHAnsi"/>
+                <w:lang w:eastAsia="de-DE"/>
+              </w:rPr>
+            </w:pPr>
+            <w:r>
+              <w:rPr>
+                <w:rFonts w:eastAsia="Times New Roman" w:cstheme="minorHAnsi"/>
+                <w:lang w:eastAsia="de-DE"/>
+              </w:rPr>
+              <w:t>CenterFrequency_Hz</w:t>
+            </w:r>
+          </w:p>
+        </w:tc>
+        <w:tc>
+          <w:tcPr>
+            <w:tcW w:w="0" w:type="auto"/>
+            <w:hideMark/>
+          </w:tcPr>
+          <w:p>
+            <w:pPr>
+              <w:cnfStyle w:val="000000000000" w:firstRow="0" w:lastRow="0" w:firstColumn="0" w:lastColumn="0" w:oddVBand="0" w:evenVBand="0" w:oddHBand="0" w:evenHBand="0" w:firstRowFirstColumn="0" w:firstRowLastColumn="0" w:lastRowFirstColumn="0" w:lastRowLastColumn="0"/>
+              <w:rPr>
+                <w:rFonts w:eastAsia="Times New Roman" w:cstheme="minorHAnsi"/>
+                <w:lang w:eastAsia="de-DE"/>
+              </w:rPr>
+            </w:pPr>
+            <w:r>
+              <w:rPr>
+                <w:rFonts w:eastAsia="Times New Roman" w:cstheme="minorHAnsi"/>
+                <w:lang w:eastAsia="de-DE"/>
+              </w:rPr>
+              <w:t>ulong</w:t>
+            </w:r>
+          </w:p>
+        </w:tc>
+        <w:tc>
+          <w:tcPr>
+            <w:tcW w:w="0" w:type="auto"/>
+            <w:hideMark/>
+          </w:tcPr>
+          <w:p>
+            <w:pPr>
+              <w:cnfStyle w:val="000000000000" w:firstRow="0" w:lastRow="0" w:firstColumn="0" w:lastColumn="0" w:oddVBand="0" w:evenVBand="0" w:oddHBand="0" w:evenHBand="0" w:firstRowFirstColumn="0" w:firstRowLastColumn="0" w:lastRowFirstColumn="0" w:lastRowLastColumn="0"/>
+              <w:rPr>
+                <w:rFonts w:eastAsia="Times New Roman" w:cstheme="minorHAnsi"/>
+                <w:lang w:eastAsia="de-DE"/>
+              </w:rPr>
+            </w:pPr>
+            <w:r>
+              <w:rPr>
+                <w:rFonts w:eastAsia="Times New Roman" w:cstheme="minorHAnsi"/>
+                <w:lang w:eastAsia="de-DE"/>
+              </w:rPr>
+              <w:t>0</w:t>
+            </w:r>
+          </w:p>
+        </w:tc>
+        <w:tc>
+          <w:tcPr>
+            <w:tcW w:w="0" w:type="auto"/>
+            <w:hideMark/>
+          </w:tcPr>
+          <w:p>
+            <w:pPr>
+              <w:cnfStyle w:val="000000000000" w:firstRow="0" w:lastRow="0" w:firstColumn="0" w:lastColumn="0" w:oddVBand="0" w:evenVBand="0" w:oddHBand="0" w:evenHBand="0" w:firstRowFirstColumn="0" w:firstRowLastColumn="0" w:lastRowFirstColumn="0" w:lastRowLastColumn="0"/>
+              <w:rPr>
+                <w:rFonts w:eastAsia="Times New Roman" w:cstheme="minorHAnsi"/>
+                <w:lang w:eastAsia="de-DE"/>
+              </w:rPr>
+            </w:pPr>
+            <w:r>
+              <w:rPr>
+                <w:rFonts w:eastAsia="Times New Roman" w:cstheme="minorHAnsi"/>
+                <w:lang w:eastAsia="de-DE"/>
+              </w:rPr>
+              <w:t>For Transmitters (I.E. Id’s &gt;= 0) This Parameter Defines Transmitter Signal Center Frequency [Hz]. For Receivers (I.E. Id’s &lt; 0) This Parameter Is Currently Unused.</w:t>
+            </w:r>
+          </w:p>
+        </w:tc>
+      </w:tr>
+      <w:tr>
+        <w:trPr>
+          <w:cnfStyle w:val="000000100000" w:firstRow="0" w:lastRow="0" w:firstColumn="0" w:lastColumn="0" w:oddVBand="0" w:evenVBand="0" w:oddHBand="1" w:evenHBand="0" w:firstRowFirstColumn="0" w:firstRowLastColumn="0" w:lastRowFirstColumn="0" w:lastRowLastColumn="0"/>
+        </w:trPr>
+        <w:tc>
+          <w:tcPr>
+            <w:cnfStyle w:val="001000000000" w:firstRow="0" w:lastRow="0" w:firstColumn="1" w:lastColumn="0" w:oddVBand="0" w:evenVBand="0" w:oddHBand="0" w:evenHBand="0" w:firstRowFirstColumn="0" w:firstRowLastColumn="0" w:lastRowFirstColumn="0" w:lastRowLastColumn="0"/>
+            <w:tcW w:w="0" w:type="auto"/>
+            <w:hideMark/>
+          </w:tcPr>
+          <w:p>
+            <w:pPr>
+              <w:rPr>
+                <w:rFonts w:eastAsia="Times New Roman" w:cstheme="minorHAnsi"/>
+                <w:lang w:eastAsia="de-DE"/>
+              </w:rPr>
+            </w:pPr>
+            <w:r>
+              <w:rPr>
+                <w:rFonts w:eastAsia="Times New Roman" w:cstheme="minorHAnsi"/>
+                <w:lang w:eastAsia="de-DE"/>
+              </w:rPr>
+              <w:t>Bandwith_Hz</w:t>
+            </w:r>
+          </w:p>
+        </w:tc>
+        <w:tc>
+          <w:tcPr>
+            <w:tcW w:w="0" w:type="auto"/>
+            <w:hideMark/>
+          </w:tcPr>
+          <w:p>
+            <w:pPr>
+              <w:cnfStyle w:val="000000100000" w:firstRow="0" w:lastRow="0" w:firstColumn="0" w:lastColumn="0" w:oddVBand="0" w:evenVBand="0" w:oddHBand="1" w:evenHBand="0" w:firstRowFirstColumn="0" w:firstRowLastColumn="0" w:lastRowFirstColumn="0" w:lastRowLastColumn="0"/>
+              <w:rPr>
+                <w:rFonts w:eastAsia="Times New Roman" w:cstheme="minorHAnsi"/>
+                <w:lang w:eastAsia="de-DE"/>
+              </w:rPr>
+            </w:pPr>
+            <w:r>
+              <w:rPr>
+                <w:rFonts w:eastAsia="Times New Roman" w:cstheme="minorHAnsi"/>
+                <w:lang w:eastAsia="de-DE"/>
+              </w:rPr>
+              <w:t>uint</w:t>
+            </w:r>
+          </w:p>
+        </w:tc>
+        <w:tc>
+          <w:tcPr>
+            <w:tcW w:w="0" w:type="auto"/>
+            <w:hideMark/>
+          </w:tcPr>
+          <w:p>
+            <w:pPr>
+              <w:cnfStyle w:val="000000100000" w:firstRow="0" w:lastRow="0" w:firstColumn="0" w:lastColumn="0" w:oddVBand="0" w:evenVBand="0" w:oddHBand="1" w:evenHBand="0" w:firstRowFirstColumn="0" w:firstRowLastColumn="0" w:lastRowFirstColumn="0" w:lastRowLastColumn="0"/>
+              <w:rPr>
+                <w:rFonts w:eastAsia="Times New Roman" w:cstheme="minorHAnsi"/>
+                <w:lang w:eastAsia="de-DE"/>
+              </w:rPr>
+            </w:pPr>
+            <w:r>
+              <w:rPr>
+                <w:rFonts w:eastAsia="Times New Roman" w:cstheme="minorHAnsi"/>
+                <w:lang w:eastAsia="de-DE"/>
+              </w:rPr>
+              <w:t>0</w:t>
+            </w:r>
+          </w:p>
+        </w:tc>
+        <w:tc>
+          <w:tcPr>
+            <w:tcW w:w="0" w:type="auto"/>
+            <w:hideMark/>
+          </w:tcPr>
+          <w:p>
+            <w:pPr>
+              <w:cnfStyle w:val="000000100000" w:firstRow="0" w:lastRow="0" w:firstColumn="0" w:lastColumn="0" w:oddVBand="0" w:evenVBand="0" w:oddHBand="1" w:evenHBand="0" w:firstRowFirstColumn="0" w:firstRowLastColumn="0" w:lastRowFirstColumn="0" w:lastRowLastColumn="0"/>
+              <w:rPr>
+                <w:rFonts w:eastAsia="Times New Roman" w:cstheme="minorHAnsi"/>
+                <w:lang w:eastAsia="de-DE"/>
+              </w:rPr>
+            </w:pPr>
+            <w:r>
+              <w:rPr>
+                <w:rFonts w:eastAsia="Times New Roman" w:cstheme="minorHAnsi"/>
+                <w:lang w:eastAsia="de-DE"/>
+              </w:rPr>
+              <w:t>The Bandwith Of The Transmitter.</w:t>
+            </w:r>
+          </w:p>
+        </w:tc>
+      </w:tr>
+      <w:tr>
+        <w:tc>
+          <w:tcPr>
+            <w:cnfStyle w:val="001000000000" w:firstRow="0" w:lastRow="0" w:firstColumn="1" w:lastColumn="0" w:oddVBand="0" w:evenVBand="0" w:oddHBand="0" w:evenHBand="0" w:firstRowFirstColumn="0" w:firstRowLastColumn="0" w:lastRowFirstColumn="0" w:lastRowLastColumn="0"/>
+            <w:tcW w:w="0" w:type="auto"/>
+            <w:hideMark/>
+          </w:tcPr>
+          <w:p>
+            <w:pPr>
+              <w:rPr>
+                <w:rFonts w:eastAsia="Times New Roman" w:cstheme="minorHAnsi"/>
+                <w:lang w:eastAsia="de-DE"/>
+              </w:rPr>
+            </w:pPr>
+            <w:r>
+              <w:rPr>
+                <w:rFonts w:eastAsia="Times New Roman" w:cstheme="minorHAnsi"/>
+                <w:lang w:eastAsia="de-DE"/>
+              </w:rPr>
+              <w:t>Gain_dB</w:t>
+            </w:r>
+          </w:p>
+        </w:tc>
+        <w:tc>
+          <w:tcPr>
+            <w:tcW w:w="0" w:type="auto"/>
+            <w:hideMark/>
+          </w:tcPr>
+          <w:p>
+            <w:pPr>
+              <w:cnfStyle w:val="000000000000" w:firstRow="0" w:lastRow="0" w:firstColumn="0" w:lastColumn="0" w:oddVBand="0" w:evenVBand="0" w:oddHBand="0" w:evenHBand="0" w:firstRowFirstColumn="0" w:firstRowLastColumn="0" w:lastRowFirstColumn="0" w:lastRowLastColumn="0"/>
+              <w:rPr>
+                <w:rFonts w:eastAsia="Times New Roman" w:cstheme="minorHAnsi"/>
+                <w:lang w:eastAsia="de-DE"/>
+              </w:rPr>
+            </w:pPr>
+            <w:r>
+              <w:rPr>
+                <w:rFonts w:eastAsia="Times New Roman" w:cstheme="minorHAnsi"/>
+                <w:lang w:eastAsia="de-DE"/>
+              </w:rPr>
+              <w:t>int</w:t>
+            </w:r>
+          </w:p>
+        </w:tc>
+        <w:tc>
+          <w:tcPr>
+            <w:tcW w:w="0" w:type="auto"/>
+            <w:hideMark/>
+          </w:tcPr>
+          <w:p>
+            <w:pPr>
+              <w:cnfStyle w:val="000000000000" w:firstRow="0" w:lastRow="0" w:firstColumn="0" w:lastColumn="0" w:oddVBand="0" w:evenVBand="0" w:oddHBand="0" w:evenHBand="0" w:firstRowFirstColumn="0" w:firstRowLastColumn="0" w:lastRowFirstColumn="0" w:lastRowLastColumn="0"/>
+              <w:rPr>
+                <w:rFonts w:eastAsia="Times New Roman" w:cstheme="minorHAnsi"/>
+                <w:lang w:eastAsia="de-DE"/>
+              </w:rPr>
+            </w:pPr>
+            <w:r>
+              <w:rPr>
+                <w:rFonts w:eastAsia="Times New Roman" w:cstheme="minorHAnsi"/>
+                <w:lang w:eastAsia="de-DE"/>
+              </w:rPr>
+              <w:t>0</w:t>
+            </w:r>
+          </w:p>
+        </w:tc>
+        <w:tc>
+          <w:tcPr>
+            <w:tcW w:w="0" w:type="auto"/>
+            <w:hideMark/>
+          </w:tcPr>
+          <w:p>
+            <w:pPr>
+              <w:cnfStyle w:val="000000000000" w:firstRow="0" w:lastRow="0" w:firstColumn="0" w:lastColumn="0" w:oddVBand="0" w:evenVBand="0" w:oddHBand="0" w:evenHBand="0" w:firstRowFirstColumn="0" w:firstRowLastColumn="0" w:lastRowFirstColumn="0" w:lastRowLastColumn="0"/>
+              <w:rPr>
+                <w:rFonts w:eastAsia="Times New Roman" w:cstheme="minorHAnsi"/>
+                <w:lang w:eastAsia="de-DE"/>
+              </w:rPr>
+            </w:pPr>
+            <w:r>
+              <w:rPr>
+                <w:rFonts w:eastAsia="Times New Roman" w:cstheme="minorHAnsi"/>
+                <w:lang w:eastAsia="de-DE"/>
+              </w:rPr>
+              <w:t>For Transmitters (I.E. Id’s &gt;= 0) This Parameter Defines Transmitter Signal Power [Dbm]. For Receivers (I.E. Id’s &lt; 0) This Parameter Is Currently Unused.</w:t>
+            </w:r>
+          </w:p>
+        </w:tc>
+      </w:tr>
+      <w:tr>
+        <w:trPr>
+          <w:cnfStyle w:val="000000100000" w:firstRow="0" w:lastRow="0" w:firstColumn="0" w:lastColumn="0" w:oddVBand="0" w:evenVBand="0" w:oddHBand="1" w:evenHBand="0" w:firstRowFirstColumn="0" w:firstRowLastColumn="0" w:lastRowFirstColumn="0" w:lastRowLastColumn="0"/>
+        </w:trPr>
+        <w:tc>
+          <w:tcPr>
+            <w:cnfStyle w:val="001000000000" w:firstRow="0" w:lastRow="0" w:firstColumn="1" w:lastColumn="0" w:oddVBand="0" w:evenVBand="0" w:oddHBand="0" w:evenHBand="0" w:firstRowFirstColumn="0" w:firstRowLastColumn="0" w:lastRowFirstColumn="0" w:lastRowLastColumn="0"/>
+            <w:tcW w:w="0" w:type="auto"/>
+            <w:hideMark/>
+          </w:tcPr>
+          <w:p>
+            <w:pPr>
+              <w:rPr>
+                <w:rFonts w:eastAsia="Times New Roman" w:cstheme="minorHAnsi"/>
+                <w:lang w:eastAsia="de-DE"/>
+              </w:rPr>
+            </w:pPr>
+            <w:r>
+              <w:rPr>
+                <w:rFonts w:eastAsia="Times New Roman" w:cstheme="minorHAnsi"/>
+                <w:lang w:eastAsia="de-DE"/>
+              </w:rPr>
+              <w:t>SignalToNoiseRatio_dB</w:t>
+            </w:r>
+          </w:p>
+        </w:tc>
+        <w:tc>
+          <w:tcPr>
+            <w:tcW w:w="0" w:type="auto"/>
+            <w:hideMark/>
+          </w:tcPr>
+          <w:p>
+            <w:pPr>
+              <w:cnfStyle w:val="000000100000" w:firstRow="0" w:lastRow="0" w:firstColumn="0" w:lastColumn="0" w:oddVBand="0" w:evenVBand="0" w:oddHBand="1" w:evenHBand="0" w:firstRowFirstColumn="0" w:firstRowLastColumn="0" w:lastRowFirstColumn="0" w:lastRowLastColumn="0"/>
+              <w:rPr>
+                <w:rFonts w:eastAsia="Times New Roman" w:cstheme="minorHAnsi"/>
+                <w:lang w:eastAsia="de-DE"/>
+              </w:rPr>
+            </w:pPr>
+            <w:r>
+              <w:rPr>
+                <w:rFonts w:eastAsia="Times New Roman" w:cstheme="minorHAnsi"/>
+                <w:lang w:eastAsia="de-DE"/>
+              </w:rPr>
+              <w:t>uint</w:t>
+            </w:r>
+          </w:p>
+        </w:tc>
+        <w:tc>
+          <w:tcPr>
+            <w:tcW w:w="0" w:type="auto"/>
+            <w:hideMark/>
+          </w:tcPr>
+          <w:p>
+            <w:pPr>
+              <w:cnfStyle w:val="000000100000" w:firstRow="0" w:lastRow="0" w:firstColumn="0" w:lastColumn="0" w:oddVBand="0" w:evenVBand="0" w:oddHBand="1" w:evenHBand="0" w:firstRowFirstColumn="0" w:firstRowLastColumn="0" w:lastRowFirstColumn="0" w:lastRowLastColumn="0"/>
+              <w:rPr>
+                <w:rFonts w:eastAsia="Times New Roman" w:cstheme="minorHAnsi"/>
+                <w:lang w:eastAsia="de-DE"/>
+              </w:rPr>
+            </w:pPr>
+            <w:r>
+              <w:rPr>
+                <w:rFonts w:eastAsia="Times New Roman" w:cstheme="minorHAnsi"/>
+                <w:lang w:eastAsia="de-DE"/>
+              </w:rPr>
+              <w:t>0</w:t>
+            </w:r>
+          </w:p>
+        </w:tc>
+        <w:tc>
+          <w:tcPr>
+            <w:tcW w:w="0" w:type="auto"/>
+            <w:hideMark/>
+          </w:tcPr>
+          <w:p>
+            <w:pPr>
+              <w:cnfStyle w:val="000000100000" w:firstRow="0" w:lastRow="0" w:firstColumn="0" w:lastColumn="0" w:oddVBand="0" w:evenVBand="0" w:oddHBand="1" w:evenHBand="0" w:firstRowFirstColumn="0" w:firstRowLastColumn="0" w:lastRowFirstColumn="0" w:lastRowLastColumn="0"/>
+              <w:rPr>
+                <w:rFonts w:eastAsia="Times New Roman" w:cstheme="minorHAnsi"/>
+                <w:lang w:eastAsia="de-DE"/>
+              </w:rPr>
+            </w:pPr>
+            <w:r>
+              <w:rPr>
+                <w:rFonts w:eastAsia="Times New Roman" w:cstheme="minorHAnsi"/>
+                <w:lang w:eastAsia="de-DE"/>
+              </w:rPr>
+              <w:t>For Receivers (I.E. Id’s &lt; 0) This Parameter Is Imposes Gaussian White Noise To The Respective Receiver Signal. For Transmitters (I.E. Id’s &gt;= 0) This Parameter Is Unused.</w:t>
+            </w:r>
+          </w:p>
+        </w:tc>
+      </w:tr>
+      <w:tr>
+        <w:tc>
+          <w:tcPr>
+            <w:cnfStyle w:val="001000000000" w:firstRow="0" w:lastRow="0" w:firstColumn="1" w:lastColumn="0" w:oddVBand="0" w:evenVBand="0" w:oddHBand="0" w:evenHBand="0" w:firstRowFirstColumn="0" w:firstRowLastColumn="0" w:lastRowFirstColumn="0" w:lastRowLastColumn="0"/>
+            <w:tcW w:w="0" w:type="auto"/>
+            <w:hideMark/>
+          </w:tcPr>
+          <w:p>
+            <w:pPr>
+              <w:rPr>
+                <w:rFonts w:eastAsia="Times New Roman" w:cstheme="minorHAnsi"/>
+                <w:lang w:eastAsia="de-DE"/>
+              </w:rPr>
+            </w:pPr>
+            <w:r>
+              <w:rPr>
+                <w:rFonts w:eastAsia="Times New Roman" w:cstheme="minorHAnsi"/>
+                <w:lang w:eastAsia="de-DE"/>
+              </w:rPr>
+              <w:t>XPos</w:t>
+            </w:r>
+          </w:p>
+        </w:tc>
+        <w:tc>
+          <w:tcPr>
+            <w:tcW w:w="0" w:type="auto"/>
+            <w:hideMark/>
+          </w:tcPr>
+          <w:p>
+            <w:pPr>
+              <w:cnfStyle w:val="000000000000" w:firstRow="0" w:lastRow="0" w:firstColumn="0" w:lastColumn="0" w:oddVBand="0" w:evenVBand="0" w:oddHBand="0" w:evenHBand="0" w:firstRowFirstColumn="0" w:firstRowLastColumn="0" w:lastRowFirstColumn="0" w:lastRowLastColumn="0"/>
+              <w:rPr>
+                <w:rFonts w:eastAsia="Times New Roman" w:cstheme="minorHAnsi"/>
+                <w:lang w:eastAsia="de-DE"/>
+              </w:rPr>
+            </w:pPr>
+            <w:r>
+              <w:rPr>
+                <w:rFonts w:eastAsia="Times New Roman" w:cstheme="minorHAnsi"/>
+                <w:lang w:eastAsia="de-DE"/>
+              </w:rPr>
+              <w:t>int</w:t>
+            </w:r>
+          </w:p>
+        </w:tc>
+        <w:tc>
+          <w:tcPr>
+            <w:tcW w:w="0" w:type="auto"/>
+            <w:hideMark/>
+          </w:tcPr>
+          <w:p>
+            <w:pPr>
+              <w:cnfStyle w:val="000000000000" w:firstRow="0" w:lastRow="0" w:firstColumn="0" w:lastColumn="0" w:oddVBand="0" w:evenVBand="0" w:oddHBand="0" w:evenHBand="0" w:firstRowFirstColumn="0" w:firstRowLastColumn="0" w:lastRowFirstColumn="0" w:lastRowLastColumn="0"/>
+              <w:rPr>
+                <w:rFonts w:eastAsia="Times New Roman" w:cstheme="minorHAnsi"/>
+                <w:lang w:eastAsia="de-DE"/>
+              </w:rPr>
+            </w:pPr>
+            <w:r>
+              <w:rPr>
+                <w:rFonts w:eastAsia="Times New Roman" w:cstheme="minorHAnsi"/>
+                <w:lang w:eastAsia="de-DE"/>
+              </w:rPr>
+              <w:t>0</w:t>
+            </w:r>
+          </w:p>
+        </w:tc>
+        <w:tc>
+          <w:tcPr>
+            <w:tcW w:w="0" w:type="auto"/>
+            <w:hideMark/>
+          </w:tcPr>
+          <w:p>
+            <w:pPr>
+              <w:cnfStyle w:val="000000000000" w:firstRow="0" w:lastRow="0" w:firstColumn="0" w:lastColumn="0" w:oddVBand="0" w:evenVBand="0" w:oddHBand="0" w:evenHBand="0" w:firstRowFirstColumn="0" w:firstRowLastColumn="0" w:lastRowFirstColumn="0" w:lastRowLastColumn="0"/>
+              <w:rPr>
+                <w:rFonts w:eastAsia="Times New Roman" w:cstheme="minorHAnsi"/>
+                <w:lang w:eastAsia="de-DE"/>
+              </w:rPr>
+            </w:pPr>
+            <w:r>
+              <w:rPr>
+                <w:rFonts w:eastAsia="Times New Roman" w:cstheme="minorHAnsi"/>
+                <w:lang w:eastAsia="de-DE"/>
+              </w:rPr>
+              <w:t xml:space="preserve">XPos,YPos,ZPos Define The </w:t>
+            </w:r>
+            <w:r>
+              <w:rPr>
+                <w:rFonts w:eastAsia="Times New Roman" w:cstheme="minorHAnsi"/>
+                <w:lang w:eastAsia="de-DE"/>
+              </w:rPr>
+              <w:lastRenderedPageBreak/>
+              <w:t>Transmitter / Receiver Positions In A Local Coordinate System With The Transmitter (ID=0) Being The Center Position.</w:t>
+            </w:r>
+          </w:p>
+        </w:tc>
+      </w:tr>
+      <w:tr>
+        <w:trPr>
+          <w:cnfStyle w:val="000000100000" w:firstRow="0" w:lastRow="0" w:firstColumn="0" w:lastColumn="0" w:oddVBand="0" w:evenVBand="0" w:oddHBand="1" w:evenHBand="0" w:firstRowFirstColumn="0" w:firstRowLastColumn="0" w:lastRowFirstColumn="0" w:lastRowLastColumn="0"/>
+        </w:trPr>
+        <w:tc>
+          <w:tcPr>
+            <w:cnfStyle w:val="001000000000" w:firstRow="0" w:lastRow="0" w:firstColumn="1" w:lastColumn="0" w:oddVBand="0" w:evenVBand="0" w:oddHBand="0" w:evenHBand="0" w:firstRowFirstColumn="0" w:firstRowLastColumn="0" w:lastRowFirstColumn="0" w:lastRowLastColumn="0"/>
+            <w:tcW w:w="0" w:type="auto"/>
+            <w:hideMark/>
+          </w:tcPr>
+          <w:p>
+            <w:pPr>
+              <w:rPr>
+                <w:rFonts w:eastAsia="Times New Roman" w:cstheme="minorHAnsi"/>
+                <w:lang w:eastAsia="de-DE"/>
+              </w:rPr>
+            </w:pPr>
+            <w:r>
+              <w:rPr>
+                <w:rFonts w:eastAsia="Times New Roman" w:cstheme="minorHAnsi"/>
+                <w:lang w:eastAsia="de-DE"/>
+              </w:rPr>
+              <w:lastRenderedPageBreak/>
+              <w:t>YPos</w:t>
+            </w:r>
+          </w:p>
+        </w:tc>
+        <w:tc>
+          <w:tcPr>
+            <w:tcW w:w="0" w:type="auto"/>
+            <w:hideMark/>
+          </w:tcPr>
+          <w:p>
+            <w:pPr>
+              <w:cnfStyle w:val="000000100000" w:firstRow="0" w:lastRow="0" w:firstColumn="0" w:lastColumn="0" w:oddVBand="0" w:evenVBand="0" w:oddHBand="1" w:evenHBand="0" w:firstRowFirstColumn="0" w:firstRowLastColumn="0" w:lastRowFirstColumn="0" w:lastRowLastColumn="0"/>
+              <w:rPr>
+                <w:rFonts w:eastAsia="Times New Roman" w:cstheme="minorHAnsi"/>
+                <w:lang w:eastAsia="de-DE"/>
+              </w:rPr>
+            </w:pPr>
+            <w:r>
+              <w:rPr>
+                <w:rFonts w:eastAsia="Times New Roman" w:cstheme="minorHAnsi"/>
+                <w:lang w:eastAsia="de-DE"/>
+              </w:rPr>
+              <w:t>int</w:t>
+            </w:r>
+          </w:p>
+        </w:tc>
+        <w:tc>
+          <w:tcPr>
+            <w:tcW w:w="0" w:type="auto"/>
+            <w:hideMark/>
+          </w:tcPr>
+          <w:p>
+            <w:pPr>
+              <w:cnfStyle w:val="000000100000" w:firstRow="0" w:lastRow="0" w:firstColumn="0" w:lastColumn="0" w:oddVBand="0" w:evenVBand="0" w:oddHBand="1" w:evenHBand="0" w:firstRowFirstColumn="0" w:firstRowLastColumn="0" w:lastRowFirstColumn="0" w:lastRowLastColumn="0"/>
+              <w:rPr>
+                <w:rFonts w:eastAsia="Times New Roman" w:cstheme="minorHAnsi"/>
+                <w:lang w:eastAsia="de-DE"/>
+              </w:rPr>
+            </w:pPr>
+            <w:r>
+              <w:rPr>
+                <w:rFonts w:eastAsia="Times New Roman" w:cstheme="minorHAnsi"/>
+                <w:lang w:eastAsia="de-DE"/>
+              </w:rPr>
+              <w:t>0</w:t>
+            </w:r>
+          </w:p>
+        </w:tc>
+        <w:tc>
+          <w:tcPr>
+            <w:tcW w:w="0" w:type="auto"/>
+            <w:hideMark/>
+          </w:tcPr>
+          <w:p>
+            <w:pPr>
+              <w:cnfStyle w:val="000000100000" w:firstRow="0" w:lastRow="0" w:firstColumn="0" w:lastColumn="0" w:oddVBand="0" w:evenVBand="0" w:oddHBand="1" w:evenHBand="0" w:firstRowFirstColumn="0" w:firstRowLastColumn="0" w:lastRowFirstColumn="0" w:lastRowLastColumn="0"/>
+              <w:rPr>
+                <w:rFonts w:eastAsia="Times New Roman" w:cstheme="minorHAnsi"/>
+                <w:lang w:eastAsia="de-DE"/>
+              </w:rPr>
+            </w:pPr>
+            <w:r>
+              <w:rPr>
+                <w:rFonts w:eastAsia="Times New Roman" w:cstheme="minorHAnsi"/>
+                <w:lang w:eastAsia="de-DE"/>
+              </w:rPr>
+              <w:t>XPos,YPos,ZPos Define The Transmitter / Receiver Positions In A Local Coordinate System With The Transmitter (ID=0) Being The Center Position.</w:t>
+            </w:r>
+          </w:p>
+        </w:tc>
+      </w:tr>
+      <w:tr>
+        <w:tc>
+          <w:tcPr>
+            <w:cnfStyle w:val="001000000000" w:firstRow="0" w:lastRow="0" w:firstColumn="1" w:lastColumn="0" w:oddVBand="0" w:evenVBand="0" w:oddHBand="0" w:evenHBand="0" w:firstRowFirstColumn="0" w:firstRowLastColumn="0" w:lastRowFirstColumn="0" w:lastRowLastColumn="0"/>
+            <w:tcW w:w="0" w:type="auto"/>
+            <w:hideMark/>
+          </w:tcPr>
+          <w:p>
+            <w:pPr>
+              <w:rPr>
+                <w:rFonts w:eastAsia="Times New Roman" w:cstheme="minorHAnsi"/>
+                <w:lang w:eastAsia="de-DE"/>
+              </w:rPr>
+            </w:pPr>
+            <w:r>
+              <w:rPr>
+                <w:rFonts w:eastAsia="Times New Roman" w:cstheme="minorHAnsi"/>
+                <w:lang w:eastAsia="de-DE"/>
+              </w:rPr>
+              <w:t>ZPos</w:t>
+            </w:r>
+          </w:p>
+        </w:tc>
+        <w:tc>
+          <w:tcPr>
+            <w:tcW w:w="0" w:type="auto"/>
+            <w:hideMark/>
+          </w:tcPr>
+          <w:p>
+            <w:pPr>
+              <w:cnfStyle w:val="000000000000" w:firstRow="0" w:lastRow="0" w:firstColumn="0" w:lastColumn="0" w:oddVBand="0" w:evenVBand="0" w:oddHBand="0" w:evenHBand="0" w:firstRowFirstColumn="0" w:firstRowLastColumn="0" w:lastRowFirstColumn="0" w:lastRowLastColumn="0"/>
+              <w:rPr>
+                <w:rFonts w:eastAsia="Times New Roman" w:cstheme="minorHAnsi"/>
+                <w:lang w:eastAsia="de-DE"/>
+              </w:rPr>
+            </w:pPr>
+            <w:r>
+              <w:rPr>
+                <w:rFonts w:eastAsia="Times New Roman" w:cstheme="minorHAnsi"/>
+                <w:lang w:eastAsia="de-DE"/>
+              </w:rPr>
+              <w:t>int</w:t>
+            </w:r>
+          </w:p>
+        </w:tc>
+        <w:tc>
+          <w:tcPr>
+            <w:tcW w:w="0" w:type="auto"/>
+            <w:hideMark/>
+          </w:tcPr>
+          <w:p>
+            <w:pPr>
+              <w:cnfStyle w:val="000000000000" w:firstRow="0" w:lastRow="0" w:firstColumn="0" w:lastColumn="0" w:oddVBand="0" w:evenVBand="0" w:oddHBand="0" w:evenHBand="0" w:firstRowFirstColumn="0" w:firstRowLastColumn="0" w:lastRowFirstColumn="0" w:lastRowLastColumn="0"/>
+              <w:rPr>
+                <w:rFonts w:eastAsia="Times New Roman" w:cstheme="minorHAnsi"/>
+                <w:lang w:eastAsia="de-DE"/>
+              </w:rPr>
+            </w:pPr>
+            <w:r>
+              <w:rPr>
+                <w:rFonts w:eastAsia="Times New Roman" w:cstheme="minorHAnsi"/>
+                <w:lang w:eastAsia="de-DE"/>
+              </w:rPr>
+              <w:t>0</w:t>
+            </w:r>
+          </w:p>
+        </w:tc>
+        <w:tc>
+          <w:tcPr>
+            <w:tcW w:w="0" w:type="auto"/>
+            <w:hideMark/>
+          </w:tcPr>
+          <w:p>
+            <w:pPr>
+              <w:cnfStyle w:val="000000000000" w:firstRow="0" w:lastRow="0" w:firstColumn="0" w:lastColumn="0" w:oddVBand="0" w:evenVBand="0" w:oddHBand="0" w:evenHBand="0" w:firstRowFirstColumn="0" w:firstRowLastColumn="0" w:lastRowFirstColumn="0" w:lastRowLastColumn="0"/>
+              <w:rPr>
+                <w:rFonts w:eastAsia="Times New Roman" w:cstheme="minorHAnsi"/>
+                <w:lang w:eastAsia="de-DE"/>
+              </w:rPr>
+            </w:pPr>
+            <w:r>
+              <w:rPr>
+                <w:rFonts w:eastAsia="Times New Roman" w:cstheme="minorHAnsi"/>
+                <w:lang w:eastAsia="de-DE"/>
+              </w:rPr>
+              <w:t>XPos,YPos,ZPos Define The Transmitter / Receiver Positions In A Local Coordinate System With The Transmitter (ID=0) Being The Center Position.</w:t>
+            </w:r>
+          </w:p>
+        </w:tc>
+      </w:tr>
+      <w:tr>
+        <w:trPr>
+          <w:cnfStyle w:val="000000100000" w:firstRow="0" w:lastRow="0" w:firstColumn="0" w:lastColumn="0" w:oddVBand="0" w:evenVBand="0" w:oddHBand="1" w:evenHBand="0" w:firstRowFirstColumn="0" w:firstRowLastColumn="0" w:lastRowFirstColumn="0" w:lastRowLastColumn="0"/>
+        </w:trPr>
+        <w:tc>
+          <w:tcPr>
+            <w:cnfStyle w:val="001000000000" w:firstRow="0" w:lastRow="0" w:firstColumn="1" w:lastColumn="0" w:oddVBand="0" w:evenVBand="0" w:oddHBand="0" w:evenHBand="0" w:firstRowFirstColumn="0" w:firstRowLastColumn="0" w:lastRowFirstColumn="0" w:lastRowLastColumn="0"/>
+            <w:tcW w:w="0" w:type="auto"/>
+            <w:hideMark/>
+          </w:tcPr>
+          <w:p>
+            <w:pPr>
+              <w:rPr>
+                <w:rFonts w:eastAsia="Times New Roman" w:cstheme="minorHAnsi"/>
+                <w:lang w:eastAsia="de-DE"/>
+              </w:rPr>
+            </w:pPr>
+            <w:r>
+              <w:rPr>
+                <w:rFonts w:eastAsia="Times New Roman" w:cstheme="minorHAnsi"/>
+                <w:lang w:eastAsia="de-DE"/>
+              </w:rPr>
+              <w:t>Remark</w:t>
+            </w:r>
+          </w:p>
+        </w:tc>
+        <w:tc>
+          <w:tcPr>
+            <w:tcW w:w="0" w:type="auto"/>
+            <w:hideMark/>
+          </w:tcPr>
+          <w:p>
+            <w:pPr>
+              <w:cnfStyle w:val="000000100000" w:firstRow="0" w:lastRow="0" w:firstColumn="0" w:lastColumn="0" w:oddVBand="0" w:evenVBand="0" w:oddHBand="1" w:evenHBand="0" w:firstRowFirstColumn="0" w:firstRowLastColumn="0" w:lastRowFirstColumn="0" w:lastRowLastColumn="0"/>
+              <w:rPr>
+                <w:rFonts w:eastAsia="Times New Roman" w:cstheme="minorHAnsi"/>
+                <w:lang w:eastAsia="de-DE"/>
+              </w:rPr>
+            </w:pPr>
+            <w:r>
+              <w:rPr>
+                <w:rFonts w:eastAsia="Times New Roman" w:cstheme="minorHAnsi"/>
+                <w:lang w:eastAsia="de-DE"/>
+              </w:rPr>
+              <w:t>string</w:t>
+            </w:r>
+          </w:p>
+        </w:tc>
+        <w:tc>
+          <w:tcPr>
+            <w:tcW w:w="0" w:type="auto"/>
+            <w:hideMark/>
+          </w:tcPr>
+          <w:p>
+            <w:pPr>
+              <w:cnfStyle w:val="000000100000" w:firstRow="0" w:lastRow="0" w:firstColumn="0" w:lastColumn="0" w:oddVBand="0" w:evenVBand="0" w:oddHBand="1" w:evenHBand="0" w:firstRowFirstColumn="0" w:firstRowLastColumn="0" w:lastRowFirstColumn="0" w:lastRowLastColumn="0"/>
+              <w:rPr>
+                <w:rFonts w:eastAsia="Times New Roman" w:cstheme="minorHAnsi"/>
+                <w:lang w:eastAsia="de-DE"/>
+              </w:rPr>
+            </w:pPr>
+            <w:r>
+              <w:rPr>
+                <w:rFonts w:eastAsia="Times New Roman" w:cstheme="minorHAnsi"/>
+                <w:lang w:eastAsia="de-DE"/>
+              </w:rPr>
+              <w:t>""</w:t>
+            </w:r>
+          </w:p>
+        </w:tc>
+        <w:tc>
+          <w:tcPr>
+            <w:tcW w:w="0" w:type="auto"/>
+            <w:hideMark/>
+          </w:tcPr>
+          <w:p>
+            <w:pPr>
+              <w:cnfStyle w:val="000000100000" w:firstRow="0" w:lastRow="0" w:firstColumn="0" w:lastColumn="0" w:oddVBand="0" w:evenVBand="0" w:oddHBand="1" w:evenHBand="0" w:firstRowFirstColumn="0" w:firstRowLastColumn="0" w:lastRowFirstColumn="0" w:lastRowLastColumn="0"/>
+              <w:rPr>
+                <w:rFonts w:eastAsia="Times New Roman" w:cstheme="minorHAnsi"/>
+                <w:lang w:eastAsia="de-DE"/>
+              </w:rPr>
+            </w:pPr>
+            <w:r>
+              <w:rPr>
+                <w:rFonts w:eastAsia="Times New Roman" w:cstheme="minorHAnsi"/>
+                <w:lang w:eastAsia="de-DE"/>
+              </w:rPr>
+              <w:t>A Comment Or Remark For The RF Device.</w:t>
+            </w:r>
+          </w:p>
+        </w:tc>
+      </w:tr>
+    </w:tbl>
     <w:p>
       <w:pPr>
         <w:rPr>
@@ -1967,7 +4272,7 @@
           <w:lang w:val="en-US"/>
         </w:rPr>
       </w:pPr>
-      <w:bookmarkStart w:id="6" w:name="_Toc521179394"/>
+      <w:bookmarkStart w:id="7" w:name="_Toc521930399"/>
       <w:r>
         <w:rPr>
           <w:sz w:val="36"/>
@@ -1977,7 +4282,7 @@
         <w:lastRenderedPageBreak/>
         <w:t>HotKeys</w:t>
       </w:r>
-      <w:bookmarkEnd w:id="6"/>
+      <w:bookmarkEnd w:id="7"/>
     </w:p>
     <w:p>
       <w:pPr>
@@ -3364,21 +5669,7 @@
                 <w:color w:val="A6A6A6" w:themeColor="background1" w:themeShade="A6"/>
                 <w:lang w:val="en-US"/>
               </w:rPr>
-              <w:t>F</w:t>
-            </w:r>
-            <w:r>
-              <w:rPr>
-                <w:color w:val="A6A6A6" w:themeColor="background1" w:themeShade="A6"/>
-                <w:lang w:val="en-US"/>
-              </w:rPr>
-              <w:t>ullscreen</w:t>
-            </w:r>
-            <w:r>
-              <w:rPr>
-                <w:color w:val="A6A6A6" w:themeColor="background1" w:themeShade="A6"/>
-                <w:lang w:val="en-US"/>
-              </w:rPr>
-              <w:t xml:space="preserve"> (reserved 4 later)</w:t>
+              <w:t>Fullscreen (reserved 4 later)</w:t>
             </w:r>
           </w:p>
         </w:tc>
@@ -3684,6 +5975,1389 @@
           <w:lang w:val="en-US"/>
         </w:rPr>
       </w:pPr>
+    </w:p>
+    <w:p>
+      <w:pPr>
+        <w:rPr>
+          <w:lang w:val="en-US"/>
+        </w:rPr>
+      </w:pPr>
+      <w:r>
+        <w:rPr>
+          <w:lang w:val="en-US"/>
+        </w:rPr>
+        <w:br w:type="page"/>
+      </w:r>
+    </w:p>
+    <w:p>
+      <w:pPr>
+        <w:pStyle w:val="berschrift1"/>
+        <w:rPr>
+          <w:sz w:val="36"/>
+          <w:szCs w:val="36"/>
+          <w:lang w:val="en-US"/>
+        </w:rPr>
+      </w:pPr>
+      <w:bookmarkStart w:id="8" w:name="_Toc521930400"/>
+      <w:r>
+        <w:rPr>
+          <w:sz w:val="36"/>
+          <w:szCs w:val="36"/>
+          <w:lang w:val="en-US"/>
+        </w:rPr>
+        <w:lastRenderedPageBreak/>
+        <w:t xml:space="preserve">Quick </w:t>
+      </w:r>
+      <w:r>
+        <w:rPr>
+          <w:sz w:val="36"/>
+          <w:szCs w:val="36"/>
+          <w:lang w:val="en-US"/>
+        </w:rPr>
+        <w:t>Commands</w:t>
+      </w:r>
+      <w:bookmarkEnd w:id="8"/>
+    </w:p>
+    <w:p>
+      <w:pPr>
+        <w:rPr>
+          <w:lang w:val="en-US"/>
+        </w:rPr>
+      </w:pPr>
+    </w:p>
+    <w:tbl>
+      <w:tblPr>
+        <w:tblStyle w:val="Gitternetztabelle4Akzent1"/>
+        <w:tblW w:w="0" w:type="auto"/>
+        <w:tblLook w:val="04A0" w:firstRow="1" w:lastRow="0" w:firstColumn="1" w:lastColumn="0" w:noHBand="0" w:noVBand="1"/>
+      </w:tblPr>
+      <w:tblGrid>
+        <w:gridCol w:w="1242"/>
+        <w:gridCol w:w="1276"/>
+        <w:gridCol w:w="6694"/>
+      </w:tblGrid>
+      <w:tr>
+        <w:trPr>
+          <w:cnfStyle w:val="100000000000" w:firstRow="1" w:lastRow="0" w:firstColumn="0" w:lastColumn="0" w:oddVBand="0" w:evenVBand="0" w:oddHBand="0" w:evenHBand="0" w:firstRowFirstColumn="0" w:firstRowLastColumn="0" w:lastRowFirstColumn="0" w:lastRowLastColumn="0"/>
+        </w:trPr>
+        <w:tc>
+          <w:tcPr>
+            <w:cnfStyle w:val="001000000000" w:firstRow="0" w:lastRow="0" w:firstColumn="1" w:lastColumn="0" w:oddVBand="0" w:evenVBand="0" w:oddHBand="0" w:evenHBand="0" w:firstRowFirstColumn="0" w:firstRowLastColumn="0" w:lastRowFirstColumn="0" w:lastRowLastColumn="0"/>
+            <w:tcW w:w="1242" w:type="dxa"/>
+          </w:tcPr>
+          <w:p>
+            <w:pPr>
+              <w:rPr>
+                <w:lang w:val="en-US"/>
+              </w:rPr>
+            </w:pPr>
+            <w:r>
+              <w:rPr>
+                <w:lang w:val="en-US"/>
+              </w:rPr>
+              <w:t>Command</w:t>
+            </w:r>
+          </w:p>
+        </w:tc>
+        <w:tc>
+          <w:tcPr>
+            <w:tcW w:w="1276" w:type="dxa"/>
+          </w:tcPr>
+          <w:p>
+            <w:pPr>
+              <w:jc w:val="center"/>
+              <w:cnfStyle w:val="100000000000" w:firstRow="1" w:lastRow="0" w:firstColumn="0" w:lastColumn="0" w:oddVBand="0" w:evenVBand="0" w:oddHBand="0" w:evenHBand="0" w:firstRowFirstColumn="0" w:firstRowLastColumn="0" w:lastRowFirstColumn="0" w:lastRowLastColumn="0"/>
+              <w:rPr>
+                <w:lang w:val="en-US"/>
+              </w:rPr>
+            </w:pPr>
+            <w:r>
+              <w:rPr>
+                <w:lang w:val="en-US"/>
+              </w:rPr>
+              <w:t>Parameter</w:t>
+            </w:r>
+          </w:p>
+        </w:tc>
+        <w:tc>
+          <w:tcPr>
+            <w:tcW w:w="6694" w:type="dxa"/>
+          </w:tcPr>
+          <w:p>
+            <w:pPr>
+              <w:cnfStyle w:val="100000000000" w:firstRow="1" w:lastRow="0" w:firstColumn="0" w:lastColumn="0" w:oddVBand="0" w:evenVBand="0" w:oddHBand="0" w:evenHBand="0" w:firstRowFirstColumn="0" w:firstRowLastColumn="0" w:lastRowFirstColumn="0" w:lastRowLastColumn="0"/>
+              <w:rPr>
+                <w:lang w:val="en-US"/>
+              </w:rPr>
+            </w:pPr>
+            <w:r>
+              <w:rPr>
+                <w:lang w:val="en-US"/>
+              </w:rPr>
+              <w:t>Action</w:t>
+            </w:r>
+          </w:p>
+        </w:tc>
+      </w:tr>
+      <w:tr>
+        <w:trPr>
+          <w:cnfStyle w:val="000000100000" w:firstRow="0" w:lastRow="0" w:firstColumn="0" w:lastColumn="0" w:oddVBand="0" w:evenVBand="0" w:oddHBand="1" w:evenHBand="0" w:firstRowFirstColumn="0" w:firstRowLastColumn="0" w:lastRowFirstColumn="0" w:lastRowLastColumn="0"/>
+        </w:trPr>
+        <w:tc>
+          <w:tcPr>
+            <w:cnfStyle w:val="001000000000" w:firstRow="0" w:lastRow="0" w:firstColumn="1" w:lastColumn="0" w:oddVBand="0" w:evenVBand="0" w:oddHBand="0" w:evenHBand="0" w:firstRowFirstColumn="0" w:firstRowLastColumn="0" w:lastRowFirstColumn="0" w:lastRowLastColumn="0"/>
+            <w:tcW w:w="1242" w:type="dxa"/>
+          </w:tcPr>
+          <w:p>
+            <w:pPr>
+              <w:rPr>
+                <w:lang w:val="en-US"/>
+              </w:rPr>
+            </w:pPr>
+            <w:r>
+              <w:rPr>
+                <w:lang w:val="en-US"/>
+              </w:rPr>
+              <w:t>new</w:t>
+            </w:r>
+          </w:p>
+        </w:tc>
+        <w:tc>
+          <w:tcPr>
+            <w:tcW w:w="1276" w:type="dxa"/>
+          </w:tcPr>
+          <w:p>
+            <w:pPr>
+              <w:jc w:val="center"/>
+              <w:cnfStyle w:val="000000100000" w:firstRow="0" w:lastRow="0" w:firstColumn="0" w:lastColumn="0" w:oddVBand="0" w:evenVBand="0" w:oddHBand="1" w:evenHBand="0" w:firstRowFirstColumn="0" w:firstRowLastColumn="0" w:lastRowFirstColumn="0" w:lastRowLastColumn="0"/>
+              <w:rPr>
+                <w:lang w:val="en-US"/>
+              </w:rPr>
+            </w:pPr>
+            <w:r>
+              <w:rPr>
+                <w:lang w:val="en-US"/>
+              </w:rPr>
+              <w:t>-</w:t>
+            </w:r>
+          </w:p>
+        </w:tc>
+        <w:tc>
+          <w:tcPr>
+            <w:tcW w:w="6694" w:type="dxa"/>
+          </w:tcPr>
+          <w:p>
+            <w:pPr>
+              <w:cnfStyle w:val="000000100000" w:firstRow="0" w:lastRow="0" w:firstColumn="0" w:lastColumn="0" w:oddVBand="0" w:evenVBand="0" w:oddHBand="1" w:evenHBand="0" w:firstRowFirstColumn="0" w:firstRowLastColumn="0" w:lastRowFirstColumn="0" w:lastRowLastColumn="0"/>
+              <w:rPr>
+                <w:lang w:val="en-US"/>
+              </w:rPr>
+            </w:pPr>
+            <w:r>
+              <w:rPr>
+                <w:lang w:val="en-US"/>
+              </w:rPr>
+              <w:t>Create A New Empty Scenario.</w:t>
+            </w:r>
+          </w:p>
+        </w:tc>
+      </w:tr>
+      <w:tr>
+        <w:tc>
+          <w:tcPr>
+            <w:cnfStyle w:val="001000000000" w:firstRow="0" w:lastRow="0" w:firstColumn="1" w:lastColumn="0" w:oddVBand="0" w:evenVBand="0" w:oddHBand="0" w:evenHBand="0" w:firstRowFirstColumn="0" w:firstRowLastColumn="0" w:lastRowFirstColumn="0" w:lastRowLastColumn="0"/>
+            <w:tcW w:w="1242" w:type="dxa"/>
+          </w:tcPr>
+          <w:p>
+            <w:pPr>
+              <w:rPr>
+                <w:lang w:val="en-US"/>
+              </w:rPr>
+            </w:pPr>
+            <w:r>
+              <w:rPr>
+                <w:lang w:val="en-US"/>
+              </w:rPr>
+              <w:t>rand</w:t>
+            </w:r>
+          </w:p>
+        </w:tc>
+        <w:tc>
+          <w:tcPr>
+            <w:tcW w:w="1276" w:type="dxa"/>
+          </w:tcPr>
+          <w:p>
+            <w:pPr>
+              <w:jc w:val="center"/>
+              <w:cnfStyle w:val="000000000000" w:firstRow="0" w:lastRow="0" w:firstColumn="0" w:lastColumn="0" w:oddVBand="0" w:evenVBand="0" w:oddHBand="0" w:evenHBand="0" w:firstRowFirstColumn="0" w:firstRowLastColumn="0" w:lastRowFirstColumn="0" w:lastRowLastColumn="0"/>
+              <w:rPr>
+                <w:lang w:val="en-US"/>
+              </w:rPr>
+            </w:pPr>
+            <w:r>
+              <w:rPr>
+                <w:lang w:val="en-US"/>
+              </w:rPr>
+              <w:t>count</w:t>
+            </w:r>
+          </w:p>
+        </w:tc>
+        <w:tc>
+          <w:tcPr>
+            <w:tcW w:w="6694" w:type="dxa"/>
+          </w:tcPr>
+          <w:p>
+            <w:pPr>
+              <w:cnfStyle w:val="000000000000" w:firstRow="0" w:lastRow="0" w:firstColumn="0" w:lastColumn="0" w:oddVBand="0" w:evenVBand="0" w:oddHBand="0" w:evenHBand="0" w:firstRowFirstColumn="0" w:firstRowLastColumn="0" w:lastRowFirstColumn="0" w:lastRowLastColumn="0"/>
+              <w:rPr>
+                <w:lang w:val="en-US"/>
+              </w:rPr>
+            </w:pPr>
+            <w:r>
+              <w:rPr>
+                <w:lang w:val="en-US"/>
+              </w:rPr>
+              <w:t>Create (count) Randomized Transmitter.</w:t>
+            </w:r>
+          </w:p>
+        </w:tc>
+      </w:tr>
+      <w:tr>
+        <w:trPr>
+          <w:cnfStyle w:val="000000100000" w:firstRow="0" w:lastRow="0" w:firstColumn="0" w:lastColumn="0" w:oddVBand="0" w:evenVBand="0" w:oddHBand="1" w:evenHBand="0" w:firstRowFirstColumn="0" w:firstRowLastColumn="0" w:lastRowFirstColumn="0" w:lastRowLastColumn="0"/>
+        </w:trPr>
+        <w:tc>
+          <w:tcPr>
+            <w:cnfStyle w:val="001000000000" w:firstRow="0" w:lastRow="0" w:firstColumn="1" w:lastColumn="0" w:oddVBand="0" w:evenVBand="0" w:oddHBand="0" w:evenHBand="0" w:firstRowFirstColumn="0" w:firstRowLastColumn="0" w:lastRowFirstColumn="0" w:lastRowLastColumn="0"/>
+            <w:tcW w:w="1242" w:type="dxa"/>
+          </w:tcPr>
+          <w:p>
+            <w:pPr>
+              <w:rPr>
+                <w:lang w:val="en-US"/>
+              </w:rPr>
+            </w:pPr>
+          </w:p>
+        </w:tc>
+        <w:tc>
+          <w:tcPr>
+            <w:tcW w:w="1276" w:type="dxa"/>
+          </w:tcPr>
+          <w:p>
+            <w:pPr>
+              <w:jc w:val="center"/>
+              <w:cnfStyle w:val="000000100000" w:firstRow="0" w:lastRow="0" w:firstColumn="0" w:lastColumn="0" w:oddVBand="0" w:evenVBand="0" w:oddHBand="1" w:evenHBand="0" w:firstRowFirstColumn="0" w:firstRowLastColumn="0" w:lastRowFirstColumn="0" w:lastRowLastColumn="0"/>
+              <w:rPr>
+                <w:lang w:val="en-US"/>
+              </w:rPr>
+            </w:pPr>
+          </w:p>
+        </w:tc>
+        <w:tc>
+          <w:tcPr>
+            <w:tcW w:w="6694" w:type="dxa"/>
+          </w:tcPr>
+          <w:p>
+            <w:pPr>
+              <w:cnfStyle w:val="000000100000" w:firstRow="0" w:lastRow="0" w:firstColumn="0" w:lastColumn="0" w:oddVBand="0" w:evenVBand="0" w:oddHBand="1" w:evenHBand="0" w:firstRowFirstColumn="0" w:firstRowLastColumn="0" w:lastRowFirstColumn="0" w:lastRowLastColumn="0"/>
+              <w:rPr>
+                <w:lang w:val="en-US"/>
+              </w:rPr>
+            </w:pPr>
+          </w:p>
+        </w:tc>
+      </w:tr>
+      <w:tr>
+        <w:tc>
+          <w:tcPr>
+            <w:cnfStyle w:val="001000000000" w:firstRow="0" w:lastRow="0" w:firstColumn="1" w:lastColumn="0" w:oddVBand="0" w:evenVBand="0" w:oddHBand="0" w:evenHBand="0" w:firstRowFirstColumn="0" w:firstRowLastColumn="0" w:lastRowFirstColumn="0" w:lastRowLastColumn="0"/>
+            <w:tcW w:w="1242" w:type="dxa"/>
+          </w:tcPr>
+          <w:p>
+            <w:pPr>
+              <w:rPr>
+                <w:color w:val="A6A6A6" w:themeColor="background1" w:themeShade="A6"/>
+                <w:lang w:val="en-US"/>
+              </w:rPr>
+            </w:pPr>
+            <w:r>
+              <w:rPr>
+                <w:color w:val="A6A6A6" w:themeColor="background1" w:themeShade="A6"/>
+                <w:lang w:val="en-US"/>
+              </w:rPr>
+              <w:t>load</w:t>
+            </w:r>
+          </w:p>
+        </w:tc>
+        <w:tc>
+          <w:tcPr>
+            <w:tcW w:w="1276" w:type="dxa"/>
+          </w:tcPr>
+          <w:p>
+            <w:pPr>
+              <w:jc w:val="center"/>
+              <w:cnfStyle w:val="000000000000" w:firstRow="0" w:lastRow="0" w:firstColumn="0" w:lastColumn="0" w:oddVBand="0" w:evenVBand="0" w:oddHBand="0" w:evenHBand="0" w:firstRowFirstColumn="0" w:firstRowLastColumn="0" w:lastRowFirstColumn="0" w:lastRowLastColumn="0"/>
+              <w:rPr>
+                <w:color w:val="A6A6A6" w:themeColor="background1" w:themeShade="A6"/>
+                <w:lang w:val="en-US"/>
+              </w:rPr>
+            </w:pPr>
+            <w:r>
+              <w:rPr>
+                <w:color w:val="A6A6A6" w:themeColor="background1" w:themeShade="A6"/>
+                <w:lang w:val="en-US"/>
+              </w:rPr>
+              <w:t>filename</w:t>
+            </w:r>
+          </w:p>
+        </w:tc>
+        <w:tc>
+          <w:tcPr>
+            <w:tcW w:w="6694" w:type="dxa"/>
+          </w:tcPr>
+          <w:p>
+            <w:pPr>
+              <w:cnfStyle w:val="000000000000" w:firstRow="0" w:lastRow="0" w:firstColumn="0" w:lastColumn="0" w:oddVBand="0" w:evenVBand="0" w:oddHBand="0" w:evenHBand="0" w:firstRowFirstColumn="0" w:firstRowLastColumn="0" w:lastRowFirstColumn="0" w:lastRowLastColumn="0"/>
+              <w:rPr>
+                <w:color w:val="A6A6A6" w:themeColor="background1" w:themeShade="A6"/>
+                <w:lang w:val="en-US"/>
+              </w:rPr>
+            </w:pPr>
+            <w:r>
+              <w:rPr>
+                <w:color w:val="A6A6A6" w:themeColor="background1" w:themeShade="A6"/>
+                <w:lang w:val="en-US"/>
+              </w:rPr>
+              <w:t>Load The Scenario With The Given Filename.</w:t>
+            </w:r>
+          </w:p>
+        </w:tc>
+      </w:tr>
+      <w:tr>
+        <w:trPr>
+          <w:cnfStyle w:val="000000100000" w:firstRow="0" w:lastRow="0" w:firstColumn="0" w:lastColumn="0" w:oddVBand="0" w:evenVBand="0" w:oddHBand="1" w:evenHBand="0" w:firstRowFirstColumn="0" w:firstRowLastColumn="0" w:lastRowFirstColumn="0" w:lastRowLastColumn="0"/>
+        </w:trPr>
+        <w:tc>
+          <w:tcPr>
+            <w:cnfStyle w:val="001000000000" w:firstRow="0" w:lastRow="0" w:firstColumn="1" w:lastColumn="0" w:oddVBand="0" w:evenVBand="0" w:oddHBand="0" w:evenHBand="0" w:firstRowFirstColumn="0" w:firstRowLastColumn="0" w:lastRowFirstColumn="0" w:lastRowLastColumn="0"/>
+            <w:tcW w:w="1242" w:type="dxa"/>
+          </w:tcPr>
+          <w:p>
+            <w:pPr>
+              <w:rPr>
+                <w:color w:val="A6A6A6" w:themeColor="background1" w:themeShade="A6"/>
+                <w:lang w:val="en-US"/>
+              </w:rPr>
+            </w:pPr>
+            <w:r>
+              <w:rPr>
+                <w:color w:val="A6A6A6" w:themeColor="background1" w:themeShade="A6"/>
+                <w:lang w:val="en-US"/>
+              </w:rPr>
+              <w:t>save</w:t>
+            </w:r>
+          </w:p>
+        </w:tc>
+        <w:tc>
+          <w:tcPr>
+            <w:tcW w:w="1276" w:type="dxa"/>
+          </w:tcPr>
+          <w:p>
+            <w:pPr>
+              <w:jc w:val="center"/>
+              <w:cnfStyle w:val="000000100000" w:firstRow="0" w:lastRow="0" w:firstColumn="0" w:lastColumn="0" w:oddVBand="0" w:evenVBand="0" w:oddHBand="1" w:evenHBand="0" w:firstRowFirstColumn="0" w:firstRowLastColumn="0" w:lastRowFirstColumn="0" w:lastRowLastColumn="0"/>
+              <w:rPr>
+                <w:color w:val="A6A6A6" w:themeColor="background1" w:themeShade="A6"/>
+                <w:lang w:val="en-US"/>
+              </w:rPr>
+            </w:pPr>
+            <w:r>
+              <w:rPr>
+                <w:color w:val="A6A6A6" w:themeColor="background1" w:themeShade="A6"/>
+                <w:lang w:val="en-US"/>
+              </w:rPr>
+              <w:t>filename</w:t>
+            </w:r>
+          </w:p>
+        </w:tc>
+        <w:tc>
+          <w:tcPr>
+            <w:tcW w:w="6694" w:type="dxa"/>
+          </w:tcPr>
+          <w:p>
+            <w:pPr>
+              <w:cnfStyle w:val="000000100000" w:firstRow="0" w:lastRow="0" w:firstColumn="0" w:lastColumn="0" w:oddVBand="0" w:evenVBand="0" w:oddHBand="1" w:evenHBand="0" w:firstRowFirstColumn="0" w:firstRowLastColumn="0" w:lastRowFirstColumn="0" w:lastRowLastColumn="0"/>
+              <w:rPr>
+                <w:color w:val="A6A6A6" w:themeColor="background1" w:themeShade="A6"/>
+                <w:lang w:val="en-US"/>
+              </w:rPr>
+            </w:pPr>
+            <w:r>
+              <w:rPr>
+                <w:color w:val="A6A6A6" w:themeColor="background1" w:themeShade="A6"/>
+                <w:lang w:val="en-US"/>
+              </w:rPr>
+              <w:t>Save The Scenario With The Given Filename, Or If Empty, With The Current Filename.</w:t>
+            </w:r>
+          </w:p>
+        </w:tc>
+      </w:tr>
+      <w:tr>
+        <w:tc>
+          <w:tcPr>
+            <w:cnfStyle w:val="001000000000" w:firstRow="0" w:lastRow="0" w:firstColumn="1" w:lastColumn="0" w:oddVBand="0" w:evenVBand="0" w:oddHBand="0" w:evenHBand="0" w:firstRowFirstColumn="0" w:firstRowLastColumn="0" w:lastRowFirstColumn="0" w:lastRowLastColumn="0"/>
+            <w:tcW w:w="1242" w:type="dxa"/>
+          </w:tcPr>
+          <w:p>
+            <w:pPr>
+              <w:rPr>
+                <w:color w:val="A6A6A6" w:themeColor="background1" w:themeShade="A6"/>
+                <w:lang w:val="en-US"/>
+              </w:rPr>
+            </w:pPr>
+            <w:r>
+              <w:rPr>
+                <w:color w:val="A6A6A6" w:themeColor="background1" w:themeShade="A6"/>
+                <w:lang w:val="en-US"/>
+              </w:rPr>
+              <w:t>export</w:t>
+            </w:r>
+          </w:p>
+        </w:tc>
+        <w:tc>
+          <w:tcPr>
+            <w:tcW w:w="1276" w:type="dxa"/>
+          </w:tcPr>
+          <w:p>
+            <w:pPr>
+              <w:jc w:val="center"/>
+              <w:cnfStyle w:val="000000000000" w:firstRow="0" w:lastRow="0" w:firstColumn="0" w:lastColumn="0" w:oddVBand="0" w:evenVBand="0" w:oddHBand="0" w:evenHBand="0" w:firstRowFirstColumn="0" w:firstRowLastColumn="0" w:lastRowFirstColumn="0" w:lastRowLastColumn="0"/>
+              <w:rPr>
+                <w:color w:val="A6A6A6" w:themeColor="background1" w:themeShade="A6"/>
+                <w:lang w:val="en-US"/>
+              </w:rPr>
+            </w:pPr>
+            <w:r>
+              <w:rPr>
+                <w:color w:val="A6A6A6" w:themeColor="background1" w:themeShade="A6"/>
+                <w:lang w:val="en-US"/>
+              </w:rPr>
+              <w:t>filename</w:t>
+            </w:r>
+          </w:p>
+        </w:tc>
+        <w:tc>
+          <w:tcPr>
+            <w:tcW w:w="6694" w:type="dxa"/>
+          </w:tcPr>
+          <w:p>
+            <w:pPr>
+              <w:cnfStyle w:val="000000000000" w:firstRow="0" w:lastRow="0" w:firstColumn="0" w:lastColumn="0" w:oddVBand="0" w:evenVBand="0" w:oddHBand="0" w:evenHBand="0" w:firstRowFirstColumn="0" w:firstRowLastColumn="0" w:lastRowFirstColumn="0" w:lastRowLastColumn="0"/>
+              <w:rPr>
+                <w:color w:val="A6A6A6" w:themeColor="background1" w:themeShade="A6"/>
+                <w:lang w:val="en-US"/>
+              </w:rPr>
+            </w:pPr>
+            <w:r>
+              <w:rPr>
+                <w:color w:val="A6A6A6" w:themeColor="background1" w:themeShade="A6"/>
+                <w:lang w:val="en-US"/>
+              </w:rPr>
+              <w:t xml:space="preserve">Export The Scenario To This File. </w:t>
+            </w:r>
+            <w:r>
+              <w:rPr>
+                <w:color w:val="A6A6A6" w:themeColor="background1" w:themeShade="A6"/>
+                <w:lang w:val="en-US"/>
+              </w:rPr>
+              <w:t>The File Extension Also Determines The Format.</w:t>
+            </w:r>
+          </w:p>
+        </w:tc>
+      </w:tr>
+      <w:tr>
+        <w:trPr>
+          <w:cnfStyle w:val="000000100000" w:firstRow="0" w:lastRow="0" w:firstColumn="0" w:lastColumn="0" w:oddVBand="0" w:evenVBand="0" w:oddHBand="1" w:evenHBand="0" w:firstRowFirstColumn="0" w:firstRowLastColumn="0" w:lastRowFirstColumn="0" w:lastRowLastColumn="0"/>
+        </w:trPr>
+        <w:tc>
+          <w:tcPr>
+            <w:cnfStyle w:val="001000000000" w:firstRow="0" w:lastRow="0" w:firstColumn="1" w:lastColumn="0" w:oddVBand="0" w:evenVBand="0" w:oddHBand="0" w:evenHBand="0" w:firstRowFirstColumn="0" w:firstRowLastColumn="0" w:lastRowFirstColumn="0" w:lastRowLastColumn="0"/>
+            <w:tcW w:w="1242" w:type="dxa"/>
+          </w:tcPr>
+          <w:p>
+            <w:pPr>
+              <w:rPr>
+                <w:color w:val="A6A6A6" w:themeColor="background1" w:themeShade="A6"/>
+                <w:lang w:val="en-US"/>
+              </w:rPr>
+            </w:pPr>
+            <w:r>
+              <w:rPr>
+                <w:color w:val="A6A6A6" w:themeColor="background1" w:themeShade="A6"/>
+                <w:lang w:val="en-US"/>
+              </w:rPr>
+              <w:t>import</w:t>
+            </w:r>
+          </w:p>
+        </w:tc>
+        <w:tc>
+          <w:tcPr>
+            <w:tcW w:w="1276" w:type="dxa"/>
+          </w:tcPr>
+          <w:p>
+            <w:pPr>
+              <w:jc w:val="center"/>
+              <w:cnfStyle w:val="000000100000" w:firstRow="0" w:lastRow="0" w:firstColumn="0" w:lastColumn="0" w:oddVBand="0" w:evenVBand="0" w:oddHBand="1" w:evenHBand="0" w:firstRowFirstColumn="0" w:firstRowLastColumn="0" w:lastRowFirstColumn="0" w:lastRowLastColumn="0"/>
+              <w:rPr>
+                <w:color w:val="A6A6A6" w:themeColor="background1" w:themeShade="A6"/>
+                <w:lang w:val="en-US"/>
+              </w:rPr>
+            </w:pPr>
+            <w:r>
+              <w:rPr>
+                <w:color w:val="A6A6A6" w:themeColor="background1" w:themeShade="A6"/>
+                <w:lang w:val="en-US"/>
+              </w:rPr>
+              <w:t>filename</w:t>
+            </w:r>
+          </w:p>
+        </w:tc>
+        <w:tc>
+          <w:tcPr>
+            <w:tcW w:w="6694" w:type="dxa"/>
+          </w:tcPr>
+          <w:p>
+            <w:pPr>
+              <w:cnfStyle w:val="000000100000" w:firstRow="0" w:lastRow="0" w:firstColumn="0" w:lastColumn="0" w:oddVBand="0" w:evenVBand="0" w:oddHBand="1" w:evenHBand="0" w:firstRowFirstColumn="0" w:firstRowLastColumn="0" w:lastRowFirstColumn="0" w:lastRowLastColumn="0"/>
+              <w:rPr>
+                <w:color w:val="A6A6A6" w:themeColor="background1" w:themeShade="A6"/>
+                <w:lang w:val="en-US"/>
+              </w:rPr>
+            </w:pPr>
+            <w:r>
+              <w:rPr>
+                <w:color w:val="A6A6A6" w:themeColor="background1" w:themeShade="A6"/>
+                <w:lang w:val="en-US"/>
+              </w:rPr>
+              <w:t xml:space="preserve">Import The Scenario From This File. </w:t>
+            </w:r>
+            <w:r>
+              <w:rPr>
+                <w:color w:val="A6A6A6" w:themeColor="background1" w:themeShade="A6"/>
+                <w:lang w:val="en-US"/>
+              </w:rPr>
+              <w:t>The File Extension Also Determines The Format.</w:t>
+            </w:r>
+          </w:p>
+        </w:tc>
+      </w:tr>
+      <w:tr>
+        <w:tc>
+          <w:tcPr>
+            <w:cnfStyle w:val="001000000000" w:firstRow="0" w:lastRow="0" w:firstColumn="1" w:lastColumn="0" w:oddVBand="0" w:evenVBand="0" w:oddHBand="0" w:evenHBand="0" w:firstRowFirstColumn="0" w:firstRowLastColumn="0" w:lastRowFirstColumn="0" w:lastRowLastColumn="0"/>
+            <w:tcW w:w="1242" w:type="dxa"/>
+          </w:tcPr>
+          <w:p>
+            <w:pPr>
+              <w:rPr>
+                <w:color w:val="A6A6A6" w:themeColor="background1" w:themeShade="A6"/>
+                <w:lang w:val="en-US"/>
+              </w:rPr>
+            </w:pPr>
+            <w:r>
+              <w:rPr>
+                <w:color w:val="A6A6A6" w:themeColor="background1" w:themeShade="A6"/>
+                <w:lang w:val="en-US"/>
+              </w:rPr>
+              <w:t>set</w:t>
+            </w:r>
+          </w:p>
+        </w:tc>
+        <w:tc>
+          <w:tcPr>
+            <w:tcW w:w="1276" w:type="dxa"/>
+          </w:tcPr>
+          <w:p>
+            <w:pPr>
+              <w:jc w:val="center"/>
+              <w:cnfStyle w:val="000000000000" w:firstRow="0" w:lastRow="0" w:firstColumn="0" w:lastColumn="0" w:oddVBand="0" w:evenVBand="0" w:oddHBand="0" w:evenHBand="0" w:firstRowFirstColumn="0" w:firstRowLastColumn="0" w:lastRowFirstColumn="0" w:lastRowLastColumn="0"/>
+              <w:rPr>
+                <w:color w:val="A6A6A6" w:themeColor="background1" w:themeShade="A6"/>
+                <w:lang w:val="en-US"/>
+              </w:rPr>
+            </w:pPr>
+            <w:r>
+              <w:rPr>
+                <w:color w:val="A6A6A6" w:themeColor="background1" w:themeShade="A6"/>
+                <w:lang w:val="en-US"/>
+              </w:rPr>
+              <w:t>property value</w:t>
+            </w:r>
+          </w:p>
+        </w:tc>
+        <w:tc>
+          <w:tcPr>
+            <w:tcW w:w="6694" w:type="dxa"/>
+          </w:tcPr>
+          <w:p>
+            <w:pPr>
+              <w:cnfStyle w:val="000000000000" w:firstRow="0" w:lastRow="0" w:firstColumn="0" w:lastColumn="0" w:oddVBand="0" w:evenVBand="0" w:oddHBand="0" w:evenHBand="0" w:firstRowFirstColumn="0" w:firstRowLastColumn="0" w:lastRowFirstColumn="0" w:lastRowLastColumn="0"/>
+              <w:rPr>
+                <w:color w:val="A6A6A6" w:themeColor="background1" w:themeShade="A6"/>
+                <w:lang w:val="en-US"/>
+              </w:rPr>
+            </w:pPr>
+            <w:r>
+              <w:rPr>
+                <w:color w:val="A6A6A6" w:themeColor="background1" w:themeShade="A6"/>
+                <w:lang w:val="en-US"/>
+              </w:rPr>
+              <w:t>Set The Property From The Marked RFDevices To The Value.</w:t>
+            </w:r>
+          </w:p>
+        </w:tc>
+      </w:tr>
+      <w:tr>
+        <w:trPr>
+          <w:cnfStyle w:val="000000100000" w:firstRow="0" w:lastRow="0" w:firstColumn="0" w:lastColumn="0" w:oddVBand="0" w:evenVBand="0" w:oddHBand="1" w:evenHBand="0" w:firstRowFirstColumn="0" w:firstRowLastColumn="0" w:lastRowFirstColumn="0" w:lastRowLastColumn="0"/>
+        </w:trPr>
+        <w:tc>
+          <w:tcPr>
+            <w:cnfStyle w:val="001000000000" w:firstRow="0" w:lastRow="0" w:firstColumn="1" w:lastColumn="0" w:oddVBand="0" w:evenVBand="0" w:oddHBand="0" w:evenHBand="0" w:firstRowFirstColumn="0" w:firstRowLastColumn="0" w:lastRowFirstColumn="0" w:lastRowLastColumn="0"/>
+            <w:tcW w:w="1242" w:type="dxa"/>
+          </w:tcPr>
+          <w:p>
+            <w:pPr>
+              <w:rPr>
+                <w:color w:val="A6A6A6" w:themeColor="background1" w:themeShade="A6"/>
+                <w:lang w:val="en-US"/>
+              </w:rPr>
+            </w:pPr>
+            <w:r>
+              <w:rPr>
+                <w:color w:val="A6A6A6" w:themeColor="background1" w:themeShade="A6"/>
+                <w:lang w:val="en-US"/>
+              </w:rPr>
+              <w:t>sendudp</w:t>
+            </w:r>
+          </w:p>
+        </w:tc>
+        <w:tc>
+          <w:tcPr>
+            <w:tcW w:w="1276" w:type="dxa"/>
+          </w:tcPr>
+          <w:p>
+            <w:pPr>
+              <w:jc w:val="center"/>
+              <w:cnfStyle w:val="000000100000" w:firstRow="0" w:lastRow="0" w:firstColumn="0" w:lastColumn="0" w:oddVBand="0" w:evenVBand="0" w:oddHBand="1" w:evenHBand="0" w:firstRowFirstColumn="0" w:firstRowLastColumn="0" w:lastRowFirstColumn="0" w:lastRowLastColumn="0"/>
+              <w:rPr>
+                <w:color w:val="A6A6A6" w:themeColor="background1" w:themeShade="A6"/>
+                <w:lang w:val="en-US"/>
+              </w:rPr>
+            </w:pPr>
+            <w:r>
+              <w:rPr>
+                <w:color w:val="A6A6A6" w:themeColor="background1" w:themeShade="A6"/>
+                <w:lang w:val="en-US"/>
+              </w:rPr>
+              <w:t>Delay</w:t>
+            </w:r>
+          </w:p>
+        </w:tc>
+        <w:tc>
+          <w:tcPr>
+            <w:tcW w:w="6694" w:type="dxa"/>
+          </w:tcPr>
+          <w:p>
+            <w:pPr>
+              <w:cnfStyle w:val="000000100000" w:firstRow="0" w:lastRow="0" w:firstColumn="0" w:lastColumn="0" w:oddVBand="0" w:evenVBand="0" w:oddHBand="1" w:evenHBand="0" w:firstRowFirstColumn="0" w:firstRowLastColumn="0" w:lastRowFirstColumn="0" w:lastRowLastColumn="0"/>
+              <w:rPr>
+                <w:color w:val="A6A6A6" w:themeColor="background1" w:themeShade="A6"/>
+                <w:lang w:val="en-US"/>
+              </w:rPr>
+            </w:pPr>
+            <w:r>
+              <w:rPr>
+                <w:color w:val="A6A6A6" w:themeColor="background1" w:themeShade="A6"/>
+                <w:lang w:val="en-US"/>
+              </w:rPr>
+              <w:t>Start Sending The Marked Devices Over UDP With The Delay Between Every RFDevice.</w:t>
+            </w:r>
+          </w:p>
+        </w:tc>
+      </w:tr>
+      <w:tr>
+        <w:tc>
+          <w:tcPr>
+            <w:cnfStyle w:val="001000000000" w:firstRow="0" w:lastRow="0" w:firstColumn="1" w:lastColumn="0" w:oddVBand="0" w:evenVBand="0" w:oddHBand="0" w:evenHBand="0" w:firstRowFirstColumn="0" w:firstRowLastColumn="0" w:lastRowFirstColumn="0" w:lastRowLastColumn="0"/>
+            <w:tcW w:w="1242" w:type="dxa"/>
+          </w:tcPr>
+          <w:p>
+            <w:pPr>
+              <w:rPr>
+                <w:color w:val="A6A6A6" w:themeColor="background1" w:themeShade="A6"/>
+                <w:lang w:val="en-US"/>
+              </w:rPr>
+            </w:pPr>
+            <w:r>
+              <w:rPr>
+                <w:color w:val="A6A6A6" w:themeColor="background1" w:themeShade="A6"/>
+                <w:lang w:val="en-US"/>
+              </w:rPr>
+              <w:t>goto</w:t>
+            </w:r>
+          </w:p>
+        </w:tc>
+        <w:tc>
+          <w:tcPr>
+            <w:tcW w:w="1276" w:type="dxa"/>
+          </w:tcPr>
+          <w:p>
+            <w:pPr>
+              <w:jc w:val="center"/>
+              <w:cnfStyle w:val="000000000000" w:firstRow="0" w:lastRow="0" w:firstColumn="0" w:lastColumn="0" w:oddVBand="0" w:evenVBand="0" w:oddHBand="0" w:evenHBand="0" w:firstRowFirstColumn="0" w:firstRowLastColumn="0" w:lastRowFirstColumn="0" w:lastRowLastColumn="0"/>
+              <w:rPr>
+                <w:color w:val="A6A6A6" w:themeColor="background1" w:themeShade="A6"/>
+                <w:lang w:val="en-US"/>
+              </w:rPr>
+            </w:pPr>
+            <w:r>
+              <w:rPr>
+                <w:color w:val="A6A6A6" w:themeColor="background1" w:themeShade="A6"/>
+                <w:lang w:val="en-US"/>
+              </w:rPr>
+              <w:t>lat, lon</w:t>
+            </w:r>
+          </w:p>
+        </w:tc>
+        <w:tc>
+          <w:tcPr>
+            <w:tcW w:w="6694" w:type="dxa"/>
+          </w:tcPr>
+          <w:p>
+            <w:pPr>
+              <w:cnfStyle w:val="000000000000" w:firstRow="0" w:lastRow="0" w:firstColumn="0" w:lastColumn="0" w:oddVBand="0" w:evenVBand="0" w:oddHBand="0" w:evenHBand="0" w:firstRowFirstColumn="0" w:firstRowLastColumn="0" w:lastRowFirstColumn="0" w:lastRowLastColumn="0"/>
+              <w:rPr>
+                <w:color w:val="A6A6A6" w:themeColor="background1" w:themeShade="A6"/>
+                <w:lang w:val="en-US"/>
+              </w:rPr>
+            </w:pPr>
+            <w:r>
+              <w:rPr>
+                <w:color w:val="A6A6A6" w:themeColor="background1" w:themeShade="A6"/>
+                <w:lang w:val="en-US"/>
+              </w:rPr>
+              <w:t>Jumps To The Latitude, Longitude In The Map-</w:t>
+            </w:r>
+          </w:p>
+        </w:tc>
+      </w:tr>
+      <w:tr>
+        <w:trPr>
+          <w:cnfStyle w:val="000000100000" w:firstRow="0" w:lastRow="0" w:firstColumn="0" w:lastColumn="0" w:oddVBand="0" w:evenVBand="0" w:oddHBand="1" w:evenHBand="0" w:firstRowFirstColumn="0" w:firstRowLastColumn="0" w:lastRowFirstColumn="0" w:lastRowLastColumn="0"/>
+        </w:trPr>
+        <w:tc>
+          <w:tcPr>
+            <w:cnfStyle w:val="001000000000" w:firstRow="0" w:lastRow="0" w:firstColumn="1" w:lastColumn="0" w:oddVBand="0" w:evenVBand="0" w:oddHBand="0" w:evenHBand="0" w:firstRowFirstColumn="0" w:firstRowLastColumn="0" w:lastRowFirstColumn="0" w:lastRowLastColumn="0"/>
+            <w:tcW w:w="1242" w:type="dxa"/>
+          </w:tcPr>
+          <w:p>
+            <w:pPr>
+              <w:rPr>
+                <w:lang w:val="en-US"/>
+              </w:rPr>
+            </w:pPr>
+          </w:p>
+        </w:tc>
+        <w:tc>
+          <w:tcPr>
+            <w:tcW w:w="1276" w:type="dxa"/>
+          </w:tcPr>
+          <w:p>
+            <w:pPr>
+              <w:jc w:val="center"/>
+              <w:cnfStyle w:val="000000100000" w:firstRow="0" w:lastRow="0" w:firstColumn="0" w:lastColumn="0" w:oddVBand="0" w:evenVBand="0" w:oddHBand="1" w:evenHBand="0" w:firstRowFirstColumn="0" w:firstRowLastColumn="0" w:lastRowFirstColumn="0" w:lastRowLastColumn="0"/>
+              <w:rPr>
+                <w:lang w:val="en-US"/>
+              </w:rPr>
+            </w:pPr>
+          </w:p>
+        </w:tc>
+        <w:tc>
+          <w:tcPr>
+            <w:tcW w:w="6694" w:type="dxa"/>
+          </w:tcPr>
+          <w:p>
+            <w:pPr>
+              <w:cnfStyle w:val="000000100000" w:firstRow="0" w:lastRow="0" w:firstColumn="0" w:lastColumn="0" w:oddVBand="0" w:evenVBand="0" w:oddHBand="1" w:evenHBand="0" w:firstRowFirstColumn="0" w:firstRowLastColumn="0" w:lastRowFirstColumn="0" w:lastRowLastColumn="0"/>
+              <w:rPr>
+                <w:lang w:val="en-US"/>
+              </w:rPr>
+            </w:pPr>
+          </w:p>
+        </w:tc>
+      </w:tr>
+      <w:tr>
+        <w:tc>
+          <w:tcPr>
+            <w:cnfStyle w:val="001000000000" w:firstRow="0" w:lastRow="0" w:firstColumn="1" w:lastColumn="0" w:oddVBand="0" w:evenVBand="0" w:oddHBand="0" w:evenHBand="0" w:firstRowFirstColumn="0" w:firstRowLastColumn="0" w:lastRowFirstColumn="0" w:lastRowLastColumn="0"/>
+            <w:tcW w:w="1242" w:type="dxa"/>
+          </w:tcPr>
+          <w:p>
+            <w:pPr>
+              <w:rPr>
+                <w:lang w:val="en-US"/>
+              </w:rPr>
+            </w:pPr>
+            <w:r>
+              <w:rPr>
+                <w:lang w:val="en-US"/>
+              </w:rPr>
+              <w:t>exit</w:t>
+            </w:r>
+          </w:p>
+        </w:tc>
+        <w:tc>
+          <w:tcPr>
+            <w:tcW w:w="1276" w:type="dxa"/>
+          </w:tcPr>
+          <w:p>
+            <w:pPr>
+              <w:jc w:val="center"/>
+              <w:cnfStyle w:val="000000000000" w:firstRow="0" w:lastRow="0" w:firstColumn="0" w:lastColumn="0" w:oddVBand="0" w:evenVBand="0" w:oddHBand="0" w:evenHBand="0" w:firstRowFirstColumn="0" w:firstRowLastColumn="0" w:lastRowFirstColumn="0" w:lastRowLastColumn="0"/>
+              <w:rPr>
+                <w:lang w:val="en-US"/>
+              </w:rPr>
+            </w:pPr>
+            <w:r>
+              <w:rPr>
+                <w:lang w:val="en-US"/>
+              </w:rPr>
+              <w:t>-</w:t>
+            </w:r>
+          </w:p>
+        </w:tc>
+        <w:tc>
+          <w:tcPr>
+            <w:tcW w:w="6694" w:type="dxa"/>
+          </w:tcPr>
+          <w:p>
+            <w:pPr>
+              <w:cnfStyle w:val="000000000000" w:firstRow="0" w:lastRow="0" w:firstColumn="0" w:lastColumn="0" w:oddVBand="0" w:evenVBand="0" w:oddHBand="0" w:evenHBand="0" w:firstRowFirstColumn="0" w:firstRowLastColumn="0" w:lastRowFirstColumn="0" w:lastRowLastColumn="0"/>
+              <w:rPr>
+                <w:lang w:val="en-US"/>
+              </w:rPr>
+            </w:pPr>
+            <w:r>
+              <w:rPr>
+                <w:lang w:val="en-US"/>
+              </w:rPr>
+              <w:t>Exit The Tool.</w:t>
+            </w:r>
+          </w:p>
+        </w:tc>
+      </w:tr>
+      <w:tr>
+        <w:trPr>
+          <w:cnfStyle w:val="000000100000" w:firstRow="0" w:lastRow="0" w:firstColumn="0" w:lastColumn="0" w:oddVBand="0" w:evenVBand="0" w:oddHBand="1" w:evenHBand="0" w:firstRowFirstColumn="0" w:firstRowLastColumn="0" w:lastRowFirstColumn="0" w:lastRowLastColumn="0"/>
+        </w:trPr>
+        <w:tc>
+          <w:tcPr>
+            <w:cnfStyle w:val="001000000000" w:firstRow="0" w:lastRow="0" w:firstColumn="1" w:lastColumn="0" w:oddVBand="0" w:evenVBand="0" w:oddHBand="0" w:evenHBand="0" w:firstRowFirstColumn="0" w:firstRowLastColumn="0" w:lastRowFirstColumn="0" w:lastRowLastColumn="0"/>
+            <w:tcW w:w="1242" w:type="dxa"/>
+          </w:tcPr>
+          <w:p>
+            <w:pPr>
+              <w:rPr>
+                <w:lang w:val="en-US"/>
+              </w:rPr>
+            </w:pPr>
+            <w:r>
+              <w:rPr>
+                <w:lang w:val="en-US"/>
+              </w:rPr>
+              <w:t>close</w:t>
+            </w:r>
+          </w:p>
+        </w:tc>
+        <w:tc>
+          <w:tcPr>
+            <w:tcW w:w="1276" w:type="dxa"/>
+          </w:tcPr>
+          <w:p>
+            <w:pPr>
+              <w:jc w:val="center"/>
+              <w:cnfStyle w:val="000000100000" w:firstRow="0" w:lastRow="0" w:firstColumn="0" w:lastColumn="0" w:oddVBand="0" w:evenVBand="0" w:oddHBand="1" w:evenHBand="0" w:firstRowFirstColumn="0" w:firstRowLastColumn="0" w:lastRowFirstColumn="0" w:lastRowLastColumn="0"/>
+              <w:rPr>
+                <w:lang w:val="en-US"/>
+              </w:rPr>
+            </w:pPr>
+            <w:r>
+              <w:rPr>
+                <w:lang w:val="en-US"/>
+              </w:rPr>
+              <w:t>-</w:t>
+            </w:r>
+          </w:p>
+        </w:tc>
+        <w:tc>
+          <w:tcPr>
+            <w:tcW w:w="6694" w:type="dxa"/>
+          </w:tcPr>
+          <w:p>
+            <w:pPr>
+              <w:cnfStyle w:val="000000100000" w:firstRow="0" w:lastRow="0" w:firstColumn="0" w:lastColumn="0" w:oddVBand="0" w:evenVBand="0" w:oddHBand="1" w:evenHBand="0" w:firstRowFirstColumn="0" w:firstRowLastColumn="0" w:lastRowFirstColumn="0" w:lastRowLastColumn="0"/>
+              <w:rPr>
+                <w:lang w:val="en-US"/>
+              </w:rPr>
+            </w:pPr>
+            <w:r>
+              <w:rPr>
+                <w:lang w:val="en-US"/>
+              </w:rPr>
+              <w:t>Exit The Tool.</w:t>
+            </w:r>
+          </w:p>
+        </w:tc>
+      </w:tr>
+      <w:tr>
+        <w:tc>
+          <w:tcPr>
+            <w:cnfStyle w:val="001000000000" w:firstRow="0" w:lastRow="0" w:firstColumn="1" w:lastColumn="0" w:oddVBand="0" w:evenVBand="0" w:oddHBand="0" w:evenHBand="0" w:firstRowFirstColumn="0" w:firstRowLastColumn="0" w:lastRowFirstColumn="0" w:lastRowLastColumn="0"/>
+            <w:tcW w:w="1242" w:type="dxa"/>
+          </w:tcPr>
+          <w:p>
+            <w:pPr>
+              <w:rPr>
+                <w:lang w:val="en-US"/>
+              </w:rPr>
+            </w:pPr>
+            <w:r>
+              <w:rPr>
+                <w:lang w:val="en-US"/>
+              </w:rPr>
+              <w:t>quit</w:t>
+            </w:r>
+          </w:p>
+        </w:tc>
+        <w:tc>
+          <w:tcPr>
+            <w:tcW w:w="1276" w:type="dxa"/>
+          </w:tcPr>
+          <w:p>
+            <w:pPr>
+              <w:jc w:val="center"/>
+              <w:cnfStyle w:val="000000000000" w:firstRow="0" w:lastRow="0" w:firstColumn="0" w:lastColumn="0" w:oddVBand="0" w:evenVBand="0" w:oddHBand="0" w:evenHBand="0" w:firstRowFirstColumn="0" w:firstRowLastColumn="0" w:lastRowFirstColumn="0" w:lastRowLastColumn="0"/>
+              <w:rPr>
+                <w:lang w:val="en-US"/>
+              </w:rPr>
+            </w:pPr>
+            <w:r>
+              <w:rPr>
+                <w:lang w:val="en-US"/>
+              </w:rPr>
+              <w:t>-</w:t>
+            </w:r>
+          </w:p>
+        </w:tc>
+        <w:tc>
+          <w:tcPr>
+            <w:tcW w:w="6694" w:type="dxa"/>
+          </w:tcPr>
+          <w:p>
+            <w:pPr>
+              <w:cnfStyle w:val="000000000000" w:firstRow="0" w:lastRow="0" w:firstColumn="0" w:lastColumn="0" w:oddVBand="0" w:evenVBand="0" w:oddHBand="0" w:evenHBand="0" w:firstRowFirstColumn="0" w:firstRowLastColumn="0" w:lastRowFirstColumn="0" w:lastRowLastColumn="0"/>
+              <w:rPr>
+                <w:lang w:val="en-US"/>
+              </w:rPr>
+            </w:pPr>
+            <w:r>
+              <w:rPr>
+                <w:lang w:val="en-US"/>
+              </w:rPr>
+              <w:t>Exit The Tool.</w:t>
+            </w:r>
+          </w:p>
+        </w:tc>
+      </w:tr>
+    </w:tbl>
+    <w:p>
+      <w:pPr>
+        <w:rPr>
+          <w:lang w:val="en-US"/>
+        </w:rPr>
+      </w:pPr>
+    </w:p>
+    <w:p>
+      <w:pPr>
+        <w:rPr>
+          <w:lang w:val="en-US"/>
+        </w:rPr>
+      </w:pPr>
+      <w:r>
+        <w:rPr>
+          <w:lang w:val="en-US"/>
+        </w:rPr>
+        <w:br w:type="page"/>
+      </w:r>
+    </w:p>
+    <w:p>
+      <w:pPr>
+        <w:pStyle w:val="berschrift1"/>
+        <w:rPr>
+          <w:sz w:val="36"/>
+          <w:szCs w:val="36"/>
+          <w:lang w:val="en-US"/>
+        </w:rPr>
+      </w:pPr>
+      <w:bookmarkStart w:id="9" w:name="_Toc521930401"/>
+      <w:r>
+        <w:rPr>
+          <w:sz w:val="36"/>
+          <w:szCs w:val="36"/>
+          <w:lang w:val="en-US"/>
+        </w:rPr>
+        <w:lastRenderedPageBreak/>
+        <w:t>Useful Links</w:t>
+      </w:r>
+      <w:bookmarkEnd w:id="9"/>
+    </w:p>
+    <w:p>
+      <w:pPr>
+        <w:rPr>
+          <w:lang w:val="en-US"/>
+        </w:rPr>
+      </w:pPr>
+    </w:p>
+    <w:p>
+      <w:pPr>
+        <w:pStyle w:val="Listenabsatz"/>
+        <w:numPr>
+          <w:ilvl w:val="0"/>
+          <w:numId w:val="5"/>
+        </w:numPr>
+        <w:rPr>
+          <w:lang w:val="en-US"/>
+        </w:rPr>
+      </w:pPr>
+      <w:r>
+        <w:rPr>
+          <w:lang w:val="en-US"/>
+        </w:rPr>
+        <w:t>SIGINT</w:t>
+      </w:r>
+      <w:r>
+        <w:rPr>
+          <w:lang w:val="en-US"/>
+        </w:rPr>
+        <w:br/>
+      </w:r>
+      <w:hyperlink r:id="rId7" w:history="1">
+        <w:r>
+          <w:rPr>
+            <w:rStyle w:val="Hyperlink"/>
+            <w:lang w:val="en-US"/>
+          </w:rPr>
+          <w:t>https://en.wikipedia.org/wiki/Signals_intelligence</w:t>
+        </w:r>
+      </w:hyperlink>
+    </w:p>
+    <w:p>
+      <w:pPr>
+        <w:pStyle w:val="Listenabsatz"/>
+        <w:numPr>
+          <w:ilvl w:val="0"/>
+          <w:numId w:val="5"/>
+        </w:numPr>
+        <w:rPr>
+          <w:lang w:val="en-US"/>
+        </w:rPr>
+      </w:pPr>
+      <w:r>
+        <w:rPr>
+          <w:lang w:val="en-US"/>
+        </w:rPr>
+        <w:t>Git Tutorial</w:t>
+      </w:r>
+      <w:r>
+        <w:rPr>
+          <w:lang w:val="en-US"/>
+        </w:rPr>
+        <w:br/>
+      </w:r>
+      <w:hyperlink r:id="rId8" w:history="1">
+        <w:r>
+          <w:rPr>
+            <w:rStyle w:val="Hyperlink"/>
+            <w:lang w:val="en-US"/>
+          </w:rPr>
+          <w:t>https://www.tutorialspoint.com/git/index.htm</w:t>
+        </w:r>
+      </w:hyperlink>
+    </w:p>
+    <w:p>
+      <w:pPr>
+        <w:pStyle w:val="Listenabsatz"/>
+        <w:numPr>
+          <w:ilvl w:val="0"/>
+          <w:numId w:val="5"/>
+        </w:numPr>
+        <w:rPr>
+          <w:lang w:val="en-US"/>
+        </w:rPr>
+      </w:pPr>
+      <w:r>
+        <w:rPr>
+          <w:lang w:val="en-US"/>
+        </w:rPr>
+        <w:t>Mastering Markdown</w:t>
+      </w:r>
+      <w:r>
+        <w:rPr>
+          <w:lang w:val="en-US"/>
+        </w:rPr>
+        <w:br/>
+      </w:r>
+      <w:hyperlink r:id="rId9" w:history="1">
+        <w:r>
+          <w:rPr>
+            <w:rStyle w:val="Hyperlink"/>
+            <w:lang w:val="en-US"/>
+          </w:rPr>
+          <w:t>https://guides.github.com/features/mastering-markdown/</w:t>
+        </w:r>
+      </w:hyperlink>
+    </w:p>
+    <w:p>
+      <w:pPr>
+        <w:pStyle w:val="Listenabsatz"/>
+        <w:numPr>
+          <w:ilvl w:val="0"/>
+          <w:numId w:val="5"/>
+        </w:numPr>
+        <w:rPr>
+          <w:lang w:val="en-US"/>
+        </w:rPr>
+      </w:pPr>
+      <w:r>
+        <w:rPr>
+          <w:lang w:val="en-US"/>
+        </w:rPr>
+        <w:t>Microsoft Visual Studio</w:t>
+      </w:r>
+      <w:r>
+        <w:rPr>
+          <w:lang w:val="en-US"/>
+        </w:rPr>
+        <w:br/>
+      </w:r>
+      <w:hyperlink r:id="rId10" w:history="1">
+        <w:r>
+          <w:rPr>
+            <w:rStyle w:val="Hyperlink"/>
+            <w:lang w:val="en-US"/>
+          </w:rPr>
+          <w:t>https://visualstudio.microsoft.com/</w:t>
+        </w:r>
+      </w:hyperlink>
+    </w:p>
+    <w:p>
+      <w:pPr>
+        <w:pStyle w:val="Listenabsatz"/>
+        <w:numPr>
+          <w:ilvl w:val="0"/>
+          <w:numId w:val="5"/>
+        </w:numPr>
+        <w:rPr>
+          <w:lang w:val="en-US"/>
+        </w:rPr>
+      </w:pPr>
+      <w:r>
+        <w:rPr>
+          <w:lang w:val="en-US"/>
+        </w:rPr>
+        <w:t>C# Tutorial</w:t>
+      </w:r>
+      <w:r>
+        <w:rPr>
+          <w:lang w:val="en-US"/>
+        </w:rPr>
+        <w:br/>
+      </w:r>
+      <w:hyperlink r:id="rId11" w:history="1">
+        <w:r>
+          <w:rPr>
+            <w:rStyle w:val="Hyperlink"/>
+            <w:lang w:val="en-US"/>
+          </w:rPr>
+          <w:t>https://www.tutorialspoint.com/csharp/index.htm</w:t>
+        </w:r>
+      </w:hyperlink>
+    </w:p>
+    <w:p>
+      <w:pPr>
+        <w:pStyle w:val="Listenabsatz"/>
+        <w:numPr>
+          <w:ilvl w:val="0"/>
+          <w:numId w:val="5"/>
+        </w:numPr>
+        <w:rPr>
+          <w:lang w:val="en-US"/>
+        </w:rPr>
+      </w:pPr>
+      <w:r>
+        <w:rPr>
+          <w:lang w:val="en-US"/>
+        </w:rPr>
+        <w:t>WPF Tutorial</w:t>
+      </w:r>
+      <w:r>
+        <w:rPr>
+          <w:lang w:val="en-US"/>
+        </w:rPr>
+        <w:br/>
+      </w:r>
+      <w:hyperlink r:id="rId12" w:history="1">
+        <w:r>
+          <w:rPr>
+            <w:rStyle w:val="Hyperlink"/>
+            <w:lang w:val="en-US"/>
+          </w:rPr>
+          <w:t>https://www.tutorialspoint.com/wpf/index.htm</w:t>
+        </w:r>
+      </w:hyperlink>
+    </w:p>
+    <w:p>
+      <w:pPr>
+        <w:pStyle w:val="Listenabsatz"/>
+        <w:numPr>
+          <w:ilvl w:val="0"/>
+          <w:numId w:val="5"/>
+        </w:numPr>
+        <w:rPr>
+          <w:lang w:val="en-US"/>
+        </w:rPr>
+      </w:pPr>
+      <w:r>
+        <w:rPr>
+          <w:lang w:val="en-US"/>
+        </w:rPr>
+        <w:t>HTML Tutorial</w:t>
+      </w:r>
+      <w:r>
+        <w:rPr>
+          <w:lang w:val="en-US"/>
+        </w:rPr>
+        <w:br/>
+      </w:r>
+      <w:hyperlink r:id="rId13" w:history="1">
+        <w:r>
+          <w:rPr>
+            <w:rStyle w:val="Hyperlink"/>
+            <w:lang w:val="en-US"/>
+          </w:rPr>
+          <w:t>https://www.w3schools.com/html/default.asp</w:t>
+        </w:r>
+      </w:hyperlink>
+    </w:p>
+    <w:p>
+      <w:pPr>
+        <w:pStyle w:val="Listenabsatz"/>
+        <w:numPr>
+          <w:ilvl w:val="0"/>
+          <w:numId w:val="5"/>
+        </w:numPr>
+        <w:rPr>
+          <w:lang w:val="en-US"/>
+        </w:rPr>
+      </w:pPr>
+      <w:r>
+        <w:rPr>
+          <w:lang w:val="en-US"/>
+        </w:rPr>
+        <w:t>Python Tutorial</w:t>
+      </w:r>
+      <w:r>
+        <w:rPr>
+          <w:lang w:val="en-US"/>
+        </w:rPr>
+        <w:br/>
+      </w:r>
+      <w:hyperlink r:id="rId14" w:history="1">
+        <w:r>
+          <w:rPr>
+            <w:rStyle w:val="Hyperlink"/>
+            <w:lang w:val="en-US"/>
+          </w:rPr>
+          <w:t>https://www.tutorialspoint.com/python/index.htm</w:t>
+        </w:r>
+      </w:hyperlink>
+    </w:p>
+    <w:p>
+      <w:pPr>
+        <w:pStyle w:val="Listenabsatz"/>
+        <w:numPr>
+          <w:ilvl w:val="0"/>
+          <w:numId w:val="5"/>
+        </w:numPr>
+        <w:rPr>
+          <w:lang w:val="en-US"/>
+        </w:rPr>
+      </w:pPr>
+      <w:r>
+        <w:rPr>
+          <w:lang w:val="en-US"/>
+        </w:rPr>
+        <w:t>IronPython</w:t>
+      </w:r>
+      <w:r>
+        <w:rPr>
+          <w:lang w:val="en-US"/>
+        </w:rPr>
+        <w:br/>
+      </w:r>
+      <w:hyperlink r:id="rId15" w:history="1">
+        <w:r>
+          <w:rPr>
+            <w:rStyle w:val="Hyperlink"/>
+            <w:lang w:val="en-US"/>
+          </w:rPr>
+          <w:t>http://ironpython.net/documentation/dotnet/</w:t>
+        </w:r>
+      </w:hyperlink>
+    </w:p>
+    <w:p>
+      <w:pPr>
+        <w:pStyle w:val="Listenabsatz"/>
+        <w:numPr>
+          <w:ilvl w:val="0"/>
+          <w:numId w:val="5"/>
+        </w:numPr>
+        <w:rPr>
+          <w:lang w:val="en-US"/>
+        </w:rPr>
+      </w:pPr>
+      <w:r>
+        <w:rPr>
+          <w:lang w:val="en-US"/>
+        </w:rPr>
+        <w:t>SQLite</w:t>
+      </w:r>
+      <w:r>
+        <w:rPr>
+          <w:lang w:val="en-US"/>
+        </w:rPr>
+        <w:br/>
+      </w:r>
+      <w:hyperlink r:id="rId16" w:history="1">
+        <w:r>
+          <w:rPr>
+            <w:rStyle w:val="Hyperlink"/>
+            <w:lang w:val="en-US"/>
+          </w:rPr>
+          <w:t>https://sqlite.org/index.html</w:t>
+        </w:r>
+      </w:hyperlink>
     </w:p>
     <w:p>
       <w:pPr>
@@ -3818,9 +7492,9 @@
     </w:lvl>
   </w:abstractNum>
   <w:abstractNum w:abstractNumId="1" w15:restartNumberingAfterBreak="0">
-    <w:nsid w:val="32DB2B2E"/>
+    <w:nsid w:val="209D51CE"/>
     <w:multiLevelType w:val="hybridMultilevel"/>
-    <w:tmpl w:val="9B022B78"/>
+    <w:tmpl w:val="00A29502"/>
     <w:lvl w:ilvl="0" w:tplc="04070001">
       <w:start w:val="1"/>
       <w:numFmt w:val="bullet"/>
@@ -3931,9 +7605,9 @@
     </w:lvl>
   </w:abstractNum>
   <w:abstractNum w:abstractNumId="2" w15:restartNumberingAfterBreak="0">
-    <w:nsid w:val="49D123B5"/>
+    <w:nsid w:val="32DB2B2E"/>
     <w:multiLevelType w:val="hybridMultilevel"/>
-    <w:tmpl w:val="01BCE8BA"/>
+    <w:tmpl w:val="9B022B78"/>
     <w:lvl w:ilvl="0" w:tplc="04070001">
       <w:start w:val="1"/>
       <w:numFmt w:val="bullet"/>
@@ -4044,9 +7718,9 @@
     </w:lvl>
   </w:abstractNum>
   <w:abstractNum w:abstractNumId="3" w15:restartNumberingAfterBreak="0">
-    <w:nsid w:val="689D21CF"/>
+    <w:nsid w:val="49D123B5"/>
     <w:multiLevelType w:val="hybridMultilevel"/>
-    <w:tmpl w:val="550888BE"/>
+    <w:tmpl w:val="01BCE8BA"/>
     <w:lvl w:ilvl="0" w:tplc="04070001">
       <w:start w:val="1"/>
       <w:numFmt w:val="bullet"/>
@@ -4156,17 +7830,133 @@
       </w:rPr>
     </w:lvl>
   </w:abstractNum>
+  <w:abstractNum w:abstractNumId="4" w15:restartNumberingAfterBreak="0">
+    <w:nsid w:val="689D21CF"/>
+    <w:multiLevelType w:val="hybridMultilevel"/>
+    <w:tmpl w:val="550888BE"/>
+    <w:lvl w:ilvl="0" w:tplc="04070001">
+      <w:start w:val="1"/>
+      <w:numFmt w:val="bullet"/>
+      <w:lvlText w:val=""/>
+      <w:lvlJc w:val="left"/>
+      <w:pPr>
+        <w:ind w:left="720" w:hanging="360"/>
+      </w:pPr>
+      <w:rPr>
+        <w:rFonts w:ascii="Symbol" w:hAnsi="Symbol" w:hint="default"/>
+      </w:rPr>
+    </w:lvl>
+    <w:lvl w:ilvl="1" w:tplc="04070003" w:tentative="1">
+      <w:start w:val="1"/>
+      <w:numFmt w:val="bullet"/>
+      <w:lvlText w:val="o"/>
+      <w:lvlJc w:val="left"/>
+      <w:pPr>
+        <w:ind w:left="1440" w:hanging="360"/>
+      </w:pPr>
+      <w:rPr>
+        <w:rFonts w:ascii="Courier New" w:hAnsi="Courier New" w:cs="Courier New" w:hint="default"/>
+      </w:rPr>
+    </w:lvl>
+    <w:lvl w:ilvl="2" w:tplc="04070005" w:tentative="1">
+      <w:start w:val="1"/>
+      <w:numFmt w:val="bullet"/>
+      <w:lvlText w:val=""/>
+      <w:lvlJc w:val="left"/>
+      <w:pPr>
+        <w:ind w:left="2160" w:hanging="360"/>
+      </w:pPr>
+      <w:rPr>
+        <w:rFonts w:ascii="Wingdings" w:hAnsi="Wingdings" w:hint="default"/>
+      </w:rPr>
+    </w:lvl>
+    <w:lvl w:ilvl="3" w:tplc="04070001" w:tentative="1">
+      <w:start w:val="1"/>
+      <w:numFmt w:val="bullet"/>
+      <w:lvlText w:val=""/>
+      <w:lvlJc w:val="left"/>
+      <w:pPr>
+        <w:ind w:left="2880" w:hanging="360"/>
+      </w:pPr>
+      <w:rPr>
+        <w:rFonts w:ascii="Symbol" w:hAnsi="Symbol" w:hint="default"/>
+      </w:rPr>
+    </w:lvl>
+    <w:lvl w:ilvl="4" w:tplc="04070003" w:tentative="1">
+      <w:start w:val="1"/>
+      <w:numFmt w:val="bullet"/>
+      <w:lvlText w:val="o"/>
+      <w:lvlJc w:val="left"/>
+      <w:pPr>
+        <w:ind w:left="3600" w:hanging="360"/>
+      </w:pPr>
+      <w:rPr>
+        <w:rFonts w:ascii="Courier New" w:hAnsi="Courier New" w:cs="Courier New" w:hint="default"/>
+      </w:rPr>
+    </w:lvl>
+    <w:lvl w:ilvl="5" w:tplc="04070005" w:tentative="1">
+      <w:start w:val="1"/>
+      <w:numFmt w:val="bullet"/>
+      <w:lvlText w:val=""/>
+      <w:lvlJc w:val="left"/>
+      <w:pPr>
+        <w:ind w:left="4320" w:hanging="360"/>
+      </w:pPr>
+      <w:rPr>
+        <w:rFonts w:ascii="Wingdings" w:hAnsi="Wingdings" w:hint="default"/>
+      </w:rPr>
+    </w:lvl>
+    <w:lvl w:ilvl="6" w:tplc="04070001" w:tentative="1">
+      <w:start w:val="1"/>
+      <w:numFmt w:val="bullet"/>
+      <w:lvlText w:val=""/>
+      <w:lvlJc w:val="left"/>
+      <w:pPr>
+        <w:ind w:left="5040" w:hanging="360"/>
+      </w:pPr>
+      <w:rPr>
+        <w:rFonts w:ascii="Symbol" w:hAnsi="Symbol" w:hint="default"/>
+      </w:rPr>
+    </w:lvl>
+    <w:lvl w:ilvl="7" w:tplc="04070003" w:tentative="1">
+      <w:start w:val="1"/>
+      <w:numFmt w:val="bullet"/>
+      <w:lvlText w:val="o"/>
+      <w:lvlJc w:val="left"/>
+      <w:pPr>
+        <w:ind w:left="5760" w:hanging="360"/>
+      </w:pPr>
+      <w:rPr>
+        <w:rFonts w:ascii="Courier New" w:hAnsi="Courier New" w:cs="Courier New" w:hint="default"/>
+      </w:rPr>
+    </w:lvl>
+    <w:lvl w:ilvl="8" w:tplc="04070005" w:tentative="1">
+      <w:start w:val="1"/>
+      <w:numFmt w:val="bullet"/>
+      <w:lvlText w:val=""/>
+      <w:lvlJc w:val="left"/>
+      <w:pPr>
+        <w:ind w:left="6480" w:hanging="360"/>
+      </w:pPr>
+      <w:rPr>
+        <w:rFonts w:ascii="Wingdings" w:hAnsi="Wingdings" w:hint="default"/>
+      </w:rPr>
+    </w:lvl>
+  </w:abstractNum>
   <w:num w:numId="1">
     <w:abstractNumId w:val="0"/>
   </w:num>
   <w:num w:numId="2">
+    <w:abstractNumId w:val="3"/>
+  </w:num>
+  <w:num w:numId="3">
     <w:abstractNumId w:val="2"/>
   </w:num>
-  <w:num w:numId="3">
+  <w:num w:numId="4">
+    <w:abstractNumId w:val="4"/>
+  </w:num>
+  <w:num w:numId="5">
     <w:abstractNumId w:val="1"/>
-  </w:num>
-  <w:num w:numId="4">
-    <w:abstractNumId w:val="3"/>
   </w:num>
 </w:numbering>
 </file>
@@ -4961,6 +8751,82 @@
       <w:szCs w:val="18"/>
     </w:rPr>
   </w:style>
+  <w:style w:type="table" w:styleId="Gitternetztabelle4Akzent1">
+    <w:name w:val="Grid Table 4 Accent 1"/>
+    <w:basedOn w:val="NormaleTabelle"/>
+    <w:uiPriority w:val="49"/>
+    <w:rsid w:val="00167F6E"/>
+    <w:pPr>
+      <w:spacing w:after="0" w:line="240" w:lineRule="auto"/>
+    </w:pPr>
+    <w:tblPr>
+      <w:tblStyleRowBandSize w:val="1"/>
+      <w:tblStyleColBandSize w:val="1"/>
+      <w:tblBorders>
+        <w:top w:val="single" w:sz="4" w:space="0" w:color="95B3D7" w:themeColor="accent1" w:themeTint="99"/>
+        <w:left w:val="single" w:sz="4" w:space="0" w:color="95B3D7" w:themeColor="accent1" w:themeTint="99"/>
+        <w:bottom w:val="single" w:sz="4" w:space="0" w:color="95B3D7" w:themeColor="accent1" w:themeTint="99"/>
+        <w:right w:val="single" w:sz="4" w:space="0" w:color="95B3D7" w:themeColor="accent1" w:themeTint="99"/>
+        <w:insideH w:val="single" w:sz="4" w:space="0" w:color="95B3D7" w:themeColor="accent1" w:themeTint="99"/>
+        <w:insideV w:val="single" w:sz="4" w:space="0" w:color="95B3D7" w:themeColor="accent1" w:themeTint="99"/>
+      </w:tblBorders>
+    </w:tblPr>
+    <w:tblStylePr w:type="firstRow">
+      <w:rPr>
+        <w:b/>
+        <w:bCs/>
+        <w:color w:val="FFFFFF" w:themeColor="background1"/>
+      </w:rPr>
+      <w:tblPr/>
+      <w:tcPr>
+        <w:tcBorders>
+          <w:top w:val="single" w:sz="4" w:space="0" w:color="4F81BD" w:themeColor="accent1"/>
+          <w:left w:val="single" w:sz="4" w:space="0" w:color="4F81BD" w:themeColor="accent1"/>
+          <w:bottom w:val="single" w:sz="4" w:space="0" w:color="4F81BD" w:themeColor="accent1"/>
+          <w:right w:val="single" w:sz="4" w:space="0" w:color="4F81BD" w:themeColor="accent1"/>
+          <w:insideH w:val="nil"/>
+          <w:insideV w:val="nil"/>
+        </w:tcBorders>
+        <w:shd w:val="clear" w:color="auto" w:fill="4F81BD" w:themeFill="accent1"/>
+      </w:tcPr>
+    </w:tblStylePr>
+    <w:tblStylePr w:type="lastRow">
+      <w:rPr>
+        <w:b/>
+        <w:bCs/>
+      </w:rPr>
+      <w:tblPr/>
+      <w:tcPr>
+        <w:tcBorders>
+          <w:top w:val="double" w:sz="4" w:space="0" w:color="4F81BD" w:themeColor="accent1"/>
+        </w:tcBorders>
+      </w:tcPr>
+    </w:tblStylePr>
+    <w:tblStylePr w:type="firstCol">
+      <w:rPr>
+        <w:b/>
+        <w:bCs/>
+      </w:rPr>
+    </w:tblStylePr>
+    <w:tblStylePr w:type="lastCol">
+      <w:rPr>
+        <w:b/>
+        <w:bCs/>
+      </w:rPr>
+    </w:tblStylePr>
+    <w:tblStylePr w:type="band1Vert">
+      <w:tblPr/>
+      <w:tcPr>
+        <w:shd w:val="clear" w:color="auto" w:fill="DBE5F1" w:themeFill="accent1" w:themeFillTint="33"/>
+      </w:tcPr>
+    </w:tblStylePr>
+    <w:tblStylePr w:type="band1Horz">
+      <w:tblPr/>
+      <w:tcPr>
+        <w:shd w:val="clear" w:color="auto" w:fill="DBE5F1" w:themeFill="accent1" w:themeFillTint="33"/>
+      </w:tcPr>
+    </w:tblStylePr>
+  </w:style>
 </w:styles>
 </file>
 
@@ -5254,7 +9120,7 @@
 </file>
 
 <file path=customXml/itemProps1.xml><?xml version="1.0" encoding="utf-8"?>
-<ds:datastoreItem xmlns:ds="http://schemas.openxmlformats.org/officeDocument/2006/customXml" ds:itemID="{613107AF-205E-487D-B6F2-B41F0229D82C}">
+<ds:datastoreItem xmlns:ds="http://schemas.openxmlformats.org/officeDocument/2006/customXml" ds:itemID="{F04BA19E-29C4-46C0-B511-701DD3D6EAEC}">
   <ds:schemaRefs>
     <ds:schemaRef ds:uri="http://schemas.openxmlformats.org/officeDocument/2006/bibliography"/>
   </ds:schemaRefs>

</xml_diff>

<commit_message>
Create Or Prepare New Binaries Or Release #51
</commit_message>
<xml_diff>
--- a/Documentation/CheatSheet.docx
+++ b/Documentation/CheatSheet.docx
@@ -132,7 +132,7 @@
           <w:noProof/>
           <w:lang w:val="en-US"/>
         </w:rPr>
-        <w:t>13 August 2018</w:t>
+        <w:t>21 August 2018</w:t>
       </w:r>
       <w:r>
         <w:rPr>
@@ -9120,7 +9120,7 @@
 </file>
 
 <file path=customXml/itemProps1.xml><?xml version="1.0" encoding="utf-8"?>
-<ds:datastoreItem xmlns:ds="http://schemas.openxmlformats.org/officeDocument/2006/customXml" ds:itemID="{DF9D6E50-5F6B-45EA-9FBC-678176B3024C}">
+<ds:datastoreItem xmlns:ds="http://schemas.openxmlformats.org/officeDocument/2006/customXml" ds:itemID="{8616A219-A1DC-4AA2-BCCC-C0C9CA7B1FFB}">
   <ds:schemaRefs>
     <ds:schemaRef ds:uri="http://schemas.openxmlformats.org/officeDocument/2006/bibliography"/>
   </ds:schemaRefs>

</xml_diff>

<commit_message>
Import OSM Streets As Path For Selecting This As RFDevice Path #118
</commit_message>
<xml_diff>
--- a/Documentation/CheatSheet.docx
+++ b/Documentation/CheatSheet.docx
@@ -132,7 +132,7 @@
           <w:noProof/>
           <w:lang w:val="en-US"/>
         </w:rPr>
-        <w:t>21 August 2018</w:t>
+        <w:t>23 August 2018</w:t>
       </w:r>
       <w:r>
         <w:rPr>
@@ -9120,7 +9120,7 @@
 </file>
 
 <file path=customXml/itemProps1.xml><?xml version="1.0" encoding="utf-8"?>
-<ds:datastoreItem xmlns:ds="http://schemas.openxmlformats.org/officeDocument/2006/customXml" ds:itemID="{8616A219-A1DC-4AA2-BCCC-C0C9CA7B1FFB}">
+<ds:datastoreItem xmlns:ds="http://schemas.openxmlformats.org/officeDocument/2006/customXml" ds:itemID="{00773048-7978-4498-B5B1-E9E134C5E230}">
   <ds:schemaRefs>
     <ds:schemaRef ds:uri="http://schemas.openxmlformats.org/officeDocument/2006/bibliography"/>
   </ds:schemaRefs>

</xml_diff>

<commit_message>
Add The Property And The Value To The Validation Result #122
</commit_message>
<xml_diff>
--- a/Documentation/CheatSheet.docx
+++ b/Documentation/CheatSheet.docx
@@ -132,7 +132,7 @@
           <w:noProof/>
           <w:lang w:val="en-US"/>
         </w:rPr>
-        <w:t>23 August 2018</w:t>
+        <w:t>26 August 2018</w:t>
       </w:r>
       <w:r>
         <w:rPr>
@@ -9120,7 +9120,7 @@
 </file>
 
 <file path=customXml/itemProps1.xml><?xml version="1.0" encoding="utf-8"?>
-<ds:datastoreItem xmlns:ds="http://schemas.openxmlformats.org/officeDocument/2006/customXml" ds:itemID="{00773048-7978-4498-B5B1-E9E134C5E230}">
+<ds:datastoreItem xmlns:ds="http://schemas.openxmlformats.org/officeDocument/2006/customXml" ds:itemID="{641092BD-9C15-4773-98A9-61A179B101A6}">
   <ds:schemaRefs>
     <ds:schemaRef ds:uri="http://schemas.openxmlformats.org/officeDocument/2006/bibliography"/>
   </ds:schemaRefs>

</xml_diff>

<commit_message>
Split The SIGENCEScenarioTool.MainApp Into The MainApp And A Library #62
</commit_message>
<xml_diff>
--- a/Documentation/CheatSheet.docx
+++ b/Documentation/CheatSheet.docx
@@ -132,7 +132,7 @@
           <w:noProof/>
           <w:lang w:val="en-US"/>
         </w:rPr>
-        <w:t>26 August 2018</w:t>
+        <w:t>27 August 2018</w:t>
       </w:r>
       <w:r>
         <w:rPr>
@@ -9120,7 +9120,7 @@
 </file>
 
 <file path=customXml/itemProps1.xml><?xml version="1.0" encoding="utf-8"?>
-<ds:datastoreItem xmlns:ds="http://schemas.openxmlformats.org/officeDocument/2006/customXml" ds:itemID="{641092BD-9C15-4773-98A9-61A179B101A6}">
+<ds:datastoreItem xmlns:ds="http://schemas.openxmlformats.org/officeDocument/2006/customXml" ds:itemID="{5A77D33F-38F8-4B34-B2BB-0D8218626093}">
   <ds:schemaRefs>
     <ds:schemaRef ds:uri="http://schemas.openxmlformats.org/officeDocument/2006/bibliography"/>
   </ds:schemaRefs>

</xml_diff>

<commit_message>
Indicator In The Grid Columns Which Properties Are SST Internal Only #133
</commit_message>
<xml_diff>
--- a/Documentation/CheatSheet.docx
+++ b/Documentation/CheatSheet.docx
@@ -12,7 +12,6 @@
         </w:rPr>
       </w:pPr>
       <w:bookmarkStart w:id="0" w:name="_GoBack"/>
-      <w:bookmarkEnd w:id="0"/>
       <w:r>
         <w:rPr>
           <w:lang w:val="en-US"/>
@@ -78,7 +77,7 @@
         <w:rPr>
           <w:lang w:val="en-US"/>
         </w:rPr>
-        <w:t>1.3</w:t>
+        <w:t>1.4</w:t>
       </w:r>
     </w:p>
     <w:p>
@@ -132,7 +131,7 @@
           <w:noProof/>
           <w:lang w:val="en-US"/>
         </w:rPr>
-        <w:t>31 August 2018</w:t>
+        <w:t>4 September 2018</w:t>
       </w:r>
       <w:r>
         <w:rPr>
@@ -216,7 +215,7 @@
           <w:r>
             <w:fldChar w:fldCharType="separate"/>
           </w:r>
-          <w:hyperlink w:anchor="_Toc521930393" w:history="1">
+          <w:hyperlink w:anchor="_Toc523852403" w:history="1">
             <w:r>
               <w:rPr>
                 <w:rStyle w:val="Hyperlink"/>
@@ -244,7 +243,7 @@
                 <w:noProof/>
                 <w:webHidden/>
               </w:rPr>
-              <w:instrText xml:space="preserve"> PAGEREF _Toc521930393 \h </w:instrText>
+              <w:instrText xml:space="preserve"> PAGEREF _Toc523852403 \h </w:instrText>
             </w:r>
             <w:r>
               <w:rPr>
@@ -287,7 +286,7 @@
               <w:lang w:eastAsia="de-DE"/>
             </w:rPr>
           </w:pPr>
-          <w:hyperlink w:anchor="_Toc521930394" w:history="1">
+          <w:hyperlink w:anchor="_Toc523852404" w:history="1">
             <w:r>
               <w:rPr>
                 <w:rStyle w:val="Hyperlink"/>
@@ -315,7 +314,7 @@
                 <w:noProof/>
                 <w:webHidden/>
               </w:rPr>
-              <w:instrText xml:space="preserve"> PAGEREF _Toc521930394 \h </w:instrText>
+              <w:instrText xml:space="preserve"> PAGEREF _Toc523852404 \h </w:instrText>
             </w:r>
             <w:r>
               <w:rPr>
@@ -358,7 +357,7 @@
               <w:lang w:eastAsia="de-DE"/>
             </w:rPr>
           </w:pPr>
-          <w:hyperlink w:anchor="_Toc521930395" w:history="1">
+          <w:hyperlink w:anchor="_Toc523852405" w:history="1">
             <w:r>
               <w:rPr>
                 <w:rStyle w:val="Hyperlink"/>
@@ -386,7 +385,7 @@
                 <w:noProof/>
                 <w:webHidden/>
               </w:rPr>
-              <w:instrText xml:space="preserve"> PAGEREF _Toc521930395 \h </w:instrText>
+              <w:instrText xml:space="preserve"> PAGEREF _Toc523852405 \h </w:instrText>
             </w:r>
             <w:r>
               <w:rPr>
@@ -429,7 +428,7 @@
               <w:lang w:eastAsia="de-DE"/>
             </w:rPr>
           </w:pPr>
-          <w:hyperlink w:anchor="_Toc521930396" w:history="1">
+          <w:hyperlink w:anchor="_Toc523852406" w:history="1">
             <w:r>
               <w:rPr>
                 <w:rStyle w:val="Hyperlink"/>
@@ -457,7 +456,7 @@
                 <w:noProof/>
                 <w:webHidden/>
               </w:rPr>
-              <w:instrText xml:space="preserve"> PAGEREF _Toc521930396 \h </w:instrText>
+              <w:instrText xml:space="preserve"> PAGEREF _Toc523852406 \h </w:instrText>
             </w:r>
             <w:r>
               <w:rPr>
@@ -500,7 +499,7 @@
               <w:lang w:eastAsia="de-DE"/>
             </w:rPr>
           </w:pPr>
-          <w:hyperlink w:anchor="_Toc521930397" w:history="1">
+          <w:hyperlink w:anchor="_Toc523852407" w:history="1">
             <w:r>
               <w:rPr>
                 <w:rStyle w:val="Hyperlink"/>
@@ -528,7 +527,7 @@
                 <w:noProof/>
                 <w:webHidden/>
               </w:rPr>
-              <w:instrText xml:space="preserve"> PAGEREF _Toc521930397 \h </w:instrText>
+              <w:instrText xml:space="preserve"> PAGEREF _Toc523852407 \h </w:instrText>
             </w:r>
             <w:r>
               <w:rPr>
@@ -571,7 +570,7 @@
               <w:lang w:eastAsia="de-DE"/>
             </w:rPr>
           </w:pPr>
-          <w:hyperlink w:anchor="_Toc521930398" w:history="1">
+          <w:hyperlink w:anchor="_Toc523852408" w:history="1">
             <w:r>
               <w:rPr>
                 <w:rStyle w:val="Hyperlink"/>
@@ -599,7 +598,7 @@
                 <w:noProof/>
                 <w:webHidden/>
               </w:rPr>
-              <w:instrText xml:space="preserve"> PAGEREF _Toc521930398 \h </w:instrText>
+              <w:instrText xml:space="preserve"> PAGEREF _Toc523852408 \h </w:instrText>
             </w:r>
             <w:r>
               <w:rPr>
@@ -642,7 +641,7 @@
               <w:lang w:eastAsia="de-DE"/>
             </w:rPr>
           </w:pPr>
-          <w:hyperlink w:anchor="_Toc521930399" w:history="1">
+          <w:hyperlink w:anchor="_Toc523852409" w:history="1">
             <w:r>
               <w:rPr>
                 <w:rStyle w:val="Hyperlink"/>
@@ -670,7 +669,7 @@
                 <w:noProof/>
                 <w:webHidden/>
               </w:rPr>
-              <w:instrText xml:space="preserve"> PAGEREF _Toc521930399 \h </w:instrText>
+              <w:instrText xml:space="preserve"> PAGEREF _Toc523852409 \h </w:instrText>
             </w:r>
             <w:r>
               <w:rPr>
@@ -713,7 +712,7 @@
               <w:lang w:eastAsia="de-DE"/>
             </w:rPr>
           </w:pPr>
-          <w:hyperlink w:anchor="_Toc521930400" w:history="1">
+          <w:hyperlink w:anchor="_Toc523852410" w:history="1">
             <w:r>
               <w:rPr>
                 <w:rStyle w:val="Hyperlink"/>
@@ -741,7 +740,7 @@
                 <w:noProof/>
                 <w:webHidden/>
               </w:rPr>
-              <w:instrText xml:space="preserve"> PAGEREF _Toc521930400 \h </w:instrText>
+              <w:instrText xml:space="preserve"> PAGEREF _Toc523852410 \h </w:instrText>
             </w:r>
             <w:r>
               <w:rPr>
@@ -784,7 +783,7 @@
               <w:lang w:eastAsia="de-DE"/>
             </w:rPr>
           </w:pPr>
-          <w:hyperlink w:anchor="_Toc521930401" w:history="1">
+          <w:hyperlink w:anchor="_Toc523852411" w:history="1">
             <w:r>
               <w:rPr>
                 <w:rStyle w:val="Hyperlink"/>
@@ -812,7 +811,7 @@
                 <w:noProof/>
                 <w:webHidden/>
               </w:rPr>
-              <w:instrText xml:space="preserve"> PAGEREF _Toc521930401 \h </w:instrText>
+              <w:instrText xml:space="preserve"> PAGEREF _Toc523852411 \h </w:instrText>
             </w:r>
             <w:r>
               <w:rPr>
@@ -882,7 +881,7 @@
           <w:lang w:val="en-US"/>
         </w:rPr>
       </w:pPr>
-      <w:bookmarkStart w:id="1" w:name="_Toc521930393"/>
+      <w:bookmarkStart w:id="1" w:name="_Toc523852403"/>
       <w:r>
         <w:rPr>
           <w:sz w:val="36"/>
@@ -1008,7 +1007,7 @@
           <w:lang w:val="en-US"/>
         </w:rPr>
       </w:pPr>
-      <w:bookmarkStart w:id="2" w:name="_Toc521930394"/>
+      <w:bookmarkStart w:id="2" w:name="_Toc523852404"/>
       <w:r>
         <w:rPr>
           <w:sz w:val="36"/>
@@ -1099,7 +1098,7 @@
           <w:lang w:val="en-US"/>
         </w:rPr>
       </w:pPr>
-      <w:bookmarkStart w:id="3" w:name="_Toc521930395"/>
+      <w:bookmarkStart w:id="3" w:name="_Toc523852405"/>
       <w:r>
         <w:rPr>
           <w:sz w:val="36"/>
@@ -1920,14 +1919,13 @@
           <w:lang w:val="en-US"/>
         </w:rPr>
       </w:pPr>
-      <w:bookmarkStart w:id="4" w:name="_Toc521930396"/>
+      <w:bookmarkStart w:id="4" w:name="_Toc523852406"/>
       <w:r>
         <w:rPr>
           <w:sz w:val="36"/>
           <w:szCs w:val="36"/>
           <w:lang w:val="en-US"/>
         </w:rPr>
-        <w:lastRenderedPageBreak/>
         <w:t>Starting</w:t>
       </w:r>
       <w:bookmarkEnd w:id="4"/>
@@ -2009,7 +2007,7 @@
           <w:lang w:val="en-US"/>
         </w:rPr>
       </w:pPr>
-      <w:bookmarkStart w:id="5" w:name="_Toc521930397"/>
+      <w:bookmarkStart w:id="5" w:name="_Toc523852407"/>
       <w:r>
         <w:rPr>
           <w:sz w:val="36"/>
@@ -2165,14 +2163,13 @@
           <w:lang w:val="en-US"/>
         </w:rPr>
       </w:pPr>
-      <w:bookmarkStart w:id="6" w:name="_Toc521930398"/>
+      <w:bookmarkStart w:id="6" w:name="_Toc523852408"/>
       <w:r>
         <w:rPr>
           <w:sz w:val="36"/>
           <w:szCs w:val="36"/>
           <w:lang w:val="en-US"/>
         </w:rPr>
-        <w:lastRenderedPageBreak/>
         <w:t>RFDevice Model</w:t>
       </w:r>
       <w:bookmarkEnd w:id="6"/>
@@ -3113,15 +3110,7 @@
                 <w:rFonts w:eastAsia="Times New Roman" w:cstheme="minorHAnsi"/>
                 <w:lang w:eastAsia="de-DE"/>
               </w:rPr>
-              <w:t xml:space="preserve">These Parameters Set The Orientation Of Transmitter / Receiver Antennas. The Respective Antenna Type Is </w:t>
-            </w:r>
-            <w:r>
-              <w:rPr>
-                <w:rFonts w:eastAsia="Times New Roman" w:cstheme="minorHAnsi"/>
-                <w:lang w:eastAsia="de-DE"/>
-              </w:rPr>
-              <w:lastRenderedPageBreak/>
-              <w:t>Defined By Antennatype. The Rf Simulation Uses The Antenna Orientation To Compute The Resulting Signal Power At The Receivers.</w:t>
+              <w:t>These Parameters Set The Orientation Of Transmitter / Receiver Antennas. The Respective Antenna Type Is Defined By Antennatype. The Rf Simulation Uses The Antenna Orientation To Compute The Resulting Signal Power At The Receivers.</w:t>
             </w:r>
           </w:p>
         </w:tc>
@@ -3145,7 +3134,6 @@
                 <w:rFonts w:eastAsia="Times New Roman" w:cstheme="minorHAnsi"/>
                 <w:lang w:eastAsia="de-DE"/>
               </w:rPr>
-              <w:lastRenderedPageBreak/>
               <w:t>Pitch</w:t>
             </w:r>
           </w:p>
@@ -3944,15 +3932,7 @@
                 <w:rFonts w:eastAsia="Times New Roman" w:cstheme="minorHAnsi"/>
                 <w:lang w:eastAsia="de-DE"/>
               </w:rPr>
-              <w:t xml:space="preserve">XPos,YPos,ZPos Define The </w:t>
-            </w:r>
-            <w:r>
-              <w:rPr>
-                <w:rFonts w:eastAsia="Times New Roman" w:cstheme="minorHAnsi"/>
-                <w:lang w:eastAsia="de-DE"/>
-              </w:rPr>
-              <w:lastRenderedPageBreak/>
-              <w:t>Transmitter / Receiver Positions In A Local Coordinate System With The Transmitter (ID=0) Being The Center Position.</w:t>
+              <w:t>XPos,YPos,ZPos Define The Transmitter / Receiver Positions In A Local Coordinate System With The Transmitter (ID=0) Being The Center Position.</w:t>
             </w:r>
           </w:p>
         </w:tc>
@@ -3979,7 +3959,6 @@
                 <w:rFonts w:eastAsia="Times New Roman" w:cstheme="minorHAnsi"/>
                 <w:lang w:eastAsia="de-DE"/>
               </w:rPr>
-              <w:lastRenderedPageBreak/>
               <w:t>YPos</w:t>
             </w:r>
           </w:p>
@@ -4272,14 +4251,13 @@
           <w:lang w:val="en-US"/>
         </w:rPr>
       </w:pPr>
-      <w:bookmarkStart w:id="7" w:name="_Toc521930399"/>
+      <w:bookmarkStart w:id="7" w:name="_Toc523852409"/>
       <w:r>
         <w:rPr>
           <w:sz w:val="36"/>
           <w:szCs w:val="36"/>
           <w:lang w:val="en-US"/>
         </w:rPr>
-        <w:lastRenderedPageBreak/>
         <w:t>HotKeys</w:t>
       </w:r>
       <w:bookmarkEnd w:id="7"/>
@@ -5998,14 +5976,13 @@
           <w:lang w:val="en-US"/>
         </w:rPr>
       </w:pPr>
-      <w:bookmarkStart w:id="8" w:name="_Toc521930400"/>
+      <w:bookmarkStart w:id="8" w:name="_Toc523852410"/>
       <w:r>
         <w:rPr>
           <w:sz w:val="36"/>
           <w:szCs w:val="36"/>
           <w:lang w:val="en-US"/>
         </w:rPr>
-        <w:lastRenderedPageBreak/>
         <w:t xml:space="preserve">Quick </w:t>
       </w:r>
       <w:r>
@@ -7010,14 +6987,13 @@
           <w:lang w:val="en-US"/>
         </w:rPr>
       </w:pPr>
-      <w:bookmarkStart w:id="9" w:name="_Toc521930401"/>
+      <w:bookmarkStart w:id="9" w:name="_Toc523852411"/>
       <w:r>
         <w:rPr>
           <w:sz w:val="36"/>
           <w:szCs w:val="36"/>
           <w:lang w:val="en-US"/>
         </w:rPr>
-        <w:lastRenderedPageBreak/>
         <w:t>Useful Links</w:t>
       </w:r>
       <w:bookmarkEnd w:id="9"/>
@@ -7359,6 +7335,7 @@
         </w:r>
       </w:hyperlink>
     </w:p>
+    <w:bookmarkEnd w:id="0"/>
     <w:p>
       <w:pPr>
         <w:rPr>
@@ -9120,7 +9097,7 @@
 </file>
 
 <file path=customXml/itemProps1.xml><?xml version="1.0" encoding="utf-8"?>
-<ds:datastoreItem xmlns:ds="http://schemas.openxmlformats.org/officeDocument/2006/customXml" ds:itemID="{E254EF7B-58BA-44A2-B3BC-8F4337511328}">
+<ds:datastoreItem xmlns:ds="http://schemas.openxmlformats.org/officeDocument/2006/customXml" ds:itemID="{C6B9C548-E7AF-4593-A10F-327D9546DF09}">
   <ds:schemaRefs>
     <ds:schemaRef ds:uri="http://schemas.openxmlformats.org/officeDocument/2006/bibliography"/>
   </ds:schemaRefs>

</xml_diff>

<commit_message>
Implement First Physical Datatypes For Datatype Safety #125
</commit_message>
<xml_diff>
--- a/Documentation/CheatSheet.docx
+++ b/Documentation/CheatSheet.docx
@@ -132,7 +132,7 @@
           <w:noProof/>
           <w:lang w:val="en-US"/>
         </w:rPr>
-        <w:t>6 September 2018</w:t>
+        <w:t>12 September 2018</w:t>
       </w:r>
       <w:r>
         <w:rPr>
@@ -9120,7 +9120,7 @@
 </file>
 
 <file path=customXml/itemProps1.xml><?xml version="1.0" encoding="utf-8"?>
-<ds:datastoreItem xmlns:ds="http://schemas.openxmlformats.org/officeDocument/2006/customXml" ds:itemID="{EA29B783-AD6B-4DE9-B0E1-06B433E3D58E}">
+<ds:datastoreItem xmlns:ds="http://schemas.openxmlformats.org/officeDocument/2006/customXml" ds:itemID="{5B78AE83-24C1-4B7A-9FEF-9CF08F5C6AB0}">
   <ds:schemaRefs>
     <ds:schemaRef ds:uri="http://schemas.openxmlformats.org/officeDocument/2006/bibliography"/>
   </ds:schemaRefs>

</xml_diff>

<commit_message>
Button In The Toobar For Switching From Simulation To Physical #149
</commit_message>
<xml_diff>
--- a/Documentation/CheatSheet.docx
+++ b/Documentation/CheatSheet.docx
@@ -132,7 +132,7 @@
           <w:noProof/>
           <w:lang w:val="en-US"/>
         </w:rPr>
-        <w:t>16 September 2018</w:t>
+        <w:t>19 September 2018</w:t>
       </w:r>
       <w:r>
         <w:rPr>
@@ -10019,7 +10019,7 @@
 </file>
 
 <file path=customXml/itemProps1.xml><?xml version="1.0" encoding="utf-8"?>
-<ds:datastoreItem xmlns:ds="http://schemas.openxmlformats.org/officeDocument/2006/customXml" ds:itemID="{B673E4B9-5B6D-4225-9A00-2A1F24F437A5}">
+<ds:datastoreItem xmlns:ds="http://schemas.openxmlformats.org/officeDocument/2006/customXml" ds:itemID="{2A78B517-5FA5-46F6-B283-0E1AC7160FEE}">
   <ds:schemaRefs>
     <ds:schemaRef ds:uri="http://schemas.openxmlformats.org/officeDocument/2006/bibliography"/>
   </ds:schemaRefs>

</xml_diff>

<commit_message>
First Prototyp HMI For Several Devices On A Single Platform #150
</commit_message>
<xml_diff>
--- a/Documentation/CheatSheet.docx
+++ b/Documentation/CheatSheet.docx
@@ -132,7 +132,7 @@
           <w:noProof/>
           <w:lang w:val="en-US"/>
         </w:rPr>
-        <w:t>22 September 2018</w:t>
+        <w:t>23 September 2018</w:t>
       </w:r>
       <w:r>
         <w:rPr>
@@ -10019,7 +10019,7 @@
 </file>
 
 <file path=customXml/itemProps1.xml><?xml version="1.0" encoding="utf-8"?>
-<ds:datastoreItem xmlns:ds="http://schemas.openxmlformats.org/officeDocument/2006/customXml" ds:itemID="{6D90F77F-73FE-4C77-86AF-3EBB4E458F32}">
+<ds:datastoreItem xmlns:ds="http://schemas.openxmlformats.org/officeDocument/2006/customXml" ds:itemID="{FF57B7BE-AE62-404B-A991-423AC0FB9998}">
   <ds:schemaRefs>
     <ds:schemaRef ds:uri="http://schemas.openxmlformats.org/officeDocument/2006/bibliography"/>
   </ds:schemaRefs>

</xml_diff>

<commit_message>
Create New Binaries Or Release #51
</commit_message>
<xml_diff>
--- a/Documentation/CheatSheet.docx
+++ b/Documentation/CheatSheet.docx
@@ -132,7 +132,7 @@
           <w:noProof/>
           <w:lang w:val="en-US"/>
         </w:rPr>
-        <w:t>6 October 2018</w:t>
+        <w:t>26 October 2018</w:t>
       </w:r>
       <w:r>
         <w:rPr>
@@ -10023,7 +10023,7 @@
 </file>
 
 <file path=customXml/itemProps1.xml><?xml version="1.0" encoding="utf-8"?>
-<ds:datastoreItem xmlns:ds="http://schemas.openxmlformats.org/officeDocument/2006/customXml" ds:itemID="{6847F441-4372-4519-86E8-12B106D520F4}">
+<ds:datastoreItem xmlns:ds="http://schemas.openxmlformats.org/officeDocument/2006/customXml" ds:itemID="{2C97B6AE-1BBE-4870-9E1F-64CC1129A5F1}">
   <ds:schemaRefs>
     <ds:schemaRef ds:uri="http://schemas.openxmlformats.org/officeDocument/2006/bibliography"/>
   </ds:schemaRefs>

</xml_diff>

<commit_message>
Templates For Creating RFDevices #139
</commit_message>
<xml_diff>
--- a/Documentation/CheatSheet.docx
+++ b/Documentation/CheatSheet.docx
@@ -132,7 +132,7 @@
           <w:noProof/>
           <w:lang w:val="en-US"/>
         </w:rPr>
-        <w:t>27 October 2018</w:t>
+        <w:t>29 October 2018</w:t>
       </w:r>
       <w:r>
         <w:rPr>
@@ -10023,7 +10023,7 @@
 </file>
 
 <file path=customXml/itemProps1.xml><?xml version="1.0" encoding="utf-8"?>
-<ds:datastoreItem xmlns:ds="http://schemas.openxmlformats.org/officeDocument/2006/customXml" ds:itemID="{9040048F-38B2-40D1-8386-B25EAF5A47B8}">
+<ds:datastoreItem xmlns:ds="http://schemas.openxmlformats.org/officeDocument/2006/customXml" ds:itemID="{76998B37-A00C-437A-BBA0-3DBD16F1D077}">
   <ds:schemaRefs>
     <ds:schemaRef ds:uri="http://schemas.openxmlformats.org/officeDocument/2006/bibliography"/>
   </ds:schemaRefs>

</xml_diff>

<commit_message>
Mark Two Points In The Map And Create Devices Between Them #168
</commit_message>
<xml_diff>
--- a/Documentation/CheatSheet.docx
+++ b/Documentation/CheatSheet.docx
@@ -132,7 +132,7 @@
           <w:noProof/>
           <w:lang w:val="en-US"/>
         </w:rPr>
-        <w:t>3 November 2018</w:t>
+        <w:t>7 December 2018</w:t>
       </w:r>
       <w:r>
         <w:rPr>
@@ -10025,7 +10025,7 @@
 </file>
 
 <file path=customXml/itemProps1.xml><?xml version="1.0" encoding="utf-8"?>
-<ds:datastoreItem xmlns:ds="http://schemas.openxmlformats.org/officeDocument/2006/customXml" ds:itemID="{2D88E02F-9616-4467-84B1-E205DD22F068}">
+<ds:datastoreItem xmlns:ds="http://schemas.openxmlformats.org/officeDocument/2006/customXml" ds:itemID="{A070346E-528F-4932-9017-8D0887875423}">
   <ds:schemaRefs>
     <ds:schemaRef ds:uri="http://schemas.openxmlformats.org/officeDocument/2006/bibliography"/>
   </ds:schemaRefs>

</xml_diff>

<commit_message>
Correct The Roll, Pitch And Yaw Display On The Map #170
</commit_message>
<xml_diff>
--- a/Documentation/CheatSheet.docx
+++ b/Documentation/CheatSheet.docx
@@ -132,7 +132,7 @@
           <w:noProof/>
           <w:lang w:val="en-US"/>
         </w:rPr>
-        <w:t>2 February 2019</w:t>
+        <w:t>8 February 2019</w:t>
       </w:r>
       <w:r>
         <w:rPr>
@@ -10025,7 +10025,7 @@
 </file>
 
 <file path=customXml/itemProps1.xml><?xml version="1.0" encoding="utf-8"?>
-<ds:datastoreItem xmlns:ds="http://schemas.openxmlformats.org/officeDocument/2006/customXml" ds:itemID="{667A6436-B2CD-481D-928C-9062C4918A5D}">
+<ds:datastoreItem xmlns:ds="http://schemas.openxmlformats.org/officeDocument/2006/customXml" ds:itemID="{BF25A387-E86A-4D06-AB15-D1062B8F9A62}">
   <ds:schemaRefs>
     <ds:schemaRef ds:uri="http://schemas.openxmlformats.org/officeDocument/2006/bibliography"/>
   </ds:schemaRefs>

</xml_diff>

<commit_message>
Display The Pitch Angle From An RFDevice On The Map #175
</commit_message>
<xml_diff>
--- a/Documentation/CheatSheet.docx
+++ b/Documentation/CheatSheet.docx
@@ -132,7 +132,7 @@
           <w:noProof/>
           <w:lang w:val="en-US"/>
         </w:rPr>
-        <w:t>8 February 2019</w:t>
+        <w:t>23 February 2019</w:t>
       </w:r>
       <w:r>
         <w:rPr>
@@ -10025,7 +10025,7 @@
 </file>
 
 <file path=customXml/itemProps1.xml><?xml version="1.0" encoding="utf-8"?>
-<ds:datastoreItem xmlns:ds="http://schemas.openxmlformats.org/officeDocument/2006/customXml" ds:itemID="{BF25A387-E86A-4D06-AB15-D1062B8F9A62}">
+<ds:datastoreItem xmlns:ds="http://schemas.openxmlformats.org/officeDocument/2006/customXml" ds:itemID="{F5D887FA-8FEB-4065-819D-136E2EB1A177}">
   <ds:schemaRefs>
     <ds:schemaRef ds:uri="http://schemas.openxmlformats.org/officeDocument/2006/bibliography"/>
   </ds:schemaRefs>

</xml_diff>

<commit_message>
Add Markdown Support For Scenario Description #57
</commit_message>
<xml_diff>
--- a/Documentation/CheatSheet.docx
+++ b/Documentation/CheatSheet.docx
@@ -12,7 +12,6 @@
         </w:rPr>
       </w:pPr>
       <w:bookmarkStart w:id="0" w:name="_GoBack"/>
-      <w:bookmarkEnd w:id="0"/>
       <w:r>
         <w:rPr>
           <w:lang w:val="en-US"/>
@@ -78,7 +77,7 @@
         <w:rPr>
           <w:lang w:val="en-US"/>
         </w:rPr>
-        <w:t>18</w:t>
+        <w:t>19</w:t>
       </w:r>
     </w:p>
     <w:p>
@@ -132,7 +131,7 @@
           <w:noProof/>
           <w:lang w:val="en-US"/>
         </w:rPr>
-        <w:t>12 April 2019</w:t>
+        <w:t>10 May 2019</w:t>
       </w:r>
       <w:r>
         <w:rPr>
@@ -222,7 +221,7 @@
           <w:r>
             <w:fldChar w:fldCharType="separate"/>
           </w:r>
-          <w:hyperlink w:anchor="_Toc536817181" w:history="1">
+          <w:hyperlink w:anchor="_Toc8409525" w:history="1">
             <w:r>
               <w:rPr>
                 <w:rStyle w:val="Hyperlink"/>
@@ -250,7 +249,7 @@
                 <w:noProof/>
                 <w:webHidden/>
               </w:rPr>
-              <w:instrText xml:space="preserve"> PAGEREF _Toc536817181 \h </w:instrText>
+              <w:instrText xml:space="preserve"> PAGEREF _Toc8409525 \h </w:instrText>
             </w:r>
             <w:r>
               <w:rPr>
@@ -293,7 +292,7 @@
               <w:lang w:eastAsia="de-DE"/>
             </w:rPr>
           </w:pPr>
-          <w:hyperlink w:anchor="_Toc536817182" w:history="1">
+          <w:hyperlink w:anchor="_Toc8409526" w:history="1">
             <w:r>
               <w:rPr>
                 <w:rStyle w:val="Hyperlink"/>
@@ -321,7 +320,7 @@
                 <w:noProof/>
                 <w:webHidden/>
               </w:rPr>
-              <w:instrText xml:space="preserve"> PAGEREF _Toc536817182 \h </w:instrText>
+              <w:instrText xml:space="preserve"> PAGEREF _Toc8409526 \h </w:instrText>
             </w:r>
             <w:r>
               <w:rPr>
@@ -364,14 +363,14 @@
               <w:lang w:eastAsia="de-DE"/>
             </w:rPr>
           </w:pPr>
-          <w:hyperlink w:anchor="_Toc536817183" w:history="1">
+          <w:hyperlink w:anchor="_Toc8409527" w:history="1">
             <w:r>
               <w:rPr>
                 <w:rStyle w:val="Hyperlink"/>
                 <w:noProof/>
                 <w:lang w:val="en-US"/>
               </w:rPr>
-              <w:t>Configuration Settings</w:t>
+              <w:t>Starting</w:t>
             </w:r>
             <w:r>
               <w:rPr>
@@ -392,7 +391,7 @@
                 <w:noProof/>
                 <w:webHidden/>
               </w:rPr>
-              <w:instrText xml:space="preserve"> PAGEREF _Toc536817183 \h </w:instrText>
+              <w:instrText xml:space="preserve"> PAGEREF _Toc8409527 \h </w:instrText>
             </w:r>
             <w:r>
               <w:rPr>
@@ -435,14 +434,14 @@
               <w:lang w:eastAsia="de-DE"/>
             </w:rPr>
           </w:pPr>
-          <w:hyperlink w:anchor="_Toc536817184" w:history="1">
+          <w:hyperlink w:anchor="_Toc8409528" w:history="1">
             <w:r>
               <w:rPr>
                 <w:rStyle w:val="Hyperlink"/>
                 <w:noProof/>
                 <w:lang w:val="en-US"/>
               </w:rPr>
-              <w:t>Starting</w:t>
+              <w:t>Stopping</w:t>
             </w:r>
             <w:r>
               <w:rPr>
@@ -463,7 +462,7 @@
                 <w:noProof/>
                 <w:webHidden/>
               </w:rPr>
-              <w:instrText xml:space="preserve"> PAGEREF _Toc536817184 \h </w:instrText>
+              <w:instrText xml:space="preserve"> PAGEREF _Toc8409528 \h </w:instrText>
             </w:r>
             <w:r>
               <w:rPr>
@@ -483,7 +482,7 @@
                 <w:noProof/>
                 <w:webHidden/>
               </w:rPr>
-              <w:t>3</w:t>
+              <w:t>2</w:t>
             </w:r>
             <w:r>
               <w:rPr>
@@ -506,14 +505,14 @@
               <w:lang w:eastAsia="de-DE"/>
             </w:rPr>
           </w:pPr>
-          <w:hyperlink w:anchor="_Toc536817185" w:history="1">
+          <w:hyperlink w:anchor="_Toc8409529" w:history="1">
             <w:r>
               <w:rPr>
                 <w:rStyle w:val="Hyperlink"/>
                 <w:noProof/>
                 <w:lang w:val="en-US"/>
               </w:rPr>
-              <w:t>Stopping</w:t>
+              <w:t>RFDevice Model</w:t>
             </w:r>
             <w:r>
               <w:rPr>
@@ -534,7 +533,7 @@
                 <w:noProof/>
                 <w:webHidden/>
               </w:rPr>
-              <w:instrText xml:space="preserve"> PAGEREF _Toc536817185 \h </w:instrText>
+              <w:instrText xml:space="preserve"> PAGEREF _Toc8409529 \h </w:instrText>
             </w:r>
             <w:r>
               <w:rPr>
@@ -577,14 +576,14 @@
               <w:lang w:eastAsia="de-DE"/>
             </w:rPr>
           </w:pPr>
-          <w:hyperlink w:anchor="_Toc536817186" w:history="1">
+          <w:hyperlink w:anchor="_Toc8409530" w:history="1">
             <w:r>
               <w:rPr>
                 <w:rStyle w:val="Hyperlink"/>
                 <w:noProof/>
                 <w:lang w:val="en-US"/>
               </w:rPr>
-              <w:t>RFDevice Model</w:t>
+              <w:t>HotKeys</w:t>
             </w:r>
             <w:r>
               <w:rPr>
@@ -605,7 +604,7 @@
                 <w:noProof/>
                 <w:webHidden/>
               </w:rPr>
-              <w:instrText xml:space="preserve"> PAGEREF _Toc536817186 \h </w:instrText>
+              <w:instrText xml:space="preserve"> PAGEREF _Toc8409530 \h </w:instrText>
             </w:r>
             <w:r>
               <w:rPr>
@@ -625,7 +624,7 @@
                 <w:noProof/>
                 <w:webHidden/>
               </w:rPr>
-              <w:t>4</w:t>
+              <w:t>6</w:t>
             </w:r>
             <w:r>
               <w:rPr>
@@ -648,14 +647,14 @@
               <w:lang w:eastAsia="de-DE"/>
             </w:rPr>
           </w:pPr>
-          <w:hyperlink w:anchor="_Toc536817187" w:history="1">
+          <w:hyperlink w:anchor="_Toc8409531" w:history="1">
             <w:r>
               <w:rPr>
                 <w:rStyle w:val="Hyperlink"/>
                 <w:noProof/>
                 <w:lang w:val="en-US"/>
               </w:rPr>
-              <w:t>HotKeys</w:t>
+              <w:t>Quick Commands</w:t>
             </w:r>
             <w:r>
               <w:rPr>
@@ -676,7 +675,7 @@
                 <w:noProof/>
                 <w:webHidden/>
               </w:rPr>
-              <w:instrText xml:space="preserve"> PAGEREF _Toc536817187 \h </w:instrText>
+              <w:instrText xml:space="preserve"> PAGEREF _Toc8409531 \h </w:instrText>
             </w:r>
             <w:r>
               <w:rPr>
@@ -719,14 +718,14 @@
               <w:lang w:eastAsia="de-DE"/>
             </w:rPr>
           </w:pPr>
-          <w:hyperlink w:anchor="_Toc536817188" w:history="1">
+          <w:hyperlink w:anchor="_Toc8409532" w:history="1">
             <w:r>
               <w:rPr>
                 <w:rStyle w:val="Hyperlink"/>
                 <w:noProof/>
                 <w:lang w:val="en-US"/>
               </w:rPr>
-              <w:t>Quick Commands</w:t>
+              <w:t>Useful Links</w:t>
             </w:r>
             <w:r>
               <w:rPr>
@@ -747,7 +746,7 @@
                 <w:noProof/>
                 <w:webHidden/>
               </w:rPr>
-              <w:instrText xml:space="preserve"> PAGEREF _Toc536817188 \h </w:instrText>
+              <w:instrText xml:space="preserve"> PAGEREF _Toc8409532 \h </w:instrText>
             </w:r>
             <w:r>
               <w:rPr>
@@ -768,77 +767,6 @@
                 <w:webHidden/>
               </w:rPr>
               <w:t>8</w:t>
-            </w:r>
-            <w:r>
-              <w:rPr>
-                <w:noProof/>
-                <w:webHidden/>
-              </w:rPr>
-              <w:fldChar w:fldCharType="end"/>
-            </w:r>
-          </w:hyperlink>
-        </w:p>
-        <w:p>
-          <w:pPr>
-            <w:pStyle w:val="Verzeichnis1"/>
-            <w:tabs>
-              <w:tab w:val="right" w:leader="dot" w:pos="9062"/>
-            </w:tabs>
-            <w:rPr>
-              <w:rFonts w:eastAsiaTheme="minorEastAsia"/>
-              <w:noProof/>
-              <w:lang w:eastAsia="de-DE"/>
-            </w:rPr>
-          </w:pPr>
-          <w:hyperlink w:anchor="_Toc536817189" w:history="1">
-            <w:r>
-              <w:rPr>
-                <w:rStyle w:val="Hyperlink"/>
-                <w:noProof/>
-                <w:lang w:val="en-US"/>
-              </w:rPr>
-              <w:t>Useful Links</w:t>
-            </w:r>
-            <w:r>
-              <w:rPr>
-                <w:noProof/>
-                <w:webHidden/>
-              </w:rPr>
-              <w:tab/>
-            </w:r>
-            <w:r>
-              <w:rPr>
-                <w:noProof/>
-                <w:webHidden/>
-              </w:rPr>
-              <w:fldChar w:fldCharType="begin"/>
-            </w:r>
-            <w:r>
-              <w:rPr>
-                <w:noProof/>
-                <w:webHidden/>
-              </w:rPr>
-              <w:instrText xml:space="preserve"> PAGEREF _Toc536817189 \h </w:instrText>
-            </w:r>
-            <w:r>
-              <w:rPr>
-                <w:noProof/>
-                <w:webHidden/>
-              </w:rPr>
-            </w:r>
-            <w:r>
-              <w:rPr>
-                <w:noProof/>
-                <w:webHidden/>
-              </w:rPr>
-              <w:fldChar w:fldCharType="separate"/>
-            </w:r>
-            <w:r>
-              <w:rPr>
-                <w:noProof/>
-                <w:webHidden/>
-              </w:rPr>
-              <w:t>9</w:t>
             </w:r>
             <w:r>
               <w:rPr>
@@ -888,7 +816,7 @@
           <w:lang w:val="en-US"/>
         </w:rPr>
       </w:pPr>
-      <w:bookmarkStart w:id="1" w:name="_Toc536817181"/>
+      <w:bookmarkStart w:id="1" w:name="_Toc8409525"/>
       <w:r>
         <w:rPr>
           <w:sz w:val="36"/>
@@ -1014,7 +942,7 @@
           <w:lang w:val="en-US"/>
         </w:rPr>
       </w:pPr>
-      <w:bookmarkStart w:id="2" w:name="_Toc536817182"/>
+      <w:bookmarkStart w:id="2" w:name="_Toc8409526"/>
       <w:r>
         <w:rPr>
           <w:sz w:val="36"/>
@@ -1105,30 +1033,14 @@
           <w:lang w:val="en-US"/>
         </w:rPr>
       </w:pPr>
-      <w:bookmarkStart w:id="3" w:name="_Toc536817183"/>
+      <w:bookmarkStart w:id="3" w:name="_Toc8409527"/>
       <w:r>
         <w:rPr>
           <w:sz w:val="36"/>
           <w:szCs w:val="36"/>
           <w:lang w:val="en-US"/>
         </w:rPr>
-        <w:t>Configuration</w:t>
-      </w:r>
-      <w:r>
-        <w:rPr>
-          <w:sz w:val="36"/>
-          <w:szCs w:val="36"/>
-          <w:lang w:val="en-US"/>
-        </w:rPr>
-        <w:t xml:space="preserve"> </w:t>
-      </w:r>
-      <w:r>
-        <w:rPr>
-          <w:sz w:val="36"/>
-          <w:szCs w:val="36"/>
-          <w:lang w:val="en-US"/>
-        </w:rPr>
-        <w:t>Settings</w:t>
+        <w:t>Starting</w:t>
       </w:r>
       <w:bookmarkEnd w:id="3"/>
     </w:p>
@@ -1144,774 +1056,49 @@
       <w:pPr>
         <w:jc w:val="both"/>
         <w:rPr>
-          <w:rStyle w:val="shorttext"/>
-          <w:lang w:val="en"/>
+          <w:lang w:val="en-US"/>
         </w:rPr>
       </w:pPr>
       <w:r>
         <w:rPr>
           <w:lang w:val="en-US"/>
         </w:rPr>
-        <w:t xml:space="preserve">For now, there are only </w:t>
+        <w:t xml:space="preserve">Just start </w:t>
       </w:r>
       <w:r>
         <w:rPr>
           <w:lang w:val="en-US"/>
         </w:rPr>
-        <w:t>four</w:t>
+        <w:t>from the extracted zipfile the main application .\</w:t>
       </w:r>
       <w:r>
         <w:rPr>
           <w:lang w:val="en-US"/>
         </w:rPr>
-        <w:t xml:space="preserve"> configuration settings avaible in the user configuration file. </w:t>
+        <w:t>SIGENCEScenarioTool.Executable</w:t>
       </w:r>
       <w:r>
         <w:rPr>
           <w:lang w:val="en-US"/>
         </w:rPr>
-        <w:t>These are</w:t>
+        <w:t>\</w:t>
       </w:r>
       <w:r>
         <w:rPr>
           <w:lang w:val="en-US"/>
         </w:rPr>
-        <w:t xml:space="preserve"> the UDPHost</w:t>
+        <w:t xml:space="preserve"> SIGENCEScenarioTool.exe</w:t>
       </w:r>
       <w:r>
         <w:rPr>
           <w:lang w:val="en-US"/>
-        </w:rPr>
-        <w:t>, the UDPPort</w:t>
-      </w:r>
-      <w:r>
-        <w:rPr>
-          <w:lang w:val="en-US"/>
-        </w:rPr>
-        <w:t>, the</w:t>
-      </w:r>
-      <w:r>
-        <w:rPr>
-          <w:lang w:val="en-US"/>
-        </w:rPr>
-        <w:t xml:space="preserve"> UDPDelay </w:t>
-      </w:r>
-      <w:r>
-        <w:rPr>
-          <w:lang w:val="en-US"/>
-        </w:rPr>
-        <w:t xml:space="preserve">and the MapZoomLevel </w:t>
-      </w:r>
-      <w:r>
-        <w:rPr>
-          <w:lang w:val="en-US"/>
-        </w:rPr>
-        <w:t xml:space="preserve">setting. All </w:t>
-      </w:r>
-      <w:r>
-        <w:rPr>
-          <w:lang w:val="en-US"/>
-        </w:rPr>
-        <w:t>four</w:t>
-      </w:r>
-      <w:r>
-        <w:rPr>
-          <w:lang w:val="en-US"/>
-        </w:rPr>
-        <w:t xml:space="preserve"> settings have </w:t>
-      </w:r>
-      <w:r>
-        <w:rPr>
-          <w:rStyle w:val="shorttext"/>
-          <w:lang w:val="en"/>
-        </w:rPr>
-        <w:t>meaningful default values, but in some circumstances it is useful to change them.</w:t>
-      </w:r>
-    </w:p>
-    <w:tbl>
-      <w:tblPr>
-        <w:tblStyle w:val="HelleListe-Akzent1"/>
-        <w:tblW w:w="0" w:type="auto"/>
-        <w:tblInd w:w="108" w:type="dxa"/>
-        <w:tblLook w:val="04A0" w:firstRow="1" w:lastRow="0" w:firstColumn="1" w:lastColumn="0" w:noHBand="0" w:noVBand="1"/>
-      </w:tblPr>
-      <w:tblGrid>
-        <w:gridCol w:w="2627"/>
-        <w:gridCol w:w="1123"/>
-        <w:gridCol w:w="1417"/>
-        <w:gridCol w:w="4013"/>
-      </w:tblGrid>
-      <w:tr>
-        <w:trPr>
-          <w:cnfStyle w:val="100000000000" w:firstRow="1" w:lastRow="0" w:firstColumn="0" w:lastColumn="0" w:oddVBand="0" w:evenVBand="0" w:oddHBand="0" w:evenHBand="0" w:firstRowFirstColumn="0" w:firstRowLastColumn="0" w:lastRowFirstColumn="0" w:lastRowLastColumn="0"/>
-        </w:trPr>
-        <w:tc>
-          <w:tcPr>
-            <w:cnfStyle w:val="001000000000" w:firstRow="0" w:lastRow="0" w:firstColumn="1" w:lastColumn="0" w:oddVBand="0" w:evenVBand="0" w:oddHBand="0" w:evenHBand="0" w:firstRowFirstColumn="0" w:firstRowLastColumn="0" w:lastRowFirstColumn="0" w:lastRowLastColumn="0"/>
-            <w:tcW w:w="1701" w:type="dxa"/>
-          </w:tcPr>
-          <w:p>
-            <w:pPr>
-              <w:jc w:val="both"/>
-              <w:rPr>
-                <w:lang w:val="en-US"/>
-              </w:rPr>
-            </w:pPr>
-            <w:r>
-              <w:rPr>
-                <w:lang w:val="en-US"/>
-              </w:rPr>
-              <w:t>Setting</w:t>
-            </w:r>
-          </w:p>
-        </w:tc>
-        <w:tc>
-          <w:tcPr>
-            <w:tcW w:w="1134" w:type="dxa"/>
-          </w:tcPr>
-          <w:p>
-            <w:pPr>
-              <w:jc w:val="both"/>
-              <w:cnfStyle w:val="100000000000" w:firstRow="1" w:lastRow="0" w:firstColumn="0" w:lastColumn="0" w:oddVBand="0" w:evenVBand="0" w:oddHBand="0" w:evenHBand="0" w:firstRowFirstColumn="0" w:firstRowLastColumn="0" w:lastRowFirstColumn="0" w:lastRowLastColumn="0"/>
-              <w:rPr>
-                <w:lang w:val="en-US"/>
-              </w:rPr>
-            </w:pPr>
-            <w:r>
-              <w:rPr>
-                <w:lang w:val="en-US"/>
-              </w:rPr>
-              <w:t>DataType</w:t>
-            </w:r>
-          </w:p>
-        </w:tc>
-        <w:tc>
-          <w:tcPr>
-            <w:tcW w:w="1418" w:type="dxa"/>
-          </w:tcPr>
-          <w:p>
-            <w:pPr>
-              <w:jc w:val="both"/>
-              <w:cnfStyle w:val="100000000000" w:firstRow="1" w:lastRow="0" w:firstColumn="0" w:lastColumn="0" w:oddVBand="0" w:evenVBand="0" w:oddHBand="0" w:evenHBand="0" w:firstRowFirstColumn="0" w:firstRowLastColumn="0" w:lastRowFirstColumn="0" w:lastRowLastColumn="0"/>
-              <w:rPr>
-                <w:lang w:val="en-US"/>
-              </w:rPr>
-            </w:pPr>
-            <w:r>
-              <w:rPr>
-                <w:lang w:val="en-US"/>
-              </w:rPr>
-              <w:t>DefaultValue</w:t>
-            </w:r>
-          </w:p>
-        </w:tc>
-        <w:tc>
-          <w:tcPr>
-            <w:tcW w:w="4927" w:type="dxa"/>
-          </w:tcPr>
-          <w:p>
-            <w:pPr>
-              <w:jc w:val="both"/>
-              <w:cnfStyle w:val="100000000000" w:firstRow="1" w:lastRow="0" w:firstColumn="0" w:lastColumn="0" w:oddVBand="0" w:evenVBand="0" w:oddHBand="0" w:evenHBand="0" w:firstRowFirstColumn="0" w:firstRowLastColumn="0" w:lastRowFirstColumn="0" w:lastRowLastColumn="0"/>
-              <w:rPr>
-                <w:lang w:val="en-US"/>
-              </w:rPr>
-            </w:pPr>
-            <w:r>
-              <w:rPr>
-                <w:lang w:val="en-US"/>
-              </w:rPr>
-              <w:t>Description</w:t>
-            </w:r>
-          </w:p>
-        </w:tc>
-      </w:tr>
-      <w:tr>
-        <w:trPr>
-          <w:cnfStyle w:val="000000100000" w:firstRow="0" w:lastRow="0" w:firstColumn="0" w:lastColumn="0" w:oddVBand="0" w:evenVBand="0" w:oddHBand="1" w:evenHBand="0" w:firstRowFirstColumn="0" w:firstRowLastColumn="0" w:lastRowFirstColumn="0" w:lastRowLastColumn="0"/>
-        </w:trPr>
-        <w:tc>
-          <w:tcPr>
-            <w:cnfStyle w:val="001000000000" w:firstRow="0" w:lastRow="0" w:firstColumn="1" w:lastColumn="0" w:oddVBand="0" w:evenVBand="0" w:oddHBand="0" w:evenHBand="0" w:firstRowFirstColumn="0" w:firstRowLastColumn="0" w:lastRowFirstColumn="0" w:lastRowLastColumn="0"/>
-            <w:tcW w:w="1701" w:type="dxa"/>
-            <w:vAlign w:val="center"/>
-          </w:tcPr>
-          <w:p>
-            <w:pPr>
-              <w:rPr>
-                <w:lang w:val="en-US"/>
-              </w:rPr>
-            </w:pPr>
-            <w:r>
-              <w:rPr>
-                <w:lang w:val="en-US"/>
-              </w:rPr>
-              <w:t>UDPHost</w:t>
-            </w:r>
-          </w:p>
-        </w:tc>
-        <w:tc>
-          <w:tcPr>
-            <w:tcW w:w="1134" w:type="dxa"/>
-            <w:vAlign w:val="center"/>
-          </w:tcPr>
-          <w:p>
-            <w:pPr>
-              <w:cnfStyle w:val="000000100000" w:firstRow="0" w:lastRow="0" w:firstColumn="0" w:lastColumn="0" w:oddVBand="0" w:evenVBand="0" w:oddHBand="1" w:evenHBand="0" w:firstRowFirstColumn="0" w:firstRowLastColumn="0" w:lastRowFirstColumn="0" w:lastRowLastColumn="0"/>
-              <w:rPr>
-                <w:lang w:val="en-US"/>
-              </w:rPr>
-            </w:pPr>
-            <w:r>
-              <w:rPr>
-                <w:lang w:val="en-US"/>
-              </w:rPr>
-              <w:t>String</w:t>
-            </w:r>
-          </w:p>
-        </w:tc>
-        <w:tc>
-          <w:tcPr>
-            <w:tcW w:w="1418" w:type="dxa"/>
-            <w:vAlign w:val="center"/>
-          </w:tcPr>
-          <w:p>
-            <w:pPr>
-              <w:jc w:val="right"/>
-              <w:cnfStyle w:val="000000100000" w:firstRow="0" w:lastRow="0" w:firstColumn="0" w:lastColumn="0" w:oddVBand="0" w:evenVBand="0" w:oddHBand="1" w:evenHBand="0" w:firstRowFirstColumn="0" w:firstRowLastColumn="0" w:lastRowFirstColumn="0" w:lastRowLastColumn="0"/>
-              <w:rPr>
-                <w:lang w:val="en-US"/>
-              </w:rPr>
-            </w:pPr>
-            <w:r>
-              <w:rPr>
-                <w:lang w:val="en-US"/>
-              </w:rPr>
-              <w:t>127.0.0.1</w:t>
-            </w:r>
-          </w:p>
-        </w:tc>
-        <w:tc>
-          <w:tcPr>
-            <w:tcW w:w="4927" w:type="dxa"/>
-            <w:vAlign w:val="center"/>
-          </w:tcPr>
-          <w:p>
-            <w:pPr>
-              <w:cnfStyle w:val="000000100000" w:firstRow="0" w:lastRow="0" w:firstColumn="0" w:lastColumn="0" w:oddVBand="0" w:evenVBand="0" w:oddHBand="1" w:evenHBand="0" w:firstRowFirstColumn="0" w:firstRowLastColumn="0" w:lastRowFirstColumn="0" w:lastRowLastColumn="0"/>
-              <w:rPr>
-                <w:lang w:val="en-US"/>
-              </w:rPr>
-            </w:pPr>
-            <w:r>
-              <w:rPr>
-                <w:lang w:val="en-US"/>
-              </w:rPr>
-              <w:t>The ipadress to bind the UDP Server.</w:t>
-            </w:r>
-          </w:p>
-        </w:tc>
-      </w:tr>
-      <w:tr>
-        <w:tc>
-          <w:tcPr>
-            <w:cnfStyle w:val="001000000000" w:firstRow="0" w:lastRow="0" w:firstColumn="1" w:lastColumn="0" w:oddVBand="0" w:evenVBand="0" w:oddHBand="0" w:evenHBand="0" w:firstRowFirstColumn="0" w:firstRowLastColumn="0" w:lastRowFirstColumn="0" w:lastRowLastColumn="0"/>
-            <w:tcW w:w="1701" w:type="dxa"/>
-            <w:vAlign w:val="center"/>
-          </w:tcPr>
-          <w:p>
-            <w:pPr>
-              <w:rPr>
-                <w:lang w:val="en-US"/>
-              </w:rPr>
-            </w:pPr>
-            <w:r>
-              <w:rPr>
-                <w:lang w:val="en-US"/>
-              </w:rPr>
-              <w:t>UDPPortSending</w:t>
-            </w:r>
-          </w:p>
-        </w:tc>
-        <w:tc>
-          <w:tcPr>
-            <w:tcW w:w="1134" w:type="dxa"/>
-            <w:vAlign w:val="center"/>
-          </w:tcPr>
-          <w:p>
-            <w:pPr>
-              <w:cnfStyle w:val="000000000000" w:firstRow="0" w:lastRow="0" w:firstColumn="0" w:lastColumn="0" w:oddVBand="0" w:evenVBand="0" w:oddHBand="0" w:evenHBand="0" w:firstRowFirstColumn="0" w:firstRowLastColumn="0" w:lastRowFirstColumn="0" w:lastRowLastColumn="0"/>
-              <w:rPr>
-                <w:lang w:val="en-US"/>
-              </w:rPr>
-            </w:pPr>
-            <w:r>
-              <w:rPr>
-                <w:lang w:val="en-US"/>
-              </w:rPr>
-              <w:t>Integer</w:t>
-            </w:r>
-          </w:p>
-        </w:tc>
-        <w:tc>
-          <w:tcPr>
-            <w:tcW w:w="1418" w:type="dxa"/>
-            <w:vAlign w:val="center"/>
-          </w:tcPr>
-          <w:p>
-            <w:pPr>
-              <w:jc w:val="right"/>
-              <w:cnfStyle w:val="000000000000" w:firstRow="0" w:lastRow="0" w:firstColumn="0" w:lastColumn="0" w:oddVBand="0" w:evenVBand="0" w:oddHBand="0" w:evenHBand="0" w:firstRowFirstColumn="0" w:firstRowLastColumn="0" w:lastRowFirstColumn="0" w:lastRowLastColumn="0"/>
-              <w:rPr>
-                <w:lang w:val="en-US"/>
-              </w:rPr>
-            </w:pPr>
-            <w:r>
-              <w:rPr>
-                <w:lang w:val="en-US"/>
-              </w:rPr>
-              <w:t>4242</w:t>
-            </w:r>
-          </w:p>
-        </w:tc>
-        <w:tc>
-          <w:tcPr>
-            <w:tcW w:w="4927" w:type="dxa"/>
-            <w:vAlign w:val="center"/>
-          </w:tcPr>
-          <w:p>
-            <w:pPr>
-              <w:cnfStyle w:val="000000000000" w:firstRow="0" w:lastRow="0" w:firstColumn="0" w:lastColumn="0" w:oddVBand="0" w:evenVBand="0" w:oddHBand="0" w:evenHBand="0" w:firstRowFirstColumn="0" w:firstRowLastColumn="0" w:lastRowFirstColumn="0" w:lastRowLastColumn="0"/>
-              <w:rPr>
-                <w:lang w:val="en-US"/>
-              </w:rPr>
-            </w:pPr>
-            <w:r>
-              <w:rPr>
-                <w:lang w:val="en-US"/>
-              </w:rPr>
-              <w:t>The port number on wich the UDP Server send</w:t>
-            </w:r>
-            <w:r>
-              <w:rPr>
-                <w:lang w:val="en-US"/>
-              </w:rPr>
-              <w:t>s</w:t>
-            </w:r>
-            <w:r>
-              <w:rPr>
-                <w:lang w:val="en-US"/>
-              </w:rPr>
-              <w:t xml:space="preserve"> data</w:t>
-            </w:r>
-            <w:r>
-              <w:rPr>
-                <w:lang w:val="en-US"/>
-              </w:rPr>
-              <w:t>.</w:t>
-            </w:r>
-          </w:p>
-        </w:tc>
-      </w:tr>
-      <w:tr>
-        <w:trPr>
-          <w:cnfStyle w:val="000000100000" w:firstRow="0" w:lastRow="0" w:firstColumn="0" w:lastColumn="0" w:oddVBand="0" w:evenVBand="0" w:oddHBand="1" w:evenHBand="0" w:firstRowFirstColumn="0" w:firstRowLastColumn="0" w:lastRowFirstColumn="0" w:lastRowLastColumn="0"/>
-        </w:trPr>
-        <w:tc>
-          <w:tcPr>
-            <w:cnfStyle w:val="001000000000" w:firstRow="0" w:lastRow="0" w:firstColumn="1" w:lastColumn="0" w:oddVBand="0" w:evenVBand="0" w:oddHBand="0" w:evenHBand="0" w:firstRowFirstColumn="0" w:firstRowLastColumn="0" w:lastRowFirstColumn="0" w:lastRowLastColumn="0"/>
-            <w:tcW w:w="1701" w:type="dxa"/>
-            <w:vAlign w:val="center"/>
-          </w:tcPr>
-          <w:p>
-            <w:pPr>
-              <w:rPr>
-                <w:lang w:val="en-US"/>
-              </w:rPr>
-            </w:pPr>
-            <w:r>
-              <w:rPr>
-                <w:lang w:val="en-US"/>
-              </w:rPr>
-              <w:t>UDPPortReceiving</w:t>
-            </w:r>
-          </w:p>
-        </w:tc>
-        <w:tc>
-          <w:tcPr>
-            <w:tcW w:w="1134" w:type="dxa"/>
-            <w:vAlign w:val="center"/>
-          </w:tcPr>
-          <w:p>
-            <w:pPr>
-              <w:cnfStyle w:val="000000100000" w:firstRow="0" w:lastRow="0" w:firstColumn="0" w:lastColumn="0" w:oddVBand="0" w:evenVBand="0" w:oddHBand="1" w:evenHBand="0" w:firstRowFirstColumn="0" w:firstRowLastColumn="0" w:lastRowFirstColumn="0" w:lastRowLastColumn="0"/>
-              <w:rPr>
-                <w:lang w:val="en-US"/>
-              </w:rPr>
-            </w:pPr>
-            <w:r>
-              <w:rPr>
-                <w:lang w:val="en-US"/>
-              </w:rPr>
-              <w:t>Integer</w:t>
-            </w:r>
-          </w:p>
-        </w:tc>
-        <w:tc>
-          <w:tcPr>
-            <w:tcW w:w="1418" w:type="dxa"/>
-            <w:vAlign w:val="center"/>
-          </w:tcPr>
-          <w:p>
-            <w:pPr>
-              <w:jc w:val="right"/>
-              <w:cnfStyle w:val="000000100000" w:firstRow="0" w:lastRow="0" w:firstColumn="0" w:lastColumn="0" w:oddVBand="0" w:evenVBand="0" w:oddHBand="1" w:evenHBand="0" w:firstRowFirstColumn="0" w:firstRowLastColumn="0" w:lastRowFirstColumn="0" w:lastRowLastColumn="0"/>
-              <w:rPr>
-                <w:lang w:val="en-US"/>
-              </w:rPr>
-            </w:pPr>
-            <w:r>
-              <w:rPr>
-                <w:lang w:val="en-US"/>
-              </w:rPr>
-              <w:t>7474</w:t>
-            </w:r>
-          </w:p>
-        </w:tc>
-        <w:tc>
-          <w:tcPr>
-            <w:tcW w:w="4927" w:type="dxa"/>
-            <w:vAlign w:val="center"/>
-          </w:tcPr>
-          <w:p>
-            <w:pPr>
-              <w:cnfStyle w:val="000000100000" w:firstRow="0" w:lastRow="0" w:firstColumn="0" w:lastColumn="0" w:oddVBand="0" w:evenVBand="0" w:oddHBand="1" w:evenHBand="0" w:firstRowFirstColumn="0" w:firstRowLastColumn="0" w:lastRowFirstColumn="0" w:lastRowLastColumn="0"/>
-              <w:rPr>
-                <w:lang w:val="en-US"/>
-              </w:rPr>
-            </w:pPr>
-            <w:r>
-              <w:rPr>
-                <w:lang w:val="en-US"/>
-              </w:rPr>
-              <w:t>The port number on wich the UPD Server receive data.</w:t>
-            </w:r>
-          </w:p>
-        </w:tc>
-      </w:tr>
-      <w:tr>
-        <w:tc>
-          <w:tcPr>
-            <w:cnfStyle w:val="001000000000" w:firstRow="0" w:lastRow="0" w:firstColumn="1" w:lastColumn="0" w:oddVBand="0" w:evenVBand="0" w:oddHBand="0" w:evenHBand="0" w:firstRowFirstColumn="0" w:firstRowLastColumn="0" w:lastRowFirstColumn="0" w:lastRowLastColumn="0"/>
-            <w:tcW w:w="1701" w:type="dxa"/>
-            <w:vAlign w:val="center"/>
-          </w:tcPr>
-          <w:p>
-            <w:pPr>
-              <w:rPr>
-                <w:lang w:val="en-US"/>
-              </w:rPr>
-            </w:pPr>
-            <w:r>
-              <w:rPr>
-                <w:lang w:val="en-US"/>
-              </w:rPr>
-              <w:t>UDPDelay</w:t>
-            </w:r>
-          </w:p>
-        </w:tc>
-        <w:tc>
-          <w:tcPr>
-            <w:tcW w:w="1134" w:type="dxa"/>
-            <w:vAlign w:val="center"/>
-          </w:tcPr>
-          <w:p>
-            <w:pPr>
-              <w:cnfStyle w:val="000000000000" w:firstRow="0" w:lastRow="0" w:firstColumn="0" w:lastColumn="0" w:oddVBand="0" w:evenVBand="0" w:oddHBand="0" w:evenHBand="0" w:firstRowFirstColumn="0" w:firstRowLastColumn="0" w:lastRowFirstColumn="0" w:lastRowLastColumn="0"/>
-              <w:rPr>
-                <w:lang w:val="en-US"/>
-              </w:rPr>
-            </w:pPr>
-            <w:r>
-              <w:rPr>
-                <w:lang w:val="en-US"/>
-              </w:rPr>
-              <w:t>Integer</w:t>
-            </w:r>
-          </w:p>
-        </w:tc>
-        <w:tc>
-          <w:tcPr>
-            <w:tcW w:w="1418" w:type="dxa"/>
-            <w:vAlign w:val="center"/>
-          </w:tcPr>
-          <w:p>
-            <w:pPr>
-              <w:jc w:val="right"/>
-              <w:cnfStyle w:val="000000000000" w:firstRow="0" w:lastRow="0" w:firstColumn="0" w:lastColumn="0" w:oddVBand="0" w:evenVBand="0" w:oddHBand="0" w:evenHBand="0" w:firstRowFirstColumn="0" w:firstRowLastColumn="0" w:lastRowFirstColumn="0" w:lastRowLastColumn="0"/>
-              <w:rPr>
-                <w:lang w:val="en-US"/>
-              </w:rPr>
-            </w:pPr>
-            <w:r>
-              <w:rPr>
-                <w:lang w:val="en-US"/>
-              </w:rPr>
-              <w:t>500</w:t>
-            </w:r>
-          </w:p>
-        </w:tc>
-        <w:tc>
-          <w:tcPr>
-            <w:tcW w:w="4927" w:type="dxa"/>
-            <w:vAlign w:val="center"/>
-          </w:tcPr>
-          <w:p>
-            <w:pPr>
-              <w:cnfStyle w:val="000000000000" w:firstRow="0" w:lastRow="0" w:firstColumn="0" w:lastColumn="0" w:oddVBand="0" w:evenVBand="0" w:oddHBand="0" w:evenHBand="0" w:firstRowFirstColumn="0" w:firstRowLastColumn="0" w:lastRowFirstColumn="0" w:lastRowLastColumn="0"/>
-              <w:rPr>
-                <w:lang w:val="en-US"/>
-              </w:rPr>
-            </w:pPr>
-            <w:r>
-              <w:rPr>
-                <w:lang w:val="en"/>
-              </w:rPr>
-              <w:t>The pause in milliseconds between the data is sen</w:t>
-            </w:r>
-            <w:r>
-              <w:rPr>
-                <w:lang w:val="en"/>
-              </w:rPr>
-              <w:t>d</w:t>
-            </w:r>
-            <w:r>
-              <w:rPr>
-                <w:lang w:val="en"/>
-              </w:rPr>
-              <w:t>.</w:t>
-            </w:r>
-          </w:p>
-        </w:tc>
-      </w:tr>
-      <w:tr>
-        <w:trPr>
-          <w:cnfStyle w:val="000000100000" w:firstRow="0" w:lastRow="0" w:firstColumn="0" w:lastColumn="0" w:oddVBand="0" w:evenVBand="0" w:oddHBand="1" w:evenHBand="0" w:firstRowFirstColumn="0" w:firstRowLastColumn="0" w:lastRowFirstColumn="0" w:lastRowLastColumn="0"/>
-        </w:trPr>
-        <w:tc>
-          <w:tcPr>
-            <w:cnfStyle w:val="001000000000" w:firstRow="0" w:lastRow="0" w:firstColumn="1" w:lastColumn="0" w:oddVBand="0" w:evenVBand="0" w:oddHBand="0" w:evenHBand="0" w:firstRowFirstColumn="0" w:firstRowLastColumn="0" w:lastRowFirstColumn="0" w:lastRowLastColumn="0"/>
-            <w:tcW w:w="1701" w:type="dxa"/>
-            <w:vAlign w:val="center"/>
-          </w:tcPr>
-          <w:p>
-            <w:pPr>
-              <w:rPr>
-                <w:lang w:val="en-US"/>
-              </w:rPr>
-            </w:pPr>
-            <w:r>
-              <w:rPr>
-                <w:lang w:val="en-US"/>
-              </w:rPr>
-              <w:t>MapZoomLevel</w:t>
-            </w:r>
-          </w:p>
-        </w:tc>
-        <w:tc>
-          <w:tcPr>
-            <w:tcW w:w="1134" w:type="dxa"/>
-            <w:vAlign w:val="center"/>
-          </w:tcPr>
-          <w:p>
-            <w:pPr>
-              <w:cnfStyle w:val="000000100000" w:firstRow="0" w:lastRow="0" w:firstColumn="0" w:lastColumn="0" w:oddVBand="0" w:evenVBand="0" w:oddHBand="1" w:evenHBand="0" w:firstRowFirstColumn="0" w:firstRowLastColumn="0" w:lastRowFirstColumn="0" w:lastRowLastColumn="0"/>
-              <w:rPr>
-                <w:lang w:val="en-US"/>
-              </w:rPr>
-            </w:pPr>
-            <w:r>
-              <w:rPr>
-                <w:lang w:val="en-US"/>
-              </w:rPr>
-              <w:t>Integer</w:t>
-            </w:r>
-          </w:p>
-        </w:tc>
-        <w:tc>
-          <w:tcPr>
-            <w:tcW w:w="1418" w:type="dxa"/>
-            <w:vAlign w:val="center"/>
-          </w:tcPr>
-          <w:p>
-            <w:pPr>
-              <w:jc w:val="right"/>
-              <w:cnfStyle w:val="000000100000" w:firstRow="0" w:lastRow="0" w:firstColumn="0" w:lastColumn="0" w:oddVBand="0" w:evenVBand="0" w:oddHBand="1" w:evenHBand="0" w:firstRowFirstColumn="0" w:firstRowLastColumn="0" w:lastRowFirstColumn="0" w:lastRowLastColumn="0"/>
-              <w:rPr>
-                <w:lang w:val="en-US"/>
-              </w:rPr>
-            </w:pPr>
-            <w:r>
-              <w:rPr>
-                <w:lang w:val="en-US"/>
-              </w:rPr>
-              <w:t>18</w:t>
-            </w:r>
-          </w:p>
-        </w:tc>
-        <w:tc>
-          <w:tcPr>
-            <w:tcW w:w="4927" w:type="dxa"/>
-            <w:vAlign w:val="center"/>
-          </w:tcPr>
-          <w:p>
-            <w:pPr>
-              <w:cnfStyle w:val="000000100000" w:firstRow="0" w:lastRow="0" w:firstColumn="0" w:lastColumn="0" w:oddVBand="0" w:evenVBand="0" w:oddHBand="1" w:evenHBand="0" w:firstRowFirstColumn="0" w:firstRowLastColumn="0" w:lastRowFirstColumn="0" w:lastRowLastColumn="0"/>
-              <w:rPr>
-                <w:lang w:val="en-US"/>
-              </w:rPr>
-            </w:pPr>
-            <w:r>
-              <w:rPr>
-                <w:lang w:val="en-US"/>
-              </w:rPr>
-              <w:t>The zoomlevel which is used when zoom to an rfdevice on the map.</w:t>
-            </w:r>
-          </w:p>
-        </w:tc>
-      </w:tr>
-      <w:tr>
-        <w:tc>
-          <w:tcPr>
-            <w:cnfStyle w:val="001000000000" w:firstRow="0" w:lastRow="0" w:firstColumn="1" w:lastColumn="0" w:oddVBand="0" w:evenVBand="0" w:oddHBand="0" w:evenHBand="0" w:firstRowFirstColumn="0" w:firstRowLastColumn="0" w:lastRowFirstColumn="0" w:lastRowLastColumn="0"/>
-            <w:tcW w:w="1701" w:type="dxa"/>
-            <w:vAlign w:val="center"/>
-          </w:tcPr>
-          <w:p>
-            <w:pPr>
-              <w:rPr>
-                <w:lang w:val="en-US"/>
-              </w:rPr>
-            </w:pPr>
-            <w:r>
-              <w:rPr>
-                <w:lang w:val="en-US"/>
-              </w:rPr>
-              <w:t>DeviceCopyTimeAddValue</w:t>
-            </w:r>
-          </w:p>
-        </w:tc>
-        <w:tc>
-          <w:tcPr>
-            <w:tcW w:w="1134" w:type="dxa"/>
-            <w:vAlign w:val="center"/>
-          </w:tcPr>
-          <w:p>
-            <w:pPr>
-              <w:cnfStyle w:val="000000000000" w:firstRow="0" w:lastRow="0" w:firstColumn="0" w:lastColumn="0" w:oddVBand="0" w:evenVBand="0" w:oddHBand="0" w:evenHBand="0" w:firstRowFirstColumn="0" w:firstRowLastColumn="0" w:lastRowFirstColumn="0" w:lastRowLastColumn="0"/>
-              <w:rPr>
-                <w:lang w:val="en-US"/>
-              </w:rPr>
-            </w:pPr>
-            <w:r>
-              <w:rPr>
-                <w:lang w:val="en-US"/>
-              </w:rPr>
-              <w:t>Float</w:t>
-            </w:r>
-          </w:p>
-        </w:tc>
-        <w:tc>
-          <w:tcPr>
-            <w:tcW w:w="1418" w:type="dxa"/>
-            <w:vAlign w:val="center"/>
-          </w:tcPr>
-          <w:p>
-            <w:pPr>
-              <w:jc w:val="right"/>
-              <w:cnfStyle w:val="000000000000" w:firstRow="0" w:lastRow="0" w:firstColumn="0" w:lastColumn="0" w:oddVBand="0" w:evenVBand="0" w:oddHBand="0" w:evenHBand="0" w:firstRowFirstColumn="0" w:firstRowLastColumn="0" w:lastRowFirstColumn="0" w:lastRowLastColumn="0"/>
-              <w:rPr>
-                <w:lang w:val="en-US"/>
-              </w:rPr>
-            </w:pPr>
-            <w:r>
-              <w:rPr>
-                <w:lang w:val="en-US"/>
-              </w:rPr>
-              <w:t>5</w:t>
-            </w:r>
-          </w:p>
-        </w:tc>
-        <w:tc>
-          <w:tcPr>
-            <w:tcW w:w="4927" w:type="dxa"/>
-            <w:vAlign w:val="center"/>
-          </w:tcPr>
-          <w:p>
-            <w:pPr>
-              <w:cnfStyle w:val="000000000000" w:firstRow="0" w:lastRow="0" w:firstColumn="0" w:lastColumn="0" w:oddVBand="0" w:evenVBand="0" w:oddHBand="0" w:evenHBand="0" w:firstRowFirstColumn="0" w:firstRowLastColumn="0" w:lastRowFirstColumn="0" w:lastRowLastColumn="0"/>
-              <w:rPr>
-                <w:lang w:val="en-US"/>
-              </w:rPr>
-            </w:pPr>
-            <w:r>
-              <w:rPr>
-                <w:lang w:val="en-US"/>
-              </w:rPr>
-              <w:t>The value th</w:t>
-            </w:r>
-            <w:r>
-              <w:rPr>
-                <w:lang w:val="en-US"/>
-              </w:rPr>
-              <w:t>at is automatically added to the StartTime Property of a RFDevice when copy and paste it in the datagrid.</w:t>
-            </w:r>
-          </w:p>
-        </w:tc>
-      </w:tr>
-    </w:tbl>
-    <w:p>
-      <w:pPr>
-        <w:jc w:val="both"/>
-        <w:rPr>
-          <w:lang w:val="en-US"/>
-        </w:rPr>
-      </w:pPr>
-    </w:p>
-    <w:p>
-      <w:pPr>
-        <w:jc w:val="both"/>
-        <w:rPr>
-          <w:lang w:val="en-US"/>
-        </w:rPr>
-      </w:pPr>
-      <w:r>
-        <w:rPr>
-          <w:lang w:val="en-US"/>
-        </w:rPr>
-        <w:t xml:space="preserve">Remark: </w:t>
-      </w:r>
-      <w:r>
-        <w:rPr>
-          <w:lang w:val="en"/>
-        </w:rPr>
-        <w:t xml:space="preserve">There will come a time when a dialog will be available to configure these values, so forget it quickly </w:t>
-      </w:r>
-      <w:r>
-        <w:rPr>
-          <w:lang w:val="en"/>
-        </w:rPr>
-        <w:sym w:font="Wingdings" w:char="F04A"/>
-      </w:r>
-      <w:r>
-        <w:rPr>
-          <w:lang w:val="en"/>
         </w:rPr>
         <w:t>.</w:t>
       </w:r>
     </w:p>
     <w:p>
       <w:pPr>
+        <w:jc w:val="both"/>
         <w:rPr>
           <w:lang w:val="en-US"/>
         </w:rPr>
@@ -1919,6 +1106,14 @@
     </w:p>
     <w:p>
       <w:pPr>
+        <w:jc w:val="both"/>
+        <w:rPr>
+          <w:lang w:val="en-US"/>
+        </w:rPr>
+      </w:pPr>
+    </w:p>
+    <w:p>
+      <w:pPr>
         <w:pStyle w:val="berschrift1"/>
         <w:rPr>
           <w:sz w:val="36"/>
@@ -1926,105 +1121,16 @@
           <w:lang w:val="en-US"/>
         </w:rPr>
       </w:pPr>
-      <w:bookmarkStart w:id="4" w:name="_Toc536817184"/>
+      <w:bookmarkStart w:id="4" w:name="_Toc8409528"/>
       <w:r>
         <w:rPr>
           <w:sz w:val="36"/>
           <w:szCs w:val="36"/>
           <w:lang w:val="en-US"/>
         </w:rPr>
-        <w:lastRenderedPageBreak/>
-        <w:t>Starting</w:t>
+        <w:t>Stopping</w:t>
       </w:r>
       <w:bookmarkEnd w:id="4"/>
-    </w:p>
-    <w:p>
-      <w:pPr>
-        <w:jc w:val="both"/>
-        <w:rPr>
-          <w:lang w:val="en-US"/>
-        </w:rPr>
-      </w:pPr>
-    </w:p>
-    <w:p>
-      <w:pPr>
-        <w:jc w:val="both"/>
-        <w:rPr>
-          <w:lang w:val="en-US"/>
-        </w:rPr>
-      </w:pPr>
-      <w:r>
-        <w:rPr>
-          <w:lang w:val="en-US"/>
-        </w:rPr>
-        <w:t xml:space="preserve">Just start </w:t>
-      </w:r>
-      <w:r>
-        <w:rPr>
-          <w:lang w:val="en-US"/>
-        </w:rPr>
-        <w:t>from the extracted zipfile the main application .\</w:t>
-      </w:r>
-      <w:r>
-        <w:rPr>
-          <w:lang w:val="en-US"/>
-        </w:rPr>
-        <w:t>SIGENCEScenarioTool.Executable</w:t>
-      </w:r>
-      <w:r>
-        <w:rPr>
-          <w:lang w:val="en-US"/>
-        </w:rPr>
-        <w:t>\</w:t>
-      </w:r>
-      <w:r>
-        <w:rPr>
-          <w:lang w:val="en-US"/>
-        </w:rPr>
-        <w:t xml:space="preserve"> SIGENCEScenarioTool.exe</w:t>
-      </w:r>
-      <w:r>
-        <w:rPr>
-          <w:lang w:val="en-US"/>
-        </w:rPr>
-        <w:t>.</w:t>
-      </w:r>
-    </w:p>
-    <w:p>
-      <w:pPr>
-        <w:jc w:val="both"/>
-        <w:rPr>
-          <w:lang w:val="en-US"/>
-        </w:rPr>
-      </w:pPr>
-    </w:p>
-    <w:p>
-      <w:pPr>
-        <w:jc w:val="both"/>
-        <w:rPr>
-          <w:lang w:val="en-US"/>
-        </w:rPr>
-      </w:pPr>
-    </w:p>
-    <w:p>
-      <w:pPr>
-        <w:pStyle w:val="berschrift1"/>
-        <w:rPr>
-          <w:sz w:val="36"/>
-          <w:szCs w:val="36"/>
-          <w:lang w:val="en-US"/>
-        </w:rPr>
-      </w:pPr>
-      <w:bookmarkStart w:id="5" w:name="_Toc536817185"/>
-      <w:r>
-        <w:rPr>
-          <w:sz w:val="36"/>
-          <w:szCs w:val="36"/>
-          <w:lang w:val="en-US"/>
-        </w:rPr>
-        <w:t>Stopping</w:t>
-      </w:r>
-      <w:bookmarkEnd w:id="5"/>
     </w:p>
     <w:p>
       <w:pPr>
@@ -2171,17 +1277,16 @@
           <w:lang w:val="en-US"/>
         </w:rPr>
       </w:pPr>
-      <w:bookmarkStart w:id="6" w:name="_Toc536817186"/>
+      <w:bookmarkStart w:id="5" w:name="_Toc8409529"/>
       <w:r>
         <w:rPr>
           <w:sz w:val="36"/>
           <w:szCs w:val="36"/>
           <w:lang w:val="en-US"/>
         </w:rPr>
-        <w:lastRenderedPageBreak/>
         <w:t>RFDevice Model</w:t>
       </w:r>
-      <w:bookmarkEnd w:id="6"/>
+      <w:bookmarkEnd w:id="5"/>
     </w:p>
     <w:p>
       <w:pPr>
@@ -3453,17 +2558,7 @@
                 <w:szCs w:val="24"/>
                 <w:lang w:val="en-US" w:eastAsia="de-DE"/>
               </w:rPr>
-              <w:t xml:space="preserve">These Parameters Set The Orientation Of Transmitter / Receiver Antennas. The Respective Antenna Type Is Defined By Antennatype. The Rf Simulation Uses The Antenna </w:t>
-            </w:r>
-            <w:r>
-              <w:rPr>
-                <w:rFonts w:ascii="Times New Roman" w:eastAsia="Times New Roman" w:hAnsi="Times New Roman" w:cs="Times New Roman"/>
-                <w:sz w:val="24"/>
-                <w:szCs w:val="24"/>
-                <w:lang w:val="en-US" w:eastAsia="de-DE"/>
-              </w:rPr>
-              <w:lastRenderedPageBreak/>
-              <w:t>Orientation To Compute The Resulting Signal Power At The Receivers.</w:t>
+              <w:t>These Parameters Set The Orientation Of Transmitter / Receiver Antennas. The Respective Antenna Type Is Defined By Antennatype. The Rf Simulation Uses The Antenna Orientation To Compute The Resulting Signal Power At The Receivers.</w:t>
             </w:r>
           </w:p>
         </w:tc>
@@ -3491,7 +2586,6 @@
                 <w:szCs w:val="24"/>
                 <w:lang w:eastAsia="de-DE"/>
               </w:rPr>
-              <w:lastRenderedPageBreak/>
               <w:t>Pitch</w:t>
             </w:r>
           </w:p>
@@ -4727,17 +3821,7 @@
                 <w:szCs w:val="24"/>
                 <w:lang w:val="en-US" w:eastAsia="de-DE"/>
               </w:rPr>
-              <w:t xml:space="preserve">XPos,YPos,ZPos Define The </w:t>
-            </w:r>
-            <w:r>
-              <w:rPr>
-                <w:rFonts w:ascii="Times New Roman" w:eastAsia="Times New Roman" w:hAnsi="Times New Roman" w:cs="Times New Roman"/>
-                <w:sz w:val="24"/>
-                <w:szCs w:val="24"/>
-                <w:lang w:val="en-US" w:eastAsia="de-DE"/>
-              </w:rPr>
-              <w:lastRenderedPageBreak/>
-              <w:t>Transmitter / Receiver Positions In A Local Coordinate System With The Transmitter (ID=0) Being The Center Position.</w:t>
+              <w:t>XPos,YPos,ZPos Define The Transmitter / Receiver Positions In A Local Coordinate System With The Transmitter (ID=0) Being The Center Position.</w:t>
             </w:r>
           </w:p>
         </w:tc>
@@ -4765,7 +3849,6 @@
                 <w:szCs w:val="24"/>
                 <w:lang w:eastAsia="de-DE"/>
               </w:rPr>
-              <w:lastRenderedPageBreak/>
               <w:t>ZPos</w:t>
             </w:r>
           </w:p>
@@ -5030,17 +4113,16 @@
           <w:lang w:val="en-US"/>
         </w:rPr>
       </w:pPr>
-      <w:bookmarkStart w:id="7" w:name="_Toc536817187"/>
+      <w:bookmarkStart w:id="6" w:name="_Toc8409530"/>
       <w:r>
         <w:rPr>
           <w:sz w:val="36"/>
           <w:szCs w:val="36"/>
           <w:lang w:val="en-US"/>
         </w:rPr>
-        <w:lastRenderedPageBreak/>
         <w:t>HotKeys</w:t>
       </w:r>
-      <w:bookmarkEnd w:id="7"/>
+      <w:bookmarkEnd w:id="6"/>
     </w:p>
     <w:p>
       <w:pPr>
@@ -6240,11 +5322,13 @@
           <w:p>
             <w:pPr>
               <w:rPr>
-                <w:lang w:val="en-US"/>
-              </w:rPr>
-            </w:pPr>
-            <w:r>
-              <w:rPr>
+                <w:color w:val="A6A6A6" w:themeColor="background1" w:themeShade="A6"/>
+                <w:lang w:val="en-US"/>
+              </w:rPr>
+            </w:pPr>
+            <w:r>
+              <w:rPr>
+                <w:color w:val="A6A6A6" w:themeColor="background1" w:themeShade="A6"/>
                 <w:lang w:val="en-US"/>
               </w:rPr>
               <w:t>F9</w:t>
@@ -6260,11 +5344,13 @@
             <w:pPr>
               <w:cnfStyle w:val="000000100000" w:firstRow="0" w:lastRow="0" w:firstColumn="0" w:lastColumn="0" w:oddVBand="0" w:evenVBand="0" w:oddHBand="1" w:evenHBand="0" w:firstRowFirstColumn="0" w:firstRowLastColumn="0" w:lastRowFirstColumn="0" w:lastRowLastColumn="0"/>
               <w:rPr>
-                <w:lang w:val="en-US"/>
-              </w:rPr>
-            </w:pPr>
-            <w:r>
-              <w:rPr>
+                <w:color w:val="A6A6A6" w:themeColor="background1" w:themeShade="A6"/>
+                <w:lang w:val="en-US"/>
+              </w:rPr>
+            </w:pPr>
+            <w:r>
+              <w:rPr>
+                <w:color w:val="A6A6A6" w:themeColor="background1" w:themeShade="A6"/>
                 <w:lang w:val="en-US"/>
               </w:rPr>
               <w:t>SendDataUDP</w:t>
@@ -6280,11 +5366,13 @@
             <w:pPr>
               <w:cnfStyle w:val="000000100000" w:firstRow="0" w:lastRow="0" w:firstColumn="0" w:lastColumn="0" w:oddVBand="0" w:evenVBand="0" w:oddHBand="1" w:evenHBand="0" w:firstRowFirstColumn="0" w:firstRowLastColumn="0" w:lastRowFirstColumn="0" w:lastRowLastColumn="0"/>
               <w:rPr>
-                <w:lang w:val="en-US"/>
-              </w:rPr>
-            </w:pPr>
-            <w:r>
-              <w:rPr>
+                <w:color w:val="A6A6A6" w:themeColor="background1" w:themeShade="A6"/>
+                <w:lang w:val="en-US"/>
+              </w:rPr>
+            </w:pPr>
+            <w:r>
+              <w:rPr>
+                <w:color w:val="A6A6A6" w:themeColor="background1" w:themeShade="A6"/>
                 <w:lang w:val="en-US"/>
               </w:rPr>
               <w:t>Send the marked RFDevices via UDP.</w:t>
@@ -6302,17 +5390,20 @@
           <w:p>
             <w:pPr>
               <w:rPr>
-                <w:lang w:val="en-US"/>
-              </w:rPr>
-            </w:pPr>
-            <w:r>
-              <w:rPr>
+                <w:color w:val="A6A6A6" w:themeColor="background1" w:themeShade="A6"/>
+                <w:lang w:val="en-US"/>
+              </w:rPr>
+            </w:pPr>
+            <w:r>
+              <w:rPr>
+                <w:color w:val="A6A6A6" w:themeColor="background1" w:themeShade="A6"/>
                 <w:lang w:val="en-US"/>
               </w:rPr>
               <w:t>F1</w:t>
             </w:r>
             <w:r>
               <w:rPr>
+                <w:color w:val="A6A6A6" w:themeColor="background1" w:themeShade="A6"/>
                 <w:lang w:val="en-US"/>
               </w:rPr>
               <w:t>0</w:t>
@@ -6328,11 +5419,13 @@
             <w:pPr>
               <w:cnfStyle w:val="000000000000" w:firstRow="0" w:lastRow="0" w:firstColumn="0" w:lastColumn="0" w:oddVBand="0" w:evenVBand="0" w:oddHBand="0" w:evenHBand="0" w:firstRowFirstColumn="0" w:firstRowLastColumn="0" w:lastRowFirstColumn="0" w:lastRowLastColumn="0"/>
               <w:rPr>
-                <w:lang w:val="en-US"/>
-              </w:rPr>
-            </w:pPr>
-            <w:r>
-              <w:rPr>
+                <w:color w:val="A6A6A6" w:themeColor="background1" w:themeShade="A6"/>
+                <w:lang w:val="en-US"/>
+              </w:rPr>
+            </w:pPr>
+            <w:r>
+              <w:rPr>
+                <w:color w:val="A6A6A6" w:themeColor="background1" w:themeShade="A6"/>
                 <w:lang w:val="en-US"/>
               </w:rPr>
               <w:t>ReceiveDataUDP</w:t>
@@ -6348,17 +5441,20 @@
             <w:pPr>
               <w:cnfStyle w:val="000000000000" w:firstRow="0" w:lastRow="0" w:firstColumn="0" w:lastColumn="0" w:oddVBand="0" w:evenVBand="0" w:oddHBand="0" w:evenHBand="0" w:firstRowFirstColumn="0" w:firstRowLastColumn="0" w:lastRowFirstColumn="0" w:lastRowLastColumn="0"/>
               <w:rPr>
-                <w:lang w:val="en-US"/>
-              </w:rPr>
-            </w:pPr>
-            <w:r>
-              <w:rPr>
+                <w:color w:val="A6A6A6" w:themeColor="background1" w:themeShade="A6"/>
+                <w:lang w:val="en-US"/>
+              </w:rPr>
+            </w:pPr>
+            <w:r>
+              <w:rPr>
+                <w:color w:val="A6A6A6" w:themeColor="background1" w:themeShade="A6"/>
                 <w:lang w:val="en-US"/>
               </w:rPr>
               <w:t>Receive</w:t>
             </w:r>
             <w:r>
               <w:rPr>
+                <w:color w:val="A6A6A6" w:themeColor="background1" w:themeShade="A6"/>
                 <w:lang w:val="en-US"/>
               </w:rPr>
               <w:t xml:space="preserve"> RFDevices via UDP.</w:t>
@@ -6471,7 +5567,7 @@
               <w:rPr>
                 <w:lang w:val="en-US"/>
               </w:rPr>
-              <w:t>STRG+G</w:t>
+              <w:t>F12</w:t>
             </w:r>
           </w:p>
         </w:tc>
@@ -6491,7 +5587,7 @@
               <w:rPr>
                 <w:lang w:val="en-US"/>
               </w:rPr>
-              <w:t>SyncMapAndGrid</w:t>
+              <w:t>ToggleInfoWindow</w:t>
             </w:r>
           </w:p>
         </w:tc>
@@ -6511,7 +5607,7 @@
               <w:rPr>
                 <w:lang w:val="en-US"/>
               </w:rPr>
-              <w:t>Toggle the synchronizing from the selection between the map and the datagrid.</w:t>
+              <w:t>Toogle the information window on the map.</w:t>
             </w:r>
           </w:p>
         </w:tc>
@@ -6536,7 +5632,7 @@
               <w:rPr>
                 <w:lang w:val="en-US"/>
               </w:rPr>
-              <w:t>STRG+T</w:t>
+              <w:t>STRG+G</w:t>
             </w:r>
           </w:p>
         </w:tc>
@@ -6556,7 +5652,7 @@
               <w:rPr>
                 <w:lang w:val="en-US"/>
               </w:rPr>
-              <w:t>CreateScreenshot</w:t>
+              <w:t>SyncMapAndGrid</w:t>
             </w:r>
           </w:p>
         </w:tc>
@@ -6576,7 +5672,7 @@
               <w:rPr>
                 <w:lang w:val="en-US"/>
               </w:rPr>
-              <w:t>Create a screenshot from the map with the current viewport.</w:t>
+              <w:t>Toggle the synchronizing from the selection between the map and the datagrid.</w:t>
             </w:r>
           </w:p>
         </w:tc>
@@ -6598,7 +5694,7 @@
               <w:rPr>
                 <w:lang w:val="en-US"/>
               </w:rPr>
-              <w:t>STRG+P</w:t>
+              <w:t>STRG+T</w:t>
             </w:r>
           </w:p>
         </w:tc>
@@ -6618,7 +5714,7 @@
               <w:rPr>
                 <w:lang w:val="en-US"/>
               </w:rPr>
-              <w:t>OpenScriptEditor</w:t>
+              <w:t>CreateScreenshot</w:t>
             </w:r>
           </w:p>
         </w:tc>
@@ -6638,7 +5734,7 @@
               <w:rPr>
                 <w:lang w:val="en-US"/>
               </w:rPr>
-              <w:t>Open the ScriptEditor for Python.</w:t>
+              <w:t>Create a screenshot from the map with the current viewport.</w:t>
             </w:r>
           </w:p>
         </w:tc>
@@ -6663,13 +5759,7 @@
               <w:rPr>
                 <w:lang w:val="en-US"/>
               </w:rPr>
-              <w:t>STRG+</w:t>
-            </w:r>
-            <w:r>
-              <w:rPr>
-                <w:lang w:val="en-US"/>
-              </w:rPr>
-              <w:t>X</w:t>
+              <w:t>STRG+P</w:t>
             </w:r>
           </w:p>
         </w:tc>
@@ -6689,7 +5779,7 @@
               <w:rPr>
                 <w:lang w:val="en-US"/>
               </w:rPr>
-              <w:t>OpenSettings</w:t>
+              <w:t>OpenScriptEditor</w:t>
             </w:r>
           </w:p>
         </w:tc>
@@ -6709,6 +5799,74 @@
               <w:rPr>
                 <w:lang w:val="en-US"/>
               </w:rPr>
+              <w:t>Open the ScriptEditor for Python.</w:t>
+            </w:r>
+          </w:p>
+        </w:tc>
+      </w:tr>
+      <w:tr>
+        <w:tc>
+          <w:tcPr>
+            <w:cnfStyle w:val="001000000000" w:firstRow="0" w:lastRow="0" w:firstColumn="1" w:lastColumn="0" w:oddVBand="0" w:evenVBand="0" w:oddHBand="0" w:evenHBand="0" w:firstRowFirstColumn="0" w:firstRowLastColumn="0" w:lastRowFirstColumn="0" w:lastRowLastColumn="0"/>
+            <w:tcW w:w="1906" w:type="dxa"/>
+            <w:vAlign w:val="center"/>
+          </w:tcPr>
+          <w:p>
+            <w:pPr>
+              <w:rPr>
+                <w:lang w:val="en-US"/>
+              </w:rPr>
+            </w:pPr>
+            <w:r>
+              <w:rPr>
+                <w:lang w:val="en-US"/>
+              </w:rPr>
+              <w:t>STRG+</w:t>
+            </w:r>
+            <w:r>
+              <w:rPr>
+                <w:lang w:val="en-US"/>
+              </w:rPr>
+              <w:t>X</w:t>
+            </w:r>
+          </w:p>
+        </w:tc>
+        <w:tc>
+          <w:tcPr>
+            <w:tcW w:w="2880" w:type="dxa"/>
+            <w:vAlign w:val="center"/>
+          </w:tcPr>
+          <w:p>
+            <w:pPr>
+              <w:cnfStyle w:val="000000000000" w:firstRow="0" w:lastRow="0" w:firstColumn="0" w:lastColumn="0" w:oddVBand="0" w:evenVBand="0" w:oddHBand="0" w:evenHBand="0" w:firstRowFirstColumn="0" w:firstRowLastColumn="0" w:lastRowFirstColumn="0" w:lastRowLastColumn="0"/>
+              <w:rPr>
+                <w:lang w:val="en-US"/>
+              </w:rPr>
+            </w:pPr>
+            <w:r>
+              <w:rPr>
+                <w:lang w:val="en-US"/>
+              </w:rPr>
+              <w:t>OpenSettings</w:t>
+            </w:r>
+          </w:p>
+        </w:tc>
+        <w:tc>
+          <w:tcPr>
+            <w:tcW w:w="4536" w:type="dxa"/>
+            <w:vAlign w:val="center"/>
+          </w:tcPr>
+          <w:p>
+            <w:pPr>
+              <w:cnfStyle w:val="000000000000" w:firstRow="0" w:lastRow="0" w:firstColumn="0" w:lastColumn="0" w:oddVBand="0" w:evenVBand="0" w:oddHBand="0" w:evenHBand="0" w:firstRowFirstColumn="0" w:firstRowLastColumn="0" w:lastRowFirstColumn="0" w:lastRowLastColumn="0"/>
+              <w:rPr>
+                <w:lang w:val="en-US"/>
+              </w:rPr>
+            </w:pPr>
+            <w:r>
+              <w:rPr>
+                <w:lang w:val="en-US"/>
+              </w:rPr>
               <w:t xml:space="preserve">Open the </w:t>
             </w:r>
             <w:r>
@@ -6716,6 +5874,429 @@
                 <w:lang w:val="en-US"/>
               </w:rPr>
               <w:t>Settings Dialog (beta)</w:t>
+            </w:r>
+            <w:r>
+              <w:rPr>
+                <w:lang w:val="en-US"/>
+              </w:rPr>
+              <w:t>.</w:t>
+            </w:r>
+          </w:p>
+        </w:tc>
+      </w:tr>
+      <w:tr>
+        <w:trPr>
+          <w:cnfStyle w:val="000000100000" w:firstRow="0" w:lastRow="0" w:firstColumn="0" w:lastColumn="0" w:oddVBand="0" w:evenVBand="0" w:oddHBand="1" w:evenHBand="0" w:firstRowFirstColumn="0" w:firstRowLastColumn="0" w:lastRowFirstColumn="0" w:lastRowLastColumn="0"/>
+        </w:trPr>
+        <w:tc>
+          <w:tcPr>
+            <w:cnfStyle w:val="001000000000" w:firstRow="0" w:lastRow="0" w:firstColumn="1" w:lastColumn="0" w:oddVBand="0" w:evenVBand="0" w:oddHBand="0" w:evenHBand="0" w:firstRowFirstColumn="0" w:firstRowLastColumn="0" w:lastRowFirstColumn="0" w:lastRowLastColumn="0"/>
+            <w:tcW w:w="9322" w:type="dxa"/>
+            <w:gridSpan w:val="3"/>
+            <w:shd w:val="clear" w:color="auto" w:fill="C6D9F1" w:themeFill="text2" w:themeFillTint="33"/>
+            <w:vAlign w:val="center"/>
+          </w:tcPr>
+          <w:p>
+            <w:pPr>
+              <w:rPr>
+                <w:i/>
+                <w:lang w:val="en-US"/>
+              </w:rPr>
+            </w:pPr>
+            <w:r>
+              <w:rPr>
+                <w:i/>
+                <w:lang w:val="en-US"/>
+              </w:rPr>
+              <w:t>Viewer</w:t>
+            </w:r>
+          </w:p>
+        </w:tc>
+      </w:tr>
+      <w:tr>
+        <w:tc>
+          <w:tcPr>
+            <w:cnfStyle w:val="001000000000" w:firstRow="0" w:lastRow="0" w:firstColumn="1" w:lastColumn="0" w:oddVBand="0" w:evenVBand="0" w:oddHBand="0" w:evenHBand="0" w:firstRowFirstColumn="0" w:firstRowLastColumn="0" w:lastRowFirstColumn="0" w:lastRowLastColumn="0"/>
+            <w:tcW w:w="1906" w:type="dxa"/>
+            <w:vAlign w:val="center"/>
+          </w:tcPr>
+          <w:p>
+            <w:pPr>
+              <w:rPr>
+                <w:lang w:val="en-US"/>
+              </w:rPr>
+            </w:pPr>
+            <w:r>
+              <w:rPr>
+                <w:lang w:val="en-US"/>
+              </w:rPr>
+              <w:t>Shift + F5</w:t>
+            </w:r>
+          </w:p>
+        </w:tc>
+        <w:tc>
+          <w:tcPr>
+            <w:tcW w:w="2880" w:type="dxa"/>
+            <w:vAlign w:val="center"/>
+          </w:tcPr>
+          <w:p>
+            <w:pPr>
+              <w:cnfStyle w:val="000000000000" w:firstRow="0" w:lastRow="0" w:firstColumn="0" w:lastColumn="0" w:oddVBand="0" w:evenVBand="0" w:oddHBand="0" w:evenHBand="0" w:firstRowFirstColumn="0" w:firstRowLastColumn="0" w:lastRowFirstColumn="0" w:lastRowLastColumn="0"/>
+              <w:rPr>
+                <w:lang w:val="en-US"/>
+              </w:rPr>
+            </w:pPr>
+            <w:r>
+              <w:rPr>
+                <w:lang w:val="en-US"/>
+              </w:rPr>
+              <w:t>View</w:t>
+            </w:r>
+            <w:r>
+              <w:rPr>
+                <w:lang w:val="en-US"/>
+              </w:rPr>
+              <w:t>Device</w:t>
+            </w:r>
+            <w:r>
+              <w:rPr>
+                <w:lang w:val="en-US"/>
+              </w:rPr>
+              <w:t>Map</w:t>
+            </w:r>
+          </w:p>
+        </w:tc>
+        <w:tc>
+          <w:tcPr>
+            <w:tcW w:w="4536" w:type="dxa"/>
+            <w:vAlign w:val="center"/>
+          </w:tcPr>
+          <w:p>
+            <w:pPr>
+              <w:cnfStyle w:val="000000000000" w:firstRow="0" w:lastRow="0" w:firstColumn="0" w:lastColumn="0" w:oddVBand="0" w:evenVBand="0" w:oddHBand="0" w:evenHBand="0" w:firstRowFirstColumn="0" w:firstRowLastColumn="0" w:lastRowFirstColumn="0" w:lastRowLastColumn="0"/>
+              <w:rPr>
+                <w:lang w:val="en-US"/>
+              </w:rPr>
+            </w:pPr>
+            <w:r>
+              <w:rPr>
+                <w:lang w:val="en-US"/>
+              </w:rPr>
+              <w:t xml:space="preserve">Fast switch to the </w:t>
+            </w:r>
+            <w:r>
+              <w:rPr>
+                <w:lang w:val="en-US"/>
+              </w:rPr>
+              <w:t>device</w:t>
+            </w:r>
+            <w:r>
+              <w:rPr>
+                <w:lang w:val="en-US"/>
+              </w:rPr>
+              <w:t xml:space="preserve"> map display</w:t>
+            </w:r>
+            <w:r>
+              <w:rPr>
+                <w:lang w:val="en-US"/>
+              </w:rPr>
+              <w:t>.</w:t>
+            </w:r>
+          </w:p>
+        </w:tc>
+      </w:tr>
+      <w:tr>
+        <w:trPr>
+          <w:cnfStyle w:val="000000100000" w:firstRow="0" w:lastRow="0" w:firstColumn="0" w:lastColumn="0" w:oddVBand="0" w:evenVBand="0" w:oddHBand="1" w:evenHBand="0" w:firstRowFirstColumn="0" w:firstRowLastColumn="0" w:lastRowFirstColumn="0" w:lastRowLastColumn="0"/>
+        </w:trPr>
+        <w:tc>
+          <w:tcPr>
+            <w:cnfStyle w:val="001000000000" w:firstRow="0" w:lastRow="0" w:firstColumn="1" w:lastColumn="0" w:oddVBand="0" w:evenVBand="0" w:oddHBand="0" w:evenHBand="0" w:firstRowFirstColumn="0" w:firstRowLastColumn="0" w:lastRowFirstColumn="0" w:lastRowLastColumn="0"/>
+            <w:tcW w:w="1906" w:type="dxa"/>
+            <w:vAlign w:val="center"/>
+          </w:tcPr>
+          <w:p>
+            <w:pPr>
+              <w:rPr>
+                <w:lang w:val="en-US"/>
+              </w:rPr>
+            </w:pPr>
+            <w:r>
+              <w:rPr>
+                <w:lang w:val="en-US"/>
+              </w:rPr>
+              <w:t>Shift + F</w:t>
+            </w:r>
+            <w:r>
+              <w:rPr>
+                <w:lang w:val="en-US"/>
+              </w:rPr>
+              <w:t>6</w:t>
+            </w:r>
+          </w:p>
+        </w:tc>
+        <w:tc>
+          <w:tcPr>
+            <w:tcW w:w="2880" w:type="dxa"/>
+            <w:vAlign w:val="center"/>
+          </w:tcPr>
+          <w:p>
+            <w:pPr>
+              <w:cnfStyle w:val="000000100000" w:firstRow="0" w:lastRow="0" w:firstColumn="0" w:lastColumn="0" w:oddVBand="0" w:evenVBand="0" w:oddHBand="1" w:evenHBand="0" w:firstRowFirstColumn="0" w:firstRowLastColumn="0" w:lastRowFirstColumn="0" w:lastRowLastColumn="0"/>
+              <w:rPr>
+                <w:lang w:val="en-US"/>
+              </w:rPr>
+            </w:pPr>
+            <w:r>
+              <w:rPr>
+                <w:lang w:val="en-US"/>
+              </w:rPr>
+              <w:t>ViewDescriptionHypertext</w:t>
+            </w:r>
+          </w:p>
+        </w:tc>
+        <w:tc>
+          <w:tcPr>
+            <w:tcW w:w="4536" w:type="dxa"/>
+            <w:vAlign w:val="center"/>
+          </w:tcPr>
+          <w:p>
+            <w:pPr>
+              <w:cnfStyle w:val="000000100000" w:firstRow="0" w:lastRow="0" w:firstColumn="0" w:lastColumn="0" w:oddVBand="0" w:evenVBand="0" w:oddHBand="1" w:evenHBand="0" w:firstRowFirstColumn="0" w:firstRowLastColumn="0" w:lastRowFirstColumn="0" w:lastRowLastColumn="0"/>
+              <w:rPr>
+                <w:lang w:val="en-US"/>
+              </w:rPr>
+            </w:pPr>
+            <w:r>
+              <w:rPr>
+                <w:lang w:val="en-US"/>
+              </w:rPr>
+              <w:t>Fast switch to the scenario description view.</w:t>
+            </w:r>
+          </w:p>
+        </w:tc>
+      </w:tr>
+      <w:tr>
+        <w:tc>
+          <w:tcPr>
+            <w:cnfStyle w:val="001000000000" w:firstRow="0" w:lastRow="0" w:firstColumn="1" w:lastColumn="0" w:oddVBand="0" w:evenVBand="0" w:oddHBand="0" w:evenHBand="0" w:firstRowFirstColumn="0" w:firstRowLastColumn="0" w:lastRowFirstColumn="0" w:lastRowLastColumn="0"/>
+            <w:tcW w:w="1906" w:type="dxa"/>
+            <w:vAlign w:val="center"/>
+          </w:tcPr>
+          <w:p>
+            <w:pPr>
+              <w:rPr>
+                <w:lang w:val="en-US"/>
+              </w:rPr>
+            </w:pPr>
+            <w:r>
+              <w:rPr>
+                <w:lang w:val="en-US"/>
+              </w:rPr>
+              <w:t>Shift + F</w:t>
+            </w:r>
+            <w:r>
+              <w:rPr>
+                <w:lang w:val="en-US"/>
+              </w:rPr>
+              <w:t>7</w:t>
+            </w:r>
+          </w:p>
+        </w:tc>
+        <w:tc>
+          <w:tcPr>
+            <w:tcW w:w="2880" w:type="dxa"/>
+            <w:vAlign w:val="center"/>
+          </w:tcPr>
+          <w:p>
+            <w:pPr>
+              <w:cnfStyle w:val="000000000000" w:firstRow="0" w:lastRow="0" w:firstColumn="0" w:lastColumn="0" w:oddVBand="0" w:evenVBand="0" w:oddHBand="0" w:evenHBand="0" w:firstRowFirstColumn="0" w:firstRowLastColumn="0" w:lastRowFirstColumn="0" w:lastRowLastColumn="0"/>
+              <w:rPr>
+                <w:lang w:val="en-US"/>
+              </w:rPr>
+            </w:pPr>
+            <w:r>
+              <w:rPr>
+                <w:lang w:val="en-US"/>
+              </w:rPr>
+              <w:t>EditDescriptionMarkdown</w:t>
+            </w:r>
+          </w:p>
+        </w:tc>
+        <w:tc>
+          <w:tcPr>
+            <w:tcW w:w="4536" w:type="dxa"/>
+            <w:vAlign w:val="center"/>
+          </w:tcPr>
+          <w:p>
+            <w:pPr>
+              <w:cnfStyle w:val="000000000000" w:firstRow="0" w:lastRow="0" w:firstColumn="0" w:lastColumn="0" w:oddVBand="0" w:evenVBand="0" w:oddHBand="0" w:evenHBand="0" w:firstRowFirstColumn="0" w:firstRowLastColumn="0" w:lastRowFirstColumn="0" w:lastRowLastColumn="0"/>
+              <w:rPr>
+                <w:lang w:val="en-US"/>
+              </w:rPr>
+            </w:pPr>
+            <w:r>
+              <w:rPr>
+                <w:lang w:val="en-US"/>
+              </w:rPr>
+              <w:t xml:space="preserve">Fast switch to the scenario </w:t>
+            </w:r>
+            <w:r>
+              <w:rPr>
+                <w:lang w:val="en-US"/>
+              </w:rPr>
+              <w:t xml:space="preserve">description </w:t>
+            </w:r>
+            <w:r>
+              <w:rPr>
+                <w:lang w:val="en-US"/>
+              </w:rPr>
+              <w:t>editor.</w:t>
+            </w:r>
+          </w:p>
+        </w:tc>
+      </w:tr>
+      <w:tr>
+        <w:trPr>
+          <w:cnfStyle w:val="000000100000" w:firstRow="0" w:lastRow="0" w:firstColumn="0" w:lastColumn="0" w:oddVBand="0" w:evenVBand="0" w:oddHBand="1" w:evenHBand="0" w:firstRowFirstColumn="0" w:firstRowLastColumn="0" w:lastRowFirstColumn="0" w:lastRowLastColumn="0"/>
+        </w:trPr>
+        <w:tc>
+          <w:tcPr>
+            <w:cnfStyle w:val="001000000000" w:firstRow="0" w:lastRow="0" w:firstColumn="1" w:lastColumn="0" w:oddVBand="0" w:evenVBand="0" w:oddHBand="0" w:evenHBand="0" w:firstRowFirstColumn="0" w:firstRowLastColumn="0" w:lastRowFirstColumn="0" w:lastRowLastColumn="0"/>
+            <w:tcW w:w="1906" w:type="dxa"/>
+            <w:vAlign w:val="center"/>
+          </w:tcPr>
+          <w:p>
+            <w:pPr>
+              <w:rPr>
+                <w:lang w:val="en-US"/>
+              </w:rPr>
+            </w:pPr>
+            <w:r>
+              <w:rPr>
+                <w:lang w:val="en-US"/>
+              </w:rPr>
+              <w:t>Shift + F8</w:t>
+            </w:r>
+          </w:p>
+        </w:tc>
+        <w:tc>
+          <w:tcPr>
+            <w:tcW w:w="2880" w:type="dxa"/>
+            <w:vAlign w:val="center"/>
+          </w:tcPr>
+          <w:p>
+            <w:pPr>
+              <w:cnfStyle w:val="000000100000" w:firstRow="0" w:lastRow="0" w:firstColumn="0" w:lastColumn="0" w:oddVBand="0" w:evenVBand="0" w:oddHBand="1" w:evenHBand="0" w:firstRowFirstColumn="0" w:firstRowLastColumn="0" w:lastRowFirstColumn="0" w:lastRowLastColumn="0"/>
+              <w:rPr>
+                <w:lang w:val="en-US"/>
+              </w:rPr>
+            </w:pPr>
+            <w:r>
+              <w:rPr>
+                <w:lang w:val="en-US"/>
+              </w:rPr>
+              <w:t>EditDescriptionStylesheet</w:t>
+            </w:r>
+          </w:p>
+        </w:tc>
+        <w:tc>
+          <w:tcPr>
+            <w:tcW w:w="4536" w:type="dxa"/>
+            <w:vAlign w:val="center"/>
+          </w:tcPr>
+          <w:p>
+            <w:pPr>
+              <w:cnfStyle w:val="000000100000" w:firstRow="0" w:lastRow="0" w:firstColumn="0" w:lastColumn="0" w:oddVBand="0" w:evenVBand="0" w:oddHBand="1" w:evenHBand="0" w:firstRowFirstColumn="0" w:firstRowLastColumn="0" w:lastRowFirstColumn="0" w:lastRowLastColumn="0"/>
+              <w:rPr>
+                <w:lang w:val="en-US"/>
+              </w:rPr>
+            </w:pPr>
+            <w:r>
+              <w:rPr>
+                <w:lang w:val="en-US"/>
+              </w:rPr>
+              <w:t>Fast switch to the stylesheet editor.</w:t>
+            </w:r>
+          </w:p>
+        </w:tc>
+      </w:tr>
+      <w:tr>
+        <w:tc>
+          <w:tcPr>
+            <w:cnfStyle w:val="001000000000" w:firstRow="0" w:lastRow="0" w:firstColumn="1" w:lastColumn="0" w:oddVBand="0" w:evenVBand="0" w:oddHBand="0" w:evenHBand="0" w:firstRowFirstColumn="0" w:firstRowLastColumn="0" w:lastRowFirstColumn="0" w:lastRowLastColumn="0"/>
+            <w:tcW w:w="1906" w:type="dxa"/>
+            <w:vAlign w:val="center"/>
+          </w:tcPr>
+          <w:p>
+            <w:pPr>
+              <w:rPr>
+                <w:lang w:val="en-US"/>
+              </w:rPr>
+            </w:pPr>
+            <w:r>
+              <w:rPr>
+                <w:lang w:val="en-US"/>
+              </w:rPr>
+              <w:t>Shift + F</w:t>
+            </w:r>
+            <w:r>
+              <w:rPr>
+                <w:lang w:val="en-US"/>
+              </w:rPr>
+              <w:t>9</w:t>
+            </w:r>
+          </w:p>
+        </w:tc>
+        <w:tc>
+          <w:tcPr>
+            <w:tcW w:w="2880" w:type="dxa"/>
+            <w:vAlign w:val="center"/>
+          </w:tcPr>
+          <w:p>
+            <w:pPr>
+              <w:cnfStyle w:val="000000000000" w:firstRow="0" w:lastRow="0" w:firstColumn="0" w:lastColumn="0" w:oddVBand="0" w:evenVBand="0" w:oddHBand="0" w:evenHBand="0" w:firstRowFirstColumn="0" w:firstRowLastColumn="0" w:lastRowFirstColumn="0" w:lastRowLastColumn="0"/>
+              <w:rPr>
+                <w:lang w:val="en-US"/>
+              </w:rPr>
+            </w:pPr>
+            <w:r>
+              <w:rPr>
+                <w:lang w:val="en-US"/>
+              </w:rPr>
+              <w:t>ViewValidation</w:t>
+            </w:r>
+            <w:r>
+              <w:rPr>
+                <w:lang w:val="en-US"/>
+              </w:rPr>
+              <w:t>Results</w:t>
+            </w:r>
+          </w:p>
+        </w:tc>
+        <w:tc>
+          <w:tcPr>
+            <w:tcW w:w="4536" w:type="dxa"/>
+            <w:vAlign w:val="center"/>
+          </w:tcPr>
+          <w:p>
+            <w:pPr>
+              <w:cnfStyle w:val="000000000000" w:firstRow="0" w:lastRow="0" w:firstColumn="0" w:lastColumn="0" w:oddVBand="0" w:evenVBand="0" w:oddHBand="0" w:evenHBand="0" w:firstRowFirstColumn="0" w:firstRowLastColumn="0" w:lastRowFirstColumn="0" w:lastRowLastColumn="0"/>
+              <w:rPr>
+                <w:lang w:val="en-US"/>
+              </w:rPr>
+            </w:pPr>
+            <w:r>
+              <w:rPr>
+                <w:lang w:val="en-US"/>
+              </w:rPr>
+              <w:t xml:space="preserve">Fast switch to the </w:t>
+            </w:r>
+            <w:r>
+              <w:rPr>
+                <w:lang w:val="en-US"/>
+              </w:rPr>
+              <w:t>validation results</w:t>
             </w:r>
             <w:r>
               <w:rPr>
@@ -6756,14 +6337,13 @@
           <w:lang w:val="en-US"/>
         </w:rPr>
       </w:pPr>
-      <w:bookmarkStart w:id="8" w:name="_Toc536817188"/>
+      <w:bookmarkStart w:id="7" w:name="_Toc8409531"/>
       <w:r>
         <w:rPr>
           <w:sz w:val="36"/>
           <w:szCs w:val="36"/>
           <w:lang w:val="en-US"/>
         </w:rPr>
-        <w:lastRenderedPageBreak/>
         <w:t xml:space="preserve">Quick </w:t>
       </w:r>
       <w:r>
@@ -6774,7 +6354,7 @@
         </w:rPr>
         <w:t>Commands</w:t>
       </w:r>
-      <w:bookmarkEnd w:id="8"/>
+      <w:bookmarkEnd w:id="7"/>
     </w:p>
     <w:p>
       <w:pPr>
@@ -7034,13 +6614,11 @@
           <w:p>
             <w:pPr>
               <w:rPr>
-                <w:color w:val="A6A6A6" w:themeColor="background1" w:themeShade="A6"/>
-                <w:lang w:val="en-US"/>
-              </w:rPr>
-            </w:pPr>
-            <w:r>
-              <w:rPr>
-                <w:color w:val="A6A6A6" w:themeColor="background1" w:themeShade="A6"/>
+                <w:lang w:val="en-US"/>
+              </w:rPr>
+            </w:pPr>
+            <w:r>
+              <w:rPr>
                 <w:lang w:val="en-US"/>
               </w:rPr>
               <w:t>load</w:t>
@@ -7056,13 +6634,11 @@
               <w:jc w:val="center"/>
               <w:cnfStyle w:val="000000000000" w:firstRow="0" w:lastRow="0" w:firstColumn="0" w:lastColumn="0" w:oddVBand="0" w:evenVBand="0" w:oddHBand="0" w:evenHBand="0" w:firstRowFirstColumn="0" w:firstRowLastColumn="0" w:lastRowFirstColumn="0" w:lastRowLastColumn="0"/>
               <w:rPr>
-                <w:color w:val="A6A6A6" w:themeColor="background1" w:themeShade="A6"/>
-                <w:lang w:val="en-US"/>
-              </w:rPr>
-            </w:pPr>
-            <w:r>
-              <w:rPr>
-                <w:color w:val="A6A6A6" w:themeColor="background1" w:themeShade="A6"/>
+                <w:lang w:val="en-US"/>
+              </w:rPr>
+            </w:pPr>
+            <w:r>
+              <w:rPr>
                 <w:lang w:val="en-US"/>
               </w:rPr>
               <w:t>filename</w:t>
@@ -7077,13 +6653,11 @@
             <w:pPr>
               <w:cnfStyle w:val="000000000000" w:firstRow="0" w:lastRow="0" w:firstColumn="0" w:lastColumn="0" w:oddVBand="0" w:evenVBand="0" w:oddHBand="0" w:evenHBand="0" w:firstRowFirstColumn="0" w:firstRowLastColumn="0" w:lastRowFirstColumn="0" w:lastRowLastColumn="0"/>
               <w:rPr>
-                <w:color w:val="A6A6A6" w:themeColor="background1" w:themeShade="A6"/>
-                <w:lang w:val="en-US"/>
-              </w:rPr>
-            </w:pPr>
-            <w:r>
-              <w:rPr>
-                <w:color w:val="A6A6A6" w:themeColor="background1" w:themeShade="A6"/>
+                <w:lang w:val="en-US"/>
+              </w:rPr>
+            </w:pPr>
+            <w:r>
+              <w:rPr>
                 <w:lang w:val="en-US"/>
               </w:rPr>
               <w:t>Load The Scenario With The Given Filename.</w:t>
@@ -7103,13 +6677,11 @@
           <w:p>
             <w:pPr>
               <w:rPr>
-                <w:color w:val="A6A6A6" w:themeColor="background1" w:themeShade="A6"/>
-                <w:lang w:val="en-US"/>
-              </w:rPr>
-            </w:pPr>
-            <w:r>
-              <w:rPr>
-                <w:color w:val="A6A6A6" w:themeColor="background1" w:themeShade="A6"/>
+                <w:lang w:val="en-US"/>
+              </w:rPr>
+            </w:pPr>
+            <w:r>
+              <w:rPr>
                 <w:lang w:val="en-US"/>
               </w:rPr>
               <w:t>save</w:t>
@@ -7125,13 +6697,11 @@
               <w:jc w:val="center"/>
               <w:cnfStyle w:val="000000100000" w:firstRow="0" w:lastRow="0" w:firstColumn="0" w:lastColumn="0" w:oddVBand="0" w:evenVBand="0" w:oddHBand="1" w:evenHBand="0" w:firstRowFirstColumn="0" w:firstRowLastColumn="0" w:lastRowFirstColumn="0" w:lastRowLastColumn="0"/>
               <w:rPr>
-                <w:color w:val="A6A6A6" w:themeColor="background1" w:themeShade="A6"/>
-                <w:lang w:val="en-US"/>
-              </w:rPr>
-            </w:pPr>
-            <w:r>
-              <w:rPr>
-                <w:color w:val="A6A6A6" w:themeColor="background1" w:themeShade="A6"/>
+                <w:lang w:val="en-US"/>
+              </w:rPr>
+            </w:pPr>
+            <w:r>
+              <w:rPr>
                 <w:lang w:val="en-US"/>
               </w:rPr>
               <w:t>filename</w:t>
@@ -7146,13 +6716,11 @@
             <w:pPr>
               <w:cnfStyle w:val="000000100000" w:firstRow="0" w:lastRow="0" w:firstColumn="0" w:lastColumn="0" w:oddVBand="0" w:evenVBand="0" w:oddHBand="1" w:evenHBand="0" w:firstRowFirstColumn="0" w:firstRowLastColumn="0" w:lastRowFirstColumn="0" w:lastRowLastColumn="0"/>
               <w:rPr>
-                <w:color w:val="A6A6A6" w:themeColor="background1" w:themeShade="A6"/>
-                <w:lang w:val="en-US"/>
-              </w:rPr>
-            </w:pPr>
-            <w:r>
-              <w:rPr>
-                <w:color w:val="A6A6A6" w:themeColor="background1" w:themeShade="A6"/>
+                <w:lang w:val="en-US"/>
+              </w:rPr>
+            </w:pPr>
+            <w:r>
+              <w:rPr>
                 <w:lang w:val="en-US"/>
               </w:rPr>
               <w:t>Save The Scenario With The Given Filename, Or If Empty, With The Current Filename.</w:t>
@@ -7169,13 +6737,11 @@
           <w:p>
             <w:pPr>
               <w:rPr>
-                <w:color w:val="A6A6A6" w:themeColor="background1" w:themeShade="A6"/>
-                <w:lang w:val="en-US"/>
-              </w:rPr>
-            </w:pPr>
-            <w:r>
-              <w:rPr>
-                <w:color w:val="A6A6A6" w:themeColor="background1" w:themeShade="A6"/>
+                <w:lang w:val="en-US"/>
+              </w:rPr>
+            </w:pPr>
+            <w:r>
+              <w:rPr>
                 <w:lang w:val="en-US"/>
               </w:rPr>
               <w:t>export</w:t>
@@ -7191,17 +6757,9 @@
               <w:jc w:val="center"/>
               <w:cnfStyle w:val="000000000000" w:firstRow="0" w:lastRow="0" w:firstColumn="0" w:lastColumn="0" w:oddVBand="0" w:evenVBand="0" w:oddHBand="0" w:evenHBand="0" w:firstRowFirstColumn="0" w:firstRowLastColumn="0" w:lastRowFirstColumn="0" w:lastRowLastColumn="0"/>
               <w:rPr>
-                <w:color w:val="A6A6A6" w:themeColor="background1" w:themeShade="A6"/>
-                <w:lang w:val="en-US"/>
-              </w:rPr>
-            </w:pPr>
-            <w:r>
-              <w:rPr>
-                <w:color w:val="A6A6A6" w:themeColor="background1" w:themeShade="A6"/>
-                <w:lang w:val="en-US"/>
-              </w:rPr>
-              <w:t>filename</w:t>
-            </w:r>
+                <w:lang w:val="en-US"/>
+              </w:rPr>
+            </w:pPr>
           </w:p>
         </w:tc>
         <w:tc>
@@ -7212,23 +6770,14 @@
             <w:pPr>
               <w:cnfStyle w:val="000000000000" w:firstRow="0" w:lastRow="0" w:firstColumn="0" w:lastColumn="0" w:oddVBand="0" w:evenVBand="0" w:oddHBand="0" w:evenHBand="0" w:firstRowFirstColumn="0" w:firstRowLastColumn="0" w:lastRowFirstColumn="0" w:lastRowLastColumn="0"/>
               <w:rPr>
-                <w:color w:val="A6A6A6" w:themeColor="background1" w:themeShade="A6"/>
-                <w:lang w:val="en-US"/>
-              </w:rPr>
-            </w:pPr>
-            <w:r>
-              <w:rPr>
-                <w:color w:val="A6A6A6" w:themeColor="background1" w:themeShade="A6"/>
-                <w:lang w:val="en-US"/>
-              </w:rPr>
-              <w:t xml:space="preserve">Export The Scenario To This File. </w:t>
-            </w:r>
-            <w:r>
-              <w:rPr>
-                <w:color w:val="A6A6A6" w:themeColor="background1" w:themeShade="A6"/>
-                <w:lang w:val="en-US"/>
-              </w:rPr>
-              <w:t>The File Extension Also Determines The Format.</w:t>
+                <w:lang w:val="en-US"/>
+              </w:rPr>
+            </w:pPr>
+            <w:r>
+              <w:rPr>
+                <w:lang w:val="en-US"/>
+              </w:rPr>
+              <w:t>Export The Current Scenario.</w:t>
             </w:r>
           </w:p>
         </w:tc>
@@ -7254,7 +6803,7 @@
                 <w:color w:val="A6A6A6" w:themeColor="background1" w:themeShade="A6"/>
                 <w:lang w:val="en-US"/>
               </w:rPr>
-              <w:t>import</w:t>
+              <w:t>export</w:t>
             </w:r>
           </w:p>
         </w:tc>
@@ -7297,7 +6846,7 @@
                 <w:color w:val="A6A6A6" w:themeColor="background1" w:themeShade="A6"/>
                 <w:lang w:val="en-US"/>
               </w:rPr>
-              <w:t xml:space="preserve">Import The Scenario From This File. </w:t>
+              <w:t xml:space="preserve">Export The Scenario To This File. </w:t>
             </w:r>
             <w:r>
               <w:rPr>
@@ -7327,7 +6876,7 @@
                 <w:color w:val="A6A6A6" w:themeColor="background1" w:themeShade="A6"/>
                 <w:lang w:val="en-US"/>
               </w:rPr>
-              <w:t>set</w:t>
+              <w:t>import</w:t>
             </w:r>
           </w:p>
         </w:tc>
@@ -7349,7 +6898,7 @@
                 <w:color w:val="A6A6A6" w:themeColor="background1" w:themeShade="A6"/>
                 <w:lang w:val="en-US"/>
               </w:rPr>
-              <w:t>property value</w:t>
+              <w:t>filename</w:t>
             </w:r>
           </w:p>
         </w:tc>
@@ -7370,7 +6919,14 @@
                 <w:color w:val="A6A6A6" w:themeColor="background1" w:themeShade="A6"/>
                 <w:lang w:val="en-US"/>
               </w:rPr>
-              <w:t>Set The Property From The Marked RFDevices To The Value.</w:t>
+              <w:t xml:space="preserve">Import The Scenario From This File. </w:t>
+            </w:r>
+            <w:r>
+              <w:rPr>
+                <w:color w:val="A6A6A6" w:themeColor="background1" w:themeShade="A6"/>
+                <w:lang w:val="en-US"/>
+              </w:rPr>
+              <w:t>The File Extension Also Determines The Format.</w:t>
             </w:r>
           </w:p>
         </w:tc>
@@ -7396,7 +6952,7 @@
                 <w:color w:val="A6A6A6" w:themeColor="background1" w:themeShade="A6"/>
                 <w:lang w:val="en-US"/>
               </w:rPr>
-              <w:t>sendudp</w:t>
+              <w:t>set</w:t>
             </w:r>
           </w:p>
         </w:tc>
@@ -7418,7 +6974,7 @@
                 <w:color w:val="A6A6A6" w:themeColor="background1" w:themeShade="A6"/>
                 <w:lang w:val="en-US"/>
               </w:rPr>
-              <w:t>Delay</w:t>
+              <w:t>property value</w:t>
             </w:r>
           </w:p>
         </w:tc>
@@ -7439,7 +6995,7 @@
                 <w:color w:val="A6A6A6" w:themeColor="background1" w:themeShade="A6"/>
                 <w:lang w:val="en-US"/>
               </w:rPr>
-              <w:t>Start Sending The Marked Devices Over UDP With The Delay Between Every RFDevice.</w:t>
+              <w:t>Set The Property From The Marked RFDevices To The Value.</w:t>
             </w:r>
           </w:p>
         </w:tc>
@@ -7462,7 +7018,7 @@
                 <w:color w:val="A6A6A6" w:themeColor="background1" w:themeShade="A6"/>
                 <w:lang w:val="en-US"/>
               </w:rPr>
-              <w:t>goto</w:t>
+              <w:t>sendudp</w:t>
             </w:r>
           </w:p>
         </w:tc>
@@ -7484,7 +7040,7 @@
                 <w:color w:val="A6A6A6" w:themeColor="background1" w:themeShade="A6"/>
                 <w:lang w:val="en-US"/>
               </w:rPr>
-              <w:t>lat, lon</w:t>
+              <w:t>Delay</w:t>
             </w:r>
           </w:p>
         </w:tc>
@@ -7505,7 +7061,7 @@
                 <w:color w:val="A6A6A6" w:themeColor="background1" w:themeShade="A6"/>
                 <w:lang w:val="en-US"/>
               </w:rPr>
-              <w:t>Jumps To The Latitude, Longitude In The Map-</w:t>
+              <w:t>Start Sending The Marked Devices Over UDP With The Delay Between Every RFDevice.</w:t>
             </w:r>
           </w:p>
         </w:tc>
@@ -7522,9 +7078,17 @@
           <w:p>
             <w:pPr>
               <w:rPr>
-                <w:lang w:val="en-US"/>
-              </w:rPr>
-            </w:pPr>
+                <w:color w:val="A6A6A6" w:themeColor="background1" w:themeShade="A6"/>
+                <w:lang w:val="en-US"/>
+              </w:rPr>
+            </w:pPr>
+            <w:r>
+              <w:rPr>
+                <w:color w:val="A6A6A6" w:themeColor="background1" w:themeShade="A6"/>
+                <w:lang w:val="en-US"/>
+              </w:rPr>
+              <w:t>goto</w:t>
+            </w:r>
           </w:p>
         </w:tc>
         <w:tc>
@@ -7536,9 +7100,17 @@
               <w:jc w:val="center"/>
               <w:cnfStyle w:val="000000100000" w:firstRow="0" w:lastRow="0" w:firstColumn="0" w:lastColumn="0" w:oddVBand="0" w:evenVBand="0" w:oddHBand="1" w:evenHBand="0" w:firstRowFirstColumn="0" w:firstRowLastColumn="0" w:lastRowFirstColumn="0" w:lastRowLastColumn="0"/>
               <w:rPr>
-                <w:lang w:val="en-US"/>
-              </w:rPr>
-            </w:pPr>
+                <w:color w:val="A6A6A6" w:themeColor="background1" w:themeShade="A6"/>
+                <w:lang w:val="en-US"/>
+              </w:rPr>
+            </w:pPr>
+            <w:r>
+              <w:rPr>
+                <w:color w:val="A6A6A6" w:themeColor="background1" w:themeShade="A6"/>
+                <w:lang w:val="en-US"/>
+              </w:rPr>
+              <w:t>lat, lon</w:t>
+            </w:r>
           </w:p>
         </w:tc>
         <w:tc>
@@ -7549,9 +7121,17 @@
             <w:pPr>
               <w:cnfStyle w:val="000000100000" w:firstRow="0" w:lastRow="0" w:firstColumn="0" w:lastColumn="0" w:oddVBand="0" w:evenVBand="0" w:oddHBand="1" w:evenHBand="0" w:firstRowFirstColumn="0" w:firstRowLastColumn="0" w:lastRowFirstColumn="0" w:lastRowLastColumn="0"/>
               <w:rPr>
-                <w:lang w:val="en-US"/>
-              </w:rPr>
-            </w:pPr>
+                <w:color w:val="A6A6A6" w:themeColor="background1" w:themeShade="A6"/>
+                <w:lang w:val="en-US"/>
+              </w:rPr>
+            </w:pPr>
+            <w:r>
+              <w:rPr>
+                <w:color w:val="A6A6A6" w:themeColor="background1" w:themeShade="A6"/>
+                <w:lang w:val="en-US"/>
+              </w:rPr>
+              <w:t>Jumps To The Latitude, Longitude In The Map-</w:t>
+            </w:r>
           </w:p>
         </w:tc>
       </w:tr>
@@ -7571,7 +7151,7 @@
               <w:rPr>
                 <w:lang w:val="en-US"/>
               </w:rPr>
-              <w:t>exit</w:t>
+              <w:t>git</w:t>
             </w:r>
           </w:p>
         </w:tc>
@@ -7587,12 +7167,6 @@
                 <w:lang w:val="en-US"/>
               </w:rPr>
             </w:pPr>
-            <w:r>
-              <w:rPr>
-                <w:lang w:val="en-US"/>
-              </w:rPr>
-              <w:t>-</w:t>
-            </w:r>
           </w:p>
         </w:tc>
         <w:tc>
@@ -7610,8 +7184,23 @@
               <w:rPr>
                 <w:lang w:val="en-US"/>
               </w:rPr>
-              <w:t>Exit The Tool.</w:t>
-            </w:r>
+              <w:t>Start An Webbrowser With</w:t>
+            </w:r>
+            <w:r>
+              <w:rPr>
+                <w:lang w:val="en-US"/>
+              </w:rPr>
+              <w:t xml:space="preserve"> </w:t>
+            </w:r>
+            <w:hyperlink r:id="rId7" w:history="1">
+              <w:r>
+                <w:rPr>
+                  <w:rStyle w:val="Hyperlink"/>
+                  <w:lang w:val="en-US"/>
+                </w:rPr>
+                <w:t>https://github.com/ObiWanLansi/SIGENCE-Scenario-Tool</w:t>
+              </w:r>
+            </w:hyperlink>
           </w:p>
         </w:tc>
       </w:tr>
@@ -7634,7 +7223,7 @@
               <w:rPr>
                 <w:lang w:val="en-US"/>
               </w:rPr>
-              <w:t>close</w:t>
+              <w:t>wiki</w:t>
             </w:r>
           </w:p>
         </w:tc>
@@ -7650,12 +7239,6 @@
                 <w:lang w:val="en-US"/>
               </w:rPr>
             </w:pPr>
-            <w:r>
-              <w:rPr>
-                <w:lang w:val="en-US"/>
-              </w:rPr>
-              <w:t>-</w:t>
-            </w:r>
           </w:p>
         </w:tc>
         <w:tc>
@@ -7673,8 +7256,23 @@
               <w:rPr>
                 <w:lang w:val="en-US"/>
               </w:rPr>
-              <w:t>Exit The Tool.</w:t>
-            </w:r>
+              <w:t>Start An Webbrowser With</w:t>
+            </w:r>
+            <w:r>
+              <w:rPr>
+                <w:lang w:val="en-US"/>
+              </w:rPr>
+              <w:t xml:space="preserve"> </w:t>
+            </w:r>
+            <w:hyperlink r:id="rId8" w:history="1">
+              <w:r>
+                <w:rPr>
+                  <w:rStyle w:val="Hyperlink"/>
+                  <w:lang w:val="en-US"/>
+                </w:rPr>
+                <w:t>https://de.wikipedia.org/wiki/Wikipedia:Hauptseite</w:t>
+              </w:r>
+            </w:hyperlink>
           </w:p>
         </w:tc>
       </w:tr>
@@ -7694,7 +7292,7 @@
               <w:rPr>
                 <w:lang w:val="en-US"/>
               </w:rPr>
-              <w:t>quit</w:t>
+              <w:t>go</w:t>
             </w:r>
           </w:p>
         </w:tc>
@@ -7710,6 +7308,171 @@
                 <w:lang w:val="en-US"/>
               </w:rPr>
             </w:pPr>
+          </w:p>
+        </w:tc>
+        <w:tc>
+          <w:tcPr>
+            <w:tcW w:w="6694" w:type="dxa"/>
+          </w:tcPr>
+          <w:p>
+            <w:pPr>
+              <w:cnfStyle w:val="000000000000" w:firstRow="0" w:lastRow="0" w:firstColumn="0" w:lastColumn="0" w:oddVBand="0" w:evenVBand="0" w:oddHBand="0" w:evenHBand="0" w:firstRowFirstColumn="0" w:firstRowLastColumn="0" w:lastRowFirstColumn="0" w:lastRowLastColumn="0"/>
+              <w:rPr>
+                <w:lang w:val="en-US"/>
+              </w:rPr>
+            </w:pPr>
+            <w:r>
+              <w:rPr>
+                <w:lang w:val="en-US"/>
+              </w:rPr>
+              <w:t xml:space="preserve">Start An Webbrowser With </w:t>
+            </w:r>
+            <w:hyperlink r:id="rId9" w:history="1">
+              <w:r>
+                <w:rPr>
+                  <w:rStyle w:val="Hyperlink"/>
+                  <w:lang w:val="en-US"/>
+                </w:rPr>
+                <w:t>https://www.google.de</w:t>
+              </w:r>
+            </w:hyperlink>
+          </w:p>
+        </w:tc>
+      </w:tr>
+      <w:tr>
+        <w:trPr>
+          <w:cnfStyle w:val="000000100000" w:firstRow="0" w:lastRow="0" w:firstColumn="0" w:lastColumn="0" w:oddVBand="0" w:evenVBand="0" w:oddHBand="1" w:evenHBand="0" w:firstRowFirstColumn="0" w:firstRowLastColumn="0" w:lastRowFirstColumn="0" w:lastRowLastColumn="0"/>
+        </w:trPr>
+        <w:tc>
+          <w:tcPr>
+            <w:cnfStyle w:val="001000000000" w:firstRow="0" w:lastRow="0" w:firstColumn="1" w:lastColumn="0" w:oddVBand="0" w:evenVBand="0" w:oddHBand="0" w:evenHBand="0" w:firstRowFirstColumn="0" w:firstRowLastColumn="0" w:lastRowFirstColumn="0" w:lastRowLastColumn="0"/>
+            <w:tcW w:w="1242" w:type="dxa"/>
+          </w:tcPr>
+          <w:p>
+            <w:pPr>
+              <w:rPr>
+                <w:lang w:val="en-US"/>
+              </w:rPr>
+            </w:pPr>
+            <w:r>
+              <w:rPr>
+                <w:lang w:val="en-US"/>
+              </w:rPr>
+              <w:t>xmp</w:t>
+            </w:r>
+          </w:p>
+        </w:tc>
+        <w:tc>
+          <w:tcPr>
+            <w:tcW w:w="1276" w:type="dxa"/>
+          </w:tcPr>
+          <w:p>
+            <w:pPr>
+              <w:jc w:val="center"/>
+              <w:cnfStyle w:val="000000100000" w:firstRow="0" w:lastRow="0" w:firstColumn="0" w:lastColumn="0" w:oddVBand="0" w:evenVBand="0" w:oddHBand="1" w:evenHBand="0" w:firstRowFirstColumn="0" w:firstRowLastColumn="0" w:lastRowFirstColumn="0" w:lastRowLastColumn="0"/>
+              <w:rPr>
+                <w:lang w:val="en-US"/>
+              </w:rPr>
+            </w:pPr>
+          </w:p>
+        </w:tc>
+        <w:tc>
+          <w:tcPr>
+            <w:tcW w:w="6694" w:type="dxa"/>
+          </w:tcPr>
+          <w:p>
+            <w:pPr>
+              <w:cnfStyle w:val="000000100000" w:firstRow="0" w:lastRow="0" w:firstColumn="0" w:lastColumn="0" w:oddVBand="0" w:evenVBand="0" w:oddHBand="1" w:evenHBand="0" w:firstRowFirstColumn="0" w:firstRowLastColumn="0" w:lastRowFirstColumn="0" w:lastRowLastColumn="0"/>
+              <w:rPr>
+                <w:lang w:val="en-US"/>
+              </w:rPr>
+            </w:pPr>
+            <w:r>
+              <w:rPr>
+                <w:lang w:val="en-US"/>
+              </w:rPr>
+              <w:t>Create Two Specialized RF Devices.</w:t>
+            </w:r>
+          </w:p>
+        </w:tc>
+      </w:tr>
+      <w:tr>
+        <w:tc>
+          <w:tcPr>
+            <w:cnfStyle w:val="001000000000" w:firstRow="0" w:lastRow="0" w:firstColumn="1" w:lastColumn="0" w:oddVBand="0" w:evenVBand="0" w:oddHBand="0" w:evenHBand="0" w:firstRowFirstColumn="0" w:firstRowLastColumn="0" w:lastRowFirstColumn="0" w:lastRowLastColumn="0"/>
+            <w:tcW w:w="1242" w:type="dxa"/>
+          </w:tcPr>
+          <w:p>
+            <w:pPr>
+              <w:rPr>
+                <w:lang w:val="en-US"/>
+              </w:rPr>
+            </w:pPr>
+          </w:p>
+        </w:tc>
+        <w:tc>
+          <w:tcPr>
+            <w:tcW w:w="1276" w:type="dxa"/>
+          </w:tcPr>
+          <w:p>
+            <w:pPr>
+              <w:jc w:val="center"/>
+              <w:cnfStyle w:val="000000000000" w:firstRow="0" w:lastRow="0" w:firstColumn="0" w:lastColumn="0" w:oddVBand="0" w:evenVBand="0" w:oddHBand="0" w:evenHBand="0" w:firstRowFirstColumn="0" w:firstRowLastColumn="0" w:lastRowFirstColumn="0" w:lastRowLastColumn="0"/>
+              <w:rPr>
+                <w:lang w:val="en-US"/>
+              </w:rPr>
+            </w:pPr>
+          </w:p>
+        </w:tc>
+        <w:tc>
+          <w:tcPr>
+            <w:tcW w:w="6694" w:type="dxa"/>
+          </w:tcPr>
+          <w:p>
+            <w:pPr>
+              <w:cnfStyle w:val="000000000000" w:firstRow="0" w:lastRow="0" w:firstColumn="0" w:lastColumn="0" w:oddVBand="0" w:evenVBand="0" w:oddHBand="0" w:evenHBand="0" w:firstRowFirstColumn="0" w:firstRowLastColumn="0" w:lastRowFirstColumn="0" w:lastRowLastColumn="0"/>
+              <w:rPr>
+                <w:lang w:val="en-US"/>
+              </w:rPr>
+            </w:pPr>
+          </w:p>
+        </w:tc>
+      </w:tr>
+      <w:tr>
+        <w:trPr>
+          <w:cnfStyle w:val="000000100000" w:firstRow="0" w:lastRow="0" w:firstColumn="0" w:lastColumn="0" w:oddVBand="0" w:evenVBand="0" w:oddHBand="1" w:evenHBand="0" w:firstRowFirstColumn="0" w:firstRowLastColumn="0" w:lastRowFirstColumn="0" w:lastRowLastColumn="0"/>
+        </w:trPr>
+        <w:tc>
+          <w:tcPr>
+            <w:cnfStyle w:val="001000000000" w:firstRow="0" w:lastRow="0" w:firstColumn="1" w:lastColumn="0" w:oddVBand="0" w:evenVBand="0" w:oddHBand="0" w:evenHBand="0" w:firstRowFirstColumn="0" w:firstRowLastColumn="0" w:lastRowFirstColumn="0" w:lastRowLastColumn="0"/>
+            <w:tcW w:w="1242" w:type="dxa"/>
+          </w:tcPr>
+          <w:p>
+            <w:pPr>
+              <w:rPr>
+                <w:lang w:val="en-US"/>
+              </w:rPr>
+            </w:pPr>
+            <w:r>
+              <w:rPr>
+                <w:lang w:val="en-US"/>
+              </w:rPr>
+              <w:t>exit</w:t>
+            </w:r>
+          </w:p>
+        </w:tc>
+        <w:tc>
+          <w:tcPr>
+            <w:tcW w:w="1276" w:type="dxa"/>
+          </w:tcPr>
+          <w:p>
+            <w:pPr>
+              <w:jc w:val="center"/>
+              <w:cnfStyle w:val="000000100000" w:firstRow="0" w:lastRow="0" w:firstColumn="0" w:lastColumn="0" w:oddVBand="0" w:evenVBand="0" w:oddHBand="1" w:evenHBand="0" w:firstRowFirstColumn="0" w:firstRowLastColumn="0" w:lastRowFirstColumn="0" w:lastRowLastColumn="0"/>
+              <w:rPr>
+                <w:lang w:val="en-US"/>
+              </w:rPr>
+            </w:pPr>
             <w:r>
               <w:rPr>
                 <w:lang w:val="en-US"/>
@@ -7724,7 +7487,130 @@
           </w:tcPr>
           <w:p>
             <w:pPr>
+              <w:cnfStyle w:val="000000100000" w:firstRow="0" w:lastRow="0" w:firstColumn="0" w:lastColumn="0" w:oddVBand="0" w:evenVBand="0" w:oddHBand="1" w:evenHBand="0" w:firstRowFirstColumn="0" w:firstRowLastColumn="0" w:lastRowFirstColumn="0" w:lastRowLastColumn="0"/>
+              <w:rPr>
+                <w:lang w:val="en-US"/>
+              </w:rPr>
+            </w:pPr>
+            <w:r>
+              <w:rPr>
+                <w:lang w:val="en-US"/>
+              </w:rPr>
+              <w:t>Exit The Tool.</w:t>
+            </w:r>
+          </w:p>
+        </w:tc>
+      </w:tr>
+      <w:tr>
+        <w:tc>
+          <w:tcPr>
+            <w:cnfStyle w:val="001000000000" w:firstRow="0" w:lastRow="0" w:firstColumn="1" w:lastColumn="0" w:oddVBand="0" w:evenVBand="0" w:oddHBand="0" w:evenHBand="0" w:firstRowFirstColumn="0" w:firstRowLastColumn="0" w:lastRowFirstColumn="0" w:lastRowLastColumn="0"/>
+            <w:tcW w:w="1242" w:type="dxa"/>
+          </w:tcPr>
+          <w:p>
+            <w:pPr>
+              <w:rPr>
+                <w:lang w:val="en-US"/>
+              </w:rPr>
+            </w:pPr>
+            <w:r>
+              <w:rPr>
+                <w:lang w:val="en-US"/>
+              </w:rPr>
+              <w:t>close</w:t>
+            </w:r>
+          </w:p>
+        </w:tc>
+        <w:tc>
+          <w:tcPr>
+            <w:tcW w:w="1276" w:type="dxa"/>
+          </w:tcPr>
+          <w:p>
+            <w:pPr>
+              <w:jc w:val="center"/>
               <w:cnfStyle w:val="000000000000" w:firstRow="0" w:lastRow="0" w:firstColumn="0" w:lastColumn="0" w:oddVBand="0" w:evenVBand="0" w:oddHBand="0" w:evenHBand="0" w:firstRowFirstColumn="0" w:firstRowLastColumn="0" w:lastRowFirstColumn="0" w:lastRowLastColumn="0"/>
+              <w:rPr>
+                <w:lang w:val="en-US"/>
+              </w:rPr>
+            </w:pPr>
+            <w:r>
+              <w:rPr>
+                <w:lang w:val="en-US"/>
+              </w:rPr>
+              <w:t>-</w:t>
+            </w:r>
+          </w:p>
+        </w:tc>
+        <w:tc>
+          <w:tcPr>
+            <w:tcW w:w="6694" w:type="dxa"/>
+          </w:tcPr>
+          <w:p>
+            <w:pPr>
+              <w:cnfStyle w:val="000000000000" w:firstRow="0" w:lastRow="0" w:firstColumn="0" w:lastColumn="0" w:oddVBand="0" w:evenVBand="0" w:oddHBand="0" w:evenHBand="0" w:firstRowFirstColumn="0" w:firstRowLastColumn="0" w:lastRowFirstColumn="0" w:lastRowLastColumn="0"/>
+              <w:rPr>
+                <w:lang w:val="en-US"/>
+              </w:rPr>
+            </w:pPr>
+            <w:r>
+              <w:rPr>
+                <w:lang w:val="en-US"/>
+              </w:rPr>
+              <w:t>Exit The Tool.</w:t>
+            </w:r>
+          </w:p>
+        </w:tc>
+      </w:tr>
+      <w:tr>
+        <w:trPr>
+          <w:cnfStyle w:val="000000100000" w:firstRow="0" w:lastRow="0" w:firstColumn="0" w:lastColumn="0" w:oddVBand="0" w:evenVBand="0" w:oddHBand="1" w:evenHBand="0" w:firstRowFirstColumn="0" w:firstRowLastColumn="0" w:lastRowFirstColumn="0" w:lastRowLastColumn="0"/>
+        </w:trPr>
+        <w:tc>
+          <w:tcPr>
+            <w:cnfStyle w:val="001000000000" w:firstRow="0" w:lastRow="0" w:firstColumn="1" w:lastColumn="0" w:oddVBand="0" w:evenVBand="0" w:oddHBand="0" w:evenHBand="0" w:firstRowFirstColumn="0" w:firstRowLastColumn="0" w:lastRowFirstColumn="0" w:lastRowLastColumn="0"/>
+            <w:tcW w:w="1242" w:type="dxa"/>
+          </w:tcPr>
+          <w:p>
+            <w:pPr>
+              <w:rPr>
+                <w:lang w:val="en-US"/>
+              </w:rPr>
+            </w:pPr>
+            <w:r>
+              <w:rPr>
+                <w:lang w:val="en-US"/>
+              </w:rPr>
+              <w:t>quit</w:t>
+            </w:r>
+          </w:p>
+        </w:tc>
+        <w:tc>
+          <w:tcPr>
+            <w:tcW w:w="1276" w:type="dxa"/>
+          </w:tcPr>
+          <w:p>
+            <w:pPr>
+              <w:jc w:val="center"/>
+              <w:cnfStyle w:val="000000100000" w:firstRow="0" w:lastRow="0" w:firstColumn="0" w:lastColumn="0" w:oddVBand="0" w:evenVBand="0" w:oddHBand="1" w:evenHBand="0" w:firstRowFirstColumn="0" w:firstRowLastColumn="0" w:lastRowFirstColumn="0" w:lastRowLastColumn="0"/>
+              <w:rPr>
+                <w:lang w:val="en-US"/>
+              </w:rPr>
+            </w:pPr>
+            <w:r>
+              <w:rPr>
+                <w:lang w:val="en-US"/>
+              </w:rPr>
+              <w:t>-</w:t>
+            </w:r>
+          </w:p>
+        </w:tc>
+        <w:tc>
+          <w:tcPr>
+            <w:tcW w:w="6694" w:type="dxa"/>
+          </w:tcPr>
+          <w:p>
+            <w:pPr>
+              <w:cnfStyle w:val="000000100000" w:firstRow="0" w:lastRow="0" w:firstColumn="0" w:lastColumn="0" w:oddVBand="0" w:evenVBand="0" w:oddHBand="1" w:evenHBand="0" w:firstRowFirstColumn="0" w:firstRowLastColumn="0" w:lastRowFirstColumn="0" w:lastRowLastColumn="0"/>
               <w:rPr>
                 <w:lang w:val="en-US"/>
               </w:rPr>
@@ -7768,17 +7654,16 @@
           <w:lang w:val="en-US"/>
         </w:rPr>
       </w:pPr>
-      <w:bookmarkStart w:id="9" w:name="_Toc536817189"/>
+      <w:bookmarkStart w:id="8" w:name="_Toc8409532"/>
       <w:r>
         <w:rPr>
           <w:sz w:val="36"/>
           <w:szCs w:val="36"/>
           <w:lang w:val="en-US"/>
         </w:rPr>
-        <w:lastRenderedPageBreak/>
         <w:t>Useful Links</w:t>
       </w:r>
-      <w:bookmarkEnd w:id="9"/>
+      <w:bookmarkEnd w:id="8"/>
     </w:p>
     <w:p>
       <w:pPr>
@@ -7810,7 +7695,7 @@
         </w:rPr>
         <w:br/>
       </w:r>
-      <w:hyperlink r:id="rId7" w:history="1">
+      <w:hyperlink r:id="rId10" w:history="1">
         <w:r>
           <w:rPr>
             <w:rStyle w:val="Hyperlink"/>
@@ -7841,7 +7726,7 @@
       <w:r>
         <w:br/>
       </w:r>
-      <w:hyperlink r:id="rId8" w:history="1">
+      <w:hyperlink r:id="rId11" w:history="1">
         <w:r>
           <w:rPr>
             <w:rStyle w:val="Hyperlink"/>
@@ -7879,7 +7764,7 @@
         </w:rPr>
         <w:br/>
       </w:r>
-      <w:hyperlink r:id="rId9" w:history="1">
+      <w:hyperlink r:id="rId12" w:history="1">
         <w:r>
           <w:rPr>
             <w:rStyle w:val="Hyperlink"/>
@@ -7919,7 +7804,7 @@
         </w:rPr>
         <w:br/>
       </w:r>
-      <w:hyperlink r:id="rId10" w:history="1">
+      <w:hyperlink r:id="rId13" w:history="1">
         <w:r>
           <w:rPr>
             <w:rStyle w:val="Hyperlink"/>
@@ -7959,7 +7844,7 @@
         </w:rPr>
         <w:br/>
       </w:r>
-      <w:hyperlink r:id="rId11" w:history="1">
+      <w:hyperlink r:id="rId14" w:history="1">
         <w:r>
           <w:rPr>
             <w:rStyle w:val="Hyperlink"/>
@@ -7990,7 +7875,7 @@
       <w:r>
         <w:br/>
       </w:r>
-      <w:hyperlink r:id="rId12" w:history="1">
+      <w:hyperlink r:id="rId15" w:history="1">
         <w:r>
           <w:rPr>
             <w:rStyle w:val="Hyperlink"/>
@@ -8028,7 +7913,7 @@
         </w:rPr>
         <w:br/>
       </w:r>
-      <w:hyperlink r:id="rId13" w:history="1">
+      <w:hyperlink r:id="rId16" w:history="1">
         <w:r>
           <w:rPr>
             <w:rStyle w:val="Hyperlink"/>
@@ -8068,7 +7953,7 @@
         </w:rPr>
         <w:br/>
       </w:r>
-      <w:hyperlink r:id="rId14" w:history="1">
+      <w:hyperlink r:id="rId17" w:history="1">
         <w:r>
           <w:rPr>
             <w:rStyle w:val="Hyperlink"/>
@@ -8108,7 +7993,7 @@
         </w:rPr>
         <w:br/>
       </w:r>
-      <w:hyperlink r:id="rId15" w:history="1">
+      <w:hyperlink r:id="rId18" w:history="1">
         <w:r>
           <w:rPr>
             <w:rStyle w:val="Hyperlink"/>
@@ -8148,7 +8033,7 @@
         </w:rPr>
         <w:br/>
       </w:r>
-      <w:hyperlink r:id="rId16" w:history="1">
+      <w:hyperlink r:id="rId19" w:history="1">
         <w:r>
           <w:rPr>
             <w:rStyle w:val="Hyperlink"/>
@@ -8158,6 +8043,7 @@
         </w:r>
       </w:hyperlink>
     </w:p>
+    <w:bookmarkEnd w:id="0"/>
     <w:p>
       <w:pPr>
         <w:rPr>
@@ -9733,6 +9619,18 @@
       </w:tcPr>
     </w:tblStylePr>
   </w:style>
+  <w:style w:type="character" w:styleId="NichtaufgelsteErwhnung">
+    <w:name w:val="Unresolved Mention"/>
+    <w:basedOn w:val="Absatz-Standardschriftart"/>
+    <w:uiPriority w:val="99"/>
+    <w:semiHidden/>
+    <w:unhideWhenUsed/>
+    <w:rsid w:val="00FF09BD"/>
+    <w:rPr>
+      <w:color w:val="605E5C"/>
+      <w:shd w:val="clear" w:color="auto" w:fill="E1DFDD"/>
+    </w:rPr>
+  </w:style>
 </w:styles>
 </file>
 
@@ -10026,7 +9924,7 @@
 </file>
 
 <file path=customXml/itemProps1.xml><?xml version="1.0" encoding="utf-8"?>
-<ds:datastoreItem xmlns:ds="http://schemas.openxmlformats.org/officeDocument/2006/customXml" ds:itemID="{395F9329-7F42-4BBD-BA57-9B7BCDF08DBB}">
+<ds:datastoreItem xmlns:ds="http://schemas.openxmlformats.org/officeDocument/2006/customXml" ds:itemID="{C1C13FA7-7B4B-48A6-BA01-03F33935CE2F}">
   <ds:schemaRefs>
     <ds:schemaRef ds:uri="http://schemas.openxmlformats.org/officeDocument/2006/bibliography"/>
   </ds:schemaRefs>

</xml_diff>

<commit_message>
Extend The Markdown Editor With Quick Actions #179
</commit_message>
<xml_diff>
--- a/Documentation/CheatSheet.docx
+++ b/Documentation/CheatSheet.docx
@@ -11,8 +11,6 @@
           <w:lang w:val="en-US"/>
         </w:rPr>
       </w:pPr>
-      <w:bookmarkStart w:id="0" w:name="_GoBack"/>
-      <w:bookmarkEnd w:id="0"/>
       <w:r>
         <w:rPr>
           <w:lang w:val="en-US"/>
@@ -132,7 +130,7 @@
           <w:noProof/>
           <w:lang w:val="en-US"/>
         </w:rPr>
-        <w:t>11 May 2019</w:t>
+        <w:t>12 May 2019</w:t>
       </w:r>
       <w:r>
         <w:rPr>
@@ -222,7 +220,7 @@
           <w:r>
             <w:fldChar w:fldCharType="separate"/>
           </w:r>
-          <w:hyperlink w:anchor="_Toc8409525" w:history="1">
+          <w:hyperlink w:anchor="_Toc8556717" w:history="1">
             <w:r>
               <w:rPr>
                 <w:rStyle w:val="Hyperlink"/>
@@ -250,7 +248,7 @@
                 <w:noProof/>
                 <w:webHidden/>
               </w:rPr>
-              <w:instrText xml:space="preserve"> PAGEREF _Toc8409525 \h </w:instrText>
+              <w:instrText xml:space="preserve"> PAGEREF _Toc8556717 \h </w:instrText>
             </w:r>
             <w:r>
               <w:rPr>
@@ -293,7 +291,7 @@
               <w:lang w:eastAsia="de-DE"/>
             </w:rPr>
           </w:pPr>
-          <w:hyperlink w:anchor="_Toc8409526" w:history="1">
+          <w:hyperlink w:anchor="_Toc8556718" w:history="1">
             <w:r>
               <w:rPr>
                 <w:rStyle w:val="Hyperlink"/>
@@ -321,7 +319,7 @@
                 <w:noProof/>
                 <w:webHidden/>
               </w:rPr>
-              <w:instrText xml:space="preserve"> PAGEREF _Toc8409526 \h </w:instrText>
+              <w:instrText xml:space="preserve"> PAGEREF _Toc8556718 \h </w:instrText>
             </w:r>
             <w:r>
               <w:rPr>
@@ -364,7 +362,7 @@
               <w:lang w:eastAsia="de-DE"/>
             </w:rPr>
           </w:pPr>
-          <w:hyperlink w:anchor="_Toc8409527" w:history="1">
+          <w:hyperlink w:anchor="_Toc8556719" w:history="1">
             <w:r>
               <w:rPr>
                 <w:rStyle w:val="Hyperlink"/>
@@ -392,7 +390,80 @@
                 <w:noProof/>
                 <w:webHidden/>
               </w:rPr>
-              <w:instrText xml:space="preserve"> PAGEREF _Toc8409527 \h </w:instrText>
+              <w:instrText xml:space="preserve"> PAGEREF _Toc8556719 \h </w:instrText>
+            </w:r>
+            <w:r>
+              <w:rPr>
+                <w:noProof/>
+                <w:webHidden/>
+              </w:rPr>
+            </w:r>
+            <w:r>
+              <w:rPr>
+                <w:noProof/>
+                <w:webHidden/>
+              </w:rPr>
+              <w:fldChar w:fldCharType="separate"/>
+            </w:r>
+            <w:r>
+              <w:rPr>
+                <w:noProof/>
+                <w:webHidden/>
+              </w:rPr>
+              <w:t>2</w:t>
+            </w:r>
+            <w:r>
+              <w:rPr>
+                <w:noProof/>
+                <w:webHidden/>
+              </w:rPr>
+              <w:fldChar w:fldCharType="end"/>
+            </w:r>
+          </w:hyperlink>
+          <w:bookmarkStart w:id="0" w:name="_GoBack"/>
+          <w:bookmarkEnd w:id="0"/>
+        </w:p>
+        <w:p>
+          <w:pPr>
+            <w:pStyle w:val="Verzeichnis1"/>
+            <w:tabs>
+              <w:tab w:val="right" w:leader="dot" w:pos="9062"/>
+            </w:tabs>
+            <w:rPr>
+              <w:rFonts w:eastAsiaTheme="minorEastAsia"/>
+              <w:noProof/>
+              <w:lang w:eastAsia="de-DE"/>
+            </w:rPr>
+          </w:pPr>
+          <w:hyperlink w:anchor="_Toc8556720" w:history="1">
+            <w:r>
+              <w:rPr>
+                <w:rStyle w:val="Hyperlink"/>
+                <w:noProof/>
+                <w:lang w:val="en-US"/>
+              </w:rPr>
+              <w:t>Stopping</w:t>
+            </w:r>
+            <w:r>
+              <w:rPr>
+                <w:noProof/>
+                <w:webHidden/>
+              </w:rPr>
+              <w:tab/>
+            </w:r>
+            <w:r>
+              <w:rPr>
+                <w:noProof/>
+                <w:webHidden/>
+              </w:rPr>
+              <w:fldChar w:fldCharType="begin"/>
+            </w:r>
+            <w:r>
+              <w:rPr>
+                <w:noProof/>
+                <w:webHidden/>
+              </w:rPr>
+              <w:instrText xml:space="preserve"> PAGEREF _Toc8556720 \h </w:instrText>
             </w:r>
             <w:r>
               <w:rPr>
@@ -435,14 +506,14 @@
               <w:lang w:eastAsia="de-DE"/>
             </w:rPr>
           </w:pPr>
-          <w:hyperlink w:anchor="_Toc8409528" w:history="1">
+          <w:hyperlink w:anchor="_Toc8556721" w:history="1">
             <w:r>
               <w:rPr>
                 <w:rStyle w:val="Hyperlink"/>
                 <w:noProof/>
                 <w:lang w:val="en-US"/>
               </w:rPr>
-              <w:t>Stopping</w:t>
+              <w:t>RFDevice Model</w:t>
             </w:r>
             <w:r>
               <w:rPr>
@@ -463,7 +534,7 @@
                 <w:noProof/>
                 <w:webHidden/>
               </w:rPr>
-              <w:instrText xml:space="preserve"> PAGEREF _Toc8409528 \h </w:instrText>
+              <w:instrText xml:space="preserve"> PAGEREF _Toc8556721 \h </w:instrText>
             </w:r>
             <w:r>
               <w:rPr>
@@ -483,7 +554,7 @@
                 <w:noProof/>
                 <w:webHidden/>
               </w:rPr>
-              <w:t>2</w:t>
+              <w:t>3</w:t>
             </w:r>
             <w:r>
               <w:rPr>
@@ -506,14 +577,14 @@
               <w:lang w:eastAsia="de-DE"/>
             </w:rPr>
           </w:pPr>
-          <w:hyperlink w:anchor="_Toc8409529" w:history="1">
+          <w:hyperlink w:anchor="_Toc8556722" w:history="1">
             <w:r>
               <w:rPr>
                 <w:rStyle w:val="Hyperlink"/>
                 <w:noProof/>
                 <w:lang w:val="en-US"/>
               </w:rPr>
-              <w:t>RFDevice Model</w:t>
+              <w:t>HotKeys (Main Application)</w:t>
             </w:r>
             <w:r>
               <w:rPr>
@@ -534,7 +605,7 @@
                 <w:noProof/>
                 <w:webHidden/>
               </w:rPr>
-              <w:instrText xml:space="preserve"> PAGEREF _Toc8409529 \h </w:instrText>
+              <w:instrText xml:space="preserve"> PAGEREF _Toc8556722 \h </w:instrText>
             </w:r>
             <w:r>
               <w:rPr>
@@ -554,7 +625,7 @@
                 <w:noProof/>
                 <w:webHidden/>
               </w:rPr>
-              <w:t>3</w:t>
+              <w:t>6</w:t>
             </w:r>
             <w:r>
               <w:rPr>
@@ -577,14 +648,14 @@
               <w:lang w:eastAsia="de-DE"/>
             </w:rPr>
           </w:pPr>
-          <w:hyperlink w:anchor="_Toc8409530" w:history="1">
+          <w:hyperlink w:anchor="_Toc8556723" w:history="1">
             <w:r>
               <w:rPr>
                 <w:rStyle w:val="Hyperlink"/>
                 <w:noProof/>
                 <w:lang w:val="en-US"/>
               </w:rPr>
-              <w:t>HotKeys</w:t>
+              <w:t>Quick Commands</w:t>
             </w:r>
             <w:r>
               <w:rPr>
@@ -605,7 +676,7 @@
                 <w:noProof/>
                 <w:webHidden/>
               </w:rPr>
-              <w:instrText xml:space="preserve"> PAGEREF _Toc8409530 \h </w:instrText>
+              <w:instrText xml:space="preserve"> PAGEREF _Toc8556723 \h </w:instrText>
             </w:r>
             <w:r>
               <w:rPr>
@@ -625,7 +696,7 @@
                 <w:noProof/>
                 <w:webHidden/>
               </w:rPr>
-              <w:t>6</w:t>
+              <w:t>7</w:t>
             </w:r>
             <w:r>
               <w:rPr>
@@ -648,14 +719,14 @@
               <w:lang w:eastAsia="de-DE"/>
             </w:rPr>
           </w:pPr>
-          <w:hyperlink w:anchor="_Toc8409531" w:history="1">
+          <w:hyperlink w:anchor="_Toc8556724" w:history="1">
             <w:r>
               <w:rPr>
                 <w:rStyle w:val="Hyperlink"/>
                 <w:noProof/>
                 <w:lang w:val="en-US"/>
               </w:rPr>
-              <w:t>Quick Commands</w:t>
+              <w:t>HotKeys (Description Editor)</w:t>
             </w:r>
             <w:r>
               <w:rPr>
@@ -676,7 +747,7 @@
                 <w:noProof/>
                 <w:webHidden/>
               </w:rPr>
-              <w:instrText xml:space="preserve"> PAGEREF _Toc8409531 \h </w:instrText>
+              <w:instrText xml:space="preserve"> PAGEREF _Toc8556724 \h </w:instrText>
             </w:r>
             <w:r>
               <w:rPr>
@@ -696,7 +767,7 @@
                 <w:noProof/>
                 <w:webHidden/>
               </w:rPr>
-              <w:t>7</w:t>
+              <w:t>8</w:t>
             </w:r>
             <w:r>
               <w:rPr>
@@ -719,7 +790,7 @@
               <w:lang w:eastAsia="de-DE"/>
             </w:rPr>
           </w:pPr>
-          <w:hyperlink w:anchor="_Toc8409532" w:history="1">
+          <w:hyperlink w:anchor="_Toc8556725" w:history="1">
             <w:r>
               <w:rPr>
                 <w:rStyle w:val="Hyperlink"/>
@@ -747,7 +818,7 @@
                 <w:noProof/>
                 <w:webHidden/>
               </w:rPr>
-              <w:instrText xml:space="preserve"> PAGEREF _Toc8409532 \h </w:instrText>
+              <w:instrText xml:space="preserve"> PAGEREF _Toc8556725 \h </w:instrText>
             </w:r>
             <w:r>
               <w:rPr>
@@ -767,7 +838,7 @@
                 <w:noProof/>
                 <w:webHidden/>
               </w:rPr>
-              <w:t>8</w:t>
+              <w:t>9</w:t>
             </w:r>
             <w:r>
               <w:rPr>
@@ -817,7 +888,7 @@
           <w:lang w:val="en-US"/>
         </w:rPr>
       </w:pPr>
-      <w:bookmarkStart w:id="1" w:name="_Toc8409525"/>
+      <w:bookmarkStart w:id="1" w:name="_Toc8556717"/>
       <w:r>
         <w:rPr>
           <w:sz w:val="36"/>
@@ -943,7 +1014,7 @@
           <w:lang w:val="en-US"/>
         </w:rPr>
       </w:pPr>
-      <w:bookmarkStart w:id="2" w:name="_Toc8409526"/>
+      <w:bookmarkStart w:id="2" w:name="_Toc8556718"/>
       <w:r>
         <w:rPr>
           <w:sz w:val="36"/>
@@ -1034,7 +1105,7 @@
           <w:lang w:val="en-US"/>
         </w:rPr>
       </w:pPr>
-      <w:bookmarkStart w:id="3" w:name="_Toc8409527"/>
+      <w:bookmarkStart w:id="3" w:name="_Toc8556719"/>
       <w:r>
         <w:rPr>
           <w:sz w:val="36"/>
@@ -1122,7 +1193,7 @@
           <w:lang w:val="en-US"/>
         </w:rPr>
       </w:pPr>
-      <w:bookmarkStart w:id="4" w:name="_Toc8409528"/>
+      <w:bookmarkStart w:id="4" w:name="_Toc8556720"/>
       <w:r>
         <w:rPr>
           <w:sz w:val="36"/>
@@ -1278,14 +1349,13 @@
           <w:lang w:val="en-US"/>
         </w:rPr>
       </w:pPr>
-      <w:bookmarkStart w:id="5" w:name="_Toc8409529"/>
+      <w:bookmarkStart w:id="5" w:name="_Toc8556721"/>
       <w:r>
         <w:rPr>
           <w:sz w:val="36"/>
           <w:szCs w:val="36"/>
           <w:lang w:val="en-US"/>
         </w:rPr>
-        <w:lastRenderedPageBreak/>
         <w:t>RFDevice Model</w:t>
       </w:r>
       <w:bookmarkEnd w:id="5"/>
@@ -2560,17 +2630,7 @@
                 <w:szCs w:val="24"/>
                 <w:lang w:val="en-US" w:eastAsia="de-DE"/>
               </w:rPr>
-              <w:t xml:space="preserve">These Parameters Set The Orientation Of Transmitter / Receiver Antennas. The Respective Antenna Type Is Defined By Antennatype. The Rf Simulation Uses The Antenna </w:t>
-            </w:r>
-            <w:r>
-              <w:rPr>
-                <w:rFonts w:ascii="Times New Roman" w:eastAsia="Times New Roman" w:hAnsi="Times New Roman" w:cs="Times New Roman"/>
-                <w:sz w:val="24"/>
-                <w:szCs w:val="24"/>
-                <w:lang w:val="en-US" w:eastAsia="de-DE"/>
-              </w:rPr>
-              <w:lastRenderedPageBreak/>
-              <w:t>Orientation To Compute The Resulting Signal Power At The Receivers.</w:t>
+              <w:t>These Parameters Set The Orientation Of Transmitter / Receiver Antennas. The Respective Antenna Type Is Defined By Antennatype. The Rf Simulation Uses The Antenna Orientation To Compute The Resulting Signal Power At The Receivers.</w:t>
             </w:r>
           </w:p>
         </w:tc>
@@ -2598,7 +2658,6 @@
                 <w:szCs w:val="24"/>
                 <w:lang w:eastAsia="de-DE"/>
               </w:rPr>
-              <w:lastRenderedPageBreak/>
               <w:t>Pitch</w:t>
             </w:r>
           </w:p>
@@ -3834,17 +3893,7 @@
                 <w:szCs w:val="24"/>
                 <w:lang w:val="en-US" w:eastAsia="de-DE"/>
               </w:rPr>
-              <w:t xml:space="preserve">XPos,YPos,ZPos Define The </w:t>
-            </w:r>
-            <w:r>
-              <w:rPr>
-                <w:rFonts w:ascii="Times New Roman" w:eastAsia="Times New Roman" w:hAnsi="Times New Roman" w:cs="Times New Roman"/>
-                <w:sz w:val="24"/>
-                <w:szCs w:val="24"/>
-                <w:lang w:val="en-US" w:eastAsia="de-DE"/>
-              </w:rPr>
-              <w:lastRenderedPageBreak/>
-              <w:t>Transmitter / Receiver Positions In A Local Coordinate System With The Transmitter (ID=0) Being The Center Position.</w:t>
+              <w:t>XPos,YPos,ZPos Define The Transmitter / Receiver Positions In A Local Coordinate System With The Transmitter (ID=0) Being The Center Position.</w:t>
             </w:r>
           </w:p>
         </w:tc>
@@ -3872,7 +3921,6 @@
                 <w:szCs w:val="24"/>
                 <w:lang w:eastAsia="de-DE"/>
               </w:rPr>
-              <w:lastRenderedPageBreak/>
               <w:t>ZPos</w:t>
             </w:r>
           </w:p>
@@ -4137,15 +4185,22 @@
           <w:lang w:val="en-US"/>
         </w:rPr>
       </w:pPr>
-      <w:bookmarkStart w:id="6" w:name="_Toc8409530"/>
+      <w:bookmarkStart w:id="6" w:name="_Toc8556722"/>
       <w:r>
         <w:rPr>
           <w:sz w:val="36"/>
           <w:szCs w:val="36"/>
           <w:lang w:val="en-US"/>
         </w:rPr>
-        <w:lastRenderedPageBreak/>
         <w:t>HotKeys</w:t>
+      </w:r>
+      <w:r>
+        <w:rPr>
+          <w:sz w:val="36"/>
+          <w:szCs w:val="36"/>
+          <w:lang w:val="en-US"/>
+        </w:rPr>
+        <w:t xml:space="preserve"> (Main Application)</w:t>
       </w:r>
       <w:bookmarkEnd w:id="6"/>
     </w:p>
@@ -4158,14 +4213,14 @@
     </w:p>
     <w:tbl>
       <w:tblPr>
-        <w:tblStyle w:val="HelleListe-Akzent1"/>
+        <w:tblStyle w:val="Gitternetztabelle4Akzent1"/>
         <w:tblW w:w="9322" w:type="dxa"/>
         <w:tblLook w:val="04A0" w:firstRow="1" w:lastRow="0" w:firstColumn="1" w:lastColumn="0" w:noHBand="0" w:noVBand="1"/>
       </w:tblPr>
       <w:tblGrid>
-        <w:gridCol w:w="1906"/>
-        <w:gridCol w:w="2880"/>
-        <w:gridCol w:w="4536"/>
+        <w:gridCol w:w="1526"/>
+        <w:gridCol w:w="2574"/>
+        <w:gridCol w:w="5222"/>
       </w:tblGrid>
       <w:tr>
         <w:trPr>
@@ -4174,10 +4229,7 @@
         <w:tc>
           <w:tcPr>
             <w:cnfStyle w:val="001000000000" w:firstRow="0" w:lastRow="0" w:firstColumn="1" w:lastColumn="0" w:oddVBand="0" w:evenVBand="0" w:oddHBand="0" w:evenHBand="0" w:firstRowFirstColumn="0" w:firstRowLastColumn="0" w:lastRowFirstColumn="0" w:lastRowLastColumn="0"/>
-            <w:tcW w:w="1906" w:type="dxa"/>
-            <w:tcBorders>
-              <w:bottom w:val="single" w:sz="8" w:space="0" w:color="4F81BD" w:themeColor="accent1"/>
-            </w:tcBorders>
+            <w:tcW w:w="1526" w:type="dxa"/>
           </w:tcPr>
           <w:p>
             <w:pPr>
@@ -4195,10 +4247,7 @@
         </w:tc>
         <w:tc>
           <w:tcPr>
-            <w:tcW w:w="2880" w:type="dxa"/>
-            <w:tcBorders>
-              <w:bottom w:val="single" w:sz="8" w:space="0" w:color="4F81BD" w:themeColor="accent1"/>
-            </w:tcBorders>
+            <w:tcW w:w="2574" w:type="dxa"/>
           </w:tcPr>
           <w:p>
             <w:pPr>
@@ -4217,10 +4266,7 @@
         </w:tc>
         <w:tc>
           <w:tcPr>
-            <w:tcW w:w="4536" w:type="dxa"/>
-            <w:tcBorders>
-              <w:bottom w:val="single" w:sz="8" w:space="0" w:color="4F81BD" w:themeColor="accent1"/>
-            </w:tcBorders>
+            <w:tcW w:w="5222" w:type="dxa"/>
           </w:tcPr>
           <w:p>
             <w:pPr>
@@ -4247,8 +4293,7 @@
             <w:cnfStyle w:val="001000000000" w:firstRow="0" w:lastRow="0" w:firstColumn="1" w:lastColumn="0" w:oddVBand="0" w:evenVBand="0" w:oddHBand="0" w:evenHBand="0" w:firstRowFirstColumn="0" w:firstRowLastColumn="0" w:lastRowFirstColumn="0" w:lastRowLastColumn="0"/>
             <w:tcW w:w="9322" w:type="dxa"/>
             <w:gridSpan w:val="3"/>
-            <w:shd w:val="clear" w:color="auto" w:fill="C6D9F1" w:themeFill="text2" w:themeFillTint="33"/>
-            <w:vAlign w:val="center"/>
+            <w:shd w:val="clear" w:color="auto" w:fill="95B3D7" w:themeFill="accent1" w:themeFillTint="99"/>
           </w:tcPr>
           <w:p>
             <w:pPr>
@@ -4271,8 +4316,7 @@
         <w:tc>
           <w:tcPr>
             <w:cnfStyle w:val="001000000000" w:firstRow="0" w:lastRow="0" w:firstColumn="1" w:lastColumn="0" w:oddVBand="0" w:evenVBand="0" w:oddHBand="0" w:evenHBand="0" w:firstRowFirstColumn="0" w:firstRowLastColumn="0" w:lastRowFirstColumn="0" w:lastRowLastColumn="0"/>
-            <w:tcW w:w="1906" w:type="dxa"/>
-            <w:vAlign w:val="center"/>
+            <w:tcW w:w="1526" w:type="dxa"/>
           </w:tcPr>
           <w:p>
             <w:pPr>
@@ -4290,8 +4334,7 @@
         </w:tc>
         <w:tc>
           <w:tcPr>
-            <w:tcW w:w="2880" w:type="dxa"/>
-            <w:vAlign w:val="center"/>
+            <w:tcW w:w="2574" w:type="dxa"/>
           </w:tcPr>
           <w:p>
             <w:pPr>
@@ -4310,8 +4353,7 @@
         </w:tc>
         <w:tc>
           <w:tcPr>
-            <w:tcW w:w="4536" w:type="dxa"/>
-            <w:vAlign w:val="center"/>
+            <w:tcW w:w="5222" w:type="dxa"/>
           </w:tcPr>
           <w:p>
             <w:pPr>
@@ -4336,8 +4378,7 @@
         <w:tc>
           <w:tcPr>
             <w:cnfStyle w:val="001000000000" w:firstRow="0" w:lastRow="0" w:firstColumn="1" w:lastColumn="0" w:oddVBand="0" w:evenVBand="0" w:oddHBand="0" w:evenHBand="0" w:firstRowFirstColumn="0" w:firstRowLastColumn="0" w:lastRowFirstColumn="0" w:lastRowLastColumn="0"/>
-            <w:tcW w:w="1906" w:type="dxa"/>
-            <w:vAlign w:val="center"/>
+            <w:tcW w:w="1526" w:type="dxa"/>
           </w:tcPr>
           <w:p>
             <w:pPr>
@@ -4355,8 +4396,7 @@
         </w:tc>
         <w:tc>
           <w:tcPr>
-            <w:tcW w:w="2880" w:type="dxa"/>
-            <w:vAlign w:val="center"/>
+            <w:tcW w:w="2574" w:type="dxa"/>
           </w:tcPr>
           <w:p>
             <w:pPr>
@@ -4375,8 +4415,7 @@
         </w:tc>
         <w:tc>
           <w:tcPr>
-            <w:tcW w:w="4536" w:type="dxa"/>
-            <w:vAlign w:val="center"/>
+            <w:tcW w:w="5222" w:type="dxa"/>
           </w:tcPr>
           <w:p>
             <w:pPr>
@@ -4398,8 +4437,7 @@
         <w:tc>
           <w:tcPr>
             <w:cnfStyle w:val="001000000000" w:firstRow="0" w:lastRow="0" w:firstColumn="1" w:lastColumn="0" w:oddVBand="0" w:evenVBand="0" w:oddHBand="0" w:evenHBand="0" w:firstRowFirstColumn="0" w:firstRowLastColumn="0" w:lastRowFirstColumn="0" w:lastRowLastColumn="0"/>
-            <w:tcW w:w="1906" w:type="dxa"/>
-            <w:vAlign w:val="center"/>
+            <w:tcW w:w="1526" w:type="dxa"/>
           </w:tcPr>
           <w:p>
             <w:pPr>
@@ -4417,8 +4455,7 @@
         </w:tc>
         <w:tc>
           <w:tcPr>
-            <w:tcW w:w="2880" w:type="dxa"/>
-            <w:vAlign w:val="center"/>
+            <w:tcW w:w="2574" w:type="dxa"/>
           </w:tcPr>
           <w:p>
             <w:pPr>
@@ -4437,8 +4474,7 @@
         </w:tc>
         <w:tc>
           <w:tcPr>
-            <w:tcW w:w="4536" w:type="dxa"/>
-            <w:vAlign w:val="center"/>
+            <w:tcW w:w="5222" w:type="dxa"/>
           </w:tcPr>
           <w:p>
             <w:pPr>
@@ -4463,8 +4499,7 @@
         <w:tc>
           <w:tcPr>
             <w:cnfStyle w:val="001000000000" w:firstRow="0" w:lastRow="0" w:firstColumn="1" w:lastColumn="0" w:oddVBand="0" w:evenVBand="0" w:oddHBand="0" w:evenHBand="0" w:firstRowFirstColumn="0" w:firstRowLastColumn="0" w:lastRowFirstColumn="0" w:lastRowLastColumn="0"/>
-            <w:tcW w:w="1906" w:type="dxa"/>
-            <w:vAlign w:val="center"/>
+            <w:tcW w:w="1526" w:type="dxa"/>
           </w:tcPr>
           <w:p>
             <w:pPr>
@@ -4482,8 +4517,7 @@
         </w:tc>
         <w:tc>
           <w:tcPr>
-            <w:tcW w:w="2880" w:type="dxa"/>
-            <w:vAlign w:val="center"/>
+            <w:tcW w:w="2574" w:type="dxa"/>
           </w:tcPr>
           <w:p>
             <w:pPr>
@@ -4502,8 +4536,7 @@
         </w:tc>
         <w:tc>
           <w:tcPr>
-            <w:tcW w:w="4536" w:type="dxa"/>
-            <w:vAlign w:val="center"/>
+            <w:tcW w:w="5222" w:type="dxa"/>
           </w:tcPr>
           <w:p>
             <w:pPr>
@@ -4525,21 +4558,19 @@
         <w:tc>
           <w:tcPr>
             <w:cnfStyle w:val="001000000000" w:firstRow="0" w:lastRow="0" w:firstColumn="1" w:lastColumn="0" w:oddVBand="0" w:evenVBand="0" w:oddHBand="0" w:evenHBand="0" w:firstRowFirstColumn="0" w:firstRowLastColumn="0" w:lastRowFirstColumn="0" w:lastRowLastColumn="0"/>
-            <w:tcW w:w="1906" w:type="dxa"/>
-            <w:vAlign w:val="center"/>
-          </w:tcPr>
-          <w:p>
-            <w:pPr>
-              <w:rPr>
-                <w:lang w:val="en-US"/>
-              </w:rPr>
-            </w:pPr>
-          </w:p>
-        </w:tc>
-        <w:tc>
-          <w:tcPr>
-            <w:tcW w:w="2880" w:type="dxa"/>
-            <w:vAlign w:val="center"/>
+            <w:tcW w:w="1526" w:type="dxa"/>
+          </w:tcPr>
+          <w:p>
+            <w:pPr>
+              <w:rPr>
+                <w:lang w:val="en-US"/>
+              </w:rPr>
+            </w:pPr>
+          </w:p>
+        </w:tc>
+        <w:tc>
+          <w:tcPr>
+            <w:tcW w:w="2574" w:type="dxa"/>
           </w:tcPr>
           <w:p>
             <w:pPr>
@@ -4552,8 +4583,7 @@
         </w:tc>
         <w:tc>
           <w:tcPr>
-            <w:tcW w:w="4536" w:type="dxa"/>
-            <w:vAlign w:val="center"/>
+            <w:tcW w:w="5222" w:type="dxa"/>
           </w:tcPr>
           <w:p>
             <w:pPr>
@@ -4572,8 +4602,7 @@
         <w:tc>
           <w:tcPr>
             <w:cnfStyle w:val="001000000000" w:firstRow="0" w:lastRow="0" w:firstColumn="1" w:lastColumn="0" w:oddVBand="0" w:evenVBand="0" w:oddHBand="0" w:evenHBand="0" w:firstRowFirstColumn="0" w:firstRowLastColumn="0" w:lastRowFirstColumn="0" w:lastRowLastColumn="0"/>
-            <w:tcW w:w="1906" w:type="dxa"/>
-            <w:vAlign w:val="center"/>
+            <w:tcW w:w="1526" w:type="dxa"/>
           </w:tcPr>
           <w:p>
             <w:pPr>
@@ -4591,8 +4620,7 @@
         </w:tc>
         <w:tc>
           <w:tcPr>
-            <w:tcW w:w="2880" w:type="dxa"/>
-            <w:vAlign w:val="center"/>
+            <w:tcW w:w="2574" w:type="dxa"/>
           </w:tcPr>
           <w:p>
             <w:pPr>
@@ -4611,8 +4639,7 @@
         </w:tc>
         <w:tc>
           <w:tcPr>
-            <w:tcW w:w="4536" w:type="dxa"/>
-            <w:vAlign w:val="center"/>
+            <w:tcW w:w="5222" w:type="dxa"/>
           </w:tcPr>
           <w:p>
             <w:pPr>
@@ -4636,12 +4663,7 @@
             <w:cnfStyle w:val="001000000000" w:firstRow="0" w:lastRow="0" w:firstColumn="1" w:lastColumn="0" w:oddVBand="0" w:evenVBand="0" w:oddHBand="0" w:evenHBand="0" w:firstRowFirstColumn="0" w:firstRowLastColumn="0" w:lastRowFirstColumn="0" w:lastRowLastColumn="0"/>
             <w:tcW w:w="9322" w:type="dxa"/>
             <w:gridSpan w:val="3"/>
-            <w:tcBorders>
-              <w:top w:val="single" w:sz="8" w:space="0" w:color="4F81BD" w:themeColor="accent1"/>
-              <w:bottom w:val="single" w:sz="8" w:space="0" w:color="4F81BD" w:themeColor="accent1"/>
-            </w:tcBorders>
-            <w:shd w:val="clear" w:color="auto" w:fill="C6D9F1" w:themeFill="text2" w:themeFillTint="33"/>
-            <w:vAlign w:val="center"/>
+            <w:shd w:val="clear" w:color="auto" w:fill="95B3D7" w:themeFill="accent1" w:themeFillTint="99"/>
           </w:tcPr>
           <w:p>
             <w:pPr>
@@ -4667,8 +4689,7 @@
         <w:tc>
           <w:tcPr>
             <w:cnfStyle w:val="001000000000" w:firstRow="0" w:lastRow="0" w:firstColumn="1" w:lastColumn="0" w:oddVBand="0" w:evenVBand="0" w:oddHBand="0" w:evenHBand="0" w:firstRowFirstColumn="0" w:firstRowLastColumn="0" w:lastRowFirstColumn="0" w:lastRowLastColumn="0"/>
-            <w:tcW w:w="1906" w:type="dxa"/>
-            <w:vAlign w:val="center"/>
+            <w:tcW w:w="1526" w:type="dxa"/>
           </w:tcPr>
           <w:p>
             <w:pPr>
@@ -4701,8 +4722,7 @@
         </w:tc>
         <w:tc>
           <w:tcPr>
-            <w:tcW w:w="2880" w:type="dxa"/>
-            <w:vAlign w:val="center"/>
+            <w:tcW w:w="2574" w:type="dxa"/>
           </w:tcPr>
           <w:p>
             <w:pPr>
@@ -4721,8 +4741,7 @@
         </w:tc>
         <w:tc>
           <w:tcPr>
-            <w:tcW w:w="4536" w:type="dxa"/>
-            <w:vAlign w:val="center"/>
+            <w:tcW w:w="5222" w:type="dxa"/>
           </w:tcPr>
           <w:p>
             <w:pPr>
@@ -4744,8 +4763,7 @@
         <w:tc>
           <w:tcPr>
             <w:cnfStyle w:val="001000000000" w:firstRow="0" w:lastRow="0" w:firstColumn="1" w:lastColumn="0" w:oddVBand="0" w:evenVBand="0" w:oddHBand="0" w:evenHBand="0" w:firstRowFirstColumn="0" w:firstRowLastColumn="0" w:lastRowFirstColumn="0" w:lastRowLastColumn="0"/>
-            <w:tcW w:w="1906" w:type="dxa"/>
-            <w:vAlign w:val="center"/>
+            <w:tcW w:w="1526" w:type="dxa"/>
           </w:tcPr>
           <w:p>
             <w:pPr>
@@ -4778,8 +4796,7 @@
         </w:tc>
         <w:tc>
           <w:tcPr>
-            <w:tcW w:w="2880" w:type="dxa"/>
-            <w:vAlign w:val="center"/>
+            <w:tcW w:w="2574" w:type="dxa"/>
           </w:tcPr>
           <w:p>
             <w:pPr>
@@ -4798,8 +4815,7 @@
         </w:tc>
         <w:tc>
           <w:tcPr>
-            <w:tcW w:w="4536" w:type="dxa"/>
-            <w:vAlign w:val="center"/>
+            <w:tcW w:w="5222" w:type="dxa"/>
           </w:tcPr>
           <w:p>
             <w:pPr>
@@ -4824,8 +4840,7 @@
         <w:tc>
           <w:tcPr>
             <w:cnfStyle w:val="001000000000" w:firstRow="0" w:lastRow="0" w:firstColumn="1" w:lastColumn="0" w:oddVBand="0" w:evenVBand="0" w:oddHBand="0" w:evenHBand="0" w:firstRowFirstColumn="0" w:firstRowLastColumn="0" w:lastRowFirstColumn="0" w:lastRowLastColumn="0"/>
-            <w:tcW w:w="1906" w:type="dxa"/>
-            <w:vAlign w:val="center"/>
+            <w:tcW w:w="1526" w:type="dxa"/>
           </w:tcPr>
           <w:p>
             <w:pPr>
@@ -4858,8 +4873,7 @@
         </w:tc>
         <w:tc>
           <w:tcPr>
-            <w:tcW w:w="2880" w:type="dxa"/>
-            <w:vAlign w:val="center"/>
+            <w:tcW w:w="2574" w:type="dxa"/>
           </w:tcPr>
           <w:p>
             <w:pPr>
@@ -4878,8 +4892,7 @@
         </w:tc>
         <w:tc>
           <w:tcPr>
-            <w:tcW w:w="4536" w:type="dxa"/>
-            <w:vAlign w:val="center"/>
+            <w:tcW w:w="5222" w:type="dxa"/>
           </w:tcPr>
           <w:p>
             <w:pPr>
@@ -4901,11 +4914,7 @@
         <w:tc>
           <w:tcPr>
             <w:cnfStyle w:val="001000000000" w:firstRow="0" w:lastRow="0" w:firstColumn="1" w:lastColumn="0" w:oddVBand="0" w:evenVBand="0" w:oddHBand="0" w:evenHBand="0" w:firstRowFirstColumn="0" w:firstRowLastColumn="0" w:lastRowFirstColumn="0" w:lastRowLastColumn="0"/>
-            <w:tcW w:w="1906" w:type="dxa"/>
-            <w:tcBorders>
-              <w:bottom w:val="single" w:sz="8" w:space="0" w:color="4F81BD" w:themeColor="accent1"/>
-            </w:tcBorders>
-            <w:vAlign w:val="center"/>
+            <w:tcW w:w="1526" w:type="dxa"/>
           </w:tcPr>
           <w:p>
             <w:pPr>
@@ -4938,11 +4947,7 @@
         </w:tc>
         <w:tc>
           <w:tcPr>
-            <w:tcW w:w="2880" w:type="dxa"/>
-            <w:tcBorders>
-              <w:bottom w:val="single" w:sz="8" w:space="0" w:color="4F81BD" w:themeColor="accent1"/>
-            </w:tcBorders>
-            <w:vAlign w:val="center"/>
+            <w:tcW w:w="2574" w:type="dxa"/>
           </w:tcPr>
           <w:p>
             <w:pPr>
@@ -4961,11 +4966,7 @@
         </w:tc>
         <w:tc>
           <w:tcPr>
-            <w:tcW w:w="4536" w:type="dxa"/>
-            <w:tcBorders>
-              <w:bottom w:val="single" w:sz="8" w:space="0" w:color="4F81BD" w:themeColor="accent1"/>
-            </w:tcBorders>
-            <w:vAlign w:val="center"/>
+            <w:tcW w:w="5222" w:type="dxa"/>
           </w:tcPr>
           <w:p>
             <w:pPr>
@@ -4996,8 +4997,7 @@
         <w:tc>
           <w:tcPr>
             <w:cnfStyle w:val="001000000000" w:firstRow="0" w:lastRow="0" w:firstColumn="1" w:lastColumn="0" w:oddVBand="0" w:evenVBand="0" w:oddHBand="0" w:evenHBand="0" w:firstRowFirstColumn="0" w:firstRowLastColumn="0" w:lastRowFirstColumn="0" w:lastRowLastColumn="0"/>
-            <w:tcW w:w="1906" w:type="dxa"/>
-            <w:vAlign w:val="center"/>
+            <w:tcW w:w="1526" w:type="dxa"/>
           </w:tcPr>
           <w:p>
             <w:pPr>
@@ -5015,8 +5015,7 @@
         </w:tc>
         <w:tc>
           <w:tcPr>
-            <w:tcW w:w="2880" w:type="dxa"/>
-            <w:vAlign w:val="center"/>
+            <w:tcW w:w="2574" w:type="dxa"/>
           </w:tcPr>
           <w:p>
             <w:pPr>
@@ -5035,8 +5034,7 @@
         </w:tc>
         <w:tc>
           <w:tcPr>
-            <w:tcW w:w="4536" w:type="dxa"/>
-            <w:vAlign w:val="center"/>
+            <w:tcW w:w="5222" w:type="dxa"/>
           </w:tcPr>
           <w:p>
             <w:pPr>
@@ -5058,8 +5056,7 @@
         <w:tc>
           <w:tcPr>
             <w:cnfStyle w:val="001000000000" w:firstRow="0" w:lastRow="0" w:firstColumn="1" w:lastColumn="0" w:oddVBand="0" w:evenVBand="0" w:oddHBand="0" w:evenHBand="0" w:firstRowFirstColumn="0" w:firstRowLastColumn="0" w:lastRowFirstColumn="0" w:lastRowLastColumn="0"/>
-            <w:tcW w:w="1906" w:type="dxa"/>
-            <w:vAlign w:val="center"/>
+            <w:tcW w:w="1526" w:type="dxa"/>
           </w:tcPr>
           <w:p>
             <w:pPr>
@@ -5077,8 +5074,7 @@
         </w:tc>
         <w:tc>
           <w:tcPr>
-            <w:tcW w:w="2880" w:type="dxa"/>
-            <w:vAlign w:val="center"/>
+            <w:tcW w:w="2574" w:type="dxa"/>
           </w:tcPr>
           <w:p>
             <w:pPr>
@@ -5097,8 +5093,7 @@
         </w:tc>
         <w:tc>
           <w:tcPr>
-            <w:tcW w:w="4536" w:type="dxa"/>
-            <w:vAlign w:val="center"/>
+            <w:tcW w:w="5222" w:type="dxa"/>
           </w:tcPr>
           <w:p>
             <w:pPr>
@@ -5123,8 +5118,7 @@
         <w:tc>
           <w:tcPr>
             <w:cnfStyle w:val="001000000000" w:firstRow="0" w:lastRow="0" w:firstColumn="1" w:lastColumn="0" w:oddVBand="0" w:evenVBand="0" w:oddHBand="0" w:evenHBand="0" w:firstRowFirstColumn="0" w:firstRowLastColumn="0" w:lastRowFirstColumn="0" w:lastRowLastColumn="0"/>
-            <w:tcW w:w="1906" w:type="dxa"/>
-            <w:vAlign w:val="center"/>
+            <w:tcW w:w="1526" w:type="dxa"/>
           </w:tcPr>
           <w:p>
             <w:pPr>
@@ -5142,8 +5136,7 @@
         </w:tc>
         <w:tc>
           <w:tcPr>
-            <w:tcW w:w="2880" w:type="dxa"/>
-            <w:vAlign w:val="center"/>
+            <w:tcW w:w="2574" w:type="dxa"/>
           </w:tcPr>
           <w:p>
             <w:pPr>
@@ -5162,8 +5155,7 @@
         </w:tc>
         <w:tc>
           <w:tcPr>
-            <w:tcW w:w="4536" w:type="dxa"/>
-            <w:vAlign w:val="center"/>
+            <w:tcW w:w="5222" w:type="dxa"/>
           </w:tcPr>
           <w:p>
             <w:pPr>
@@ -5185,8 +5177,7 @@
         <w:tc>
           <w:tcPr>
             <w:cnfStyle w:val="001000000000" w:firstRow="0" w:lastRow="0" w:firstColumn="1" w:lastColumn="0" w:oddVBand="0" w:evenVBand="0" w:oddHBand="0" w:evenHBand="0" w:firstRowFirstColumn="0" w:firstRowLastColumn="0" w:lastRowFirstColumn="0" w:lastRowLastColumn="0"/>
-            <w:tcW w:w="1906" w:type="dxa"/>
-            <w:vAlign w:val="center"/>
+            <w:tcW w:w="1526" w:type="dxa"/>
           </w:tcPr>
           <w:p>
             <w:pPr>
@@ -5204,8 +5195,7 @@
         </w:tc>
         <w:tc>
           <w:tcPr>
-            <w:tcW w:w="2880" w:type="dxa"/>
-            <w:vAlign w:val="center"/>
+            <w:tcW w:w="2574" w:type="dxa"/>
           </w:tcPr>
           <w:p>
             <w:pPr>
@@ -5224,8 +5214,7 @@
         </w:tc>
         <w:tc>
           <w:tcPr>
-            <w:tcW w:w="4536" w:type="dxa"/>
-            <w:vAlign w:val="center"/>
+            <w:tcW w:w="5222" w:type="dxa"/>
           </w:tcPr>
           <w:p>
             <w:pPr>
@@ -5250,8 +5239,7 @@
         <w:tc>
           <w:tcPr>
             <w:cnfStyle w:val="001000000000" w:firstRow="0" w:lastRow="0" w:firstColumn="1" w:lastColumn="0" w:oddVBand="0" w:evenVBand="0" w:oddHBand="0" w:evenHBand="0" w:firstRowFirstColumn="0" w:firstRowLastColumn="0" w:lastRowFirstColumn="0" w:lastRowLastColumn="0"/>
-            <w:tcW w:w="1906" w:type="dxa"/>
-            <w:vAlign w:val="center"/>
+            <w:tcW w:w="1526" w:type="dxa"/>
           </w:tcPr>
           <w:p>
             <w:pPr>
@@ -5269,8 +5257,7 @@
         </w:tc>
         <w:tc>
           <w:tcPr>
-            <w:tcW w:w="2880" w:type="dxa"/>
-            <w:vAlign w:val="center"/>
+            <w:tcW w:w="2574" w:type="dxa"/>
           </w:tcPr>
           <w:p>
             <w:pPr>
@@ -5289,8 +5276,7 @@
         </w:tc>
         <w:tc>
           <w:tcPr>
-            <w:tcW w:w="4536" w:type="dxa"/>
-            <w:vAlign w:val="center"/>
+            <w:tcW w:w="5222" w:type="dxa"/>
           </w:tcPr>
           <w:p>
             <w:pPr>
@@ -5314,8 +5300,7 @@
             <w:cnfStyle w:val="001000000000" w:firstRow="0" w:lastRow="0" w:firstColumn="1" w:lastColumn="0" w:oddVBand="0" w:evenVBand="0" w:oddHBand="0" w:evenHBand="0" w:firstRowFirstColumn="0" w:firstRowLastColumn="0" w:lastRowFirstColumn="0" w:lastRowLastColumn="0"/>
             <w:tcW w:w="9322" w:type="dxa"/>
             <w:gridSpan w:val="3"/>
-            <w:shd w:val="clear" w:color="auto" w:fill="C6D9F1" w:themeFill="text2" w:themeFillTint="33"/>
-            <w:vAlign w:val="center"/>
+            <w:shd w:val="clear" w:color="auto" w:fill="95B3D7" w:themeFill="accent1" w:themeFillTint="99"/>
           </w:tcPr>
           <w:p>
             <w:pPr>
@@ -5341,8 +5326,7 @@
         <w:tc>
           <w:tcPr>
             <w:cnfStyle w:val="001000000000" w:firstRow="0" w:lastRow="0" w:firstColumn="1" w:lastColumn="0" w:oddVBand="0" w:evenVBand="0" w:oddHBand="0" w:evenHBand="0" w:firstRowFirstColumn="0" w:firstRowLastColumn="0" w:lastRowFirstColumn="0" w:lastRowLastColumn="0"/>
-            <w:tcW w:w="1906" w:type="dxa"/>
-            <w:vAlign w:val="center"/>
+            <w:tcW w:w="1526" w:type="dxa"/>
           </w:tcPr>
           <w:p>
             <w:pPr>
@@ -5362,8 +5346,7 @@
         </w:tc>
         <w:tc>
           <w:tcPr>
-            <w:tcW w:w="2880" w:type="dxa"/>
-            <w:vAlign w:val="center"/>
+            <w:tcW w:w="2574" w:type="dxa"/>
           </w:tcPr>
           <w:p>
             <w:pPr>
@@ -5384,8 +5367,7 @@
         </w:tc>
         <w:tc>
           <w:tcPr>
-            <w:tcW w:w="4536" w:type="dxa"/>
-            <w:vAlign w:val="center"/>
+            <w:tcW w:w="5222" w:type="dxa"/>
           </w:tcPr>
           <w:p>
             <w:pPr>
@@ -5409,8 +5391,7 @@
         <w:tc>
           <w:tcPr>
             <w:cnfStyle w:val="001000000000" w:firstRow="0" w:lastRow="0" w:firstColumn="1" w:lastColumn="0" w:oddVBand="0" w:evenVBand="0" w:oddHBand="0" w:evenHBand="0" w:firstRowFirstColumn="0" w:firstRowLastColumn="0" w:lastRowFirstColumn="0" w:lastRowLastColumn="0"/>
-            <w:tcW w:w="1906" w:type="dxa"/>
-            <w:vAlign w:val="center"/>
+            <w:tcW w:w="1526" w:type="dxa"/>
           </w:tcPr>
           <w:p>
             <w:pPr>
@@ -5437,8 +5418,7 @@
         </w:tc>
         <w:tc>
           <w:tcPr>
-            <w:tcW w:w="2880" w:type="dxa"/>
-            <w:vAlign w:val="center"/>
+            <w:tcW w:w="2574" w:type="dxa"/>
           </w:tcPr>
           <w:p>
             <w:pPr>
@@ -5459,8 +5439,7 @@
         </w:tc>
         <w:tc>
           <w:tcPr>
-            <w:tcW w:w="4536" w:type="dxa"/>
-            <w:vAlign w:val="center"/>
+            <w:tcW w:w="5222" w:type="dxa"/>
           </w:tcPr>
           <w:p>
             <w:pPr>
@@ -5494,8 +5473,7 @@
         <w:tc>
           <w:tcPr>
             <w:cnfStyle w:val="001000000000" w:firstRow="0" w:lastRow="0" w:firstColumn="1" w:lastColumn="0" w:oddVBand="0" w:evenVBand="0" w:oddHBand="0" w:evenHBand="0" w:firstRowFirstColumn="0" w:firstRowLastColumn="0" w:lastRowFirstColumn="0" w:lastRowLastColumn="0"/>
-            <w:tcW w:w="1906" w:type="dxa"/>
-            <w:vAlign w:val="center"/>
+            <w:tcW w:w="1526" w:type="dxa"/>
           </w:tcPr>
           <w:p>
             <w:pPr>
@@ -5532,8 +5510,7 @@
         </w:tc>
         <w:tc>
           <w:tcPr>
-            <w:tcW w:w="2880" w:type="dxa"/>
-            <w:vAlign w:val="center"/>
+            <w:tcW w:w="2574" w:type="dxa"/>
           </w:tcPr>
           <w:p>
             <w:pPr>
@@ -5554,8 +5531,7 @@
         </w:tc>
         <w:tc>
           <w:tcPr>
-            <w:tcW w:w="4536" w:type="dxa"/>
-            <w:vAlign w:val="center"/>
+            <w:tcW w:w="5222" w:type="dxa"/>
           </w:tcPr>
           <w:p>
             <w:pPr>
@@ -5579,8 +5555,7 @@
         <w:tc>
           <w:tcPr>
             <w:cnfStyle w:val="001000000000" w:firstRow="0" w:lastRow="0" w:firstColumn="1" w:lastColumn="0" w:oddVBand="0" w:evenVBand="0" w:oddHBand="0" w:evenHBand="0" w:firstRowFirstColumn="0" w:firstRowLastColumn="0" w:lastRowFirstColumn="0" w:lastRowLastColumn="0"/>
-            <w:tcW w:w="1906" w:type="dxa"/>
-            <w:vAlign w:val="center"/>
+            <w:tcW w:w="1526" w:type="dxa"/>
           </w:tcPr>
           <w:p>
             <w:pPr>
@@ -5598,8 +5573,7 @@
         </w:tc>
         <w:tc>
           <w:tcPr>
-            <w:tcW w:w="2880" w:type="dxa"/>
-            <w:vAlign w:val="center"/>
+            <w:tcW w:w="2574" w:type="dxa"/>
           </w:tcPr>
           <w:p>
             <w:pPr>
@@ -5618,8 +5592,7 @@
         </w:tc>
         <w:tc>
           <w:tcPr>
-            <w:tcW w:w="4536" w:type="dxa"/>
-            <w:vAlign w:val="center"/>
+            <w:tcW w:w="5222" w:type="dxa"/>
           </w:tcPr>
           <w:p>
             <w:pPr>
@@ -5644,8 +5617,7 @@
         <w:tc>
           <w:tcPr>
             <w:cnfStyle w:val="001000000000" w:firstRow="0" w:lastRow="0" w:firstColumn="1" w:lastColumn="0" w:oddVBand="0" w:evenVBand="0" w:oddHBand="0" w:evenHBand="0" w:firstRowFirstColumn="0" w:firstRowLastColumn="0" w:lastRowFirstColumn="0" w:lastRowLastColumn="0"/>
-            <w:tcW w:w="1906" w:type="dxa"/>
-            <w:vAlign w:val="center"/>
+            <w:tcW w:w="1526" w:type="dxa"/>
           </w:tcPr>
           <w:p>
             <w:pPr>
@@ -5663,8 +5635,7 @@
         </w:tc>
         <w:tc>
           <w:tcPr>
-            <w:tcW w:w="2880" w:type="dxa"/>
-            <w:vAlign w:val="center"/>
+            <w:tcW w:w="2574" w:type="dxa"/>
           </w:tcPr>
           <w:p>
             <w:pPr>
@@ -5683,8 +5654,7 @@
         </w:tc>
         <w:tc>
           <w:tcPr>
-            <w:tcW w:w="4536" w:type="dxa"/>
-            <w:vAlign w:val="center"/>
+            <w:tcW w:w="5222" w:type="dxa"/>
           </w:tcPr>
           <w:p>
             <w:pPr>
@@ -5706,8 +5676,7 @@
         <w:tc>
           <w:tcPr>
             <w:cnfStyle w:val="001000000000" w:firstRow="0" w:lastRow="0" w:firstColumn="1" w:lastColumn="0" w:oddVBand="0" w:evenVBand="0" w:oddHBand="0" w:evenHBand="0" w:firstRowFirstColumn="0" w:firstRowLastColumn="0" w:lastRowFirstColumn="0" w:lastRowLastColumn="0"/>
-            <w:tcW w:w="1906" w:type="dxa"/>
-            <w:vAlign w:val="center"/>
+            <w:tcW w:w="1526" w:type="dxa"/>
           </w:tcPr>
           <w:p>
             <w:pPr>
@@ -5725,8 +5694,7 @@
         </w:tc>
         <w:tc>
           <w:tcPr>
-            <w:tcW w:w="2880" w:type="dxa"/>
-            <w:vAlign w:val="center"/>
+            <w:tcW w:w="2574" w:type="dxa"/>
           </w:tcPr>
           <w:p>
             <w:pPr>
@@ -5745,8 +5713,7 @@
         </w:tc>
         <w:tc>
           <w:tcPr>
-            <w:tcW w:w="4536" w:type="dxa"/>
-            <w:vAlign w:val="center"/>
+            <w:tcW w:w="5222" w:type="dxa"/>
           </w:tcPr>
           <w:p>
             <w:pPr>
@@ -5771,8 +5738,7 @@
         <w:tc>
           <w:tcPr>
             <w:cnfStyle w:val="001000000000" w:firstRow="0" w:lastRow="0" w:firstColumn="1" w:lastColumn="0" w:oddVBand="0" w:evenVBand="0" w:oddHBand="0" w:evenHBand="0" w:firstRowFirstColumn="0" w:firstRowLastColumn="0" w:lastRowFirstColumn="0" w:lastRowLastColumn="0"/>
-            <w:tcW w:w="1906" w:type="dxa"/>
-            <w:vAlign w:val="center"/>
+            <w:tcW w:w="1526" w:type="dxa"/>
           </w:tcPr>
           <w:p>
             <w:pPr>
@@ -5790,8 +5756,7 @@
         </w:tc>
         <w:tc>
           <w:tcPr>
-            <w:tcW w:w="2880" w:type="dxa"/>
-            <w:vAlign w:val="center"/>
+            <w:tcW w:w="2574" w:type="dxa"/>
           </w:tcPr>
           <w:p>
             <w:pPr>
@@ -5810,8 +5775,7 @@
         </w:tc>
         <w:tc>
           <w:tcPr>
-            <w:tcW w:w="4536" w:type="dxa"/>
-            <w:vAlign w:val="center"/>
+            <w:tcW w:w="5222" w:type="dxa"/>
           </w:tcPr>
           <w:p>
             <w:pPr>
@@ -5833,8 +5797,7 @@
         <w:tc>
           <w:tcPr>
             <w:cnfStyle w:val="001000000000" w:firstRow="0" w:lastRow="0" w:firstColumn="1" w:lastColumn="0" w:oddVBand="0" w:evenVBand="0" w:oddHBand="0" w:evenHBand="0" w:firstRowFirstColumn="0" w:firstRowLastColumn="0" w:lastRowFirstColumn="0" w:lastRowLastColumn="0"/>
-            <w:tcW w:w="1906" w:type="dxa"/>
-            <w:vAlign w:val="center"/>
+            <w:tcW w:w="1526" w:type="dxa"/>
           </w:tcPr>
           <w:p>
             <w:pPr>
@@ -5858,8 +5821,7 @@
         </w:tc>
         <w:tc>
           <w:tcPr>
-            <w:tcW w:w="2880" w:type="dxa"/>
-            <w:vAlign w:val="center"/>
+            <w:tcW w:w="2574" w:type="dxa"/>
           </w:tcPr>
           <w:p>
             <w:pPr>
@@ -5878,8 +5840,7 @@
         </w:tc>
         <w:tc>
           <w:tcPr>
-            <w:tcW w:w="4536" w:type="dxa"/>
-            <w:vAlign w:val="center"/>
+            <w:tcW w:w="5222" w:type="dxa"/>
           </w:tcPr>
           <w:p>
             <w:pPr>
@@ -5918,8 +5879,6 @@
             <w:cnfStyle w:val="001000000000" w:firstRow="0" w:lastRow="0" w:firstColumn="1" w:lastColumn="0" w:oddVBand="0" w:evenVBand="0" w:oddHBand="0" w:evenHBand="0" w:firstRowFirstColumn="0" w:firstRowLastColumn="0" w:lastRowFirstColumn="0" w:lastRowLastColumn="0"/>
             <w:tcW w:w="9322" w:type="dxa"/>
             <w:gridSpan w:val="3"/>
-            <w:shd w:val="clear" w:color="auto" w:fill="C6D9F1" w:themeFill="text2" w:themeFillTint="33"/>
-            <w:vAlign w:val="center"/>
           </w:tcPr>
           <w:p>
             <w:pPr>
@@ -5942,8 +5901,7 @@
         <w:tc>
           <w:tcPr>
             <w:cnfStyle w:val="001000000000" w:firstRow="0" w:lastRow="0" w:firstColumn="1" w:lastColumn="0" w:oddVBand="0" w:evenVBand="0" w:oddHBand="0" w:evenHBand="0" w:firstRowFirstColumn="0" w:firstRowLastColumn="0" w:lastRowFirstColumn="0" w:lastRowLastColumn="0"/>
-            <w:tcW w:w="1906" w:type="dxa"/>
-            <w:vAlign w:val="center"/>
+            <w:tcW w:w="1526" w:type="dxa"/>
           </w:tcPr>
           <w:p>
             <w:pPr>
@@ -5961,8 +5919,7 @@
         </w:tc>
         <w:tc>
           <w:tcPr>
-            <w:tcW w:w="2880" w:type="dxa"/>
-            <w:vAlign w:val="center"/>
+            <w:tcW w:w="2574" w:type="dxa"/>
           </w:tcPr>
           <w:p>
             <w:pPr>
@@ -5993,8 +5950,7 @@
         </w:tc>
         <w:tc>
           <w:tcPr>
-            <w:tcW w:w="4536" w:type="dxa"/>
-            <w:vAlign w:val="center"/>
+            <w:tcW w:w="5222" w:type="dxa"/>
           </w:tcPr>
           <w:p>
             <w:pPr>
@@ -6031,8 +5987,7 @@
         <w:tc>
           <w:tcPr>
             <w:cnfStyle w:val="001000000000" w:firstRow="0" w:lastRow="0" w:firstColumn="1" w:lastColumn="0" w:oddVBand="0" w:evenVBand="0" w:oddHBand="0" w:evenHBand="0" w:firstRowFirstColumn="0" w:firstRowLastColumn="0" w:lastRowFirstColumn="0" w:lastRowLastColumn="0"/>
-            <w:tcW w:w="1906" w:type="dxa"/>
-            <w:vAlign w:val="center"/>
+            <w:tcW w:w="1526" w:type="dxa"/>
           </w:tcPr>
           <w:p>
             <w:pPr>
@@ -6056,8 +6011,7 @@
         </w:tc>
         <w:tc>
           <w:tcPr>
-            <w:tcW w:w="2880" w:type="dxa"/>
-            <w:vAlign w:val="center"/>
+            <w:tcW w:w="2574" w:type="dxa"/>
           </w:tcPr>
           <w:p>
             <w:pPr>
@@ -6076,8 +6030,7 @@
         </w:tc>
         <w:tc>
           <w:tcPr>
-            <w:tcW w:w="4536" w:type="dxa"/>
-            <w:vAlign w:val="center"/>
+            <w:tcW w:w="5222" w:type="dxa"/>
           </w:tcPr>
           <w:p>
             <w:pPr>
@@ -6099,8 +6052,7 @@
         <w:tc>
           <w:tcPr>
             <w:cnfStyle w:val="001000000000" w:firstRow="0" w:lastRow="0" w:firstColumn="1" w:lastColumn="0" w:oddVBand="0" w:evenVBand="0" w:oddHBand="0" w:evenHBand="0" w:firstRowFirstColumn="0" w:firstRowLastColumn="0" w:lastRowFirstColumn="0" w:lastRowLastColumn="0"/>
-            <w:tcW w:w="1906" w:type="dxa"/>
-            <w:vAlign w:val="center"/>
+            <w:tcW w:w="1526" w:type="dxa"/>
           </w:tcPr>
           <w:p>
             <w:pPr>
@@ -6124,8 +6076,7 @@
         </w:tc>
         <w:tc>
           <w:tcPr>
-            <w:tcW w:w="2880" w:type="dxa"/>
-            <w:vAlign w:val="center"/>
+            <w:tcW w:w="2574" w:type="dxa"/>
           </w:tcPr>
           <w:p>
             <w:pPr>
@@ -6144,8 +6095,7 @@
         </w:tc>
         <w:tc>
           <w:tcPr>
-            <w:tcW w:w="4536" w:type="dxa"/>
-            <w:vAlign w:val="center"/>
+            <w:tcW w:w="5222" w:type="dxa"/>
           </w:tcPr>
           <w:p>
             <w:pPr>
@@ -6170,8 +6120,7 @@
         <w:tc>
           <w:tcPr>
             <w:cnfStyle w:val="001000000000" w:firstRow="0" w:lastRow="0" w:firstColumn="1" w:lastColumn="0" w:oddVBand="0" w:evenVBand="0" w:oddHBand="0" w:evenHBand="0" w:firstRowFirstColumn="0" w:firstRowLastColumn="0" w:lastRowFirstColumn="0" w:lastRowLastColumn="0"/>
-            <w:tcW w:w="1906" w:type="dxa"/>
-            <w:vAlign w:val="center"/>
+            <w:tcW w:w="1526" w:type="dxa"/>
           </w:tcPr>
           <w:p>
             <w:pPr>
@@ -6189,8 +6138,7 @@
         </w:tc>
         <w:tc>
           <w:tcPr>
-            <w:tcW w:w="2880" w:type="dxa"/>
-            <w:vAlign w:val="center"/>
+            <w:tcW w:w="2574" w:type="dxa"/>
           </w:tcPr>
           <w:p>
             <w:pPr>
@@ -6209,8 +6157,7 @@
         </w:tc>
         <w:tc>
           <w:tcPr>
-            <w:tcW w:w="4536" w:type="dxa"/>
-            <w:vAlign w:val="center"/>
+            <w:tcW w:w="5222" w:type="dxa"/>
           </w:tcPr>
           <w:p>
             <w:pPr>
@@ -6232,8 +6179,7 @@
         <w:tc>
           <w:tcPr>
             <w:cnfStyle w:val="001000000000" w:firstRow="0" w:lastRow="0" w:firstColumn="1" w:lastColumn="0" w:oddVBand="0" w:evenVBand="0" w:oddHBand="0" w:evenHBand="0" w:firstRowFirstColumn="0" w:firstRowLastColumn="0" w:lastRowFirstColumn="0" w:lastRowLastColumn="0"/>
-            <w:tcW w:w="1906" w:type="dxa"/>
-            <w:vAlign w:val="center"/>
+            <w:tcW w:w="1526" w:type="dxa"/>
           </w:tcPr>
           <w:p>
             <w:pPr>
@@ -6257,8 +6203,7 @@
         </w:tc>
         <w:tc>
           <w:tcPr>
-            <w:tcW w:w="2880" w:type="dxa"/>
-            <w:vAlign w:val="center"/>
+            <w:tcW w:w="2574" w:type="dxa"/>
           </w:tcPr>
           <w:p>
             <w:pPr>
@@ -6283,8 +6228,7 @@
         </w:tc>
         <w:tc>
           <w:tcPr>
-            <w:tcW w:w="4536" w:type="dxa"/>
-            <w:vAlign w:val="center"/>
+            <w:tcW w:w="5222" w:type="dxa"/>
           </w:tcPr>
           <w:p>
             <w:pPr>
@@ -6344,14 +6288,13 @@
           <w:lang w:val="en-US"/>
         </w:rPr>
       </w:pPr>
-      <w:bookmarkStart w:id="7" w:name="_Toc8409531"/>
+      <w:bookmarkStart w:id="7" w:name="_Toc8556723"/>
       <w:r>
         <w:rPr>
           <w:sz w:val="36"/>
           <w:szCs w:val="36"/>
           <w:lang w:val="en-US"/>
         </w:rPr>
-        <w:lastRenderedPageBreak/>
         <w:t xml:space="preserve">Quick </w:t>
       </w:r>
       <w:r>
@@ -7656,17 +7599,1232 @@
           <w:lang w:val="en-US"/>
         </w:rPr>
       </w:pPr>
-      <w:bookmarkStart w:id="8" w:name="_Toc8409532"/>
+      <w:bookmarkStart w:id="8" w:name="_Toc8556724"/>
       <w:r>
         <w:rPr>
           <w:sz w:val="36"/>
           <w:szCs w:val="36"/>
           <w:lang w:val="en-US"/>
         </w:rPr>
-        <w:lastRenderedPageBreak/>
+        <w:t>HotKeys</w:t>
+      </w:r>
+      <w:r>
+        <w:rPr>
+          <w:sz w:val="36"/>
+          <w:szCs w:val="36"/>
+          <w:lang w:val="en-US"/>
+        </w:rPr>
+        <w:t xml:space="preserve"> (</w:t>
+      </w:r>
+      <w:r>
+        <w:rPr>
+          <w:sz w:val="36"/>
+          <w:szCs w:val="36"/>
+          <w:lang w:val="en-US"/>
+        </w:rPr>
+        <w:t>Description Editor</w:t>
+      </w:r>
+      <w:r>
+        <w:rPr>
+          <w:sz w:val="36"/>
+          <w:szCs w:val="36"/>
+          <w:lang w:val="en-US"/>
+        </w:rPr>
+        <w:t>)</w:t>
+      </w:r>
+      <w:bookmarkEnd w:id="8"/>
+    </w:p>
+    <w:p>
+      <w:pPr>
+        <w:rPr>
+          <w:lang w:val="en-US"/>
+        </w:rPr>
+      </w:pPr>
+    </w:p>
+    <w:tbl>
+      <w:tblPr>
+        <w:tblStyle w:val="Gitternetztabelle4Akzent1"/>
+        <w:tblW w:w="0" w:type="auto"/>
+        <w:tblLook w:val="04A0" w:firstRow="1" w:lastRow="0" w:firstColumn="1" w:lastColumn="0" w:noHBand="0" w:noVBand="1"/>
+      </w:tblPr>
+      <w:tblGrid>
+        <w:gridCol w:w="2376"/>
+        <w:gridCol w:w="2977"/>
+        <w:gridCol w:w="3859"/>
+      </w:tblGrid>
+      <w:tr>
+        <w:trPr>
+          <w:cnfStyle w:val="100000000000" w:firstRow="1" w:lastRow="0" w:firstColumn="0" w:lastColumn="0" w:oddVBand="0" w:evenVBand="0" w:oddHBand="0" w:evenHBand="0" w:firstRowFirstColumn="0" w:firstRowLastColumn="0" w:lastRowFirstColumn="0" w:lastRowLastColumn="0"/>
+        </w:trPr>
+        <w:tc>
+          <w:tcPr>
+            <w:cnfStyle w:val="001000000000" w:firstRow="0" w:lastRow="0" w:firstColumn="1" w:lastColumn="0" w:oddVBand="0" w:evenVBand="0" w:oddHBand="0" w:evenHBand="0" w:firstRowFirstColumn="0" w:firstRowLastColumn="0" w:lastRowFirstColumn="0" w:lastRowLastColumn="0"/>
+            <w:tcW w:w="2376" w:type="dxa"/>
+          </w:tcPr>
+          <w:p>
+            <w:pPr>
+              <w:rPr>
+                <w:lang w:val="en-US"/>
+              </w:rPr>
+            </w:pPr>
+            <w:r>
+              <w:rPr>
+                <w:lang w:val="en-US"/>
+              </w:rPr>
+              <w:t>HotKey</w:t>
+            </w:r>
+          </w:p>
+        </w:tc>
+        <w:tc>
+          <w:tcPr>
+            <w:tcW w:w="2977" w:type="dxa"/>
+          </w:tcPr>
+          <w:p>
+            <w:pPr>
+              <w:cnfStyle w:val="100000000000" w:firstRow="1" w:lastRow="0" w:firstColumn="0" w:lastColumn="0" w:oddVBand="0" w:evenVBand="0" w:oddHBand="0" w:evenHBand="0" w:firstRowFirstColumn="0" w:firstRowLastColumn="0" w:lastRowFirstColumn="0" w:lastRowLastColumn="0"/>
+              <w:rPr>
+                <w:lang w:val="en-US"/>
+              </w:rPr>
+            </w:pPr>
+            <w:r>
+              <w:rPr>
+                <w:lang w:val="en-US"/>
+              </w:rPr>
+              <w:t>Command</w:t>
+            </w:r>
+          </w:p>
+        </w:tc>
+        <w:tc>
+          <w:tcPr>
+            <w:tcW w:w="3859" w:type="dxa"/>
+          </w:tcPr>
+          <w:p>
+            <w:pPr>
+              <w:cnfStyle w:val="100000000000" w:firstRow="1" w:lastRow="0" w:firstColumn="0" w:lastColumn="0" w:oddVBand="0" w:evenVBand="0" w:oddHBand="0" w:evenHBand="0" w:firstRowFirstColumn="0" w:firstRowLastColumn="0" w:lastRowFirstColumn="0" w:lastRowLastColumn="0"/>
+              <w:rPr>
+                <w:lang w:val="en-US"/>
+              </w:rPr>
+            </w:pPr>
+            <w:r>
+              <w:rPr>
+                <w:lang w:val="en-US"/>
+              </w:rPr>
+              <w:t>Description</w:t>
+            </w:r>
+          </w:p>
+        </w:tc>
+      </w:tr>
+      <w:tr>
+        <w:trPr>
+          <w:cnfStyle w:val="000000100000" w:firstRow="0" w:lastRow="0" w:firstColumn="0" w:lastColumn="0" w:oddVBand="0" w:evenVBand="0" w:oddHBand="1" w:evenHBand="0" w:firstRowFirstColumn="0" w:firstRowLastColumn="0" w:lastRowFirstColumn="0" w:lastRowLastColumn="0"/>
+        </w:trPr>
+        <w:tc>
+          <w:tcPr>
+            <w:cnfStyle w:val="001000000000" w:firstRow="0" w:lastRow="0" w:firstColumn="1" w:lastColumn="0" w:oddVBand="0" w:evenVBand="0" w:oddHBand="0" w:evenHBand="0" w:firstRowFirstColumn="0" w:firstRowLastColumn="0" w:lastRowFirstColumn="0" w:lastRowLastColumn="0"/>
+            <w:tcW w:w="2376" w:type="dxa"/>
+          </w:tcPr>
+          <w:p>
+            <w:pPr>
+              <w:rPr>
+                <w:lang w:val="en-US"/>
+              </w:rPr>
+            </w:pPr>
+            <w:r>
+              <w:rPr>
+                <w:lang w:val="en-US"/>
+              </w:rPr>
+              <w:t>Control + A</w:t>
+            </w:r>
+          </w:p>
+        </w:tc>
+        <w:tc>
+          <w:tcPr>
+            <w:tcW w:w="2977" w:type="dxa"/>
+          </w:tcPr>
+          <w:p>
+            <w:pPr>
+              <w:cnfStyle w:val="000000100000" w:firstRow="0" w:lastRow="0" w:firstColumn="0" w:lastColumn="0" w:oddVBand="0" w:evenVBand="0" w:oddHBand="1" w:evenHBand="0" w:firstRowFirstColumn="0" w:firstRowLastColumn="0" w:lastRowFirstColumn="0" w:lastRowLastColumn="0"/>
+              <w:rPr>
+                <w:lang w:val="en-US"/>
+              </w:rPr>
+            </w:pPr>
+            <w:r>
+              <w:rPr>
+                <w:lang w:val="en-US"/>
+              </w:rPr>
+              <w:t>Accept Changes</w:t>
+            </w:r>
+          </w:p>
+        </w:tc>
+        <w:tc>
+          <w:tcPr>
+            <w:tcW w:w="3859" w:type="dxa"/>
+          </w:tcPr>
+          <w:p>
+            <w:pPr>
+              <w:cnfStyle w:val="000000100000" w:firstRow="0" w:lastRow="0" w:firstColumn="0" w:lastColumn="0" w:oddVBand="0" w:evenVBand="0" w:oddHBand="1" w:evenHBand="0" w:firstRowFirstColumn="0" w:firstRowLastColumn="0" w:lastRowFirstColumn="0" w:lastRowLastColumn="0"/>
+              <w:rPr>
+                <w:lang w:val="en-US"/>
+              </w:rPr>
+            </w:pPr>
+          </w:p>
+        </w:tc>
+      </w:tr>
+      <w:tr>
+        <w:tc>
+          <w:tcPr>
+            <w:cnfStyle w:val="001000000000" w:firstRow="0" w:lastRow="0" w:firstColumn="1" w:lastColumn="0" w:oddVBand="0" w:evenVBand="0" w:oddHBand="0" w:evenHBand="0" w:firstRowFirstColumn="0" w:firstRowLastColumn="0" w:lastRowFirstColumn="0" w:lastRowLastColumn="0"/>
+            <w:tcW w:w="2376" w:type="dxa"/>
+          </w:tcPr>
+          <w:p>
+            <w:pPr>
+              <w:rPr>
+                <w:lang w:val="en-US"/>
+              </w:rPr>
+            </w:pPr>
+            <w:r>
+              <w:rPr>
+                <w:lang w:val="en-US"/>
+              </w:rPr>
+              <w:t xml:space="preserve">Control + </w:t>
+            </w:r>
+            <w:r>
+              <w:rPr>
+                <w:lang w:val="en-US"/>
+              </w:rPr>
+              <w:t>D</w:t>
+            </w:r>
+          </w:p>
+        </w:tc>
+        <w:tc>
+          <w:tcPr>
+            <w:tcW w:w="2977" w:type="dxa"/>
+          </w:tcPr>
+          <w:p>
+            <w:pPr>
+              <w:cnfStyle w:val="000000000000" w:firstRow="0" w:lastRow="0" w:firstColumn="0" w:lastColumn="0" w:oddVBand="0" w:evenVBand="0" w:oddHBand="0" w:evenHBand="0" w:firstRowFirstColumn="0" w:firstRowLastColumn="0" w:lastRowFirstColumn="0" w:lastRowLastColumn="0"/>
+              <w:rPr>
+                <w:lang w:val="en-US"/>
+              </w:rPr>
+            </w:pPr>
+            <w:r>
+              <w:rPr>
+                <w:lang w:val="en-US"/>
+              </w:rPr>
+              <w:t>Discard Changes</w:t>
+            </w:r>
+          </w:p>
+        </w:tc>
+        <w:tc>
+          <w:tcPr>
+            <w:tcW w:w="3859" w:type="dxa"/>
+          </w:tcPr>
+          <w:p>
+            <w:pPr>
+              <w:cnfStyle w:val="000000000000" w:firstRow="0" w:lastRow="0" w:firstColumn="0" w:lastColumn="0" w:oddVBand="0" w:evenVBand="0" w:oddHBand="0" w:evenHBand="0" w:firstRowFirstColumn="0" w:firstRowLastColumn="0" w:lastRowFirstColumn="0" w:lastRowLastColumn="0"/>
+              <w:rPr>
+                <w:lang w:val="en-US"/>
+              </w:rPr>
+            </w:pPr>
+          </w:p>
+        </w:tc>
+      </w:tr>
+      <w:tr>
+        <w:trPr>
+          <w:cnfStyle w:val="000000100000" w:firstRow="0" w:lastRow="0" w:firstColumn="0" w:lastColumn="0" w:oddVBand="0" w:evenVBand="0" w:oddHBand="1" w:evenHBand="0" w:firstRowFirstColumn="0" w:firstRowLastColumn="0" w:lastRowFirstColumn="0" w:lastRowLastColumn="0"/>
+        </w:trPr>
+        <w:tc>
+          <w:tcPr>
+            <w:cnfStyle w:val="001000000000" w:firstRow="0" w:lastRow="0" w:firstColumn="1" w:lastColumn="0" w:oddVBand="0" w:evenVBand="0" w:oddHBand="0" w:evenHBand="0" w:firstRowFirstColumn="0" w:firstRowLastColumn="0" w:lastRowFirstColumn="0" w:lastRowLastColumn="0"/>
+            <w:tcW w:w="2376" w:type="dxa"/>
+          </w:tcPr>
+          <w:p>
+            <w:pPr>
+              <w:rPr>
+                <w:lang w:val="en-US"/>
+              </w:rPr>
+            </w:pPr>
+            <w:r>
+              <w:rPr>
+                <w:lang w:val="en-US"/>
+              </w:rPr>
+              <w:t xml:space="preserve">Control + </w:t>
+            </w:r>
+            <w:r>
+              <w:rPr>
+                <w:lang w:val="en-US"/>
+              </w:rPr>
+              <w:t>Y</w:t>
+            </w:r>
+          </w:p>
+        </w:tc>
+        <w:tc>
+          <w:tcPr>
+            <w:tcW w:w="2977" w:type="dxa"/>
+          </w:tcPr>
+          <w:p>
+            <w:pPr>
+              <w:cnfStyle w:val="000000100000" w:firstRow="0" w:lastRow="0" w:firstColumn="0" w:lastColumn="0" w:oddVBand="0" w:evenVBand="0" w:oddHBand="1" w:evenHBand="0" w:firstRowFirstColumn="0" w:firstRowLastColumn="0" w:lastRowFirstColumn="0" w:lastRowLastColumn="0"/>
+              <w:rPr>
+                <w:lang w:val="en-US"/>
+              </w:rPr>
+            </w:pPr>
+            <w:r>
+              <w:rPr>
+                <w:lang w:val="en-US"/>
+              </w:rPr>
+              <w:t>DeleteLine</w:t>
+            </w:r>
+          </w:p>
+        </w:tc>
+        <w:tc>
+          <w:tcPr>
+            <w:tcW w:w="3859" w:type="dxa"/>
+          </w:tcPr>
+          <w:p>
+            <w:pPr>
+              <w:cnfStyle w:val="000000100000" w:firstRow="0" w:lastRow="0" w:firstColumn="0" w:lastColumn="0" w:oddVBand="0" w:evenVBand="0" w:oddHBand="1" w:evenHBand="0" w:firstRowFirstColumn="0" w:firstRowLastColumn="0" w:lastRowFirstColumn="0" w:lastRowLastColumn="0"/>
+              <w:rPr>
+                <w:lang w:val="en-US"/>
+              </w:rPr>
+            </w:pPr>
+          </w:p>
+        </w:tc>
+      </w:tr>
+      <w:tr>
+        <w:tc>
+          <w:tcPr>
+            <w:cnfStyle w:val="001000000000" w:firstRow="0" w:lastRow="0" w:firstColumn="1" w:lastColumn="0" w:oddVBand="0" w:evenVBand="0" w:oddHBand="0" w:evenHBand="0" w:firstRowFirstColumn="0" w:firstRowLastColumn="0" w:lastRowFirstColumn="0" w:lastRowLastColumn="0"/>
+            <w:tcW w:w="2376" w:type="dxa"/>
+          </w:tcPr>
+          <w:p>
+            <w:pPr>
+              <w:rPr>
+                <w:lang w:val="en-US"/>
+              </w:rPr>
+            </w:pPr>
+            <w:r>
+              <w:rPr>
+                <w:lang w:val="en-US"/>
+              </w:rPr>
+              <w:t xml:space="preserve">Control + </w:t>
+            </w:r>
+            <w:r>
+              <w:rPr>
+                <w:lang w:val="en-US"/>
+              </w:rPr>
+              <w:t>B</w:t>
+            </w:r>
+          </w:p>
+        </w:tc>
+        <w:tc>
+          <w:tcPr>
+            <w:tcW w:w="2977" w:type="dxa"/>
+          </w:tcPr>
+          <w:p>
+            <w:pPr>
+              <w:cnfStyle w:val="000000000000" w:firstRow="0" w:lastRow="0" w:firstColumn="0" w:lastColumn="0" w:oddVBand="0" w:evenVBand="0" w:oddHBand="0" w:evenHBand="0" w:firstRowFirstColumn="0" w:firstRowLastColumn="0" w:lastRowFirstColumn="0" w:lastRowLastColumn="0"/>
+              <w:rPr>
+                <w:lang w:val="en-US"/>
+              </w:rPr>
+            </w:pPr>
+            <w:r>
+              <w:rPr>
+                <w:lang w:val="en-US"/>
+              </w:rPr>
+              <w:t>ToggleBookmark</w:t>
+            </w:r>
+          </w:p>
+        </w:tc>
+        <w:tc>
+          <w:tcPr>
+            <w:tcW w:w="3859" w:type="dxa"/>
+          </w:tcPr>
+          <w:p>
+            <w:pPr>
+              <w:cnfStyle w:val="000000000000" w:firstRow="0" w:lastRow="0" w:firstColumn="0" w:lastColumn="0" w:oddVBand="0" w:evenVBand="0" w:oddHBand="0" w:evenHBand="0" w:firstRowFirstColumn="0" w:firstRowLastColumn="0" w:lastRowFirstColumn="0" w:lastRowLastColumn="0"/>
+              <w:rPr>
+                <w:lang w:val="en-US"/>
+              </w:rPr>
+            </w:pPr>
+          </w:p>
+        </w:tc>
+      </w:tr>
+      <w:tr>
+        <w:trPr>
+          <w:cnfStyle w:val="000000100000" w:firstRow="0" w:lastRow="0" w:firstColumn="0" w:lastColumn="0" w:oddVBand="0" w:evenVBand="0" w:oddHBand="1" w:evenHBand="0" w:firstRowFirstColumn="0" w:firstRowLastColumn="0" w:lastRowFirstColumn="0" w:lastRowLastColumn="0"/>
+        </w:trPr>
+        <w:tc>
+          <w:tcPr>
+            <w:cnfStyle w:val="001000000000" w:firstRow="0" w:lastRow="0" w:firstColumn="1" w:lastColumn="0" w:oddVBand="0" w:evenVBand="0" w:oddHBand="0" w:evenHBand="0" w:firstRowFirstColumn="0" w:firstRowLastColumn="0" w:lastRowFirstColumn="0" w:lastRowLastColumn="0"/>
+            <w:tcW w:w="2376" w:type="dxa"/>
+          </w:tcPr>
+          <w:p>
+            <w:pPr>
+              <w:rPr>
+                <w:lang w:val="en-US"/>
+              </w:rPr>
+            </w:pPr>
+            <w:r>
+              <w:rPr>
+                <w:lang w:val="en-US"/>
+              </w:rPr>
+              <w:t xml:space="preserve">Control + </w:t>
+            </w:r>
+            <w:r>
+              <w:rPr>
+                <w:lang w:val="en-US"/>
+              </w:rPr>
+              <w:t>Cursor Up</w:t>
+            </w:r>
+          </w:p>
+        </w:tc>
+        <w:tc>
+          <w:tcPr>
+            <w:tcW w:w="2977" w:type="dxa"/>
+          </w:tcPr>
+          <w:p>
+            <w:pPr>
+              <w:cnfStyle w:val="000000100000" w:firstRow="0" w:lastRow="0" w:firstColumn="0" w:lastColumn="0" w:oddVBand="0" w:evenVBand="0" w:oddHBand="1" w:evenHBand="0" w:firstRowFirstColumn="0" w:firstRowLastColumn="0" w:lastRowFirstColumn="0" w:lastRowLastColumn="0"/>
+              <w:rPr>
+                <w:lang w:val="en-US"/>
+              </w:rPr>
+            </w:pPr>
+            <w:r>
+              <w:rPr>
+                <w:lang w:val="en-US"/>
+              </w:rPr>
+              <w:t>GotoPrevBookmark</w:t>
+            </w:r>
+          </w:p>
+        </w:tc>
+        <w:tc>
+          <w:tcPr>
+            <w:tcW w:w="3859" w:type="dxa"/>
+          </w:tcPr>
+          <w:p>
+            <w:pPr>
+              <w:cnfStyle w:val="000000100000" w:firstRow="0" w:lastRow="0" w:firstColumn="0" w:lastColumn="0" w:oddVBand="0" w:evenVBand="0" w:oddHBand="1" w:evenHBand="0" w:firstRowFirstColumn="0" w:firstRowLastColumn="0" w:lastRowFirstColumn="0" w:lastRowLastColumn="0"/>
+              <w:rPr>
+                <w:lang w:val="en-US"/>
+              </w:rPr>
+            </w:pPr>
+          </w:p>
+        </w:tc>
+      </w:tr>
+      <w:tr>
+        <w:tc>
+          <w:tcPr>
+            <w:cnfStyle w:val="001000000000" w:firstRow="0" w:lastRow="0" w:firstColumn="1" w:lastColumn="0" w:oddVBand="0" w:evenVBand="0" w:oddHBand="0" w:evenHBand="0" w:firstRowFirstColumn="0" w:firstRowLastColumn="0" w:lastRowFirstColumn="0" w:lastRowLastColumn="0"/>
+            <w:tcW w:w="2376" w:type="dxa"/>
+          </w:tcPr>
+          <w:p>
+            <w:pPr>
+              <w:rPr>
+                <w:lang w:val="en-US"/>
+              </w:rPr>
+            </w:pPr>
+            <w:r>
+              <w:rPr>
+                <w:lang w:val="en-US"/>
+              </w:rPr>
+              <w:t xml:space="preserve">Control + </w:t>
+            </w:r>
+            <w:r>
+              <w:rPr>
+                <w:lang w:val="en-US"/>
+              </w:rPr>
+              <w:t>Cursor Down</w:t>
+            </w:r>
+          </w:p>
+        </w:tc>
+        <w:tc>
+          <w:tcPr>
+            <w:tcW w:w="2977" w:type="dxa"/>
+          </w:tcPr>
+          <w:p>
+            <w:pPr>
+              <w:cnfStyle w:val="000000000000" w:firstRow="0" w:lastRow="0" w:firstColumn="0" w:lastColumn="0" w:oddVBand="0" w:evenVBand="0" w:oddHBand="0" w:evenHBand="0" w:firstRowFirstColumn="0" w:firstRowLastColumn="0" w:lastRowFirstColumn="0" w:lastRowLastColumn="0"/>
+              <w:rPr>
+                <w:lang w:val="en-US"/>
+              </w:rPr>
+            </w:pPr>
+            <w:r>
+              <w:rPr>
+                <w:lang w:val="en-US"/>
+              </w:rPr>
+              <w:t>GotoNextBookmark</w:t>
+            </w:r>
+          </w:p>
+        </w:tc>
+        <w:tc>
+          <w:tcPr>
+            <w:tcW w:w="3859" w:type="dxa"/>
+          </w:tcPr>
+          <w:p>
+            <w:pPr>
+              <w:cnfStyle w:val="000000000000" w:firstRow="0" w:lastRow="0" w:firstColumn="0" w:lastColumn="0" w:oddVBand="0" w:evenVBand="0" w:oddHBand="0" w:evenHBand="0" w:firstRowFirstColumn="0" w:firstRowLastColumn="0" w:lastRowFirstColumn="0" w:lastRowLastColumn="0"/>
+              <w:rPr>
+                <w:lang w:val="en-US"/>
+              </w:rPr>
+            </w:pPr>
+          </w:p>
+        </w:tc>
+      </w:tr>
+      <w:tr>
+        <w:trPr>
+          <w:cnfStyle w:val="000000100000" w:firstRow="0" w:lastRow="0" w:firstColumn="0" w:lastColumn="0" w:oddVBand="0" w:evenVBand="0" w:oddHBand="1" w:evenHBand="0" w:firstRowFirstColumn="0" w:firstRowLastColumn="0" w:lastRowFirstColumn="0" w:lastRowLastColumn="0"/>
+        </w:trPr>
+        <w:tc>
+          <w:tcPr>
+            <w:cnfStyle w:val="001000000000" w:firstRow="0" w:lastRow="0" w:firstColumn="1" w:lastColumn="0" w:oddVBand="0" w:evenVBand="0" w:oddHBand="0" w:evenHBand="0" w:firstRowFirstColumn="0" w:firstRowLastColumn="0" w:lastRowFirstColumn="0" w:lastRowLastColumn="0"/>
+            <w:tcW w:w="2376" w:type="dxa"/>
+          </w:tcPr>
+          <w:p>
+            <w:pPr>
+              <w:rPr>
+                <w:lang w:val="en-US"/>
+              </w:rPr>
+            </w:pPr>
+            <w:r>
+              <w:rPr>
+                <w:lang w:val="en-US"/>
+              </w:rPr>
+              <w:t>Control + Shift + U</w:t>
+            </w:r>
+          </w:p>
+        </w:tc>
+        <w:tc>
+          <w:tcPr>
+            <w:tcW w:w="2977" w:type="dxa"/>
+          </w:tcPr>
+          <w:p>
+            <w:pPr>
+              <w:cnfStyle w:val="000000100000" w:firstRow="0" w:lastRow="0" w:firstColumn="0" w:lastColumn="0" w:oddVBand="0" w:evenVBand="0" w:oddHBand="1" w:evenHBand="0" w:firstRowFirstColumn="0" w:firstRowLastColumn="0" w:lastRowFirstColumn="0" w:lastRowLastColumn="0"/>
+              <w:rPr>
+                <w:lang w:val="en-US"/>
+              </w:rPr>
+            </w:pPr>
+            <w:r>
+              <w:rPr>
+                <w:lang w:val="en-US"/>
+              </w:rPr>
+              <w:t>ToUpperCase</w:t>
+            </w:r>
+          </w:p>
+        </w:tc>
+        <w:tc>
+          <w:tcPr>
+            <w:tcW w:w="3859" w:type="dxa"/>
+          </w:tcPr>
+          <w:p>
+            <w:pPr>
+              <w:cnfStyle w:val="000000100000" w:firstRow="0" w:lastRow="0" w:firstColumn="0" w:lastColumn="0" w:oddVBand="0" w:evenVBand="0" w:oddHBand="1" w:evenHBand="0" w:firstRowFirstColumn="0" w:firstRowLastColumn="0" w:lastRowFirstColumn="0" w:lastRowLastColumn="0"/>
+              <w:rPr>
+                <w:lang w:val="en-US"/>
+              </w:rPr>
+            </w:pPr>
+          </w:p>
+        </w:tc>
+      </w:tr>
+      <w:tr>
+        <w:tc>
+          <w:tcPr>
+            <w:cnfStyle w:val="001000000000" w:firstRow="0" w:lastRow="0" w:firstColumn="1" w:lastColumn="0" w:oddVBand="0" w:evenVBand="0" w:oddHBand="0" w:evenHBand="0" w:firstRowFirstColumn="0" w:firstRowLastColumn="0" w:lastRowFirstColumn="0" w:lastRowLastColumn="0"/>
+            <w:tcW w:w="2376" w:type="dxa"/>
+          </w:tcPr>
+          <w:p>
+            <w:pPr>
+              <w:rPr>
+                <w:lang w:val="en-US"/>
+              </w:rPr>
+            </w:pPr>
+            <w:r>
+              <w:rPr>
+                <w:lang w:val="en-US"/>
+              </w:rPr>
+              <w:t>Control + Shift +</w:t>
+            </w:r>
+            <w:r>
+              <w:rPr>
+                <w:lang w:val="en-US"/>
+              </w:rPr>
+              <w:t xml:space="preserve"> L</w:t>
+            </w:r>
+          </w:p>
+        </w:tc>
+        <w:tc>
+          <w:tcPr>
+            <w:tcW w:w="2977" w:type="dxa"/>
+          </w:tcPr>
+          <w:p>
+            <w:pPr>
+              <w:cnfStyle w:val="000000000000" w:firstRow="0" w:lastRow="0" w:firstColumn="0" w:lastColumn="0" w:oddVBand="0" w:evenVBand="0" w:oddHBand="0" w:evenHBand="0" w:firstRowFirstColumn="0" w:firstRowLastColumn="0" w:lastRowFirstColumn="0" w:lastRowLastColumn="0"/>
+              <w:rPr>
+                <w:lang w:val="en-US"/>
+              </w:rPr>
+            </w:pPr>
+            <w:r>
+              <w:rPr>
+                <w:lang w:val="en-US"/>
+              </w:rPr>
+              <w:t>ToLowerCase</w:t>
+            </w:r>
+          </w:p>
+        </w:tc>
+        <w:tc>
+          <w:tcPr>
+            <w:tcW w:w="3859" w:type="dxa"/>
+          </w:tcPr>
+          <w:p>
+            <w:pPr>
+              <w:cnfStyle w:val="000000000000" w:firstRow="0" w:lastRow="0" w:firstColumn="0" w:lastColumn="0" w:oddVBand="0" w:evenVBand="0" w:oddHBand="0" w:evenHBand="0" w:firstRowFirstColumn="0" w:firstRowLastColumn="0" w:lastRowFirstColumn="0" w:lastRowLastColumn="0"/>
+              <w:rPr>
+                <w:lang w:val="en-US"/>
+              </w:rPr>
+            </w:pPr>
+          </w:p>
+        </w:tc>
+      </w:tr>
+      <w:tr>
+        <w:trPr>
+          <w:cnfStyle w:val="000000100000" w:firstRow="0" w:lastRow="0" w:firstColumn="0" w:lastColumn="0" w:oddVBand="0" w:evenVBand="0" w:oddHBand="1" w:evenHBand="0" w:firstRowFirstColumn="0" w:firstRowLastColumn="0" w:lastRowFirstColumn="0" w:lastRowLastColumn="0"/>
+        </w:trPr>
+        <w:tc>
+          <w:tcPr>
+            <w:cnfStyle w:val="001000000000" w:firstRow="0" w:lastRow="0" w:firstColumn="1" w:lastColumn="0" w:oddVBand="0" w:evenVBand="0" w:oddHBand="0" w:evenHBand="0" w:firstRowFirstColumn="0" w:firstRowLastColumn="0" w:lastRowFirstColumn="0" w:lastRowLastColumn="0"/>
+            <w:tcW w:w="2376" w:type="dxa"/>
+          </w:tcPr>
+          <w:p>
+            <w:pPr>
+              <w:rPr>
+                <w:lang w:val="en-US"/>
+              </w:rPr>
+            </w:pPr>
+            <w:r>
+              <w:rPr>
+                <w:lang w:val="en-US"/>
+              </w:rPr>
+              <w:t>Control + Shift +</w:t>
+            </w:r>
+            <w:r>
+              <w:rPr>
+                <w:lang w:val="en-US"/>
+              </w:rPr>
+              <w:t xml:space="preserve"> C</w:t>
+            </w:r>
+          </w:p>
+        </w:tc>
+        <w:tc>
+          <w:tcPr>
+            <w:tcW w:w="2977" w:type="dxa"/>
+          </w:tcPr>
+          <w:p>
+            <w:pPr>
+              <w:cnfStyle w:val="000000100000" w:firstRow="0" w:lastRow="0" w:firstColumn="0" w:lastColumn="0" w:oddVBand="0" w:evenVBand="0" w:oddHBand="1" w:evenHBand="0" w:firstRowFirstColumn="0" w:firstRowLastColumn="0" w:lastRowFirstColumn="0" w:lastRowLastColumn="0"/>
+              <w:rPr>
+                <w:lang w:val="en-US"/>
+              </w:rPr>
+            </w:pPr>
+            <w:r>
+              <w:rPr>
+                <w:lang w:val="en-US"/>
+              </w:rPr>
+              <w:t>ToCapitalize</w:t>
+            </w:r>
+          </w:p>
+        </w:tc>
+        <w:tc>
+          <w:tcPr>
+            <w:tcW w:w="3859" w:type="dxa"/>
+          </w:tcPr>
+          <w:p>
+            <w:pPr>
+              <w:cnfStyle w:val="000000100000" w:firstRow="0" w:lastRow="0" w:firstColumn="0" w:lastColumn="0" w:oddVBand="0" w:evenVBand="0" w:oddHBand="1" w:evenHBand="0" w:firstRowFirstColumn="0" w:firstRowLastColumn="0" w:lastRowFirstColumn="0" w:lastRowLastColumn="0"/>
+              <w:rPr>
+                <w:lang w:val="en-US"/>
+              </w:rPr>
+            </w:pPr>
+          </w:p>
+        </w:tc>
+      </w:tr>
+      <w:tr>
+        <w:tc>
+          <w:tcPr>
+            <w:cnfStyle w:val="001000000000" w:firstRow="0" w:lastRow="0" w:firstColumn="1" w:lastColumn="0" w:oddVBand="0" w:evenVBand="0" w:oddHBand="0" w:evenHBand="0" w:firstRowFirstColumn="0" w:firstRowLastColumn="0" w:lastRowFirstColumn="0" w:lastRowLastColumn="0"/>
+            <w:tcW w:w="2376" w:type="dxa"/>
+          </w:tcPr>
+          <w:p>
+            <w:pPr>
+              <w:rPr>
+                <w:lang w:val="en-US"/>
+              </w:rPr>
+            </w:pPr>
+            <w:r>
+              <w:rPr>
+                <w:lang w:val="en-US"/>
+              </w:rPr>
+              <w:t>Control + Shift +</w:t>
+            </w:r>
+            <w:r>
+              <w:rPr>
+                <w:lang w:val="en-US"/>
+              </w:rPr>
+              <w:t xml:space="preserve"> B</w:t>
+            </w:r>
+          </w:p>
+        </w:tc>
+        <w:tc>
+          <w:tcPr>
+            <w:tcW w:w="2977" w:type="dxa"/>
+          </w:tcPr>
+          <w:p>
+            <w:pPr>
+              <w:cnfStyle w:val="000000000000" w:firstRow="0" w:lastRow="0" w:firstColumn="0" w:lastColumn="0" w:oddVBand="0" w:evenVBand="0" w:oddHBand="0" w:evenHBand="0" w:firstRowFirstColumn="0" w:firstRowLastColumn="0" w:lastRowFirstColumn="0" w:lastRowLastColumn="0"/>
+              <w:rPr>
+                <w:lang w:val="en-US"/>
+              </w:rPr>
+            </w:pPr>
+            <w:r>
+              <w:rPr>
+                <w:lang w:val="en-US"/>
+              </w:rPr>
+              <w:t>ToBold</w:t>
+            </w:r>
+          </w:p>
+        </w:tc>
+        <w:tc>
+          <w:tcPr>
+            <w:tcW w:w="3859" w:type="dxa"/>
+          </w:tcPr>
+          <w:p>
+            <w:pPr>
+              <w:cnfStyle w:val="000000000000" w:firstRow="0" w:lastRow="0" w:firstColumn="0" w:lastColumn="0" w:oddVBand="0" w:evenVBand="0" w:oddHBand="0" w:evenHBand="0" w:firstRowFirstColumn="0" w:firstRowLastColumn="0" w:lastRowFirstColumn="0" w:lastRowLastColumn="0"/>
+              <w:rPr>
+                <w:lang w:val="en-US"/>
+              </w:rPr>
+            </w:pPr>
+          </w:p>
+        </w:tc>
+      </w:tr>
+      <w:tr>
+        <w:trPr>
+          <w:cnfStyle w:val="000000100000" w:firstRow="0" w:lastRow="0" w:firstColumn="0" w:lastColumn="0" w:oddVBand="0" w:evenVBand="0" w:oddHBand="1" w:evenHBand="0" w:firstRowFirstColumn="0" w:firstRowLastColumn="0" w:lastRowFirstColumn="0" w:lastRowLastColumn="0"/>
+        </w:trPr>
+        <w:tc>
+          <w:tcPr>
+            <w:cnfStyle w:val="001000000000" w:firstRow="0" w:lastRow="0" w:firstColumn="1" w:lastColumn="0" w:oddVBand="0" w:evenVBand="0" w:oddHBand="0" w:evenHBand="0" w:firstRowFirstColumn="0" w:firstRowLastColumn="0" w:lastRowFirstColumn="0" w:lastRowLastColumn="0"/>
+            <w:tcW w:w="2376" w:type="dxa"/>
+          </w:tcPr>
+          <w:p>
+            <w:pPr>
+              <w:rPr>
+                <w:lang w:val="en-US"/>
+              </w:rPr>
+            </w:pPr>
+            <w:r>
+              <w:rPr>
+                <w:lang w:val="en-US"/>
+              </w:rPr>
+              <w:t>Control + Shift +</w:t>
+            </w:r>
+            <w:r>
+              <w:rPr>
+                <w:lang w:val="en-US"/>
+              </w:rPr>
+              <w:t xml:space="preserve"> I</w:t>
+            </w:r>
+          </w:p>
+        </w:tc>
+        <w:tc>
+          <w:tcPr>
+            <w:tcW w:w="2977" w:type="dxa"/>
+          </w:tcPr>
+          <w:p>
+            <w:pPr>
+              <w:cnfStyle w:val="000000100000" w:firstRow="0" w:lastRow="0" w:firstColumn="0" w:lastColumn="0" w:oddVBand="0" w:evenVBand="0" w:oddHBand="1" w:evenHBand="0" w:firstRowFirstColumn="0" w:firstRowLastColumn="0" w:lastRowFirstColumn="0" w:lastRowLastColumn="0"/>
+              <w:rPr>
+                <w:lang w:val="en-US"/>
+              </w:rPr>
+            </w:pPr>
+            <w:r>
+              <w:rPr>
+                <w:lang w:val="en-US"/>
+              </w:rPr>
+              <w:t>ToItalic</w:t>
+            </w:r>
+          </w:p>
+        </w:tc>
+        <w:tc>
+          <w:tcPr>
+            <w:tcW w:w="3859" w:type="dxa"/>
+          </w:tcPr>
+          <w:p>
+            <w:pPr>
+              <w:cnfStyle w:val="000000100000" w:firstRow="0" w:lastRow="0" w:firstColumn="0" w:lastColumn="0" w:oddVBand="0" w:evenVBand="0" w:oddHBand="1" w:evenHBand="0" w:firstRowFirstColumn="0" w:firstRowLastColumn="0" w:lastRowFirstColumn="0" w:lastRowLastColumn="0"/>
+              <w:rPr>
+                <w:lang w:val="en-US"/>
+              </w:rPr>
+            </w:pPr>
+          </w:p>
+        </w:tc>
+      </w:tr>
+      <w:tr>
+        <w:tc>
+          <w:tcPr>
+            <w:cnfStyle w:val="001000000000" w:firstRow="0" w:lastRow="0" w:firstColumn="1" w:lastColumn="0" w:oddVBand="0" w:evenVBand="0" w:oddHBand="0" w:evenHBand="0" w:firstRowFirstColumn="0" w:firstRowLastColumn="0" w:lastRowFirstColumn="0" w:lastRowLastColumn="0"/>
+            <w:tcW w:w="2376" w:type="dxa"/>
+          </w:tcPr>
+          <w:p>
+            <w:pPr>
+              <w:rPr>
+                <w:lang w:val="en-US"/>
+              </w:rPr>
+            </w:pPr>
+            <w:r>
+              <w:rPr>
+                <w:lang w:val="en-US"/>
+              </w:rPr>
+              <w:t>Control + Shift +</w:t>
+            </w:r>
+            <w:r>
+              <w:rPr>
+                <w:lang w:val="en-US"/>
+              </w:rPr>
+              <w:t xml:space="preserve"> (1-4)</w:t>
+            </w:r>
+          </w:p>
+        </w:tc>
+        <w:tc>
+          <w:tcPr>
+            <w:tcW w:w="2977" w:type="dxa"/>
+          </w:tcPr>
+          <w:p>
+            <w:pPr>
+              <w:cnfStyle w:val="000000000000" w:firstRow="0" w:lastRow="0" w:firstColumn="0" w:lastColumn="0" w:oddVBand="0" w:evenVBand="0" w:oddHBand="0" w:evenHBand="0" w:firstRowFirstColumn="0" w:firstRowLastColumn="0" w:lastRowFirstColumn="0" w:lastRowLastColumn="0"/>
+              <w:rPr>
+                <w:lang w:val="en-US"/>
+              </w:rPr>
+            </w:pPr>
+            <w:r>
+              <w:rPr>
+                <w:lang w:val="en-US"/>
+              </w:rPr>
+              <w:t>ToHeader</w:t>
+            </w:r>
+            <w:r>
+              <w:rPr>
+                <w:lang w:val="en-US"/>
+              </w:rPr>
+              <w:t xml:space="preserve"> (1-4)</w:t>
+            </w:r>
+          </w:p>
+        </w:tc>
+        <w:tc>
+          <w:tcPr>
+            <w:tcW w:w="3859" w:type="dxa"/>
+          </w:tcPr>
+          <w:p>
+            <w:pPr>
+              <w:cnfStyle w:val="000000000000" w:firstRow="0" w:lastRow="0" w:firstColumn="0" w:lastColumn="0" w:oddVBand="0" w:evenVBand="0" w:oddHBand="0" w:evenHBand="0" w:firstRowFirstColumn="0" w:firstRowLastColumn="0" w:lastRowFirstColumn="0" w:lastRowLastColumn="0"/>
+              <w:rPr>
+                <w:lang w:val="en-US"/>
+              </w:rPr>
+            </w:pPr>
+          </w:p>
+        </w:tc>
+      </w:tr>
+      <w:tr>
+        <w:trPr>
+          <w:cnfStyle w:val="000000100000" w:firstRow="0" w:lastRow="0" w:firstColumn="0" w:lastColumn="0" w:oddVBand="0" w:evenVBand="0" w:oddHBand="1" w:evenHBand="0" w:firstRowFirstColumn="0" w:firstRowLastColumn="0" w:lastRowFirstColumn="0" w:lastRowLastColumn="0"/>
+        </w:trPr>
+        <w:tc>
+          <w:tcPr>
+            <w:cnfStyle w:val="001000000000" w:firstRow="0" w:lastRow="0" w:firstColumn="1" w:lastColumn="0" w:oddVBand="0" w:evenVBand="0" w:oddHBand="0" w:evenHBand="0" w:firstRowFirstColumn="0" w:firstRowLastColumn="0" w:lastRowFirstColumn="0" w:lastRowLastColumn="0"/>
+            <w:tcW w:w="2376" w:type="dxa"/>
+          </w:tcPr>
+          <w:p>
+            <w:pPr>
+              <w:rPr>
+                <w:lang w:val="en-US"/>
+              </w:rPr>
+            </w:pPr>
+            <w:r>
+              <w:rPr>
+                <w:lang w:val="en-US"/>
+              </w:rPr>
+              <w:t>Control + Shift +</w:t>
+            </w:r>
+            <w:r>
+              <w:rPr>
+                <w:lang w:val="en-US"/>
+              </w:rPr>
+              <w:t xml:space="preserve"> X</w:t>
+            </w:r>
+          </w:p>
+        </w:tc>
+        <w:tc>
+          <w:tcPr>
+            <w:tcW w:w="2977" w:type="dxa"/>
+          </w:tcPr>
+          <w:p>
+            <w:pPr>
+              <w:cnfStyle w:val="000000100000" w:firstRow="0" w:lastRow="0" w:firstColumn="0" w:lastColumn="0" w:oddVBand="0" w:evenVBand="0" w:oddHBand="1" w:evenHBand="0" w:firstRowFirstColumn="0" w:firstRowLastColumn="0" w:lastRowFirstColumn="0" w:lastRowLastColumn="0"/>
+              <w:rPr>
+                <w:lang w:val="en-US"/>
+              </w:rPr>
+            </w:pPr>
+            <w:r>
+              <w:rPr>
+                <w:lang w:val="en-US"/>
+              </w:rPr>
+              <w:t>Toogle</w:t>
+            </w:r>
+            <w:r>
+              <w:rPr>
+                <w:lang w:val="en-US"/>
+              </w:rPr>
+              <w:t>SpecialCharacter</w:t>
+            </w:r>
+          </w:p>
+        </w:tc>
+        <w:tc>
+          <w:tcPr>
+            <w:tcW w:w="3859" w:type="dxa"/>
+          </w:tcPr>
+          <w:p>
+            <w:pPr>
+              <w:cnfStyle w:val="000000100000" w:firstRow="0" w:lastRow="0" w:firstColumn="0" w:lastColumn="0" w:oddVBand="0" w:evenVBand="0" w:oddHBand="1" w:evenHBand="0" w:firstRowFirstColumn="0" w:firstRowLastColumn="0" w:lastRowFirstColumn="0" w:lastRowLastColumn="0"/>
+              <w:rPr>
+                <w:lang w:val="en-US"/>
+              </w:rPr>
+            </w:pPr>
+          </w:p>
+        </w:tc>
+      </w:tr>
+      <w:tr>
+        <w:tc>
+          <w:tcPr>
+            <w:cnfStyle w:val="001000000000" w:firstRow="0" w:lastRow="0" w:firstColumn="1" w:lastColumn="0" w:oddVBand="0" w:evenVBand="0" w:oddHBand="0" w:evenHBand="0" w:firstRowFirstColumn="0" w:firstRowLastColumn="0" w:lastRowFirstColumn="0" w:lastRowLastColumn="0"/>
+            <w:tcW w:w="2376" w:type="dxa"/>
+          </w:tcPr>
+          <w:p>
+            <w:pPr>
+              <w:rPr>
+                <w:lang w:val="en-US"/>
+              </w:rPr>
+            </w:pPr>
+            <w:r>
+              <w:rPr>
+                <w:lang w:val="en-US"/>
+              </w:rPr>
+              <w:t>Control + Shift +</w:t>
+            </w:r>
+            <w:r>
+              <w:rPr>
+                <w:lang w:val="en-US"/>
+              </w:rPr>
+              <w:t xml:space="preserve"> T</w:t>
+            </w:r>
+          </w:p>
+        </w:tc>
+        <w:tc>
+          <w:tcPr>
+            <w:tcW w:w="2977" w:type="dxa"/>
+          </w:tcPr>
+          <w:p>
+            <w:pPr>
+              <w:cnfStyle w:val="000000000000" w:firstRow="0" w:lastRow="0" w:firstColumn="0" w:lastColumn="0" w:oddVBand="0" w:evenVBand="0" w:oddHBand="0" w:evenHBand="0" w:firstRowFirstColumn="0" w:firstRowLastColumn="0" w:lastRowFirstColumn="0" w:lastRowLastColumn="0"/>
+              <w:rPr>
+                <w:lang w:val="en-US"/>
+              </w:rPr>
+            </w:pPr>
+            <w:r>
+              <w:rPr>
+                <w:lang w:val="en-US"/>
+              </w:rPr>
+              <w:t>ConvertTabsToSpaces</w:t>
+            </w:r>
+          </w:p>
+        </w:tc>
+        <w:tc>
+          <w:tcPr>
+            <w:tcW w:w="3859" w:type="dxa"/>
+          </w:tcPr>
+          <w:p>
+            <w:pPr>
+              <w:cnfStyle w:val="000000000000" w:firstRow="0" w:lastRow="0" w:firstColumn="0" w:lastColumn="0" w:oddVBand="0" w:evenVBand="0" w:oddHBand="0" w:evenHBand="0" w:firstRowFirstColumn="0" w:firstRowLastColumn="0" w:lastRowFirstColumn="0" w:lastRowLastColumn="0"/>
+              <w:rPr>
+                <w:lang w:val="en-US"/>
+              </w:rPr>
+            </w:pPr>
+          </w:p>
+        </w:tc>
+      </w:tr>
+      <w:tr>
+        <w:trPr>
+          <w:cnfStyle w:val="000000100000" w:firstRow="0" w:lastRow="0" w:firstColumn="0" w:lastColumn="0" w:oddVBand="0" w:evenVBand="0" w:oddHBand="1" w:evenHBand="0" w:firstRowFirstColumn="0" w:firstRowLastColumn="0" w:lastRowFirstColumn="0" w:lastRowLastColumn="0"/>
+        </w:trPr>
+        <w:tc>
+          <w:tcPr>
+            <w:cnfStyle w:val="001000000000" w:firstRow="0" w:lastRow="0" w:firstColumn="1" w:lastColumn="0" w:oddVBand="0" w:evenVBand="0" w:oddHBand="0" w:evenHBand="0" w:firstRowFirstColumn="0" w:firstRowLastColumn="0" w:lastRowFirstColumn="0" w:lastRowLastColumn="0"/>
+            <w:tcW w:w="2376" w:type="dxa"/>
+          </w:tcPr>
+          <w:p>
+            <w:pPr>
+              <w:rPr>
+                <w:lang w:val="en-US"/>
+              </w:rPr>
+            </w:pPr>
+            <w:r>
+              <w:rPr>
+                <w:lang w:val="en-US"/>
+              </w:rPr>
+              <w:t>Control + Shift +</w:t>
+            </w:r>
+            <w:r>
+              <w:rPr>
+                <w:lang w:val="en-US"/>
+              </w:rPr>
+              <w:t xml:space="preserve"> </w:t>
+            </w:r>
+            <w:r>
+              <w:rPr>
+                <w:lang w:val="en-US"/>
+              </w:rPr>
+              <w:t>R</w:t>
+            </w:r>
+          </w:p>
+        </w:tc>
+        <w:tc>
+          <w:tcPr>
+            <w:tcW w:w="2977" w:type="dxa"/>
+          </w:tcPr>
+          <w:p>
+            <w:pPr>
+              <w:cnfStyle w:val="000000100000" w:firstRow="0" w:lastRow="0" w:firstColumn="0" w:lastColumn="0" w:oddVBand="0" w:evenVBand="0" w:oddHBand="1" w:evenHBand="0" w:firstRowFirstColumn="0" w:firstRowLastColumn="0" w:lastRowFirstColumn="0" w:lastRowLastColumn="0"/>
+              <w:rPr>
+                <w:lang w:val="en-US"/>
+              </w:rPr>
+            </w:pPr>
+            <w:r>
+              <w:rPr>
+                <w:lang w:val="en-US"/>
+              </w:rPr>
+              <w:t>RemoveTrailingWhiteSpaces</w:t>
+            </w:r>
+          </w:p>
+        </w:tc>
+        <w:tc>
+          <w:tcPr>
+            <w:tcW w:w="3859" w:type="dxa"/>
+          </w:tcPr>
+          <w:p>
+            <w:pPr>
+              <w:cnfStyle w:val="000000100000" w:firstRow="0" w:lastRow="0" w:firstColumn="0" w:lastColumn="0" w:oddVBand="0" w:evenVBand="0" w:oddHBand="1" w:evenHBand="0" w:firstRowFirstColumn="0" w:firstRowLastColumn="0" w:lastRowFirstColumn="0" w:lastRowLastColumn="0"/>
+              <w:rPr>
+                <w:lang w:val="en-US"/>
+              </w:rPr>
+            </w:pPr>
+          </w:p>
+        </w:tc>
+      </w:tr>
+      <w:tr>
+        <w:tc>
+          <w:tcPr>
+            <w:cnfStyle w:val="001000000000" w:firstRow="0" w:lastRow="0" w:firstColumn="1" w:lastColumn="0" w:oddVBand="0" w:evenVBand="0" w:oddHBand="0" w:evenHBand="0" w:firstRowFirstColumn="0" w:firstRowLastColumn="0" w:lastRowFirstColumn="0" w:lastRowLastColumn="0"/>
+            <w:tcW w:w="2376" w:type="dxa"/>
+          </w:tcPr>
+          <w:p>
+            <w:pPr>
+              <w:rPr>
+                <w:lang w:val="en-US"/>
+              </w:rPr>
+            </w:pPr>
+            <w:r>
+              <w:rPr>
+                <w:lang w:val="en-US"/>
+              </w:rPr>
+              <w:t>Control + Alt + L</w:t>
+            </w:r>
+          </w:p>
+        </w:tc>
+        <w:tc>
+          <w:tcPr>
+            <w:tcW w:w="2977" w:type="dxa"/>
+          </w:tcPr>
+          <w:p>
+            <w:pPr>
+              <w:cnfStyle w:val="000000000000" w:firstRow="0" w:lastRow="0" w:firstColumn="0" w:lastColumn="0" w:oddVBand="0" w:evenVBand="0" w:oddHBand="0" w:evenHBand="0" w:firstRowFirstColumn="0" w:firstRowLastColumn="0" w:lastRowFirstColumn="0" w:lastRowLastColumn="0"/>
+              <w:rPr>
+                <w:lang w:val="en-US"/>
+              </w:rPr>
+            </w:pPr>
+            <w:r>
+              <w:rPr>
+                <w:lang w:val="en-US"/>
+              </w:rPr>
+              <w:t>InsertLoremIpsum</w:t>
+            </w:r>
+          </w:p>
+        </w:tc>
+        <w:tc>
+          <w:tcPr>
+            <w:tcW w:w="3859" w:type="dxa"/>
+          </w:tcPr>
+          <w:p>
+            <w:pPr>
+              <w:cnfStyle w:val="000000000000" w:firstRow="0" w:lastRow="0" w:firstColumn="0" w:lastColumn="0" w:oddVBand="0" w:evenVBand="0" w:oddHBand="0" w:evenHBand="0" w:firstRowFirstColumn="0" w:firstRowLastColumn="0" w:lastRowFirstColumn="0" w:lastRowLastColumn="0"/>
+              <w:rPr>
+                <w:lang w:val="en-US"/>
+              </w:rPr>
+            </w:pPr>
+          </w:p>
+        </w:tc>
+      </w:tr>
+      <w:tr>
+        <w:trPr>
+          <w:cnfStyle w:val="000000100000" w:firstRow="0" w:lastRow="0" w:firstColumn="0" w:lastColumn="0" w:oddVBand="0" w:evenVBand="0" w:oddHBand="1" w:evenHBand="0" w:firstRowFirstColumn="0" w:firstRowLastColumn="0" w:lastRowFirstColumn="0" w:lastRowLastColumn="0"/>
+        </w:trPr>
+        <w:tc>
+          <w:tcPr>
+            <w:cnfStyle w:val="001000000000" w:firstRow="0" w:lastRow="0" w:firstColumn="1" w:lastColumn="0" w:oddVBand="0" w:evenVBand="0" w:oddHBand="0" w:evenHBand="0" w:firstRowFirstColumn="0" w:firstRowLastColumn="0" w:lastRowFirstColumn="0" w:lastRowLastColumn="0"/>
+            <w:tcW w:w="2376" w:type="dxa"/>
+          </w:tcPr>
+          <w:p>
+            <w:pPr>
+              <w:rPr>
+                <w:lang w:val="en-US"/>
+              </w:rPr>
+            </w:pPr>
+            <w:r>
+              <w:rPr>
+                <w:lang w:val="en-US"/>
+              </w:rPr>
+              <w:t xml:space="preserve">Control + Alt + </w:t>
+            </w:r>
+            <w:r>
+              <w:rPr>
+                <w:lang w:val="en-US"/>
+              </w:rPr>
+              <w:t>D</w:t>
+            </w:r>
+          </w:p>
+        </w:tc>
+        <w:tc>
+          <w:tcPr>
+            <w:tcW w:w="2977" w:type="dxa"/>
+          </w:tcPr>
+          <w:p>
+            <w:pPr>
+              <w:cnfStyle w:val="000000100000" w:firstRow="0" w:lastRow="0" w:firstColumn="0" w:lastColumn="0" w:oddVBand="0" w:evenVBand="0" w:oddHBand="1" w:evenHBand="0" w:firstRowFirstColumn="0" w:firstRowLastColumn="0" w:lastRowFirstColumn="0" w:lastRowLastColumn="0"/>
+              <w:rPr>
+                <w:lang w:val="en-US"/>
+              </w:rPr>
+            </w:pPr>
+            <w:r>
+              <w:rPr>
+                <w:lang w:val="en-US"/>
+              </w:rPr>
+              <w:t>InsertDateTime</w:t>
+            </w:r>
+          </w:p>
+        </w:tc>
+        <w:tc>
+          <w:tcPr>
+            <w:tcW w:w="3859" w:type="dxa"/>
+          </w:tcPr>
+          <w:p>
+            <w:pPr>
+              <w:cnfStyle w:val="000000100000" w:firstRow="0" w:lastRow="0" w:firstColumn="0" w:lastColumn="0" w:oddVBand="0" w:evenVBand="0" w:oddHBand="1" w:evenHBand="0" w:firstRowFirstColumn="0" w:firstRowLastColumn="0" w:lastRowFirstColumn="0" w:lastRowLastColumn="0"/>
+              <w:rPr>
+                <w:lang w:val="en-US"/>
+              </w:rPr>
+            </w:pPr>
+          </w:p>
+        </w:tc>
+      </w:tr>
+      <w:tr>
+        <w:tc>
+          <w:tcPr>
+            <w:cnfStyle w:val="001000000000" w:firstRow="0" w:lastRow="0" w:firstColumn="1" w:lastColumn="0" w:oddVBand="0" w:evenVBand="0" w:oddHBand="0" w:evenHBand="0" w:firstRowFirstColumn="0" w:firstRowLastColumn="0" w:lastRowFirstColumn="0" w:lastRowLastColumn="0"/>
+            <w:tcW w:w="2376" w:type="dxa"/>
+          </w:tcPr>
+          <w:p>
+            <w:pPr>
+              <w:rPr>
+                <w:lang w:val="en-US"/>
+              </w:rPr>
+            </w:pPr>
+          </w:p>
+        </w:tc>
+        <w:tc>
+          <w:tcPr>
+            <w:tcW w:w="2977" w:type="dxa"/>
+          </w:tcPr>
+          <w:p>
+            <w:pPr>
+              <w:cnfStyle w:val="000000000000" w:firstRow="0" w:lastRow="0" w:firstColumn="0" w:lastColumn="0" w:oddVBand="0" w:evenVBand="0" w:oddHBand="0" w:evenHBand="0" w:firstRowFirstColumn="0" w:firstRowLastColumn="0" w:lastRowFirstColumn="0" w:lastRowLastColumn="0"/>
+              <w:rPr>
+                <w:lang w:val="en-US"/>
+              </w:rPr>
+            </w:pPr>
+          </w:p>
+        </w:tc>
+        <w:tc>
+          <w:tcPr>
+            <w:tcW w:w="3859" w:type="dxa"/>
+          </w:tcPr>
+          <w:p>
+            <w:pPr>
+              <w:cnfStyle w:val="000000000000" w:firstRow="0" w:lastRow="0" w:firstColumn="0" w:lastColumn="0" w:oddVBand="0" w:evenVBand="0" w:oddHBand="0" w:evenHBand="0" w:firstRowFirstColumn="0" w:firstRowLastColumn="0" w:lastRowFirstColumn="0" w:lastRowLastColumn="0"/>
+              <w:rPr>
+                <w:lang w:val="en-US"/>
+              </w:rPr>
+            </w:pPr>
+          </w:p>
+        </w:tc>
+      </w:tr>
+    </w:tbl>
+    <w:p>
+      <w:pPr>
+        <w:rPr>
+          <w:lang w:val="en-US"/>
+        </w:rPr>
+      </w:pPr>
+    </w:p>
+    <w:p>
+      <w:pPr>
+        <w:rPr>
+          <w:lang w:val="en-US"/>
+        </w:rPr>
+      </w:pPr>
+      <w:r>
+        <w:rPr>
+          <w:lang w:val="en-US"/>
+        </w:rPr>
+        <w:br w:type="page"/>
+      </w:r>
+    </w:p>
+    <w:p>
+      <w:pPr>
+        <w:pStyle w:val="berschrift1"/>
+        <w:rPr>
+          <w:sz w:val="36"/>
+          <w:szCs w:val="36"/>
+          <w:lang w:val="en-US"/>
+        </w:rPr>
+      </w:pPr>
+      <w:bookmarkStart w:id="9" w:name="_Toc8556725"/>
+      <w:r>
+        <w:rPr>
+          <w:sz w:val="36"/>
+          <w:szCs w:val="36"/>
+          <w:lang w:val="en-US"/>
+        </w:rPr>
         <w:t>Useful Links</w:t>
       </w:r>
-      <w:bookmarkEnd w:id="8"/>
+      <w:bookmarkEnd w:id="9"/>
     </w:p>
     <w:p>
       <w:pPr>
@@ -9633,6 +10791,63 @@
       <w:shd w:val="clear" w:color="auto" w:fill="E1DFDD"/>
     </w:rPr>
   </w:style>
+  <w:style w:type="table" w:styleId="Gitternetztabelle1hellAkzent1">
+    <w:name w:val="Grid Table 1 Light Accent 1"/>
+    <w:basedOn w:val="NormaleTabelle"/>
+    <w:uiPriority w:val="46"/>
+    <w:rsid w:val="00220A88"/>
+    <w:pPr>
+      <w:spacing w:after="0" w:line="240" w:lineRule="auto"/>
+    </w:pPr>
+    <w:tblPr>
+      <w:tblStyleRowBandSize w:val="1"/>
+      <w:tblStyleColBandSize w:val="1"/>
+      <w:tblBorders>
+        <w:top w:val="single" w:sz="4" w:space="0" w:color="B8CCE4" w:themeColor="accent1" w:themeTint="66"/>
+        <w:left w:val="single" w:sz="4" w:space="0" w:color="B8CCE4" w:themeColor="accent1" w:themeTint="66"/>
+        <w:bottom w:val="single" w:sz="4" w:space="0" w:color="B8CCE4" w:themeColor="accent1" w:themeTint="66"/>
+        <w:right w:val="single" w:sz="4" w:space="0" w:color="B8CCE4" w:themeColor="accent1" w:themeTint="66"/>
+        <w:insideH w:val="single" w:sz="4" w:space="0" w:color="B8CCE4" w:themeColor="accent1" w:themeTint="66"/>
+        <w:insideV w:val="single" w:sz="4" w:space="0" w:color="B8CCE4" w:themeColor="accent1" w:themeTint="66"/>
+      </w:tblBorders>
+    </w:tblPr>
+    <w:tblStylePr w:type="firstRow">
+      <w:rPr>
+        <w:b/>
+        <w:bCs/>
+      </w:rPr>
+      <w:tblPr/>
+      <w:tcPr>
+        <w:tcBorders>
+          <w:bottom w:val="single" w:sz="12" w:space="0" w:color="95B3D7" w:themeColor="accent1" w:themeTint="99"/>
+        </w:tcBorders>
+      </w:tcPr>
+    </w:tblStylePr>
+    <w:tblStylePr w:type="lastRow">
+      <w:rPr>
+        <w:b/>
+        <w:bCs/>
+      </w:rPr>
+      <w:tblPr/>
+      <w:tcPr>
+        <w:tcBorders>
+          <w:top w:val="double" w:sz="2" w:space="0" w:color="95B3D7" w:themeColor="accent1" w:themeTint="99"/>
+        </w:tcBorders>
+      </w:tcPr>
+    </w:tblStylePr>
+    <w:tblStylePr w:type="firstCol">
+      <w:rPr>
+        <w:b/>
+        <w:bCs/>
+      </w:rPr>
+    </w:tblStylePr>
+    <w:tblStylePr w:type="lastCol">
+      <w:rPr>
+        <w:b/>
+        <w:bCs/>
+      </w:rPr>
+    </w:tblStylePr>
+  </w:style>
 </w:styles>
 </file>
 
@@ -9926,7 +11141,7 @@
 </file>
 
 <file path=customXml/itemProps1.xml><?xml version="1.0" encoding="utf-8"?>
-<ds:datastoreItem xmlns:ds="http://schemas.openxmlformats.org/officeDocument/2006/customXml" ds:itemID="{201B3991-1416-49B8-915A-1EC30307CA1E}">
+<ds:datastoreItem xmlns:ds="http://schemas.openxmlformats.org/officeDocument/2006/customXml" ds:itemID="{88C6D583-80CB-4440-84CE-332753CB23E5}">
   <ds:schemaRefs>
     <ds:schemaRef ds:uri="http://schemas.openxmlformats.org/officeDocument/2006/bibliography"/>
   </ds:schemaRefs>

</xml_diff>

<commit_message>
Create A Dialog For Editing A RFDevice #91
</commit_message>
<xml_diff>
--- a/Documentation/CheatSheet.docx
+++ b/Documentation/CheatSheet.docx
@@ -11,8 +11,6 @@
           <w:lang w:val="en-US"/>
         </w:rPr>
       </w:pPr>
-      <w:bookmarkStart w:id="0" w:name="_GoBack"/>
-      <w:bookmarkEnd w:id="0"/>
       <w:r>
         <w:rPr>
           <w:lang w:val="en-US"/>
@@ -132,7 +130,7 @@
           <w:noProof/>
           <w:lang w:val="en-US"/>
         </w:rPr>
-        <w:t>12 May 2019</w:t>
+        <w:t>18 May 2019</w:t>
       </w:r>
       <w:r>
         <w:rPr>
@@ -888,7 +886,7 @@
           <w:lang w:val="en-US"/>
         </w:rPr>
       </w:pPr>
-      <w:bookmarkStart w:id="1" w:name="_Toc8556717"/>
+      <w:bookmarkStart w:id="0" w:name="_Toc8556717"/>
       <w:r>
         <w:rPr>
           <w:sz w:val="36"/>
@@ -898,7 +896,7 @@
         <w:lastRenderedPageBreak/>
         <w:t>Installation</w:t>
       </w:r>
-      <w:bookmarkEnd w:id="1"/>
+      <w:bookmarkEnd w:id="0"/>
     </w:p>
     <w:p>
       <w:pPr>
@@ -1014,7 +1012,7 @@
           <w:lang w:val="en-US"/>
         </w:rPr>
       </w:pPr>
-      <w:bookmarkStart w:id="2" w:name="_Toc8556718"/>
+      <w:bookmarkStart w:id="1" w:name="_Toc8556718"/>
       <w:r>
         <w:rPr>
           <w:sz w:val="36"/>
@@ -1023,7 +1021,7 @@
         </w:rPr>
         <w:t>Environment Variables</w:t>
       </w:r>
-      <w:bookmarkEnd w:id="2"/>
+      <w:bookmarkEnd w:id="1"/>
     </w:p>
     <w:p>
       <w:pPr>
@@ -1105,7 +1103,7 @@
           <w:lang w:val="en-US"/>
         </w:rPr>
       </w:pPr>
-      <w:bookmarkStart w:id="3" w:name="_Toc8556719"/>
+      <w:bookmarkStart w:id="2" w:name="_Toc8556719"/>
       <w:r>
         <w:rPr>
           <w:sz w:val="36"/>
@@ -1114,7 +1112,7 @@
         </w:rPr>
         <w:t>Starting</w:t>
       </w:r>
-      <w:bookmarkEnd w:id="3"/>
+      <w:bookmarkEnd w:id="2"/>
     </w:p>
     <w:p>
       <w:pPr>
@@ -1193,7 +1191,7 @@
           <w:lang w:val="en-US"/>
         </w:rPr>
       </w:pPr>
-      <w:bookmarkStart w:id="4" w:name="_Toc8556720"/>
+      <w:bookmarkStart w:id="3" w:name="_Toc8556720"/>
       <w:r>
         <w:rPr>
           <w:sz w:val="36"/>
@@ -1202,7 +1200,7 @@
         </w:rPr>
         <w:t>Stopping</w:t>
       </w:r>
-      <w:bookmarkEnd w:id="4"/>
+      <w:bookmarkEnd w:id="3"/>
     </w:p>
     <w:p>
       <w:pPr>
@@ -1349,17 +1347,16 @@
           <w:lang w:val="en-US"/>
         </w:rPr>
       </w:pPr>
-      <w:bookmarkStart w:id="5" w:name="_Toc8556721"/>
+      <w:bookmarkStart w:id="4" w:name="_Toc8556721"/>
       <w:r>
         <w:rPr>
           <w:sz w:val="36"/>
           <w:szCs w:val="36"/>
           <w:lang w:val="en-US"/>
         </w:rPr>
-        <w:lastRenderedPageBreak/>
         <w:t>RFDevice Model</w:t>
       </w:r>
-      <w:bookmarkEnd w:id="5"/>
+      <w:bookmarkEnd w:id="4"/>
     </w:p>
     <w:p>
       <w:pPr>
@@ -2631,17 +2628,7 @@
                 <w:szCs w:val="24"/>
                 <w:lang w:val="en-US" w:eastAsia="de-DE"/>
               </w:rPr>
-              <w:t xml:space="preserve">These Parameters Set The Orientation Of Transmitter / Receiver Antennas. The Respective Antenna Type Is Defined By Antennatype. The Rf Simulation Uses The Antenna </w:t>
-            </w:r>
-            <w:r>
-              <w:rPr>
-                <w:rFonts w:ascii="Times New Roman" w:eastAsia="Times New Roman" w:hAnsi="Times New Roman" w:cs="Times New Roman"/>
-                <w:sz w:val="24"/>
-                <w:szCs w:val="24"/>
-                <w:lang w:val="en-US" w:eastAsia="de-DE"/>
-              </w:rPr>
-              <w:lastRenderedPageBreak/>
-              <w:t>Orientation To Compute The Resulting Signal Power At The Receivers.</w:t>
+              <w:t>These Parameters Set The Orientation Of Transmitter / Receiver Antennas. The Respective Antenna Type Is Defined By Antennatype. The Rf Simulation Uses The Antenna Orientation To Compute The Resulting Signal Power At The Receivers.</w:t>
             </w:r>
           </w:p>
         </w:tc>
@@ -2669,7 +2656,6 @@
                 <w:szCs w:val="24"/>
                 <w:lang w:eastAsia="de-DE"/>
               </w:rPr>
-              <w:lastRenderedPageBreak/>
               <w:t>Pitch</w:t>
             </w:r>
           </w:p>
@@ -3905,17 +3891,7 @@
                 <w:szCs w:val="24"/>
                 <w:lang w:val="en-US" w:eastAsia="de-DE"/>
               </w:rPr>
-              <w:t xml:space="preserve">XPos,YPos,ZPos Define The </w:t>
-            </w:r>
-            <w:r>
-              <w:rPr>
-                <w:rFonts w:ascii="Times New Roman" w:eastAsia="Times New Roman" w:hAnsi="Times New Roman" w:cs="Times New Roman"/>
-                <w:sz w:val="24"/>
-                <w:szCs w:val="24"/>
-                <w:lang w:val="en-US" w:eastAsia="de-DE"/>
-              </w:rPr>
-              <w:lastRenderedPageBreak/>
-              <w:t>Transmitter / Receiver Positions In A Local Coordinate System With The Transmitter (ID=0) Being The Center Position.</w:t>
+              <w:t>XPos,YPos,ZPos Define The Transmitter / Receiver Positions In A Local Coordinate System With The Transmitter (ID=0) Being The Center Position.</w:t>
             </w:r>
           </w:p>
         </w:tc>
@@ -3943,7 +3919,6 @@
                 <w:szCs w:val="24"/>
                 <w:lang w:eastAsia="de-DE"/>
               </w:rPr>
-              <w:lastRenderedPageBreak/>
               <w:t>ZPos</w:t>
             </w:r>
           </w:p>
@@ -4208,14 +4183,13 @@
           <w:lang w:val="en-US"/>
         </w:rPr>
       </w:pPr>
-      <w:bookmarkStart w:id="6" w:name="_Toc8556722"/>
+      <w:bookmarkStart w:id="5" w:name="_Toc8556722"/>
       <w:r>
         <w:rPr>
           <w:sz w:val="36"/>
           <w:szCs w:val="36"/>
           <w:lang w:val="en-US"/>
         </w:rPr>
-        <w:lastRenderedPageBreak/>
         <w:t>HotKeys</w:t>
       </w:r>
       <w:r>
@@ -4226,7 +4200,7 @@
         </w:rPr>
         <w:t xml:space="preserve"> (Main Application)</w:t>
       </w:r>
-      <w:bookmarkEnd w:id="6"/>
+      <w:bookmarkEnd w:id="5"/>
     </w:p>
     <w:p>
       <w:pPr>
@@ -4891,7 +4865,14 @@
                 <w:b w:val="0"/>
                 <w:lang w:val="en-US"/>
               </w:rPr>
-              <w:t>ALT+E</w:t>
+              <w:t>ALT+</w:t>
+            </w:r>
+            <w:r>
+              <w:rPr>
+                <w:b w:val="0"/>
+                <w:lang w:val="en-US"/>
+              </w:rPr>
+              <w:t>M</w:t>
             </w:r>
           </w:p>
         </w:tc>
@@ -4910,7 +4891,7 @@
               <w:rPr>
                 <w:lang w:val="en-US"/>
               </w:rPr>
-              <w:t>ExportRFDevice</w:t>
+              <w:t>MoveRFDevice</w:t>
             </w:r>
           </w:p>
         </w:tc>
@@ -4929,7 +4910,7 @@
               <w:rPr>
                 <w:lang w:val="en-US"/>
               </w:rPr>
-              <w:t>Export the RFDevice list.</w:t>
+              <w:t>Toggle the moving mode from the RFDevices’s.</w:t>
             </w:r>
           </w:p>
         </w:tc>
@@ -4965,7 +4946,14 @@
                 <w:b w:val="0"/>
                 <w:lang w:val="en-US"/>
               </w:rPr>
-              <w:t>ALT+I</w:t>
+              <w:t>ALT+</w:t>
+            </w:r>
+            <w:r>
+              <w:rPr>
+                <w:b w:val="0"/>
+                <w:lang w:val="en-US"/>
+              </w:rPr>
+              <w:t>E</w:t>
             </w:r>
           </w:p>
         </w:tc>
@@ -4984,7 +4972,7 @@
               <w:rPr>
                 <w:lang w:val="en-US"/>
               </w:rPr>
-              <w:t>ImportRFDevice</w:t>
+              <w:t>EditRFDevice</w:t>
             </w:r>
           </w:p>
         </w:tc>
@@ -5003,13 +4991,7 @@
               <w:rPr>
                 <w:lang w:val="en-US"/>
               </w:rPr>
-              <w:t>Import an</w:t>
-            </w:r>
-            <w:r>
-              <w:rPr>
-                <w:lang w:val="en-US"/>
-              </w:rPr>
-              <w:t xml:space="preserve"> RFDevice list.</w:t>
+              <w:t>Edit the RFDevice In An Dialog.</w:t>
             </w:r>
           </w:p>
         </w:tc>
@@ -5033,7 +5015,7 @@
               <w:rPr>
                 <w:lang w:val="en-US"/>
               </w:rPr>
-              <w:t>ALT+M</w:t>
+              <w:t>F9</w:t>
             </w:r>
           </w:p>
         </w:tc>
@@ -5052,7 +5034,7 @@
               <w:rPr>
                 <w:lang w:val="en-US"/>
               </w:rPr>
-              <w:t>MoveRFDevice</w:t>
+              <w:t>ExportRFDevice</w:t>
             </w:r>
           </w:p>
         </w:tc>
@@ -5071,7 +5053,7 @@
               <w:rPr>
                 <w:lang w:val="en-US"/>
               </w:rPr>
-              <w:t>Toggle the moving mode from the RFDevices’s.</w:t>
+              <w:t>Export the RFDevice list.</w:t>
             </w:r>
           </w:p>
         </w:tc>
@@ -5092,7 +5074,7 @@
               <w:rPr>
                 <w:lang w:val="en-US"/>
               </w:rPr>
-              <w:t>STRG+L</w:t>
+              <w:t>F10</w:t>
             </w:r>
           </w:p>
         </w:tc>
@@ -5111,7 +5093,7 @@
               <w:rPr>
                 <w:lang w:val="en-US"/>
               </w:rPr>
-              <w:t>ToggleDALF</w:t>
+              <w:t>ImportRFDevice</w:t>
             </w:r>
           </w:p>
         </w:tc>
@@ -5130,7 +5112,7 @@
               <w:rPr>
                 <w:lang w:val="en-US"/>
               </w:rPr>
-              <w:t>Toggle the creating tool for device lines.</w:t>
+              <w:t>Import an RFDevice list.</w:t>
             </w:r>
           </w:p>
         </w:tc>
@@ -5150,12 +5132,6 @@
                 <w:lang w:val="en-US"/>
               </w:rPr>
             </w:pPr>
-            <w:r>
-              <w:rPr>
-                <w:lang w:val="en-US"/>
-              </w:rPr>
-              <w:t>STRG+M</w:t>
-            </w:r>
           </w:p>
         </w:tc>
         <w:tc>
@@ -5169,12 +5145,6 @@
                 <w:lang w:val="en-US"/>
               </w:rPr>
             </w:pPr>
-            <w:r>
-              <w:rPr>
-                <w:lang w:val="en-US"/>
-              </w:rPr>
-              <w:t>OpenInGoogleMaps</w:t>
-            </w:r>
           </w:p>
         </w:tc>
         <w:tc>
@@ -5188,12 +5158,6 @@
                 <w:lang w:val="en-US"/>
               </w:rPr>
             </w:pPr>
-            <w:r>
-              <w:rPr>
-                <w:lang w:val="en-US"/>
-              </w:rPr>
-              <w:t>Open the current RFDevice in Google Maps.</w:t>
-            </w:r>
           </w:p>
         </w:tc>
       </w:tr>
@@ -5213,7 +5177,7 @@
               <w:rPr>
                 <w:lang w:val="en-US"/>
               </w:rPr>
-              <w:t>STRG+Q</w:t>
+              <w:t>STRG+L</w:t>
             </w:r>
           </w:p>
         </w:tc>
@@ -5232,7 +5196,7 @@
               <w:rPr>
                 <w:lang w:val="en-US"/>
               </w:rPr>
-              <w:t>RFDeviceQRCode</w:t>
+              <w:t>ToggleDALF</w:t>
             </w:r>
           </w:p>
         </w:tc>
@@ -5251,7 +5215,7 @@
               <w:rPr>
                 <w:lang w:val="en-US"/>
               </w:rPr>
-              <w:t>Show a QRCode from the current RFDevice Location for scanning with a qrcode scanner.</w:t>
+              <w:t>Toggle the creating tool for device lines.</w:t>
             </w:r>
           </w:p>
         </w:tc>
@@ -5275,7 +5239,7 @@
               <w:rPr>
                 <w:lang w:val="en-US"/>
               </w:rPr>
-              <w:t>STRG+Z</w:t>
+              <w:t>STRG+M</w:t>
             </w:r>
           </w:p>
         </w:tc>
@@ -5294,7 +5258,7 @@
               <w:rPr>
                 <w:lang w:val="en-US"/>
               </w:rPr>
-              <w:t>ZoomToRFDevice</w:t>
+              <w:t>OpenInGoogleMaps</w:t>
             </w:r>
           </w:p>
         </w:tc>
@@ -5313,7 +5277,7 @@
               <w:rPr>
                 <w:lang w:val="en-US"/>
               </w:rPr>
-              <w:t>Zoom to the selected RFDevice.</w:t>
+              <w:t>Open the current RFDevice in Google Maps.</w:t>
             </w:r>
           </w:p>
         </w:tc>
@@ -5322,23 +5286,57 @@
         <w:tc>
           <w:tcPr>
             <w:cnfStyle w:val="001000000000" w:firstRow="0" w:lastRow="0" w:firstColumn="1" w:lastColumn="0" w:oddVBand="0" w:evenVBand="0" w:oddHBand="0" w:evenHBand="0" w:firstRowFirstColumn="0" w:firstRowLastColumn="0" w:lastRowFirstColumn="0" w:lastRowLastColumn="0"/>
-            <w:tcW w:w="9322" w:type="dxa"/>
-            <w:gridSpan w:val="3"/>
-            <w:shd w:val="clear" w:color="auto" w:fill="95B3D7" w:themeFill="accent1" w:themeFillTint="99"/>
-          </w:tcPr>
-          <w:p>
-            <w:pPr>
-              <w:rPr>
-                <w:i/>
-                <w:lang w:val="en-US"/>
-              </w:rPr>
-            </w:pPr>
-            <w:r>
-              <w:rPr>
-                <w:i/>
-                <w:lang w:val="en-US"/>
-              </w:rPr>
-              <w:t>Tools</w:t>
+            <w:tcW w:w="1526" w:type="dxa"/>
+          </w:tcPr>
+          <w:p>
+            <w:pPr>
+              <w:rPr>
+                <w:lang w:val="en-US"/>
+              </w:rPr>
+            </w:pPr>
+            <w:r>
+              <w:rPr>
+                <w:lang w:val="en-US"/>
+              </w:rPr>
+              <w:t>STRG+Q</w:t>
+            </w:r>
+          </w:p>
+        </w:tc>
+        <w:tc>
+          <w:tcPr>
+            <w:tcW w:w="2574" w:type="dxa"/>
+          </w:tcPr>
+          <w:p>
+            <w:pPr>
+              <w:cnfStyle w:val="000000000000" w:firstRow="0" w:lastRow="0" w:firstColumn="0" w:lastColumn="0" w:oddVBand="0" w:evenVBand="0" w:oddHBand="0" w:evenHBand="0" w:firstRowFirstColumn="0" w:firstRowLastColumn="0" w:lastRowFirstColumn="0" w:lastRowLastColumn="0"/>
+              <w:rPr>
+                <w:lang w:val="en-US"/>
+              </w:rPr>
+            </w:pPr>
+            <w:r>
+              <w:rPr>
+                <w:lang w:val="en-US"/>
+              </w:rPr>
+              <w:t>RFDeviceQRCode</w:t>
+            </w:r>
+          </w:p>
+        </w:tc>
+        <w:tc>
+          <w:tcPr>
+            <w:tcW w:w="5222" w:type="dxa"/>
+          </w:tcPr>
+          <w:p>
+            <w:pPr>
+              <w:cnfStyle w:val="000000000000" w:firstRow="0" w:lastRow="0" w:firstColumn="0" w:lastColumn="0" w:oddVBand="0" w:evenVBand="0" w:oddHBand="0" w:evenHBand="0" w:firstRowFirstColumn="0" w:firstRowLastColumn="0" w:lastRowFirstColumn="0" w:lastRowLastColumn="0"/>
+              <w:rPr>
+                <w:lang w:val="en-US"/>
+              </w:rPr>
+            </w:pPr>
+            <w:r>
+              <w:rPr>
+                <w:lang w:val="en-US"/>
+              </w:rPr>
+              <w:t>Show a QRCode from the current RFDevice Location for scanning with a qrcode scanner.</w:t>
             </w:r>
           </w:p>
         </w:tc>
@@ -5355,16 +5353,14 @@
           <w:p>
             <w:pPr>
               <w:rPr>
-                <w:color w:val="A6A6A6" w:themeColor="background1" w:themeShade="A6"/>
-                <w:lang w:val="en-US"/>
-              </w:rPr>
-            </w:pPr>
-            <w:r>
-              <w:rPr>
-                <w:color w:val="A6A6A6" w:themeColor="background1" w:themeShade="A6"/>
-                <w:lang w:val="en-US"/>
-              </w:rPr>
-              <w:t>F9</w:t>
+                <w:lang w:val="en-US"/>
+              </w:rPr>
+            </w:pPr>
+            <w:r>
+              <w:rPr>
+                <w:lang w:val="en-US"/>
+              </w:rPr>
+              <w:t>STRG+Z</w:t>
             </w:r>
           </w:p>
         </w:tc>
@@ -5376,16 +5372,14 @@
             <w:pPr>
               <w:cnfStyle w:val="000000100000" w:firstRow="0" w:lastRow="0" w:firstColumn="0" w:lastColumn="0" w:oddVBand="0" w:evenVBand="0" w:oddHBand="1" w:evenHBand="0" w:firstRowFirstColumn="0" w:firstRowLastColumn="0" w:lastRowFirstColumn="0" w:lastRowLastColumn="0"/>
               <w:rPr>
-                <w:color w:val="A6A6A6" w:themeColor="background1" w:themeShade="A6"/>
-                <w:lang w:val="en-US"/>
-              </w:rPr>
-            </w:pPr>
-            <w:r>
-              <w:rPr>
-                <w:color w:val="A6A6A6" w:themeColor="background1" w:themeShade="A6"/>
-                <w:lang w:val="en-US"/>
-              </w:rPr>
-              <w:t>SendDataUDP</w:t>
+                <w:lang w:val="en-US"/>
+              </w:rPr>
+            </w:pPr>
+            <w:r>
+              <w:rPr>
+                <w:lang w:val="en-US"/>
+              </w:rPr>
+              <w:t>ZoomToRFDevice</w:t>
             </w:r>
           </w:p>
         </w:tc>
@@ -5397,16 +5391,14 @@
             <w:pPr>
               <w:cnfStyle w:val="000000100000" w:firstRow="0" w:lastRow="0" w:firstColumn="0" w:lastColumn="0" w:oddVBand="0" w:evenVBand="0" w:oddHBand="1" w:evenHBand="0" w:firstRowFirstColumn="0" w:firstRowLastColumn="0" w:lastRowFirstColumn="0" w:lastRowLastColumn="0"/>
               <w:rPr>
-                <w:color w:val="A6A6A6" w:themeColor="background1" w:themeShade="A6"/>
-                <w:lang w:val="en-US"/>
-              </w:rPr>
-            </w:pPr>
-            <w:r>
-              <w:rPr>
-                <w:color w:val="A6A6A6" w:themeColor="background1" w:themeShade="A6"/>
-                <w:lang w:val="en-US"/>
-              </w:rPr>
-              <w:t>Send the marked RFDevices via UDP.</w:t>
+                <w:lang w:val="en-US"/>
+              </w:rPr>
+            </w:pPr>
+            <w:r>
+              <w:rPr>
+                <w:lang w:val="en-US"/>
+              </w:rPr>
+              <w:t>Zoom to the selected RFDevice.</w:t>
             </w:r>
           </w:p>
         </w:tc>
@@ -5415,77 +5407,23 @@
         <w:tc>
           <w:tcPr>
             <w:cnfStyle w:val="001000000000" w:firstRow="0" w:lastRow="0" w:firstColumn="1" w:lastColumn="0" w:oddVBand="0" w:evenVBand="0" w:oddHBand="0" w:evenHBand="0" w:firstRowFirstColumn="0" w:firstRowLastColumn="0" w:lastRowFirstColumn="0" w:lastRowLastColumn="0"/>
-            <w:tcW w:w="1526" w:type="dxa"/>
-          </w:tcPr>
-          <w:p>
-            <w:pPr>
-              <w:rPr>
-                <w:color w:val="A6A6A6" w:themeColor="background1" w:themeShade="A6"/>
-                <w:lang w:val="en-US"/>
-              </w:rPr>
-            </w:pPr>
-            <w:r>
-              <w:rPr>
-                <w:color w:val="A6A6A6" w:themeColor="background1" w:themeShade="A6"/>
-                <w:lang w:val="en-US"/>
-              </w:rPr>
-              <w:t>F1</w:t>
-            </w:r>
-            <w:r>
-              <w:rPr>
-                <w:color w:val="A6A6A6" w:themeColor="background1" w:themeShade="A6"/>
-                <w:lang w:val="en-US"/>
-              </w:rPr>
-              <w:t>0</w:t>
-            </w:r>
-          </w:p>
-        </w:tc>
-        <w:tc>
-          <w:tcPr>
-            <w:tcW w:w="2574" w:type="dxa"/>
-          </w:tcPr>
-          <w:p>
-            <w:pPr>
-              <w:cnfStyle w:val="000000000000" w:firstRow="0" w:lastRow="0" w:firstColumn="0" w:lastColumn="0" w:oddVBand="0" w:evenVBand="0" w:oddHBand="0" w:evenHBand="0" w:firstRowFirstColumn="0" w:firstRowLastColumn="0" w:lastRowFirstColumn="0" w:lastRowLastColumn="0"/>
-              <w:rPr>
-                <w:color w:val="A6A6A6" w:themeColor="background1" w:themeShade="A6"/>
-                <w:lang w:val="en-US"/>
-              </w:rPr>
-            </w:pPr>
-            <w:r>
-              <w:rPr>
-                <w:color w:val="A6A6A6" w:themeColor="background1" w:themeShade="A6"/>
-                <w:lang w:val="en-US"/>
-              </w:rPr>
-              <w:t>ReceiveDataUDP</w:t>
-            </w:r>
-          </w:p>
-        </w:tc>
-        <w:tc>
-          <w:tcPr>
-            <w:tcW w:w="5222" w:type="dxa"/>
-          </w:tcPr>
-          <w:p>
-            <w:pPr>
-              <w:cnfStyle w:val="000000000000" w:firstRow="0" w:lastRow="0" w:firstColumn="0" w:lastColumn="0" w:oddVBand="0" w:evenVBand="0" w:oddHBand="0" w:evenHBand="0" w:firstRowFirstColumn="0" w:firstRowLastColumn="0" w:lastRowFirstColumn="0" w:lastRowLastColumn="0"/>
-              <w:rPr>
-                <w:color w:val="A6A6A6" w:themeColor="background1" w:themeShade="A6"/>
-                <w:lang w:val="en-US"/>
-              </w:rPr>
-            </w:pPr>
-            <w:r>
-              <w:rPr>
-                <w:color w:val="A6A6A6" w:themeColor="background1" w:themeShade="A6"/>
-                <w:lang w:val="en-US"/>
-              </w:rPr>
-              <w:t>Receive</w:t>
-            </w:r>
-            <w:r>
-              <w:rPr>
-                <w:color w:val="A6A6A6" w:themeColor="background1" w:themeShade="A6"/>
-                <w:lang w:val="en-US"/>
-              </w:rPr>
-              <w:t xml:space="preserve"> RFDevices via UDP.</w:t>
+            <w:tcW w:w="9322" w:type="dxa"/>
+            <w:gridSpan w:val="3"/>
+            <w:shd w:val="clear" w:color="auto" w:fill="95B3D7" w:themeFill="accent1" w:themeFillTint="99"/>
+          </w:tcPr>
+          <w:p>
+            <w:pPr>
+              <w:rPr>
+                <w:i/>
+                <w:lang w:val="en-US"/>
+              </w:rPr>
+            </w:pPr>
+            <w:r>
+              <w:rPr>
+                <w:i/>
+                <w:lang w:val="en-US"/>
+              </w:rPr>
+              <w:t>Tools</w:t>
             </w:r>
           </w:p>
         </w:tc>
@@ -5903,6 +5841,7 @@
             <w:cnfStyle w:val="001000000000" w:firstRow="0" w:lastRow="0" w:firstColumn="1" w:lastColumn="0" w:oddVBand="0" w:evenVBand="0" w:oddHBand="0" w:evenHBand="0" w:firstRowFirstColumn="0" w:firstRowLastColumn="0" w:lastRowFirstColumn="0" w:lastRowLastColumn="0"/>
             <w:tcW w:w="9322" w:type="dxa"/>
             <w:gridSpan w:val="3"/>
+            <w:shd w:val="clear" w:color="auto" w:fill="95B3D7" w:themeFill="accent1" w:themeFillTint="99"/>
           </w:tcPr>
           <w:p>
             <w:pPr>
@@ -5918,6 +5857,8 @@
               </w:rPr>
               <w:t>Viewer</w:t>
             </w:r>
+            <w:bookmarkStart w:id="6" w:name="_GoBack"/>
+            <w:bookmarkEnd w:id="6"/>
           </w:p>
         </w:tc>
       </w:tr>
@@ -6319,7 +6260,6 @@
           <w:szCs w:val="36"/>
           <w:lang w:val="en-US"/>
         </w:rPr>
-        <w:lastRenderedPageBreak/>
         <w:t xml:space="preserve">Quick </w:t>
       </w:r>
       <w:r>
@@ -7631,7 +7571,6 @@
           <w:szCs w:val="36"/>
           <w:lang w:val="en-US"/>
         </w:rPr>
-        <w:lastRenderedPageBreak/>
         <w:t>HotKeys</w:t>
       </w:r>
       <w:r>
@@ -8976,7 +8915,6 @@
           <w:szCs w:val="36"/>
           <w:lang w:val="en-US"/>
         </w:rPr>
-        <w:lastRenderedPageBreak/>
         <w:t>Useful Links</w:t>
       </w:r>
       <w:bookmarkEnd w:id="9"/>
@@ -11296,7 +11234,7 @@
 </file>
 
 <file path=customXml/itemProps1.xml><?xml version="1.0" encoding="utf-8"?>
-<ds:datastoreItem xmlns:ds="http://schemas.openxmlformats.org/officeDocument/2006/customXml" ds:itemID="{3EE46049-56E1-4902-AB00-013DD22AC004}">
+<ds:datastoreItem xmlns:ds="http://schemas.openxmlformats.org/officeDocument/2006/customXml" ds:itemID="{6E065925-AD6A-44D5-9B90-FB69BBA3AF6E}">
   <ds:schemaRefs>
     <ds:schemaRef ds:uri="http://schemas.openxmlformats.org/officeDocument/2006/bibliography"/>
   </ds:schemaRefs>

</xml_diff>

<commit_message>
Mark Devices With Same Properties Feature #115
</commit_message>
<xml_diff>
--- a/Documentation/CheatSheet.docx
+++ b/Documentation/CheatSheet.docx
@@ -11,6 +11,8 @@
           <w:lang w:val="en-US"/>
         </w:rPr>
       </w:pPr>
+      <w:bookmarkStart w:id="0" w:name="_GoBack"/>
+      <w:bookmarkEnd w:id="0"/>
       <w:r>
         <w:rPr>
           <w:lang w:val="en-US"/>
@@ -76,7 +78,7 @@
         <w:rPr>
           <w:lang w:val="en-US"/>
         </w:rPr>
-        <w:t>19</w:t>
+        <w:t>21</w:t>
       </w:r>
     </w:p>
     <w:p>
@@ -130,7 +132,7 @@
           <w:noProof/>
           <w:lang w:val="en-US"/>
         </w:rPr>
-        <w:t>19 July 2019</w:t>
+        <w:t>30 August 2019</w:t>
       </w:r>
       <w:r>
         <w:rPr>
@@ -220,7 +222,7 @@
           <w:r>
             <w:fldChar w:fldCharType="separate"/>
           </w:r>
-          <w:hyperlink w:anchor="_Toc8556717" w:history="1">
+          <w:hyperlink w:anchor="_Toc18087853" w:history="1">
             <w:r>
               <w:rPr>
                 <w:rStyle w:val="Hyperlink"/>
@@ -248,7 +250,7 @@
                 <w:noProof/>
                 <w:webHidden/>
               </w:rPr>
-              <w:instrText xml:space="preserve"> PAGEREF _Toc8556717 \h </w:instrText>
+              <w:instrText xml:space="preserve"> PAGEREF _Toc18087853 \h </w:instrText>
             </w:r>
             <w:r>
               <w:rPr>
@@ -291,7 +293,7 @@
               <w:lang w:eastAsia="de-DE"/>
             </w:rPr>
           </w:pPr>
-          <w:hyperlink w:anchor="_Toc8556718" w:history="1">
+          <w:hyperlink w:anchor="_Toc18087854" w:history="1">
             <w:r>
               <w:rPr>
                 <w:rStyle w:val="Hyperlink"/>
@@ -319,7 +321,7 @@
                 <w:noProof/>
                 <w:webHidden/>
               </w:rPr>
-              <w:instrText xml:space="preserve"> PAGEREF _Toc8556718 \h </w:instrText>
+              <w:instrText xml:space="preserve"> PAGEREF _Toc18087854 \h </w:instrText>
             </w:r>
             <w:r>
               <w:rPr>
@@ -362,7 +364,7 @@
               <w:lang w:eastAsia="de-DE"/>
             </w:rPr>
           </w:pPr>
-          <w:hyperlink w:anchor="_Toc8556719" w:history="1">
+          <w:hyperlink w:anchor="_Toc18087855" w:history="1">
             <w:r>
               <w:rPr>
                 <w:rStyle w:val="Hyperlink"/>
@@ -390,7 +392,7 @@
                 <w:noProof/>
                 <w:webHidden/>
               </w:rPr>
-              <w:instrText xml:space="preserve"> PAGEREF _Toc8556719 \h </w:instrText>
+              <w:instrText xml:space="preserve"> PAGEREF _Toc18087855 \h </w:instrText>
             </w:r>
             <w:r>
               <w:rPr>
@@ -433,7 +435,7 @@
               <w:lang w:eastAsia="de-DE"/>
             </w:rPr>
           </w:pPr>
-          <w:hyperlink w:anchor="_Toc8556720" w:history="1">
+          <w:hyperlink w:anchor="_Toc18087856" w:history="1">
             <w:r>
               <w:rPr>
                 <w:rStyle w:val="Hyperlink"/>
@@ -461,7 +463,7 @@
                 <w:noProof/>
                 <w:webHidden/>
               </w:rPr>
-              <w:instrText xml:space="preserve"> PAGEREF _Toc8556720 \h </w:instrText>
+              <w:instrText xml:space="preserve"> PAGEREF _Toc18087856 \h </w:instrText>
             </w:r>
             <w:r>
               <w:rPr>
@@ -504,7 +506,7 @@
               <w:lang w:eastAsia="de-DE"/>
             </w:rPr>
           </w:pPr>
-          <w:hyperlink w:anchor="_Toc8556721" w:history="1">
+          <w:hyperlink w:anchor="_Toc18087857" w:history="1">
             <w:r>
               <w:rPr>
                 <w:rStyle w:val="Hyperlink"/>
@@ -532,7 +534,7 @@
                 <w:noProof/>
                 <w:webHidden/>
               </w:rPr>
-              <w:instrText xml:space="preserve"> PAGEREF _Toc8556721 \h </w:instrText>
+              <w:instrText xml:space="preserve"> PAGEREF _Toc18087857 \h </w:instrText>
             </w:r>
             <w:r>
               <w:rPr>
@@ -575,7 +577,7 @@
               <w:lang w:eastAsia="de-DE"/>
             </w:rPr>
           </w:pPr>
-          <w:hyperlink w:anchor="_Toc8556722" w:history="1">
+          <w:hyperlink w:anchor="_Toc18087858" w:history="1">
             <w:r>
               <w:rPr>
                 <w:rStyle w:val="Hyperlink"/>
@@ -603,7 +605,7 @@
                 <w:noProof/>
                 <w:webHidden/>
               </w:rPr>
-              <w:instrText xml:space="preserve"> PAGEREF _Toc8556722 \h </w:instrText>
+              <w:instrText xml:space="preserve"> PAGEREF _Toc18087858 \h </w:instrText>
             </w:r>
             <w:r>
               <w:rPr>
@@ -646,7 +648,7 @@
               <w:lang w:eastAsia="de-DE"/>
             </w:rPr>
           </w:pPr>
-          <w:hyperlink w:anchor="_Toc8556723" w:history="1">
+          <w:hyperlink w:anchor="_Toc18087859" w:history="1">
             <w:r>
               <w:rPr>
                 <w:rStyle w:val="Hyperlink"/>
@@ -674,7 +676,7 @@
                 <w:noProof/>
                 <w:webHidden/>
               </w:rPr>
-              <w:instrText xml:space="preserve"> PAGEREF _Toc8556723 \h </w:instrText>
+              <w:instrText xml:space="preserve"> PAGEREF _Toc18087859 \h </w:instrText>
             </w:r>
             <w:r>
               <w:rPr>
@@ -717,7 +719,7 @@
               <w:lang w:eastAsia="de-DE"/>
             </w:rPr>
           </w:pPr>
-          <w:hyperlink w:anchor="_Toc8556724" w:history="1">
+          <w:hyperlink w:anchor="_Toc18087860" w:history="1">
             <w:r>
               <w:rPr>
                 <w:rStyle w:val="Hyperlink"/>
@@ -745,7 +747,7 @@
                 <w:noProof/>
                 <w:webHidden/>
               </w:rPr>
-              <w:instrText xml:space="preserve"> PAGEREF _Toc8556724 \h </w:instrText>
+              <w:instrText xml:space="preserve"> PAGEREF _Toc18087860 \h </w:instrText>
             </w:r>
             <w:r>
               <w:rPr>
@@ -788,7 +790,7 @@
               <w:lang w:eastAsia="de-DE"/>
             </w:rPr>
           </w:pPr>
-          <w:hyperlink w:anchor="_Toc8556725" w:history="1">
+          <w:hyperlink w:anchor="_Toc18087861" w:history="1">
             <w:r>
               <w:rPr>
                 <w:rStyle w:val="Hyperlink"/>
@@ -816,7 +818,7 @@
                 <w:noProof/>
                 <w:webHidden/>
               </w:rPr>
-              <w:instrText xml:space="preserve"> PAGEREF _Toc8556725 \h </w:instrText>
+              <w:instrText xml:space="preserve"> PAGEREF _Toc18087861 \h </w:instrText>
             </w:r>
             <w:r>
               <w:rPr>
@@ -886,7 +888,7 @@
           <w:lang w:val="en-US"/>
         </w:rPr>
       </w:pPr>
-      <w:bookmarkStart w:id="0" w:name="_Toc8556717"/>
+      <w:bookmarkStart w:id="1" w:name="_Toc18087853"/>
       <w:r>
         <w:rPr>
           <w:sz w:val="36"/>
@@ -896,7 +898,7 @@
         <w:lastRenderedPageBreak/>
         <w:t>Installation</w:t>
       </w:r>
-      <w:bookmarkEnd w:id="0"/>
+      <w:bookmarkEnd w:id="1"/>
     </w:p>
     <w:p>
       <w:pPr>
@@ -1012,7 +1014,7 @@
           <w:lang w:val="en-US"/>
         </w:rPr>
       </w:pPr>
-      <w:bookmarkStart w:id="1" w:name="_Toc8556718"/>
+      <w:bookmarkStart w:id="2" w:name="_Toc18087854"/>
       <w:r>
         <w:rPr>
           <w:sz w:val="36"/>
@@ -1021,7 +1023,7 @@
         </w:rPr>
         <w:t>Environment Variables</w:t>
       </w:r>
-      <w:bookmarkEnd w:id="1"/>
+      <w:bookmarkEnd w:id="2"/>
     </w:p>
     <w:p>
       <w:pPr>
@@ -1103,7 +1105,7 @@
           <w:lang w:val="en-US"/>
         </w:rPr>
       </w:pPr>
-      <w:bookmarkStart w:id="2" w:name="_Toc8556719"/>
+      <w:bookmarkStart w:id="3" w:name="_Toc18087855"/>
       <w:r>
         <w:rPr>
           <w:sz w:val="36"/>
@@ -1112,7 +1114,7 @@
         </w:rPr>
         <w:t>Starting</w:t>
       </w:r>
-      <w:bookmarkEnd w:id="2"/>
+      <w:bookmarkEnd w:id="3"/>
     </w:p>
     <w:p>
       <w:pPr>
@@ -1191,7 +1193,7 @@
           <w:lang w:val="en-US"/>
         </w:rPr>
       </w:pPr>
-      <w:bookmarkStart w:id="3" w:name="_Toc8556720"/>
+      <w:bookmarkStart w:id="4" w:name="_Toc18087856"/>
       <w:r>
         <w:rPr>
           <w:sz w:val="36"/>
@@ -1200,7 +1202,7 @@
         </w:rPr>
         <w:t>Stopping</w:t>
       </w:r>
-      <w:bookmarkEnd w:id="3"/>
+      <w:bookmarkEnd w:id="4"/>
     </w:p>
     <w:p>
       <w:pPr>
@@ -1347,16 +1349,17 @@
           <w:lang w:val="en-US"/>
         </w:rPr>
       </w:pPr>
-      <w:bookmarkStart w:id="4" w:name="_Toc8556721"/>
+      <w:bookmarkStart w:id="5" w:name="_Toc18087857"/>
       <w:r>
         <w:rPr>
           <w:sz w:val="36"/>
           <w:szCs w:val="36"/>
           <w:lang w:val="en-US"/>
         </w:rPr>
+        <w:lastRenderedPageBreak/>
         <w:t>RFDevice Model</w:t>
       </w:r>
-      <w:bookmarkEnd w:id="4"/>
+      <w:bookmarkEnd w:id="5"/>
     </w:p>
     <w:p>
       <w:pPr>
@@ -2628,7 +2631,17 @@
                 <w:szCs w:val="24"/>
                 <w:lang w:val="en-US" w:eastAsia="de-DE"/>
               </w:rPr>
-              <w:t>These Parameters Set The Orientation Of Transmitter / Receiver Antennas. The Respective Antenna Type Is Defined By Antennatype. The Rf Simulation Uses The Antenna Orientation To Compute The Resulting Signal Power At The Receivers.</w:t>
+              <w:t xml:space="preserve">These Parameters Set The Orientation Of Transmitter / Receiver Antennas. The Respective Antenna Type Is Defined By Antennatype. The Rf Simulation Uses The Antenna </w:t>
+            </w:r>
+            <w:r>
+              <w:rPr>
+                <w:rFonts w:ascii="Times New Roman" w:eastAsia="Times New Roman" w:hAnsi="Times New Roman" w:cs="Times New Roman"/>
+                <w:sz w:val="24"/>
+                <w:szCs w:val="24"/>
+                <w:lang w:val="en-US" w:eastAsia="de-DE"/>
+              </w:rPr>
+              <w:lastRenderedPageBreak/>
+              <w:t>Orientation To Compute The Resulting Signal Power At The Receivers.</w:t>
             </w:r>
           </w:p>
         </w:tc>
@@ -2656,6 +2669,7 @@
                 <w:szCs w:val="24"/>
                 <w:lang w:eastAsia="de-DE"/>
               </w:rPr>
+              <w:lastRenderedPageBreak/>
               <w:t>Pitch</w:t>
             </w:r>
           </w:p>
@@ -3891,7 +3905,17 @@
                 <w:szCs w:val="24"/>
                 <w:lang w:val="en-US" w:eastAsia="de-DE"/>
               </w:rPr>
-              <w:t>XPos,YPos,ZPos Define The Transmitter / Receiver Positions In A Local Coordinate System With The Transmitter (ID=0) Being The Center Position.</w:t>
+              <w:t xml:space="preserve">XPos,YPos,ZPos Define The </w:t>
+            </w:r>
+            <w:r>
+              <w:rPr>
+                <w:rFonts w:ascii="Times New Roman" w:eastAsia="Times New Roman" w:hAnsi="Times New Roman" w:cs="Times New Roman"/>
+                <w:sz w:val="24"/>
+                <w:szCs w:val="24"/>
+                <w:lang w:val="en-US" w:eastAsia="de-DE"/>
+              </w:rPr>
+              <w:lastRenderedPageBreak/>
+              <w:t>Transmitter / Receiver Positions In A Local Coordinate System With The Transmitter (ID=0) Being The Center Position.</w:t>
             </w:r>
           </w:p>
         </w:tc>
@@ -3919,6 +3943,7 @@
                 <w:szCs w:val="24"/>
                 <w:lang w:eastAsia="de-DE"/>
               </w:rPr>
+              <w:lastRenderedPageBreak/>
               <w:t>ZPos</w:t>
             </w:r>
           </w:p>
@@ -4183,13 +4208,14 @@
           <w:lang w:val="en-US"/>
         </w:rPr>
       </w:pPr>
-      <w:bookmarkStart w:id="5" w:name="_Toc8556722"/>
+      <w:bookmarkStart w:id="6" w:name="_Toc18087858"/>
       <w:r>
         <w:rPr>
           <w:sz w:val="36"/>
           <w:szCs w:val="36"/>
           <w:lang w:val="en-US"/>
         </w:rPr>
+        <w:lastRenderedPageBreak/>
         <w:t>HotKeys</w:t>
       </w:r>
       <w:r>
@@ -4200,7 +4226,7 @@
         </w:rPr>
         <w:t xml:space="preserve"> (Main Application)</w:t>
       </w:r>
-      <w:bookmarkEnd w:id="5"/>
+      <w:bookmarkEnd w:id="6"/>
     </w:p>
     <w:p>
       <w:pPr>
@@ -4216,9 +4242,9 @@
         <w:tblLook w:val="04A0" w:firstRow="1" w:lastRow="0" w:firstColumn="1" w:lastColumn="0" w:noHBand="0" w:noVBand="1"/>
       </w:tblPr>
       <w:tblGrid>
-        <w:gridCol w:w="1526"/>
-        <w:gridCol w:w="2574"/>
-        <w:gridCol w:w="5222"/>
+        <w:gridCol w:w="1616"/>
+        <w:gridCol w:w="3135"/>
+        <w:gridCol w:w="4571"/>
       </w:tblGrid>
       <w:tr>
         <w:trPr>
@@ -5215,7 +5241,19 @@
               <w:rPr>
                 <w:lang w:val="en-US"/>
               </w:rPr>
-              <w:t>Toggle the creating tool for device lines.</w:t>
+              <w:t xml:space="preserve">Toggle the creating tool for </w:t>
+            </w:r>
+            <w:r>
+              <w:rPr>
+                <w:lang w:val="en-US"/>
+              </w:rPr>
+              <w:t xml:space="preserve">RFDevice </w:t>
+            </w:r>
+            <w:r>
+              <w:rPr>
+                <w:lang w:val="en-US"/>
+              </w:rPr>
+              <w:t>lines.</w:t>
             </w:r>
           </w:p>
         </w:tc>
@@ -5298,7 +5336,7 @@
               <w:rPr>
                 <w:lang w:val="en-US"/>
               </w:rPr>
-              <w:t>STRG+Q</w:t>
+              <w:t>STRG+SHIFT+M</w:t>
             </w:r>
           </w:p>
         </w:tc>
@@ -5317,7 +5355,7 @@
               <w:rPr>
                 <w:lang w:val="en-US"/>
               </w:rPr>
-              <w:t>RFDeviceQRCode</w:t>
+              <w:t>MarkDevicesWithTheSameValue</w:t>
             </w:r>
           </w:p>
         </w:tc>
@@ -5336,7 +5374,19 @@
               <w:rPr>
                 <w:lang w:val="en-US"/>
               </w:rPr>
-              <w:t>Show a QRCode from the current RFDevice Location for scanning with a qrcode scanner.</w:t>
+              <w:t xml:space="preserve">Mark all </w:t>
+            </w:r>
+            <w:r>
+              <w:rPr>
+                <w:lang w:val="en-US"/>
+              </w:rPr>
+              <w:t xml:space="preserve">RFDevice </w:t>
+            </w:r>
+            <w:r>
+              <w:rPr>
+                <w:lang w:val="en-US"/>
+              </w:rPr>
+              <w:t>with the same property value.</w:t>
             </w:r>
           </w:p>
         </w:tc>
@@ -5360,7 +5410,7 @@
               <w:rPr>
                 <w:lang w:val="en-US"/>
               </w:rPr>
-              <w:t>STRG+Z</w:t>
+              <w:t>STRG+Q</w:t>
             </w:r>
           </w:p>
         </w:tc>
@@ -5379,7 +5429,7 @@
               <w:rPr>
                 <w:lang w:val="en-US"/>
               </w:rPr>
-              <w:t>ZoomToRFDevice</w:t>
+              <w:t>RFDeviceQRCode</w:t>
             </w:r>
           </w:p>
         </w:tc>
@@ -5398,7 +5448,7 @@
               <w:rPr>
                 <w:lang w:val="en-US"/>
               </w:rPr>
-              <w:t>Zoom to the selected RFDevice.</w:t>
+              <w:t>Show a QRCode from the current RFDevice Location for scanning with a qrcode scanner.</w:t>
             </w:r>
           </w:p>
         </w:tc>
@@ -5407,23 +5457,57 @@
         <w:tc>
           <w:tcPr>
             <w:cnfStyle w:val="001000000000" w:firstRow="0" w:lastRow="0" w:firstColumn="1" w:lastColumn="0" w:oddVBand="0" w:evenVBand="0" w:oddHBand="0" w:evenHBand="0" w:firstRowFirstColumn="0" w:firstRowLastColumn="0" w:lastRowFirstColumn="0" w:lastRowLastColumn="0"/>
-            <w:tcW w:w="9322" w:type="dxa"/>
-            <w:gridSpan w:val="3"/>
-            <w:shd w:val="clear" w:color="auto" w:fill="95B3D7" w:themeFill="accent1" w:themeFillTint="99"/>
-          </w:tcPr>
-          <w:p>
-            <w:pPr>
-              <w:rPr>
-                <w:i/>
-                <w:lang w:val="en-US"/>
-              </w:rPr>
-            </w:pPr>
-            <w:r>
-              <w:rPr>
-                <w:i/>
-                <w:lang w:val="en-US"/>
-              </w:rPr>
-              <w:t>Tools</w:t>
+            <w:tcW w:w="1526" w:type="dxa"/>
+          </w:tcPr>
+          <w:p>
+            <w:pPr>
+              <w:rPr>
+                <w:lang w:val="en-US"/>
+              </w:rPr>
+            </w:pPr>
+            <w:r>
+              <w:rPr>
+                <w:lang w:val="en-US"/>
+              </w:rPr>
+              <w:t>STRG+Z</w:t>
+            </w:r>
+          </w:p>
+        </w:tc>
+        <w:tc>
+          <w:tcPr>
+            <w:tcW w:w="2574" w:type="dxa"/>
+          </w:tcPr>
+          <w:p>
+            <w:pPr>
+              <w:cnfStyle w:val="000000000000" w:firstRow="0" w:lastRow="0" w:firstColumn="0" w:lastColumn="0" w:oddVBand="0" w:evenVBand="0" w:oddHBand="0" w:evenHBand="0" w:firstRowFirstColumn="0" w:firstRowLastColumn="0" w:lastRowFirstColumn="0" w:lastRowLastColumn="0"/>
+              <w:rPr>
+                <w:lang w:val="en-US"/>
+              </w:rPr>
+            </w:pPr>
+            <w:r>
+              <w:rPr>
+                <w:lang w:val="en-US"/>
+              </w:rPr>
+              <w:t>ZoomToRFDevice</w:t>
+            </w:r>
+          </w:p>
+        </w:tc>
+        <w:tc>
+          <w:tcPr>
+            <w:tcW w:w="5222" w:type="dxa"/>
+          </w:tcPr>
+          <w:p>
+            <w:pPr>
+              <w:cnfStyle w:val="000000000000" w:firstRow="0" w:lastRow="0" w:firstColumn="0" w:lastColumn="0" w:oddVBand="0" w:evenVBand="0" w:oddHBand="0" w:evenHBand="0" w:firstRowFirstColumn="0" w:firstRowLastColumn="0" w:lastRowFirstColumn="0" w:lastRowLastColumn="0"/>
+              <w:rPr>
+                <w:lang w:val="en-US"/>
+              </w:rPr>
+            </w:pPr>
+            <w:r>
+              <w:rPr>
+                <w:lang w:val="en-US"/>
+              </w:rPr>
+              <w:t>Zoom to the selected RFDevice.</w:t>
             </w:r>
           </w:p>
         </w:tc>
@@ -5435,6 +5519,31 @@
         <w:tc>
           <w:tcPr>
             <w:cnfStyle w:val="001000000000" w:firstRow="0" w:lastRow="0" w:firstColumn="1" w:lastColumn="0" w:oddVBand="0" w:evenVBand="0" w:oddHBand="0" w:evenHBand="0" w:firstRowFirstColumn="0" w:firstRowLastColumn="0" w:lastRowFirstColumn="0" w:lastRowLastColumn="0"/>
+            <w:tcW w:w="9322" w:type="dxa"/>
+            <w:gridSpan w:val="3"/>
+            <w:shd w:val="clear" w:color="auto" w:fill="95B3D7" w:themeFill="accent1" w:themeFillTint="99"/>
+          </w:tcPr>
+          <w:p>
+            <w:pPr>
+              <w:rPr>
+                <w:i/>
+                <w:lang w:val="en-US"/>
+              </w:rPr>
+            </w:pPr>
+            <w:r>
+              <w:rPr>
+                <w:i/>
+                <w:lang w:val="en-US"/>
+              </w:rPr>
+              <w:t>Tools</w:t>
+            </w:r>
+          </w:p>
+        </w:tc>
+      </w:tr>
+      <w:tr>
+        <w:tc>
+          <w:tcPr>
+            <w:cnfStyle w:val="001000000000" w:firstRow="0" w:lastRow="0" w:firstColumn="1" w:lastColumn="0" w:oddVBand="0" w:evenVBand="0" w:oddHBand="0" w:evenHBand="0" w:firstRowFirstColumn="0" w:firstRowLastColumn="0" w:lastRowFirstColumn="0" w:lastRowLastColumn="0"/>
             <w:tcW w:w="1526" w:type="dxa"/>
           </w:tcPr>
           <w:p>
@@ -5476,7 +5585,7 @@
           </w:tcPr>
           <w:p>
             <w:pPr>
-              <w:cnfStyle w:val="000000100000" w:firstRow="0" w:lastRow="0" w:firstColumn="0" w:lastColumn="0" w:oddVBand="0" w:evenVBand="0" w:oddHBand="1" w:evenHBand="0" w:firstRowFirstColumn="0" w:firstRowLastColumn="0" w:lastRowFirstColumn="0" w:lastRowLastColumn="0"/>
+              <w:cnfStyle w:val="000000000000" w:firstRow="0" w:lastRow="0" w:firstColumn="0" w:lastColumn="0" w:oddVBand="0" w:evenVBand="0" w:oddHBand="0" w:evenHBand="0" w:firstRowFirstColumn="0" w:firstRowLastColumn="0" w:lastRowFirstColumn="0" w:lastRowLastColumn="0"/>
               <w:rPr>
                 <w:color w:val="A6A6A6" w:themeColor="background1" w:themeShade="A6"/>
                 <w:lang w:val="en-US"/>
@@ -5497,7 +5606,7 @@
           </w:tcPr>
           <w:p>
             <w:pPr>
-              <w:cnfStyle w:val="000000100000" w:firstRow="0" w:lastRow="0" w:firstColumn="0" w:lastColumn="0" w:oddVBand="0" w:evenVBand="0" w:oddHBand="1" w:evenHBand="0" w:firstRowFirstColumn="0" w:firstRowLastColumn="0" w:lastRowFirstColumn="0" w:lastRowLastColumn="0"/>
+              <w:cnfStyle w:val="000000000000" w:firstRow="0" w:lastRow="0" w:firstColumn="0" w:lastColumn="0" w:oddVBand="0" w:evenVBand="0" w:oddHBand="0" w:evenHBand="0" w:firstRowFirstColumn="0" w:firstRowLastColumn="0" w:lastRowFirstColumn="0" w:lastRowLastColumn="0"/>
               <w:rPr>
                 <w:color w:val="A6A6A6" w:themeColor="background1" w:themeShade="A6"/>
                 <w:lang w:val="en-US"/>
@@ -5509,65 +5618,6 @@
                 <w:lang w:val="en-US"/>
               </w:rPr>
               <w:t>Switch to a fullscreen display mode.</w:t>
-            </w:r>
-          </w:p>
-        </w:tc>
-      </w:tr>
-      <w:tr>
-        <w:tc>
-          <w:tcPr>
-            <w:cnfStyle w:val="001000000000" w:firstRow="0" w:lastRow="0" w:firstColumn="1" w:lastColumn="0" w:oddVBand="0" w:evenVBand="0" w:oddHBand="0" w:evenHBand="0" w:firstRowFirstColumn="0" w:firstRowLastColumn="0" w:lastRowFirstColumn="0" w:lastRowLastColumn="0"/>
-            <w:tcW w:w="1526" w:type="dxa"/>
-          </w:tcPr>
-          <w:p>
-            <w:pPr>
-              <w:rPr>
-                <w:lang w:val="en-US"/>
-              </w:rPr>
-            </w:pPr>
-            <w:r>
-              <w:rPr>
-                <w:lang w:val="en-US"/>
-              </w:rPr>
-              <w:t>F12</w:t>
-            </w:r>
-          </w:p>
-        </w:tc>
-        <w:tc>
-          <w:tcPr>
-            <w:tcW w:w="2574" w:type="dxa"/>
-          </w:tcPr>
-          <w:p>
-            <w:pPr>
-              <w:cnfStyle w:val="000000000000" w:firstRow="0" w:lastRow="0" w:firstColumn="0" w:lastColumn="0" w:oddVBand="0" w:evenVBand="0" w:oddHBand="0" w:evenHBand="0" w:firstRowFirstColumn="0" w:firstRowLastColumn="0" w:lastRowFirstColumn="0" w:lastRowLastColumn="0"/>
-              <w:rPr>
-                <w:lang w:val="en-US"/>
-              </w:rPr>
-            </w:pPr>
-            <w:r>
-              <w:rPr>
-                <w:lang w:val="en-US"/>
-              </w:rPr>
-              <w:t>ToggleInfoWindow</w:t>
-            </w:r>
-          </w:p>
-        </w:tc>
-        <w:tc>
-          <w:tcPr>
-            <w:tcW w:w="5222" w:type="dxa"/>
-          </w:tcPr>
-          <w:p>
-            <w:pPr>
-              <w:cnfStyle w:val="000000000000" w:firstRow="0" w:lastRow="0" w:firstColumn="0" w:lastColumn="0" w:oddVBand="0" w:evenVBand="0" w:oddHBand="0" w:evenHBand="0" w:firstRowFirstColumn="0" w:firstRowLastColumn="0" w:lastRowFirstColumn="0" w:lastRowLastColumn="0"/>
-              <w:rPr>
-                <w:lang w:val="en-US"/>
-              </w:rPr>
-            </w:pPr>
-            <w:r>
-              <w:rPr>
-                <w:lang w:val="en-US"/>
-              </w:rPr>
-              <w:t>Toogle the information window on the map.</w:t>
             </w:r>
           </w:p>
         </w:tc>
@@ -5591,7 +5641,7 @@
               <w:rPr>
                 <w:lang w:val="en-US"/>
               </w:rPr>
-              <w:t>STRG+G</w:t>
+              <w:t>F12</w:t>
             </w:r>
           </w:p>
         </w:tc>
@@ -5610,7 +5660,7 @@
               <w:rPr>
                 <w:lang w:val="en-US"/>
               </w:rPr>
-              <w:t>SyncMapAndGrid</w:t>
+              <w:t>ToggleInfoWindow</w:t>
             </w:r>
           </w:p>
         </w:tc>
@@ -5629,7 +5679,7 @@
               <w:rPr>
                 <w:lang w:val="en-US"/>
               </w:rPr>
-              <w:t>Toggle the synchronizing from the selection between the map and the datagrid.</w:t>
+              <w:t>Toogle the information window on the map.</w:t>
             </w:r>
           </w:p>
         </w:tc>
@@ -5650,7 +5700,7 @@
               <w:rPr>
                 <w:lang w:val="en-US"/>
               </w:rPr>
-              <w:t>STRG+T</w:t>
+              <w:t>STRG+G</w:t>
             </w:r>
           </w:p>
         </w:tc>
@@ -5669,7 +5719,7 @@
               <w:rPr>
                 <w:lang w:val="en-US"/>
               </w:rPr>
-              <w:t>CreateScreenshot</w:t>
+              <w:t>SyncMapAndGrid</w:t>
             </w:r>
           </w:p>
         </w:tc>
@@ -5688,7 +5738,7 @@
               <w:rPr>
                 <w:lang w:val="en-US"/>
               </w:rPr>
-              <w:t>Create a screenshot from the map with the current viewport.</w:t>
+              <w:t>Toggle the synchronizing from the selection between the map and the datagrid.</w:t>
             </w:r>
           </w:p>
         </w:tc>
@@ -5712,7 +5762,7 @@
               <w:rPr>
                 <w:lang w:val="en-US"/>
               </w:rPr>
-              <w:t>STRG+P</w:t>
+              <w:t>STRG+T</w:t>
             </w:r>
           </w:p>
         </w:tc>
@@ -5731,7 +5781,7 @@
               <w:rPr>
                 <w:lang w:val="en-US"/>
               </w:rPr>
-              <w:t>OpenScriptEditor</w:t>
+              <w:t>CreateScreenshot</w:t>
             </w:r>
           </w:p>
         </w:tc>
@@ -5750,7 +5800,7 @@
               <w:rPr>
                 <w:lang w:val="en-US"/>
               </w:rPr>
-              <w:t>Open the ScriptEditor for Python.</w:t>
+              <w:t>Create a screenshot from the map with the current viewport.</w:t>
             </w:r>
           </w:p>
         </w:tc>
@@ -5771,13 +5821,7 @@
               <w:rPr>
                 <w:lang w:val="en-US"/>
               </w:rPr>
-              <w:t>STRG+</w:t>
-            </w:r>
-            <w:r>
-              <w:rPr>
-                <w:lang w:val="en-US"/>
-              </w:rPr>
-              <w:t>X</w:t>
+              <w:t>STRG+P</w:t>
             </w:r>
           </w:p>
         </w:tc>
@@ -5796,7 +5840,7 @@
               <w:rPr>
                 <w:lang w:val="en-US"/>
               </w:rPr>
-              <w:t>EditSettings</w:t>
+              <w:t>OpenScriptEditor</w:t>
             </w:r>
           </w:p>
         </w:tc>
@@ -5815,27 +5859,7 @@
               <w:rPr>
                 <w:lang w:val="en-US"/>
               </w:rPr>
-              <w:t xml:space="preserve">Open the </w:t>
-            </w:r>
-            <w:r>
-              <w:rPr>
-                <w:lang w:val="en-US"/>
-              </w:rPr>
-              <w:t xml:space="preserve">Settings Dialog </w:t>
-            </w:r>
-            <w:r>
-              <w:rPr>
-                <w:lang w:val="en-US"/>
-              </w:rPr>
-              <w:t>for edit the Settings</w:t>
-            </w:r>
-            <w:bookmarkStart w:id="6" w:name="_GoBack"/>
-            <w:bookmarkEnd w:id="6"/>
-            <w:r>
-              <w:rPr>
-                <w:lang w:val="en-US"/>
-              </w:rPr>
-              <w:t>.</w:t>
+              <w:t>Open the ScriptEditor for Python.</w:t>
             </w:r>
           </w:p>
         </w:tc>
@@ -5847,6 +5871,89 @@
         <w:tc>
           <w:tcPr>
             <w:cnfStyle w:val="001000000000" w:firstRow="0" w:lastRow="0" w:firstColumn="1" w:lastColumn="0" w:oddVBand="0" w:evenVBand="0" w:oddHBand="0" w:evenHBand="0" w:firstRowFirstColumn="0" w:firstRowLastColumn="0" w:lastRowFirstColumn="0" w:lastRowLastColumn="0"/>
+            <w:tcW w:w="1526" w:type="dxa"/>
+          </w:tcPr>
+          <w:p>
+            <w:pPr>
+              <w:rPr>
+                <w:lang w:val="en-US"/>
+              </w:rPr>
+            </w:pPr>
+            <w:r>
+              <w:rPr>
+                <w:lang w:val="en-US"/>
+              </w:rPr>
+              <w:t>STRG+</w:t>
+            </w:r>
+            <w:r>
+              <w:rPr>
+                <w:lang w:val="en-US"/>
+              </w:rPr>
+              <w:t>X</w:t>
+            </w:r>
+          </w:p>
+        </w:tc>
+        <w:tc>
+          <w:tcPr>
+            <w:tcW w:w="2574" w:type="dxa"/>
+          </w:tcPr>
+          <w:p>
+            <w:pPr>
+              <w:cnfStyle w:val="000000100000" w:firstRow="0" w:lastRow="0" w:firstColumn="0" w:lastColumn="0" w:oddVBand="0" w:evenVBand="0" w:oddHBand="1" w:evenHBand="0" w:firstRowFirstColumn="0" w:firstRowLastColumn="0" w:lastRowFirstColumn="0" w:lastRowLastColumn="0"/>
+              <w:rPr>
+                <w:lang w:val="en-US"/>
+              </w:rPr>
+            </w:pPr>
+            <w:r>
+              <w:rPr>
+                <w:lang w:val="en-US"/>
+              </w:rPr>
+              <w:t>EditSettings</w:t>
+            </w:r>
+          </w:p>
+        </w:tc>
+        <w:tc>
+          <w:tcPr>
+            <w:tcW w:w="5222" w:type="dxa"/>
+          </w:tcPr>
+          <w:p>
+            <w:pPr>
+              <w:cnfStyle w:val="000000100000" w:firstRow="0" w:lastRow="0" w:firstColumn="0" w:lastColumn="0" w:oddVBand="0" w:evenVBand="0" w:oddHBand="1" w:evenHBand="0" w:firstRowFirstColumn="0" w:firstRowLastColumn="0" w:lastRowFirstColumn="0" w:lastRowLastColumn="0"/>
+              <w:rPr>
+                <w:lang w:val="en-US"/>
+              </w:rPr>
+            </w:pPr>
+            <w:r>
+              <w:rPr>
+                <w:lang w:val="en-US"/>
+              </w:rPr>
+              <w:t xml:space="preserve">Open the </w:t>
+            </w:r>
+            <w:r>
+              <w:rPr>
+                <w:lang w:val="en-US"/>
+              </w:rPr>
+              <w:t xml:space="preserve">Settings Dialog </w:t>
+            </w:r>
+            <w:r>
+              <w:rPr>
+                <w:lang w:val="en-US"/>
+              </w:rPr>
+              <w:t>for edit the Settings</w:t>
+            </w:r>
+            <w:r>
+              <w:rPr>
+                <w:lang w:val="en-US"/>
+              </w:rPr>
+              <w:t>.</w:t>
+            </w:r>
+          </w:p>
+        </w:tc>
+      </w:tr>
+      <w:tr>
+        <w:tc>
+          <w:tcPr>
+            <w:cnfStyle w:val="001000000000" w:firstRow="0" w:lastRow="0" w:firstColumn="1" w:lastColumn="0" w:oddVBand="0" w:evenVBand="0" w:oddHBand="0" w:evenHBand="0" w:firstRowFirstColumn="0" w:firstRowLastColumn="0" w:lastRowFirstColumn="0" w:lastRowLastColumn="0"/>
             <w:tcW w:w="9322" w:type="dxa"/>
             <w:gridSpan w:val="3"/>
             <w:shd w:val="clear" w:color="auto" w:fill="95B3D7" w:themeFill="accent1" w:themeFillTint="99"/>
@@ -5864,89 +5971,6 @@
                 <w:lang w:val="en-US"/>
               </w:rPr>
               <w:t>Viewer</w:t>
-            </w:r>
-          </w:p>
-        </w:tc>
-      </w:tr>
-      <w:tr>
-        <w:tc>
-          <w:tcPr>
-            <w:cnfStyle w:val="001000000000" w:firstRow="0" w:lastRow="0" w:firstColumn="1" w:lastColumn="0" w:oddVBand="0" w:evenVBand="0" w:oddHBand="0" w:evenHBand="0" w:firstRowFirstColumn="0" w:firstRowLastColumn="0" w:lastRowFirstColumn="0" w:lastRowLastColumn="0"/>
-            <w:tcW w:w="1526" w:type="dxa"/>
-          </w:tcPr>
-          <w:p>
-            <w:pPr>
-              <w:rPr>
-                <w:lang w:val="en-US"/>
-              </w:rPr>
-            </w:pPr>
-            <w:r>
-              <w:rPr>
-                <w:lang w:val="en-US"/>
-              </w:rPr>
-              <w:t>Shift + F5</w:t>
-            </w:r>
-          </w:p>
-        </w:tc>
-        <w:tc>
-          <w:tcPr>
-            <w:tcW w:w="2574" w:type="dxa"/>
-          </w:tcPr>
-          <w:p>
-            <w:pPr>
-              <w:cnfStyle w:val="000000000000" w:firstRow="0" w:lastRow="0" w:firstColumn="0" w:lastColumn="0" w:oddVBand="0" w:evenVBand="0" w:oddHBand="0" w:evenHBand="0" w:firstRowFirstColumn="0" w:firstRowLastColumn="0" w:lastRowFirstColumn="0" w:lastRowLastColumn="0"/>
-              <w:rPr>
-                <w:lang w:val="en-US"/>
-              </w:rPr>
-            </w:pPr>
-            <w:r>
-              <w:rPr>
-                <w:lang w:val="en-US"/>
-              </w:rPr>
-              <w:t>View</w:t>
-            </w:r>
-            <w:r>
-              <w:rPr>
-                <w:lang w:val="en-US"/>
-              </w:rPr>
-              <w:t>Device</w:t>
-            </w:r>
-            <w:r>
-              <w:rPr>
-                <w:lang w:val="en-US"/>
-              </w:rPr>
-              <w:t>Map</w:t>
-            </w:r>
-          </w:p>
-        </w:tc>
-        <w:tc>
-          <w:tcPr>
-            <w:tcW w:w="5222" w:type="dxa"/>
-          </w:tcPr>
-          <w:p>
-            <w:pPr>
-              <w:cnfStyle w:val="000000000000" w:firstRow="0" w:lastRow="0" w:firstColumn="0" w:lastColumn="0" w:oddVBand="0" w:evenVBand="0" w:oddHBand="0" w:evenHBand="0" w:firstRowFirstColumn="0" w:firstRowLastColumn="0" w:lastRowFirstColumn="0" w:lastRowLastColumn="0"/>
-              <w:rPr>
-                <w:lang w:val="en-US"/>
-              </w:rPr>
-            </w:pPr>
-            <w:r>
-              <w:rPr>
-                <w:lang w:val="en-US"/>
-              </w:rPr>
-              <w:t xml:space="preserve">Fast switch to the </w:t>
-            </w:r>
-            <w:r>
-              <w:rPr>
-                <w:lang w:val="en-US"/>
-              </w:rPr>
-              <w:t>device</w:t>
-            </w:r>
-            <w:r>
-              <w:rPr>
-                <w:lang w:val="en-US"/>
-              </w:rPr>
-              <w:t xml:space="preserve"> map display.</w:t>
             </w:r>
           </w:p>
         </w:tc>
@@ -5970,13 +5994,7 @@
               <w:rPr>
                 <w:lang w:val="en-US"/>
               </w:rPr>
-              <w:t>Shift + F</w:t>
-            </w:r>
-            <w:r>
-              <w:rPr>
-                <w:lang w:val="en-US"/>
-              </w:rPr>
-              <w:t>6</w:t>
+              <w:t>Shift + F5</w:t>
             </w:r>
           </w:p>
         </w:tc>
@@ -5995,7 +6013,19 @@
               <w:rPr>
                 <w:lang w:val="en-US"/>
               </w:rPr>
-              <w:t>ViewDescriptionHypertext</w:t>
+              <w:t>View</w:t>
+            </w:r>
+            <w:r>
+              <w:rPr>
+                <w:lang w:val="en-US"/>
+              </w:rPr>
+              <w:t>Device</w:t>
+            </w:r>
+            <w:r>
+              <w:rPr>
+                <w:lang w:val="en-US"/>
+              </w:rPr>
+              <w:t>Map</w:t>
             </w:r>
           </w:p>
         </w:tc>
@@ -6014,7 +6044,19 @@
               <w:rPr>
                 <w:lang w:val="en-US"/>
               </w:rPr>
-              <w:t>Fast switch to the scenario description view.</w:t>
+              <w:t xml:space="preserve">Fast switch to the </w:t>
+            </w:r>
+            <w:r>
+              <w:rPr>
+                <w:lang w:val="en-US"/>
+              </w:rPr>
+              <w:t xml:space="preserve">RFDevice </w:t>
+            </w:r>
+            <w:r>
+              <w:rPr>
+                <w:lang w:val="en-US"/>
+              </w:rPr>
+              <w:t>map display.</w:t>
             </w:r>
           </w:p>
         </w:tc>
@@ -6041,7 +6083,7 @@
               <w:rPr>
                 <w:lang w:val="en-US"/>
               </w:rPr>
-              <w:t>7</w:t>
+              <w:t>6</w:t>
             </w:r>
           </w:p>
         </w:tc>
@@ -6060,7 +6102,7 @@
               <w:rPr>
                 <w:lang w:val="en-US"/>
               </w:rPr>
-              <w:t>EditDescriptionMarkdown</w:t>
+              <w:t>ViewDescriptionHypertext</w:t>
             </w:r>
           </w:p>
         </w:tc>
@@ -6079,7 +6121,7 @@
               <w:rPr>
                 <w:lang w:val="en-US"/>
               </w:rPr>
-              <w:t>Fast switch to the scenario description editor.</w:t>
+              <w:t>Fast switch to the scenario description view.</w:t>
             </w:r>
           </w:p>
         </w:tc>
@@ -6103,7 +6145,13 @@
               <w:rPr>
                 <w:lang w:val="en-US"/>
               </w:rPr>
-              <w:t>Shift + F8</w:t>
+              <w:t>Shift + F</w:t>
+            </w:r>
+            <w:r>
+              <w:rPr>
+                <w:lang w:val="en-US"/>
+              </w:rPr>
+              <w:t>7</w:t>
             </w:r>
           </w:p>
         </w:tc>
@@ -6122,7 +6170,7 @@
               <w:rPr>
                 <w:lang w:val="en-US"/>
               </w:rPr>
-              <w:t>EditDescriptionStylesheet</w:t>
+              <w:t>EditDescriptionMarkdown</w:t>
             </w:r>
           </w:p>
         </w:tc>
@@ -6141,7 +6189,7 @@
               <w:rPr>
                 <w:lang w:val="en-US"/>
               </w:rPr>
-              <w:t>Fast switch to the stylesheet editor.</w:t>
+              <w:t>Fast switch to the scenario description editor.</w:t>
             </w:r>
           </w:p>
         </w:tc>
@@ -6162,6 +6210,68 @@
               <w:rPr>
                 <w:lang w:val="en-US"/>
               </w:rPr>
+              <w:t>Shift + F8</w:t>
+            </w:r>
+          </w:p>
+        </w:tc>
+        <w:tc>
+          <w:tcPr>
+            <w:tcW w:w="2574" w:type="dxa"/>
+          </w:tcPr>
+          <w:p>
+            <w:pPr>
+              <w:cnfStyle w:val="000000000000" w:firstRow="0" w:lastRow="0" w:firstColumn="0" w:lastColumn="0" w:oddVBand="0" w:evenVBand="0" w:oddHBand="0" w:evenHBand="0" w:firstRowFirstColumn="0" w:firstRowLastColumn="0" w:lastRowFirstColumn="0" w:lastRowLastColumn="0"/>
+              <w:rPr>
+                <w:lang w:val="en-US"/>
+              </w:rPr>
+            </w:pPr>
+            <w:r>
+              <w:rPr>
+                <w:lang w:val="en-US"/>
+              </w:rPr>
+              <w:t>EditDescriptionStylesheet</w:t>
+            </w:r>
+          </w:p>
+        </w:tc>
+        <w:tc>
+          <w:tcPr>
+            <w:tcW w:w="5222" w:type="dxa"/>
+          </w:tcPr>
+          <w:p>
+            <w:pPr>
+              <w:cnfStyle w:val="000000000000" w:firstRow="0" w:lastRow="0" w:firstColumn="0" w:lastColumn="0" w:oddVBand="0" w:evenVBand="0" w:oddHBand="0" w:evenHBand="0" w:firstRowFirstColumn="0" w:firstRowLastColumn="0" w:lastRowFirstColumn="0" w:lastRowLastColumn="0"/>
+              <w:rPr>
+                <w:lang w:val="en-US"/>
+              </w:rPr>
+            </w:pPr>
+            <w:r>
+              <w:rPr>
+                <w:lang w:val="en-US"/>
+              </w:rPr>
+              <w:t>Fast switch to the stylesheet editor.</w:t>
+            </w:r>
+          </w:p>
+        </w:tc>
+      </w:tr>
+      <w:tr>
+        <w:trPr>
+          <w:cnfStyle w:val="000000100000" w:firstRow="0" w:lastRow="0" w:firstColumn="0" w:lastColumn="0" w:oddVBand="0" w:evenVBand="0" w:oddHBand="1" w:evenHBand="0" w:firstRowFirstColumn="0" w:firstRowLastColumn="0" w:lastRowFirstColumn="0" w:lastRowLastColumn="0"/>
+        </w:trPr>
+        <w:tc>
+          <w:tcPr>
+            <w:cnfStyle w:val="001000000000" w:firstRow="0" w:lastRow="0" w:firstColumn="1" w:lastColumn="0" w:oddVBand="0" w:evenVBand="0" w:oddHBand="0" w:evenHBand="0" w:firstRowFirstColumn="0" w:firstRowLastColumn="0" w:lastRowFirstColumn="0" w:lastRowLastColumn="0"/>
+            <w:tcW w:w="1526" w:type="dxa"/>
+          </w:tcPr>
+          <w:p>
+            <w:pPr>
+              <w:rPr>
+                <w:lang w:val="en-US"/>
+              </w:rPr>
+            </w:pPr>
+            <w:r>
+              <w:rPr>
+                <w:lang w:val="en-US"/>
+              </w:rPr>
               <w:t>Shift + F</w:t>
             </w:r>
             <w:r>
@@ -6178,7 +6288,7 @@
           </w:tcPr>
           <w:p>
             <w:pPr>
-              <w:cnfStyle w:val="000000000000" w:firstRow="0" w:lastRow="0" w:firstColumn="0" w:lastColumn="0" w:oddVBand="0" w:evenVBand="0" w:oddHBand="0" w:evenHBand="0" w:firstRowFirstColumn="0" w:firstRowLastColumn="0" w:lastRowFirstColumn="0" w:lastRowLastColumn="0"/>
+              <w:cnfStyle w:val="000000100000" w:firstRow="0" w:lastRow="0" w:firstColumn="0" w:lastColumn="0" w:oddVBand="0" w:evenVBand="0" w:oddHBand="1" w:evenHBand="0" w:firstRowFirstColumn="0" w:firstRowLastColumn="0" w:lastRowFirstColumn="0" w:lastRowLastColumn="0"/>
               <w:rPr>
                 <w:lang w:val="en-US"/>
               </w:rPr>
@@ -6203,7 +6313,7 @@
           </w:tcPr>
           <w:p>
             <w:pPr>
-              <w:cnfStyle w:val="000000000000" w:firstRow="0" w:lastRow="0" w:firstColumn="0" w:lastColumn="0" w:oddVBand="0" w:evenVBand="0" w:oddHBand="0" w:evenHBand="0" w:firstRowFirstColumn="0" w:firstRowLastColumn="0" w:lastRowFirstColumn="0" w:lastRowLastColumn="0"/>
+              <w:cnfStyle w:val="000000100000" w:firstRow="0" w:lastRow="0" w:firstColumn="0" w:lastColumn="0" w:oddVBand="0" w:evenVBand="0" w:oddHBand="1" w:evenHBand="0" w:firstRowFirstColumn="0" w:firstRowLastColumn="0" w:lastRowFirstColumn="0" w:lastRowLastColumn="0"/>
               <w:rPr>
                 <w:lang w:val="en-US"/>
               </w:rPr>
@@ -6259,13 +6369,14 @@
           <w:lang w:val="en-US"/>
         </w:rPr>
       </w:pPr>
-      <w:bookmarkStart w:id="7" w:name="_Toc8556723"/>
+      <w:bookmarkStart w:id="7" w:name="_Toc18087859"/>
       <w:r>
         <w:rPr>
           <w:sz w:val="36"/>
           <w:szCs w:val="36"/>
           <w:lang w:val="en-US"/>
         </w:rPr>
+        <w:lastRenderedPageBreak/>
         <w:t xml:space="preserve">Quick </w:t>
       </w:r>
       <w:r>
@@ -7570,13 +7681,14 @@
           <w:lang w:val="en-US"/>
         </w:rPr>
       </w:pPr>
-      <w:bookmarkStart w:id="8" w:name="_Toc8556724"/>
+      <w:bookmarkStart w:id="8" w:name="_Toc18087860"/>
       <w:r>
         <w:rPr>
           <w:sz w:val="36"/>
           <w:szCs w:val="36"/>
           <w:lang w:val="en-US"/>
         </w:rPr>
+        <w:lastRenderedPageBreak/>
         <w:t>HotKeys</w:t>
       </w:r>
       <w:r>
@@ -8914,13 +9026,14 @@
           <w:lang w:val="en-US"/>
         </w:rPr>
       </w:pPr>
-      <w:bookmarkStart w:id="9" w:name="_Toc8556725"/>
+      <w:bookmarkStart w:id="9" w:name="_Toc18087861"/>
       <w:r>
         <w:rPr>
           <w:sz w:val="36"/>
           <w:szCs w:val="36"/>
           <w:lang w:val="en-US"/>
         </w:rPr>
+        <w:lastRenderedPageBreak/>
         <w:t>Useful Links</w:t>
       </w:r>
       <w:bookmarkEnd w:id="9"/>
@@ -11240,7 +11353,7 @@
 </file>
 
 <file path=customXml/itemProps1.xml><?xml version="1.0" encoding="utf-8"?>
-<ds:datastoreItem xmlns:ds="http://schemas.openxmlformats.org/officeDocument/2006/customXml" ds:itemID="{4569BD90-4A43-44AF-AF42-D5BE00AD2537}">
+<ds:datastoreItem xmlns:ds="http://schemas.openxmlformats.org/officeDocument/2006/customXml" ds:itemID="{FC92A5D8-2F1C-4C48-9139-B54BDF5AE47E}">
   <ds:schemaRefs>
     <ds:schemaRef ds:uri="http://schemas.openxmlformats.org/officeDocument/2006/bibliography"/>
   </ds:schemaRefs>

</xml_diff>

<commit_message>
Add A XYZ Terrainmodel To Get The Elevation Of A RFDevice #80
</commit_message>
<xml_diff>
--- a/Documentation/CheatSheet.docx
+++ b/Documentation/CheatSheet.docx
@@ -11,8 +11,6 @@
           <w:lang w:val="en-US"/>
         </w:rPr>
       </w:pPr>
-      <w:bookmarkStart w:id="0" w:name="_GoBack"/>
-      <w:bookmarkEnd w:id="0"/>
       <w:r>
         <w:rPr>
           <w:lang w:val="en-US"/>
@@ -132,7 +130,7 @@
           <w:noProof/>
           <w:lang w:val="en-US"/>
         </w:rPr>
-        <w:t>30 August 2019</w:t>
+        <w:t>21 September 2019</w:t>
       </w:r>
       <w:r>
         <w:rPr>
@@ -888,7 +886,7 @@
           <w:lang w:val="en-US"/>
         </w:rPr>
       </w:pPr>
-      <w:bookmarkStart w:id="1" w:name="_Toc18090191"/>
+      <w:bookmarkStart w:id="0" w:name="_Toc18090191"/>
       <w:r>
         <w:rPr>
           <w:sz w:val="36"/>
@@ -898,7 +896,7 @@
         <w:lastRenderedPageBreak/>
         <w:t>Installation</w:t>
       </w:r>
-      <w:bookmarkEnd w:id="1"/>
+      <w:bookmarkEnd w:id="0"/>
     </w:p>
     <w:p>
       <w:pPr>
@@ -1014,7 +1012,7 @@
           <w:lang w:val="en-US"/>
         </w:rPr>
       </w:pPr>
-      <w:bookmarkStart w:id="2" w:name="_Toc18090192"/>
+      <w:bookmarkStart w:id="1" w:name="_Toc18090192"/>
       <w:r>
         <w:rPr>
           <w:sz w:val="36"/>
@@ -1023,7 +1021,7 @@
         </w:rPr>
         <w:t>Environment Variables</w:t>
       </w:r>
-      <w:bookmarkEnd w:id="2"/>
+      <w:bookmarkEnd w:id="1"/>
     </w:p>
     <w:p>
       <w:pPr>
@@ -1105,7 +1103,7 @@
           <w:lang w:val="en-US"/>
         </w:rPr>
       </w:pPr>
-      <w:bookmarkStart w:id="3" w:name="_Toc18090193"/>
+      <w:bookmarkStart w:id="2" w:name="_Toc18090193"/>
       <w:r>
         <w:rPr>
           <w:sz w:val="36"/>
@@ -1114,7 +1112,7 @@
         </w:rPr>
         <w:t>Starting</w:t>
       </w:r>
-      <w:bookmarkEnd w:id="3"/>
+      <w:bookmarkEnd w:id="2"/>
     </w:p>
     <w:p>
       <w:pPr>
@@ -1193,7 +1191,7 @@
           <w:lang w:val="en-US"/>
         </w:rPr>
       </w:pPr>
-      <w:bookmarkStart w:id="4" w:name="_Toc18090194"/>
+      <w:bookmarkStart w:id="3" w:name="_Toc18090194"/>
       <w:r>
         <w:rPr>
           <w:sz w:val="36"/>
@@ -1202,7 +1200,7 @@
         </w:rPr>
         <w:t>Stopping</w:t>
       </w:r>
-      <w:bookmarkEnd w:id="4"/>
+      <w:bookmarkEnd w:id="3"/>
     </w:p>
     <w:p>
       <w:pPr>
@@ -1349,17 +1347,16 @@
           <w:lang w:val="en-US"/>
         </w:rPr>
       </w:pPr>
-      <w:bookmarkStart w:id="5" w:name="_Toc18090195"/>
+      <w:bookmarkStart w:id="4" w:name="_Toc18090195"/>
       <w:r>
         <w:rPr>
           <w:sz w:val="36"/>
           <w:szCs w:val="36"/>
           <w:lang w:val="en-US"/>
         </w:rPr>
-        <w:lastRenderedPageBreak/>
         <w:t>RFDevice Model</w:t>
       </w:r>
-      <w:bookmarkEnd w:id="5"/>
+      <w:bookmarkEnd w:id="4"/>
     </w:p>
     <w:p>
       <w:pPr>
@@ -2631,17 +2628,7 @@
                 <w:szCs w:val="24"/>
                 <w:lang w:val="en-US" w:eastAsia="de-DE"/>
               </w:rPr>
-              <w:t xml:space="preserve">These Parameters Set The Orientation Of Transmitter / Receiver Antennas. The Respective Antenna Type Is Defined By Antennatype. The Rf Simulation Uses The Antenna </w:t>
-            </w:r>
-            <w:r>
-              <w:rPr>
-                <w:rFonts w:ascii="Times New Roman" w:eastAsia="Times New Roman" w:hAnsi="Times New Roman" w:cs="Times New Roman"/>
-                <w:sz w:val="24"/>
-                <w:szCs w:val="24"/>
-                <w:lang w:val="en-US" w:eastAsia="de-DE"/>
-              </w:rPr>
-              <w:lastRenderedPageBreak/>
-              <w:t>Orientation To Compute The Resulting Signal Power At The Receivers.</w:t>
+              <w:t>These Parameters Set The Orientation Of Transmitter / Receiver Antennas. The Respective Antenna Type Is Defined By Antennatype. The Rf Simulation Uses The Antenna Orientation To Compute The Resulting Signal Power At The Receivers.</w:t>
             </w:r>
           </w:p>
         </w:tc>
@@ -2669,7 +2656,6 @@
                 <w:szCs w:val="24"/>
                 <w:lang w:eastAsia="de-DE"/>
               </w:rPr>
-              <w:lastRenderedPageBreak/>
               <w:t>Pitch</w:t>
             </w:r>
           </w:p>
@@ -3905,17 +3891,7 @@
                 <w:szCs w:val="24"/>
                 <w:lang w:val="en-US" w:eastAsia="de-DE"/>
               </w:rPr>
-              <w:t xml:space="preserve">XPos,YPos,ZPos Define The </w:t>
-            </w:r>
-            <w:r>
-              <w:rPr>
-                <w:rFonts w:ascii="Times New Roman" w:eastAsia="Times New Roman" w:hAnsi="Times New Roman" w:cs="Times New Roman"/>
-                <w:sz w:val="24"/>
-                <w:szCs w:val="24"/>
-                <w:lang w:val="en-US" w:eastAsia="de-DE"/>
-              </w:rPr>
-              <w:lastRenderedPageBreak/>
-              <w:t>Transmitter / Receiver Positions In A Local Coordinate System With The Transmitter (ID=0) Being The Center Position.</w:t>
+              <w:t>XPos,YPos,ZPos Define The Transmitter / Receiver Positions In A Local Coordinate System With The Transmitter (ID=0) Being The Center Position.</w:t>
             </w:r>
           </w:p>
         </w:tc>
@@ -3943,7 +3919,6 @@
                 <w:szCs w:val="24"/>
                 <w:lang w:eastAsia="de-DE"/>
               </w:rPr>
-              <w:lastRenderedPageBreak/>
               <w:t>ZPos</w:t>
             </w:r>
           </w:p>
@@ -4208,14 +4183,13 @@
           <w:lang w:val="en-US"/>
         </w:rPr>
       </w:pPr>
-      <w:bookmarkStart w:id="6" w:name="_Toc18090196"/>
+      <w:bookmarkStart w:id="5" w:name="_Toc18090196"/>
       <w:r>
         <w:rPr>
           <w:sz w:val="36"/>
           <w:szCs w:val="36"/>
           <w:lang w:val="en-US"/>
         </w:rPr>
-        <w:lastRenderedPageBreak/>
         <w:t>HotKeys</w:t>
       </w:r>
       <w:r>
@@ -4226,7 +4200,7 @@
         </w:rPr>
         <w:t xml:space="preserve"> (Main Application)</w:t>
       </w:r>
-      <w:bookmarkEnd w:id="6"/>
+      <w:bookmarkEnd w:id="5"/>
     </w:p>
     <w:p>
       <w:pPr>
@@ -6369,14 +6343,13 @@
           <w:lang w:val="en-US"/>
         </w:rPr>
       </w:pPr>
-      <w:bookmarkStart w:id="7" w:name="_Toc18090197"/>
+      <w:bookmarkStart w:id="6" w:name="_Toc18090197"/>
       <w:r>
         <w:rPr>
           <w:sz w:val="36"/>
           <w:szCs w:val="36"/>
           <w:lang w:val="en-US"/>
         </w:rPr>
-        <w:lastRenderedPageBreak/>
         <w:t xml:space="preserve">Quick </w:t>
       </w:r>
       <w:r>
@@ -6387,7 +6360,7 @@
         </w:rPr>
         <w:t>Commands</w:t>
       </w:r>
-      <w:bookmarkEnd w:id="7"/>
+      <w:bookmarkEnd w:id="6"/>
     </w:p>
     <w:p>
       <w:pPr>
@@ -7184,7 +7157,7 @@
               <w:rPr>
                 <w:lang w:val="en-US"/>
               </w:rPr>
-              <w:t>git</w:t>
+              <w:t>gc</w:t>
             </w:r>
           </w:p>
         </w:tc>
@@ -7200,6 +7173,12 @@
                 <w:lang w:val="en-US"/>
               </w:rPr>
             </w:pPr>
+            <w:r>
+              <w:rPr>
+                <w:lang w:val="en-US"/>
+              </w:rPr>
+              <w:t>-</w:t>
+            </w:r>
           </w:p>
         </w:tc>
         <w:tc>
@@ -7209,6 +7188,65 @@
           <w:p>
             <w:pPr>
               <w:cnfStyle w:val="000000000000" w:firstRow="0" w:lastRow="0" w:firstColumn="0" w:lastColumn="0" w:oddVBand="0" w:evenVBand="0" w:oddHBand="0" w:evenHBand="0" w:firstRowFirstColumn="0" w:firstRowLastColumn="0" w:lastRowFirstColumn="0" w:lastRowLastColumn="0"/>
+              <w:rPr>
+                <w:lang w:val="en-US"/>
+              </w:rPr>
+            </w:pPr>
+            <w:r>
+              <w:rPr>
+                <w:lang w:val="en-US"/>
+              </w:rPr>
+              <w:t>Runs The Garbage Collector</w:t>
+            </w:r>
+            <w:bookmarkStart w:id="7" w:name="_GoBack"/>
+            <w:bookmarkEnd w:id="7"/>
+          </w:p>
+        </w:tc>
+      </w:tr>
+      <w:tr>
+        <w:trPr>
+          <w:cnfStyle w:val="000000100000" w:firstRow="0" w:lastRow="0" w:firstColumn="0" w:lastColumn="0" w:oddVBand="0" w:evenVBand="0" w:oddHBand="1" w:evenHBand="0" w:firstRowFirstColumn="0" w:firstRowLastColumn="0" w:lastRowFirstColumn="0" w:lastRowLastColumn="0"/>
+        </w:trPr>
+        <w:tc>
+          <w:tcPr>
+            <w:cnfStyle w:val="001000000000" w:firstRow="0" w:lastRow="0" w:firstColumn="1" w:lastColumn="0" w:oddVBand="0" w:evenVBand="0" w:oddHBand="0" w:evenHBand="0" w:firstRowFirstColumn="0" w:firstRowLastColumn="0" w:lastRowFirstColumn="0" w:lastRowLastColumn="0"/>
+            <w:tcW w:w="1242" w:type="dxa"/>
+          </w:tcPr>
+          <w:p>
+            <w:pPr>
+              <w:rPr>
+                <w:lang w:val="en-US"/>
+              </w:rPr>
+            </w:pPr>
+            <w:r>
+              <w:rPr>
+                <w:lang w:val="en-US"/>
+              </w:rPr>
+              <w:t>git</w:t>
+            </w:r>
+          </w:p>
+        </w:tc>
+        <w:tc>
+          <w:tcPr>
+            <w:tcW w:w="1276" w:type="dxa"/>
+          </w:tcPr>
+          <w:p>
+            <w:pPr>
+              <w:jc w:val="center"/>
+              <w:cnfStyle w:val="000000100000" w:firstRow="0" w:lastRow="0" w:firstColumn="0" w:lastColumn="0" w:oddVBand="0" w:evenVBand="0" w:oddHBand="1" w:evenHBand="0" w:firstRowFirstColumn="0" w:firstRowLastColumn="0" w:lastRowFirstColumn="0" w:lastRowLastColumn="0"/>
+              <w:rPr>
+                <w:lang w:val="en-US"/>
+              </w:rPr>
+            </w:pPr>
+          </w:p>
+        </w:tc>
+        <w:tc>
+          <w:tcPr>
+            <w:tcW w:w="6694" w:type="dxa"/>
+          </w:tcPr>
+          <w:p>
+            <w:pPr>
+              <w:cnfStyle w:val="000000100000" w:firstRow="0" w:lastRow="0" w:firstColumn="0" w:lastColumn="0" w:oddVBand="0" w:evenVBand="0" w:oddHBand="1" w:evenHBand="0" w:firstRowFirstColumn="0" w:firstRowLastColumn="0" w:lastRowFirstColumn="0" w:lastRowLastColumn="0"/>
               <w:rPr>
                 <w:lang w:val="en-US"/>
               </w:rPr>
@@ -7232,9 +7270,6 @@
         </w:tc>
       </w:tr>
       <w:tr>
-        <w:trPr>
-          <w:cnfStyle w:val="000000100000" w:firstRow="0" w:lastRow="0" w:firstColumn="0" w:lastColumn="0" w:oddVBand="0" w:evenVBand="0" w:oddHBand="1" w:evenHBand="0" w:firstRowFirstColumn="0" w:firstRowLastColumn="0" w:lastRowFirstColumn="0" w:lastRowLastColumn="0"/>
-        </w:trPr>
         <w:tc>
           <w:tcPr>
             <w:cnfStyle w:val="001000000000" w:firstRow="0" w:lastRow="0" w:firstColumn="1" w:lastColumn="0" w:oddVBand="0" w:evenVBand="0" w:oddHBand="0" w:evenHBand="0" w:firstRowFirstColumn="0" w:firstRowLastColumn="0" w:lastRowFirstColumn="0" w:lastRowLastColumn="0"/>
@@ -7261,7 +7296,7 @@
           <w:p>
             <w:pPr>
               <w:jc w:val="center"/>
-              <w:cnfStyle w:val="000000100000" w:firstRow="0" w:lastRow="0" w:firstColumn="0" w:lastColumn="0" w:oddVBand="0" w:evenVBand="0" w:oddHBand="1" w:evenHBand="0" w:firstRowFirstColumn="0" w:firstRowLastColumn="0" w:lastRowFirstColumn="0" w:lastRowLastColumn="0"/>
+              <w:cnfStyle w:val="000000000000" w:firstRow="0" w:lastRow="0" w:firstColumn="0" w:lastColumn="0" w:oddVBand="0" w:evenVBand="0" w:oddHBand="0" w:evenHBand="0" w:firstRowFirstColumn="0" w:firstRowLastColumn="0" w:lastRowFirstColumn="0" w:lastRowLastColumn="0"/>
               <w:rPr>
                 <w:lang w:val="en-US"/>
               </w:rPr>
@@ -7274,7 +7309,7 @@
           </w:tcPr>
           <w:p>
             <w:pPr>
-              <w:cnfStyle w:val="000000100000" w:firstRow="0" w:lastRow="0" w:firstColumn="0" w:lastColumn="0" w:oddVBand="0" w:evenVBand="0" w:oddHBand="1" w:evenHBand="0" w:firstRowFirstColumn="0" w:firstRowLastColumn="0" w:lastRowFirstColumn="0" w:lastRowLastColumn="0"/>
+              <w:cnfStyle w:val="000000000000" w:firstRow="0" w:lastRow="0" w:firstColumn="0" w:lastColumn="0" w:oddVBand="0" w:evenVBand="0" w:oddHBand="0" w:evenHBand="0" w:firstRowFirstColumn="0" w:firstRowLastColumn="0" w:lastRowFirstColumn="0" w:lastRowLastColumn="0"/>
               <w:rPr>
                 <w:lang w:val="en-US"/>
               </w:rPr>
@@ -7304,6 +7339,9 @@
         </w:tc>
       </w:tr>
       <w:tr>
+        <w:trPr>
+          <w:cnfStyle w:val="000000100000" w:firstRow="0" w:lastRow="0" w:firstColumn="0" w:lastColumn="0" w:oddVBand="0" w:evenVBand="0" w:oddHBand="1" w:evenHBand="0" w:firstRowFirstColumn="0" w:firstRowLastColumn="0" w:lastRowFirstColumn="0" w:lastRowLastColumn="0"/>
+        </w:trPr>
         <w:tc>
           <w:tcPr>
             <w:cnfStyle w:val="001000000000" w:firstRow="0" w:lastRow="0" w:firstColumn="1" w:lastColumn="0" w:oddVBand="0" w:evenVBand="0" w:oddHBand="0" w:evenHBand="0" w:firstRowFirstColumn="0" w:firstRowLastColumn="0" w:lastRowFirstColumn="0" w:lastRowLastColumn="0"/>
@@ -7330,7 +7368,7 @@
           <w:p>
             <w:pPr>
               <w:jc w:val="center"/>
-              <w:cnfStyle w:val="000000000000" w:firstRow="0" w:lastRow="0" w:firstColumn="0" w:lastColumn="0" w:oddVBand="0" w:evenVBand="0" w:oddHBand="0" w:evenHBand="0" w:firstRowFirstColumn="0" w:firstRowLastColumn="0" w:lastRowFirstColumn="0" w:lastRowLastColumn="0"/>
+              <w:cnfStyle w:val="000000100000" w:firstRow="0" w:lastRow="0" w:firstColumn="0" w:lastColumn="0" w:oddVBand="0" w:evenVBand="0" w:oddHBand="1" w:evenHBand="0" w:firstRowFirstColumn="0" w:firstRowLastColumn="0" w:lastRowFirstColumn="0" w:lastRowLastColumn="0"/>
               <w:rPr>
                 <w:lang w:val="en-US"/>
               </w:rPr>
@@ -7343,7 +7381,7 @@
           </w:tcPr>
           <w:p>
             <w:pPr>
-              <w:cnfStyle w:val="000000000000" w:firstRow="0" w:lastRow="0" w:firstColumn="0" w:lastColumn="0" w:oddVBand="0" w:evenVBand="0" w:oddHBand="0" w:evenHBand="0" w:firstRowFirstColumn="0" w:firstRowLastColumn="0" w:lastRowFirstColumn="0" w:lastRowLastColumn="0"/>
+              <w:cnfStyle w:val="000000100000" w:firstRow="0" w:lastRow="0" w:firstColumn="0" w:lastColumn="0" w:oddVBand="0" w:evenVBand="0" w:oddHBand="1" w:evenHBand="0" w:firstRowFirstColumn="0" w:firstRowLastColumn="0" w:lastRowFirstColumn="0" w:lastRowLastColumn="0"/>
               <w:rPr>
                 <w:lang w:val="en-US"/>
               </w:rPr>
@@ -7367,9 +7405,6 @@
         </w:tc>
       </w:tr>
       <w:tr>
-        <w:trPr>
-          <w:cnfStyle w:val="000000100000" w:firstRow="0" w:lastRow="0" w:firstColumn="0" w:lastColumn="0" w:oddVBand="0" w:evenVBand="0" w:oddHBand="1" w:evenHBand="0" w:firstRowFirstColumn="0" w:firstRowLastColumn="0" w:lastRowFirstColumn="0" w:lastRowLastColumn="0"/>
-        </w:trPr>
         <w:tc>
           <w:tcPr>
             <w:cnfStyle w:val="001000000000" w:firstRow="0" w:lastRow="0" w:firstColumn="1" w:lastColumn="0" w:oddVBand="0" w:evenVBand="0" w:oddHBand="0" w:evenHBand="0" w:firstRowFirstColumn="0" w:firstRowLastColumn="0" w:lastRowFirstColumn="0" w:lastRowLastColumn="0"/>
@@ -7396,7 +7431,7 @@
           <w:p>
             <w:pPr>
               <w:jc w:val="center"/>
-              <w:cnfStyle w:val="000000100000" w:firstRow="0" w:lastRow="0" w:firstColumn="0" w:lastColumn="0" w:oddVBand="0" w:evenVBand="0" w:oddHBand="1" w:evenHBand="0" w:firstRowFirstColumn="0" w:firstRowLastColumn="0" w:lastRowFirstColumn="0" w:lastRowLastColumn="0"/>
+              <w:cnfStyle w:val="000000000000" w:firstRow="0" w:lastRow="0" w:firstColumn="0" w:lastColumn="0" w:oddVBand="0" w:evenVBand="0" w:oddHBand="0" w:evenHBand="0" w:firstRowFirstColumn="0" w:firstRowLastColumn="0" w:lastRowFirstColumn="0" w:lastRowLastColumn="0"/>
               <w:rPr>
                 <w:lang w:val="en-US"/>
               </w:rPr>
@@ -7409,7 +7444,7 @@
           </w:tcPr>
           <w:p>
             <w:pPr>
-              <w:cnfStyle w:val="000000100000" w:firstRow="0" w:lastRow="0" w:firstColumn="0" w:lastColumn="0" w:oddVBand="0" w:evenVBand="0" w:oddHBand="1" w:evenHBand="0" w:firstRowFirstColumn="0" w:firstRowLastColumn="0" w:lastRowFirstColumn="0" w:lastRowLastColumn="0"/>
+              <w:cnfStyle w:val="000000000000" w:firstRow="0" w:lastRow="0" w:firstColumn="0" w:lastColumn="0" w:oddVBand="0" w:evenVBand="0" w:oddHBand="0" w:evenHBand="0" w:firstRowFirstColumn="0" w:firstRowLastColumn="0" w:lastRowFirstColumn="0" w:lastRowLastColumn="0"/>
               <w:rPr>
                 <w:lang w:val="en-US"/>
               </w:rPr>
@@ -7420,48 +7455,6 @@
               </w:rPr>
               <w:t>Create Two Specialized RF Devices.</w:t>
             </w:r>
-          </w:p>
-        </w:tc>
-      </w:tr>
-      <w:tr>
-        <w:tc>
-          <w:tcPr>
-            <w:cnfStyle w:val="001000000000" w:firstRow="0" w:lastRow="0" w:firstColumn="1" w:lastColumn="0" w:oddVBand="0" w:evenVBand="0" w:oddHBand="0" w:evenHBand="0" w:firstRowFirstColumn="0" w:firstRowLastColumn="0" w:lastRowFirstColumn="0" w:lastRowLastColumn="0"/>
-            <w:tcW w:w="1242" w:type="dxa"/>
-          </w:tcPr>
-          <w:p>
-            <w:pPr>
-              <w:rPr>
-                <w:lang w:val="en-US"/>
-              </w:rPr>
-            </w:pPr>
-          </w:p>
-        </w:tc>
-        <w:tc>
-          <w:tcPr>
-            <w:tcW w:w="1276" w:type="dxa"/>
-          </w:tcPr>
-          <w:p>
-            <w:pPr>
-              <w:jc w:val="center"/>
-              <w:cnfStyle w:val="000000000000" w:firstRow="0" w:lastRow="0" w:firstColumn="0" w:lastColumn="0" w:oddVBand="0" w:evenVBand="0" w:oddHBand="0" w:evenHBand="0" w:firstRowFirstColumn="0" w:firstRowLastColumn="0" w:lastRowFirstColumn="0" w:lastRowLastColumn="0"/>
-              <w:rPr>
-                <w:lang w:val="en-US"/>
-              </w:rPr>
-            </w:pPr>
-          </w:p>
-        </w:tc>
-        <w:tc>
-          <w:tcPr>
-            <w:tcW w:w="6694" w:type="dxa"/>
-          </w:tcPr>
-          <w:p>
-            <w:pPr>
-              <w:cnfStyle w:val="000000000000" w:firstRow="0" w:lastRow="0" w:firstColumn="0" w:lastColumn="0" w:oddVBand="0" w:evenVBand="0" w:oddHBand="0" w:evenHBand="0" w:firstRowFirstColumn="0" w:firstRowLastColumn="0" w:lastRowFirstColumn="0" w:lastRowLastColumn="0"/>
-              <w:rPr>
-                <w:lang w:val="en-US"/>
-              </w:rPr>
-            </w:pPr>
           </w:p>
         </w:tc>
       </w:tr>
@@ -7480,12 +7473,6 @@
                 <w:lang w:val="en-US"/>
               </w:rPr>
             </w:pPr>
-            <w:r>
-              <w:rPr>
-                <w:lang w:val="en-US"/>
-              </w:rPr>
-              <w:t>exit</w:t>
-            </w:r>
           </w:p>
         </w:tc>
         <w:tc>
@@ -7500,12 +7487,6 @@
                 <w:lang w:val="en-US"/>
               </w:rPr>
             </w:pPr>
-            <w:r>
-              <w:rPr>
-                <w:lang w:val="en-US"/>
-              </w:rPr>
-              <w:t>-</w:t>
-            </w:r>
           </w:p>
         </w:tc>
         <w:tc>
@@ -7519,12 +7500,6 @@
                 <w:lang w:val="en-US"/>
               </w:rPr>
             </w:pPr>
-            <w:r>
-              <w:rPr>
-                <w:lang w:val="en-US"/>
-              </w:rPr>
-              <w:t>Exit The Tool.</w:t>
-            </w:r>
           </w:p>
         </w:tc>
       </w:tr>
@@ -7544,7 +7519,7 @@
               <w:rPr>
                 <w:lang w:val="en-US"/>
               </w:rPr>
-              <w:t>close</w:t>
+              <w:t>exit</w:t>
             </w:r>
           </w:p>
         </w:tc>
@@ -7607,7 +7582,7 @@
               <w:rPr>
                 <w:lang w:val="en-US"/>
               </w:rPr>
-              <w:t>quit</w:t>
+              <w:t>close</w:t>
             </w:r>
           </w:p>
         </w:tc>
@@ -7638,6 +7613,66 @@
           <w:p>
             <w:pPr>
               <w:cnfStyle w:val="000000100000" w:firstRow="0" w:lastRow="0" w:firstColumn="0" w:lastColumn="0" w:oddVBand="0" w:evenVBand="0" w:oddHBand="1" w:evenHBand="0" w:firstRowFirstColumn="0" w:firstRowLastColumn="0" w:lastRowFirstColumn="0" w:lastRowLastColumn="0"/>
+              <w:rPr>
+                <w:lang w:val="en-US"/>
+              </w:rPr>
+            </w:pPr>
+            <w:r>
+              <w:rPr>
+                <w:lang w:val="en-US"/>
+              </w:rPr>
+              <w:t>Exit The Tool.</w:t>
+            </w:r>
+          </w:p>
+        </w:tc>
+      </w:tr>
+      <w:tr>
+        <w:tc>
+          <w:tcPr>
+            <w:cnfStyle w:val="001000000000" w:firstRow="0" w:lastRow="0" w:firstColumn="1" w:lastColumn="0" w:oddVBand="0" w:evenVBand="0" w:oddHBand="0" w:evenHBand="0" w:firstRowFirstColumn="0" w:firstRowLastColumn="0" w:lastRowFirstColumn="0" w:lastRowLastColumn="0"/>
+            <w:tcW w:w="1242" w:type="dxa"/>
+          </w:tcPr>
+          <w:p>
+            <w:pPr>
+              <w:rPr>
+                <w:lang w:val="en-US"/>
+              </w:rPr>
+            </w:pPr>
+            <w:r>
+              <w:rPr>
+                <w:lang w:val="en-US"/>
+              </w:rPr>
+              <w:t>quit</w:t>
+            </w:r>
+          </w:p>
+        </w:tc>
+        <w:tc>
+          <w:tcPr>
+            <w:tcW w:w="1276" w:type="dxa"/>
+          </w:tcPr>
+          <w:p>
+            <w:pPr>
+              <w:jc w:val="center"/>
+              <w:cnfStyle w:val="000000000000" w:firstRow="0" w:lastRow="0" w:firstColumn="0" w:lastColumn="0" w:oddVBand="0" w:evenVBand="0" w:oddHBand="0" w:evenHBand="0" w:firstRowFirstColumn="0" w:firstRowLastColumn="0" w:lastRowFirstColumn="0" w:lastRowLastColumn="0"/>
+              <w:rPr>
+                <w:lang w:val="en-US"/>
+              </w:rPr>
+            </w:pPr>
+            <w:r>
+              <w:rPr>
+                <w:lang w:val="en-US"/>
+              </w:rPr>
+              <w:t>-</w:t>
+            </w:r>
+          </w:p>
+        </w:tc>
+        <w:tc>
+          <w:tcPr>
+            <w:tcW w:w="6694" w:type="dxa"/>
+          </w:tcPr>
+          <w:p>
+            <w:pPr>
+              <w:cnfStyle w:val="000000000000" w:firstRow="0" w:lastRow="0" w:firstColumn="0" w:lastColumn="0" w:oddVBand="0" w:evenVBand="0" w:oddHBand="0" w:evenHBand="0" w:firstRowFirstColumn="0" w:firstRowLastColumn="0" w:lastRowFirstColumn="0" w:lastRowLastColumn="0"/>
               <w:rPr>
                 <w:lang w:val="en-US"/>
               </w:rPr>
@@ -7688,7 +7723,6 @@
           <w:szCs w:val="36"/>
           <w:lang w:val="en-US"/>
         </w:rPr>
-        <w:lastRenderedPageBreak/>
         <w:t>HotKeys</w:t>
       </w:r>
       <w:r>
@@ -9033,7 +9067,6 @@
           <w:szCs w:val="36"/>
           <w:lang w:val="en-US"/>
         </w:rPr>
-        <w:lastRenderedPageBreak/>
         <w:t>Useful Links</w:t>
       </w:r>
       <w:bookmarkEnd w:id="9"/>
@@ -10035,7 +10068,7 @@
       </w:pPr>
     </w:pPrDefault>
   </w:docDefaults>
-  <w:latentStyles w:defLockedState="0" w:defUIPriority="99" w:defSemiHidden="0" w:defUnhideWhenUsed="0" w:defQFormat="0" w:count="376">
+  <w:latentStyles w:defLockedState="0" w:defUIPriority="99" w:defSemiHidden="0" w:defUnhideWhenUsed="0" w:defQFormat="0" w:count="377">
     <w:lsdException w:name="Normal" w:uiPriority="0" w:qFormat="1"/>
     <w:lsdException w:name="heading 1" w:uiPriority="9" w:qFormat="1"/>
     <w:lsdException w:name="heading 2" w:semiHidden="1" w:uiPriority="9" w:unhideWhenUsed="1" w:qFormat="1"/>
@@ -10141,7 +10174,6 @@
     <w:lsdException w:name="HTML Sample" w:semiHidden="1" w:unhideWhenUsed="1"/>
     <w:lsdException w:name="HTML Typewriter" w:semiHidden="1" w:unhideWhenUsed="1"/>
     <w:lsdException w:name="HTML Variable" w:semiHidden="1" w:unhideWhenUsed="1"/>
-    <w:lsdException w:name="Normal Table" w:semiHidden="1" w:unhideWhenUsed="1"/>
     <w:lsdException w:name="annotation subject" w:semiHidden="1" w:unhideWhenUsed="1"/>
     <w:lsdException w:name="No List" w:semiHidden="1" w:unhideWhenUsed="1"/>
     <w:lsdException w:name="Outline List 1" w:semiHidden="1" w:unhideWhenUsed="1"/>
@@ -10188,10 +10220,8 @@
     <w:lsdException w:name="Table Subtle 2" w:semiHidden="1" w:unhideWhenUsed="1"/>
     <w:lsdException w:name="Table Web 1" w:semiHidden="1" w:unhideWhenUsed="1"/>
     <w:lsdException w:name="Table Web 2" w:semiHidden="1" w:unhideWhenUsed="1"/>
-    <w:lsdException w:name="Table Web 3" w:semiHidden="1" w:unhideWhenUsed="1"/>
     <w:lsdException w:name="Balloon Text" w:semiHidden="1" w:unhideWhenUsed="1"/>
     <w:lsdException w:name="Table Grid" w:uiPriority="59"/>
-    <w:lsdException w:name="Table Theme" w:semiHidden="1" w:unhideWhenUsed="1"/>
     <w:lsdException w:name="Placeholder Text" w:semiHidden="1"/>
     <w:lsdException w:name="No Spacing" w:uiPriority="1" w:qFormat="1"/>
     <w:lsdException w:name="Light Shading" w:uiPriority="60"/>
@@ -10412,6 +10442,7 @@
     <w:lsdException w:name="Hashtag" w:semiHidden="1" w:unhideWhenUsed="1"/>
     <w:lsdException w:name="Unresolved Mention" w:semiHidden="1" w:unhideWhenUsed="1"/>
     <w:lsdException w:name="Smart Link" w:semiHidden="1" w:unhideWhenUsed="1"/>
+    <w:lsdException w:name="Smart Link Error" w:semiHidden="1" w:unhideWhenUsed="1"/>
   </w:latentStyles>
   <w:style w:type="paragraph" w:default="1" w:styleId="Standard">
     <w:name w:val="Normal"/>
@@ -11353,7 +11384,7 @@
 </file>
 
 <file path=customXml/itemProps1.xml><?xml version="1.0" encoding="utf-8"?>
-<ds:datastoreItem xmlns:ds="http://schemas.openxmlformats.org/officeDocument/2006/customXml" ds:itemID="{67D66EE5-A0AC-4A06-872A-BCEE3E9381B4}">
+<ds:datastoreItem xmlns:ds="http://schemas.openxmlformats.org/officeDocument/2006/customXml" ds:itemID="{D5C9A0BF-47FA-4618-A2E0-9EF938D1E49C}">
   <ds:schemaRefs>
     <ds:schemaRef ds:uri="http://schemas.openxmlformats.org/officeDocument/2006/bibliography"/>
   </ds:schemaRefs>

</xml_diff>

<commit_message>
Cheatsheet - Link To Downloadable Scenariotool-Zip File Does Not Work #187
</commit_message>
<xml_diff>
--- a/Documentation/CheatSheet.docx
+++ b/Documentation/CheatSheet.docx
@@ -11,6 +11,8 @@
           <w:lang w:val="en-US"/>
         </w:rPr>
       </w:pPr>
+      <w:bookmarkStart w:id="0" w:name="_GoBack"/>
+      <w:bookmarkEnd w:id="0"/>
       <w:r>
         <w:rPr>
           <w:lang w:val="en-US"/>
@@ -130,7 +132,7 @@
           <w:noProof/>
           <w:lang w:val="en-US"/>
         </w:rPr>
-        <w:t>21 September 2019</w:t>
+        <w:t>18 October 2019</w:t>
       </w:r>
       <w:r>
         <w:rPr>
@@ -220,14 +222,14 @@
           <w:r>
             <w:fldChar w:fldCharType="separate"/>
           </w:r>
-          <w:hyperlink w:anchor="_Toc18090191" w:history="1">
+          <w:hyperlink w:anchor="_Toc22328792" w:history="1">
             <w:r>
               <w:rPr>
                 <w:rStyle w:val="Hyperlink"/>
                 <w:noProof/>
                 <w:lang w:val="en-US"/>
               </w:rPr>
-              <w:t>Installation</w:t>
+              <w:t>Requirements</w:t>
             </w:r>
             <w:r>
               <w:rPr>
@@ -248,7 +250,7 @@
                 <w:noProof/>
                 <w:webHidden/>
               </w:rPr>
-              <w:instrText xml:space="preserve"> PAGEREF _Toc18090191 \h </w:instrText>
+              <w:instrText xml:space="preserve"> PAGEREF _Toc22328792 \h </w:instrText>
             </w:r>
             <w:r>
               <w:rPr>
@@ -291,14 +293,14 @@
               <w:lang w:eastAsia="de-DE"/>
             </w:rPr>
           </w:pPr>
-          <w:hyperlink w:anchor="_Toc18090192" w:history="1">
+          <w:hyperlink w:anchor="_Toc22328793" w:history="1">
             <w:r>
               <w:rPr>
                 <w:rStyle w:val="Hyperlink"/>
                 <w:noProof/>
                 <w:lang w:val="en-US"/>
               </w:rPr>
-              <w:t>Environment Variables</w:t>
+              <w:t>Installation</w:t>
             </w:r>
             <w:r>
               <w:rPr>
@@ -319,7 +321,7 @@
                 <w:noProof/>
                 <w:webHidden/>
               </w:rPr>
-              <w:instrText xml:space="preserve"> PAGEREF _Toc18090192 \h </w:instrText>
+              <w:instrText xml:space="preserve"> PAGEREF _Toc22328793 \h </w:instrText>
             </w:r>
             <w:r>
               <w:rPr>
@@ -362,14 +364,14 @@
               <w:lang w:eastAsia="de-DE"/>
             </w:rPr>
           </w:pPr>
-          <w:hyperlink w:anchor="_Toc18090193" w:history="1">
+          <w:hyperlink w:anchor="_Toc22328794" w:history="1">
             <w:r>
               <w:rPr>
                 <w:rStyle w:val="Hyperlink"/>
                 <w:noProof/>
                 <w:lang w:val="en-US"/>
               </w:rPr>
-              <w:t>Starting</w:t>
+              <w:t>Environment Variables</w:t>
             </w:r>
             <w:r>
               <w:rPr>
@@ -390,7 +392,7 @@
                 <w:noProof/>
                 <w:webHidden/>
               </w:rPr>
-              <w:instrText xml:space="preserve"> PAGEREF _Toc18090193 \h </w:instrText>
+              <w:instrText xml:space="preserve"> PAGEREF _Toc22328794 \h </w:instrText>
             </w:r>
             <w:r>
               <w:rPr>
@@ -433,14 +435,14 @@
               <w:lang w:eastAsia="de-DE"/>
             </w:rPr>
           </w:pPr>
-          <w:hyperlink w:anchor="_Toc18090194" w:history="1">
+          <w:hyperlink w:anchor="_Toc22328795" w:history="1">
             <w:r>
               <w:rPr>
                 <w:rStyle w:val="Hyperlink"/>
                 <w:noProof/>
                 <w:lang w:val="en-US"/>
               </w:rPr>
-              <w:t>Stopping</w:t>
+              <w:t>RFDevice Model</w:t>
             </w:r>
             <w:r>
               <w:rPr>
@@ -461,7 +463,7 @@
                 <w:noProof/>
                 <w:webHidden/>
               </w:rPr>
-              <w:instrText xml:space="preserve"> PAGEREF _Toc18090194 \h </w:instrText>
+              <w:instrText xml:space="preserve"> PAGEREF _Toc22328795 \h </w:instrText>
             </w:r>
             <w:r>
               <w:rPr>
@@ -481,7 +483,7 @@
                 <w:noProof/>
                 <w:webHidden/>
               </w:rPr>
-              <w:t>2</w:t>
+              <w:t>3</w:t>
             </w:r>
             <w:r>
               <w:rPr>
@@ -504,14 +506,14 @@
               <w:lang w:eastAsia="de-DE"/>
             </w:rPr>
           </w:pPr>
-          <w:hyperlink w:anchor="_Toc18090195" w:history="1">
+          <w:hyperlink w:anchor="_Toc22328796" w:history="1">
             <w:r>
               <w:rPr>
                 <w:rStyle w:val="Hyperlink"/>
                 <w:noProof/>
                 <w:lang w:val="en-US"/>
               </w:rPr>
-              <w:t>RFDevice Model</w:t>
+              <w:t>HotKeys (Main Application)</w:t>
             </w:r>
             <w:r>
               <w:rPr>
@@ -532,7 +534,7 @@
                 <w:noProof/>
                 <w:webHidden/>
               </w:rPr>
-              <w:instrText xml:space="preserve"> PAGEREF _Toc18090195 \h </w:instrText>
+              <w:instrText xml:space="preserve"> PAGEREF _Toc22328796 \h </w:instrText>
             </w:r>
             <w:r>
               <w:rPr>
@@ -552,7 +554,7 @@
                 <w:noProof/>
                 <w:webHidden/>
               </w:rPr>
-              <w:t>3</w:t>
+              <w:t>6</w:t>
             </w:r>
             <w:r>
               <w:rPr>
@@ -575,14 +577,14 @@
               <w:lang w:eastAsia="de-DE"/>
             </w:rPr>
           </w:pPr>
-          <w:hyperlink w:anchor="_Toc18090196" w:history="1">
+          <w:hyperlink w:anchor="_Toc22328797" w:history="1">
             <w:r>
               <w:rPr>
                 <w:rStyle w:val="Hyperlink"/>
                 <w:noProof/>
                 <w:lang w:val="en-US"/>
               </w:rPr>
-              <w:t>HotKeys (Main Application)</w:t>
+              <w:t>Quick Commands</w:t>
             </w:r>
             <w:r>
               <w:rPr>
@@ -603,7 +605,7 @@
                 <w:noProof/>
                 <w:webHidden/>
               </w:rPr>
-              <w:instrText xml:space="preserve"> PAGEREF _Toc18090196 \h </w:instrText>
+              <w:instrText xml:space="preserve"> PAGEREF _Toc22328797 \h </w:instrText>
             </w:r>
             <w:r>
               <w:rPr>
@@ -623,7 +625,7 @@
                 <w:noProof/>
                 <w:webHidden/>
               </w:rPr>
-              <w:t>6</w:t>
+              <w:t>7</w:t>
             </w:r>
             <w:r>
               <w:rPr>
@@ -646,14 +648,14 @@
               <w:lang w:eastAsia="de-DE"/>
             </w:rPr>
           </w:pPr>
-          <w:hyperlink w:anchor="_Toc18090197" w:history="1">
+          <w:hyperlink w:anchor="_Toc22328798" w:history="1">
             <w:r>
               <w:rPr>
                 <w:rStyle w:val="Hyperlink"/>
                 <w:noProof/>
                 <w:lang w:val="en-US"/>
               </w:rPr>
-              <w:t>Quick Commands</w:t>
+              <w:t>HotKeys (Description Editor)</w:t>
             </w:r>
             <w:r>
               <w:rPr>
@@ -674,7 +676,7 @@
                 <w:noProof/>
                 <w:webHidden/>
               </w:rPr>
-              <w:instrText xml:space="preserve"> PAGEREF _Toc18090197 \h </w:instrText>
+              <w:instrText xml:space="preserve"> PAGEREF _Toc22328798 \h </w:instrText>
             </w:r>
             <w:r>
               <w:rPr>
@@ -694,7 +696,7 @@
                 <w:noProof/>
                 <w:webHidden/>
               </w:rPr>
-              <w:t>7</w:t>
+              <w:t>8</w:t>
             </w:r>
             <w:r>
               <w:rPr>
@@ -717,14 +719,14 @@
               <w:lang w:eastAsia="de-DE"/>
             </w:rPr>
           </w:pPr>
-          <w:hyperlink w:anchor="_Toc18090198" w:history="1">
+          <w:hyperlink w:anchor="_Toc22328799" w:history="1">
             <w:r>
               <w:rPr>
                 <w:rStyle w:val="Hyperlink"/>
                 <w:noProof/>
                 <w:lang w:val="en-US"/>
               </w:rPr>
-              <w:t>HotKeys (Description Editor)</w:t>
+              <w:t>Useful Links</w:t>
             </w:r>
             <w:r>
               <w:rPr>
@@ -745,78 +747,7 @@
                 <w:noProof/>
                 <w:webHidden/>
               </w:rPr>
-              <w:instrText xml:space="preserve"> PAGEREF _Toc18090198 \h </w:instrText>
-            </w:r>
-            <w:r>
-              <w:rPr>
-                <w:noProof/>
-                <w:webHidden/>
-              </w:rPr>
-            </w:r>
-            <w:r>
-              <w:rPr>
-                <w:noProof/>
-                <w:webHidden/>
-              </w:rPr>
-              <w:fldChar w:fldCharType="separate"/>
-            </w:r>
-            <w:r>
-              <w:rPr>
-                <w:noProof/>
-                <w:webHidden/>
-              </w:rPr>
-              <w:t>8</w:t>
-            </w:r>
-            <w:r>
-              <w:rPr>
-                <w:noProof/>
-                <w:webHidden/>
-              </w:rPr>
-              <w:fldChar w:fldCharType="end"/>
-            </w:r>
-          </w:hyperlink>
-        </w:p>
-        <w:p>
-          <w:pPr>
-            <w:pStyle w:val="Verzeichnis1"/>
-            <w:tabs>
-              <w:tab w:val="right" w:leader="dot" w:pos="9062"/>
-            </w:tabs>
-            <w:rPr>
-              <w:rFonts w:eastAsiaTheme="minorEastAsia"/>
-              <w:noProof/>
-              <w:lang w:eastAsia="de-DE"/>
-            </w:rPr>
-          </w:pPr>
-          <w:hyperlink w:anchor="_Toc18090199" w:history="1">
-            <w:r>
-              <w:rPr>
-                <w:rStyle w:val="Hyperlink"/>
-                <w:noProof/>
-                <w:lang w:val="en-US"/>
-              </w:rPr>
-              <w:t>Useful Links</w:t>
-            </w:r>
-            <w:r>
-              <w:rPr>
-                <w:noProof/>
-                <w:webHidden/>
-              </w:rPr>
-              <w:tab/>
-            </w:r>
-            <w:r>
-              <w:rPr>
-                <w:noProof/>
-                <w:webHidden/>
-              </w:rPr>
-              <w:fldChar w:fldCharType="begin"/>
-            </w:r>
-            <w:r>
-              <w:rPr>
-                <w:noProof/>
-                <w:webHidden/>
-              </w:rPr>
-              <w:instrText xml:space="preserve"> PAGEREF _Toc18090199 \h </w:instrText>
+              <w:instrText xml:space="preserve"> PAGEREF _Toc22328799 \h </w:instrText>
             </w:r>
             <w:r>
               <w:rPr>
@@ -883,24 +814,33 @@
       <w:pPr>
         <w:pStyle w:val="berschrift1"/>
         <w:rPr>
-          <w:lang w:val="en-US"/>
-        </w:rPr>
-      </w:pPr>
-      <w:bookmarkStart w:id="0" w:name="_Toc18090191"/>
-      <w:r>
-        <w:rPr>
           <w:sz w:val="36"/>
           <w:szCs w:val="36"/>
           <w:lang w:val="en-US"/>
         </w:rPr>
+      </w:pPr>
+      <w:bookmarkStart w:id="1" w:name="_Toc22328792"/>
+      <w:r>
+        <w:rPr>
+          <w:sz w:val="36"/>
+          <w:szCs w:val="36"/>
+          <w:lang w:val="en-US"/>
+        </w:rPr>
         <w:lastRenderedPageBreak/>
-        <w:t>Installation</w:t>
+        <w:t>R</w:t>
       </w:r>
-      <w:bookmarkEnd w:id="0"/>
+      <w:r>
+        <w:rPr>
+          <w:sz w:val="36"/>
+          <w:szCs w:val="36"/>
+          <w:lang w:val="en-US"/>
+        </w:rPr>
+        <w:t>equirements</w:t>
+      </w:r>
+      <w:bookmarkEnd w:id="1"/>
     </w:p>
     <w:p>
       <w:pPr>
-        <w:jc w:val="both"/>
         <w:rPr>
           <w:lang w:val="en-US"/>
         </w:rPr>
@@ -917,7 +857,115 @@
         <w:rPr>
           <w:lang w:val="en-US"/>
         </w:rPr>
-        <w:t xml:space="preserve">Just download the latest version of the repository ( </w:t>
+        <w:t xml:space="preserve">To start and use this tool, you must have </w:t>
+      </w:r>
+      <w:r>
+        <w:rPr>
+          <w:lang w:val="en-US"/>
+        </w:rPr>
+        <w:t>Microsoft Windows 7</w:t>
+      </w:r>
+      <w:r>
+        <w:rPr>
+          <w:lang w:val="en-US"/>
+        </w:rPr>
+        <w:t xml:space="preserve">, </w:t>
+      </w:r>
+      <w:r>
+        <w:rPr>
+          <w:lang w:val="en-US"/>
+        </w:rPr>
+        <w:t>at least installed</w:t>
+      </w:r>
+      <w:r>
+        <w:rPr>
+          <w:lang w:val="en-US"/>
+        </w:rPr>
+        <w:t xml:space="preserve"> the </w:t>
+      </w:r>
+      <w:r>
+        <w:rPr>
+          <w:lang w:val="en-US"/>
+        </w:rPr>
+        <w:t xml:space="preserve">Microsoft </w:t>
+      </w:r>
+      <w:r>
+        <w:rPr>
+          <w:lang w:val="en-US"/>
+        </w:rPr>
+        <w:t>.NET Framework 4.6.1</w:t>
+      </w:r>
+      <w:r>
+        <w:rPr>
+          <w:lang w:val="en-US"/>
+        </w:rPr>
+        <w:t>, and have an stable internet connection for loading the map data.</w:t>
+      </w:r>
+      <w:r>
+        <w:rPr>
+          <w:lang w:val="en-US"/>
+        </w:rPr>
+        <w:t xml:space="preserve"> For viewing the cheatsheet, you’ll need an PDF Viewer. For exporting the model to an excel file, excel also is needed.</w:t>
+      </w:r>
+    </w:p>
+    <w:p>
+      <w:pPr>
+        <w:rPr>
+          <w:lang w:val="en-US"/>
+        </w:rPr>
+      </w:pPr>
+    </w:p>
+    <w:p>
+      <w:pPr>
+        <w:rPr>
+          <w:lang w:val="en-US"/>
+        </w:rPr>
+      </w:pPr>
+    </w:p>
+    <w:p>
+      <w:pPr>
+        <w:pStyle w:val="berschrift1"/>
+        <w:rPr>
+          <w:lang w:val="en-US"/>
+        </w:rPr>
+      </w:pPr>
+      <w:bookmarkStart w:id="2" w:name="_Toc22328793"/>
+      <w:r>
+        <w:rPr>
+          <w:sz w:val="36"/>
+          <w:szCs w:val="36"/>
+          <w:lang w:val="en-US"/>
+        </w:rPr>
+        <w:t>Installation</w:t>
+      </w:r>
+      <w:bookmarkEnd w:id="2"/>
+    </w:p>
+    <w:p>
+      <w:pPr>
+        <w:jc w:val="both"/>
+        <w:rPr>
+          <w:lang w:val="en-US"/>
+        </w:rPr>
+      </w:pPr>
+    </w:p>
+    <w:p>
+      <w:pPr>
+        <w:jc w:val="both"/>
+        <w:rPr>
+          <w:lang w:val="en-US"/>
+        </w:rPr>
+      </w:pPr>
+      <w:r>
+        <w:rPr>
+          <w:lang w:val="en-US"/>
+        </w:rPr>
+        <w:t xml:space="preserve">Just download the latest version </w:t>
+      </w:r>
+      <w:r>
+        <w:rPr>
+          <w:lang w:val="en-US"/>
+        </w:rPr>
+        <w:t xml:space="preserve">from </w:t>
       </w:r>
       <w:hyperlink r:id="rId6" w:history="1">
         <w:r>
@@ -925,50 +973,26 @@
             <w:rStyle w:val="Hyperlink"/>
             <w:lang w:val="en-US"/>
           </w:rPr>
-          <w:t>https://github.com/ObiWanLansi/SIGENCE-Scenario-Tool/archive/master.zip</w:t>
+          <w:t>https://github.com/ObiWanLansi/SIGENCE-Scenario-Tool/releases</w:t>
         </w:r>
       </w:hyperlink>
       <w:r>
         <w:rPr>
           <w:lang w:val="en-US"/>
         </w:rPr>
-        <w:t xml:space="preserve"> ) to a local folder</w:t>
-      </w:r>
-      <w:r>
-        <w:rPr>
-          <w:lang w:val="en-US"/>
-        </w:rPr>
-        <w:t xml:space="preserve"> and</w:t>
-      </w:r>
-      <w:r>
-        <w:rPr>
-          <w:lang w:val="en-US"/>
-        </w:rPr>
-        <w:t xml:space="preserve"> extract the zipfile</w:t>
-      </w:r>
-      <w:r>
-        <w:rPr>
-          <w:lang w:val="en-US"/>
-        </w:rPr>
-        <w:t>.</w:t>
-      </w:r>
-      <w:r>
-        <w:rPr>
-          <w:lang w:val="en-US"/>
-        </w:rPr>
         <w:t xml:space="preserve"> </w:t>
       </w:r>
       <w:r>
         <w:rPr>
           <w:lang w:val="en-US"/>
         </w:rPr>
-        <w:t>In the directory “Executable” is a</w:t>
+        <w:t>to a local folder</w:t>
       </w:r>
       <w:r>
         <w:rPr>
           <w:lang w:val="en-US"/>
         </w:rPr>
-        <w:t xml:space="preserve"> compiled executable </w:t>
+        <w:t xml:space="preserve"> </w:t>
       </w:r>
       <w:r>
         <w:rPr>
@@ -980,13 +1004,31 @@
         <w:rPr>
           <w:lang w:val="en-US"/>
         </w:rPr>
-        <w:t>SIGENCEScenarioTool.exe)</w:t>
+        <w:t>installer or the selfextracting executable</w:t>
       </w:r>
       <w:r>
         <w:rPr>
           <w:lang w:val="en-US"/>
         </w:rPr>
-        <w:t xml:space="preserve"> and all dependencies and external libraries for direct starting the application.</w:t>
+        <w:t>)</w:t>
+      </w:r>
+      <w:r>
+        <w:rPr>
+          <w:lang w:val="en-US"/>
+        </w:rPr>
+        <w:t xml:space="preserve"> and use the installer or the </w:t>
+      </w:r>
+      <w:r>
+        <w:rPr>
+          <w:lang w:val="en-US"/>
+        </w:rPr>
+        <w:t>selfextracting executable</w:t>
+      </w:r>
+      <w:r>
+        <w:rPr>
+          <w:lang w:val="en-US"/>
+        </w:rPr>
+        <w:t>.</w:t>
       </w:r>
     </w:p>
     <w:p>
@@ -1012,7 +1054,7 @@
           <w:lang w:val="en-US"/>
         </w:rPr>
       </w:pPr>
-      <w:bookmarkStart w:id="1" w:name="_Toc18090192"/>
+      <w:bookmarkStart w:id="3" w:name="_Toc22328794"/>
       <w:r>
         <w:rPr>
           <w:sz w:val="36"/>
@@ -1020,310 +1062,65 @@
           <w:lang w:val="en-US"/>
         </w:rPr>
         <w:t>Environment Variables</w:t>
-      </w:r>
-      <w:bookmarkEnd w:id="1"/>
-    </w:p>
-    <w:p>
-      <w:pPr>
-        <w:rPr>
-          <w:rStyle w:val="shorttext"/>
-          <w:lang w:val="en"/>
-        </w:rPr>
-      </w:pPr>
-    </w:p>
-    <w:p>
-      <w:pPr>
-        <w:rPr>
-          <w:lang w:val="en-US"/>
-        </w:rPr>
-      </w:pPr>
-      <w:r>
-        <w:rPr>
-          <w:rStyle w:val="shorttext"/>
-          <w:lang w:val="en"/>
-        </w:rPr>
-        <w:t xml:space="preserve">Currently, no environment variables </w:t>
-      </w:r>
-      <w:r>
-        <w:rPr>
-          <w:rStyle w:val="shorttext"/>
-          <w:lang w:val="en"/>
-        </w:rPr>
-        <w:t xml:space="preserve">or settings </w:t>
-      </w:r>
-      <w:r>
-        <w:rPr>
-          <w:rStyle w:val="shorttext"/>
-          <w:lang w:val="en"/>
-        </w:rPr>
-        <w:t>are needed</w:t>
-      </w:r>
-      <w:r>
-        <w:rPr>
-          <w:rStyle w:val="shorttext"/>
-          <w:lang w:val="en"/>
-        </w:rPr>
-        <w:t xml:space="preserve"> </w:t>
-      </w:r>
-      <w:r>
-        <w:rPr>
-          <w:rStyle w:val="shorttext"/>
-          <w:lang w:val="en"/>
-        </w:rPr>
-        <w:sym w:font="Wingdings" w:char="F04A"/>
-      </w:r>
-      <w:r>
-        <w:rPr>
-          <w:rStyle w:val="shorttext"/>
-          <w:lang w:val="en"/>
-        </w:rPr>
-        <w:t xml:space="preserve"> .</w:t>
-      </w:r>
-    </w:p>
-    <w:p>
-      <w:pPr>
-        <w:rPr>
-          <w:lang w:val="en-US"/>
-        </w:rPr>
-      </w:pPr>
-    </w:p>
-    <w:p>
-      <w:pPr>
-        <w:rPr>
-          <w:lang w:val="en-US"/>
-        </w:rPr>
-      </w:pPr>
-    </w:p>
-    <w:p>
-      <w:pPr>
-        <w:pStyle w:val="berschrift1"/>
-        <w:rPr>
-          <w:sz w:val="36"/>
-          <w:szCs w:val="36"/>
-          <w:lang w:val="en-US"/>
-        </w:rPr>
-      </w:pPr>
-      <w:bookmarkStart w:id="2" w:name="_Toc18090193"/>
-      <w:r>
-        <w:rPr>
-          <w:sz w:val="36"/>
-          <w:szCs w:val="36"/>
-          <w:lang w:val="en-US"/>
-        </w:rPr>
-        <w:t>Starting</w:t>
-      </w:r>
-      <w:bookmarkEnd w:id="2"/>
-    </w:p>
-    <w:p>
-      <w:pPr>
-        <w:jc w:val="both"/>
-        <w:rPr>
-          <w:lang w:val="en-US"/>
-        </w:rPr>
-      </w:pPr>
-    </w:p>
-    <w:p>
-      <w:pPr>
-        <w:jc w:val="both"/>
-        <w:rPr>
-          <w:lang w:val="en-US"/>
-        </w:rPr>
-      </w:pPr>
-      <w:r>
-        <w:rPr>
-          <w:lang w:val="en-US"/>
-        </w:rPr>
-        <w:t xml:space="preserve">Just start </w:t>
-      </w:r>
-      <w:r>
-        <w:rPr>
-          <w:lang w:val="en-US"/>
-        </w:rPr>
-        <w:t>from the extracted zipfile the main application .\</w:t>
-      </w:r>
-      <w:r>
-        <w:rPr>
-          <w:lang w:val="en-US"/>
-        </w:rPr>
-        <w:t>SIGENCEScenarioTool.Executable</w:t>
-      </w:r>
-      <w:r>
-        <w:rPr>
-          <w:lang w:val="en-US"/>
-        </w:rPr>
-        <w:t>\</w:t>
-      </w:r>
-      <w:r>
-        <w:rPr>
-          <w:lang w:val="en-US"/>
-        </w:rPr>
-        <w:t xml:space="preserve"> SIGENCEScenarioTool.exe</w:t>
-      </w:r>
-      <w:r>
-        <w:rPr>
-          <w:lang w:val="en-US"/>
-        </w:rPr>
-        <w:t>.</w:t>
-      </w:r>
-    </w:p>
-    <w:p>
-      <w:pPr>
-        <w:jc w:val="both"/>
-        <w:rPr>
-          <w:lang w:val="en-US"/>
-        </w:rPr>
-      </w:pPr>
-    </w:p>
-    <w:p>
-      <w:pPr>
-        <w:jc w:val="both"/>
-        <w:rPr>
-          <w:lang w:val="en-US"/>
-        </w:rPr>
-      </w:pPr>
-    </w:p>
-    <w:p>
-      <w:pPr>
-        <w:pStyle w:val="berschrift1"/>
-        <w:rPr>
-          <w:sz w:val="36"/>
-          <w:szCs w:val="36"/>
-          <w:lang w:val="en-US"/>
-        </w:rPr>
-      </w:pPr>
-      <w:bookmarkStart w:id="3" w:name="_Toc18090194"/>
-      <w:r>
-        <w:rPr>
-          <w:sz w:val="36"/>
-          <w:szCs w:val="36"/>
-          <w:lang w:val="en-US"/>
-        </w:rPr>
-        <w:t>Stopping</w:t>
       </w:r>
       <w:bookmarkEnd w:id="3"/>
     </w:p>
     <w:p>
       <w:pPr>
         <w:rPr>
-          <w:lang w:val="en-US"/>
+          <w:rStyle w:val="shorttext"/>
+          <w:lang w:val="en"/>
         </w:rPr>
       </w:pPr>
     </w:p>
     <w:p>
       <w:pPr>
-        <w:pStyle w:val="Listenabsatz"/>
-        <w:numPr>
-          <w:ilvl w:val="0"/>
-          <w:numId w:val="2"/>
-        </w:numPr>
         <w:rPr>
           <w:lang w:val="en-US"/>
         </w:rPr>
       </w:pPr>
       <w:r>
         <w:rPr>
-          <w:lang w:val="en-US"/>
-        </w:rPr>
-        <w:t>Use the standard windows hotkey ALT+F4</w:t>
-      </w:r>
-    </w:p>
-    <w:p>
-      <w:pPr>
-        <w:pStyle w:val="Listenabsatz"/>
-        <w:numPr>
-          <w:ilvl w:val="0"/>
-          <w:numId w:val="2"/>
-        </w:numPr>
-        <w:rPr>
-          <w:lang w:val="en-US"/>
-        </w:rPr>
-      </w:pPr>
-      <w:r>
-        <w:rPr>
-          <w:lang w:val="en-US"/>
-        </w:rPr>
-        <w:t>or click the X in the upper right corner of the main application</w:t>
-      </w:r>
-    </w:p>
-    <w:p>
-      <w:pPr>
-        <w:pStyle w:val="Listenabsatz"/>
-        <w:numPr>
-          <w:ilvl w:val="0"/>
-          <w:numId w:val="2"/>
-        </w:numPr>
-        <w:rPr>
-          <w:lang w:val="en-US"/>
-        </w:rPr>
-      </w:pPr>
-      <w:r>
-        <w:rPr>
-          <w:lang w:val="en-US"/>
-        </w:rPr>
-        <w:t xml:space="preserve">or in the mainmenu, select “SIGENCE Scenario Tool </w:t>
+          <w:rStyle w:val="shorttext"/>
+          <w:lang w:val="en"/>
+        </w:rPr>
+        <w:t xml:space="preserve">Currently, no environment variables </w:t>
       </w:r>
       <w:r>
         <w:rPr>
-          <w:lang w:val="en-US"/>
-        </w:rPr>
-        <w:sym w:font="Wingdings" w:char="F0E0"/>
+          <w:rStyle w:val="shorttext"/>
+          <w:lang w:val="en"/>
+        </w:rPr>
+        <w:t xml:space="preserve">or settings </w:t>
       </w:r>
       <w:r>
         <w:rPr>
-          <w:lang w:val="en-US"/>
-        </w:rPr>
-        <w:t xml:space="preserve"> Quit”</w:t>
-      </w:r>
-    </w:p>
-    <w:p>
-      <w:pPr>
-        <w:pStyle w:val="Listenabsatz"/>
-        <w:numPr>
-          <w:ilvl w:val="0"/>
-          <w:numId w:val="2"/>
-        </w:numPr>
-        <w:rPr>
-          <w:lang w:val="en-US"/>
-        </w:rPr>
-      </w:pPr>
-      <w:r>
-        <w:rPr>
-          <w:lang w:val="en-US"/>
-        </w:rPr>
-        <w:t>or reboot your computer</w:t>
-      </w:r>
-    </w:p>
-    <w:p>
-      <w:pPr>
-        <w:pStyle w:val="Listenabsatz"/>
-        <w:numPr>
-          <w:ilvl w:val="0"/>
-          <w:numId w:val="2"/>
-        </w:numPr>
-        <w:rPr>
-          <w:lang w:val="en-US"/>
-        </w:rPr>
-      </w:pPr>
-      <w:r>
-        <w:rPr>
-          <w:lang w:val="en-US"/>
-        </w:rPr>
-        <w:t xml:space="preserve">or </w:t>
+          <w:rStyle w:val="shorttext"/>
+          <w:lang w:val="en"/>
+        </w:rPr>
+        <w:t>are needed</w:t>
       </w:r>
       <w:r>
         <w:rPr>
           <w:rStyle w:val="shorttext"/>
           <w:lang w:val="en"/>
         </w:rPr>
-        <w:t>unplug the power from your computer</w:t>
+        <w:t xml:space="preserve"> </w:t>
       </w:r>
-    </w:p>
-    <w:p>
-      <w:pPr>
-        <w:rPr>
-          <w:lang w:val="en-US"/>
-        </w:rPr>
-      </w:pPr>
+      <w:r>
+        <w:rPr>
+          <w:rStyle w:val="shorttext"/>
+          <w:lang w:val="en"/>
+        </w:rPr>
+        <w:sym w:font="Wingdings" w:char="F04A"/>
+      </w:r>
+      <w:r>
+        <w:rPr>
+          <w:rStyle w:val="shorttext"/>
+          <w:lang w:val="en"/>
+        </w:rPr>
+        <w:t xml:space="preserve"> .</w:t>
+      </w:r>
     </w:p>
     <w:p>
       <w:pPr>
@@ -1347,13 +1144,14 @@
           <w:lang w:val="en-US"/>
         </w:rPr>
       </w:pPr>
-      <w:bookmarkStart w:id="4" w:name="_Toc18090195"/>
+      <w:bookmarkStart w:id="4" w:name="_Toc22328795"/>
       <w:r>
         <w:rPr>
           <w:sz w:val="36"/>
           <w:szCs w:val="36"/>
           <w:lang w:val="en-US"/>
         </w:rPr>
+        <w:lastRenderedPageBreak/>
         <w:t>RFDevice Model</w:t>
       </w:r>
       <w:bookmarkEnd w:id="4"/>
@@ -2628,7 +2426,17 @@
                 <w:szCs w:val="24"/>
                 <w:lang w:val="en-US" w:eastAsia="de-DE"/>
               </w:rPr>
-              <w:t>These Parameters Set The Orientation Of Transmitter / Receiver Antennas. The Respective Antenna Type Is Defined By Antennatype. The Rf Simulation Uses The Antenna Orientation To Compute The Resulting Signal Power At The Receivers.</w:t>
+              <w:t xml:space="preserve">These Parameters Set The Orientation Of Transmitter / Receiver Antennas. The Respective Antenna Type Is Defined By Antennatype. The Rf Simulation Uses The Antenna </w:t>
+            </w:r>
+            <w:r>
+              <w:rPr>
+                <w:rFonts w:ascii="Times New Roman" w:eastAsia="Times New Roman" w:hAnsi="Times New Roman" w:cs="Times New Roman"/>
+                <w:sz w:val="24"/>
+                <w:szCs w:val="24"/>
+                <w:lang w:val="en-US" w:eastAsia="de-DE"/>
+              </w:rPr>
+              <w:lastRenderedPageBreak/>
+              <w:t>Orientation To Compute The Resulting Signal Power At The Receivers.</w:t>
             </w:r>
           </w:p>
         </w:tc>
@@ -2656,6 +2464,7 @@
                 <w:szCs w:val="24"/>
                 <w:lang w:eastAsia="de-DE"/>
               </w:rPr>
+              <w:lastRenderedPageBreak/>
               <w:t>Pitch</w:t>
             </w:r>
           </w:p>
@@ -3891,7 +3700,17 @@
                 <w:szCs w:val="24"/>
                 <w:lang w:val="en-US" w:eastAsia="de-DE"/>
               </w:rPr>
-              <w:t>XPos,YPos,ZPos Define The Transmitter / Receiver Positions In A Local Coordinate System With The Transmitter (ID=0) Being The Center Position.</w:t>
+              <w:t xml:space="preserve">XPos,YPos,ZPos Define The </w:t>
+            </w:r>
+            <w:r>
+              <w:rPr>
+                <w:rFonts w:ascii="Times New Roman" w:eastAsia="Times New Roman" w:hAnsi="Times New Roman" w:cs="Times New Roman"/>
+                <w:sz w:val="24"/>
+                <w:szCs w:val="24"/>
+                <w:lang w:val="en-US" w:eastAsia="de-DE"/>
+              </w:rPr>
+              <w:lastRenderedPageBreak/>
+              <w:t>Transmitter / Receiver Positions In A Local Coordinate System With The Transmitter (ID=0) Being The Center Position.</w:t>
             </w:r>
           </w:p>
         </w:tc>
@@ -3919,6 +3738,7 @@
                 <w:szCs w:val="24"/>
                 <w:lang w:eastAsia="de-DE"/>
               </w:rPr>
+              <w:lastRenderedPageBreak/>
               <w:t>ZPos</w:t>
             </w:r>
           </w:p>
@@ -4183,13 +4003,14 @@
           <w:lang w:val="en-US"/>
         </w:rPr>
       </w:pPr>
-      <w:bookmarkStart w:id="5" w:name="_Toc18090196"/>
+      <w:bookmarkStart w:id="5" w:name="_Toc22328796"/>
       <w:r>
         <w:rPr>
           <w:sz w:val="36"/>
           <w:szCs w:val="36"/>
           <w:lang w:val="en-US"/>
         </w:rPr>
+        <w:lastRenderedPageBreak/>
         <w:t>HotKeys</w:t>
       </w:r>
       <w:r>
@@ -6343,13 +6164,14 @@
           <w:lang w:val="en-US"/>
         </w:rPr>
       </w:pPr>
-      <w:bookmarkStart w:id="6" w:name="_Toc18090197"/>
+      <w:bookmarkStart w:id="6" w:name="_Toc22328797"/>
       <w:r>
         <w:rPr>
           <w:sz w:val="36"/>
           <w:szCs w:val="36"/>
           <w:lang w:val="en-US"/>
         </w:rPr>
+        <w:lastRenderedPageBreak/>
         <w:t xml:space="preserve">Quick </w:t>
       </w:r>
       <w:r>
@@ -7198,8 +7020,6 @@
               </w:rPr>
               <w:t>Runs The Garbage Collector</w:t>
             </w:r>
-            <w:bookmarkStart w:id="7" w:name="_GoBack"/>
-            <w:bookmarkEnd w:id="7"/>
           </w:p>
         </w:tc>
       </w:tr>
@@ -7716,13 +7536,14 @@
           <w:lang w:val="en-US"/>
         </w:rPr>
       </w:pPr>
-      <w:bookmarkStart w:id="8" w:name="_Toc18090198"/>
+      <w:bookmarkStart w:id="7" w:name="_Toc22328798"/>
       <w:r>
         <w:rPr>
           <w:sz w:val="36"/>
           <w:szCs w:val="36"/>
           <w:lang w:val="en-US"/>
         </w:rPr>
+        <w:lastRenderedPageBreak/>
         <w:t>HotKeys</w:t>
       </w:r>
       <w:r>
@@ -7733,7 +7554,7 @@
         </w:rPr>
         <w:t xml:space="preserve"> (Description Editor)</w:t>
       </w:r>
-      <w:bookmarkEnd w:id="8"/>
+      <w:bookmarkEnd w:id="7"/>
     </w:p>
     <w:p>
       <w:pPr>
@@ -9060,16 +8881,17 @@
           <w:lang w:val="en-US"/>
         </w:rPr>
       </w:pPr>
-      <w:bookmarkStart w:id="9" w:name="_Toc18090199"/>
+      <w:bookmarkStart w:id="8" w:name="_Toc22328799"/>
       <w:r>
         <w:rPr>
           <w:sz w:val="36"/>
           <w:szCs w:val="36"/>
           <w:lang w:val="en-US"/>
         </w:rPr>
+        <w:lastRenderedPageBreak/>
         <w:t>Useful Links</w:t>
       </w:r>
-      <w:bookmarkEnd w:id="9"/>
+      <w:bookmarkEnd w:id="8"/>
     </w:p>
     <w:p>
       <w:pPr>
@@ -10174,6 +9996,7 @@
     <w:lsdException w:name="HTML Sample" w:semiHidden="1" w:unhideWhenUsed="1"/>
     <w:lsdException w:name="HTML Typewriter" w:semiHidden="1" w:unhideWhenUsed="1"/>
     <w:lsdException w:name="HTML Variable" w:semiHidden="1" w:unhideWhenUsed="1"/>
+    <w:lsdException w:name="Normal Table" w:semiHidden="1" w:unhideWhenUsed="1"/>
     <w:lsdException w:name="annotation subject" w:semiHidden="1" w:unhideWhenUsed="1"/>
     <w:lsdException w:name="No List" w:semiHidden="1" w:unhideWhenUsed="1"/>
     <w:lsdException w:name="Outline List 1" w:semiHidden="1" w:unhideWhenUsed="1"/>
@@ -10220,8 +10043,10 @@
     <w:lsdException w:name="Table Subtle 2" w:semiHidden="1" w:unhideWhenUsed="1"/>
     <w:lsdException w:name="Table Web 1" w:semiHidden="1" w:unhideWhenUsed="1"/>
     <w:lsdException w:name="Table Web 2" w:semiHidden="1" w:unhideWhenUsed="1"/>
+    <w:lsdException w:name="Table Web 3" w:semiHidden="1" w:unhideWhenUsed="1"/>
     <w:lsdException w:name="Balloon Text" w:semiHidden="1" w:unhideWhenUsed="1"/>
     <w:lsdException w:name="Table Grid" w:uiPriority="59"/>
+    <w:lsdException w:name="Table Theme" w:semiHidden="1" w:unhideWhenUsed="1"/>
     <w:lsdException w:name="Placeholder Text" w:semiHidden="1"/>
     <w:lsdException w:name="No Spacing" w:uiPriority="1" w:qFormat="1"/>
     <w:lsdException w:name="Light Shading" w:uiPriority="60"/>
@@ -11091,6 +10916,18 @@
       </w:rPr>
     </w:tblStylePr>
   </w:style>
+  <w:style w:type="character" w:styleId="BesuchterLink">
+    <w:name w:val="FollowedHyperlink"/>
+    <w:basedOn w:val="Absatz-Standardschriftart"/>
+    <w:uiPriority w:val="99"/>
+    <w:semiHidden/>
+    <w:unhideWhenUsed/>
+    <w:rsid w:val="007605AE"/>
+    <w:rPr>
+      <w:color w:val="800080" w:themeColor="followedHyperlink"/>
+      <w:u w:val="single"/>
+    </w:rPr>
+  </w:style>
 </w:styles>
 </file>
 
@@ -11384,7 +11221,7 @@
 </file>
 
 <file path=customXml/itemProps1.xml><?xml version="1.0" encoding="utf-8"?>
-<ds:datastoreItem xmlns:ds="http://schemas.openxmlformats.org/officeDocument/2006/customXml" ds:itemID="{D5C9A0BF-47FA-4618-A2E0-9EF938D1E49C}">
+<ds:datastoreItem xmlns:ds="http://schemas.openxmlformats.org/officeDocument/2006/customXml" ds:itemID="{9BAA1EAB-0E0A-4C16-B815-686854DC530E}">
   <ds:schemaRefs>
     <ds:schemaRef ds:uri="http://schemas.openxmlformats.org/officeDocument/2006/bibliography"/>
   </ds:schemaRefs>

</xml_diff>

<commit_message>
New RxTxType For Emitters #190
</commit_message>
<xml_diff>
--- a/Documentation/CheatSheet.docx
+++ b/Documentation/CheatSheet.docx
@@ -132,7 +132,7 @@
           <w:noProof/>
           <w:lang w:val="en-US"/>
         </w:rPr>
-        <w:t>18 October 2019</w:t>
+        <w:t>20 October 2019</w:t>
       </w:r>
       <w:r>
         <w:rPr>
@@ -11221,7 +11221,7 @@
 </file>
 
 <file path=customXml/itemProps1.xml><?xml version="1.0" encoding="utf-8"?>
-<ds:datastoreItem xmlns:ds="http://schemas.openxmlformats.org/officeDocument/2006/customXml" ds:itemID="{9BAA1EAB-0E0A-4C16-B815-686854DC530E}">
+<ds:datastoreItem xmlns:ds="http://schemas.openxmlformats.org/officeDocument/2006/customXml" ds:itemID="{30F03912-F47B-49AD-A8E3-97F7A8FDC218}">
   <ds:schemaRefs>
     <ds:schemaRef ds:uri="http://schemas.openxmlformats.org/officeDocument/2006/bibliography"/>
   </ds:schemaRefs>

</xml_diff>